<commit_message>
Adjusted naming of test classes
</commit_message>
<xml_diff>
--- a/src/test/Master test plan.docx
+++ b/src/test/Master test plan.docx
@@ -68,14 +68,12 @@
                         <w:lang w:val="de-DE"/>
                       </w:rPr>
                     </w:pPr>
-                    <w:proofErr w:type="spellStart"/>
                     <w:r>
                       <w:rPr>
                         <w:rFonts w:asciiTheme="majorHAnsi" w:eastAsiaTheme="majorEastAsia" w:hAnsiTheme="majorHAnsi" w:cstheme="majorBidi"/>
                       </w:rPr>
                       <w:t>ArmadilloaJava</w:t>
                     </w:r>
-                    <w:proofErr w:type="spellEnd"/>
                   </w:p>
                 </w:tc>
               </w:sdtContent>
@@ -1536,13 +1534,8 @@
       <w:bookmarkEnd w:id="0"/>
     </w:p>
     <w:p>
-      <w:proofErr w:type="spellStart"/>
-      <w:r>
-        <w:t>ArmadilloJava</w:t>
-      </w:r>
-      <w:proofErr w:type="spellEnd"/>
-      <w:r>
-        <w:t xml:space="preserve"> p</w:t>
+      <w:r>
+        <w:t>ArmadilloJava p</w:t>
       </w:r>
       <w:r>
         <w:t>rovides Java based interfaces simila</w:t>
@@ -1563,15 +1556,7 @@
         <w:t xml:space="preserve"> C++ further on</w:t>
       </w:r>
       <w:r>
-        <w:t xml:space="preserve">) by Conrad Sanderson et al., NICTA, </w:t>
-      </w:r>
-      <w:proofErr w:type="gramStart"/>
-      <w:r>
-        <w:t>Australia</w:t>
-      </w:r>
-      <w:proofErr w:type="gramEnd"/>
-      <w:r>
-        <w:t>.</w:t>
+        <w:t>) by Conrad Sanderson et al., NICTA, Australia.</w:t>
       </w:r>
       <w:r>
         <w:t xml:space="preserve"> </w:t>
@@ -1582,13 +1567,8 @@
         <w:t>The</w:t>
       </w:r>
       <w:r>
-        <w:t xml:space="preserve"> </w:t>
-      </w:r>
-      <w:proofErr w:type="spellStart"/>
-      <w:r>
-        <w:t>ArmadilloJava</w:t>
-      </w:r>
-      <w:proofErr w:type="spellEnd"/>
+        <w:t xml:space="preserve"> ArmadilloJava</w:t>
+      </w:r>
       <w:r>
         <w:t xml:space="preserve"> library is </w:t>
       </w:r>
@@ -1684,14 +1664,12 @@
       <w:r>
         <w:t xml:space="preserve">A single class called </w:t>
       </w:r>
-      <w:proofErr w:type="spellStart"/>
       <w:r>
         <w:rPr>
           <w:rStyle w:val="IntensiveHervorhebung"/>
         </w:rPr>
         <w:t>Arma</w:t>
       </w:r>
-      <w:proofErr w:type="spellEnd"/>
       <w:r>
         <w:t xml:space="preserve"> </w:t>
       </w:r>
@@ -1748,14 +1726,12 @@
       <w:r>
         <w:t xml:space="preserve"> calculations (Called </w:t>
       </w:r>
-      <w:proofErr w:type="spellStart"/>
       <w:r>
         <w:rPr>
           <w:rStyle w:val="IntensiveHervorhebung"/>
         </w:rPr>
         <w:t>RunningStat</w:t>
       </w:r>
-      <w:proofErr w:type="spellEnd"/>
       <w:r>
         <w:t xml:space="preserve"> </w:t>
       </w:r>
@@ -1765,28 +1741,24 @@
       <w:r>
         <w:t xml:space="preserve"> </w:t>
       </w:r>
-      <w:proofErr w:type="spellStart"/>
       <w:r>
         <w:rPr>
           <w:rStyle w:val="IntensiveHervorhebung"/>
         </w:rPr>
         <w:t>RunningStatVec</w:t>
       </w:r>
-      <w:proofErr w:type="spellEnd"/>
       <w:r>
         <w:t xml:space="preserve"> </w:t>
       </w:r>
       <w:r>
         <w:t xml:space="preserve">for vector inputs) and CPU time measurements (called </w:t>
       </w:r>
-      <w:proofErr w:type="spellStart"/>
       <w:r>
         <w:rPr>
           <w:rStyle w:val="IntensiveHervorhebung"/>
         </w:rPr>
         <w:t>WallClock</w:t>
       </w:r>
-      <w:proofErr w:type="spellEnd"/>
       <w:r>
         <w:t>)</w:t>
       </w:r>
@@ -1798,14 +1770,12 @@
       <w:r>
         <w:t xml:space="preserve">methods within </w:t>
       </w:r>
-      <w:proofErr w:type="spellStart"/>
       <w:r>
         <w:rPr>
           <w:rStyle w:val="IntensiveHervorhebung"/>
         </w:rPr>
         <w:t>Arma</w:t>
       </w:r>
-      <w:proofErr w:type="spellEnd"/>
       <w:r>
         <w:t xml:space="preserve"> are</w:t>
       </w:r>
@@ -1947,14 +1917,12 @@
           <w:rStyle w:val="IntensiveHervorhebung"/>
         </w:rPr>
       </w:pPr>
-      <w:proofErr w:type="spellStart"/>
       <w:r>
         <w:rPr>
           <w:rStyle w:val="IntensiveHervorhebung"/>
         </w:rPr>
         <w:t>Arma</w:t>
       </w:r>
-      <w:proofErr w:type="spellEnd"/>
     </w:p>
     <w:p>
       <w:pPr>
@@ -1985,14 +1953,12 @@
           <w:rStyle w:val="IntensiveHervorhebung"/>
         </w:rPr>
       </w:pPr>
-      <w:proofErr w:type="spellStart"/>
       <w:r>
         <w:rPr>
           <w:rStyle w:val="IntensiveHervorhebung"/>
         </w:rPr>
         <w:t>RunningStat</w:t>
       </w:r>
-      <w:proofErr w:type="spellEnd"/>
     </w:p>
     <w:p>
       <w:pPr>
@@ -2005,19 +1971,11 @@
           <w:rStyle w:val="IntensiveHervorhebung"/>
         </w:rPr>
       </w:pPr>
-      <w:proofErr w:type="spellStart"/>
       <w:r>
         <w:rPr>
           <w:rStyle w:val="IntensiveHervorhebung"/>
         </w:rPr>
-        <w:t>RunningStatVec</w:t>
-      </w:r>
-      <w:proofErr w:type="spellEnd"/>
-      <w:r>
-        <w:rPr>
-          <w:rStyle w:val="IntensiveHervorhebung"/>
-        </w:rPr>
-        <w:t xml:space="preserve"> </w:t>
+        <w:t xml:space="preserve">RunningStatVec </w:t>
       </w:r>
     </w:p>
     <w:p>
@@ -2031,26 +1989,16 @@
           <w:rStyle w:val="IntensiveHervorhebung"/>
         </w:rPr>
       </w:pPr>
-      <w:proofErr w:type="spellStart"/>
       <w:r>
         <w:rPr>
           <w:rStyle w:val="IntensiveHervorhebung"/>
         </w:rPr>
         <w:t>WallClock</w:t>
       </w:r>
-      <w:proofErr w:type="spellEnd"/>
     </w:p>
     <w:p>
       <w:r>
-        <w:t xml:space="preserve">… </w:t>
-      </w:r>
-      <w:proofErr w:type="gramStart"/>
-      <w:r>
-        <w:t>are</w:t>
-      </w:r>
-      <w:proofErr w:type="gramEnd"/>
-      <w:r>
-        <w:t xml:space="preserve"> to be tested regarding their </w:t>
+        <w:t xml:space="preserve">… are to be tested regarding their </w:t>
       </w:r>
       <w:r>
         <w:t>mathematical correctness of the implemented method and the API compatibility towards Armadillo C++.</w:t>
@@ -2100,13 +2048,8 @@
         </m:r>
       </m:oMath>
       <w:r>
-        <w:t xml:space="preserve"> is classified as the correct result compared to a pre-calculated </w:t>
-      </w:r>
-      <w:proofErr w:type="gramStart"/>
-      <w:r>
-        <w:t xml:space="preserve">result </w:t>
-      </w:r>
-      <w:proofErr w:type="gramEnd"/>
+        <w:t xml:space="preserve"> is classified as the correct result compared to a pre-calculated result </w:t>
+      </w:r>
       <m:oMath>
         <m:r>
           <w:rPr>
@@ -2297,21 +2240,7 @@
         <w:rPr>
           <w:rFonts w:eastAsiaTheme="minorEastAsia"/>
         </w:rPr>
-        <w:t xml:space="preserve"> by </w:t>
-      </w:r>
-      <w:proofErr w:type="spellStart"/>
-      <w:r>
-        <w:rPr>
-          <w:rFonts w:eastAsiaTheme="minorEastAsia"/>
-        </w:rPr>
-        <w:t>ArmadilloJava</w:t>
-      </w:r>
-      <w:proofErr w:type="spellEnd"/>
-      <w:r>
-        <w:rPr>
-          <w:rFonts w:eastAsiaTheme="minorEastAsia"/>
-        </w:rPr>
-        <w:t>.</w:t>
+        <w:t xml:space="preserve"> by ArmadilloJava.</w:t>
       </w:r>
     </w:p>
     <w:p>
@@ -2384,16 +2313,8 @@
         <w:rPr>
           <w:b/>
         </w:rPr>
-        <w:t xml:space="preserve">Oracle Java JDK and </w:t>
-      </w:r>
-      <w:proofErr w:type="spellStart"/>
-      <w:r>
-        <w:rPr>
-          <w:b/>
-        </w:rPr>
-        <w:t>OpenJDK</w:t>
-      </w:r>
-      <w:proofErr w:type="spellEnd"/>
+        <w:t>Oracle Java JDK and OpenJDK</w:t>
+      </w:r>
       <w:r>
         <w:rPr>
           <w:b/>
@@ -2431,15 +2352,7 @@
         </w:numPr>
       </w:pPr>
       <w:r>
-        <w:t xml:space="preserve">It is not tested whether the computation time is similar between </w:t>
-      </w:r>
-      <w:proofErr w:type="spellStart"/>
-      <w:r>
-        <w:t>ArmadilloJava</w:t>
-      </w:r>
-      <w:proofErr w:type="spellEnd"/>
-      <w:r>
-        <w:t xml:space="preserve"> and Armadillo C++ (As we always expect the C</w:t>
+        <w:t>It is not tested whether the computation time is similar between ArmadilloJava and Armadillo C++ (As we always expect the C</w:t>
       </w:r>
       <w:r>
         <w:t>++ implementation to be faster) …</w:t>
@@ -2491,15 +2404,7 @@
         <w:t>…</w:t>
       </w:r>
       <w:r>
-        <w:t xml:space="preserve"> </w:t>
-      </w:r>
-      <w:proofErr w:type="gramStart"/>
-      <w:r>
-        <w:t>nor</w:t>
-      </w:r>
-      <w:proofErr w:type="gramEnd"/>
-      <w:r>
-        <w:t xml:space="preserve"> is verified if both libraries can make use of the same precompiled LAPACK/BLAS libraries.</w:t>
+        <w:t xml:space="preserve"> nor is verified if both libraries can make use of the same precompiled LAPACK/BLAS libraries.</w:t>
       </w:r>
       <w:r>
         <w:br w:type="page"/>
@@ -2520,33 +2425,18 @@
     </w:p>
     <w:p>
       <w:r>
-        <w:t xml:space="preserve">The tests are based on unit </w:t>
-      </w:r>
-      <w:proofErr w:type="spellStart"/>
-      <w:r>
-        <w:t>tests</w:t>
-      </w:r>
-      <w:proofErr w:type="gramStart"/>
-      <w:r>
-        <w:t>,</w:t>
-      </w:r>
-      <w:r>
-        <w:t>build</w:t>
-      </w:r>
-      <w:proofErr w:type="spellEnd"/>
-      <w:proofErr w:type="gramEnd"/>
-      <w:r>
-        <w:t xml:space="preserve"> with a recent version of </w:t>
+        <w:t>The tests are based on unit tests,</w:t>
+      </w:r>
+      <w:r>
+        <w:t xml:space="preserve">build with a recent version of </w:t>
       </w:r>
       <w:hyperlink r:id="rId10" w:history="1">
-        <w:proofErr w:type="spellStart"/>
         <w:r>
           <w:rPr>
             <w:rStyle w:val="Hyperlink"/>
           </w:rPr>
           <w:t>jUnit</w:t>
         </w:r>
-        <w:proofErr w:type="spellEnd"/>
       </w:hyperlink>
       <w:r>
         <w:t>. A</w:t>
@@ -2577,15 +2467,7 @@
         <w:t xml:space="preserve">The tests are organised by the different types of methods to be tested. </w:t>
       </w:r>
       <w:r>
-        <w:t xml:space="preserve">The functions within </w:t>
-      </w:r>
-      <w:proofErr w:type="spellStart"/>
-      <w:r>
-        <w:t>ArmadilloJava</w:t>
-      </w:r>
-      <w:proofErr w:type="spellEnd"/>
-      <w:r>
-        <w:t xml:space="preserve"> are </w:t>
+        <w:t xml:space="preserve">The functions within ArmadilloJava are </w:t>
       </w:r>
       <w:r>
         <w:t xml:space="preserve">firstly </w:t>
@@ -2621,15 +2503,7 @@
     </w:p>
     <w:p>
       <w:r>
-        <w:t xml:space="preserve">Summed up, the methods within </w:t>
-      </w:r>
-      <w:proofErr w:type="spellStart"/>
-      <w:r>
-        <w:t>ArmadilloJava</w:t>
-      </w:r>
-      <w:proofErr w:type="spellEnd"/>
-      <w:r>
-        <w:t xml:space="preserve"> are classified as:</w:t>
+        <w:t>Summed up, the methods within ArmadilloJava are classified as:</w:t>
       </w:r>
     </w:p>
     <w:p>
@@ -2682,14 +2556,12 @@
       <w:r>
         <w:t xml:space="preserve"> </w:t>
       </w:r>
-      <w:proofErr w:type="spellStart"/>
       <w:r>
         <w:rPr>
           <w:rStyle w:val="IntensiveHervorhebung"/>
         </w:rPr>
         <w:t>Arma</w:t>
       </w:r>
-      <w:proofErr w:type="spellEnd"/>
       <w:r>
         <w:rPr>
           <w:rStyle w:val="IntensiveHervorhebung"/>
@@ -2762,14 +2634,12 @@
       <w:r>
         <w:t>In-place operations (</w:t>
       </w:r>
-      <w:proofErr w:type="spellStart"/>
       <w:r>
         <w:rPr>
           <w:rStyle w:val="IntensiveHervorhebung"/>
         </w:rPr>
         <w:t>inplace_trans</w:t>
       </w:r>
-      <w:proofErr w:type="spellEnd"/>
       <w:r>
         <w:t xml:space="preserve"> </w:t>
       </w:r>
@@ -2809,36 +2679,30 @@
       <w:r>
         <w:t xml:space="preserve">s present in </w:t>
       </w:r>
-      <w:proofErr w:type="spellStart"/>
       <w:r>
         <w:rPr>
           <w:rStyle w:val="IntensiveHervorhebung"/>
         </w:rPr>
         <w:t>RunningStat</w:t>
       </w:r>
-      <w:proofErr w:type="spellEnd"/>
       <w:r>
         <w:t xml:space="preserve">, </w:t>
       </w:r>
-      <w:proofErr w:type="spellStart"/>
       <w:r>
         <w:rPr>
           <w:rStyle w:val="IntensiveHervorhebung"/>
         </w:rPr>
         <w:t>RunningStatVec</w:t>
       </w:r>
-      <w:proofErr w:type="spellEnd"/>
       <w:r>
         <w:t xml:space="preserve"> and </w:t>
       </w:r>
-      <w:proofErr w:type="spellStart"/>
       <w:r>
         <w:rPr>
           <w:rStyle w:val="IntensiveHervorhebung"/>
         </w:rPr>
         <w:t>WallClock</w:t>
       </w:r>
-      <w:proofErr w:type="spellEnd"/>
       <w:r>
         <w:t>)</w:t>
       </w:r>
@@ -2863,11 +2727,9 @@
       <w:r>
         <w:t xml:space="preserve"> types of input values are used within </w:t>
       </w:r>
-      <w:proofErr w:type="spellStart"/>
       <w:r>
         <w:t>ArmadilloJava</w:t>
       </w:r>
-      <w:proofErr w:type="spellEnd"/>
       <w:r>
         <w:t>:</w:t>
       </w:r>
@@ -2883,13 +2745,8 @@
           <w:tab w:val="left" w:pos="2268"/>
         </w:tabs>
       </w:pPr>
-      <w:proofErr w:type="spellStart"/>
-      <w:r>
-        <w:t>int</w:t>
-      </w:r>
-      <w:proofErr w:type="spellEnd"/>
-      <w:r>
-        <w:t xml:space="preserve">  </w:t>
+      <w:r>
+        <w:t xml:space="preserve">int  </w:t>
       </w:r>
       <w:r>
         <w:tab/>
@@ -2987,11 +2844,9 @@
           <w:tab w:val="left" w:pos="2268"/>
         </w:tabs>
       </w:pPr>
-      <w:proofErr w:type="spellStart"/>
       <w:r>
         <w:t>AbstractMat</w:t>
       </w:r>
-      <w:proofErr w:type="spellEnd"/>
       <w:r>
         <w:tab/>
         <w:t>Class for general real valued dense matrices/vectors</w:t>
@@ -3030,11 +2885,9 @@
           <w:tab w:val="left" w:pos="2268"/>
         </w:tabs>
       </w:pPr>
-      <w:proofErr w:type="spellStart"/>
       <w:r>
         <w:t>AbstractVector</w:t>
       </w:r>
-      <w:proofErr w:type="spellEnd"/>
       <w:r>
         <w:t xml:space="preserve"> </w:t>
       </w:r>
@@ -3128,22 +2981,7 @@
       </w:r>
       <w:r>
         <w:tab/>
-      </w:r>
-      <w:proofErr w:type="spellStart"/>
-      <w:r>
-        <w:t>Enum</w:t>
-      </w:r>
-      <w:proofErr w:type="spellEnd"/>
-      <w:r>
-        <w:t xml:space="preserve"> to </w:t>
-      </w:r>
-      <w:proofErr w:type="spellStart"/>
-      <w:r>
-        <w:t>speficiy</w:t>
-      </w:r>
-      <w:proofErr w:type="spellEnd"/>
-      <w:r>
-        <w:t xml:space="preserve"> unary, binary and relational operations</w:t>
+        <w:t>Enum to speficiy unary, binary and relational operations</w:t>
       </w:r>
     </w:p>
     <w:p>
@@ -3162,7 +3000,6 @@
           <w:lang w:eastAsia="en-GB"/>
         </w:rPr>
       </w:pPr>
-      <w:proofErr w:type="spellStart"/>
       <w:r>
         <w:rPr>
           <w:rFonts w:ascii="Calibri" w:eastAsia="Times New Roman" w:hAnsi="Calibri" w:cs="Times New Roman"/>
@@ -3171,7 +3008,6 @@
         </w:rPr>
         <w:t>OutputStream</w:t>
       </w:r>
-      <w:proofErr w:type="spellEnd"/>
       <w:r>
         <w:t xml:space="preserve"> </w:t>
       </w:r>
@@ -3196,7 +3032,6 @@
           <w:lang w:eastAsia="en-GB"/>
         </w:rPr>
       </w:pPr>
-      <w:proofErr w:type="spellStart"/>
       <w:r>
         <w:rPr>
           <w:rFonts w:ascii="Calibri" w:eastAsia="Times New Roman" w:hAnsi="Calibri" w:cs="Times New Roman"/>
@@ -3205,7 +3040,6 @@
         </w:rPr>
         <w:t>InputStream</w:t>
       </w:r>
-      <w:proofErr w:type="spellEnd"/>
       <w:r>
         <w:t xml:space="preserve"> </w:t>
       </w:r>
@@ -3230,7 +3064,6 @@
           <w:lang w:eastAsia="en-GB"/>
         </w:rPr>
       </w:pPr>
-      <w:proofErr w:type="spellStart"/>
       <w:r>
         <w:rPr>
           <w:rFonts w:ascii="Calibri" w:eastAsia="Times New Roman" w:hAnsi="Calibri" w:cs="Times New Roman"/>
@@ -3239,20 +3072,12 @@
         </w:rPr>
         <w:t>FileType</w:t>
       </w:r>
-      <w:proofErr w:type="spellEnd"/>
       <w:r>
         <w:t xml:space="preserve"> </w:t>
       </w:r>
       <w:r>
         <w:tab/>
-      </w:r>
-      <w:proofErr w:type="spellStart"/>
-      <w:r>
-        <w:t>Enum</w:t>
-      </w:r>
-      <w:proofErr w:type="spellEnd"/>
-      <w:r>
-        <w:t xml:space="preserve"> of supported file types for I/O-operations</w:t>
+        <w:t>Enum of supported file types for I/O-operations</w:t>
       </w:r>
     </w:p>
     <w:p>
@@ -3269,7 +3094,6 @@
           <w:rFonts w:eastAsiaTheme="minorEastAsia"/>
         </w:rPr>
       </w:pPr>
-      <w:proofErr w:type="spellStart"/>
       <w:r>
         <w:rPr>
           <w:rFonts w:ascii="Calibri" w:eastAsia="Times New Roman" w:hAnsi="Calibri" w:cs="Times New Roman"/>
@@ -3278,7 +3102,6 @@
         </w:rPr>
         <w:t>DistParam</w:t>
       </w:r>
-      <w:proofErr w:type="spellEnd"/>
       <w:r>
         <w:t xml:space="preserve"> </w:t>
       </w:r>
@@ -3311,14 +3134,7 @@
       </w:r>
       <w:r>
         <w:tab/>
-      </w:r>
-      <w:proofErr w:type="spellStart"/>
-      <w:r>
-        <w:t>Enum</w:t>
-      </w:r>
-      <w:proofErr w:type="spellEnd"/>
-      <w:r>
-        <w:t xml:space="preserve"> of supported ill strategy for newly generated matrices/vectors</w:t>
+        <w:t>Enum of supported ill strategy for newly generated matrices/vectors</w:t>
       </w:r>
     </w:p>
     <w:p>
@@ -3477,7 +3293,6 @@
                 <w:lang w:eastAsia="en-GB"/>
               </w:rPr>
             </w:pPr>
-            <w:proofErr w:type="spellStart"/>
             <w:r>
               <w:rPr>
                 <w:rFonts w:ascii="Calibri" w:eastAsia="Times New Roman" w:hAnsi="Calibri" w:cs="Times New Roman"/>
@@ -3486,7 +3301,6 @@
               </w:rPr>
               <w:t>ElemInd</w:t>
             </w:r>
-            <w:proofErr w:type="spellEnd"/>
           </w:p>
         </w:tc>
         <w:tc>
@@ -3505,7 +3319,6 @@
                 <w:lang w:eastAsia="en-GB"/>
               </w:rPr>
             </w:pPr>
-            <w:proofErr w:type="spellStart"/>
             <w:r>
               <w:rPr>
                 <w:rFonts w:ascii="Calibri" w:eastAsia="Times New Roman" w:hAnsi="Calibri" w:cs="Times New Roman"/>
@@ -3514,7 +3327,6 @@
               </w:rPr>
               <w:t>int</w:t>
             </w:r>
-            <w:proofErr w:type="spellEnd"/>
           </w:p>
         </w:tc>
         <w:tc>
@@ -3566,7 +3378,6 @@
                 <w:lang w:eastAsia="en-GB"/>
               </w:rPr>
             </w:pPr>
-            <w:proofErr w:type="spellStart"/>
             <w:r>
               <w:rPr>
                 <w:rFonts w:ascii="Calibri" w:eastAsia="Times New Roman" w:hAnsi="Calibri" w:cs="Times New Roman"/>
@@ -3575,7 +3386,6 @@
               </w:rPr>
               <w:t>ColInd</w:t>
             </w:r>
-            <w:proofErr w:type="spellEnd"/>
           </w:p>
         </w:tc>
         <w:tc>
@@ -3594,7 +3404,6 @@
                 <w:lang w:eastAsia="en-GB"/>
               </w:rPr>
             </w:pPr>
-            <w:proofErr w:type="spellStart"/>
             <w:r>
               <w:rPr>
                 <w:rFonts w:ascii="Calibri" w:eastAsia="Times New Roman" w:hAnsi="Calibri" w:cs="Times New Roman"/>
@@ -3603,7 +3412,6 @@
               </w:rPr>
               <w:t>int</w:t>
             </w:r>
-            <w:proofErr w:type="spellEnd"/>
           </w:p>
         </w:tc>
         <w:tc>
@@ -3655,7 +3463,6 @@
                 <w:lang w:eastAsia="en-GB"/>
               </w:rPr>
             </w:pPr>
-            <w:proofErr w:type="spellStart"/>
             <w:r>
               <w:rPr>
                 <w:rFonts w:ascii="Calibri" w:eastAsia="Times New Roman" w:hAnsi="Calibri" w:cs="Times New Roman"/>
@@ -3664,7 +3471,6 @@
               </w:rPr>
               <w:t>ExtColInd</w:t>
             </w:r>
-            <w:proofErr w:type="spellEnd"/>
           </w:p>
         </w:tc>
         <w:tc>
@@ -3683,7 +3489,6 @@
                 <w:lang w:eastAsia="en-GB"/>
               </w:rPr>
             </w:pPr>
-            <w:proofErr w:type="spellStart"/>
             <w:r>
               <w:rPr>
                 <w:rFonts w:ascii="Calibri" w:eastAsia="Times New Roman" w:hAnsi="Calibri" w:cs="Times New Roman"/>
@@ -3692,7 +3497,6 @@
               </w:rPr>
               <w:t>int</w:t>
             </w:r>
-            <w:proofErr w:type="spellEnd"/>
           </w:p>
         </w:tc>
         <w:tc>
@@ -3744,7 +3548,6 @@
                 <w:lang w:eastAsia="en-GB"/>
               </w:rPr>
             </w:pPr>
-            <w:proofErr w:type="spellStart"/>
             <w:r>
               <w:rPr>
                 <w:rFonts w:ascii="Calibri" w:eastAsia="Times New Roman" w:hAnsi="Calibri" w:cs="Times New Roman"/>
@@ -3753,7 +3556,6 @@
               </w:rPr>
               <w:t>RowInd</w:t>
             </w:r>
-            <w:proofErr w:type="spellEnd"/>
           </w:p>
         </w:tc>
         <w:tc>
@@ -3772,7 +3574,6 @@
                 <w:lang w:eastAsia="en-GB"/>
               </w:rPr>
             </w:pPr>
-            <w:proofErr w:type="spellStart"/>
             <w:r>
               <w:rPr>
                 <w:rFonts w:ascii="Calibri" w:eastAsia="Times New Roman" w:hAnsi="Calibri" w:cs="Times New Roman"/>
@@ -3781,7 +3582,6 @@
               </w:rPr>
               <w:t>int</w:t>
             </w:r>
-            <w:proofErr w:type="spellEnd"/>
           </w:p>
         </w:tc>
         <w:tc>
@@ -3833,7 +3633,6 @@
                 <w:lang w:eastAsia="en-GB"/>
               </w:rPr>
             </w:pPr>
-            <w:proofErr w:type="spellStart"/>
             <w:r>
               <w:rPr>
                 <w:rFonts w:ascii="Calibri" w:eastAsia="Times New Roman" w:hAnsi="Calibri" w:cs="Times New Roman"/>
@@ -3842,7 +3641,6 @@
               </w:rPr>
               <w:t>ExtRowInd</w:t>
             </w:r>
-            <w:proofErr w:type="spellEnd"/>
           </w:p>
         </w:tc>
         <w:tc>
@@ -3861,7 +3659,6 @@
                 <w:lang w:eastAsia="en-GB"/>
               </w:rPr>
             </w:pPr>
-            <w:proofErr w:type="spellStart"/>
             <w:r>
               <w:rPr>
                 <w:rFonts w:ascii="Calibri" w:eastAsia="Times New Roman" w:hAnsi="Calibri" w:cs="Times New Roman"/>
@@ -3870,7 +3667,6 @@
               </w:rPr>
               <w:t>int</w:t>
             </w:r>
-            <w:proofErr w:type="spellEnd"/>
           </w:p>
         </w:tc>
         <w:tc>
@@ -3922,7 +3718,6 @@
                 <w:lang w:eastAsia="en-GB"/>
               </w:rPr>
             </w:pPr>
-            <w:proofErr w:type="spellStart"/>
             <w:r>
               <w:rPr>
                 <w:rFonts w:ascii="Calibri" w:eastAsia="Times New Roman" w:hAnsi="Calibri" w:cs="Times New Roman"/>
@@ -3931,7 +3726,6 @@
               </w:rPr>
               <w:t>NumElems</w:t>
             </w:r>
-            <w:proofErr w:type="spellEnd"/>
           </w:p>
         </w:tc>
         <w:tc>
@@ -3950,7 +3744,6 @@
                 <w:lang w:eastAsia="en-GB"/>
               </w:rPr>
             </w:pPr>
-            <w:proofErr w:type="spellStart"/>
             <w:r>
               <w:rPr>
                 <w:rFonts w:ascii="Calibri" w:eastAsia="Times New Roman" w:hAnsi="Calibri" w:cs="Times New Roman"/>
@@ -3959,7 +3752,6 @@
               </w:rPr>
               <w:t>int</w:t>
             </w:r>
-            <w:proofErr w:type="spellEnd"/>
           </w:p>
         </w:tc>
         <w:tc>
@@ -4011,7 +3803,6 @@
                 <w:lang w:eastAsia="en-GB"/>
               </w:rPr>
             </w:pPr>
-            <w:proofErr w:type="spellStart"/>
             <w:r>
               <w:rPr>
                 <w:rFonts w:ascii="Calibri" w:eastAsia="Times New Roman" w:hAnsi="Calibri" w:cs="Times New Roman"/>
@@ -4020,7 +3811,6 @@
               </w:rPr>
               <w:t>NumCols</w:t>
             </w:r>
-            <w:proofErr w:type="spellEnd"/>
           </w:p>
         </w:tc>
         <w:tc>
@@ -4039,7 +3829,6 @@
                 <w:lang w:eastAsia="en-GB"/>
               </w:rPr>
             </w:pPr>
-            <w:proofErr w:type="spellStart"/>
             <w:r>
               <w:rPr>
                 <w:rFonts w:ascii="Calibri" w:eastAsia="Times New Roman" w:hAnsi="Calibri" w:cs="Times New Roman"/>
@@ -4048,7 +3837,6 @@
               </w:rPr>
               <w:t>int</w:t>
             </w:r>
-            <w:proofErr w:type="spellEnd"/>
           </w:p>
         </w:tc>
         <w:tc>
@@ -4100,7 +3888,6 @@
                 <w:lang w:eastAsia="en-GB"/>
               </w:rPr>
             </w:pPr>
-            <w:proofErr w:type="spellStart"/>
             <w:r>
               <w:rPr>
                 <w:rFonts w:ascii="Calibri" w:eastAsia="Times New Roman" w:hAnsi="Calibri" w:cs="Times New Roman"/>
@@ -4109,7 +3896,6 @@
               </w:rPr>
               <w:t>NumRows</w:t>
             </w:r>
-            <w:proofErr w:type="spellEnd"/>
           </w:p>
         </w:tc>
         <w:tc>
@@ -4128,7 +3914,6 @@
                 <w:lang w:eastAsia="en-GB"/>
               </w:rPr>
             </w:pPr>
-            <w:proofErr w:type="spellStart"/>
             <w:r>
               <w:rPr>
                 <w:rFonts w:ascii="Calibri" w:eastAsia="Times New Roman" w:hAnsi="Calibri" w:cs="Times New Roman"/>
@@ -4137,7 +3922,6 @@
               </w:rPr>
               <w:t>int</w:t>
             </w:r>
-            <w:proofErr w:type="spellEnd"/>
           </w:p>
         </w:tc>
         <w:tc>
@@ -4215,7 +3999,6 @@
                 <w:lang w:eastAsia="en-GB"/>
               </w:rPr>
             </w:pPr>
-            <w:proofErr w:type="spellStart"/>
             <w:r>
               <w:rPr>
                 <w:rFonts w:ascii="Calibri" w:eastAsia="Times New Roman" w:hAnsi="Calibri" w:cs="Times New Roman"/>
@@ -4224,7 +4007,6 @@
               </w:rPr>
               <w:t>int</w:t>
             </w:r>
-            <w:proofErr w:type="spellEnd"/>
           </w:p>
         </w:tc>
         <w:tc>
@@ -4302,7 +4084,6 @@
                 <w:lang w:eastAsia="en-GB"/>
               </w:rPr>
             </w:pPr>
-            <w:proofErr w:type="spellStart"/>
             <w:r>
               <w:rPr>
                 <w:rFonts w:ascii="Calibri" w:eastAsia="Times New Roman" w:hAnsi="Calibri" w:cs="Times New Roman"/>
@@ -4311,7 +4092,6 @@
               </w:rPr>
               <w:t>int</w:t>
             </w:r>
-            <w:proofErr w:type="spellEnd"/>
           </w:p>
         </w:tc>
         <w:tc>
@@ -4363,7 +4143,6 @@
                 <w:lang w:eastAsia="en-GB"/>
               </w:rPr>
             </w:pPr>
-            <w:proofErr w:type="spellStart"/>
             <w:r>
               <w:rPr>
                 <w:rFonts w:ascii="Calibri" w:eastAsia="Times New Roman" w:hAnsi="Calibri" w:cs="Times New Roman"/>
@@ -4372,7 +4151,6 @@
               </w:rPr>
               <w:t>MatNormInt</w:t>
             </w:r>
-            <w:proofErr w:type="spellEnd"/>
           </w:p>
         </w:tc>
         <w:tc>
@@ -4391,7 +4169,6 @@
                 <w:lang w:eastAsia="en-GB"/>
               </w:rPr>
             </w:pPr>
-            <w:proofErr w:type="spellStart"/>
             <w:r>
               <w:rPr>
                 <w:rFonts w:ascii="Calibri" w:eastAsia="Times New Roman" w:hAnsi="Calibri" w:cs="Times New Roman"/>
@@ -4400,7 +4177,6 @@
               </w:rPr>
               <w:t>int</w:t>
             </w:r>
-            <w:proofErr w:type="spellEnd"/>
           </w:p>
         </w:tc>
         <w:tc>
@@ -4452,7 +4228,6 @@
                 <w:lang w:eastAsia="en-GB"/>
               </w:rPr>
             </w:pPr>
-            <w:proofErr w:type="spellStart"/>
             <w:r>
               <w:rPr>
                 <w:rFonts w:ascii="Calibri" w:eastAsia="Times New Roman" w:hAnsi="Calibri" w:cs="Times New Roman"/>
@@ -4461,7 +4236,6 @@
               </w:rPr>
               <w:t>VecNormInt</w:t>
             </w:r>
-            <w:proofErr w:type="spellEnd"/>
           </w:p>
         </w:tc>
         <w:tc>
@@ -4480,7 +4254,6 @@
                 <w:lang w:eastAsia="en-GB"/>
               </w:rPr>
             </w:pPr>
-            <w:proofErr w:type="spellStart"/>
             <w:r>
               <w:rPr>
                 <w:rFonts w:ascii="Calibri" w:eastAsia="Times New Roman" w:hAnsi="Calibri" w:cs="Times New Roman"/>
@@ -4489,7 +4262,6 @@
               </w:rPr>
               <w:t>int</w:t>
             </w:r>
-            <w:proofErr w:type="spellEnd"/>
           </w:p>
         </w:tc>
         <w:tc>
@@ -4541,7 +4313,6 @@
                 <w:lang w:eastAsia="en-GB"/>
               </w:rPr>
             </w:pPr>
-            <w:proofErr w:type="spellStart"/>
             <w:r>
               <w:rPr>
                 <w:rFonts w:ascii="Calibri" w:eastAsia="Times New Roman" w:hAnsi="Calibri" w:cs="Times New Roman"/>
@@ -4550,7 +4321,6 @@
               </w:rPr>
               <w:t>GenDouble</w:t>
             </w:r>
-            <w:proofErr w:type="spellEnd"/>
           </w:p>
         </w:tc>
         <w:tc>
@@ -4627,7 +4397,6 @@
                 <w:lang w:eastAsia="en-GB"/>
               </w:rPr>
             </w:pPr>
-            <w:proofErr w:type="spellStart"/>
             <w:r>
               <w:rPr>
                 <w:rFonts w:ascii="Calibri" w:eastAsia="Times New Roman" w:hAnsi="Calibri" w:cs="Times New Roman"/>
@@ -4636,7 +4405,6 @@
               </w:rPr>
               <w:t>TriDouble</w:t>
             </w:r>
-            <w:proofErr w:type="spellEnd"/>
           </w:p>
         </w:tc>
         <w:tc>
@@ -4735,7 +4503,6 @@
                 <w:lang w:eastAsia="en-GB"/>
               </w:rPr>
             </w:pPr>
-            <w:proofErr w:type="spellStart"/>
             <w:r>
               <w:rPr>
                 <w:rFonts w:ascii="Calibri" w:eastAsia="Times New Roman" w:hAnsi="Calibri" w:cs="Times New Roman"/>
@@ -4744,7 +4511,6 @@
               </w:rPr>
               <w:t>SinValTol</w:t>
             </w:r>
-            <w:proofErr w:type="spellEnd"/>
           </w:p>
         </w:tc>
         <w:tc>
@@ -4844,7 +4610,6 @@
                 <w:lang w:eastAsia="en-GB"/>
               </w:rPr>
             </w:pPr>
-            <w:proofErr w:type="spellStart"/>
             <w:r>
               <w:rPr>
                 <w:rFonts w:ascii="Calibri" w:eastAsia="Times New Roman" w:hAnsi="Calibri" w:cs="Times New Roman"/>
@@ -4853,7 +4618,6 @@
               </w:rPr>
               <w:t>ElemIndRange</w:t>
             </w:r>
-            <w:proofErr w:type="spellEnd"/>
           </w:p>
         </w:tc>
         <w:tc>
@@ -4931,7 +4695,6 @@
                 <w:lang w:eastAsia="en-GB"/>
               </w:rPr>
             </w:pPr>
-            <w:proofErr w:type="spellStart"/>
             <w:r>
               <w:rPr>
                 <w:rFonts w:ascii="Calibri" w:eastAsia="Times New Roman" w:hAnsi="Calibri" w:cs="Times New Roman"/>
@@ -4940,7 +4703,6 @@
               </w:rPr>
               <w:t>ColIndRange</w:t>
             </w:r>
-            <w:proofErr w:type="spellEnd"/>
           </w:p>
         </w:tc>
         <w:tc>
@@ -5018,7 +4780,6 @@
                 <w:lang w:eastAsia="en-GB"/>
               </w:rPr>
             </w:pPr>
-            <w:proofErr w:type="spellStart"/>
             <w:r>
               <w:rPr>
                 <w:rFonts w:ascii="Calibri" w:eastAsia="Times New Roman" w:hAnsi="Calibri" w:cs="Times New Roman"/>
@@ -5027,7 +4788,6 @@
               </w:rPr>
               <w:t>RowIndRange</w:t>
             </w:r>
-            <w:proofErr w:type="spellEnd"/>
           </w:p>
         </w:tc>
         <w:tc>
@@ -5105,7 +4865,6 @@
                 <w:lang w:eastAsia="en-GB"/>
               </w:rPr>
             </w:pPr>
-            <w:proofErr w:type="spellStart"/>
             <w:r>
               <w:rPr>
                 <w:rFonts w:ascii="Calibri" w:eastAsia="Times New Roman" w:hAnsi="Calibri" w:cs="Times New Roman"/>
@@ -5114,7 +4873,6 @@
               </w:rPr>
               <w:t>MatSize</w:t>
             </w:r>
-            <w:proofErr w:type="spellEnd"/>
           </w:p>
         </w:tc>
         <w:tc>
@@ -5192,7 +4950,6 @@
                 <w:lang w:eastAsia="en-GB"/>
               </w:rPr>
             </w:pPr>
-            <w:proofErr w:type="spellStart"/>
             <w:r>
               <w:rPr>
                 <w:rFonts w:ascii="Calibri" w:eastAsia="Times New Roman" w:hAnsi="Calibri" w:cs="Times New Roman"/>
@@ -5201,7 +4958,6 @@
               </w:rPr>
               <w:t>GenMat</w:t>
             </w:r>
-            <w:proofErr w:type="spellEnd"/>
           </w:p>
         </w:tc>
         <w:tc>
@@ -5303,7 +5059,6 @@
                 <w:lang w:eastAsia="en-GB"/>
               </w:rPr>
             </w:pPr>
-            <w:proofErr w:type="spellStart"/>
             <w:r>
               <w:rPr>
                 <w:rFonts w:ascii="Calibri" w:eastAsia="Times New Roman" w:hAnsi="Calibri" w:cs="Times New Roman"/>
@@ -5312,7 +5067,6 @@
               </w:rPr>
               <w:t>SquMat</w:t>
             </w:r>
-            <w:proofErr w:type="spellEnd"/>
           </w:p>
         </w:tc>
         <w:tc>
@@ -5390,7 +5144,6 @@
                 <w:lang w:eastAsia="en-GB"/>
               </w:rPr>
             </w:pPr>
-            <w:proofErr w:type="spellStart"/>
             <w:r>
               <w:rPr>
                 <w:rFonts w:ascii="Calibri" w:eastAsia="Times New Roman" w:hAnsi="Calibri" w:cs="Times New Roman"/>
@@ -5399,7 +5152,6 @@
               </w:rPr>
               <w:t>InvMat</w:t>
             </w:r>
-            <w:proofErr w:type="spellEnd"/>
           </w:p>
         </w:tc>
         <w:tc>
@@ -5444,23 +5196,13 @@
                 <w:lang w:eastAsia="en-GB"/>
               </w:rPr>
             </w:pPr>
-            <w:proofErr w:type="spellStart"/>
-            <w:r>
-              <w:rPr>
-                <w:rFonts w:ascii="Calibri" w:eastAsia="Times New Roman" w:hAnsi="Calibri" w:cs="Times New Roman"/>
-                <w:color w:val="000000"/>
-                <w:lang w:eastAsia="en-GB"/>
-              </w:rPr>
-              <w:t>Invertable</w:t>
-            </w:r>
-            <w:proofErr w:type="spellEnd"/>
-            <w:r>
-              <w:rPr>
-                <w:rFonts w:ascii="Calibri" w:eastAsia="Times New Roman" w:hAnsi="Calibri" w:cs="Times New Roman"/>
-                <w:color w:val="000000"/>
-                <w:lang w:eastAsia="en-GB"/>
-              </w:rPr>
-              <w:t xml:space="preserve"> matrix input</w:t>
+            <w:r>
+              <w:rPr>
+                <w:rFonts w:ascii="Calibri" w:eastAsia="Times New Roman" w:hAnsi="Calibri" w:cs="Times New Roman"/>
+                <w:color w:val="000000"/>
+                <w:lang w:eastAsia="en-GB"/>
+              </w:rPr>
+              <w:t>Invertable matrix input</w:t>
             </w:r>
           </w:p>
         </w:tc>
@@ -5487,7 +5229,6 @@
                 <w:lang w:eastAsia="en-GB"/>
               </w:rPr>
             </w:pPr>
-            <w:proofErr w:type="spellStart"/>
             <w:r>
               <w:rPr>
                 <w:rFonts w:ascii="Calibri" w:eastAsia="Times New Roman" w:hAnsi="Calibri" w:cs="Times New Roman"/>
@@ -5496,7 +5237,6 @@
               </w:rPr>
               <w:t>SymMat</w:t>
             </w:r>
-            <w:proofErr w:type="spellEnd"/>
           </w:p>
         </w:tc>
         <w:tc>
@@ -5574,7 +5314,6 @@
                 <w:lang w:eastAsia="en-GB"/>
               </w:rPr>
             </w:pPr>
-            <w:proofErr w:type="spellStart"/>
             <w:r>
               <w:rPr>
                 <w:rFonts w:ascii="Calibri" w:eastAsia="Times New Roman" w:hAnsi="Calibri" w:cs="Times New Roman"/>
@@ -5583,7 +5322,6 @@
               </w:rPr>
               <w:t>SymPDMat</w:t>
             </w:r>
-            <w:proofErr w:type="spellEnd"/>
           </w:p>
         </w:tc>
         <w:tc>
@@ -5661,7 +5399,6 @@
                 <w:lang w:eastAsia="en-GB"/>
               </w:rPr>
             </w:pPr>
-            <w:proofErr w:type="spellStart"/>
             <w:r>
               <w:rPr>
                 <w:rFonts w:ascii="Calibri" w:eastAsia="Times New Roman" w:hAnsi="Calibri" w:cs="Times New Roman"/>
@@ -5670,7 +5407,6 @@
               </w:rPr>
               <w:t>LogicMat</w:t>
             </w:r>
-            <w:proofErr w:type="spellEnd"/>
           </w:p>
         </w:tc>
         <w:tc>
@@ -5748,7 +5484,6 @@
                 <w:lang w:eastAsia="en-GB"/>
               </w:rPr>
             </w:pPr>
-            <w:proofErr w:type="spellStart"/>
             <w:r>
               <w:rPr>
                 <w:rFonts w:ascii="Calibri" w:eastAsia="Times New Roman" w:hAnsi="Calibri" w:cs="Times New Roman"/>
@@ -5757,7 +5492,6 @@
               </w:rPr>
               <w:t>OOMat</w:t>
             </w:r>
-            <w:proofErr w:type="spellEnd"/>
           </w:p>
         </w:tc>
         <w:tc>
@@ -5835,7 +5569,6 @@
                 <w:lang w:eastAsia="en-GB"/>
               </w:rPr>
             </w:pPr>
-            <w:proofErr w:type="spellStart"/>
             <w:r>
               <w:rPr>
                 <w:rFonts w:ascii="Calibri" w:eastAsia="Times New Roman" w:hAnsi="Calibri" w:cs="Times New Roman"/>
@@ -5844,7 +5577,6 @@
               </w:rPr>
               <w:t>GenColVec</w:t>
             </w:r>
-            <w:proofErr w:type="spellEnd"/>
           </w:p>
         </w:tc>
         <w:tc>
@@ -5922,7 +5654,6 @@
                 <w:lang w:eastAsia="en-GB"/>
               </w:rPr>
             </w:pPr>
-            <w:proofErr w:type="spellStart"/>
             <w:r>
               <w:rPr>
                 <w:rFonts w:ascii="Calibri" w:eastAsia="Times New Roman" w:hAnsi="Calibri" w:cs="Times New Roman"/>
@@ -5931,7 +5662,6 @@
               </w:rPr>
               <w:t>MonColVec</w:t>
             </w:r>
-            <w:proofErr w:type="spellEnd"/>
           </w:p>
         </w:tc>
         <w:tc>
@@ -6009,7 +5739,6 @@
                 <w:lang w:eastAsia="en-GB"/>
               </w:rPr>
             </w:pPr>
-            <w:proofErr w:type="spellStart"/>
             <w:r>
               <w:rPr>
                 <w:rFonts w:ascii="Calibri" w:eastAsia="Times New Roman" w:hAnsi="Calibri" w:cs="Times New Roman"/>
@@ -6018,7 +5747,6 @@
               </w:rPr>
               <w:t>LogicColVec</w:t>
             </w:r>
-            <w:proofErr w:type="spellEnd"/>
           </w:p>
         </w:tc>
         <w:tc>
@@ -6096,7 +5824,6 @@
                 <w:lang w:eastAsia="en-GB"/>
               </w:rPr>
             </w:pPr>
-            <w:proofErr w:type="spellStart"/>
             <w:r>
               <w:rPr>
                 <w:rFonts w:ascii="Calibri" w:eastAsia="Times New Roman" w:hAnsi="Calibri" w:cs="Times New Roman"/>
@@ -6105,7 +5832,6 @@
               </w:rPr>
               <w:t>OOColVec</w:t>
             </w:r>
-            <w:proofErr w:type="spellEnd"/>
           </w:p>
         </w:tc>
         <w:tc>
@@ -6183,7 +5909,6 @@
                 <w:lang w:eastAsia="en-GB"/>
               </w:rPr>
             </w:pPr>
-            <w:proofErr w:type="spellStart"/>
             <w:r>
               <w:rPr>
                 <w:rFonts w:ascii="Calibri" w:eastAsia="Times New Roman" w:hAnsi="Calibri" w:cs="Times New Roman"/>
@@ -6192,7 +5917,6 @@
               </w:rPr>
               <w:t>GenRowVec</w:t>
             </w:r>
-            <w:proofErr w:type="spellEnd"/>
           </w:p>
         </w:tc>
         <w:tc>
@@ -6270,7 +5994,6 @@
                 <w:lang w:eastAsia="en-GB"/>
               </w:rPr>
             </w:pPr>
-            <w:proofErr w:type="spellStart"/>
             <w:r>
               <w:rPr>
                 <w:rFonts w:ascii="Calibri" w:eastAsia="Times New Roman" w:hAnsi="Calibri" w:cs="Times New Roman"/>
@@ -6279,7 +6002,6 @@
               </w:rPr>
               <w:t>MonRowVec</w:t>
             </w:r>
-            <w:proofErr w:type="spellEnd"/>
           </w:p>
         </w:tc>
         <w:tc>
@@ -6357,7 +6079,6 @@
                 <w:lang w:eastAsia="en-GB"/>
               </w:rPr>
             </w:pPr>
-            <w:proofErr w:type="spellStart"/>
             <w:r>
               <w:rPr>
                 <w:rFonts w:ascii="Calibri" w:eastAsia="Times New Roman" w:hAnsi="Calibri" w:cs="Times New Roman"/>
@@ -6366,7 +6087,6 @@
               </w:rPr>
               <w:t>LogicRowVec</w:t>
             </w:r>
-            <w:proofErr w:type="spellEnd"/>
           </w:p>
         </w:tc>
         <w:tc>
@@ -6444,7 +6164,6 @@
                 <w:lang w:eastAsia="en-GB"/>
               </w:rPr>
             </w:pPr>
-            <w:proofErr w:type="spellStart"/>
             <w:r>
               <w:rPr>
                 <w:rFonts w:ascii="Calibri" w:eastAsia="Times New Roman" w:hAnsi="Calibri" w:cs="Times New Roman"/>
@@ -6453,7 +6172,6 @@
               </w:rPr>
               <w:t>OORowVec</w:t>
             </w:r>
-            <w:proofErr w:type="spellEnd"/>
           </w:p>
         </w:tc>
         <w:tc>
@@ -6531,7 +6249,6 @@
                 <w:lang w:eastAsia="en-GB"/>
               </w:rPr>
             </w:pPr>
-            <w:proofErr w:type="spellStart"/>
             <w:r>
               <w:rPr>
                 <w:rFonts w:ascii="Calibri" w:eastAsia="Times New Roman" w:hAnsi="Calibri" w:cs="Times New Roman"/>
@@ -6548,7 +6265,6 @@
               </w:rPr>
               <w:t>AsColVec</w:t>
             </w:r>
-            <w:proofErr w:type="spellEnd"/>
           </w:p>
         </w:tc>
         <w:tc>
@@ -6599,33 +6315,15 @@
                 <w:color w:val="000000"/>
                 <w:lang w:eastAsia="en-GB"/>
               </w:rPr>
-              <w:t xml:space="preserve">Element </w:t>
-            </w:r>
-            <w:proofErr w:type="spellStart"/>
-            <w:r>
-              <w:rPr>
-                <w:rFonts w:ascii="Calibri" w:eastAsia="Times New Roman" w:hAnsi="Calibri" w:cs="Times New Roman"/>
-                <w:color w:val="000000"/>
-                <w:lang w:eastAsia="en-GB"/>
-              </w:rPr>
-              <w:t>indicies</w:t>
-            </w:r>
-            <w:proofErr w:type="spellEnd"/>
-            <w:r>
-              <w:rPr>
-                <w:rFonts w:ascii="Calibri" w:eastAsia="Times New Roman" w:hAnsi="Calibri" w:cs="Times New Roman"/>
-                <w:color w:val="000000"/>
-                <w:lang w:eastAsia="en-GB"/>
-              </w:rPr>
-              <w:t xml:space="preserve"> </w:t>
-            </w:r>
-            <w:r>
-              <w:rPr>
-                <w:rFonts w:ascii="Calibri" w:eastAsia="Times New Roman" w:hAnsi="Calibri" w:cs="Times New Roman"/>
-                <w:color w:val="000000"/>
-                <w:lang w:eastAsia="en-GB"/>
-              </w:rPr>
-              <w:t>as column vectors</w:t>
+              <w:t>Element indicies</w:t>
+            </w:r>
+            <w:r>
+              <w:rPr>
+                <w:rFonts w:ascii="Calibri" w:eastAsia="Times New Roman" w:hAnsi="Calibri" w:cs="Times New Roman"/>
+                <w:color w:val="000000"/>
+                <w:lang w:eastAsia="en-GB"/>
+              </w:rPr>
+              <w:t xml:space="preserve"> as column vectors</w:t>
             </w:r>
           </w:p>
         </w:tc>
@@ -6651,7 +6349,6 @@
                 <w:lang w:eastAsia="en-GB"/>
               </w:rPr>
             </w:pPr>
-            <w:proofErr w:type="spellStart"/>
             <w:r>
               <w:rPr>
                 <w:rFonts w:ascii="Calibri" w:eastAsia="Times New Roman" w:hAnsi="Calibri" w:cs="Times New Roman"/>
@@ -6668,7 +6365,6 @@
               </w:rPr>
               <w:t>AsRowVec</w:t>
             </w:r>
-            <w:proofErr w:type="spellEnd"/>
           </w:p>
         </w:tc>
         <w:tc>
@@ -6717,33 +6413,15 @@
                 <w:color w:val="000000"/>
                 <w:lang w:eastAsia="en-GB"/>
               </w:rPr>
-              <w:t xml:space="preserve">Element </w:t>
-            </w:r>
-            <w:proofErr w:type="spellStart"/>
-            <w:r>
-              <w:rPr>
-                <w:rFonts w:ascii="Calibri" w:eastAsia="Times New Roman" w:hAnsi="Calibri" w:cs="Times New Roman"/>
-                <w:color w:val="000000"/>
-                <w:lang w:eastAsia="en-GB"/>
-              </w:rPr>
-              <w:t>indicies</w:t>
-            </w:r>
-            <w:proofErr w:type="spellEnd"/>
-            <w:r>
-              <w:rPr>
-                <w:rFonts w:ascii="Calibri" w:eastAsia="Times New Roman" w:hAnsi="Calibri" w:cs="Times New Roman"/>
-                <w:color w:val="000000"/>
-                <w:lang w:eastAsia="en-GB"/>
-              </w:rPr>
-              <w:t xml:space="preserve"> </w:t>
-            </w:r>
-            <w:r>
-              <w:rPr>
-                <w:rFonts w:ascii="Calibri" w:eastAsia="Times New Roman" w:hAnsi="Calibri" w:cs="Times New Roman"/>
-                <w:color w:val="000000"/>
-                <w:lang w:eastAsia="en-GB"/>
-              </w:rPr>
-              <w:t>as row vectors</w:t>
+              <w:t>Element indicies</w:t>
+            </w:r>
+            <w:r>
+              <w:rPr>
+                <w:rFonts w:ascii="Calibri" w:eastAsia="Times New Roman" w:hAnsi="Calibri" w:cs="Times New Roman"/>
+                <w:color w:val="000000"/>
+                <w:lang w:eastAsia="en-GB"/>
+              </w:rPr>
+              <w:t xml:space="preserve"> as row vectors</w:t>
             </w:r>
           </w:p>
         </w:tc>
@@ -6770,7 +6448,6 @@
                 <w:lang w:eastAsia="en-GB"/>
               </w:rPr>
             </w:pPr>
-            <w:proofErr w:type="spellStart"/>
             <w:r>
               <w:rPr>
                 <w:rFonts w:ascii="Calibri" w:eastAsia="Times New Roman" w:hAnsi="Calibri" w:cs="Times New Roman"/>
@@ -6787,7 +6464,6 @@
               </w:rPr>
               <w:t>AsColVec</w:t>
             </w:r>
-            <w:proofErr w:type="spellEnd"/>
           </w:p>
         </w:tc>
         <w:tc>
@@ -6838,18 +6514,8 @@
                 <w:color w:val="000000"/>
                 <w:lang w:eastAsia="en-GB"/>
               </w:rPr>
-              <w:t xml:space="preserve">Column </w:t>
-            </w:r>
-            <w:proofErr w:type="spellStart"/>
-            <w:r>
-              <w:rPr>
-                <w:rFonts w:ascii="Calibri" w:eastAsia="Times New Roman" w:hAnsi="Calibri" w:cs="Times New Roman"/>
-                <w:color w:val="000000"/>
-                <w:lang w:eastAsia="en-GB"/>
-              </w:rPr>
-              <w:t>indicies</w:t>
-            </w:r>
-            <w:proofErr w:type="spellEnd"/>
+              <w:t>Column indicies</w:t>
+            </w:r>
             <w:r>
               <w:rPr>
                 <w:rFonts w:ascii="Calibri" w:eastAsia="Times New Roman" w:hAnsi="Calibri" w:cs="Times New Roman"/>
@@ -6882,7 +6548,6 @@
                 <w:lang w:eastAsia="en-GB"/>
               </w:rPr>
             </w:pPr>
-            <w:proofErr w:type="spellStart"/>
             <w:r>
               <w:rPr>
                 <w:rFonts w:ascii="Calibri" w:eastAsia="Times New Roman" w:hAnsi="Calibri" w:cs="Times New Roman"/>
@@ -6899,7 +6564,6 @@
               </w:rPr>
               <w:t>AsRowVec</w:t>
             </w:r>
-            <w:proofErr w:type="spellEnd"/>
           </w:p>
         </w:tc>
         <w:tc>
@@ -6948,18 +6612,8 @@
                 <w:color w:val="000000"/>
                 <w:lang w:eastAsia="en-GB"/>
               </w:rPr>
-              <w:t xml:space="preserve">Column </w:t>
-            </w:r>
-            <w:proofErr w:type="spellStart"/>
-            <w:r>
-              <w:rPr>
-                <w:rFonts w:ascii="Calibri" w:eastAsia="Times New Roman" w:hAnsi="Calibri" w:cs="Times New Roman"/>
-                <w:color w:val="000000"/>
-                <w:lang w:eastAsia="en-GB"/>
-              </w:rPr>
-              <w:t>indicies</w:t>
-            </w:r>
-            <w:proofErr w:type="spellEnd"/>
+              <w:t>Column indicies</w:t>
+            </w:r>
             <w:r>
               <w:rPr>
                 <w:rFonts w:ascii="Calibri" w:eastAsia="Times New Roman" w:hAnsi="Calibri" w:cs="Times New Roman"/>
@@ -6993,7 +6647,6 @@
                 <w:lang w:eastAsia="en-GB"/>
               </w:rPr>
             </w:pPr>
-            <w:proofErr w:type="spellStart"/>
             <w:r>
               <w:rPr>
                 <w:rFonts w:ascii="Calibri" w:eastAsia="Times New Roman" w:hAnsi="Calibri" w:cs="Times New Roman"/>
@@ -7010,7 +6663,6 @@
               </w:rPr>
               <w:t>AsColVec</w:t>
             </w:r>
-            <w:proofErr w:type="spellEnd"/>
           </w:p>
         </w:tc>
         <w:tc>
@@ -7061,33 +6713,15 @@
                 <w:color w:val="000000"/>
                 <w:lang w:eastAsia="en-GB"/>
               </w:rPr>
-              <w:t xml:space="preserve">Row </w:t>
-            </w:r>
-            <w:proofErr w:type="spellStart"/>
-            <w:r>
-              <w:rPr>
-                <w:rFonts w:ascii="Calibri" w:eastAsia="Times New Roman" w:hAnsi="Calibri" w:cs="Times New Roman"/>
-                <w:color w:val="000000"/>
-                <w:lang w:eastAsia="en-GB"/>
-              </w:rPr>
-              <w:t>indicies</w:t>
-            </w:r>
-            <w:proofErr w:type="spellEnd"/>
-            <w:r>
-              <w:rPr>
-                <w:rFonts w:ascii="Calibri" w:eastAsia="Times New Roman" w:hAnsi="Calibri" w:cs="Times New Roman"/>
-                <w:color w:val="000000"/>
-                <w:lang w:eastAsia="en-GB"/>
-              </w:rPr>
-              <w:t xml:space="preserve"> </w:t>
-            </w:r>
-            <w:r>
-              <w:rPr>
-                <w:rFonts w:ascii="Calibri" w:eastAsia="Times New Roman" w:hAnsi="Calibri" w:cs="Times New Roman"/>
-                <w:color w:val="000000"/>
-                <w:lang w:eastAsia="en-GB"/>
-              </w:rPr>
-              <w:t>as column vectors</w:t>
+              <w:t>Row indicies</w:t>
+            </w:r>
+            <w:r>
+              <w:rPr>
+                <w:rFonts w:ascii="Calibri" w:eastAsia="Times New Roman" w:hAnsi="Calibri" w:cs="Times New Roman"/>
+                <w:color w:val="000000"/>
+                <w:lang w:eastAsia="en-GB"/>
+              </w:rPr>
+              <w:t xml:space="preserve"> as column vectors</w:t>
             </w:r>
           </w:p>
         </w:tc>
@@ -7113,7 +6747,6 @@
                 <w:lang w:eastAsia="en-GB"/>
               </w:rPr>
             </w:pPr>
-            <w:proofErr w:type="spellStart"/>
             <w:r>
               <w:rPr>
                 <w:rFonts w:ascii="Calibri" w:eastAsia="Times New Roman" w:hAnsi="Calibri" w:cs="Times New Roman"/>
@@ -7130,7 +6763,6 @@
               </w:rPr>
               <w:t>AsRowVec</w:t>
             </w:r>
-            <w:proofErr w:type="spellEnd"/>
           </w:p>
         </w:tc>
         <w:tc>
@@ -7179,33 +6811,15 @@
                 <w:color w:val="000000"/>
                 <w:lang w:eastAsia="en-GB"/>
               </w:rPr>
-              <w:t xml:space="preserve">Row </w:t>
-            </w:r>
-            <w:proofErr w:type="spellStart"/>
-            <w:r>
-              <w:rPr>
-                <w:rFonts w:ascii="Calibri" w:eastAsia="Times New Roman" w:hAnsi="Calibri" w:cs="Times New Roman"/>
-                <w:color w:val="000000"/>
-                <w:lang w:eastAsia="en-GB"/>
-              </w:rPr>
-              <w:t>indicies</w:t>
-            </w:r>
-            <w:proofErr w:type="spellEnd"/>
-            <w:r>
-              <w:rPr>
-                <w:rFonts w:ascii="Calibri" w:eastAsia="Times New Roman" w:hAnsi="Calibri" w:cs="Times New Roman"/>
-                <w:color w:val="000000"/>
-                <w:lang w:eastAsia="en-GB"/>
-              </w:rPr>
-              <w:t xml:space="preserve"> </w:t>
-            </w:r>
-            <w:r>
-              <w:rPr>
-                <w:rFonts w:ascii="Calibri" w:eastAsia="Times New Roman" w:hAnsi="Calibri" w:cs="Times New Roman"/>
-                <w:color w:val="000000"/>
-                <w:lang w:eastAsia="en-GB"/>
-              </w:rPr>
-              <w:t>as row vectors</w:t>
+              <w:t>Row indicies</w:t>
+            </w:r>
+            <w:r>
+              <w:rPr>
+                <w:rFonts w:ascii="Calibri" w:eastAsia="Times New Roman" w:hAnsi="Calibri" w:cs="Times New Roman"/>
+                <w:color w:val="000000"/>
+                <w:lang w:eastAsia="en-GB"/>
+              </w:rPr>
+              <w:t xml:space="preserve"> as row vectors</w:t>
             </w:r>
           </w:p>
         </w:tc>
@@ -7317,7 +6931,6 @@
                 <w:lang w:eastAsia="en-GB"/>
               </w:rPr>
             </w:pPr>
-            <w:proofErr w:type="spellStart"/>
             <w:r>
               <w:rPr>
                 <w:rFonts w:ascii="Calibri" w:eastAsia="Times New Roman" w:hAnsi="Calibri" w:cs="Times New Roman"/>
@@ -7326,7 +6939,6 @@
               </w:rPr>
               <w:t>FilePath</w:t>
             </w:r>
-            <w:proofErr w:type="spellEnd"/>
           </w:p>
         </w:tc>
         <w:tc>
@@ -7404,7 +7016,6 @@
                 <w:lang w:eastAsia="en-GB"/>
               </w:rPr>
             </w:pPr>
-            <w:proofErr w:type="spellStart"/>
             <w:r>
               <w:rPr>
                 <w:rFonts w:ascii="Calibri" w:eastAsia="Times New Roman" w:hAnsi="Calibri" w:cs="Times New Roman"/>
@@ -7414,7 +7025,6 @@
               <w:lastRenderedPageBreak/>
               <w:t>MatNormString</w:t>
             </w:r>
-            <w:proofErr w:type="spellEnd"/>
           </w:p>
         </w:tc>
         <w:tc>
@@ -7492,7 +7102,6 @@
                 <w:lang w:eastAsia="en-GB"/>
               </w:rPr>
             </w:pPr>
-            <w:proofErr w:type="spellStart"/>
             <w:r>
               <w:rPr>
                 <w:rFonts w:ascii="Calibri" w:eastAsia="Times New Roman" w:hAnsi="Calibri" w:cs="Times New Roman"/>
@@ -7501,7 +7110,6 @@
               </w:rPr>
               <w:t>VecNormString</w:t>
             </w:r>
-            <w:proofErr w:type="spellEnd"/>
           </w:p>
         </w:tc>
         <w:tc>
@@ -7746,7 +7354,6 @@
                 <w:lang w:eastAsia="en-GB"/>
               </w:rPr>
             </w:pPr>
-            <w:proofErr w:type="spellStart"/>
             <w:r>
               <w:rPr>
                 <w:rFonts w:ascii="Calibri" w:eastAsia="Times New Roman" w:hAnsi="Calibri" w:cs="Times New Roman"/>
@@ -7755,7 +7362,6 @@
               </w:rPr>
               <w:t>SinValSel</w:t>
             </w:r>
-            <w:proofErr w:type="spellEnd"/>
           </w:p>
         </w:tc>
         <w:tc>
@@ -7833,7 +7439,6 @@
                 <w:lang w:eastAsia="en-GB"/>
               </w:rPr>
             </w:pPr>
-            <w:proofErr w:type="spellStart"/>
             <w:r>
               <w:rPr>
                 <w:rFonts w:ascii="Calibri" w:eastAsia="Times New Roman" w:hAnsi="Calibri" w:cs="Times New Roman"/>
@@ -7842,7 +7447,6 @@
               </w:rPr>
               <w:t>UnOp</w:t>
             </w:r>
-            <w:proofErr w:type="spellEnd"/>
           </w:p>
         </w:tc>
         <w:tc>
@@ -7920,7 +7524,6 @@
                 <w:lang w:eastAsia="en-GB"/>
               </w:rPr>
             </w:pPr>
-            <w:proofErr w:type="spellStart"/>
             <w:r>
               <w:rPr>
                 <w:rFonts w:ascii="Calibri" w:eastAsia="Times New Roman" w:hAnsi="Calibri" w:cs="Times New Roman"/>
@@ -7929,7 +7532,6 @@
               </w:rPr>
               <w:t>ElemWiseOp</w:t>
             </w:r>
-            <w:proofErr w:type="spellEnd"/>
           </w:p>
         </w:tc>
         <w:tc>
@@ -8007,7 +7609,6 @@
                 <w:lang w:eastAsia="en-GB"/>
               </w:rPr>
             </w:pPr>
-            <w:proofErr w:type="spellStart"/>
             <w:r>
               <w:rPr>
                 <w:rFonts w:ascii="Calibri" w:eastAsia="Times New Roman" w:hAnsi="Calibri" w:cs="Times New Roman"/>
@@ -8016,7 +7617,6 @@
               </w:rPr>
               <w:t>BinOp</w:t>
             </w:r>
-            <w:proofErr w:type="spellEnd"/>
           </w:p>
         </w:tc>
         <w:tc>
@@ -8094,7 +7694,6 @@
                 <w:lang w:eastAsia="en-GB"/>
               </w:rPr>
             </w:pPr>
-            <w:proofErr w:type="spellStart"/>
             <w:r>
               <w:rPr>
                 <w:rFonts w:ascii="Calibri" w:eastAsia="Times New Roman" w:hAnsi="Calibri" w:cs="Times New Roman"/>
@@ -8103,7 +7702,6 @@
               </w:rPr>
               <w:t>RelOp</w:t>
             </w:r>
-            <w:proofErr w:type="spellEnd"/>
           </w:p>
         </w:tc>
         <w:tc>
@@ -8181,7 +7779,6 @@
                 <w:lang w:eastAsia="en-GB"/>
               </w:rPr>
             </w:pPr>
-            <w:proofErr w:type="spellStart"/>
             <w:r>
               <w:rPr>
                 <w:rFonts w:ascii="Calibri" w:eastAsia="Times New Roman" w:hAnsi="Calibri" w:cs="Times New Roman"/>
@@ -8190,7 +7787,6 @@
               </w:rPr>
               <w:t>OutputStream</w:t>
             </w:r>
-            <w:proofErr w:type="spellEnd"/>
           </w:p>
         </w:tc>
         <w:tc>
@@ -8209,7 +7805,6 @@
                 <w:lang w:eastAsia="en-GB"/>
               </w:rPr>
             </w:pPr>
-            <w:proofErr w:type="spellStart"/>
             <w:r>
               <w:rPr>
                 <w:rFonts w:ascii="Calibri" w:eastAsia="Times New Roman" w:hAnsi="Calibri" w:cs="Times New Roman"/>
@@ -8218,7 +7813,6 @@
               </w:rPr>
               <w:t>OutputStream</w:t>
             </w:r>
-            <w:proofErr w:type="spellEnd"/>
           </w:p>
         </w:tc>
         <w:tc>
@@ -8270,7 +7864,6 @@
                 <w:lang w:eastAsia="en-GB"/>
               </w:rPr>
             </w:pPr>
-            <w:proofErr w:type="spellStart"/>
             <w:r>
               <w:rPr>
                 <w:rFonts w:ascii="Calibri" w:eastAsia="Times New Roman" w:hAnsi="Calibri" w:cs="Times New Roman"/>
@@ -8279,7 +7872,6 @@
               </w:rPr>
               <w:t>InputStream</w:t>
             </w:r>
-            <w:proofErr w:type="spellEnd"/>
           </w:p>
         </w:tc>
         <w:tc>
@@ -8357,7 +7949,6 @@
                 <w:lang w:eastAsia="en-GB"/>
               </w:rPr>
             </w:pPr>
-            <w:proofErr w:type="spellStart"/>
             <w:r>
               <w:rPr>
                 <w:rFonts w:ascii="Calibri" w:eastAsia="Times New Roman" w:hAnsi="Calibri" w:cs="Times New Roman"/>
@@ -8366,7 +7957,6 @@
               </w:rPr>
               <w:t>FileType</w:t>
             </w:r>
-            <w:proofErr w:type="spellEnd"/>
           </w:p>
         </w:tc>
         <w:tc>
@@ -8385,7 +7975,6 @@
                 <w:lang w:eastAsia="en-GB"/>
               </w:rPr>
             </w:pPr>
-            <w:proofErr w:type="spellStart"/>
             <w:r>
               <w:rPr>
                 <w:rFonts w:ascii="Calibri" w:eastAsia="Times New Roman" w:hAnsi="Calibri" w:cs="Times New Roman"/>
@@ -8394,7 +7983,6 @@
               </w:rPr>
               <w:t>FileType</w:t>
             </w:r>
-            <w:proofErr w:type="spellEnd"/>
           </w:p>
         </w:tc>
         <w:tc>
@@ -8446,7 +8034,6 @@
                 <w:lang w:eastAsia="en-GB"/>
               </w:rPr>
             </w:pPr>
-            <w:proofErr w:type="spellStart"/>
             <w:r>
               <w:rPr>
                 <w:rFonts w:ascii="Calibri" w:eastAsia="Times New Roman" w:hAnsi="Calibri" w:cs="Times New Roman"/>
@@ -8471,7 +8058,6 @@
               </w:rPr>
               <w:t>Param</w:t>
             </w:r>
-            <w:proofErr w:type="spellEnd"/>
           </w:p>
         </w:tc>
         <w:tc>
@@ -8490,7 +8076,6 @@
                 <w:lang w:eastAsia="en-GB"/>
               </w:rPr>
             </w:pPr>
-            <w:proofErr w:type="spellStart"/>
             <w:r>
               <w:rPr>
                 <w:rFonts w:ascii="Calibri" w:eastAsia="Times New Roman" w:hAnsi="Calibri" w:cs="Times New Roman"/>
@@ -8499,7 +8084,6 @@
               </w:rPr>
               <w:t>DistrParam</w:t>
             </w:r>
-            <w:proofErr w:type="spellEnd"/>
           </w:p>
         </w:tc>
         <w:tc>
@@ -8624,27 +8208,14 @@
       <w:r>
         <w:t xml:space="preserve">Table </w:t>
       </w:r>
-      <w:r>
-        <w:fldChar w:fldCharType="begin"/>
-      </w:r>
-      <w:r>
-        <w:instrText xml:space="preserve"> SEQ Table \* ARABIC </w:instrText>
-      </w:r>
-      <w:r>
-        <w:fldChar w:fldCharType="separate"/>
-      </w:r>
-      <w:r>
-        <w:rPr>
-          <w:noProof/>
-        </w:rPr>
-        <w:t>1</w:t>
-      </w:r>
-      <w:r>
-        <w:rPr>
-          <w:noProof/>
-        </w:rPr>
-        <w:fldChar w:fldCharType="end"/>
-      </w:r>
+      <w:fldSimple w:instr=" SEQ Table \* ARABIC ">
+        <w:r>
+          <w:rPr>
+            <w:noProof/>
+          </w:rPr>
+          <w:t>1</w:t>
+        </w:r>
+      </w:fldSimple>
       <w:r>
         <w:t>:</w:t>
       </w:r>
@@ -8975,7 +8546,6 @@
                 <w:lang w:eastAsia="en-GB"/>
               </w:rPr>
             </w:pPr>
-            <w:proofErr w:type="spellStart"/>
             <w:r>
               <w:rPr>
                 <w:rFonts w:ascii="Calibri" w:eastAsia="Times New Roman" w:hAnsi="Calibri" w:cs="Times New Roman"/>
@@ -8984,7 +8554,6 @@
               </w:rPr>
               <w:t>ElemInd</w:t>
             </w:r>
-            <w:proofErr w:type="spellEnd"/>
           </w:p>
         </w:tc>
         <w:tc>
@@ -9130,7 +8699,6 @@
                 <w:lang w:eastAsia="en-GB"/>
               </w:rPr>
             </w:pPr>
-            <w:proofErr w:type="spellStart"/>
             <w:r>
               <w:rPr>
                 <w:rFonts w:ascii="Calibri" w:eastAsia="Times New Roman" w:hAnsi="Calibri" w:cs="Times New Roman"/>
@@ -9139,7 +8707,6 @@
               </w:rPr>
               <w:t>ColInd</w:t>
             </w:r>
-            <w:proofErr w:type="spellEnd"/>
           </w:p>
         </w:tc>
         <w:tc>
@@ -9285,7 +8852,6 @@
                 <w:lang w:eastAsia="en-GB"/>
               </w:rPr>
             </w:pPr>
-            <w:proofErr w:type="spellStart"/>
             <w:r>
               <w:rPr>
                 <w:rFonts w:ascii="Calibri" w:eastAsia="Times New Roman" w:hAnsi="Calibri" w:cs="Times New Roman"/>
@@ -9294,7 +8860,6 @@
               </w:rPr>
               <w:t>ExtColInd</w:t>
             </w:r>
-            <w:proofErr w:type="spellEnd"/>
           </w:p>
         </w:tc>
         <w:tc>
@@ -9400,7 +8965,6 @@
                 <w:lang w:eastAsia="en-GB"/>
               </w:rPr>
             </w:pPr>
-            <w:proofErr w:type="spellStart"/>
             <w:r>
               <w:rPr>
                 <w:rFonts w:ascii="Calibri" w:eastAsia="Times New Roman" w:hAnsi="Calibri" w:cs="Times New Roman"/>
@@ -9409,7 +8973,6 @@
               </w:rPr>
               <w:t>RowInd</w:t>
             </w:r>
-            <w:proofErr w:type="spellEnd"/>
           </w:p>
         </w:tc>
         <w:tc>
@@ -9555,7 +9118,6 @@
                 <w:lang w:eastAsia="en-GB"/>
               </w:rPr>
             </w:pPr>
-            <w:proofErr w:type="spellStart"/>
             <w:r>
               <w:rPr>
                 <w:rFonts w:ascii="Calibri" w:eastAsia="Times New Roman" w:hAnsi="Calibri" w:cs="Times New Roman"/>
@@ -9564,7 +9126,6 @@
               </w:rPr>
               <w:t>ExtRowInd</w:t>
             </w:r>
-            <w:proofErr w:type="spellEnd"/>
           </w:p>
         </w:tc>
         <w:tc>
@@ -9686,7 +9247,6 @@
                 <w:lang w:eastAsia="en-GB"/>
               </w:rPr>
             </w:pPr>
-            <w:proofErr w:type="spellStart"/>
             <w:r>
               <w:rPr>
                 <w:rFonts w:ascii="Calibri" w:eastAsia="Times New Roman" w:hAnsi="Calibri" w:cs="Times New Roman"/>
@@ -9695,7 +9255,6 @@
               </w:rPr>
               <w:t>NumElems</w:t>
             </w:r>
-            <w:proofErr w:type="spellEnd"/>
           </w:p>
         </w:tc>
         <w:tc>
@@ -9785,7 +9344,6 @@
                 <w:lang w:eastAsia="en-GB"/>
               </w:rPr>
             </w:pPr>
-            <w:proofErr w:type="spellStart"/>
             <w:r>
               <w:rPr>
                 <w:rFonts w:ascii="Calibri" w:eastAsia="Times New Roman" w:hAnsi="Calibri" w:cs="Times New Roman"/>
@@ -9794,7 +9352,6 @@
               </w:rPr>
               <w:t>NumCols</w:t>
             </w:r>
-            <w:proofErr w:type="spellEnd"/>
           </w:p>
         </w:tc>
         <w:tc>
@@ -9876,7 +9433,6 @@
                 <w:lang w:eastAsia="en-GB"/>
               </w:rPr>
             </w:pPr>
-            <w:proofErr w:type="spellStart"/>
             <w:r>
               <w:rPr>
                 <w:rFonts w:ascii="Calibri" w:eastAsia="Times New Roman" w:hAnsi="Calibri" w:cs="Times New Roman"/>
@@ -9885,7 +9441,6 @@
               </w:rPr>
               <w:t>NumRows</w:t>
             </w:r>
-            <w:proofErr w:type="spellEnd"/>
           </w:p>
         </w:tc>
         <w:tc>
@@ -10160,7 +9715,6 @@
                 <w:lang w:eastAsia="en-GB"/>
               </w:rPr>
             </w:pPr>
-            <w:proofErr w:type="spellStart"/>
             <w:r>
               <w:rPr>
                 <w:rFonts w:ascii="Calibri" w:eastAsia="Times New Roman" w:hAnsi="Calibri" w:cs="Times New Roman"/>
@@ -10169,7 +9723,6 @@
               </w:rPr>
               <w:t>Exp</w:t>
             </w:r>
-            <w:proofErr w:type="spellEnd"/>
           </w:p>
         </w:tc>
         <w:tc>
@@ -10241,7 +9794,6 @@
                 <w:lang w:eastAsia="en-GB"/>
               </w:rPr>
             </w:pPr>
-            <w:proofErr w:type="spellStart"/>
             <w:r>
               <w:rPr>
                 <w:rFonts w:ascii="Calibri" w:eastAsia="Times New Roman" w:hAnsi="Calibri" w:cs="Times New Roman"/>
@@ -10250,7 +9802,6 @@
               </w:rPr>
               <w:t>MatNormInt</w:t>
             </w:r>
-            <w:proofErr w:type="spellEnd"/>
           </w:p>
         </w:tc>
         <w:tc>
@@ -10340,7 +9891,6 @@
                 <w:lang w:eastAsia="en-GB"/>
               </w:rPr>
             </w:pPr>
-            <w:proofErr w:type="spellStart"/>
             <w:r>
               <w:rPr>
                 <w:rFonts w:ascii="Calibri" w:eastAsia="Times New Roman" w:hAnsi="Calibri" w:cs="Times New Roman"/>
@@ -10349,7 +9899,6 @@
               </w:rPr>
               <w:t>VecNormInt</w:t>
             </w:r>
-            <w:proofErr w:type="spellEnd"/>
           </w:p>
         </w:tc>
         <w:tc>
@@ -10423,7 +9972,6 @@
                 <w:lang w:eastAsia="en-GB"/>
               </w:rPr>
             </w:pPr>
-            <w:proofErr w:type="spellStart"/>
             <w:r>
               <w:rPr>
                 <w:rFonts w:ascii="Calibri" w:eastAsia="Times New Roman" w:hAnsi="Calibri" w:cs="Times New Roman"/>
@@ -10432,7 +9980,6 @@
               </w:rPr>
               <w:t>GenDouble</w:t>
             </w:r>
-            <w:proofErr w:type="spellEnd"/>
           </w:p>
         </w:tc>
         <w:tc>
@@ -10480,36 +10027,8 @@
                 <w:color w:val="000000"/>
                 <w:lang w:eastAsia="en-GB"/>
               </w:rPr>
-              <w:t xml:space="preserve">Union of </w:t>
-            </w:r>
-            <w:proofErr w:type="spellStart"/>
-            <w:r>
-              <w:rPr>
-                <w:rFonts w:ascii="Calibri" w:eastAsia="Times New Roman" w:hAnsi="Calibri" w:cs="Times New Roman"/>
-                <w:color w:val="000000"/>
-                <w:lang w:eastAsia="en-GB"/>
-              </w:rPr>
-              <w:t>TriDouble</w:t>
-            </w:r>
-            <w:proofErr w:type="spellEnd"/>
-            <w:r>
-              <w:rPr>
-                <w:rFonts w:ascii="Calibri" w:eastAsia="Times New Roman" w:hAnsi="Calibri" w:cs="Times New Roman"/>
-                <w:color w:val="000000"/>
-                <w:lang w:eastAsia="en-GB"/>
-              </w:rPr>
-              <w:t xml:space="preserve"> and {-</w:t>
-            </w:r>
-            <w:proofErr w:type="spellStart"/>
-            <w:r>
-              <w:rPr>
-                <w:rFonts w:ascii="Calibri" w:eastAsia="Times New Roman" w:hAnsi="Calibri" w:cs="Times New Roman"/>
-                <w:color w:val="000000"/>
-                <w:lang w:eastAsia="en-GB"/>
-              </w:rPr>
-              <w:t>inf</w:t>
-            </w:r>
-            <w:proofErr w:type="spellEnd"/>
+              <w:t>Union of TriDouble and {-inf</w:t>
+            </w:r>
             <w:r>
               <w:rPr>
                 <w:rFonts w:ascii="Calibri" w:eastAsia="Times New Roman" w:hAnsi="Calibri" w:cs="Times New Roman"/>
@@ -10542,23 +10061,13 @@
               </w:rPr>
               <w:t xml:space="preserve">1, </w:t>
             </w:r>
-            <w:proofErr w:type="spellStart"/>
-            <w:r>
-              <w:rPr>
-                <w:rFonts w:ascii="Calibri" w:eastAsia="Times New Roman" w:hAnsi="Calibri" w:cs="Times New Roman"/>
-                <w:color w:val="000000"/>
-                <w:lang w:eastAsia="en-GB"/>
-              </w:rPr>
-              <w:t>euler</w:t>
-            </w:r>
-            <w:proofErr w:type="spellEnd"/>
-            <w:r>
-              <w:rPr>
-                <w:rFonts w:ascii="Calibri" w:eastAsia="Times New Roman" w:hAnsi="Calibri" w:cs="Times New Roman"/>
-                <w:color w:val="000000"/>
-                <w:lang w:eastAsia="en-GB"/>
-              </w:rPr>
-              <w:t xml:space="preserve"> </w:t>
+            <w:r>
+              <w:rPr>
+                <w:rFonts w:ascii="Calibri" w:eastAsia="Times New Roman" w:hAnsi="Calibri" w:cs="Times New Roman"/>
+                <w:color w:val="000000"/>
+                <w:lang w:eastAsia="en-GB"/>
+              </w:rPr>
+              <w:t xml:space="preserve">euler </w:t>
             </w:r>
             <w:r>
               <w:rPr>
@@ -10574,25 +10083,7 @@
                 <w:color w:val="000000"/>
                 <w:lang w:eastAsia="en-GB"/>
               </w:rPr>
-              <w:t xml:space="preserve">, 3, 4, </w:t>
-            </w:r>
-            <w:proofErr w:type="spellStart"/>
-            <w:r>
-              <w:rPr>
-                <w:rFonts w:ascii="Calibri" w:eastAsia="Times New Roman" w:hAnsi="Calibri" w:cs="Times New Roman"/>
-                <w:color w:val="000000"/>
-                <w:lang w:eastAsia="en-GB"/>
-              </w:rPr>
-              <w:t>inf</w:t>
-            </w:r>
-            <w:proofErr w:type="spellEnd"/>
-            <w:r>
-              <w:rPr>
-                <w:rFonts w:ascii="Calibri" w:eastAsia="Times New Roman" w:hAnsi="Calibri" w:cs="Times New Roman"/>
-                <w:color w:val="000000"/>
-                <w:lang w:eastAsia="en-GB"/>
-              </w:rPr>
-              <w:t>}</w:t>
+              <w:t>, 3, 4, inf}</w:t>
             </w:r>
           </w:p>
         </w:tc>
@@ -10617,7 +10108,6 @@
                 <w:lang w:eastAsia="en-GB"/>
               </w:rPr>
             </w:pPr>
-            <w:proofErr w:type="spellStart"/>
             <w:r>
               <w:rPr>
                 <w:rFonts w:ascii="Calibri" w:eastAsia="Times New Roman" w:hAnsi="Calibri" w:cs="Times New Roman"/>
@@ -10626,7 +10116,6 @@
               </w:rPr>
               <w:t>TriDouble</w:t>
             </w:r>
-            <w:proofErr w:type="spellEnd"/>
           </w:p>
         </w:tc>
         <w:tc>
@@ -10674,25 +10163,23 @@
                 <w:color w:val="000000"/>
                 <w:lang w:val="de-DE" w:eastAsia="en-GB"/>
               </w:rPr>
-              <w:t>-</w:t>
-            </w:r>
-            <w:proofErr w:type="spellStart"/>
+              <w:t xml:space="preserve">-inf, </w:t>
+            </w:r>
             <w:r>
               <w:rPr>
                 <w:rFonts w:ascii="Calibri" w:eastAsia="Times New Roman" w:hAnsi="Calibri" w:cs="Times New Roman"/>
                 <w:color w:val="000000"/>
                 <w:lang w:val="de-DE" w:eastAsia="en-GB"/>
               </w:rPr>
-              <w:t>inf</w:t>
-            </w:r>
-            <w:proofErr w:type="spellEnd"/>
+              <w:t xml:space="preserve">-2, </w:t>
+            </w:r>
             <w:r>
               <w:rPr>
                 <w:rFonts w:ascii="Calibri" w:eastAsia="Times New Roman" w:hAnsi="Calibri" w:cs="Times New Roman"/>
                 <w:color w:val="000000"/>
                 <w:lang w:val="de-DE" w:eastAsia="en-GB"/>
               </w:rPr>
-              <w:t xml:space="preserve">, </w:t>
+              <w:t xml:space="preserve">0, machine epsilon, </w:t>
             </w:r>
             <w:r>
               <w:rPr>
@@ -10700,7 +10187,7 @@
                 <w:color w:val="000000"/>
                 <w:lang w:val="de-DE" w:eastAsia="en-GB"/>
               </w:rPr>
-              <w:t xml:space="preserve">-2, </w:t>
+              <w:t xml:space="preserve">1, </w:t>
             </w:r>
             <w:r>
               <w:rPr>
@@ -10708,80 +10195,8 @@
                 <w:color w:val="000000"/>
                 <w:lang w:val="de-DE" w:eastAsia="en-GB"/>
               </w:rPr>
-              <w:t xml:space="preserve">0, </w:t>
-            </w:r>
-            <w:proofErr w:type="spellStart"/>
-            <w:r>
-              <w:rPr>
-                <w:rFonts w:ascii="Calibri" w:eastAsia="Times New Roman" w:hAnsi="Calibri" w:cs="Times New Roman"/>
-                <w:color w:val="000000"/>
-                <w:lang w:val="de-DE" w:eastAsia="en-GB"/>
-              </w:rPr>
-              <w:t>machine</w:t>
-            </w:r>
-            <w:proofErr w:type="spellEnd"/>
-            <w:r>
-              <w:rPr>
-                <w:rFonts w:ascii="Calibri" w:eastAsia="Times New Roman" w:hAnsi="Calibri" w:cs="Times New Roman"/>
-                <w:color w:val="000000"/>
-                <w:lang w:val="de-DE" w:eastAsia="en-GB"/>
-              </w:rPr>
-              <w:t xml:space="preserve"> </w:t>
-            </w:r>
-            <w:proofErr w:type="spellStart"/>
-            <w:r>
-              <w:rPr>
-                <w:rFonts w:ascii="Calibri" w:eastAsia="Times New Roman" w:hAnsi="Calibri" w:cs="Times New Roman"/>
-                <w:color w:val="000000"/>
-                <w:lang w:val="de-DE" w:eastAsia="en-GB"/>
-              </w:rPr>
-              <w:t>epsilon</w:t>
-            </w:r>
-            <w:proofErr w:type="spellEnd"/>
-            <w:r>
-              <w:rPr>
-                <w:rFonts w:ascii="Calibri" w:eastAsia="Times New Roman" w:hAnsi="Calibri" w:cs="Times New Roman"/>
-                <w:color w:val="000000"/>
-                <w:lang w:val="de-DE" w:eastAsia="en-GB"/>
-              </w:rPr>
-              <w:t xml:space="preserve">, </w:t>
-            </w:r>
-            <w:r>
-              <w:rPr>
-                <w:rFonts w:ascii="Calibri" w:eastAsia="Times New Roman" w:hAnsi="Calibri" w:cs="Times New Roman"/>
-                <w:color w:val="000000"/>
-                <w:lang w:val="de-DE" w:eastAsia="en-GB"/>
-              </w:rPr>
-              <w:t xml:space="preserve">1, </w:t>
-            </w:r>
-            <w:proofErr w:type="spellStart"/>
-            <w:r>
-              <w:rPr>
-                <w:rFonts w:ascii="Calibri" w:eastAsia="Times New Roman" w:hAnsi="Calibri" w:cs="Times New Roman"/>
-                <w:color w:val="000000"/>
-                <w:lang w:val="de-DE" w:eastAsia="en-GB"/>
-              </w:rPr>
-              <w:t>pi</w:t>
-            </w:r>
-            <w:proofErr w:type="spellEnd"/>
-            <w:r>
-              <w:rPr>
-                <w:rFonts w:ascii="Calibri" w:eastAsia="Times New Roman" w:hAnsi="Calibri" w:cs="Times New Roman"/>
-                <w:color w:val="000000"/>
-                <w:lang w:val="de-DE" w:eastAsia="en-GB"/>
-              </w:rPr>
-              <w:t xml:space="preserve">, </w:t>
-            </w:r>
-            <w:proofErr w:type="spellStart"/>
-            <w:r>
-              <w:rPr>
-                <w:rFonts w:ascii="Calibri" w:eastAsia="Times New Roman" w:hAnsi="Calibri" w:cs="Times New Roman"/>
-                <w:color w:val="000000"/>
-                <w:lang w:val="de-DE" w:eastAsia="en-GB"/>
-              </w:rPr>
-              <w:t>inf</w:t>
-            </w:r>
-            <w:proofErr w:type="spellEnd"/>
+              <w:t>pi, inf</w:t>
+            </w:r>
           </w:p>
         </w:tc>
       </w:tr>
@@ -10805,7 +10220,6 @@
                 <w:lang w:eastAsia="en-GB"/>
               </w:rPr>
             </w:pPr>
-            <w:proofErr w:type="spellStart"/>
             <w:r>
               <w:rPr>
                 <w:rFonts w:ascii="Calibri" w:eastAsia="Times New Roman" w:hAnsi="Calibri" w:cs="Times New Roman"/>
@@ -10814,7 +10228,6 @@
               </w:rPr>
               <w:t>SinValTol</w:t>
             </w:r>
-            <w:proofErr w:type="spellEnd"/>
           </w:p>
         </w:tc>
         <w:tc>
@@ -10888,7 +10301,6 @@
                 <w:lang w:eastAsia="en-GB"/>
               </w:rPr>
             </w:pPr>
-            <w:proofErr w:type="spellStart"/>
             <w:r>
               <w:rPr>
                 <w:rFonts w:ascii="Calibri" w:eastAsia="Times New Roman" w:hAnsi="Calibri" w:cs="Times New Roman"/>
@@ -10897,7 +10309,6 @@
               </w:rPr>
               <w:t>ElemIndRange</w:t>
             </w:r>
-            <w:proofErr w:type="spellEnd"/>
           </w:p>
         </w:tc>
         <w:tc>
@@ -11027,7 +10438,6 @@
                 <w:lang w:eastAsia="en-GB"/>
               </w:rPr>
             </w:pPr>
-            <w:proofErr w:type="spellStart"/>
             <w:r>
               <w:rPr>
                 <w:rFonts w:ascii="Calibri" w:eastAsia="Times New Roman" w:hAnsi="Calibri" w:cs="Times New Roman"/>
@@ -11036,7 +10446,6 @@
               </w:rPr>
               <w:t>ColIndRange</w:t>
             </w:r>
-            <w:proofErr w:type="spellEnd"/>
           </w:p>
         </w:tc>
         <w:tc>
@@ -11134,7 +10543,6 @@
                 <w:lang w:eastAsia="en-GB"/>
               </w:rPr>
             </w:pPr>
-            <w:proofErr w:type="spellStart"/>
             <w:r>
               <w:rPr>
                 <w:rFonts w:ascii="Calibri" w:eastAsia="Times New Roman" w:hAnsi="Calibri" w:cs="Times New Roman"/>
@@ -11143,7 +10551,6 @@
               </w:rPr>
               <w:t>RowIndRange</w:t>
             </w:r>
-            <w:proofErr w:type="spellEnd"/>
           </w:p>
         </w:tc>
         <w:tc>
@@ -11241,7 +10648,6 @@
                 <w:lang w:eastAsia="en-GB"/>
               </w:rPr>
             </w:pPr>
-            <w:proofErr w:type="spellStart"/>
             <w:r>
               <w:rPr>
                 <w:rFonts w:ascii="Calibri" w:eastAsia="Times New Roman" w:hAnsi="Calibri" w:cs="Times New Roman"/>
@@ -11250,7 +10656,6 @@
               </w:rPr>
               <w:t>MatSize</w:t>
             </w:r>
-            <w:proofErr w:type="spellEnd"/>
           </w:p>
         </w:tc>
         <w:tc>
@@ -11299,36 +10704,8 @@
                 <w:color w:val="000000"/>
                 <w:lang w:eastAsia="en-GB"/>
               </w:rPr>
-              <w:t xml:space="preserve">Cartesian product of </w:t>
-            </w:r>
-            <w:proofErr w:type="spellStart"/>
-            <w:r>
-              <w:rPr>
-                <w:rFonts w:ascii="Calibri" w:eastAsia="Times New Roman" w:hAnsi="Calibri" w:cs="Times New Roman"/>
-                <w:color w:val="000000"/>
-                <w:lang w:eastAsia="en-GB"/>
-              </w:rPr>
-              <w:t>NumCols</w:t>
-            </w:r>
-            <w:proofErr w:type="spellEnd"/>
-            <w:r>
-              <w:rPr>
-                <w:rFonts w:ascii="Calibri" w:eastAsia="Times New Roman" w:hAnsi="Calibri" w:cs="Times New Roman"/>
-                <w:color w:val="000000"/>
-                <w:lang w:eastAsia="en-GB"/>
-              </w:rPr>
-              <w:t xml:space="preserve"> and </w:t>
-            </w:r>
-            <w:proofErr w:type="spellStart"/>
-            <w:r>
-              <w:rPr>
-                <w:rFonts w:ascii="Calibri" w:eastAsia="Times New Roman" w:hAnsi="Calibri" w:cs="Times New Roman"/>
-                <w:color w:val="000000"/>
-                <w:lang w:eastAsia="en-GB"/>
-              </w:rPr>
-              <w:t>NumRows</w:t>
-            </w:r>
-            <w:proofErr w:type="spellEnd"/>
+              <w:t>Cartesian product of NumCols and NumRows</w:t>
+            </w:r>
           </w:p>
         </w:tc>
       </w:tr>
@@ -11352,7 +10729,6 @@
                 <w:lang w:eastAsia="en-GB"/>
               </w:rPr>
             </w:pPr>
-            <w:proofErr w:type="spellStart"/>
             <w:r>
               <w:rPr>
                 <w:rFonts w:ascii="Calibri" w:eastAsia="Times New Roman" w:hAnsi="Calibri" w:cs="Times New Roman"/>
@@ -11361,7 +10737,6 @@
               </w:rPr>
               <w:t>GenMat</w:t>
             </w:r>
-            <w:proofErr w:type="spellEnd"/>
           </w:p>
         </w:tc>
         <w:tc>
@@ -11410,25 +10785,7 @@
                 <w:color w:val="000000"/>
                 <w:lang w:eastAsia="en-GB"/>
               </w:rPr>
-              <w:t xml:space="preserve">Union of </w:t>
-            </w:r>
-            <w:proofErr w:type="spellStart"/>
-            <w:r>
-              <w:rPr>
-                <w:rFonts w:ascii="Calibri" w:eastAsia="Times New Roman" w:hAnsi="Calibri" w:cs="Times New Roman"/>
-                <w:color w:val="000000"/>
-                <w:lang w:eastAsia="en-GB"/>
-              </w:rPr>
-              <w:t>SquMat</w:t>
-            </w:r>
-            <w:proofErr w:type="spellEnd"/>
-            <w:r>
-              <w:rPr>
-                <w:rFonts w:ascii="Calibri" w:eastAsia="Times New Roman" w:hAnsi="Calibri" w:cs="Times New Roman"/>
-                <w:color w:val="000000"/>
-                <w:lang w:eastAsia="en-GB"/>
-              </w:rPr>
-              <w:t>, m</w:t>
+              <w:t>Union of SquMat, m</w:t>
             </w:r>
             <w:r>
               <w:rPr>
@@ -11461,7 +10818,6 @@
                 <w:lang w:eastAsia="en-GB"/>
               </w:rPr>
             </w:pPr>
-            <w:proofErr w:type="spellStart"/>
             <w:r>
               <w:rPr>
                 <w:rFonts w:ascii="Calibri" w:eastAsia="Times New Roman" w:hAnsi="Calibri" w:cs="Times New Roman"/>
@@ -11470,7 +10826,6 @@
               </w:rPr>
               <w:t>SquMat</w:t>
             </w:r>
-            <w:proofErr w:type="spellEnd"/>
           </w:p>
         </w:tc>
         <w:tc>
@@ -11519,36 +10874,8 @@
                 <w:color w:val="000000"/>
                 <w:lang w:eastAsia="en-GB"/>
               </w:rPr>
-              <w:t xml:space="preserve">Union of </w:t>
-            </w:r>
-            <w:proofErr w:type="spellStart"/>
-            <w:r>
-              <w:rPr>
-                <w:rFonts w:ascii="Calibri" w:eastAsia="Times New Roman" w:hAnsi="Calibri" w:cs="Times New Roman"/>
-                <w:color w:val="000000"/>
-                <w:lang w:eastAsia="en-GB"/>
-              </w:rPr>
-              <w:t>InvMat</w:t>
-            </w:r>
-            <w:proofErr w:type="spellEnd"/>
-            <w:r>
-              <w:rPr>
-                <w:rFonts w:ascii="Calibri" w:eastAsia="Times New Roman" w:hAnsi="Calibri" w:cs="Times New Roman"/>
-                <w:color w:val="000000"/>
-                <w:lang w:eastAsia="en-GB"/>
-              </w:rPr>
-              <w:t xml:space="preserve"> and </w:t>
-            </w:r>
-            <w:proofErr w:type="spellStart"/>
-            <w:r>
-              <w:rPr>
-                <w:rFonts w:ascii="Calibri" w:eastAsia="Times New Roman" w:hAnsi="Calibri" w:cs="Times New Roman"/>
-                <w:color w:val="000000"/>
-                <w:lang w:eastAsia="en-GB"/>
-              </w:rPr>
-              <w:t>SymMat</w:t>
-            </w:r>
-            <w:proofErr w:type="spellEnd"/>
+              <w:t>Union of InvMat and SymMat</w:t>
+            </w:r>
           </w:p>
         </w:tc>
       </w:tr>
@@ -11572,7 +10899,6 @@
                 <w:lang w:eastAsia="en-GB"/>
               </w:rPr>
             </w:pPr>
-            <w:proofErr w:type="spellStart"/>
             <w:r>
               <w:rPr>
                 <w:rFonts w:ascii="Calibri" w:eastAsia="Times New Roman" w:hAnsi="Calibri" w:cs="Times New Roman"/>
@@ -11581,7 +10907,6 @@
               </w:rPr>
               <w:t>InvMat</w:t>
             </w:r>
-            <w:proofErr w:type="spellEnd"/>
           </w:p>
         </w:tc>
         <w:tc>
@@ -11646,43 +10971,7 @@
                 <w:color w:val="000000"/>
                 <w:lang w:eastAsia="en-GB"/>
               </w:rPr>
-              <w:t xml:space="preserve">Identity matrices, </w:t>
-            </w:r>
-            <w:proofErr w:type="spellStart"/>
-            <w:r>
-              <w:rPr>
-                <w:rFonts w:ascii="Calibri" w:eastAsia="Times New Roman" w:hAnsi="Calibri" w:cs="Times New Roman"/>
-                <w:color w:val="000000"/>
-                <w:lang w:eastAsia="en-GB"/>
-              </w:rPr>
-              <w:t>Kac</w:t>
-            </w:r>
-            <w:proofErr w:type="spellEnd"/>
-            <w:r>
-              <w:rPr>
-                <w:rFonts w:ascii="Calibri" w:eastAsia="Times New Roman" w:hAnsi="Calibri" w:cs="Times New Roman"/>
-                <w:color w:val="000000"/>
-                <w:lang w:eastAsia="en-GB"/>
-              </w:rPr>
-              <w:t>-Murdock-</w:t>
-            </w:r>
-            <w:proofErr w:type="spellStart"/>
-            <w:r>
-              <w:rPr>
-                <w:rFonts w:ascii="Calibri" w:eastAsia="Times New Roman" w:hAnsi="Calibri" w:cs="Times New Roman"/>
-                <w:color w:val="000000"/>
-                <w:lang w:eastAsia="en-GB"/>
-              </w:rPr>
-              <w:t>Szegö</w:t>
-            </w:r>
-            <w:proofErr w:type="spellEnd"/>
-            <w:r>
-              <w:rPr>
-                <w:rFonts w:ascii="Calibri" w:eastAsia="Times New Roman" w:hAnsi="Calibri" w:cs="Times New Roman"/>
-                <w:color w:val="000000"/>
-                <w:lang w:eastAsia="en-GB"/>
-              </w:rPr>
-              <w:t xml:space="preserve"> matrices</w:t>
+              <w:t>Identity matrices, Kac-Murdock-Szegö matrices</w:t>
             </w:r>
           </w:p>
         </w:tc>
@@ -11707,7 +10996,6 @@
                 <w:lang w:eastAsia="en-GB"/>
               </w:rPr>
             </w:pPr>
-            <w:proofErr w:type="spellStart"/>
             <w:r>
               <w:rPr>
                 <w:rFonts w:ascii="Calibri" w:eastAsia="Times New Roman" w:hAnsi="Calibri" w:cs="Times New Roman"/>
@@ -11716,7 +11004,6 @@
               </w:rPr>
               <w:t>SymMat</w:t>
             </w:r>
-            <w:proofErr w:type="spellEnd"/>
           </w:p>
         </w:tc>
         <w:tc>
@@ -11765,25 +11052,7 @@
                 <w:color w:val="000000"/>
                 <w:lang w:eastAsia="en-GB"/>
               </w:rPr>
-              <w:t xml:space="preserve">Union of </w:t>
-            </w:r>
-            <w:proofErr w:type="spellStart"/>
-            <w:r>
-              <w:rPr>
-                <w:rFonts w:ascii="Calibri" w:eastAsia="Times New Roman" w:hAnsi="Calibri" w:cs="Times New Roman"/>
-                <w:color w:val="000000"/>
-                <w:lang w:eastAsia="en-GB"/>
-              </w:rPr>
-              <w:t>SymPDMat</w:t>
-            </w:r>
-            <w:proofErr w:type="spellEnd"/>
-            <w:r>
-              <w:rPr>
-                <w:rFonts w:ascii="Calibri" w:eastAsia="Times New Roman" w:hAnsi="Calibri" w:cs="Times New Roman"/>
-                <w:color w:val="000000"/>
-                <w:lang w:eastAsia="en-GB"/>
-              </w:rPr>
-              <w:t>, zero matrices and matrices of ones</w:t>
+              <w:t>Union of SymPDMat, zero matrices and matrices of ones</w:t>
             </w:r>
           </w:p>
         </w:tc>
@@ -11808,7 +11077,6 @@
                 <w:lang w:eastAsia="en-GB"/>
               </w:rPr>
             </w:pPr>
-            <w:proofErr w:type="spellStart"/>
             <w:r>
               <w:rPr>
                 <w:rFonts w:ascii="Calibri" w:eastAsia="Times New Roman" w:hAnsi="Calibri" w:cs="Times New Roman"/>
@@ -11817,7 +11085,6 @@
               </w:rPr>
               <w:t>SymPDMat</w:t>
             </w:r>
-            <w:proofErr w:type="spellEnd"/>
           </w:p>
         </w:tc>
         <w:tc>
@@ -11891,7 +11158,6 @@
                 <w:lang w:eastAsia="en-GB"/>
               </w:rPr>
             </w:pPr>
-            <w:proofErr w:type="spellStart"/>
             <w:r>
               <w:rPr>
                 <w:rFonts w:ascii="Calibri" w:eastAsia="Times New Roman" w:hAnsi="Calibri" w:cs="Times New Roman"/>
@@ -11900,7 +11166,6 @@
               </w:rPr>
               <w:t>LogicMat</w:t>
             </w:r>
-            <w:proofErr w:type="spellEnd"/>
           </w:p>
         </w:tc>
         <w:tc>
@@ -12006,25 +11271,7 @@
                 <w:color w:val="000000"/>
                 <w:lang w:eastAsia="en-GB"/>
               </w:rPr>
-              <w:t>1/(</w:t>
-            </w:r>
-            <w:proofErr w:type="spellStart"/>
-            <w:r>
-              <w:rPr>
-                <w:rFonts w:ascii="Calibri" w:eastAsia="Times New Roman" w:hAnsi="Calibri" w:cs="Times New Roman"/>
-                <w:color w:val="000000"/>
-                <w:lang w:eastAsia="en-GB"/>
-              </w:rPr>
-              <w:t>i</w:t>
-            </w:r>
-            <w:proofErr w:type="spellEnd"/>
-            <w:r>
-              <w:rPr>
-                <w:rFonts w:ascii="Calibri" w:eastAsia="Times New Roman" w:hAnsi="Calibri" w:cs="Times New Roman"/>
-                <w:color w:val="000000"/>
-                <w:lang w:eastAsia="en-GB"/>
-              </w:rPr>
-              <w:t xml:space="preserve"> + j/2)</w:t>
+              <w:t>1/(i + j/2)</w:t>
             </w:r>
           </w:p>
         </w:tc>
@@ -12049,7 +11296,6 @@
                 <w:lang w:eastAsia="en-GB"/>
               </w:rPr>
             </w:pPr>
-            <w:proofErr w:type="spellStart"/>
             <w:r>
               <w:rPr>
                 <w:rFonts w:ascii="Calibri" w:eastAsia="Times New Roman" w:hAnsi="Calibri" w:cs="Times New Roman"/>
@@ -12059,7 +11305,6 @@
               <w:lastRenderedPageBreak/>
               <w:t>OOMat</w:t>
             </w:r>
-            <w:proofErr w:type="spellEnd"/>
           </w:p>
         </w:tc>
         <w:tc>
@@ -12108,18 +11353,8 @@
                 <w:color w:val="000000"/>
                 <w:lang w:eastAsia="en-GB"/>
               </w:rPr>
-              <w:t xml:space="preserve">Filled by </w:t>
-            </w:r>
-            <w:proofErr w:type="spellStart"/>
-            <w:r>
-              <w:rPr>
-                <w:rFonts w:ascii="Calibri" w:eastAsia="Times New Roman" w:hAnsi="Calibri" w:cs="Times New Roman"/>
-                <w:color w:val="000000"/>
-                <w:lang w:eastAsia="en-GB"/>
-              </w:rPr>
-              <w:t>GenDouble</w:t>
-            </w:r>
-            <w:proofErr w:type="spellEnd"/>
+              <w:t>Filled by GenDouble</w:t>
+            </w:r>
           </w:p>
         </w:tc>
       </w:tr>
@@ -12143,7 +11378,6 @@
                 <w:lang w:eastAsia="en-GB"/>
               </w:rPr>
             </w:pPr>
-            <w:proofErr w:type="spellStart"/>
             <w:r>
               <w:rPr>
                 <w:rFonts w:ascii="Calibri" w:eastAsia="Times New Roman" w:hAnsi="Calibri" w:cs="Times New Roman"/>
@@ -12152,7 +11386,6 @@
               </w:rPr>
               <w:t>GenVec</w:t>
             </w:r>
-            <w:proofErr w:type="spellEnd"/>
           </w:p>
         </w:tc>
         <w:tc>
@@ -12201,90 +11434,8 @@
                 <w:color w:val="000000"/>
                 <w:lang w:eastAsia="en-GB"/>
               </w:rPr>
-              <w:t xml:space="preserve">Union of </w:t>
-            </w:r>
-            <w:proofErr w:type="spellStart"/>
-            <w:r>
-              <w:rPr>
-                <w:rFonts w:ascii="Calibri" w:eastAsia="Times New Roman" w:hAnsi="Calibri" w:cs="Times New Roman"/>
-                <w:color w:val="000000"/>
-                <w:lang w:eastAsia="en-GB"/>
-              </w:rPr>
-              <w:t>GenColVec</w:t>
-            </w:r>
-            <w:proofErr w:type="spellEnd"/>
-            <w:r>
-              <w:rPr>
-                <w:rFonts w:ascii="Calibri" w:eastAsia="Times New Roman" w:hAnsi="Calibri" w:cs="Times New Roman"/>
-                <w:color w:val="000000"/>
-                <w:lang w:eastAsia="en-GB"/>
-              </w:rPr>
-              <w:t xml:space="preserve"> and </w:t>
-            </w:r>
-            <w:proofErr w:type="spellStart"/>
-            <w:r>
-              <w:rPr>
-                <w:rFonts w:ascii="Calibri" w:eastAsia="Times New Roman" w:hAnsi="Calibri" w:cs="Times New Roman"/>
-                <w:color w:val="000000"/>
-                <w:lang w:eastAsia="en-GB"/>
-              </w:rPr>
-              <w:t>GenRowVec</w:t>
-            </w:r>
-            <w:proofErr w:type="spellEnd"/>
-            <w:r>
-              <w:rPr>
-                <w:rFonts w:ascii="Calibri" w:eastAsia="Times New Roman" w:hAnsi="Calibri" w:cs="Times New Roman"/>
-                <w:color w:val="000000"/>
-                <w:lang w:eastAsia="en-GB"/>
-              </w:rPr>
-              <w:t xml:space="preserve">, </w:t>
-            </w:r>
-            <w:proofErr w:type="spellStart"/>
-            <w:r>
-              <w:rPr>
-                <w:rFonts w:ascii="Calibri" w:eastAsia="Times New Roman" w:hAnsi="Calibri" w:cs="Times New Roman"/>
-                <w:color w:val="000000"/>
-                <w:lang w:eastAsia="en-GB"/>
-              </w:rPr>
-              <w:t>AnyMonVec</w:t>
-            </w:r>
-            <w:proofErr w:type="spellEnd"/>
-            <w:r>
-              <w:rPr>
-                <w:rFonts w:ascii="Calibri" w:eastAsia="Times New Roman" w:hAnsi="Calibri" w:cs="Times New Roman"/>
-                <w:color w:val="000000"/>
-                <w:lang w:eastAsia="en-GB"/>
-              </w:rPr>
-              <w:t xml:space="preserve">, </w:t>
-            </w:r>
-            <w:proofErr w:type="spellStart"/>
-            <w:r>
-              <w:rPr>
-                <w:rFonts w:ascii="Calibri" w:eastAsia="Times New Roman" w:hAnsi="Calibri" w:cs="Times New Roman"/>
-                <w:color w:val="000000"/>
-                <w:lang w:eastAsia="en-GB"/>
-              </w:rPr>
-              <w:t>AnyLogicVec</w:t>
-            </w:r>
-            <w:proofErr w:type="spellEnd"/>
-            <w:r>
-              <w:rPr>
-                <w:rFonts w:ascii="Calibri" w:eastAsia="Times New Roman" w:hAnsi="Calibri" w:cs="Times New Roman"/>
-                <w:color w:val="000000"/>
-                <w:lang w:eastAsia="en-GB"/>
-              </w:rPr>
-              <w:t xml:space="preserve"> and </w:t>
-            </w:r>
-            <w:proofErr w:type="spellStart"/>
-            <w:r>
-              <w:rPr>
-                <w:rFonts w:ascii="Calibri" w:eastAsia="Times New Roman" w:hAnsi="Calibri" w:cs="Times New Roman"/>
-                <w:color w:val="000000"/>
-                <w:lang w:eastAsia="en-GB"/>
-              </w:rPr>
-              <w:t>AnyOOVec</w:t>
-            </w:r>
-            <w:proofErr w:type="spellEnd"/>
+              <w:t>Union of GenColVec and GenRowVec, AnyMonVec, AnyLogicVec and AnyOOVec</w:t>
+            </w:r>
           </w:p>
         </w:tc>
       </w:tr>
@@ -12308,7 +11459,6 @@
                 <w:lang w:eastAsia="en-GB"/>
               </w:rPr>
             </w:pPr>
-            <w:proofErr w:type="spellStart"/>
             <w:r>
               <w:rPr>
                 <w:rFonts w:ascii="Calibri" w:eastAsia="Times New Roman" w:hAnsi="Calibri" w:cs="Times New Roman"/>
@@ -12317,7 +11467,6 @@
               </w:rPr>
               <w:t>MonVec</w:t>
             </w:r>
-            <w:proofErr w:type="spellEnd"/>
           </w:p>
         </w:tc>
         <w:tc>
@@ -12382,36 +11531,8 @@
                 <w:color w:val="000000"/>
                 <w:lang w:eastAsia="en-GB"/>
               </w:rPr>
-              <w:t xml:space="preserve">Union of </w:t>
-            </w:r>
-            <w:proofErr w:type="spellStart"/>
-            <w:r>
-              <w:rPr>
-                <w:rFonts w:ascii="Calibri" w:eastAsia="Times New Roman" w:hAnsi="Calibri" w:cs="Times New Roman"/>
-                <w:color w:val="000000"/>
-                <w:lang w:eastAsia="en-GB"/>
-              </w:rPr>
-              <w:t>MonColVec</w:t>
-            </w:r>
-            <w:proofErr w:type="spellEnd"/>
-            <w:r>
-              <w:rPr>
-                <w:rFonts w:ascii="Calibri" w:eastAsia="Times New Roman" w:hAnsi="Calibri" w:cs="Times New Roman"/>
-                <w:color w:val="000000"/>
-                <w:lang w:eastAsia="en-GB"/>
-              </w:rPr>
-              <w:t xml:space="preserve"> and </w:t>
-            </w:r>
-            <w:proofErr w:type="spellStart"/>
-            <w:r>
-              <w:rPr>
-                <w:rFonts w:ascii="Calibri" w:eastAsia="Times New Roman" w:hAnsi="Calibri" w:cs="Times New Roman"/>
-                <w:color w:val="000000"/>
-                <w:lang w:eastAsia="en-GB"/>
-              </w:rPr>
-              <w:t>MonRowVec</w:t>
-            </w:r>
-            <w:proofErr w:type="spellEnd"/>
+              <w:t>Union of MonColVec and MonRowVec</w:t>
+            </w:r>
           </w:p>
         </w:tc>
       </w:tr>
@@ -12435,7 +11556,6 @@
                 <w:lang w:eastAsia="en-GB"/>
               </w:rPr>
             </w:pPr>
-            <w:proofErr w:type="spellStart"/>
             <w:r>
               <w:rPr>
                 <w:rFonts w:ascii="Calibri" w:eastAsia="Times New Roman" w:hAnsi="Calibri" w:cs="Times New Roman"/>
@@ -12444,7 +11564,6 @@
               </w:rPr>
               <w:t>LogicVec</w:t>
             </w:r>
-            <w:proofErr w:type="spellEnd"/>
           </w:p>
         </w:tc>
         <w:tc>
@@ -12493,36 +11612,8 @@
                 <w:color w:val="000000"/>
                 <w:lang w:eastAsia="en-GB"/>
               </w:rPr>
-              <w:t xml:space="preserve">Union of </w:t>
-            </w:r>
-            <w:proofErr w:type="spellStart"/>
-            <w:r>
-              <w:rPr>
-                <w:rFonts w:ascii="Calibri" w:eastAsia="Times New Roman" w:hAnsi="Calibri" w:cs="Times New Roman"/>
-                <w:color w:val="000000"/>
-                <w:lang w:eastAsia="en-GB"/>
-              </w:rPr>
-              <w:t>LogicColVec</w:t>
-            </w:r>
-            <w:proofErr w:type="spellEnd"/>
-            <w:r>
-              <w:rPr>
-                <w:rFonts w:ascii="Calibri" w:eastAsia="Times New Roman" w:hAnsi="Calibri" w:cs="Times New Roman"/>
-                <w:color w:val="000000"/>
-                <w:lang w:eastAsia="en-GB"/>
-              </w:rPr>
-              <w:t xml:space="preserve"> and </w:t>
-            </w:r>
-            <w:proofErr w:type="spellStart"/>
-            <w:r>
-              <w:rPr>
-                <w:rFonts w:ascii="Calibri" w:eastAsia="Times New Roman" w:hAnsi="Calibri" w:cs="Times New Roman"/>
-                <w:color w:val="000000"/>
-                <w:lang w:eastAsia="en-GB"/>
-              </w:rPr>
-              <w:t>LogicRowVec</w:t>
-            </w:r>
-            <w:proofErr w:type="spellEnd"/>
+              <w:t>Union of LogicColVec and LogicRowVec</w:t>
+            </w:r>
           </w:p>
         </w:tc>
       </w:tr>
@@ -12546,7 +11637,6 @@
                 <w:lang w:eastAsia="en-GB"/>
               </w:rPr>
             </w:pPr>
-            <w:proofErr w:type="spellStart"/>
             <w:r>
               <w:rPr>
                 <w:rFonts w:ascii="Calibri" w:eastAsia="Times New Roman" w:hAnsi="Calibri" w:cs="Times New Roman"/>
@@ -12555,7 +11645,6 @@
               </w:rPr>
               <w:t>OOVec</w:t>
             </w:r>
-            <w:proofErr w:type="spellEnd"/>
           </w:p>
         </w:tc>
         <w:tc>
@@ -12604,36 +11693,8 @@
                 <w:color w:val="000000"/>
                 <w:lang w:eastAsia="en-GB"/>
               </w:rPr>
-              <w:t xml:space="preserve">Union of </w:t>
-            </w:r>
-            <w:proofErr w:type="spellStart"/>
-            <w:r>
-              <w:rPr>
-                <w:rFonts w:ascii="Calibri" w:eastAsia="Times New Roman" w:hAnsi="Calibri" w:cs="Times New Roman"/>
-                <w:color w:val="000000"/>
-                <w:lang w:eastAsia="en-GB"/>
-              </w:rPr>
-              <w:t>OOColVec</w:t>
-            </w:r>
-            <w:proofErr w:type="spellEnd"/>
-            <w:r>
-              <w:rPr>
-                <w:rFonts w:ascii="Calibri" w:eastAsia="Times New Roman" w:hAnsi="Calibri" w:cs="Times New Roman"/>
-                <w:color w:val="000000"/>
-                <w:lang w:eastAsia="en-GB"/>
-              </w:rPr>
-              <w:t xml:space="preserve"> and </w:t>
-            </w:r>
-            <w:proofErr w:type="spellStart"/>
-            <w:r>
-              <w:rPr>
-                <w:rFonts w:ascii="Calibri" w:eastAsia="Times New Roman" w:hAnsi="Calibri" w:cs="Times New Roman"/>
-                <w:color w:val="000000"/>
-                <w:lang w:eastAsia="en-GB"/>
-              </w:rPr>
-              <w:t>OORowVec</w:t>
-            </w:r>
-            <w:proofErr w:type="spellEnd"/>
+              <w:t>Union of OOColVec and OORowVec</w:t>
+            </w:r>
           </w:p>
         </w:tc>
       </w:tr>
@@ -12657,7 +11718,6 @@
                 <w:lang w:eastAsia="en-GB"/>
               </w:rPr>
             </w:pPr>
-            <w:proofErr w:type="spellStart"/>
             <w:r>
               <w:rPr>
                 <w:rFonts w:ascii="Calibri" w:eastAsia="Times New Roman" w:hAnsi="Calibri" w:cs="Times New Roman"/>
@@ -12666,7 +11726,6 @@
               </w:rPr>
               <w:t>GenColVec</w:t>
             </w:r>
-            <w:proofErr w:type="spellEnd"/>
           </w:p>
         </w:tc>
         <w:tc>
@@ -12715,18 +11774,8 @@
                 <w:color w:val="000000"/>
                 <w:lang w:eastAsia="en-GB"/>
               </w:rPr>
-              <w:t xml:space="preserve">Transposition of </w:t>
-            </w:r>
-            <w:proofErr w:type="spellStart"/>
-            <w:r>
-              <w:rPr>
-                <w:rFonts w:ascii="Calibri" w:eastAsia="Times New Roman" w:hAnsi="Calibri" w:cs="Times New Roman"/>
-                <w:color w:val="000000"/>
-                <w:lang w:eastAsia="en-GB"/>
-              </w:rPr>
-              <w:t>GenRowVec</w:t>
-            </w:r>
-            <w:proofErr w:type="spellEnd"/>
+              <w:t>Transposition of GenRowVec</w:t>
+            </w:r>
           </w:p>
         </w:tc>
       </w:tr>
@@ -12750,7 +11799,6 @@
                 <w:lang w:eastAsia="en-GB"/>
               </w:rPr>
             </w:pPr>
-            <w:proofErr w:type="spellStart"/>
             <w:r>
               <w:rPr>
                 <w:rFonts w:ascii="Calibri" w:eastAsia="Times New Roman" w:hAnsi="Calibri" w:cs="Times New Roman"/>
@@ -12759,7 +11807,6 @@
               </w:rPr>
               <w:t>MonColVec</w:t>
             </w:r>
-            <w:proofErr w:type="spellEnd"/>
           </w:p>
         </w:tc>
         <w:tc>
@@ -12824,18 +11871,8 @@
                 <w:color w:val="000000"/>
                 <w:lang w:eastAsia="en-GB"/>
               </w:rPr>
-              <w:t xml:space="preserve">Transposition of </w:t>
-            </w:r>
-            <w:proofErr w:type="spellStart"/>
-            <w:r>
-              <w:rPr>
-                <w:rFonts w:ascii="Calibri" w:eastAsia="Times New Roman" w:hAnsi="Calibri" w:cs="Times New Roman"/>
-                <w:color w:val="000000"/>
-                <w:lang w:eastAsia="en-GB"/>
-              </w:rPr>
-              <w:t>MonRowVec</w:t>
-            </w:r>
-            <w:proofErr w:type="spellEnd"/>
+              <w:t>Transposition of MonRowVec</w:t>
+            </w:r>
           </w:p>
         </w:tc>
       </w:tr>
@@ -12859,7 +11896,6 @@
                 <w:lang w:eastAsia="en-GB"/>
               </w:rPr>
             </w:pPr>
-            <w:proofErr w:type="spellStart"/>
             <w:r>
               <w:rPr>
                 <w:rFonts w:ascii="Calibri" w:eastAsia="Times New Roman" w:hAnsi="Calibri" w:cs="Times New Roman"/>
@@ -12868,7 +11904,6 @@
               </w:rPr>
               <w:t>LogicColVec</w:t>
             </w:r>
-            <w:proofErr w:type="spellEnd"/>
           </w:p>
         </w:tc>
         <w:tc>
@@ -12917,18 +11952,8 @@
                 <w:color w:val="000000"/>
                 <w:lang w:eastAsia="en-GB"/>
               </w:rPr>
-              <w:t xml:space="preserve">Transposition of </w:t>
-            </w:r>
-            <w:proofErr w:type="spellStart"/>
-            <w:r>
-              <w:rPr>
-                <w:rFonts w:ascii="Calibri" w:eastAsia="Times New Roman" w:hAnsi="Calibri" w:cs="Times New Roman"/>
-                <w:color w:val="000000"/>
-                <w:lang w:eastAsia="en-GB"/>
-              </w:rPr>
-              <w:t>LogicRowVec</w:t>
-            </w:r>
-            <w:proofErr w:type="spellEnd"/>
+              <w:t>Transposition of LogicRowVec</w:t>
+            </w:r>
           </w:p>
         </w:tc>
       </w:tr>
@@ -12952,7 +11977,6 @@
                 <w:lang w:eastAsia="en-GB"/>
               </w:rPr>
             </w:pPr>
-            <w:proofErr w:type="spellStart"/>
             <w:r>
               <w:rPr>
                 <w:rFonts w:ascii="Calibri" w:eastAsia="Times New Roman" w:hAnsi="Calibri" w:cs="Times New Roman"/>
@@ -12961,7 +11985,6 @@
               </w:rPr>
               <w:t>OOColVec</w:t>
             </w:r>
-            <w:proofErr w:type="spellEnd"/>
           </w:p>
         </w:tc>
         <w:tc>
@@ -13010,18 +12033,8 @@
                 <w:color w:val="000000"/>
                 <w:lang w:eastAsia="en-GB"/>
               </w:rPr>
-              <w:t xml:space="preserve">Filled by </w:t>
-            </w:r>
-            <w:proofErr w:type="spellStart"/>
-            <w:r>
-              <w:rPr>
-                <w:rFonts w:ascii="Calibri" w:eastAsia="Times New Roman" w:hAnsi="Calibri" w:cs="Times New Roman"/>
-                <w:color w:val="000000"/>
-                <w:lang w:eastAsia="en-GB"/>
-              </w:rPr>
-              <w:t>GenDouble</w:t>
-            </w:r>
-            <w:proofErr w:type="spellEnd"/>
+              <w:t>Filled by GenDouble</w:t>
+            </w:r>
           </w:p>
         </w:tc>
       </w:tr>
@@ -13045,7 +12058,6 @@
                 <w:lang w:eastAsia="en-GB"/>
               </w:rPr>
             </w:pPr>
-            <w:proofErr w:type="spellStart"/>
             <w:r>
               <w:rPr>
                 <w:rFonts w:ascii="Calibri" w:eastAsia="Times New Roman" w:hAnsi="Calibri" w:cs="Times New Roman"/>
@@ -13054,7 +12066,6 @@
               </w:rPr>
               <w:t>GenRowVec</w:t>
             </w:r>
-            <w:proofErr w:type="spellEnd"/>
           </w:p>
         </w:tc>
         <w:tc>
@@ -13137,41 +12148,13 @@
               </w:rPr>
               <w:t xml:space="preserve">Hilbert matrices, rows of </w:t>
             </w:r>
-            <w:proofErr w:type="spellStart"/>
-            <w:r>
-              <w:rPr>
-                <w:rFonts w:ascii="Calibri" w:eastAsia="Times New Roman" w:hAnsi="Calibri" w:cs="Times New Roman"/>
-                <w:color w:val="000000"/>
-                <w:lang w:eastAsia="en-GB"/>
-              </w:rPr>
-              <w:t>Kac</w:t>
-            </w:r>
-            <w:proofErr w:type="spellEnd"/>
-            <w:r>
-              <w:rPr>
-                <w:rFonts w:ascii="Calibri" w:eastAsia="Times New Roman" w:hAnsi="Calibri" w:cs="Times New Roman"/>
-                <w:color w:val="000000"/>
-                <w:lang w:eastAsia="en-GB"/>
-              </w:rPr>
-              <w:t>-Murdock-</w:t>
-            </w:r>
-            <w:proofErr w:type="spellStart"/>
-            <w:r>
-              <w:rPr>
-                <w:rFonts w:ascii="Calibri" w:eastAsia="Times New Roman" w:hAnsi="Calibri" w:cs="Times New Roman"/>
-                <w:color w:val="000000"/>
-                <w:lang w:eastAsia="en-GB"/>
-              </w:rPr>
-              <w:t>Szegö</w:t>
-            </w:r>
-            <w:proofErr w:type="spellEnd"/>
-            <w:r>
-              <w:rPr>
-                <w:rFonts w:ascii="Calibri" w:eastAsia="Times New Roman" w:hAnsi="Calibri" w:cs="Times New Roman"/>
-                <w:color w:val="000000"/>
-                <w:lang w:eastAsia="en-GB"/>
-              </w:rPr>
-              <w:t xml:space="preserve"> matrices</w:t>
+            <w:r>
+              <w:rPr>
+                <w:rFonts w:ascii="Calibri" w:eastAsia="Times New Roman" w:hAnsi="Calibri" w:cs="Times New Roman"/>
+                <w:color w:val="000000"/>
+                <w:lang w:eastAsia="en-GB"/>
+              </w:rPr>
+              <w:t>Kac-Murdock-Szegö matrices</w:t>
             </w:r>
           </w:p>
         </w:tc>
@@ -13196,7 +12179,6 @@
                 <w:lang w:eastAsia="en-GB"/>
               </w:rPr>
             </w:pPr>
-            <w:proofErr w:type="spellStart"/>
             <w:r>
               <w:rPr>
                 <w:rFonts w:ascii="Calibri" w:eastAsia="Times New Roman" w:hAnsi="Calibri" w:cs="Times New Roman"/>
@@ -13205,7 +12187,6 @@
               </w:rPr>
               <w:t>MonRowVec</w:t>
             </w:r>
-            <w:proofErr w:type="spellEnd"/>
           </w:p>
         </w:tc>
         <w:tc>
@@ -13302,25 +12283,7 @@
                 <w:color w:val="000000"/>
                 <w:lang w:eastAsia="en-GB"/>
               </w:rPr>
-              <w:t>}, {-</w:t>
-            </w:r>
-            <w:proofErr w:type="spellStart"/>
-            <w:r>
-              <w:rPr>
-                <w:rFonts w:ascii="Calibri" w:eastAsia="Times New Roman" w:hAnsi="Calibri" w:cs="Times New Roman"/>
-                <w:color w:val="000000"/>
-                <w:lang w:eastAsia="en-GB"/>
-              </w:rPr>
-              <w:t>inf</w:t>
-            </w:r>
-            <w:proofErr w:type="spellEnd"/>
-            <w:r>
-              <w:rPr>
-                <w:rFonts w:ascii="Calibri" w:eastAsia="Times New Roman" w:hAnsi="Calibri" w:cs="Times New Roman"/>
-                <w:color w:val="000000"/>
-                <w:lang w:eastAsia="en-GB"/>
-              </w:rPr>
-              <w:t xml:space="preserve">, </w:t>
+              <w:t xml:space="preserve">}, {-inf, </w:t>
             </w:r>
             <w:r>
               <w:rPr>
@@ -13336,69 +12299,15 @@
                 <w:color w:val="000000"/>
                 <w:lang w:eastAsia="en-GB"/>
               </w:rPr>
-              <w:t xml:space="preserve">, </w:t>
-            </w:r>
-            <w:proofErr w:type="spellStart"/>
-            <w:r>
-              <w:rPr>
-                <w:rFonts w:ascii="Calibri" w:eastAsia="Times New Roman" w:hAnsi="Calibri" w:cs="Times New Roman"/>
-                <w:color w:val="000000"/>
-                <w:lang w:eastAsia="en-GB"/>
-              </w:rPr>
-              <w:t>inf</w:t>
-            </w:r>
-            <w:proofErr w:type="spellEnd"/>
-            <w:r>
-              <w:rPr>
-                <w:rFonts w:ascii="Calibri" w:eastAsia="Times New Roman" w:hAnsi="Calibri" w:cs="Times New Roman"/>
-                <w:color w:val="000000"/>
-                <w:lang w:eastAsia="en-GB"/>
-              </w:rPr>
-              <w:t>}</w:t>
-            </w:r>
-            <w:r>
-              <w:rPr>
-                <w:rFonts w:ascii="Calibri" w:eastAsia="Times New Roman" w:hAnsi="Calibri" w:cs="Times New Roman"/>
-                <w:color w:val="000000"/>
-                <w:lang w:eastAsia="en-GB"/>
-              </w:rPr>
-              <w:t>, {0}, {-</w:t>
-            </w:r>
-            <w:proofErr w:type="spellStart"/>
-            <w:r>
-              <w:rPr>
-                <w:rFonts w:ascii="Calibri" w:eastAsia="Times New Roman" w:hAnsi="Calibri" w:cs="Times New Roman"/>
-                <w:color w:val="000000"/>
-                <w:lang w:eastAsia="en-GB"/>
-              </w:rPr>
-              <w:t>inf</w:t>
-            </w:r>
-            <w:proofErr w:type="spellEnd"/>
-            <w:r>
-              <w:rPr>
-                <w:rFonts w:ascii="Calibri" w:eastAsia="Times New Roman" w:hAnsi="Calibri" w:cs="Times New Roman"/>
-                <w:color w:val="000000"/>
-                <w:lang w:eastAsia="en-GB"/>
-              </w:rPr>
-              <w:t>}, {</w:t>
-            </w:r>
-            <w:proofErr w:type="spellStart"/>
-            <w:r>
-              <w:rPr>
-                <w:rFonts w:ascii="Calibri" w:eastAsia="Times New Roman" w:hAnsi="Calibri" w:cs="Times New Roman"/>
-                <w:color w:val="000000"/>
-                <w:lang w:eastAsia="en-GB"/>
-              </w:rPr>
-              <w:t>inf</w:t>
-            </w:r>
-            <w:proofErr w:type="spellEnd"/>
-            <w:r>
-              <w:rPr>
-                <w:rFonts w:ascii="Calibri" w:eastAsia="Times New Roman" w:hAnsi="Calibri" w:cs="Times New Roman"/>
-                <w:color w:val="000000"/>
-                <w:lang w:eastAsia="en-GB"/>
-              </w:rPr>
-              <w:t>}</w:t>
+              <w:t>, inf}</w:t>
+            </w:r>
+            <w:r>
+              <w:rPr>
+                <w:rFonts w:ascii="Calibri" w:eastAsia="Times New Roman" w:hAnsi="Calibri" w:cs="Times New Roman"/>
+                <w:color w:val="000000"/>
+                <w:lang w:eastAsia="en-GB"/>
+              </w:rPr>
+              <w:t>, {0}, {-inf}, {inf}</w:t>
             </w:r>
           </w:p>
         </w:tc>
@@ -13423,8 +12332,6 @@
                 <w:lang w:eastAsia="en-GB"/>
               </w:rPr>
             </w:pPr>
-            <w:bookmarkStart w:id="7" w:name="_GoBack"/>
-            <w:proofErr w:type="spellStart"/>
             <w:r>
               <w:rPr>
                 <w:rFonts w:ascii="Calibri" w:eastAsia="Times New Roman" w:hAnsi="Calibri" w:cs="Times New Roman"/>
@@ -13433,7 +12340,6 @@
               </w:rPr>
               <w:t>LogicRowVec</w:t>
             </w:r>
-            <w:proofErr w:type="spellEnd"/>
           </w:p>
         </w:tc>
         <w:tc>
@@ -13530,30 +12436,11 @@
                 <w:color w:val="000000"/>
                 <w:lang w:eastAsia="en-GB"/>
               </w:rPr>
-              <w:t xml:space="preserve"> 1/(</w:t>
-            </w:r>
-            <w:proofErr w:type="spellStart"/>
-            <w:r>
-              <w:rPr>
-                <w:rFonts w:ascii="Calibri" w:eastAsia="Times New Roman" w:hAnsi="Calibri" w:cs="Times New Roman"/>
-                <w:color w:val="000000"/>
-                <w:lang w:eastAsia="en-GB"/>
-              </w:rPr>
-              <w:t>i</w:t>
-            </w:r>
-            <w:proofErr w:type="spellEnd"/>
-            <w:r>
-              <w:rPr>
-                <w:rFonts w:ascii="Calibri" w:eastAsia="Times New Roman" w:hAnsi="Calibri" w:cs="Times New Roman"/>
-                <w:color w:val="000000"/>
-                <w:lang w:eastAsia="en-GB"/>
-              </w:rPr>
-              <w:t xml:space="preserve"> + j/2)</w:t>
+              <w:t xml:space="preserve"> 1/(i + j/2)</w:t>
             </w:r>
           </w:p>
         </w:tc>
       </w:tr>
-      <w:bookmarkEnd w:id="7"/>
       <w:tr>
         <w:trPr>
           <w:cnfStyle w:val="000000100000" w:firstRow="0" w:lastRow="0" w:firstColumn="0" w:lastColumn="0" w:oddVBand="0" w:evenVBand="0" w:oddHBand="1" w:evenHBand="0" w:firstRowFirstColumn="0" w:firstRowLastColumn="0" w:lastRowFirstColumn="0" w:lastRowLastColumn="0"/>
@@ -13574,7 +12461,6 @@
                 <w:lang w:eastAsia="en-GB"/>
               </w:rPr>
             </w:pPr>
-            <w:proofErr w:type="spellStart"/>
             <w:r>
               <w:rPr>
                 <w:rFonts w:ascii="Calibri" w:eastAsia="Times New Roman" w:hAnsi="Calibri" w:cs="Times New Roman"/>
@@ -13583,7 +12469,6 @@
               </w:rPr>
               <w:t>OORowVec</w:t>
             </w:r>
-            <w:proofErr w:type="spellEnd"/>
           </w:p>
         </w:tc>
         <w:tc>
@@ -13632,18 +12517,8 @@
                 <w:color w:val="000000"/>
                 <w:lang w:eastAsia="en-GB"/>
               </w:rPr>
-              <w:t xml:space="preserve">Filled by </w:t>
-            </w:r>
-            <w:proofErr w:type="spellStart"/>
-            <w:r>
-              <w:rPr>
-                <w:rFonts w:ascii="Calibri" w:eastAsia="Times New Roman" w:hAnsi="Calibri" w:cs="Times New Roman"/>
-                <w:color w:val="000000"/>
-                <w:lang w:eastAsia="en-GB"/>
-              </w:rPr>
-              <w:t>GenDouble</w:t>
-            </w:r>
-            <w:proofErr w:type="spellEnd"/>
+              <w:t>Filled by GenDouble</w:t>
+            </w:r>
           </w:p>
         </w:tc>
       </w:tr>
@@ -13667,7 +12542,6 @@
                 <w:lang w:eastAsia="en-GB"/>
               </w:rPr>
             </w:pPr>
-            <w:proofErr w:type="spellStart"/>
             <w:r>
               <w:rPr>
                 <w:rFonts w:ascii="Calibri" w:eastAsia="Times New Roman" w:hAnsi="Calibri" w:cs="Times New Roman"/>
@@ -13684,7 +12558,6 @@
               </w:rPr>
               <w:t>AsColVec</w:t>
             </w:r>
-            <w:proofErr w:type="spellEnd"/>
           </w:p>
         </w:tc>
         <w:tc>
@@ -13773,7 +12646,6 @@
                 <w:lang w:eastAsia="en-GB"/>
               </w:rPr>
             </w:pPr>
-            <w:proofErr w:type="spellStart"/>
             <w:r>
               <w:rPr>
                 <w:rFonts w:ascii="Calibri" w:eastAsia="Times New Roman" w:hAnsi="Calibri" w:cs="Times New Roman"/>
@@ -13790,7 +12662,6 @@
               </w:rPr>
               <w:t>AsRowVec</w:t>
             </w:r>
-            <w:proofErr w:type="spellEnd"/>
           </w:p>
         </w:tc>
         <w:tc>
@@ -13870,7 +12741,6 @@
                 <w:lang w:eastAsia="en-GB"/>
               </w:rPr>
             </w:pPr>
-            <w:proofErr w:type="spellStart"/>
             <w:r>
               <w:rPr>
                 <w:rFonts w:ascii="Calibri" w:eastAsia="Times New Roman" w:hAnsi="Calibri" w:cs="Times New Roman"/>
@@ -13887,7 +12757,6 @@
               </w:rPr>
               <w:t>AsColVec</w:t>
             </w:r>
-            <w:proofErr w:type="spellEnd"/>
           </w:p>
         </w:tc>
         <w:tc>
@@ -13968,7 +12837,6 @@
                 <w:lang w:eastAsia="en-GB"/>
               </w:rPr>
             </w:pPr>
-            <w:proofErr w:type="spellStart"/>
             <w:r>
               <w:rPr>
                 <w:rFonts w:ascii="Calibri" w:eastAsia="Times New Roman" w:hAnsi="Calibri" w:cs="Times New Roman"/>
@@ -13985,7 +12853,6 @@
               </w:rPr>
               <w:t>AsRowVec</w:t>
             </w:r>
-            <w:proofErr w:type="spellEnd"/>
           </w:p>
         </w:tc>
         <w:tc>
@@ -14065,7 +12932,6 @@
                 <w:lang w:eastAsia="en-GB"/>
               </w:rPr>
             </w:pPr>
-            <w:proofErr w:type="spellStart"/>
             <w:r>
               <w:rPr>
                 <w:rFonts w:ascii="Calibri" w:eastAsia="Times New Roman" w:hAnsi="Calibri" w:cs="Times New Roman"/>
@@ -14082,7 +12948,6 @@
               </w:rPr>
               <w:t>AsColVec</w:t>
             </w:r>
-            <w:proofErr w:type="spellEnd"/>
           </w:p>
         </w:tc>
         <w:tc>
@@ -14163,7 +13028,6 @@
                 <w:lang w:eastAsia="en-GB"/>
               </w:rPr>
             </w:pPr>
-            <w:proofErr w:type="spellStart"/>
             <w:r>
               <w:rPr>
                 <w:rFonts w:ascii="Calibri" w:eastAsia="Times New Roman" w:hAnsi="Calibri" w:cs="Times New Roman"/>
@@ -14180,7 +13044,6 @@
               </w:rPr>
               <w:t>AsRowVec</w:t>
             </w:r>
-            <w:proofErr w:type="spellEnd"/>
           </w:p>
         </w:tc>
         <w:tc>
@@ -14345,7 +13208,6 @@
                 <w:lang w:eastAsia="en-GB"/>
               </w:rPr>
             </w:pPr>
-            <w:proofErr w:type="spellStart"/>
             <w:r>
               <w:rPr>
                 <w:rFonts w:ascii="Calibri" w:eastAsia="Times New Roman" w:hAnsi="Calibri" w:cs="Times New Roman"/>
@@ -14354,7 +13216,6 @@
               </w:rPr>
               <w:t>FilePath</w:t>
             </w:r>
-            <w:proofErr w:type="spellEnd"/>
           </w:p>
         </w:tc>
         <w:tc>
@@ -14403,25 +13264,7 @@
                 <w:color w:val="000000"/>
                 <w:lang w:eastAsia="en-GB"/>
               </w:rPr>
-              <w:t>"./</w:t>
-            </w:r>
-            <w:proofErr w:type="spellStart"/>
-            <w:r>
-              <w:rPr>
-                <w:rFonts w:ascii="Calibri" w:eastAsia="Times New Roman" w:hAnsi="Calibri" w:cs="Times New Roman"/>
-                <w:color w:val="000000"/>
-                <w:lang w:eastAsia="en-GB"/>
-              </w:rPr>
-              <w:t>test.mat</w:t>
-            </w:r>
-            <w:proofErr w:type="spellEnd"/>
-            <w:r>
-              <w:rPr>
-                <w:rFonts w:ascii="Calibri" w:eastAsia="Times New Roman" w:hAnsi="Calibri" w:cs="Times New Roman"/>
-                <w:color w:val="000000"/>
-                <w:lang w:eastAsia="en-GB"/>
-              </w:rPr>
-              <w:t>"</w:t>
+              <w:t>"./test.mat"</w:t>
             </w:r>
           </w:p>
         </w:tc>
@@ -14446,7 +13289,6 @@
                 <w:lang w:eastAsia="en-GB"/>
               </w:rPr>
             </w:pPr>
-            <w:proofErr w:type="spellStart"/>
             <w:r>
               <w:rPr>
                 <w:rFonts w:ascii="Calibri" w:eastAsia="Times New Roman" w:hAnsi="Calibri" w:cs="Times New Roman"/>
@@ -14455,7 +13297,6 @@
               </w:rPr>
               <w:t>MatNormString</w:t>
             </w:r>
-            <w:proofErr w:type="spellEnd"/>
           </w:p>
         </w:tc>
         <w:tc>
@@ -14487,25 +13328,7 @@
                 <w:color w:val="000000"/>
                 <w:lang w:eastAsia="en-GB"/>
               </w:rPr>
-              <w:t>"</w:t>
-            </w:r>
-            <w:proofErr w:type="spellStart"/>
-            <w:r>
-              <w:rPr>
-                <w:rFonts w:ascii="Calibri" w:eastAsia="Times New Roman" w:hAnsi="Calibri" w:cs="Times New Roman"/>
-                <w:color w:val="000000"/>
-                <w:lang w:eastAsia="en-GB"/>
-              </w:rPr>
-              <w:t>inf</w:t>
-            </w:r>
-            <w:proofErr w:type="spellEnd"/>
-            <w:r>
-              <w:rPr>
-                <w:rFonts w:ascii="Calibri" w:eastAsia="Times New Roman" w:hAnsi="Calibri" w:cs="Times New Roman"/>
-                <w:color w:val="000000"/>
-                <w:lang w:eastAsia="en-GB"/>
-              </w:rPr>
-              <w:t>", "fro"</w:t>
+              <w:t>"inf", "fro"</w:t>
             </w:r>
             <w:r>
               <w:rPr>
@@ -14538,25 +13361,7 @@
                 <w:color w:val="000000"/>
                 <w:lang w:eastAsia="en-GB"/>
               </w:rPr>
-              <w:t>"</w:t>
-            </w:r>
-            <w:proofErr w:type="spellStart"/>
-            <w:r>
-              <w:rPr>
-                <w:rFonts w:ascii="Calibri" w:eastAsia="Times New Roman" w:hAnsi="Calibri" w:cs="Times New Roman"/>
-                <w:color w:val="000000"/>
-                <w:lang w:eastAsia="en-GB"/>
-              </w:rPr>
-              <w:t>inf</w:t>
-            </w:r>
-            <w:proofErr w:type="spellEnd"/>
-            <w:r>
-              <w:rPr>
-                <w:rFonts w:ascii="Calibri" w:eastAsia="Times New Roman" w:hAnsi="Calibri" w:cs="Times New Roman"/>
-                <w:color w:val="000000"/>
-                <w:lang w:eastAsia="en-GB"/>
-              </w:rPr>
-              <w:t>", "fro"</w:t>
+              <w:t>"inf", "fro"</w:t>
             </w:r>
           </w:p>
         </w:tc>
@@ -14581,7 +13386,6 @@
                 <w:lang w:eastAsia="en-GB"/>
               </w:rPr>
             </w:pPr>
-            <w:proofErr w:type="spellStart"/>
             <w:r>
               <w:rPr>
                 <w:rFonts w:ascii="Calibri" w:eastAsia="Times New Roman" w:hAnsi="Calibri" w:cs="Times New Roman"/>
@@ -14591,7 +13395,6 @@
               <w:lastRenderedPageBreak/>
               <w:t>VecNormString</w:t>
             </w:r>
-            <w:proofErr w:type="spellEnd"/>
           </w:p>
         </w:tc>
         <w:tc>
@@ -14618,43 +13421,7 @@
                 <w:color w:val="000000"/>
                 <w:lang w:eastAsia="en-GB"/>
               </w:rPr>
-              <w:t>"</w:t>
-            </w:r>
-            <w:proofErr w:type="spellStart"/>
-            <w:r>
-              <w:rPr>
-                <w:rFonts w:ascii="Calibri" w:eastAsia="Times New Roman" w:hAnsi="Calibri" w:cs="Times New Roman"/>
-                <w:color w:val="000000"/>
-                <w:lang w:eastAsia="en-GB"/>
-              </w:rPr>
-              <w:t>inf</w:t>
-            </w:r>
-            <w:proofErr w:type="spellEnd"/>
-            <w:r>
-              <w:rPr>
-                <w:rFonts w:ascii="Calibri" w:eastAsia="Times New Roman" w:hAnsi="Calibri" w:cs="Times New Roman"/>
-                <w:color w:val="000000"/>
-                <w:lang w:eastAsia="en-GB"/>
-              </w:rPr>
-              <w:t>", "-</w:t>
-            </w:r>
-            <w:proofErr w:type="spellStart"/>
-            <w:r>
-              <w:rPr>
-                <w:rFonts w:ascii="Calibri" w:eastAsia="Times New Roman" w:hAnsi="Calibri" w:cs="Times New Roman"/>
-                <w:color w:val="000000"/>
-                <w:lang w:eastAsia="en-GB"/>
-              </w:rPr>
-              <w:t>inf</w:t>
-            </w:r>
-            <w:proofErr w:type="spellEnd"/>
-            <w:r>
-              <w:rPr>
-                <w:rFonts w:ascii="Calibri" w:eastAsia="Times New Roman" w:hAnsi="Calibri" w:cs="Times New Roman"/>
-                <w:color w:val="000000"/>
-                <w:lang w:eastAsia="en-GB"/>
-              </w:rPr>
-              <w:t>", "fro"</w:t>
+              <w:t>"inf", "-inf", "fro"</w:t>
             </w:r>
             <w:r>
               <w:rPr>
@@ -14682,43 +13449,7 @@
                 <w:color w:val="000000"/>
                 <w:lang w:eastAsia="en-GB"/>
               </w:rPr>
-              <w:t>"</w:t>
-            </w:r>
-            <w:proofErr w:type="spellStart"/>
-            <w:r>
-              <w:rPr>
-                <w:rFonts w:ascii="Calibri" w:eastAsia="Times New Roman" w:hAnsi="Calibri" w:cs="Times New Roman"/>
-                <w:color w:val="000000"/>
-                <w:lang w:eastAsia="en-GB"/>
-              </w:rPr>
-              <w:t>inf</w:t>
-            </w:r>
-            <w:proofErr w:type="spellEnd"/>
-            <w:r>
-              <w:rPr>
-                <w:rFonts w:ascii="Calibri" w:eastAsia="Times New Roman" w:hAnsi="Calibri" w:cs="Times New Roman"/>
-                <w:color w:val="000000"/>
-                <w:lang w:eastAsia="en-GB"/>
-              </w:rPr>
-              <w:t>", "-</w:t>
-            </w:r>
-            <w:proofErr w:type="spellStart"/>
-            <w:r>
-              <w:rPr>
-                <w:rFonts w:ascii="Calibri" w:eastAsia="Times New Roman" w:hAnsi="Calibri" w:cs="Times New Roman"/>
-                <w:color w:val="000000"/>
-                <w:lang w:eastAsia="en-GB"/>
-              </w:rPr>
-              <w:t>inf</w:t>
-            </w:r>
-            <w:proofErr w:type="spellEnd"/>
-            <w:r>
-              <w:rPr>
-                <w:rFonts w:ascii="Calibri" w:eastAsia="Times New Roman" w:hAnsi="Calibri" w:cs="Times New Roman"/>
-                <w:color w:val="000000"/>
-                <w:lang w:eastAsia="en-GB"/>
-              </w:rPr>
-              <w:t>", "fro"</w:t>
+              <w:t>"inf", "-inf", "fro"</w:t>
             </w:r>
           </w:p>
         </w:tc>
@@ -14998,7 +13729,6 @@
                 <w:lang w:eastAsia="en-GB"/>
               </w:rPr>
             </w:pPr>
-            <w:proofErr w:type="spellStart"/>
             <w:r>
               <w:rPr>
                 <w:rFonts w:ascii="Calibri" w:eastAsia="Times New Roman" w:hAnsi="Calibri" w:cs="Times New Roman"/>
@@ -15007,7 +13737,6 @@
               </w:rPr>
               <w:t>SinValSel</w:t>
             </w:r>
-            <w:proofErr w:type="spellEnd"/>
           </w:p>
         </w:tc>
         <w:tc>
@@ -15097,7 +13826,6 @@
                 <w:lang w:eastAsia="en-GB"/>
               </w:rPr>
             </w:pPr>
-            <w:proofErr w:type="spellStart"/>
             <w:r>
               <w:rPr>
                 <w:rFonts w:ascii="Calibri" w:eastAsia="Times New Roman" w:hAnsi="Calibri" w:cs="Times New Roman"/>
@@ -15106,7 +13834,6 @@
               </w:rPr>
               <w:t>UnOp</w:t>
             </w:r>
-            <w:proofErr w:type="spellEnd"/>
           </w:p>
         </w:tc>
         <w:tc>
@@ -15196,7 +13923,6 @@
                 <w:lang w:eastAsia="en-GB"/>
               </w:rPr>
             </w:pPr>
-            <w:proofErr w:type="spellStart"/>
             <w:r>
               <w:rPr>
                 <w:rFonts w:ascii="Calibri" w:eastAsia="Times New Roman" w:hAnsi="Calibri" w:cs="Times New Roman"/>
@@ -15205,7 +13931,6 @@
               </w:rPr>
               <w:t>ElemWiseOp</w:t>
             </w:r>
-            <w:proofErr w:type="spellEnd"/>
           </w:p>
         </w:tc>
         <w:tc>
@@ -15295,7 +14020,6 @@
                 <w:lang w:eastAsia="en-GB"/>
               </w:rPr>
             </w:pPr>
-            <w:proofErr w:type="spellStart"/>
             <w:r>
               <w:rPr>
                 <w:rFonts w:ascii="Calibri" w:eastAsia="Times New Roman" w:hAnsi="Calibri" w:cs="Times New Roman"/>
@@ -15304,7 +14028,6 @@
               </w:rPr>
               <w:t>BinOp</w:t>
             </w:r>
-            <w:proofErr w:type="spellEnd"/>
           </w:p>
         </w:tc>
         <w:tc>
@@ -15394,7 +14117,6 @@
                 <w:lang w:eastAsia="en-GB"/>
               </w:rPr>
             </w:pPr>
-            <w:proofErr w:type="spellStart"/>
             <w:r>
               <w:rPr>
                 <w:rFonts w:ascii="Calibri" w:eastAsia="Times New Roman" w:hAnsi="Calibri" w:cs="Times New Roman"/>
@@ -15403,7 +14125,6 @@
               </w:rPr>
               <w:t>RelOp</w:t>
             </w:r>
-            <w:proofErr w:type="spellEnd"/>
           </w:p>
         </w:tc>
         <w:tc>
@@ -15493,7 +14214,6 @@
                 <w:lang w:eastAsia="en-GB"/>
               </w:rPr>
             </w:pPr>
-            <w:proofErr w:type="spellStart"/>
             <w:r>
               <w:rPr>
                 <w:rFonts w:ascii="Calibri" w:eastAsia="Times New Roman" w:hAnsi="Calibri" w:cs="Times New Roman"/>
@@ -15502,7 +14222,6 @@
               </w:rPr>
               <w:t>OutputStream</w:t>
             </w:r>
-            <w:proofErr w:type="spellEnd"/>
           </w:p>
         </w:tc>
         <w:tc>
@@ -15526,18 +14245,8 @@
                 <w:color w:val="000000"/>
                 <w:lang w:eastAsia="en-GB"/>
               </w:rPr>
-              <w:t xml:space="preserve">Any stream extending </w:t>
-            </w:r>
-            <w:proofErr w:type="spellStart"/>
-            <w:r>
-              <w:rPr>
-                <w:rFonts w:ascii="Calibri" w:eastAsia="Times New Roman" w:hAnsi="Calibri" w:cs="Times New Roman"/>
-                <w:color w:val="000000"/>
-                <w:lang w:eastAsia="en-GB"/>
-              </w:rPr>
-              <w:t>OutputStream</w:t>
-            </w:r>
-            <w:proofErr w:type="spellEnd"/>
+              <w:t>Any stream extending OutputStream</w:t>
+            </w:r>
           </w:p>
         </w:tc>
         <w:tc>
@@ -15555,77 +14264,13 @@
                 <w:lang w:eastAsia="en-GB"/>
               </w:rPr>
             </w:pPr>
-            <w:proofErr w:type="spellStart"/>
-            <w:r>
-              <w:rPr>
-                <w:rFonts w:ascii="Calibri" w:eastAsia="Times New Roman" w:hAnsi="Calibri" w:cs="Times New Roman"/>
-                <w:color w:val="000000"/>
-                <w:lang w:eastAsia="en-GB"/>
-              </w:rPr>
-              <w:t>System.out</w:t>
-            </w:r>
-            <w:proofErr w:type="spellEnd"/>
-            <w:r>
-              <w:rPr>
-                <w:rFonts w:ascii="Calibri" w:eastAsia="Times New Roman" w:hAnsi="Calibri" w:cs="Times New Roman"/>
-                <w:color w:val="000000"/>
-                <w:lang w:eastAsia="en-GB"/>
-              </w:rPr>
-              <w:t xml:space="preserve">, </w:t>
-            </w:r>
-            <w:proofErr w:type="spellStart"/>
-            <w:r>
-              <w:rPr>
-                <w:rFonts w:ascii="Calibri" w:eastAsia="Times New Roman" w:hAnsi="Calibri" w:cs="Times New Roman"/>
-                <w:color w:val="000000"/>
-                <w:lang w:eastAsia="en-GB"/>
-              </w:rPr>
-              <w:t>System.err</w:t>
-            </w:r>
-            <w:proofErr w:type="spellEnd"/>
-            <w:r>
-              <w:rPr>
-                <w:rFonts w:ascii="Calibri" w:eastAsia="Times New Roman" w:hAnsi="Calibri" w:cs="Times New Roman"/>
-                <w:color w:val="000000"/>
-                <w:lang w:eastAsia="en-GB"/>
-              </w:rPr>
-              <w:t xml:space="preserve">, </w:t>
-            </w:r>
-            <w:proofErr w:type="spellStart"/>
-            <w:r>
-              <w:rPr>
-                <w:rFonts w:ascii="Calibri" w:eastAsia="Times New Roman" w:hAnsi="Calibri" w:cs="Times New Roman"/>
-                <w:color w:val="000000"/>
-                <w:lang w:eastAsia="en-GB"/>
-              </w:rPr>
-              <w:t>FileOutputStream</w:t>
-            </w:r>
-            <w:proofErr w:type="spellEnd"/>
-            <w:r>
-              <w:rPr>
-                <w:rFonts w:ascii="Calibri" w:eastAsia="Times New Roman" w:hAnsi="Calibri" w:cs="Times New Roman"/>
-                <w:color w:val="000000"/>
-                <w:lang w:eastAsia="en-GB"/>
-              </w:rPr>
-              <w:t>("./</w:t>
-            </w:r>
-            <w:proofErr w:type="spellStart"/>
-            <w:r>
-              <w:rPr>
-                <w:rFonts w:ascii="Calibri" w:eastAsia="Times New Roman" w:hAnsi="Calibri" w:cs="Times New Roman"/>
-                <w:color w:val="000000"/>
-                <w:lang w:eastAsia="en-GB"/>
-              </w:rPr>
-              <w:t>test.mat</w:t>
-            </w:r>
-            <w:proofErr w:type="spellEnd"/>
-            <w:r>
-              <w:rPr>
-                <w:rFonts w:ascii="Calibri" w:eastAsia="Times New Roman" w:hAnsi="Calibri" w:cs="Times New Roman"/>
-                <w:color w:val="000000"/>
-                <w:lang w:eastAsia="en-GB"/>
-              </w:rPr>
-              <w:t>", false);</w:t>
+            <w:r>
+              <w:rPr>
+                <w:rFonts w:ascii="Calibri" w:eastAsia="Times New Roman" w:hAnsi="Calibri" w:cs="Times New Roman"/>
+                <w:color w:val="000000"/>
+                <w:lang w:eastAsia="en-GB"/>
+              </w:rPr>
+              <w:t>System.out, System.err, FileOutputStream("./test.mat", false);</w:t>
             </w:r>
           </w:p>
         </w:tc>
@@ -15650,7 +14295,6 @@
                 <w:lang w:eastAsia="en-GB"/>
               </w:rPr>
             </w:pPr>
-            <w:proofErr w:type="spellStart"/>
             <w:r>
               <w:rPr>
                 <w:rFonts w:ascii="Calibri" w:eastAsia="Times New Roman" w:hAnsi="Calibri" w:cs="Times New Roman"/>
@@ -15659,7 +14303,6 @@
               </w:rPr>
               <w:t>InputStream</w:t>
             </w:r>
-            <w:proofErr w:type="spellEnd"/>
           </w:p>
         </w:tc>
         <w:tc>
@@ -15683,18 +14326,8 @@
                 <w:color w:val="000000"/>
                 <w:lang w:eastAsia="en-GB"/>
               </w:rPr>
-              <w:t xml:space="preserve">Any stream extending </w:t>
-            </w:r>
-            <w:proofErr w:type="spellStart"/>
-            <w:r>
-              <w:rPr>
-                <w:rFonts w:ascii="Calibri" w:eastAsia="Times New Roman" w:hAnsi="Calibri" w:cs="Times New Roman"/>
-                <w:color w:val="000000"/>
-                <w:lang w:eastAsia="en-GB"/>
-              </w:rPr>
-              <w:t>InputStream</w:t>
-            </w:r>
-            <w:proofErr w:type="spellEnd"/>
+              <w:t>Any stream extending InputStream</w:t>
+            </w:r>
           </w:p>
         </w:tc>
         <w:tc>
@@ -15712,41 +14345,13 @@
                 <w:lang w:eastAsia="en-GB"/>
               </w:rPr>
             </w:pPr>
-            <w:proofErr w:type="spellStart"/>
-            <w:r>
-              <w:rPr>
-                <w:rFonts w:ascii="Calibri" w:eastAsia="Times New Roman" w:hAnsi="Calibri" w:cs="Times New Roman"/>
-                <w:color w:val="000000"/>
-                <w:lang w:eastAsia="en-GB"/>
-              </w:rPr>
-              <w:t>FileInputStream</w:t>
-            </w:r>
-            <w:proofErr w:type="spellEnd"/>
-            <w:r>
-              <w:rPr>
-                <w:rFonts w:ascii="Calibri" w:eastAsia="Times New Roman" w:hAnsi="Calibri" w:cs="Times New Roman"/>
-                <w:color w:val="000000"/>
-                <w:lang w:eastAsia="en-GB"/>
-              </w:rPr>
-              <w:t>("./</w:t>
-            </w:r>
-            <w:proofErr w:type="spellStart"/>
-            <w:r>
-              <w:rPr>
-                <w:rFonts w:ascii="Calibri" w:eastAsia="Times New Roman" w:hAnsi="Calibri" w:cs="Times New Roman"/>
-                <w:color w:val="000000"/>
-                <w:lang w:eastAsia="en-GB"/>
-              </w:rPr>
-              <w:t>test.mat</w:t>
-            </w:r>
-            <w:proofErr w:type="spellEnd"/>
-            <w:r>
-              <w:rPr>
-                <w:rFonts w:ascii="Calibri" w:eastAsia="Times New Roman" w:hAnsi="Calibri" w:cs="Times New Roman"/>
-                <w:color w:val="000000"/>
-                <w:lang w:eastAsia="en-GB"/>
-              </w:rPr>
-              <w:t>")</w:t>
+            <w:r>
+              <w:rPr>
+                <w:rFonts w:ascii="Calibri" w:eastAsia="Times New Roman" w:hAnsi="Calibri" w:cs="Times New Roman"/>
+                <w:color w:val="000000"/>
+                <w:lang w:eastAsia="en-GB"/>
+              </w:rPr>
+              <w:t>FileInputStream("./test.mat")</w:t>
             </w:r>
           </w:p>
         </w:tc>
@@ -15771,7 +14376,6 @@
                 <w:lang w:eastAsia="en-GB"/>
               </w:rPr>
             </w:pPr>
-            <w:proofErr w:type="spellStart"/>
             <w:r>
               <w:rPr>
                 <w:rFonts w:ascii="Calibri" w:eastAsia="Times New Roman" w:hAnsi="Calibri" w:cs="Times New Roman"/>
@@ -15780,7 +14384,6 @@
               </w:rPr>
               <w:t>FileType</w:t>
             </w:r>
-            <w:proofErr w:type="spellEnd"/>
           </w:p>
         </w:tc>
         <w:tc>
@@ -15870,7 +14473,6 @@
                 <w:lang w:eastAsia="en-GB"/>
               </w:rPr>
             </w:pPr>
-            <w:proofErr w:type="spellStart"/>
             <w:r>
               <w:rPr>
                 <w:rFonts w:ascii="Calibri" w:eastAsia="Times New Roman" w:hAnsi="Calibri" w:cs="Times New Roman"/>
@@ -15895,7 +14497,6 @@
               </w:rPr>
               <w:t>Param</w:t>
             </w:r>
-            <w:proofErr w:type="spellEnd"/>
           </w:p>
         </w:tc>
         <w:tc>
@@ -16056,27 +14657,14 @@
       <w:r>
         <w:t xml:space="preserve">Table </w:t>
       </w:r>
-      <w:r>
-        <w:fldChar w:fldCharType="begin"/>
-      </w:r>
-      <w:r>
-        <w:instrText xml:space="preserve"> SEQ Table \* ARABIC </w:instrText>
-      </w:r>
-      <w:r>
-        <w:fldChar w:fldCharType="separate"/>
-      </w:r>
-      <w:r>
-        <w:rPr>
-          <w:noProof/>
-        </w:rPr>
-        <w:t>2</w:t>
-      </w:r>
-      <w:r>
-        <w:rPr>
-          <w:noProof/>
-        </w:rPr>
-        <w:fldChar w:fldCharType="end"/>
-      </w:r>
+      <w:fldSimple w:instr=" SEQ Table \* ARABIC ">
+        <w:r>
+          <w:rPr>
+            <w:noProof/>
+          </w:rPr>
+          <w:t>2</w:t>
+        </w:r>
+      </w:fldSimple>
       <w:r>
         <w:t>: Domain range and test instances</w:t>
       </w:r>
@@ -16116,12 +14704,12 @@
       <w:pPr>
         <w:pStyle w:val="berschrift1"/>
       </w:pPr>
-      <w:bookmarkStart w:id="8" w:name="_Toc384132101"/>
+      <w:bookmarkStart w:id="7" w:name="_Toc384132101"/>
       <w:r>
         <w:lastRenderedPageBreak/>
         <w:t>Independent methods</w:t>
       </w:r>
-      <w:bookmarkEnd w:id="8"/>
+      <w:bookmarkEnd w:id="7"/>
       <w:r>
         <w:t xml:space="preserve"> </w:t>
       </w:r>
@@ -16149,22 +14737,20 @@
       <w:pPr>
         <w:ind w:left="720"/>
       </w:pPr>
-      <w:proofErr w:type="gramStart"/>
-      <w:r>
-        <w:t>Test(</w:t>
-      </w:r>
-      <w:proofErr w:type="gramEnd"/>
-      <w:r>
-        <w:t>Random|)(</w:t>
-      </w:r>
-      <w:proofErr w:type="spellStart"/>
-      <w:r>
-        <w:t>InPlace</w:t>
-      </w:r>
-      <w:proofErr w:type="spellEnd"/>
-      <w:r>
-        <w:t>|)</w:t>
-      </w:r>
+      <w:r>
+        <w:t>Test</w:t>
+      </w:r>
+      <w:r>
+        <w:t>(</w:t>
+      </w:r>
+      <w:r>
+        <w:t>InPlace|)</w:t>
+      </w:r>
+      <w:r>
+        <w:t>(Random|)(</w:t>
+      </w:r>
+      <w:bookmarkStart w:id="8" w:name="_GoBack"/>
+      <w:bookmarkEnd w:id="8"/>
       <w:r>
         <w:rPr>
           <w:i/>
@@ -16195,15 +14781,7 @@
     </w:p>
     <w:p>
       <w:r>
-        <w:t xml:space="preserve">… </w:t>
-      </w:r>
-      <w:proofErr w:type="gramStart"/>
-      <w:r>
-        <w:t>where</w:t>
-      </w:r>
-      <w:proofErr w:type="gramEnd"/>
-      <w:r>
-        <w:t xml:space="preserve"> </w:t>
+        <w:t xml:space="preserve">… where </w:t>
       </w:r>
       <w:r>
         <w:rPr>
@@ -16277,13 +14855,8 @@
         <w:t xml:space="preserve"> all independent methods that </w:t>
       </w:r>
       <w:r>
-        <w:t xml:space="preserve">are </w:t>
-      </w:r>
-      <w:proofErr w:type="spellStart"/>
-      <w:r>
-        <w:t>randomless</w:t>
-      </w:r>
-      <w:proofErr w:type="spellEnd"/>
+        <w:t>are randomless</w:t>
+      </w:r>
       <w:r>
         <w:t xml:space="preserve">, operate out-of-place and requires both column index </w:t>
       </w:r>
@@ -16398,7 +14971,6 @@
           <w:i/>
         </w:rPr>
       </w:pPr>
-      <w:proofErr w:type="gramStart"/>
       <w:r>
         <w:rPr>
           <w:i/>
@@ -16411,7 +14983,6 @@
         </w:rPr>
         <w:t>unit test.</w:t>
       </w:r>
-      <w:proofErr w:type="gramEnd"/>
     </w:p>
     <w:p>
       <w:pPr>
@@ -16453,15 +15024,7 @@
     </w:p>
     <w:p>
       <w:r>
-        <w:t xml:space="preserve">Methods within </w:t>
-      </w:r>
-      <w:proofErr w:type="spellStart"/>
-      <w:r>
-        <w:t>ArmadilloJava</w:t>
-      </w:r>
-      <w:proofErr w:type="spellEnd"/>
-      <w:r>
-        <w:t xml:space="preserve"> that are based on a uniform distribution shall have the same amount of entries within each </w:t>
+        <w:t xml:space="preserve">Methods within ArmadilloJava that are based on a uniform distribution shall have the same amount of entries within each </w:t>
       </w:r>
       <w:r>
         <w:t>bin</w:t>
@@ -16518,15 +15081,7 @@
     </w:p>
     <w:p>
       <w:r>
-        <w:t xml:space="preserve">All of these methods are tested within a single test class grouped by their parent class in </w:t>
-      </w:r>
-      <w:proofErr w:type="spellStart"/>
-      <w:r>
-        <w:t>ArmadilloJava</w:t>
-      </w:r>
-      <w:proofErr w:type="spellEnd"/>
-      <w:r>
-        <w:t>, which should result in:</w:t>
+        <w:t>All of these methods are tested within a single test class grouped by their parent class in ArmadilloJava, which should result in:</w:t>
       </w:r>
     </w:p>
     <w:p>
@@ -16583,36 +15138,30 @@
       <w:r>
         <w:t xml:space="preserve">For </w:t>
       </w:r>
-      <w:proofErr w:type="spellStart"/>
       <w:r>
         <w:rPr>
           <w:rStyle w:val="IntensiveHervorhebung"/>
         </w:rPr>
         <w:t>RunningStat</w:t>
       </w:r>
-      <w:proofErr w:type="spellEnd"/>
       <w:r>
         <w:t xml:space="preserve"> and </w:t>
       </w:r>
-      <w:proofErr w:type="spellStart"/>
       <w:r>
         <w:rPr>
           <w:rStyle w:val="IntensiveHervorhebung"/>
         </w:rPr>
         <w:t>RunningStatVec</w:t>
       </w:r>
-      <w:proofErr w:type="spellEnd"/>
       <w:r>
         <w:t xml:space="preserve">, the actual results are to be compared against pre-calculated expectations, while </w:t>
       </w:r>
-      <w:proofErr w:type="spellStart"/>
       <w:r>
         <w:rPr>
           <w:rStyle w:val="IntensiveHervorhebung"/>
         </w:rPr>
         <w:t>WallClock</w:t>
       </w:r>
-      <w:proofErr w:type="spellEnd"/>
       <w:r>
         <w:t xml:space="preserve"> is measured by the expected difference in time between two CPU-time measurements.</w:t>
       </w:r>
@@ -16762,15 +15311,7 @@
     </w:p>
     <w:p>
       <w:r>
-        <w:t xml:space="preserve">M. Dow, Explicit inverses of </w:t>
-      </w:r>
-      <w:proofErr w:type="spellStart"/>
-      <w:r>
-        <w:t>Toeplitz</w:t>
-      </w:r>
-      <w:proofErr w:type="spellEnd"/>
-      <w:r>
-        <w:t xml:space="preserve"> and associated matrices, Australian &amp; New Zealand Industrial and Applied Mathematics Journal 44 (2003)</w:t>
+        <w:t>M. Dow, Explicit inverses of Toeplitz and associated matrices, Australian &amp; New Zealand Industrial and Applied Mathematics Journal 44 (2003)</w:t>
       </w:r>
       <w:r>
         <w:t xml:space="preserve">, Edition E </w:t>
@@ -16784,39 +15325,7 @@
     </w:p>
     <w:p>
       <w:r>
-        <w:t xml:space="preserve">M. </w:t>
-      </w:r>
-      <w:proofErr w:type="spellStart"/>
-      <w:r>
-        <w:t>Kac</w:t>
-      </w:r>
-      <w:proofErr w:type="spellEnd"/>
-      <w:r>
-        <w:t xml:space="preserve">, W. L. Murdock, and G. </w:t>
-      </w:r>
-      <w:proofErr w:type="spellStart"/>
-      <w:r>
-        <w:t>Szegö</w:t>
-      </w:r>
-      <w:proofErr w:type="spellEnd"/>
-      <w:r>
-        <w:t xml:space="preserve">, </w:t>
-      </w:r>
-      <w:proofErr w:type="gramStart"/>
-      <w:r>
-        <w:t>On</w:t>
-      </w:r>
-      <w:proofErr w:type="gramEnd"/>
-      <w:r>
-        <w:t xml:space="preserve"> the eigenvalues of certain </w:t>
-      </w:r>
-      <w:proofErr w:type="spellStart"/>
-      <w:r>
-        <w:t>Hermitian</w:t>
-      </w:r>
-      <w:proofErr w:type="spellEnd"/>
-      <w:r>
-        <w:t xml:space="preserve"> forms, </w:t>
+        <w:t xml:space="preserve">M. Kac, W. L. Murdock, and G. Szegö, On the eigenvalues of certain Hermitian forms, </w:t>
       </w:r>
       <w:r>
         <w:t>Journal of Rational Mechanics and Analysis</w:t>
@@ -16917,14 +15426,12 @@
           <w:b/>
         </w:rPr>
       </w:pPr>
-      <w:proofErr w:type="spellStart"/>
       <w:r>
         <w:rPr>
           <w:b/>
         </w:rPr>
         <w:t>Vec</w:t>
       </w:r>
-      <w:proofErr w:type="spellEnd"/>
       <w:r>
         <w:t xml:space="preserve"> </w:t>
       </w:r>
@@ -16951,14 +15458,12 @@
         </w:tabs>
         <w:spacing w:after="120" w:line="240" w:lineRule="auto"/>
       </w:pPr>
-      <w:proofErr w:type="spellStart"/>
       <w:r>
         <w:rPr>
           <w:b/>
         </w:rPr>
         <w:t>Arma</w:t>
       </w:r>
-      <w:proofErr w:type="spellEnd"/>
       <w:r>
         <w:rPr>
           <w:b/>
@@ -17011,14 +15516,12 @@
           <w:b/>
         </w:rPr>
       </w:pPr>
-      <w:proofErr w:type="spellStart"/>
       <w:r>
         <w:rPr>
           <w:b/>
         </w:rPr>
         <w:t>RunningStat</w:t>
       </w:r>
-      <w:proofErr w:type="spellEnd"/>
       <w:r>
         <w:rPr>
           <w:b/>
@@ -17045,14 +15548,12 @@
           <w:b/>
         </w:rPr>
       </w:pPr>
-      <w:proofErr w:type="spellStart"/>
       <w:r>
         <w:rPr>
           <w:b/>
         </w:rPr>
         <w:t>RunningStatVec</w:t>
       </w:r>
-      <w:proofErr w:type="spellEnd"/>
       <w:r>
         <w:rPr>
           <w:b/>
@@ -17076,14 +15577,12 @@
         </w:tabs>
         <w:spacing w:after="120" w:line="240" w:lineRule="auto"/>
       </w:pPr>
-      <w:proofErr w:type="spellStart"/>
       <w:r>
         <w:rPr>
           <w:b/>
         </w:rPr>
         <w:t>WallClock</w:t>
       </w:r>
-      <w:proofErr w:type="spellEnd"/>
       <w:r>
         <w:rPr>
           <w:b/>
@@ -17113,32 +15612,11 @@
       <w:r>
         <w:tab/>
       </w:r>
-      <w:proofErr w:type="spellStart"/>
-      <w:r>
-        <w:t>Kac</w:t>
-      </w:r>
-      <w:proofErr w:type="spellEnd"/>
-      <w:r>
-        <w:t>-Murdock-</w:t>
-      </w:r>
-      <w:proofErr w:type="spellStart"/>
-      <w:r>
-        <w:t>Szegö</w:t>
-      </w:r>
-      <w:proofErr w:type="spellEnd"/>
-      <w:r>
-        <w:t xml:space="preserve"> </w:t>
-      </w:r>
-      <w:r>
-        <w:t xml:space="preserve">matrix, a special instance of a </w:t>
-      </w:r>
-      <w:proofErr w:type="spellStart"/>
-      <w:r>
-        <w:t>toeplitz</w:t>
-      </w:r>
-      <w:proofErr w:type="spellEnd"/>
-      <w:r>
-        <w:t xml:space="preserve"> matrix</w:t>
+      <w:r>
+        <w:t xml:space="preserve">Kac-Murdock-Szegö </w:t>
+      </w:r>
+      <w:r>
+        <w:t>matrix, a special instance of a toeplitz matrix</w:t>
       </w:r>
     </w:p>
     <w:sectPr>
@@ -17298,7 +15776,7 @@
                                     <w:color w:val="8C8C8C" w:themeColor="background1" w:themeShade="8C"/>
                                     <w:lang w:val="de-DE"/>
                                   </w:rPr>
-                                  <w:t>9</w:t>
+                                  <w:t>10</w:t>
                                 </w:r>
                                 <w:r>
                                   <w:rPr>
@@ -17452,7 +15930,7 @@
                               <w:color w:val="8C8C8C" w:themeColor="background1" w:themeShade="8C"/>
                               <w:lang w:val="de-DE"/>
                             </w:rPr>
-                            <w:t>9</w:t>
+                            <w:t>10</w:t>
                           </w:r>
                           <w:r>
                             <w:rPr>
@@ -17611,7 +16089,7 @@
                                     <w:color w:val="8C8C8C" w:themeColor="background1" w:themeShade="8C"/>
                                     <w:lang w:val="de-DE"/>
                                   </w:rPr>
-                                  <w:t>8</w:t>
+                                  <w:t>11</w:t>
                                 </w:r>
                                 <w:r>
                                   <w:rPr>
@@ -17765,7 +16243,7 @@
                               <w:color w:val="8C8C8C" w:themeColor="background1" w:themeShade="8C"/>
                               <w:lang w:val="de-DE"/>
                             </w:rPr>
-                            <w:t>8</w:t>
+                            <w:t>11</w:t>
                           </w:r>
                           <w:r>
                             <w:rPr>
@@ -20525,7 +19003,7 @@
 </file>
 
 <file path=customXml/itemProps2.xml><?xml version="1.0" encoding="utf-8"?>
-<ds:datastoreItem xmlns:ds="http://schemas.openxmlformats.org/officeDocument/2006/customXml" ds:itemID="{755A3FF2-31D7-46A0-99D9-1A97881CD3CE}">
+<ds:datastoreItem xmlns:ds="http://schemas.openxmlformats.org/officeDocument/2006/customXml" ds:itemID="{9BC59679-2879-4410-85BD-0AD0D5C9B15D}">
   <ds:schemaRefs>
     <ds:schemaRef ds:uri="http://schemas.openxmlformats.org/officeDocument/2006/bibliography"/>
   </ds:schemaRefs>

</xml_diff>

<commit_message>
Added tests for TestInPlaceGenMatColIndGenMat
</commit_message>
<xml_diff>
--- a/src/test/Master test plan.docx
+++ b/src/test/Master test plan.docx
@@ -228,7 +228,7 @@
                   <w:alias w:val="Datum"/>
                   <w:id w:val="13406932"/>
                   <w:dataBinding w:prefixMappings="xmlns:ns0='http://schemas.microsoft.com/office/2006/coverPageProps'" w:xpath="/ns0:CoverPageProperties[1]/ns0:PublishDate[1]" w:storeItemID="{55AF091B-3C7A-41E3-B477-F2FDAA23CFDA}"/>
-                  <w:date w:fullDate="2014-03-11T00:00:00Z">
+                  <w:date w:fullDate="2014-04-29T00:00:00Z">
                     <w:dateFormat w:val="dd.MM.yyyy"/>
                     <w:lid w:val="de-DE"/>
                     <w:storeMappedDataAs w:val="dateTime"/>
@@ -250,7 +250,7 @@
                         <w:color w:val="4F81BD" w:themeColor="accent1"/>
                         <w:lang w:val="de-DE"/>
                       </w:rPr>
-                      <w:t>11.03.2014</w:t>
+                      <w:t>29.04.2014</w:t>
                     </w:r>
                   </w:p>
                 </w:sdtContent>
@@ -2508,7 +2508,6 @@
     <w:p>
       <w:pPr>
         <w:pStyle w:val="Titel"/>
-        <w:jc w:val="center"/>
         <w:outlineLvl w:val="0"/>
       </w:pPr>
       <w:bookmarkStart w:id="3" w:name="_Toc384132097"/>
@@ -5144,31 +5143,25 @@
                 <w:color w:val="000000"/>
                 <w:lang w:eastAsia="en-GB"/>
               </w:rPr>
-              <w:t>General (non-vector) matrix input</w:t>
-            </w:r>
-            <w:r>
-              <w:rPr>
-                <w:rFonts w:ascii="Calibri" w:eastAsia="Times New Roman" w:hAnsi="Calibri" w:cs="Times New Roman"/>
-                <w:color w:val="000000"/>
-                <w:lang w:eastAsia="en-GB"/>
-              </w:rPr>
-              <w:t xml:space="preserve"> (</w:t>
-            </w:r>
-            <w:r>
-              <w:rPr>
-                <w:rFonts w:ascii="Calibri" w:eastAsia="Times New Roman" w:hAnsi="Calibri" w:cs="Times New Roman"/>
-                <w:color w:val="000000"/>
-                <w:lang w:eastAsia="en-GB"/>
-              </w:rPr>
-              <w:t>Focused at matrices with more than one row and column</w:t>
-            </w:r>
-            <w:r>
-              <w:rPr>
-                <w:rFonts w:ascii="Calibri" w:eastAsia="Times New Roman" w:hAnsi="Calibri" w:cs="Times New Roman"/>
-                <w:color w:val="000000"/>
-                <w:lang w:eastAsia="en-GB"/>
-              </w:rPr>
-              <w:t>)</w:t>
+              <w:t xml:space="preserve">General </w:t>
+            </w:r>
+            <w:bookmarkStart w:id="5" w:name="_GoBack"/>
+            <w:bookmarkEnd w:id="5"/>
+            <w:r>
+              <w:rPr>
+                <w:rFonts w:ascii="Calibri" w:eastAsia="Times New Roman" w:hAnsi="Calibri" w:cs="Times New Roman"/>
+                <w:color w:val="000000"/>
+                <w:lang w:eastAsia="en-GB"/>
+              </w:rPr>
+              <w:t>matrix input</w:t>
+            </w:r>
+            <w:r>
+              <w:rPr>
+                <w:rFonts w:ascii="Calibri" w:eastAsia="Times New Roman" w:hAnsi="Calibri" w:cs="Times New Roman"/>
+                <w:color w:val="000000"/>
+                <w:lang w:eastAsia="en-GB"/>
+              </w:rPr>
+              <w:t xml:space="preserve"> </w:t>
             </w:r>
           </w:p>
         </w:tc>
@@ -8484,27 +8477,14 @@
       <w:r>
         <w:t xml:space="preserve">Table </w:t>
       </w:r>
-      <w:r>
-        <w:fldChar w:fldCharType="begin"/>
-      </w:r>
-      <w:r>
-        <w:instrText xml:space="preserve"> SEQ Table \* ARABIC </w:instrText>
-      </w:r>
-      <w:r>
-        <w:fldChar w:fldCharType="separate"/>
-      </w:r>
-      <w:r>
-        <w:rPr>
-          <w:noProof/>
-        </w:rPr>
-        <w:t>1</w:t>
-      </w:r>
-      <w:r>
-        <w:rPr>
-          <w:noProof/>
-        </w:rPr>
-        <w:fldChar w:fldCharType="end"/>
-      </w:r>
+      <w:fldSimple w:instr=" SEQ Table \* ARABIC ">
+        <w:r>
+          <w:rPr>
+            <w:noProof/>
+          </w:rPr>
+          <w:t>1</w:t>
+        </w:r>
+      </w:fldSimple>
       <w:r>
         <w:t>:</w:t>
       </w:r>
@@ -8516,11 +8496,11 @@
       <w:pPr>
         <w:pStyle w:val="berschrift1"/>
       </w:pPr>
-      <w:bookmarkStart w:id="5" w:name="_Toc384132099"/>
+      <w:bookmarkStart w:id="6" w:name="_Toc384132099"/>
       <w:r>
         <w:t>Input instances</w:t>
       </w:r>
-      <w:bookmarkEnd w:id="5"/>
+      <w:bookmarkEnd w:id="6"/>
     </w:p>
     <w:p>
       <w:r>
@@ -8643,7 +8623,7 @@
       <w:pPr>
         <w:pStyle w:val="berschrift2"/>
       </w:pPr>
-      <w:bookmarkStart w:id="6" w:name="_Toc384132100"/>
+      <w:bookmarkStart w:id="7" w:name="_Toc384132100"/>
       <w:r>
         <w:t>Bug</w:t>
       </w:r>
@@ -8653,7 +8633,7 @@
       <w:r>
         <w:t>report based input values</w:t>
       </w:r>
-      <w:bookmarkEnd w:id="6"/>
+      <w:bookmarkEnd w:id="7"/>
     </w:p>
     <w:p>
       <w:pPr>
@@ -10715,7 +10695,6 @@
                 <w:lang w:eastAsia="en-GB"/>
               </w:rPr>
             </w:pPr>
-            <w:bookmarkStart w:id="7" w:name="_GoBack"/>
             <w:proofErr w:type="spellStart"/>
             <w:r>
               <w:rPr>
@@ -10803,7 +10782,6 @@
           </w:p>
         </w:tc>
       </w:tr>
-      <w:bookmarkEnd w:id="7"/>
       <w:tr>
         <w:trPr>
           <w:cnfStyle w:val="000000010000" w:firstRow="0" w:lastRow="0" w:firstColumn="0" w:lastColumn="0" w:oddVBand="0" w:evenVBand="0" w:oddHBand="0" w:evenHBand="1" w:firstRowFirstColumn="0" w:firstRowLastColumn="0" w:lastRowFirstColumn="0" w:lastRowLastColumn="0"/>
@@ -15735,27 +15713,14 @@
       <w:r>
         <w:t xml:space="preserve">Table </w:t>
       </w:r>
-      <w:r>
-        <w:fldChar w:fldCharType="begin"/>
-      </w:r>
-      <w:r>
-        <w:instrText xml:space="preserve"> SEQ Table \* ARABIC </w:instrText>
-      </w:r>
-      <w:r>
-        <w:fldChar w:fldCharType="separate"/>
-      </w:r>
-      <w:r>
-        <w:rPr>
-          <w:noProof/>
-        </w:rPr>
-        <w:t>2</w:t>
-      </w:r>
-      <w:r>
-        <w:rPr>
-          <w:noProof/>
-        </w:rPr>
-        <w:fldChar w:fldCharType="end"/>
-      </w:r>
+      <w:fldSimple w:instr=" SEQ Table \* ARABIC ">
+        <w:r>
+          <w:rPr>
+            <w:noProof/>
+          </w:rPr>
+          <w:t>2</w:t>
+        </w:r>
+      </w:fldSimple>
       <w:r>
         <w:t>: Domain range and test instances</w:t>
       </w:r>
@@ -16980,7 +16945,7 @@
                                     <w:color w:val="8C8C8C" w:themeColor="background1" w:themeShade="8C"/>
                                     <w:lang w:val="de-DE"/>
                                   </w:rPr>
-                                  <w:t>10</w:t>
+                                  <w:t>6</w:t>
                                 </w:r>
                                 <w:r>
                                   <w:rPr>
@@ -17134,7 +17099,7 @@
                               <w:color w:val="8C8C8C" w:themeColor="background1" w:themeShade="8C"/>
                               <w:lang w:val="de-DE"/>
                             </w:rPr>
-                            <w:t>10</w:t>
+                            <w:t>6</w:t>
                           </w:r>
                           <w:r>
                             <w:rPr>
@@ -17293,7 +17258,7 @@
                                     <w:color w:val="8C8C8C" w:themeColor="background1" w:themeShade="8C"/>
                                     <w:lang w:val="de-DE"/>
                                   </w:rPr>
-                                  <w:t>8</w:t>
+                                  <w:t>0</w:t>
                                 </w:r>
                                 <w:r>
                                   <w:rPr>
@@ -17447,7 +17412,7 @@
                               <w:color w:val="8C8C8C" w:themeColor="background1" w:themeShade="8C"/>
                               <w:lang w:val="de-DE"/>
                             </w:rPr>
-                            <w:t>8</w:t>
+                            <w:t>0</w:t>
                           </w:r>
                           <w:r>
                             <w:rPr>
@@ -20185,7 +20150,7 @@
 
 <file path=customXml/item1.xml><?xml version="1.0" encoding="utf-8"?>
 <CoverPageProperties xmlns="http://schemas.microsoft.com/office/2006/coverPageProps">
-  <PublishDate>2014-03-11T00:00:00</PublishDate>
+  <PublishDate>2014-04-29T00:00:00</PublishDate>
   <Abstract/>
   <CompanyAddress/>
   <CompanyPhone/>
@@ -20207,7 +20172,7 @@
 </file>
 
 <file path=customXml/itemProps2.xml><?xml version="1.0" encoding="utf-8"?>
-<ds:datastoreItem xmlns:ds="http://schemas.openxmlformats.org/officeDocument/2006/customXml" ds:itemID="{CE99EFD8-91BB-46E5-B1FF-4D5D57D84DD2}">
+<ds:datastoreItem xmlns:ds="http://schemas.openxmlformats.org/officeDocument/2006/customXml" ds:itemID="{1AC7A084-8A49-419E-8E3C-53FE83837A8C}">
   <ds:schemaRefs>
     <ds:schemaRef ds:uri="http://schemas.openxmlformats.org/officeDocument/2006/bibliography"/>
   </ds:schemaRefs>

</xml_diff>

<commit_message>
Reduced amount of test inputs
</commit_message>
<xml_diff>
--- a/src/test/Master test plan.docx
+++ b/src/test/Master test plan.docx
@@ -5145,8 +5145,6 @@
               </w:rPr>
               <w:t xml:space="preserve">General </w:t>
             </w:r>
-            <w:bookmarkStart w:id="5" w:name="_GoBack"/>
-            <w:bookmarkEnd w:id="5"/>
             <w:r>
               <w:rPr>
                 <w:rFonts w:ascii="Calibri" w:eastAsia="Times New Roman" w:hAnsi="Calibri" w:cs="Times New Roman"/>
@@ -8477,14 +8475,27 @@
       <w:r>
         <w:t xml:space="preserve">Table </w:t>
       </w:r>
-      <w:fldSimple w:instr=" SEQ Table \* ARABIC ">
-        <w:r>
-          <w:rPr>
-            <w:noProof/>
-          </w:rPr>
-          <w:t>1</w:t>
-        </w:r>
-      </w:fldSimple>
+      <w:r>
+        <w:fldChar w:fldCharType="begin"/>
+      </w:r>
+      <w:r>
+        <w:instrText xml:space="preserve"> SEQ Table \* ARABIC </w:instrText>
+      </w:r>
+      <w:r>
+        <w:fldChar w:fldCharType="separate"/>
+      </w:r>
+      <w:r>
+        <w:rPr>
+          <w:noProof/>
+        </w:rPr>
+        <w:t>1</w:t>
+      </w:r>
+      <w:r>
+        <w:rPr>
+          <w:noProof/>
+        </w:rPr>
+        <w:fldChar w:fldCharType="end"/>
+      </w:r>
       <w:r>
         <w:t>:</w:t>
       </w:r>
@@ -8496,11 +8507,11 @@
       <w:pPr>
         <w:pStyle w:val="berschrift1"/>
       </w:pPr>
-      <w:bookmarkStart w:id="6" w:name="_Toc384132099"/>
+      <w:bookmarkStart w:id="5" w:name="_Toc384132099"/>
       <w:r>
         <w:t>Input instances</w:t>
       </w:r>
-      <w:bookmarkEnd w:id="6"/>
+      <w:bookmarkEnd w:id="5"/>
     </w:p>
     <w:p>
       <w:r>
@@ -8623,7 +8634,7 @@
       <w:pPr>
         <w:pStyle w:val="berschrift2"/>
       </w:pPr>
-      <w:bookmarkStart w:id="7" w:name="_Toc384132100"/>
+      <w:bookmarkStart w:id="6" w:name="_Toc384132100"/>
       <w:r>
         <w:t>Bug</w:t>
       </w:r>
@@ -8633,7 +8644,7 @@
       <w:r>
         <w:t>report based input values</w:t>
       </w:r>
-      <w:bookmarkEnd w:id="7"/>
+      <w:bookmarkEnd w:id="6"/>
     </w:p>
     <w:p>
       <w:pPr>
@@ -9584,7 +9595,7 @@
                 <w:color w:val="000000"/>
                 <w:lang w:eastAsia="en-GB"/>
               </w:rPr>
-              <w:t>1, 2</w:t>
+              <w:t>1, 5</w:t>
             </w:r>
             <w:r>
               <w:rPr>
@@ -9683,15 +9694,15 @@
                 <w:color w:val="000000"/>
                 <w:lang w:eastAsia="en-GB"/>
               </w:rPr>
-              <w:t>1, 2</w:t>
-            </w:r>
-            <w:r>
-              <w:rPr>
-                <w:rFonts w:ascii="Calibri" w:eastAsia="Times New Roman" w:hAnsi="Calibri" w:cs="Times New Roman"/>
-                <w:color w:val="000000"/>
-                <w:lang w:eastAsia="en-GB"/>
-              </w:rPr>
-              <w:t>, 5</w:t>
+              <w:t xml:space="preserve">1, </w:t>
+            </w:r>
+            <w:r>
+              <w:rPr>
+                <w:rFonts w:ascii="Calibri" w:eastAsia="Times New Roman" w:hAnsi="Calibri" w:cs="Times New Roman"/>
+                <w:color w:val="000000"/>
+                <w:lang w:eastAsia="en-GB"/>
+              </w:rPr>
+              <w:t>5</w:t>
             </w:r>
           </w:p>
         </w:tc>
@@ -9774,15 +9785,15 @@
                 <w:color w:val="000000"/>
                 <w:lang w:eastAsia="en-GB"/>
               </w:rPr>
-              <w:t>1, 2,</w:t>
-            </w:r>
-            <w:r>
-              <w:rPr>
-                <w:rFonts w:ascii="Calibri" w:eastAsia="Times New Roman" w:hAnsi="Calibri" w:cs="Times New Roman"/>
-                <w:color w:val="000000"/>
-                <w:lang w:eastAsia="en-GB"/>
-              </w:rPr>
-              <w:t xml:space="preserve"> 5</w:t>
+              <w:t xml:space="preserve">1, </w:t>
+            </w:r>
+            <w:r>
+              <w:rPr>
+                <w:rFonts w:ascii="Calibri" w:eastAsia="Times New Roman" w:hAnsi="Calibri" w:cs="Times New Roman"/>
+                <w:color w:val="000000"/>
+                <w:lang w:eastAsia="en-GB"/>
+              </w:rPr>
+              <w:t>5</w:t>
             </w:r>
           </w:p>
         </w:tc>
@@ -10414,23 +10425,31 @@
                 <w:color w:val="000000"/>
                 <w:lang w:eastAsia="en-GB"/>
               </w:rPr>
-              <w:t xml:space="preserve">, 3, </w:t>
-            </w:r>
-            <w:r>
-              <w:rPr>
-                <w:rFonts w:ascii="Calibri" w:eastAsia="Times New Roman" w:hAnsi="Calibri" w:cs="Times New Roman"/>
-                <w:color w:val="000000"/>
-                <w:lang w:eastAsia="en-GB"/>
-              </w:rPr>
-              <w:t xml:space="preserve">pi, </w:t>
-            </w:r>
-            <w:r>
-              <w:rPr>
-                <w:rFonts w:ascii="Calibri" w:eastAsia="Times New Roman" w:hAnsi="Calibri" w:cs="Times New Roman"/>
-                <w:color w:val="000000"/>
-                <w:lang w:eastAsia="en-GB"/>
-              </w:rPr>
-              <w:t xml:space="preserve">4, </w:t>
+              <w:t>,</w:t>
+            </w:r>
+            <w:r>
+              <w:rPr>
+                <w:rFonts w:ascii="Calibri" w:eastAsia="Times New Roman" w:hAnsi="Calibri" w:cs="Times New Roman"/>
+                <w:color w:val="000000"/>
+                <w:lang w:eastAsia="en-GB"/>
+              </w:rPr>
+              <w:t xml:space="preserve"> </w:t>
+            </w:r>
+            <w:r>
+              <w:rPr>
+                <w:rFonts w:ascii="Calibri" w:eastAsia="Times New Roman" w:hAnsi="Calibri" w:cs="Times New Roman"/>
+                <w:color w:val="000000"/>
+                <w:lang w:eastAsia="en-GB"/>
+              </w:rPr>
+              <w:t>pi,</w:t>
+            </w:r>
+            <w:r>
+              <w:rPr>
+                <w:rFonts w:ascii="Calibri" w:eastAsia="Times New Roman" w:hAnsi="Calibri" w:cs="Times New Roman"/>
+                <w:color w:val="000000"/>
+                <w:lang w:eastAsia="en-GB"/>
+              </w:rPr>
+              <w:t xml:space="preserve"> </w:t>
             </w:r>
             <w:proofErr w:type="spellStart"/>
             <w:r>
@@ -12947,13 +12966,31 @@
               </w:rPr>
               <w:t xml:space="preserve">, </w:t>
             </w:r>
-            <w:r>
-              <w:rPr>
-                <w:rFonts w:ascii="Calibri" w:eastAsia="Times New Roman" w:hAnsi="Calibri" w:cs="Times New Roman"/>
-                <w:color w:val="000000"/>
-                <w:lang w:eastAsia="en-GB"/>
-              </w:rPr>
-              <w:t>{0, 0.1, …, 1}, {-10, -5, 10</w:t>
+            <w:bookmarkStart w:id="7" w:name="_GoBack"/>
+            <w:bookmarkEnd w:id="7"/>
+            <w:r>
+              <w:rPr>
+                <w:rFonts w:ascii="Calibri" w:eastAsia="Times New Roman" w:hAnsi="Calibri" w:cs="Times New Roman"/>
+                <w:color w:val="000000"/>
+                <w:lang w:eastAsia="en-GB"/>
+              </w:rPr>
+              <w:t xml:space="preserve">{-10, -5, </w:t>
+            </w:r>
+            <w:r>
+              <w:rPr>
+                <w:rFonts w:ascii="Calibri" w:eastAsia="Times New Roman" w:hAnsi="Calibri" w:cs="Times New Roman"/>
+                <w:color w:val="000000"/>
+                <w:lang w:eastAsia="en-GB"/>
+              </w:rPr>
+              <w:t xml:space="preserve">0.5, </w:t>
+            </w:r>
+            <w:r>
+              <w:rPr>
+                <w:rFonts w:ascii="Calibri" w:eastAsia="Times New Roman" w:hAnsi="Calibri" w:cs="Times New Roman"/>
+                <w:color w:val="000000"/>
+                <w:lang w:eastAsia="en-GB"/>
+              </w:rPr>
+              <w:t>10</w:t>
             </w:r>
             <w:r>
               <w:rPr>
@@ -15713,14 +15750,27 @@
       <w:r>
         <w:t xml:space="preserve">Table </w:t>
       </w:r>
-      <w:fldSimple w:instr=" SEQ Table \* ARABIC ">
-        <w:r>
-          <w:rPr>
-            <w:noProof/>
-          </w:rPr>
-          <w:t>2</w:t>
-        </w:r>
-      </w:fldSimple>
+      <w:r>
+        <w:fldChar w:fldCharType="begin"/>
+      </w:r>
+      <w:r>
+        <w:instrText xml:space="preserve"> SEQ Table \* ARABIC </w:instrText>
+      </w:r>
+      <w:r>
+        <w:fldChar w:fldCharType="separate"/>
+      </w:r>
+      <w:r>
+        <w:rPr>
+          <w:noProof/>
+        </w:rPr>
+        <w:t>2</w:t>
+      </w:r>
+      <w:r>
+        <w:rPr>
+          <w:noProof/>
+        </w:rPr>
+        <w:fldChar w:fldCharType="end"/>
+      </w:r>
       <w:r>
         <w:t>: Domain range and test instances</w:t>
       </w:r>
@@ -16945,7 +16995,7 @@
                                     <w:color w:val="8C8C8C" w:themeColor="background1" w:themeShade="8C"/>
                                     <w:lang w:val="de-DE"/>
                                   </w:rPr>
-                                  <w:t>6</w:t>
+                                  <w:t>9</w:t>
                                 </w:r>
                                 <w:r>
                                   <w:rPr>
@@ -17099,7 +17149,7 @@
                               <w:color w:val="8C8C8C" w:themeColor="background1" w:themeShade="8C"/>
                               <w:lang w:val="de-DE"/>
                             </w:rPr>
-                            <w:t>6</w:t>
+                            <w:t>9</w:t>
                           </w:r>
                           <w:r>
                             <w:rPr>
@@ -17258,7 +17308,7 @@
                                     <w:color w:val="8C8C8C" w:themeColor="background1" w:themeShade="8C"/>
                                     <w:lang w:val="de-DE"/>
                                   </w:rPr>
-                                  <w:t>0</w:t>
+                                  <w:t>8</w:t>
                                 </w:r>
                                 <w:r>
                                   <w:rPr>
@@ -17412,7 +17462,7 @@
                               <w:color w:val="8C8C8C" w:themeColor="background1" w:themeShade="8C"/>
                               <w:lang w:val="de-DE"/>
                             </w:rPr>
-                            <w:t>0</w:t>
+                            <w:t>8</w:t>
                           </w:r>
                           <w:r>
                             <w:rPr>
@@ -20172,7 +20222,7 @@
 </file>
 
 <file path=customXml/itemProps2.xml><?xml version="1.0" encoding="utf-8"?>
-<ds:datastoreItem xmlns:ds="http://schemas.openxmlformats.org/officeDocument/2006/customXml" ds:itemID="{1AC7A084-8A49-419E-8E3C-53FE83837A8C}">
+<ds:datastoreItem xmlns:ds="http://schemas.openxmlformats.org/officeDocument/2006/customXml" ds:itemID="{9FA05145-8E66-40F0-836C-FE9E6839CEE2}">
   <ds:schemaRefs>
     <ds:schemaRef ds:uri="http://schemas.openxmlformats.org/officeDocument/2006/bibliography"/>
   </ds:schemaRefs>

</xml_diff>

<commit_message>
Added infinite inputs to GenMat
</commit_message>
<xml_diff>
--- a/src/test/Master test plan.docx
+++ b/src/test/Master test plan.docx
@@ -68,14 +68,12 @@
                         <w:lang w:val="de-DE"/>
                       </w:rPr>
                     </w:pPr>
-                    <w:proofErr w:type="spellStart"/>
                     <w:r>
                       <w:rPr>
                         <w:rFonts w:asciiTheme="majorHAnsi" w:eastAsiaTheme="majorEastAsia" w:hAnsiTheme="majorHAnsi" w:cstheme="majorBidi"/>
                       </w:rPr>
                       <w:t>ArmadilloaJava</w:t>
                     </w:r>
-                    <w:proofErr w:type="spellEnd"/>
                   </w:p>
                 </w:tc>
               </w:sdtContent>
@@ -99,6 +97,7 @@
                   <w:dataBinding w:prefixMappings="xmlns:ns0='http://schemas.openxmlformats.org/package/2006/metadata/core-properties' xmlns:ns1='http://purl.org/dc/elements/1.1/'" w:xpath="/ns0:coreProperties[1]/ns1:title[1]" w:storeItemID="{6C3C8BC8-F283-45AE-878A-BAB7291924A1}"/>
                   <w:text/>
                 </w:sdtPr>
+                <w:sdtEndPr/>
                 <w:sdtContent>
                   <w:p>
                     <w:pPr>
@@ -136,6 +135,7 @@
                 <w:dataBinding w:prefixMappings="xmlns:ns0='http://schemas.openxmlformats.org/package/2006/metadata/core-properties' xmlns:ns1='http://purl.org/dc/elements/1.1/'" w:xpath="/ns0:coreProperties[1]/ns1:subject[1]" w:storeItemID="{6C3C8BC8-F283-45AE-878A-BAB7291924A1}"/>
                 <w:text/>
               </w:sdtPr>
+              <w:sdtEndPr/>
               <w:sdtContent>
                 <w:tc>
                   <w:tcPr>
@@ -198,6 +198,7 @@
                   <w:dataBinding w:prefixMappings="xmlns:ns0='http://schemas.openxmlformats.org/package/2006/metadata/core-properties' xmlns:ns1='http://purl.org/dc/elements/1.1/'" w:xpath="/ns0:coreProperties[1]/ns1:creator[1]" w:storeItemID="{6C3C8BC8-F283-45AE-878A-BAB7291924A1}"/>
                   <w:text/>
                 </w:sdtPr>
+                <w:sdtEndPr/>
                 <w:sdtContent>
                   <w:p>
                     <w:pPr>
@@ -232,6 +233,7 @@
                     <w:calendar w:val="gregorian"/>
                   </w:date>
                 </w:sdtPr>
+                <w:sdtEndPr/>
                 <w:sdtContent>
                   <w:p>
                     <w:pPr>
@@ -297,6 +299,7 @@
           <w:docPartUnique/>
         </w:docPartObj>
       </w:sdtPr>
+      <w:sdtEndPr/>
       <w:sdtContent>
         <w:p>
           <w:pPr>
@@ -1531,13 +1534,8 @@
       <w:bookmarkEnd w:id="0"/>
     </w:p>
     <w:p>
-      <w:proofErr w:type="spellStart"/>
-      <w:r>
-        <w:t>ArmadilloJava</w:t>
-      </w:r>
-      <w:proofErr w:type="spellEnd"/>
-      <w:r>
-        <w:t xml:space="preserve"> p</w:t>
+      <w:r>
+        <w:t>ArmadilloJava p</w:t>
       </w:r>
       <w:r>
         <w:t>rovides Java based interfaces simila</w:t>
@@ -1558,15 +1556,7 @@
         <w:t xml:space="preserve"> C++ further on</w:t>
       </w:r>
       <w:r>
-        <w:t xml:space="preserve">) by Conrad Sanderson et al., NICTA, </w:t>
-      </w:r>
-      <w:proofErr w:type="gramStart"/>
-      <w:r>
-        <w:t>Australia</w:t>
-      </w:r>
-      <w:proofErr w:type="gramEnd"/>
-      <w:r>
-        <w:t>.</w:t>
+        <w:t>) by Conrad Sanderson et al., NICTA, Australia.</w:t>
       </w:r>
       <w:r>
         <w:t xml:space="preserve"> </w:t>
@@ -1577,13 +1567,8 @@
         <w:t>The</w:t>
       </w:r>
       <w:r>
-        <w:t xml:space="preserve"> </w:t>
-      </w:r>
-      <w:proofErr w:type="spellStart"/>
-      <w:r>
-        <w:t>ArmadilloJava</w:t>
-      </w:r>
-      <w:proofErr w:type="spellEnd"/>
+        <w:t xml:space="preserve"> ArmadilloJava</w:t>
+      </w:r>
       <w:r>
         <w:t xml:space="preserve"> library is </w:t>
       </w:r>
@@ -1679,14 +1664,12 @@
       <w:r>
         <w:t xml:space="preserve">A single class called </w:t>
       </w:r>
-      <w:proofErr w:type="spellStart"/>
       <w:r>
         <w:rPr>
           <w:rStyle w:val="IntensiveHervorhebung"/>
         </w:rPr>
         <w:t>Arma</w:t>
       </w:r>
-      <w:proofErr w:type="spellEnd"/>
       <w:r>
         <w:t xml:space="preserve"> </w:t>
       </w:r>
@@ -1743,14 +1726,12 @@
       <w:r>
         <w:t xml:space="preserve"> calculations (Called </w:t>
       </w:r>
-      <w:proofErr w:type="spellStart"/>
       <w:r>
         <w:rPr>
           <w:rStyle w:val="IntensiveHervorhebung"/>
         </w:rPr>
         <w:t>RunningStat</w:t>
       </w:r>
-      <w:proofErr w:type="spellEnd"/>
       <w:r>
         <w:t xml:space="preserve"> </w:t>
       </w:r>
@@ -1760,28 +1741,24 @@
       <w:r>
         <w:t xml:space="preserve"> </w:t>
       </w:r>
-      <w:proofErr w:type="spellStart"/>
       <w:r>
         <w:rPr>
           <w:rStyle w:val="IntensiveHervorhebung"/>
         </w:rPr>
         <w:t>RunningStatVec</w:t>
       </w:r>
-      <w:proofErr w:type="spellEnd"/>
       <w:r>
         <w:t xml:space="preserve"> </w:t>
       </w:r>
       <w:r>
         <w:t xml:space="preserve">for vector inputs) and CPU time measurements (called </w:t>
       </w:r>
-      <w:proofErr w:type="spellStart"/>
       <w:r>
         <w:rPr>
           <w:rStyle w:val="IntensiveHervorhebung"/>
         </w:rPr>
         <w:t>WallClock</w:t>
       </w:r>
-      <w:proofErr w:type="spellEnd"/>
       <w:r>
         <w:t>)</w:t>
       </w:r>
@@ -1793,14 +1770,12 @@
       <w:r>
         <w:t xml:space="preserve">methods within </w:t>
       </w:r>
-      <w:proofErr w:type="spellStart"/>
       <w:r>
         <w:rPr>
           <w:rStyle w:val="IntensiveHervorhebung"/>
         </w:rPr>
         <w:t>Arma</w:t>
       </w:r>
-      <w:proofErr w:type="spellEnd"/>
       <w:r>
         <w:t xml:space="preserve"> are</w:t>
       </w:r>
@@ -1942,14 +1917,12 @@
           <w:rStyle w:val="IntensiveHervorhebung"/>
         </w:rPr>
       </w:pPr>
-      <w:proofErr w:type="spellStart"/>
       <w:r>
         <w:rPr>
           <w:rStyle w:val="IntensiveHervorhebung"/>
         </w:rPr>
         <w:t>Arma</w:t>
       </w:r>
-      <w:proofErr w:type="spellEnd"/>
     </w:p>
     <w:p>
       <w:pPr>
@@ -1980,14 +1953,12 @@
           <w:rStyle w:val="IntensiveHervorhebung"/>
         </w:rPr>
       </w:pPr>
-      <w:proofErr w:type="spellStart"/>
       <w:r>
         <w:rPr>
           <w:rStyle w:val="IntensiveHervorhebung"/>
         </w:rPr>
         <w:t>RunningStat</w:t>
       </w:r>
-      <w:proofErr w:type="spellEnd"/>
     </w:p>
     <w:p>
       <w:pPr>
@@ -2000,19 +1971,11 @@
           <w:rStyle w:val="IntensiveHervorhebung"/>
         </w:rPr>
       </w:pPr>
-      <w:proofErr w:type="spellStart"/>
       <w:r>
         <w:rPr>
           <w:rStyle w:val="IntensiveHervorhebung"/>
         </w:rPr>
-        <w:t>RunningStatVec</w:t>
-      </w:r>
-      <w:proofErr w:type="spellEnd"/>
-      <w:r>
-        <w:rPr>
-          <w:rStyle w:val="IntensiveHervorhebung"/>
-        </w:rPr>
-        <w:t xml:space="preserve"> </w:t>
+        <w:t xml:space="preserve">RunningStatVec </w:t>
       </w:r>
     </w:p>
     <w:p>
@@ -2026,26 +1989,16 @@
           <w:rStyle w:val="IntensiveHervorhebung"/>
         </w:rPr>
       </w:pPr>
-      <w:proofErr w:type="spellStart"/>
       <w:r>
         <w:rPr>
           <w:rStyle w:val="IntensiveHervorhebung"/>
         </w:rPr>
         <w:t>WallClock</w:t>
       </w:r>
-      <w:proofErr w:type="spellEnd"/>
     </w:p>
     <w:p>
       <w:r>
-        <w:t xml:space="preserve">… </w:t>
-      </w:r>
-      <w:proofErr w:type="gramStart"/>
-      <w:r>
-        <w:t>are</w:t>
-      </w:r>
-      <w:proofErr w:type="gramEnd"/>
-      <w:r>
-        <w:t xml:space="preserve"> to be tested regarding their </w:t>
+        <w:t xml:space="preserve">… are to be tested regarding their </w:t>
       </w:r>
       <w:r>
         <w:t>mathematical correctness of the implemented method and the API compatibility towards Armadillo C++.</w:t>
@@ -2095,13 +2048,8 @@
         </m:r>
       </m:oMath>
       <w:r>
-        <w:t xml:space="preserve"> is classified as the correct result compared to a pre-calculated </w:t>
-      </w:r>
-      <w:proofErr w:type="gramStart"/>
-      <w:r>
-        <w:t xml:space="preserve">result </w:t>
-      </w:r>
-      <w:proofErr w:type="gramEnd"/>
+        <w:t xml:space="preserve"> is classified as the correct result compared to a pre-calculated result </w:t>
+      </w:r>
       <m:oMath>
         <m:r>
           <w:rPr>
@@ -2292,21 +2240,7 @@
         <w:rPr>
           <w:rFonts w:eastAsiaTheme="minorEastAsia"/>
         </w:rPr>
-        <w:t xml:space="preserve"> by </w:t>
-      </w:r>
-      <w:proofErr w:type="spellStart"/>
-      <w:r>
-        <w:rPr>
-          <w:rFonts w:eastAsiaTheme="minorEastAsia"/>
-        </w:rPr>
-        <w:t>ArmadilloJava</w:t>
-      </w:r>
-      <w:proofErr w:type="spellEnd"/>
-      <w:r>
-        <w:rPr>
-          <w:rFonts w:eastAsiaTheme="minorEastAsia"/>
-        </w:rPr>
-        <w:t>.</w:t>
+        <w:t xml:space="preserve"> by ArmadilloJava.</w:t>
       </w:r>
     </w:p>
     <w:p>
@@ -2379,16 +2313,8 @@
         <w:rPr>
           <w:b/>
         </w:rPr>
-        <w:t xml:space="preserve">Oracle Java JDK and </w:t>
-      </w:r>
-      <w:proofErr w:type="spellStart"/>
-      <w:r>
-        <w:rPr>
-          <w:b/>
-        </w:rPr>
-        <w:t>OpenJDK</w:t>
-      </w:r>
-      <w:proofErr w:type="spellEnd"/>
+        <w:t>Oracle Java JDK and OpenJDK</w:t>
+      </w:r>
       <w:r>
         <w:rPr>
           <w:b/>
@@ -2426,15 +2352,7 @@
         </w:numPr>
       </w:pPr>
       <w:r>
-        <w:t xml:space="preserve">It is not tested whether the computation time is similar between </w:t>
-      </w:r>
-      <w:proofErr w:type="spellStart"/>
-      <w:r>
-        <w:t>ArmadilloJava</w:t>
-      </w:r>
-      <w:proofErr w:type="spellEnd"/>
-      <w:r>
-        <w:t xml:space="preserve"> and Armadillo C++ (As we always expect the C</w:t>
+        <w:t>It is not tested whether the computation time is similar between ArmadilloJava and Armadillo C++ (As we always expect the C</w:t>
       </w:r>
       <w:r>
         <w:t>++ implementation to be faster) …</w:t>
@@ -2486,15 +2404,7 @@
         <w:t>…</w:t>
       </w:r>
       <w:r>
-        <w:t xml:space="preserve"> </w:t>
-      </w:r>
-      <w:proofErr w:type="gramStart"/>
-      <w:r>
-        <w:t>nor</w:t>
-      </w:r>
-      <w:proofErr w:type="gramEnd"/>
-      <w:r>
-        <w:t xml:space="preserve"> is verified if both libraries can make use of the same precompiled LAPACK/BLAS libraries.</w:t>
+        <w:t xml:space="preserve"> nor is verified if both libraries can make use of the same precompiled LAPACK/BLAS libraries.</w:t>
       </w:r>
       <w:r>
         <w:br w:type="page"/>
@@ -2514,33 +2424,18 @@
     </w:p>
     <w:p>
       <w:r>
-        <w:t xml:space="preserve">The tests are based on unit </w:t>
-      </w:r>
-      <w:proofErr w:type="spellStart"/>
-      <w:r>
-        <w:t>tests</w:t>
-      </w:r>
-      <w:proofErr w:type="gramStart"/>
-      <w:r>
-        <w:t>,</w:t>
-      </w:r>
-      <w:r>
-        <w:t>build</w:t>
-      </w:r>
-      <w:proofErr w:type="spellEnd"/>
-      <w:proofErr w:type="gramEnd"/>
-      <w:r>
-        <w:t xml:space="preserve"> with a recent version of </w:t>
+        <w:t>The tests are based on unit tests,</w:t>
+      </w:r>
+      <w:r>
+        <w:t xml:space="preserve">build with a recent version of </w:t>
       </w:r>
       <w:hyperlink r:id="rId10" w:history="1">
-        <w:proofErr w:type="spellStart"/>
         <w:r>
           <w:rPr>
             <w:rStyle w:val="Hyperlink"/>
           </w:rPr>
           <w:t>jUnit</w:t>
         </w:r>
-        <w:proofErr w:type="spellEnd"/>
       </w:hyperlink>
       <w:r>
         <w:t>. A</w:t>
@@ -2571,15 +2466,7 @@
         <w:t xml:space="preserve">The tests are organised by the different types of methods to be tested. </w:t>
       </w:r>
       <w:r>
-        <w:t xml:space="preserve">The functions within </w:t>
-      </w:r>
-      <w:proofErr w:type="spellStart"/>
-      <w:r>
-        <w:t>ArmadilloJava</w:t>
-      </w:r>
-      <w:proofErr w:type="spellEnd"/>
-      <w:r>
-        <w:t xml:space="preserve"> are </w:t>
+        <w:t xml:space="preserve">The functions within ArmadilloJava are </w:t>
       </w:r>
       <w:r>
         <w:t xml:space="preserve">firstly </w:t>
@@ -2615,15 +2502,7 @@
     </w:p>
     <w:p>
       <w:r>
-        <w:t xml:space="preserve">Summed up, the methods within </w:t>
-      </w:r>
-      <w:proofErr w:type="spellStart"/>
-      <w:r>
-        <w:t>ArmadilloJava</w:t>
-      </w:r>
-      <w:proofErr w:type="spellEnd"/>
-      <w:r>
-        <w:t xml:space="preserve"> are classified as:</w:t>
+        <w:t>Summed up, the methods within ArmadilloJava are classified as:</w:t>
       </w:r>
     </w:p>
     <w:p>
@@ -2676,14 +2555,12 @@
       <w:r>
         <w:t xml:space="preserve"> </w:t>
       </w:r>
-      <w:proofErr w:type="spellStart"/>
       <w:r>
         <w:rPr>
           <w:rStyle w:val="IntensiveHervorhebung"/>
         </w:rPr>
         <w:t>Arma</w:t>
       </w:r>
-      <w:proofErr w:type="spellEnd"/>
       <w:r>
         <w:rPr>
           <w:rStyle w:val="IntensiveHervorhebung"/>
@@ -2756,14 +2633,12 @@
       <w:r>
         <w:t>In-place operations (</w:t>
       </w:r>
-      <w:proofErr w:type="spellStart"/>
       <w:r>
         <w:rPr>
           <w:rStyle w:val="IntensiveHervorhebung"/>
         </w:rPr>
         <w:t>inplace_trans</w:t>
       </w:r>
-      <w:proofErr w:type="spellEnd"/>
       <w:r>
         <w:t xml:space="preserve"> </w:t>
       </w:r>
@@ -2803,36 +2678,30 @@
       <w:r>
         <w:t xml:space="preserve">s present in </w:t>
       </w:r>
-      <w:proofErr w:type="spellStart"/>
       <w:r>
         <w:rPr>
           <w:rStyle w:val="IntensiveHervorhebung"/>
         </w:rPr>
         <w:t>RunningStat</w:t>
       </w:r>
-      <w:proofErr w:type="spellEnd"/>
       <w:r>
         <w:t xml:space="preserve">, </w:t>
       </w:r>
-      <w:proofErr w:type="spellStart"/>
       <w:r>
         <w:rPr>
           <w:rStyle w:val="IntensiveHervorhebung"/>
         </w:rPr>
         <w:t>RunningStatVec</w:t>
       </w:r>
-      <w:proofErr w:type="spellEnd"/>
       <w:r>
         <w:t xml:space="preserve"> and </w:t>
       </w:r>
-      <w:proofErr w:type="spellStart"/>
       <w:r>
         <w:rPr>
           <w:rStyle w:val="IntensiveHervorhebung"/>
         </w:rPr>
         <w:t>WallClock</w:t>
       </w:r>
-      <w:proofErr w:type="spellEnd"/>
       <w:r>
         <w:t>)</w:t>
       </w:r>
@@ -2857,11 +2726,9 @@
       <w:r>
         <w:t xml:space="preserve"> types of input values are used within </w:t>
       </w:r>
-      <w:proofErr w:type="spellStart"/>
       <w:r>
         <w:t>ArmadilloJava</w:t>
       </w:r>
-      <w:proofErr w:type="spellEnd"/>
       <w:r>
         <w:t>:</w:t>
       </w:r>
@@ -2877,13 +2744,8 @@
           <w:tab w:val="left" w:pos="2268"/>
         </w:tabs>
       </w:pPr>
-      <w:proofErr w:type="spellStart"/>
-      <w:r>
-        <w:t>int</w:t>
-      </w:r>
-      <w:proofErr w:type="spellEnd"/>
-      <w:r>
-        <w:t xml:space="preserve">  </w:t>
+      <w:r>
+        <w:t xml:space="preserve">int  </w:t>
       </w:r>
       <w:r>
         <w:tab/>
@@ -2981,11 +2843,9 @@
           <w:tab w:val="left" w:pos="2268"/>
         </w:tabs>
       </w:pPr>
-      <w:proofErr w:type="spellStart"/>
       <w:r>
         <w:t>AbstractMat</w:t>
       </w:r>
-      <w:proofErr w:type="spellEnd"/>
       <w:r>
         <w:tab/>
         <w:t>Class for general real valued dense matrices/vectors</w:t>
@@ -3024,11 +2884,9 @@
           <w:tab w:val="left" w:pos="2268"/>
         </w:tabs>
       </w:pPr>
-      <w:proofErr w:type="spellStart"/>
       <w:r>
         <w:t>AbstractVector</w:t>
       </w:r>
-      <w:proofErr w:type="spellEnd"/>
       <w:r>
         <w:t xml:space="preserve"> </w:t>
       </w:r>
@@ -3122,22 +2980,7 @@
       </w:r>
       <w:r>
         <w:tab/>
-      </w:r>
-      <w:proofErr w:type="spellStart"/>
-      <w:r>
-        <w:t>Enum</w:t>
-      </w:r>
-      <w:proofErr w:type="spellEnd"/>
-      <w:r>
-        <w:t xml:space="preserve"> to </w:t>
-      </w:r>
-      <w:proofErr w:type="spellStart"/>
-      <w:r>
-        <w:t>speficiy</w:t>
-      </w:r>
-      <w:proofErr w:type="spellEnd"/>
-      <w:r>
-        <w:t xml:space="preserve"> unary, binary and relational operations</w:t>
+        <w:t>Enum to speficiy unary, binary and relational operations</w:t>
       </w:r>
     </w:p>
     <w:p>
@@ -3156,7 +2999,6 @@
           <w:lang w:eastAsia="en-GB"/>
         </w:rPr>
       </w:pPr>
-      <w:proofErr w:type="spellStart"/>
       <w:r>
         <w:rPr>
           <w:rFonts w:ascii="Calibri" w:eastAsia="Times New Roman" w:hAnsi="Calibri" w:cs="Times New Roman"/>
@@ -3165,7 +3007,6 @@
         </w:rPr>
         <w:t>OutputStream</w:t>
       </w:r>
-      <w:proofErr w:type="spellEnd"/>
       <w:r>
         <w:t xml:space="preserve"> </w:t>
       </w:r>
@@ -3190,7 +3031,6 @@
           <w:lang w:eastAsia="en-GB"/>
         </w:rPr>
       </w:pPr>
-      <w:proofErr w:type="spellStart"/>
       <w:r>
         <w:rPr>
           <w:rFonts w:ascii="Calibri" w:eastAsia="Times New Roman" w:hAnsi="Calibri" w:cs="Times New Roman"/>
@@ -3199,7 +3039,6 @@
         </w:rPr>
         <w:t>InputStream</w:t>
       </w:r>
-      <w:proofErr w:type="spellEnd"/>
       <w:r>
         <w:t xml:space="preserve"> </w:t>
       </w:r>
@@ -3224,7 +3063,6 @@
           <w:lang w:eastAsia="en-GB"/>
         </w:rPr>
       </w:pPr>
-      <w:proofErr w:type="spellStart"/>
       <w:r>
         <w:rPr>
           <w:rFonts w:ascii="Calibri" w:eastAsia="Times New Roman" w:hAnsi="Calibri" w:cs="Times New Roman"/>
@@ -3233,20 +3071,12 @@
         </w:rPr>
         <w:t>FileType</w:t>
       </w:r>
-      <w:proofErr w:type="spellEnd"/>
       <w:r>
         <w:t xml:space="preserve"> </w:t>
       </w:r>
       <w:r>
         <w:tab/>
-      </w:r>
-      <w:proofErr w:type="spellStart"/>
-      <w:r>
-        <w:t>Enum</w:t>
-      </w:r>
-      <w:proofErr w:type="spellEnd"/>
-      <w:r>
-        <w:t xml:space="preserve"> of supported file types for I/O-operations</w:t>
+        <w:t>Enum of supported file types for I/O-operations</w:t>
       </w:r>
     </w:p>
     <w:p>
@@ -3263,7 +3093,6 @@
           <w:rFonts w:eastAsiaTheme="minorEastAsia"/>
         </w:rPr>
       </w:pPr>
-      <w:proofErr w:type="spellStart"/>
       <w:r>
         <w:rPr>
           <w:rFonts w:ascii="Calibri" w:eastAsia="Times New Roman" w:hAnsi="Calibri" w:cs="Times New Roman"/>
@@ -3272,7 +3101,6 @@
         </w:rPr>
         <w:t>DistParam</w:t>
       </w:r>
-      <w:proofErr w:type="spellEnd"/>
       <w:r>
         <w:t xml:space="preserve"> </w:t>
       </w:r>
@@ -3305,14 +3133,7 @@
       </w:r>
       <w:r>
         <w:tab/>
-      </w:r>
-      <w:proofErr w:type="spellStart"/>
-      <w:r>
-        <w:t>Enum</w:t>
-      </w:r>
-      <w:proofErr w:type="spellEnd"/>
-      <w:r>
-        <w:t xml:space="preserve"> of supported ill strategy for newly generated matrices/vectors</w:t>
+        <w:t>Enum of supported ill strategy for newly generated matrices/vectors</w:t>
       </w:r>
     </w:p>
     <w:p>
@@ -3471,7 +3292,6 @@
                 <w:lang w:eastAsia="en-GB"/>
               </w:rPr>
             </w:pPr>
-            <w:proofErr w:type="spellStart"/>
             <w:r>
               <w:rPr>
                 <w:rFonts w:ascii="Calibri" w:eastAsia="Times New Roman" w:hAnsi="Calibri" w:cs="Times New Roman"/>
@@ -3480,7 +3300,6 @@
               </w:rPr>
               <w:t>ElemInd</w:t>
             </w:r>
-            <w:proofErr w:type="spellEnd"/>
           </w:p>
         </w:tc>
         <w:tc>
@@ -3499,7 +3318,6 @@
                 <w:lang w:eastAsia="en-GB"/>
               </w:rPr>
             </w:pPr>
-            <w:proofErr w:type="spellStart"/>
             <w:r>
               <w:rPr>
                 <w:rFonts w:ascii="Calibri" w:eastAsia="Times New Roman" w:hAnsi="Calibri" w:cs="Times New Roman"/>
@@ -3508,7 +3326,6 @@
               </w:rPr>
               <w:t>int</w:t>
             </w:r>
-            <w:proofErr w:type="spellEnd"/>
           </w:p>
         </w:tc>
         <w:tc>
@@ -3560,7 +3377,6 @@
                 <w:lang w:eastAsia="en-GB"/>
               </w:rPr>
             </w:pPr>
-            <w:proofErr w:type="spellStart"/>
             <w:r>
               <w:rPr>
                 <w:rFonts w:ascii="Calibri" w:eastAsia="Times New Roman" w:hAnsi="Calibri" w:cs="Times New Roman"/>
@@ -3569,7 +3385,6 @@
               </w:rPr>
               <w:t>ColInd</w:t>
             </w:r>
-            <w:proofErr w:type="spellEnd"/>
           </w:p>
         </w:tc>
         <w:tc>
@@ -3588,7 +3403,6 @@
                 <w:lang w:eastAsia="en-GB"/>
               </w:rPr>
             </w:pPr>
-            <w:proofErr w:type="spellStart"/>
             <w:r>
               <w:rPr>
                 <w:rFonts w:ascii="Calibri" w:eastAsia="Times New Roman" w:hAnsi="Calibri" w:cs="Times New Roman"/>
@@ -3597,7 +3411,6 @@
               </w:rPr>
               <w:t>int</w:t>
             </w:r>
-            <w:proofErr w:type="spellEnd"/>
           </w:p>
         </w:tc>
         <w:tc>
@@ -3649,7 +3462,6 @@
                 <w:lang w:eastAsia="en-GB"/>
               </w:rPr>
             </w:pPr>
-            <w:proofErr w:type="spellStart"/>
             <w:r>
               <w:rPr>
                 <w:rFonts w:ascii="Calibri" w:eastAsia="Times New Roman" w:hAnsi="Calibri" w:cs="Times New Roman"/>
@@ -3658,7 +3470,6 @@
               </w:rPr>
               <w:t>ExtColInd</w:t>
             </w:r>
-            <w:proofErr w:type="spellEnd"/>
           </w:p>
         </w:tc>
         <w:tc>
@@ -3677,7 +3488,6 @@
                 <w:lang w:eastAsia="en-GB"/>
               </w:rPr>
             </w:pPr>
-            <w:proofErr w:type="spellStart"/>
             <w:r>
               <w:rPr>
                 <w:rFonts w:ascii="Calibri" w:eastAsia="Times New Roman" w:hAnsi="Calibri" w:cs="Times New Roman"/>
@@ -3686,7 +3496,6 @@
               </w:rPr>
               <w:t>int</w:t>
             </w:r>
-            <w:proofErr w:type="spellEnd"/>
           </w:p>
         </w:tc>
         <w:tc>
@@ -3738,7 +3547,6 @@
                 <w:lang w:eastAsia="en-GB"/>
               </w:rPr>
             </w:pPr>
-            <w:proofErr w:type="spellStart"/>
             <w:r>
               <w:rPr>
                 <w:rFonts w:ascii="Calibri" w:eastAsia="Times New Roman" w:hAnsi="Calibri" w:cs="Times New Roman"/>
@@ -3747,7 +3555,6 @@
               </w:rPr>
               <w:t>RowInd</w:t>
             </w:r>
-            <w:proofErr w:type="spellEnd"/>
           </w:p>
         </w:tc>
         <w:tc>
@@ -3766,7 +3573,6 @@
                 <w:lang w:eastAsia="en-GB"/>
               </w:rPr>
             </w:pPr>
-            <w:proofErr w:type="spellStart"/>
             <w:r>
               <w:rPr>
                 <w:rFonts w:ascii="Calibri" w:eastAsia="Times New Roman" w:hAnsi="Calibri" w:cs="Times New Roman"/>
@@ -3775,7 +3581,6 @@
               </w:rPr>
               <w:t>int</w:t>
             </w:r>
-            <w:proofErr w:type="spellEnd"/>
           </w:p>
         </w:tc>
         <w:tc>
@@ -3827,7 +3632,6 @@
                 <w:lang w:eastAsia="en-GB"/>
               </w:rPr>
             </w:pPr>
-            <w:proofErr w:type="spellStart"/>
             <w:r>
               <w:rPr>
                 <w:rFonts w:ascii="Calibri" w:eastAsia="Times New Roman" w:hAnsi="Calibri" w:cs="Times New Roman"/>
@@ -3836,7 +3640,6 @@
               </w:rPr>
               <w:t>ExtRowInd</w:t>
             </w:r>
-            <w:proofErr w:type="spellEnd"/>
           </w:p>
         </w:tc>
         <w:tc>
@@ -3855,7 +3658,6 @@
                 <w:lang w:eastAsia="en-GB"/>
               </w:rPr>
             </w:pPr>
-            <w:proofErr w:type="spellStart"/>
             <w:r>
               <w:rPr>
                 <w:rFonts w:ascii="Calibri" w:eastAsia="Times New Roman" w:hAnsi="Calibri" w:cs="Times New Roman"/>
@@ -3864,7 +3666,6 @@
               </w:rPr>
               <w:t>int</w:t>
             </w:r>
-            <w:proofErr w:type="spellEnd"/>
           </w:p>
         </w:tc>
         <w:tc>
@@ -3916,7 +3717,6 @@
                 <w:lang w:eastAsia="en-GB"/>
               </w:rPr>
             </w:pPr>
-            <w:proofErr w:type="spellStart"/>
             <w:r>
               <w:rPr>
                 <w:rFonts w:ascii="Calibri" w:eastAsia="Times New Roman" w:hAnsi="Calibri" w:cs="Times New Roman"/>
@@ -3925,7 +3725,6 @@
               </w:rPr>
               <w:t>NumElems</w:t>
             </w:r>
-            <w:proofErr w:type="spellEnd"/>
           </w:p>
         </w:tc>
         <w:tc>
@@ -3944,7 +3743,6 @@
                 <w:lang w:eastAsia="en-GB"/>
               </w:rPr>
             </w:pPr>
-            <w:proofErr w:type="spellStart"/>
             <w:r>
               <w:rPr>
                 <w:rFonts w:ascii="Calibri" w:eastAsia="Times New Roman" w:hAnsi="Calibri" w:cs="Times New Roman"/>
@@ -3953,7 +3751,6 @@
               </w:rPr>
               <w:t>int</w:t>
             </w:r>
-            <w:proofErr w:type="spellEnd"/>
           </w:p>
         </w:tc>
         <w:tc>
@@ -4005,7 +3802,6 @@
                 <w:lang w:eastAsia="en-GB"/>
               </w:rPr>
             </w:pPr>
-            <w:proofErr w:type="spellStart"/>
             <w:r>
               <w:rPr>
                 <w:rFonts w:ascii="Calibri" w:eastAsia="Times New Roman" w:hAnsi="Calibri" w:cs="Times New Roman"/>
@@ -4014,7 +3810,6 @@
               </w:rPr>
               <w:t>NumCols</w:t>
             </w:r>
-            <w:proofErr w:type="spellEnd"/>
           </w:p>
         </w:tc>
         <w:tc>
@@ -4033,7 +3828,6 @@
                 <w:lang w:eastAsia="en-GB"/>
               </w:rPr>
             </w:pPr>
-            <w:proofErr w:type="spellStart"/>
             <w:r>
               <w:rPr>
                 <w:rFonts w:ascii="Calibri" w:eastAsia="Times New Roman" w:hAnsi="Calibri" w:cs="Times New Roman"/>
@@ -4042,7 +3836,6 @@
               </w:rPr>
               <w:t>int</w:t>
             </w:r>
-            <w:proofErr w:type="spellEnd"/>
           </w:p>
         </w:tc>
         <w:tc>
@@ -4094,7 +3887,6 @@
                 <w:lang w:eastAsia="en-GB"/>
               </w:rPr>
             </w:pPr>
-            <w:proofErr w:type="spellStart"/>
             <w:r>
               <w:rPr>
                 <w:rFonts w:ascii="Calibri" w:eastAsia="Times New Roman" w:hAnsi="Calibri" w:cs="Times New Roman"/>
@@ -4103,7 +3895,6 @@
               </w:rPr>
               <w:t>NumRows</w:t>
             </w:r>
-            <w:proofErr w:type="spellEnd"/>
           </w:p>
         </w:tc>
         <w:tc>
@@ -4122,7 +3913,6 @@
                 <w:lang w:eastAsia="en-GB"/>
               </w:rPr>
             </w:pPr>
-            <w:proofErr w:type="spellStart"/>
             <w:r>
               <w:rPr>
                 <w:rFonts w:ascii="Calibri" w:eastAsia="Times New Roman" w:hAnsi="Calibri" w:cs="Times New Roman"/>
@@ -4131,7 +3921,6 @@
               </w:rPr>
               <w:t>int</w:t>
             </w:r>
-            <w:proofErr w:type="spellEnd"/>
           </w:p>
         </w:tc>
         <w:tc>
@@ -4209,7 +3998,6 @@
                 <w:lang w:eastAsia="en-GB"/>
               </w:rPr>
             </w:pPr>
-            <w:proofErr w:type="spellStart"/>
             <w:r>
               <w:rPr>
                 <w:rFonts w:ascii="Calibri" w:eastAsia="Times New Roman" w:hAnsi="Calibri" w:cs="Times New Roman"/>
@@ -4218,7 +4006,6 @@
               </w:rPr>
               <w:t>int</w:t>
             </w:r>
-            <w:proofErr w:type="spellEnd"/>
           </w:p>
         </w:tc>
         <w:tc>
@@ -4296,7 +4083,6 @@
                 <w:lang w:eastAsia="en-GB"/>
               </w:rPr>
             </w:pPr>
-            <w:proofErr w:type="spellStart"/>
             <w:r>
               <w:rPr>
                 <w:rFonts w:ascii="Calibri" w:eastAsia="Times New Roman" w:hAnsi="Calibri" w:cs="Times New Roman"/>
@@ -4305,7 +4091,6 @@
               </w:rPr>
               <w:t>int</w:t>
             </w:r>
-            <w:proofErr w:type="spellEnd"/>
           </w:p>
         </w:tc>
         <w:tc>
@@ -4357,7 +4142,6 @@
                 <w:lang w:eastAsia="en-GB"/>
               </w:rPr>
             </w:pPr>
-            <w:proofErr w:type="spellStart"/>
             <w:r>
               <w:rPr>
                 <w:rFonts w:ascii="Calibri" w:eastAsia="Times New Roman" w:hAnsi="Calibri" w:cs="Times New Roman"/>
@@ -4366,7 +4150,6 @@
               </w:rPr>
               <w:t>MatNormInt</w:t>
             </w:r>
-            <w:proofErr w:type="spellEnd"/>
           </w:p>
         </w:tc>
         <w:tc>
@@ -4385,7 +4168,6 @@
                 <w:lang w:eastAsia="en-GB"/>
               </w:rPr>
             </w:pPr>
-            <w:proofErr w:type="spellStart"/>
             <w:r>
               <w:rPr>
                 <w:rFonts w:ascii="Calibri" w:eastAsia="Times New Roman" w:hAnsi="Calibri" w:cs="Times New Roman"/>
@@ -4394,7 +4176,6 @@
               </w:rPr>
               <w:t>int</w:t>
             </w:r>
-            <w:proofErr w:type="spellEnd"/>
           </w:p>
         </w:tc>
         <w:tc>
@@ -4446,7 +4227,6 @@
                 <w:lang w:eastAsia="en-GB"/>
               </w:rPr>
             </w:pPr>
-            <w:proofErr w:type="spellStart"/>
             <w:r>
               <w:rPr>
                 <w:rFonts w:ascii="Calibri" w:eastAsia="Times New Roman" w:hAnsi="Calibri" w:cs="Times New Roman"/>
@@ -4455,7 +4235,6 @@
               </w:rPr>
               <w:t>VecNormInt</w:t>
             </w:r>
-            <w:proofErr w:type="spellEnd"/>
           </w:p>
         </w:tc>
         <w:tc>
@@ -4474,7 +4253,6 @@
                 <w:lang w:eastAsia="en-GB"/>
               </w:rPr>
             </w:pPr>
-            <w:proofErr w:type="spellStart"/>
             <w:r>
               <w:rPr>
                 <w:rFonts w:ascii="Calibri" w:eastAsia="Times New Roman" w:hAnsi="Calibri" w:cs="Times New Roman"/>
@@ -4483,7 +4261,6 @@
               </w:rPr>
               <w:t>int</w:t>
             </w:r>
-            <w:proofErr w:type="spellEnd"/>
           </w:p>
         </w:tc>
         <w:tc>
@@ -4535,7 +4312,6 @@
                 <w:lang w:eastAsia="en-GB"/>
               </w:rPr>
             </w:pPr>
-            <w:proofErr w:type="spellStart"/>
             <w:r>
               <w:rPr>
                 <w:rFonts w:ascii="Calibri" w:eastAsia="Times New Roman" w:hAnsi="Calibri" w:cs="Times New Roman"/>
@@ -4544,7 +4320,6 @@
               </w:rPr>
               <w:t>GenDouble</w:t>
             </w:r>
-            <w:proofErr w:type="spellEnd"/>
           </w:p>
         </w:tc>
         <w:tc>
@@ -4621,7 +4396,6 @@
                 <w:lang w:eastAsia="en-GB"/>
               </w:rPr>
             </w:pPr>
-            <w:proofErr w:type="spellStart"/>
             <w:r>
               <w:rPr>
                 <w:rFonts w:ascii="Calibri" w:eastAsia="Times New Roman" w:hAnsi="Calibri" w:cs="Times New Roman"/>
@@ -4630,7 +4404,6 @@
               </w:rPr>
               <w:t>SinValTol</w:t>
             </w:r>
-            <w:proofErr w:type="spellEnd"/>
           </w:p>
         </w:tc>
         <w:tc>
@@ -4730,7 +4503,6 @@
                 <w:lang w:eastAsia="en-GB"/>
               </w:rPr>
             </w:pPr>
-            <w:proofErr w:type="spellStart"/>
             <w:r>
               <w:rPr>
                 <w:rFonts w:ascii="Calibri" w:eastAsia="Times New Roman" w:hAnsi="Calibri" w:cs="Times New Roman"/>
@@ -4739,7 +4511,6 @@
               </w:rPr>
               <w:t>ElemIndRange</w:t>
             </w:r>
-            <w:proofErr w:type="spellEnd"/>
           </w:p>
         </w:tc>
         <w:tc>
@@ -4817,7 +4588,6 @@
                 <w:lang w:eastAsia="en-GB"/>
               </w:rPr>
             </w:pPr>
-            <w:proofErr w:type="spellStart"/>
             <w:r>
               <w:rPr>
                 <w:rFonts w:ascii="Calibri" w:eastAsia="Times New Roman" w:hAnsi="Calibri" w:cs="Times New Roman"/>
@@ -4826,7 +4596,6 @@
               </w:rPr>
               <w:t>ColIndRange</w:t>
             </w:r>
-            <w:proofErr w:type="spellEnd"/>
           </w:p>
         </w:tc>
         <w:tc>
@@ -4904,7 +4673,6 @@
                 <w:lang w:eastAsia="en-GB"/>
               </w:rPr>
             </w:pPr>
-            <w:proofErr w:type="spellStart"/>
             <w:r>
               <w:rPr>
                 <w:rFonts w:ascii="Calibri" w:eastAsia="Times New Roman" w:hAnsi="Calibri" w:cs="Times New Roman"/>
@@ -4913,7 +4681,6 @@
               </w:rPr>
               <w:t>RowIndRange</w:t>
             </w:r>
-            <w:proofErr w:type="spellEnd"/>
           </w:p>
         </w:tc>
         <w:tc>
@@ -4991,7 +4758,6 @@
                 <w:lang w:eastAsia="en-GB"/>
               </w:rPr>
             </w:pPr>
-            <w:proofErr w:type="spellStart"/>
             <w:r>
               <w:rPr>
                 <w:rFonts w:ascii="Calibri" w:eastAsia="Times New Roman" w:hAnsi="Calibri" w:cs="Times New Roman"/>
@@ -5000,7 +4766,6 @@
               </w:rPr>
               <w:t>MatSize</w:t>
             </w:r>
-            <w:proofErr w:type="spellEnd"/>
           </w:p>
         </w:tc>
         <w:tc>
@@ -5078,7 +4843,6 @@
                 <w:lang w:eastAsia="en-GB"/>
               </w:rPr>
             </w:pPr>
-            <w:proofErr w:type="spellStart"/>
             <w:r>
               <w:rPr>
                 <w:rFonts w:ascii="Calibri" w:eastAsia="Times New Roman" w:hAnsi="Calibri" w:cs="Times New Roman"/>
@@ -5087,7 +4851,6 @@
               </w:rPr>
               <w:t>GenMat</w:t>
             </w:r>
-            <w:proofErr w:type="spellEnd"/>
           </w:p>
         </w:tc>
         <w:tc>
@@ -5181,7 +4944,6 @@
                 <w:lang w:eastAsia="en-GB"/>
               </w:rPr>
             </w:pPr>
-            <w:proofErr w:type="spellStart"/>
             <w:r>
               <w:rPr>
                 <w:rFonts w:ascii="Calibri" w:eastAsia="Times New Roman" w:hAnsi="Calibri" w:cs="Times New Roman"/>
@@ -5190,7 +4952,6 @@
               </w:rPr>
               <w:t>SquMat</w:t>
             </w:r>
-            <w:proofErr w:type="spellEnd"/>
           </w:p>
         </w:tc>
         <w:tc>
@@ -5268,7 +5029,6 @@
                 <w:lang w:eastAsia="en-GB"/>
               </w:rPr>
             </w:pPr>
-            <w:proofErr w:type="spellStart"/>
             <w:r>
               <w:rPr>
                 <w:rFonts w:ascii="Calibri" w:eastAsia="Times New Roman" w:hAnsi="Calibri" w:cs="Times New Roman"/>
@@ -5277,7 +5037,6 @@
               </w:rPr>
               <w:t>InvMat</w:t>
             </w:r>
-            <w:proofErr w:type="spellEnd"/>
           </w:p>
         </w:tc>
         <w:tc>
@@ -5322,23 +5081,13 @@
                 <w:lang w:eastAsia="en-GB"/>
               </w:rPr>
             </w:pPr>
-            <w:proofErr w:type="spellStart"/>
-            <w:r>
-              <w:rPr>
-                <w:rFonts w:ascii="Calibri" w:eastAsia="Times New Roman" w:hAnsi="Calibri" w:cs="Times New Roman"/>
-                <w:color w:val="000000"/>
-                <w:lang w:eastAsia="en-GB"/>
-              </w:rPr>
-              <w:t>Invertable</w:t>
-            </w:r>
-            <w:proofErr w:type="spellEnd"/>
-            <w:r>
-              <w:rPr>
-                <w:rFonts w:ascii="Calibri" w:eastAsia="Times New Roman" w:hAnsi="Calibri" w:cs="Times New Roman"/>
-                <w:color w:val="000000"/>
-                <w:lang w:eastAsia="en-GB"/>
-              </w:rPr>
-              <w:t xml:space="preserve"> matrix input</w:t>
+            <w:r>
+              <w:rPr>
+                <w:rFonts w:ascii="Calibri" w:eastAsia="Times New Roman" w:hAnsi="Calibri" w:cs="Times New Roman"/>
+                <w:color w:val="000000"/>
+                <w:lang w:eastAsia="en-GB"/>
+              </w:rPr>
+              <w:t>Invertable matrix input</w:t>
             </w:r>
           </w:p>
         </w:tc>
@@ -5365,7 +5114,6 @@
                 <w:lang w:eastAsia="en-GB"/>
               </w:rPr>
             </w:pPr>
-            <w:proofErr w:type="spellStart"/>
             <w:r>
               <w:rPr>
                 <w:rFonts w:ascii="Calibri" w:eastAsia="Times New Roman" w:hAnsi="Calibri" w:cs="Times New Roman"/>
@@ -5374,7 +5122,6 @@
               </w:rPr>
               <w:t>SymMat</w:t>
             </w:r>
-            <w:proofErr w:type="spellEnd"/>
           </w:p>
         </w:tc>
         <w:tc>
@@ -5452,7 +5199,6 @@
                 <w:lang w:eastAsia="en-GB"/>
               </w:rPr>
             </w:pPr>
-            <w:proofErr w:type="spellStart"/>
             <w:r>
               <w:rPr>
                 <w:rFonts w:ascii="Calibri" w:eastAsia="Times New Roman" w:hAnsi="Calibri" w:cs="Times New Roman"/>
@@ -5461,7 +5207,6 @@
               </w:rPr>
               <w:t>SymPDMat</w:t>
             </w:r>
-            <w:proofErr w:type="spellEnd"/>
           </w:p>
         </w:tc>
         <w:tc>
@@ -5539,7 +5284,6 @@
                 <w:lang w:eastAsia="en-GB"/>
               </w:rPr>
             </w:pPr>
-            <w:proofErr w:type="spellStart"/>
             <w:r>
               <w:rPr>
                 <w:rFonts w:ascii="Calibri" w:eastAsia="Times New Roman" w:hAnsi="Calibri" w:cs="Times New Roman"/>
@@ -5548,7 +5292,6 @@
               </w:rPr>
               <w:t>LogicMat</w:t>
             </w:r>
-            <w:proofErr w:type="spellEnd"/>
           </w:p>
         </w:tc>
         <w:tc>
@@ -5626,7 +5369,6 @@
                 <w:lang w:eastAsia="en-GB"/>
               </w:rPr>
             </w:pPr>
-            <w:proofErr w:type="spellStart"/>
             <w:r>
               <w:rPr>
                 <w:rFonts w:ascii="Calibri" w:eastAsia="Times New Roman" w:hAnsi="Calibri" w:cs="Times New Roman"/>
@@ -5635,7 +5377,6 @@
               </w:rPr>
               <w:t>OOMat</w:t>
             </w:r>
-            <w:proofErr w:type="spellEnd"/>
           </w:p>
         </w:tc>
         <w:tc>
@@ -5713,7 +5454,6 @@
                 <w:lang w:eastAsia="en-GB"/>
               </w:rPr>
             </w:pPr>
-            <w:proofErr w:type="spellStart"/>
             <w:r>
               <w:rPr>
                 <w:rFonts w:ascii="Calibri" w:eastAsia="Times New Roman" w:hAnsi="Calibri" w:cs="Times New Roman"/>
@@ -5722,7 +5462,6 @@
               </w:rPr>
               <w:t>GenColVec</w:t>
             </w:r>
-            <w:proofErr w:type="spellEnd"/>
           </w:p>
         </w:tc>
         <w:tc>
@@ -5800,7 +5539,6 @@
                 <w:lang w:eastAsia="en-GB"/>
               </w:rPr>
             </w:pPr>
-            <w:proofErr w:type="spellStart"/>
             <w:r>
               <w:rPr>
                 <w:rFonts w:ascii="Calibri" w:eastAsia="Times New Roman" w:hAnsi="Calibri" w:cs="Times New Roman"/>
@@ -5809,7 +5547,6 @@
               </w:rPr>
               <w:t>MonColVec</w:t>
             </w:r>
-            <w:proofErr w:type="spellEnd"/>
           </w:p>
         </w:tc>
         <w:tc>
@@ -5887,7 +5624,6 @@
                 <w:lang w:eastAsia="en-GB"/>
               </w:rPr>
             </w:pPr>
-            <w:proofErr w:type="spellStart"/>
             <w:r>
               <w:rPr>
                 <w:rFonts w:ascii="Calibri" w:eastAsia="Times New Roman" w:hAnsi="Calibri" w:cs="Times New Roman"/>
@@ -5896,7 +5632,6 @@
               </w:rPr>
               <w:t>LogicColVec</w:t>
             </w:r>
-            <w:proofErr w:type="spellEnd"/>
           </w:p>
         </w:tc>
         <w:tc>
@@ -5974,7 +5709,6 @@
                 <w:lang w:eastAsia="en-GB"/>
               </w:rPr>
             </w:pPr>
-            <w:proofErr w:type="spellStart"/>
             <w:r>
               <w:rPr>
                 <w:rFonts w:ascii="Calibri" w:eastAsia="Times New Roman" w:hAnsi="Calibri" w:cs="Times New Roman"/>
@@ -5983,7 +5717,6 @@
               </w:rPr>
               <w:t>OOColVec</w:t>
             </w:r>
-            <w:proofErr w:type="spellEnd"/>
           </w:p>
         </w:tc>
         <w:tc>
@@ -6061,7 +5794,6 @@
                 <w:lang w:eastAsia="en-GB"/>
               </w:rPr>
             </w:pPr>
-            <w:proofErr w:type="spellStart"/>
             <w:r>
               <w:rPr>
                 <w:rFonts w:ascii="Calibri" w:eastAsia="Times New Roman" w:hAnsi="Calibri" w:cs="Times New Roman"/>
@@ -6070,7 +5802,6 @@
               </w:rPr>
               <w:t>GenRowVec</w:t>
             </w:r>
-            <w:proofErr w:type="spellEnd"/>
           </w:p>
         </w:tc>
         <w:tc>
@@ -6148,7 +5879,6 @@
                 <w:lang w:eastAsia="en-GB"/>
               </w:rPr>
             </w:pPr>
-            <w:proofErr w:type="spellStart"/>
             <w:r>
               <w:rPr>
                 <w:rFonts w:ascii="Calibri" w:eastAsia="Times New Roman" w:hAnsi="Calibri" w:cs="Times New Roman"/>
@@ -6157,7 +5887,6 @@
               </w:rPr>
               <w:t>MonRowVec</w:t>
             </w:r>
-            <w:proofErr w:type="spellEnd"/>
           </w:p>
         </w:tc>
         <w:tc>
@@ -6235,7 +5964,6 @@
                 <w:lang w:eastAsia="en-GB"/>
               </w:rPr>
             </w:pPr>
-            <w:proofErr w:type="spellStart"/>
             <w:r>
               <w:rPr>
                 <w:rFonts w:ascii="Calibri" w:eastAsia="Times New Roman" w:hAnsi="Calibri" w:cs="Times New Roman"/>
@@ -6244,7 +5972,6 @@
               </w:rPr>
               <w:t>LogicRowVec</w:t>
             </w:r>
-            <w:proofErr w:type="spellEnd"/>
           </w:p>
         </w:tc>
         <w:tc>
@@ -6322,7 +6049,6 @@
                 <w:lang w:eastAsia="en-GB"/>
               </w:rPr>
             </w:pPr>
-            <w:proofErr w:type="spellStart"/>
             <w:r>
               <w:rPr>
                 <w:rFonts w:ascii="Calibri" w:eastAsia="Times New Roman" w:hAnsi="Calibri" w:cs="Times New Roman"/>
@@ -6331,7 +6057,6 @@
               </w:rPr>
               <w:t>OORowVec</w:t>
             </w:r>
-            <w:proofErr w:type="spellEnd"/>
           </w:p>
         </w:tc>
         <w:tc>
@@ -6409,7 +6134,6 @@
                 <w:lang w:eastAsia="en-GB"/>
               </w:rPr>
             </w:pPr>
-            <w:proofErr w:type="spellStart"/>
             <w:r>
               <w:rPr>
                 <w:rFonts w:ascii="Calibri" w:eastAsia="Times New Roman" w:hAnsi="Calibri" w:cs="Times New Roman"/>
@@ -6426,7 +6150,6 @@
               </w:rPr>
               <w:t>AsColVec</w:t>
             </w:r>
-            <w:proofErr w:type="spellEnd"/>
           </w:p>
         </w:tc>
         <w:tc>
@@ -6477,18 +6200,8 @@
                 <w:color w:val="000000"/>
                 <w:lang w:eastAsia="en-GB"/>
               </w:rPr>
-              <w:t xml:space="preserve">Element </w:t>
-            </w:r>
-            <w:proofErr w:type="spellStart"/>
-            <w:r>
-              <w:rPr>
-                <w:rFonts w:ascii="Calibri" w:eastAsia="Times New Roman" w:hAnsi="Calibri" w:cs="Times New Roman"/>
-                <w:color w:val="000000"/>
-                <w:lang w:eastAsia="en-GB"/>
-              </w:rPr>
-              <w:t>indicies</w:t>
-            </w:r>
-            <w:proofErr w:type="spellEnd"/>
+              <w:t>Element indicies</w:t>
+            </w:r>
             <w:r>
               <w:rPr>
                 <w:rFonts w:ascii="Calibri" w:eastAsia="Times New Roman" w:hAnsi="Calibri" w:cs="Times New Roman"/>
@@ -6521,7 +6234,6 @@
                 <w:lang w:eastAsia="en-GB"/>
               </w:rPr>
             </w:pPr>
-            <w:proofErr w:type="spellStart"/>
             <w:r>
               <w:rPr>
                 <w:rFonts w:ascii="Calibri" w:eastAsia="Times New Roman" w:hAnsi="Calibri" w:cs="Times New Roman"/>
@@ -6538,7 +6250,6 @@
               </w:rPr>
               <w:t>AsRowVec</w:t>
             </w:r>
-            <w:proofErr w:type="spellEnd"/>
           </w:p>
         </w:tc>
         <w:tc>
@@ -6587,18 +6298,8 @@
                 <w:color w:val="000000"/>
                 <w:lang w:eastAsia="en-GB"/>
               </w:rPr>
-              <w:t xml:space="preserve">Element </w:t>
-            </w:r>
-            <w:proofErr w:type="spellStart"/>
-            <w:r>
-              <w:rPr>
-                <w:rFonts w:ascii="Calibri" w:eastAsia="Times New Roman" w:hAnsi="Calibri" w:cs="Times New Roman"/>
-                <w:color w:val="000000"/>
-                <w:lang w:eastAsia="en-GB"/>
-              </w:rPr>
-              <w:t>indicies</w:t>
-            </w:r>
-            <w:proofErr w:type="spellEnd"/>
+              <w:t>Element indicies</w:t>
+            </w:r>
             <w:r>
               <w:rPr>
                 <w:rFonts w:ascii="Calibri" w:eastAsia="Times New Roman" w:hAnsi="Calibri" w:cs="Times New Roman"/>
@@ -6632,7 +6333,6 @@
                 <w:lang w:eastAsia="en-GB"/>
               </w:rPr>
             </w:pPr>
-            <w:proofErr w:type="spellStart"/>
             <w:r>
               <w:rPr>
                 <w:rFonts w:ascii="Calibri" w:eastAsia="Times New Roman" w:hAnsi="Calibri" w:cs="Times New Roman"/>
@@ -6649,7 +6349,6 @@
               </w:rPr>
               <w:t>AsColVec</w:t>
             </w:r>
-            <w:proofErr w:type="spellEnd"/>
           </w:p>
         </w:tc>
         <w:tc>
@@ -6700,18 +6399,8 @@
                 <w:color w:val="000000"/>
                 <w:lang w:eastAsia="en-GB"/>
               </w:rPr>
-              <w:t xml:space="preserve">Column </w:t>
-            </w:r>
-            <w:proofErr w:type="spellStart"/>
-            <w:r>
-              <w:rPr>
-                <w:rFonts w:ascii="Calibri" w:eastAsia="Times New Roman" w:hAnsi="Calibri" w:cs="Times New Roman"/>
-                <w:color w:val="000000"/>
-                <w:lang w:eastAsia="en-GB"/>
-              </w:rPr>
-              <w:t>indicies</w:t>
-            </w:r>
-            <w:proofErr w:type="spellEnd"/>
+              <w:t>Column indicies</w:t>
+            </w:r>
             <w:r>
               <w:rPr>
                 <w:rFonts w:ascii="Calibri" w:eastAsia="Times New Roman" w:hAnsi="Calibri" w:cs="Times New Roman"/>
@@ -6744,7 +6433,6 @@
                 <w:lang w:eastAsia="en-GB"/>
               </w:rPr>
             </w:pPr>
-            <w:proofErr w:type="spellStart"/>
             <w:r>
               <w:rPr>
                 <w:rFonts w:ascii="Calibri" w:eastAsia="Times New Roman" w:hAnsi="Calibri" w:cs="Times New Roman"/>
@@ -6761,7 +6449,6 @@
               </w:rPr>
               <w:t>AsRowVec</w:t>
             </w:r>
-            <w:proofErr w:type="spellEnd"/>
           </w:p>
         </w:tc>
         <w:tc>
@@ -6810,18 +6497,8 @@
                 <w:color w:val="000000"/>
                 <w:lang w:eastAsia="en-GB"/>
               </w:rPr>
-              <w:t xml:space="preserve">Column </w:t>
-            </w:r>
-            <w:proofErr w:type="spellStart"/>
-            <w:r>
-              <w:rPr>
-                <w:rFonts w:ascii="Calibri" w:eastAsia="Times New Roman" w:hAnsi="Calibri" w:cs="Times New Roman"/>
-                <w:color w:val="000000"/>
-                <w:lang w:eastAsia="en-GB"/>
-              </w:rPr>
-              <w:t>indicies</w:t>
-            </w:r>
-            <w:proofErr w:type="spellEnd"/>
+              <w:t>Column indicies</w:t>
+            </w:r>
             <w:r>
               <w:rPr>
                 <w:rFonts w:ascii="Calibri" w:eastAsia="Times New Roman" w:hAnsi="Calibri" w:cs="Times New Roman"/>
@@ -6855,7 +6532,6 @@
                 <w:lang w:eastAsia="en-GB"/>
               </w:rPr>
             </w:pPr>
-            <w:proofErr w:type="spellStart"/>
             <w:r>
               <w:rPr>
                 <w:rFonts w:ascii="Calibri" w:eastAsia="Times New Roman" w:hAnsi="Calibri" w:cs="Times New Roman"/>
@@ -6872,7 +6548,6 @@
               </w:rPr>
               <w:t>AsColVec</w:t>
             </w:r>
-            <w:proofErr w:type="spellEnd"/>
           </w:p>
         </w:tc>
         <w:tc>
@@ -6923,18 +6598,8 @@
                 <w:color w:val="000000"/>
                 <w:lang w:eastAsia="en-GB"/>
               </w:rPr>
-              <w:t xml:space="preserve">Row </w:t>
-            </w:r>
-            <w:proofErr w:type="spellStart"/>
-            <w:r>
-              <w:rPr>
-                <w:rFonts w:ascii="Calibri" w:eastAsia="Times New Roman" w:hAnsi="Calibri" w:cs="Times New Roman"/>
-                <w:color w:val="000000"/>
-                <w:lang w:eastAsia="en-GB"/>
-              </w:rPr>
-              <w:t>indicies</w:t>
-            </w:r>
-            <w:proofErr w:type="spellEnd"/>
+              <w:t>Row indicies</w:t>
+            </w:r>
             <w:r>
               <w:rPr>
                 <w:rFonts w:ascii="Calibri" w:eastAsia="Times New Roman" w:hAnsi="Calibri" w:cs="Times New Roman"/>
@@ -6967,7 +6632,6 @@
                 <w:lang w:eastAsia="en-GB"/>
               </w:rPr>
             </w:pPr>
-            <w:proofErr w:type="spellStart"/>
             <w:r>
               <w:rPr>
                 <w:rFonts w:ascii="Calibri" w:eastAsia="Times New Roman" w:hAnsi="Calibri" w:cs="Times New Roman"/>
@@ -6984,7 +6648,6 @@
               </w:rPr>
               <w:t>AsRowVec</w:t>
             </w:r>
-            <w:proofErr w:type="spellEnd"/>
           </w:p>
         </w:tc>
         <w:tc>
@@ -7033,18 +6696,8 @@
                 <w:color w:val="000000"/>
                 <w:lang w:eastAsia="en-GB"/>
               </w:rPr>
-              <w:t xml:space="preserve">Row </w:t>
-            </w:r>
-            <w:proofErr w:type="spellStart"/>
-            <w:r>
-              <w:rPr>
-                <w:rFonts w:ascii="Calibri" w:eastAsia="Times New Roman" w:hAnsi="Calibri" w:cs="Times New Roman"/>
-                <w:color w:val="000000"/>
-                <w:lang w:eastAsia="en-GB"/>
-              </w:rPr>
-              <w:t>indicies</w:t>
-            </w:r>
-            <w:proofErr w:type="spellEnd"/>
+              <w:t>Row indicies</w:t>
+            </w:r>
             <w:r>
               <w:rPr>
                 <w:rFonts w:ascii="Calibri" w:eastAsia="Times New Roman" w:hAnsi="Calibri" w:cs="Times New Roman"/>
@@ -7163,7 +6816,6 @@
                 <w:lang w:eastAsia="en-GB"/>
               </w:rPr>
             </w:pPr>
-            <w:proofErr w:type="spellStart"/>
             <w:r>
               <w:rPr>
                 <w:rFonts w:ascii="Calibri" w:eastAsia="Times New Roman" w:hAnsi="Calibri" w:cs="Times New Roman"/>
@@ -7172,7 +6824,6 @@
               </w:rPr>
               <w:t>FilePath</w:t>
             </w:r>
-            <w:proofErr w:type="spellEnd"/>
           </w:p>
         </w:tc>
         <w:tc>
@@ -7250,7 +6901,6 @@
                 <w:lang w:eastAsia="en-GB"/>
               </w:rPr>
             </w:pPr>
-            <w:proofErr w:type="spellStart"/>
             <w:r>
               <w:rPr>
                 <w:rFonts w:ascii="Calibri" w:eastAsia="Times New Roman" w:hAnsi="Calibri" w:cs="Times New Roman"/>
@@ -7259,7 +6909,6 @@
               </w:rPr>
               <w:t>MatNormString</w:t>
             </w:r>
-            <w:proofErr w:type="spellEnd"/>
           </w:p>
         </w:tc>
         <w:tc>
@@ -7337,7 +6986,6 @@
                 <w:lang w:eastAsia="en-GB"/>
               </w:rPr>
             </w:pPr>
-            <w:proofErr w:type="spellStart"/>
             <w:r>
               <w:rPr>
                 <w:rFonts w:ascii="Calibri" w:eastAsia="Times New Roman" w:hAnsi="Calibri" w:cs="Times New Roman"/>
@@ -7347,7 +6995,6 @@
               <w:lastRenderedPageBreak/>
               <w:t>VecNormString</w:t>
             </w:r>
-            <w:proofErr w:type="spellEnd"/>
           </w:p>
         </w:tc>
         <w:tc>
@@ -7592,7 +7239,6 @@
                 <w:lang w:eastAsia="en-GB"/>
               </w:rPr>
             </w:pPr>
-            <w:proofErr w:type="spellStart"/>
             <w:r>
               <w:rPr>
                 <w:rFonts w:ascii="Calibri" w:eastAsia="Times New Roman" w:hAnsi="Calibri" w:cs="Times New Roman"/>
@@ -7601,7 +7247,6 @@
               </w:rPr>
               <w:t>SinValSel</w:t>
             </w:r>
-            <w:proofErr w:type="spellEnd"/>
           </w:p>
         </w:tc>
         <w:tc>
@@ -7679,7 +7324,6 @@
                 <w:lang w:eastAsia="en-GB"/>
               </w:rPr>
             </w:pPr>
-            <w:proofErr w:type="spellStart"/>
             <w:r>
               <w:rPr>
                 <w:rFonts w:ascii="Calibri" w:eastAsia="Times New Roman" w:hAnsi="Calibri" w:cs="Times New Roman"/>
@@ -7688,7 +7332,6 @@
               </w:rPr>
               <w:t>OutputStream</w:t>
             </w:r>
-            <w:proofErr w:type="spellEnd"/>
           </w:p>
         </w:tc>
         <w:tc>
@@ -7707,7 +7350,6 @@
                 <w:lang w:eastAsia="en-GB"/>
               </w:rPr>
             </w:pPr>
-            <w:proofErr w:type="spellStart"/>
             <w:r>
               <w:rPr>
                 <w:rFonts w:ascii="Calibri" w:eastAsia="Times New Roman" w:hAnsi="Calibri" w:cs="Times New Roman"/>
@@ -7716,7 +7358,6 @@
               </w:rPr>
               <w:t>OutputStream</w:t>
             </w:r>
-            <w:proofErr w:type="spellEnd"/>
           </w:p>
         </w:tc>
         <w:tc>
@@ -7768,7 +7409,6 @@
                 <w:lang w:eastAsia="en-GB"/>
               </w:rPr>
             </w:pPr>
-            <w:proofErr w:type="spellStart"/>
             <w:r>
               <w:rPr>
                 <w:rFonts w:ascii="Calibri" w:eastAsia="Times New Roman" w:hAnsi="Calibri" w:cs="Times New Roman"/>
@@ -7777,7 +7417,6 @@
               </w:rPr>
               <w:t>InputStream</w:t>
             </w:r>
-            <w:proofErr w:type="spellEnd"/>
           </w:p>
         </w:tc>
         <w:tc>
@@ -7855,7 +7494,6 @@
                 <w:lang w:eastAsia="en-GB"/>
               </w:rPr>
             </w:pPr>
-            <w:proofErr w:type="spellStart"/>
             <w:r>
               <w:rPr>
                 <w:rFonts w:ascii="Calibri" w:eastAsia="Times New Roman" w:hAnsi="Calibri" w:cs="Times New Roman"/>
@@ -7864,7 +7502,6 @@
               </w:rPr>
               <w:t>FileType</w:t>
             </w:r>
-            <w:proofErr w:type="spellEnd"/>
           </w:p>
         </w:tc>
         <w:tc>
@@ -7883,7 +7520,6 @@
                 <w:lang w:eastAsia="en-GB"/>
               </w:rPr>
             </w:pPr>
-            <w:proofErr w:type="spellStart"/>
             <w:r>
               <w:rPr>
                 <w:rFonts w:ascii="Calibri" w:eastAsia="Times New Roman" w:hAnsi="Calibri" w:cs="Times New Roman"/>
@@ -7892,7 +7528,6 @@
               </w:rPr>
               <w:t>FileType</w:t>
             </w:r>
-            <w:proofErr w:type="spellEnd"/>
           </w:p>
         </w:tc>
         <w:tc>
@@ -7944,7 +7579,6 @@
                 <w:lang w:eastAsia="en-GB"/>
               </w:rPr>
             </w:pPr>
-            <w:proofErr w:type="spellStart"/>
             <w:r>
               <w:rPr>
                 <w:rFonts w:ascii="Calibri" w:eastAsia="Times New Roman" w:hAnsi="Calibri" w:cs="Times New Roman"/>
@@ -7969,7 +7603,6 @@
               </w:rPr>
               <w:t>Param</w:t>
             </w:r>
-            <w:proofErr w:type="spellEnd"/>
           </w:p>
         </w:tc>
         <w:tc>
@@ -7988,7 +7621,6 @@
                 <w:lang w:eastAsia="en-GB"/>
               </w:rPr>
             </w:pPr>
-            <w:proofErr w:type="spellStart"/>
             <w:r>
               <w:rPr>
                 <w:rFonts w:ascii="Calibri" w:eastAsia="Times New Roman" w:hAnsi="Calibri" w:cs="Times New Roman"/>
@@ -7997,7 +7629,6 @@
               </w:rPr>
               <w:t>DistrParam</w:t>
             </w:r>
-            <w:proofErr w:type="spellEnd"/>
           </w:p>
         </w:tc>
         <w:tc>
@@ -8122,14 +7753,27 @@
       <w:r>
         <w:t xml:space="preserve">Table </w:t>
       </w:r>
-      <w:fldSimple w:instr=" SEQ Table \* ARABIC ">
-        <w:r>
-          <w:rPr>
-            <w:noProof/>
-          </w:rPr>
-          <w:t>1</w:t>
-        </w:r>
-      </w:fldSimple>
+      <w:r>
+        <w:fldChar w:fldCharType="begin"/>
+      </w:r>
+      <w:r>
+        <w:instrText xml:space="preserve"> SEQ Table \* ARABIC </w:instrText>
+      </w:r>
+      <w:r>
+        <w:fldChar w:fldCharType="separate"/>
+      </w:r>
+      <w:r>
+        <w:rPr>
+          <w:noProof/>
+        </w:rPr>
+        <w:t>1</w:t>
+      </w:r>
+      <w:r>
+        <w:rPr>
+          <w:noProof/>
+        </w:rPr>
+        <w:fldChar w:fldCharType="end"/>
+      </w:r>
       <w:r>
         <w:t>:</w:t>
       </w:r>
@@ -8460,7 +8104,6 @@
                 <w:lang w:eastAsia="en-GB"/>
               </w:rPr>
             </w:pPr>
-            <w:proofErr w:type="spellStart"/>
             <w:r>
               <w:rPr>
                 <w:rFonts w:ascii="Calibri" w:eastAsia="Times New Roman" w:hAnsi="Calibri" w:cs="Times New Roman"/>
@@ -8469,7 +8112,6 @@
               </w:rPr>
               <w:t>ElemInd</w:t>
             </w:r>
-            <w:proofErr w:type="spellEnd"/>
           </w:p>
         </w:tc>
         <w:tc>
@@ -8607,7 +8249,6 @@
                 <w:lang w:eastAsia="en-GB"/>
               </w:rPr>
             </w:pPr>
-            <w:proofErr w:type="spellStart"/>
             <w:r>
               <w:rPr>
                 <w:rFonts w:ascii="Calibri" w:eastAsia="Times New Roman" w:hAnsi="Calibri" w:cs="Times New Roman"/>
@@ -8616,7 +8257,6 @@
               </w:rPr>
               <w:t>ColInd</w:t>
             </w:r>
-            <w:proofErr w:type="spellEnd"/>
           </w:p>
         </w:tc>
         <w:tc>
@@ -8754,7 +8394,6 @@
                 <w:lang w:eastAsia="en-GB"/>
               </w:rPr>
             </w:pPr>
-            <w:proofErr w:type="spellStart"/>
             <w:r>
               <w:rPr>
                 <w:rFonts w:ascii="Calibri" w:eastAsia="Times New Roman" w:hAnsi="Calibri" w:cs="Times New Roman"/>
@@ -8763,7 +8402,6 @@
               </w:rPr>
               <w:t>ExtColInd</w:t>
             </w:r>
-            <w:proofErr w:type="spellEnd"/>
           </w:p>
         </w:tc>
         <w:tc>
@@ -8869,7 +8507,6 @@
                 <w:lang w:eastAsia="en-GB"/>
               </w:rPr>
             </w:pPr>
-            <w:proofErr w:type="spellStart"/>
             <w:r>
               <w:rPr>
                 <w:rFonts w:ascii="Calibri" w:eastAsia="Times New Roman" w:hAnsi="Calibri" w:cs="Times New Roman"/>
@@ -8878,7 +8515,6 @@
               </w:rPr>
               <w:t>RowInd</w:t>
             </w:r>
-            <w:proofErr w:type="spellEnd"/>
           </w:p>
         </w:tc>
         <w:tc>
@@ -9016,7 +8652,6 @@
                 <w:lang w:eastAsia="en-GB"/>
               </w:rPr>
             </w:pPr>
-            <w:proofErr w:type="spellStart"/>
             <w:r>
               <w:rPr>
                 <w:rFonts w:ascii="Calibri" w:eastAsia="Times New Roman" w:hAnsi="Calibri" w:cs="Times New Roman"/>
@@ -9025,7 +8660,6 @@
               </w:rPr>
               <w:t>ExtRowInd</w:t>
             </w:r>
-            <w:proofErr w:type="spellEnd"/>
           </w:p>
         </w:tc>
         <w:tc>
@@ -9147,7 +8781,6 @@
                 <w:lang w:eastAsia="en-GB"/>
               </w:rPr>
             </w:pPr>
-            <w:proofErr w:type="spellStart"/>
             <w:r>
               <w:rPr>
                 <w:rFonts w:ascii="Calibri" w:eastAsia="Times New Roman" w:hAnsi="Calibri" w:cs="Times New Roman"/>
@@ -9156,7 +8789,6 @@
               </w:rPr>
               <w:t>NumElems</w:t>
             </w:r>
-            <w:proofErr w:type="spellEnd"/>
           </w:p>
         </w:tc>
         <w:tc>
@@ -9238,7 +8870,6 @@
                 <w:lang w:eastAsia="en-GB"/>
               </w:rPr>
             </w:pPr>
-            <w:proofErr w:type="spellStart"/>
             <w:r>
               <w:rPr>
                 <w:rFonts w:ascii="Calibri" w:eastAsia="Times New Roman" w:hAnsi="Calibri" w:cs="Times New Roman"/>
@@ -9247,7 +8878,6 @@
               </w:rPr>
               <w:t>NumCols</w:t>
             </w:r>
-            <w:proofErr w:type="spellEnd"/>
           </w:p>
         </w:tc>
         <w:tc>
@@ -9329,7 +8959,6 @@
                 <w:lang w:eastAsia="en-GB"/>
               </w:rPr>
             </w:pPr>
-            <w:proofErr w:type="spellStart"/>
             <w:r>
               <w:rPr>
                 <w:rFonts w:ascii="Calibri" w:eastAsia="Times New Roman" w:hAnsi="Calibri" w:cs="Times New Roman"/>
@@ -9338,7 +8967,6 @@
               </w:rPr>
               <w:t>NumRows</w:t>
             </w:r>
-            <w:proofErr w:type="spellEnd"/>
           </w:p>
         </w:tc>
         <w:tc>
@@ -9613,7 +9241,6 @@
                 <w:lang w:eastAsia="en-GB"/>
               </w:rPr>
             </w:pPr>
-            <w:proofErr w:type="spellStart"/>
             <w:r>
               <w:rPr>
                 <w:rFonts w:ascii="Calibri" w:eastAsia="Times New Roman" w:hAnsi="Calibri" w:cs="Times New Roman"/>
@@ -9622,7 +9249,6 @@
               </w:rPr>
               <w:t>Exp</w:t>
             </w:r>
-            <w:proofErr w:type="spellEnd"/>
           </w:p>
         </w:tc>
         <w:tc>
@@ -9694,7 +9320,6 @@
                 <w:lang w:eastAsia="en-GB"/>
               </w:rPr>
             </w:pPr>
-            <w:proofErr w:type="spellStart"/>
             <w:r>
               <w:rPr>
                 <w:rFonts w:ascii="Calibri" w:eastAsia="Times New Roman" w:hAnsi="Calibri" w:cs="Times New Roman"/>
@@ -9703,7 +9328,6 @@
               </w:rPr>
               <w:t>MatNormInt</w:t>
             </w:r>
-            <w:proofErr w:type="spellEnd"/>
           </w:p>
         </w:tc>
         <w:tc>
@@ -9793,7 +9417,6 @@
                 <w:lang w:eastAsia="en-GB"/>
               </w:rPr>
             </w:pPr>
-            <w:proofErr w:type="spellStart"/>
             <w:r>
               <w:rPr>
                 <w:rFonts w:ascii="Calibri" w:eastAsia="Times New Roman" w:hAnsi="Calibri" w:cs="Times New Roman"/>
@@ -9802,7 +9425,6 @@
               </w:rPr>
               <w:t>VecNormInt</w:t>
             </w:r>
-            <w:proofErr w:type="spellEnd"/>
           </w:p>
         </w:tc>
         <w:tc>
@@ -9876,7 +9498,6 @@
                 <w:lang w:eastAsia="en-GB"/>
               </w:rPr>
             </w:pPr>
-            <w:proofErr w:type="spellStart"/>
             <w:r>
               <w:rPr>
                 <w:rFonts w:ascii="Calibri" w:eastAsia="Times New Roman" w:hAnsi="Calibri" w:cs="Times New Roman"/>
@@ -9885,7 +9506,6 @@
               </w:rPr>
               <w:t>GenDouble</w:t>
             </w:r>
-            <w:proofErr w:type="spellEnd"/>
           </w:p>
         </w:tc>
         <w:tc>
@@ -9933,18 +9553,8 @@
                 <w:color w:val="000000"/>
                 <w:lang w:eastAsia="en-GB"/>
               </w:rPr>
-              <w:t>-</w:t>
-            </w:r>
-            <w:proofErr w:type="spellStart"/>
-            <w:r>
-              <w:rPr>
-                <w:rFonts w:ascii="Calibri" w:eastAsia="Times New Roman" w:hAnsi="Calibri" w:cs="Times New Roman"/>
-                <w:color w:val="000000"/>
-                <w:lang w:eastAsia="en-GB"/>
-              </w:rPr>
-              <w:t>inf</w:t>
-            </w:r>
-            <w:proofErr w:type="spellEnd"/>
+              <w:t>-inf</w:t>
+            </w:r>
             <w:r>
               <w:rPr>
                 <w:rFonts w:ascii="Calibri" w:eastAsia="Times New Roman" w:hAnsi="Calibri" w:cs="Times New Roman"/>
@@ -9977,16 +9587,30 @@
               </w:rPr>
               <w:t xml:space="preserve">1, </w:t>
             </w:r>
-            <w:proofErr w:type="spellStart"/>
-            <w:r>
-              <w:rPr>
-                <w:rFonts w:ascii="Calibri" w:eastAsia="Times New Roman" w:hAnsi="Calibri" w:cs="Times New Roman"/>
-                <w:color w:val="000000"/>
-                <w:lang w:eastAsia="en-GB"/>
-              </w:rPr>
-              <w:t>euler</w:t>
-            </w:r>
-            <w:proofErr w:type="spellEnd"/>
+            <w:r>
+              <w:rPr>
+                <w:rFonts w:ascii="Calibri" w:eastAsia="Times New Roman" w:hAnsi="Calibri" w:cs="Times New Roman"/>
+                <w:color w:val="000000"/>
+                <w:lang w:eastAsia="en-GB"/>
+              </w:rPr>
+              <w:t xml:space="preserve">euler </w:t>
+            </w:r>
+            <w:r>
+              <w:rPr>
+                <w:rFonts w:ascii="Calibri" w:eastAsia="Times New Roman" w:hAnsi="Calibri" w:cs="Times New Roman"/>
+                <w:color w:val="000000"/>
+                <w:lang w:eastAsia="en-GB"/>
+              </w:rPr>
+              <w:t>number</w:t>
+            </w:r>
+            <w:r>
+              <w:rPr>
+                <w:rFonts w:ascii="Calibri" w:eastAsia="Times New Roman" w:hAnsi="Calibri" w:cs="Times New Roman"/>
+                <w:color w:val="000000"/>
+                <w:lang w:eastAsia="en-GB"/>
+              </w:rPr>
+              <w:t>,</w:t>
+            </w:r>
             <w:r>
               <w:rPr>
                 <w:rFonts w:ascii="Calibri" w:eastAsia="Times New Roman" w:hAnsi="Calibri" w:cs="Times New Roman"/>
@@ -10001,30 +9625,6 @@
                 <w:color w:val="000000"/>
                 <w:lang w:eastAsia="en-GB"/>
               </w:rPr>
-              <w:t>number</w:t>
-            </w:r>
-            <w:r>
-              <w:rPr>
-                <w:rFonts w:ascii="Calibri" w:eastAsia="Times New Roman" w:hAnsi="Calibri" w:cs="Times New Roman"/>
-                <w:color w:val="000000"/>
-                <w:lang w:eastAsia="en-GB"/>
-              </w:rPr>
-              <w:t>,</w:t>
-            </w:r>
-            <w:r>
-              <w:rPr>
-                <w:rFonts w:ascii="Calibri" w:eastAsia="Times New Roman" w:hAnsi="Calibri" w:cs="Times New Roman"/>
-                <w:color w:val="000000"/>
-                <w:lang w:eastAsia="en-GB"/>
-              </w:rPr>
-              <w:t xml:space="preserve"> </w:t>
-            </w:r>
-            <w:r>
-              <w:rPr>
-                <w:rFonts w:ascii="Calibri" w:eastAsia="Times New Roman" w:hAnsi="Calibri" w:cs="Times New Roman"/>
-                <w:color w:val="000000"/>
-                <w:lang w:eastAsia="en-GB"/>
-              </w:rPr>
               <w:t>pi,</w:t>
             </w:r>
             <w:r>
@@ -10033,18 +9633,8 @@
                 <w:color w:val="000000"/>
                 <w:lang w:eastAsia="en-GB"/>
               </w:rPr>
-              <w:t xml:space="preserve"> </w:t>
-            </w:r>
-            <w:proofErr w:type="spellStart"/>
-            <w:r>
-              <w:rPr>
-                <w:rFonts w:ascii="Calibri" w:eastAsia="Times New Roman" w:hAnsi="Calibri" w:cs="Times New Roman"/>
-                <w:color w:val="000000"/>
-                <w:lang w:eastAsia="en-GB"/>
-              </w:rPr>
-              <w:t>inf</w:t>
-            </w:r>
-            <w:proofErr w:type="spellEnd"/>
+              <w:t xml:space="preserve"> inf</w:t>
+            </w:r>
           </w:p>
         </w:tc>
       </w:tr>
@@ -10068,7 +9658,6 @@
                 <w:lang w:eastAsia="en-GB"/>
               </w:rPr>
             </w:pPr>
-            <w:proofErr w:type="spellStart"/>
             <w:r>
               <w:rPr>
                 <w:rFonts w:ascii="Calibri" w:eastAsia="Times New Roman" w:hAnsi="Calibri" w:cs="Times New Roman"/>
@@ -10077,7 +9666,6 @@
               </w:rPr>
               <w:t>SinValTol</w:t>
             </w:r>
-            <w:proofErr w:type="spellEnd"/>
           </w:p>
         </w:tc>
         <w:tc>
@@ -10151,7 +9739,6 @@
                 <w:lang w:eastAsia="en-GB"/>
               </w:rPr>
             </w:pPr>
-            <w:proofErr w:type="spellStart"/>
             <w:r>
               <w:rPr>
                 <w:rFonts w:ascii="Calibri" w:eastAsia="Times New Roman" w:hAnsi="Calibri" w:cs="Times New Roman"/>
@@ -10160,7 +9747,6 @@
               </w:rPr>
               <w:t>ElemIndRange</w:t>
             </w:r>
-            <w:proofErr w:type="spellEnd"/>
           </w:p>
         </w:tc>
         <w:tc>
@@ -10273,31 +9859,7 @@
                 <w:color w:val="000000"/>
                 <w:lang w:eastAsia="en-GB"/>
               </w:rPr>
-              <w:t xml:space="preserve">, </w:t>
-            </w:r>
-            <w:r>
-              <w:rPr>
-                <w:rFonts w:ascii="Calibri" w:eastAsia="Times New Roman" w:hAnsi="Calibri" w:cs="Times New Roman"/>
-                <w:color w:val="000000"/>
-                <w:lang w:eastAsia="en-GB"/>
-              </w:rPr>
-              <w:t>[</w:t>
-            </w:r>
-            <w:r>
-              <w:rPr>
-                <w:rFonts w:ascii="Calibri" w:eastAsia="Times New Roman" w:hAnsi="Calibri" w:cs="Times New Roman"/>
-                <w:color w:val="000000"/>
-                <w:lang w:eastAsia="en-GB"/>
-              </w:rPr>
-              <w:t>1</w:t>
-            </w:r>
-            <w:r>
-              <w:rPr>
-                <w:rFonts w:ascii="Calibri" w:eastAsia="Times New Roman" w:hAnsi="Calibri" w:cs="Times New Roman"/>
-                <w:color w:val="000000"/>
-                <w:lang w:eastAsia="en-GB"/>
-              </w:rPr>
-              <w:t xml:space="preserve">, </w:t>
+              <w:t xml:space="preserve">, [1, </w:t>
             </w:r>
             <w:r>
               <w:rPr>
@@ -10338,7 +9900,6 @@
                 <w:lang w:eastAsia="en-GB"/>
               </w:rPr>
             </w:pPr>
-            <w:proofErr w:type="spellStart"/>
             <w:r>
               <w:rPr>
                 <w:rFonts w:ascii="Calibri" w:eastAsia="Times New Roman" w:hAnsi="Calibri" w:cs="Times New Roman"/>
@@ -10347,7 +9908,6 @@
               </w:rPr>
               <w:t>ColIndRange</w:t>
             </w:r>
-            <w:proofErr w:type="spellEnd"/>
           </w:p>
         </w:tc>
         <w:tc>
@@ -10468,23 +10028,7 @@
                 <w:color w:val="000000"/>
                 <w:lang w:eastAsia="en-GB"/>
               </w:rPr>
-              <w:t xml:space="preserve">, [1, </w:t>
-            </w:r>
-            <w:r>
-              <w:rPr>
-                <w:rFonts w:ascii="Calibri" w:eastAsia="Times New Roman" w:hAnsi="Calibri" w:cs="Times New Roman"/>
-                <w:color w:val="000000"/>
-                <w:lang w:eastAsia="en-GB"/>
-              </w:rPr>
-              <w:t>2</w:t>
-            </w:r>
-            <w:r>
-              <w:rPr>
-                <w:rFonts w:ascii="Calibri" w:eastAsia="Times New Roman" w:hAnsi="Calibri" w:cs="Times New Roman"/>
-                <w:color w:val="000000"/>
-                <w:lang w:eastAsia="en-GB"/>
-              </w:rPr>
-              <w:t>]</w:t>
+              <w:t>, [1, 2]</w:t>
             </w:r>
           </w:p>
         </w:tc>
@@ -10509,7 +10053,6 @@
                 <w:lang w:eastAsia="en-GB"/>
               </w:rPr>
             </w:pPr>
-            <w:proofErr w:type="spellStart"/>
             <w:r>
               <w:rPr>
                 <w:rFonts w:ascii="Calibri" w:eastAsia="Times New Roman" w:hAnsi="Calibri" w:cs="Times New Roman"/>
@@ -10518,7 +10061,6 @@
               </w:rPr>
               <w:t>RowIndRange</w:t>
             </w:r>
-            <w:proofErr w:type="spellEnd"/>
           </w:p>
         </w:tc>
         <w:tc>
@@ -10647,23 +10189,7 @@
                 <w:color w:val="000000"/>
                 <w:lang w:eastAsia="en-GB"/>
               </w:rPr>
-              <w:t xml:space="preserve">, [1, </w:t>
-            </w:r>
-            <w:r>
-              <w:rPr>
-                <w:rFonts w:ascii="Calibri" w:eastAsia="Times New Roman" w:hAnsi="Calibri" w:cs="Times New Roman"/>
-                <w:color w:val="000000"/>
-                <w:lang w:eastAsia="en-GB"/>
-              </w:rPr>
-              <w:t>2</w:t>
-            </w:r>
-            <w:r>
-              <w:rPr>
-                <w:rFonts w:ascii="Calibri" w:eastAsia="Times New Roman" w:hAnsi="Calibri" w:cs="Times New Roman"/>
-                <w:color w:val="000000"/>
-                <w:lang w:eastAsia="en-GB"/>
-              </w:rPr>
-              <w:t>]</w:t>
+              <w:t>, [1, 2]</w:t>
             </w:r>
           </w:p>
         </w:tc>
@@ -10688,7 +10214,6 @@
                 <w:lang w:eastAsia="en-GB"/>
               </w:rPr>
             </w:pPr>
-            <w:proofErr w:type="spellStart"/>
             <w:r>
               <w:rPr>
                 <w:rFonts w:ascii="Calibri" w:eastAsia="Times New Roman" w:hAnsi="Calibri" w:cs="Times New Roman"/>
@@ -10697,7 +10222,6 @@
               </w:rPr>
               <w:t>MatSize</w:t>
             </w:r>
-            <w:proofErr w:type="spellEnd"/>
           </w:p>
         </w:tc>
         <w:tc>
@@ -10795,7 +10319,6 @@
                 <w:lang w:eastAsia="en-GB"/>
               </w:rPr>
             </w:pPr>
-            <w:proofErr w:type="spellStart"/>
             <w:r>
               <w:rPr>
                 <w:rFonts w:ascii="Calibri" w:eastAsia="Times New Roman" w:hAnsi="Calibri" w:cs="Times New Roman"/>
@@ -10804,7 +10327,6 @@
               </w:rPr>
               <w:t>GenMat</w:t>
             </w:r>
-            <w:proofErr w:type="spellEnd"/>
           </w:p>
         </w:tc>
         <w:tc>
@@ -10853,25 +10375,7 @@
                 <w:color w:val="000000"/>
                 <w:lang w:eastAsia="en-GB"/>
               </w:rPr>
-              <w:t xml:space="preserve">Union of </w:t>
-            </w:r>
-            <w:proofErr w:type="spellStart"/>
-            <w:r>
-              <w:rPr>
-                <w:rFonts w:ascii="Calibri" w:eastAsia="Times New Roman" w:hAnsi="Calibri" w:cs="Times New Roman"/>
-                <w:color w:val="000000"/>
-                <w:lang w:eastAsia="en-GB"/>
-              </w:rPr>
-              <w:t>SquMat</w:t>
-            </w:r>
-            <w:proofErr w:type="spellEnd"/>
-            <w:r>
-              <w:rPr>
-                <w:rFonts w:ascii="Calibri" w:eastAsia="Times New Roman" w:hAnsi="Calibri" w:cs="Times New Roman"/>
-                <w:color w:val="000000"/>
-                <w:lang w:eastAsia="en-GB"/>
-              </w:rPr>
-              <w:t>, m</w:t>
+              <w:t>Union of SquMat, m</w:t>
             </w:r>
             <w:r>
               <w:rPr>
@@ -10880,6 +10384,14 @@
                 <w:lang w:eastAsia="en-GB"/>
               </w:rPr>
               <w:t>atrices of ones, zero matrices</w:t>
+            </w:r>
+            <w:r>
+              <w:rPr>
+                <w:rFonts w:ascii="Calibri" w:eastAsia="Times New Roman" w:hAnsi="Calibri" w:cs="Times New Roman"/>
+                <w:color w:val="000000"/>
+                <w:lang w:eastAsia="en-GB"/>
+              </w:rPr>
+              <w:t xml:space="preserve"> and {{inf, -inf}, {-inf, inf}}</w:t>
             </w:r>
           </w:p>
         </w:tc>
@@ -10904,7 +10416,6 @@
                 <w:lang w:eastAsia="en-GB"/>
               </w:rPr>
             </w:pPr>
-            <w:proofErr w:type="spellStart"/>
             <w:r>
               <w:rPr>
                 <w:rFonts w:ascii="Calibri" w:eastAsia="Times New Roman" w:hAnsi="Calibri" w:cs="Times New Roman"/>
@@ -10913,7 +10424,6 @@
               </w:rPr>
               <w:t>SquMat</w:t>
             </w:r>
-            <w:proofErr w:type="spellEnd"/>
           </w:p>
         </w:tc>
         <w:tc>
@@ -10962,36 +10472,8 @@
                 <w:color w:val="000000"/>
                 <w:lang w:eastAsia="en-GB"/>
               </w:rPr>
-              <w:t xml:space="preserve">Union of </w:t>
-            </w:r>
-            <w:proofErr w:type="spellStart"/>
-            <w:r>
-              <w:rPr>
-                <w:rFonts w:ascii="Calibri" w:eastAsia="Times New Roman" w:hAnsi="Calibri" w:cs="Times New Roman"/>
-                <w:color w:val="000000"/>
-                <w:lang w:eastAsia="en-GB"/>
-              </w:rPr>
-              <w:t>InvMat</w:t>
-            </w:r>
-            <w:proofErr w:type="spellEnd"/>
-            <w:r>
-              <w:rPr>
-                <w:rFonts w:ascii="Calibri" w:eastAsia="Times New Roman" w:hAnsi="Calibri" w:cs="Times New Roman"/>
-                <w:color w:val="000000"/>
-                <w:lang w:eastAsia="en-GB"/>
-              </w:rPr>
-              <w:t xml:space="preserve"> and </w:t>
-            </w:r>
-            <w:proofErr w:type="spellStart"/>
-            <w:r>
-              <w:rPr>
-                <w:rFonts w:ascii="Calibri" w:eastAsia="Times New Roman" w:hAnsi="Calibri" w:cs="Times New Roman"/>
-                <w:color w:val="000000"/>
-                <w:lang w:eastAsia="en-GB"/>
-              </w:rPr>
-              <w:t>SymMat</w:t>
-            </w:r>
-            <w:proofErr w:type="spellEnd"/>
+              <w:t>Union of InvMat and SymMat</w:t>
+            </w:r>
           </w:p>
         </w:tc>
       </w:tr>
@@ -11015,7 +10497,6 @@
                 <w:lang w:eastAsia="en-GB"/>
               </w:rPr>
             </w:pPr>
-            <w:proofErr w:type="spellStart"/>
             <w:r>
               <w:rPr>
                 <w:rFonts w:ascii="Calibri" w:eastAsia="Times New Roman" w:hAnsi="Calibri" w:cs="Times New Roman"/>
@@ -11024,7 +10505,6 @@
               </w:rPr>
               <w:t>InvMat</w:t>
             </w:r>
-            <w:proofErr w:type="spellEnd"/>
           </w:p>
         </w:tc>
         <w:tc>
@@ -11089,43 +10569,23 @@
                 <w:color w:val="000000"/>
                 <w:lang w:eastAsia="en-GB"/>
               </w:rPr>
-              <w:t xml:space="preserve">Identity matrices, </w:t>
-            </w:r>
-            <w:proofErr w:type="spellStart"/>
-            <w:r>
-              <w:rPr>
-                <w:rFonts w:ascii="Calibri" w:eastAsia="Times New Roman" w:hAnsi="Calibri" w:cs="Times New Roman"/>
-                <w:color w:val="000000"/>
-                <w:lang w:eastAsia="en-GB"/>
-              </w:rPr>
-              <w:t>Kac</w:t>
-            </w:r>
-            <w:proofErr w:type="spellEnd"/>
-            <w:r>
-              <w:rPr>
-                <w:rFonts w:ascii="Calibri" w:eastAsia="Times New Roman" w:hAnsi="Calibri" w:cs="Times New Roman"/>
-                <w:color w:val="000000"/>
-                <w:lang w:eastAsia="en-GB"/>
-              </w:rPr>
-              <w:t>-Murdock-</w:t>
-            </w:r>
-            <w:proofErr w:type="spellStart"/>
-            <w:r>
-              <w:rPr>
-                <w:rFonts w:ascii="Calibri" w:eastAsia="Times New Roman" w:hAnsi="Calibri" w:cs="Times New Roman"/>
-                <w:color w:val="000000"/>
-                <w:lang w:eastAsia="en-GB"/>
-              </w:rPr>
-              <w:t>Szegö</w:t>
-            </w:r>
-            <w:proofErr w:type="spellEnd"/>
-            <w:r>
-              <w:rPr>
-                <w:rFonts w:ascii="Calibri" w:eastAsia="Times New Roman" w:hAnsi="Calibri" w:cs="Times New Roman"/>
-                <w:color w:val="000000"/>
-                <w:lang w:eastAsia="en-GB"/>
-              </w:rPr>
-              <w:t xml:space="preserve"> matrices</w:t>
+              <w:t>Identity matrices</w:t>
+            </w:r>
+            <w:r>
+              <w:rPr>
+                <w:rFonts w:ascii="Calibri" w:eastAsia="Times New Roman" w:hAnsi="Calibri" w:cs="Times New Roman"/>
+                <w:color w:val="000000"/>
+                <w:lang w:eastAsia="en-GB"/>
+              </w:rPr>
+              <w:t xml:space="preserve"> and </w:t>
+            </w:r>
+            <w:r>
+              <w:rPr>
+                <w:rFonts w:ascii="Calibri" w:eastAsia="Times New Roman" w:hAnsi="Calibri" w:cs="Times New Roman"/>
+                <w:color w:val="000000"/>
+                <w:lang w:eastAsia="en-GB"/>
+              </w:rPr>
+              <w:t>Kac-Murdock-Szegö matrices</w:t>
             </w:r>
           </w:p>
         </w:tc>
@@ -11150,7 +10610,6 @@
                 <w:lang w:eastAsia="en-GB"/>
               </w:rPr>
             </w:pPr>
-            <w:proofErr w:type="spellStart"/>
             <w:r>
               <w:rPr>
                 <w:rFonts w:ascii="Calibri" w:eastAsia="Times New Roman" w:hAnsi="Calibri" w:cs="Times New Roman"/>
@@ -11159,7 +10618,6 @@
               </w:rPr>
               <w:t>SymMat</w:t>
             </w:r>
-            <w:proofErr w:type="spellEnd"/>
           </w:p>
         </w:tc>
         <w:tc>
@@ -11208,25 +10666,7 @@
                 <w:color w:val="000000"/>
                 <w:lang w:eastAsia="en-GB"/>
               </w:rPr>
-              <w:t xml:space="preserve">Union of </w:t>
-            </w:r>
-            <w:proofErr w:type="spellStart"/>
-            <w:r>
-              <w:rPr>
-                <w:rFonts w:ascii="Calibri" w:eastAsia="Times New Roman" w:hAnsi="Calibri" w:cs="Times New Roman"/>
-                <w:color w:val="000000"/>
-                <w:lang w:eastAsia="en-GB"/>
-              </w:rPr>
-              <w:t>SymPDMat</w:t>
-            </w:r>
-            <w:proofErr w:type="spellEnd"/>
-            <w:r>
-              <w:rPr>
-                <w:rFonts w:ascii="Calibri" w:eastAsia="Times New Roman" w:hAnsi="Calibri" w:cs="Times New Roman"/>
-                <w:color w:val="000000"/>
-                <w:lang w:eastAsia="en-GB"/>
-              </w:rPr>
-              <w:t>, zero matrices and matrices of ones</w:t>
+              <w:t>Union of SymPDMat, zero matrices and matrices of ones</w:t>
             </w:r>
           </w:p>
         </w:tc>
@@ -11251,7 +10691,6 @@
                 <w:lang w:eastAsia="en-GB"/>
               </w:rPr>
             </w:pPr>
-            <w:proofErr w:type="spellStart"/>
             <w:r>
               <w:rPr>
                 <w:rFonts w:ascii="Calibri" w:eastAsia="Times New Roman" w:hAnsi="Calibri" w:cs="Times New Roman"/>
@@ -11260,7 +10699,6 @@
               </w:rPr>
               <w:t>SymPDMat</w:t>
             </w:r>
-            <w:proofErr w:type="spellEnd"/>
           </w:p>
         </w:tc>
         <w:tc>
@@ -11309,7 +10747,17 @@
                 <w:color w:val="000000"/>
                 <w:lang w:eastAsia="en-GB"/>
               </w:rPr>
-              <w:t>Identity matrices, Hilbert matrices</w:t>
+              <w:t>Identity matrices and</w:t>
+            </w:r>
+            <w:bookmarkStart w:id="7" w:name="_GoBack"/>
+            <w:bookmarkEnd w:id="7"/>
+            <w:r>
+              <w:rPr>
+                <w:rFonts w:ascii="Calibri" w:eastAsia="Times New Roman" w:hAnsi="Calibri" w:cs="Times New Roman"/>
+                <w:color w:val="000000"/>
+                <w:lang w:eastAsia="en-GB"/>
+              </w:rPr>
+              <w:t xml:space="preserve"> Hilbert matrices</w:t>
             </w:r>
           </w:p>
         </w:tc>
@@ -11334,7 +10782,6 @@
                 <w:lang w:eastAsia="en-GB"/>
               </w:rPr>
             </w:pPr>
-            <w:proofErr w:type="spellStart"/>
             <w:r>
               <w:rPr>
                 <w:rFonts w:ascii="Calibri" w:eastAsia="Times New Roman" w:hAnsi="Calibri" w:cs="Times New Roman"/>
@@ -11343,7 +10790,6 @@
               </w:rPr>
               <w:t>LogicMat</w:t>
             </w:r>
-            <w:proofErr w:type="spellEnd"/>
           </w:p>
         </w:tc>
         <w:tc>
@@ -11449,7 +10895,6 @@
                 <w:lang w:eastAsia="en-GB"/>
               </w:rPr>
             </w:pPr>
-            <w:proofErr w:type="spellStart"/>
             <w:r>
               <w:rPr>
                 <w:rFonts w:ascii="Calibri" w:eastAsia="Times New Roman" w:hAnsi="Calibri" w:cs="Times New Roman"/>
@@ -11458,7 +10903,6 @@
               </w:rPr>
               <w:t>OOMat</w:t>
             </w:r>
-            <w:proofErr w:type="spellEnd"/>
           </w:p>
         </w:tc>
         <w:tc>
@@ -11507,18 +10951,8 @@
                 <w:color w:val="000000"/>
                 <w:lang w:eastAsia="en-GB"/>
               </w:rPr>
-              <w:t xml:space="preserve">Filled by </w:t>
-            </w:r>
-            <w:proofErr w:type="spellStart"/>
-            <w:r>
-              <w:rPr>
-                <w:rFonts w:ascii="Calibri" w:eastAsia="Times New Roman" w:hAnsi="Calibri" w:cs="Times New Roman"/>
-                <w:color w:val="000000"/>
-                <w:lang w:eastAsia="en-GB"/>
-              </w:rPr>
-              <w:t>GenDouble</w:t>
-            </w:r>
-            <w:proofErr w:type="spellEnd"/>
+              <w:t>Filled by GenDouble</w:t>
+            </w:r>
           </w:p>
         </w:tc>
       </w:tr>
@@ -11542,7 +10976,6 @@
                 <w:lang w:eastAsia="en-GB"/>
               </w:rPr>
             </w:pPr>
-            <w:proofErr w:type="spellStart"/>
             <w:r>
               <w:rPr>
                 <w:rFonts w:ascii="Calibri" w:eastAsia="Times New Roman" w:hAnsi="Calibri" w:cs="Times New Roman"/>
@@ -11551,7 +10984,6 @@
               </w:rPr>
               <w:t>GenColVec</w:t>
             </w:r>
-            <w:proofErr w:type="spellEnd"/>
           </w:p>
         </w:tc>
         <w:tc>
@@ -11600,18 +11032,8 @@
                 <w:color w:val="000000"/>
                 <w:lang w:eastAsia="en-GB"/>
               </w:rPr>
-              <w:t xml:space="preserve">Transposition of </w:t>
-            </w:r>
-            <w:proofErr w:type="spellStart"/>
-            <w:r>
-              <w:rPr>
-                <w:rFonts w:ascii="Calibri" w:eastAsia="Times New Roman" w:hAnsi="Calibri" w:cs="Times New Roman"/>
-                <w:color w:val="000000"/>
-                <w:lang w:eastAsia="en-GB"/>
-              </w:rPr>
-              <w:t>GenRowVec</w:t>
-            </w:r>
-            <w:proofErr w:type="spellEnd"/>
+              <w:t>Transposition of GenRowVec</w:t>
+            </w:r>
           </w:p>
         </w:tc>
       </w:tr>
@@ -11635,7 +11057,6 @@
                 <w:lang w:eastAsia="en-GB"/>
               </w:rPr>
             </w:pPr>
-            <w:proofErr w:type="spellStart"/>
             <w:r>
               <w:rPr>
                 <w:rFonts w:ascii="Calibri" w:eastAsia="Times New Roman" w:hAnsi="Calibri" w:cs="Times New Roman"/>
@@ -11645,7 +11066,6 @@
               <w:lastRenderedPageBreak/>
               <w:t>MonColVec</w:t>
             </w:r>
-            <w:proofErr w:type="spellEnd"/>
           </w:p>
         </w:tc>
         <w:tc>
@@ -11710,18 +11130,8 @@
                 <w:color w:val="000000"/>
                 <w:lang w:eastAsia="en-GB"/>
               </w:rPr>
-              <w:t xml:space="preserve">Transposition of </w:t>
-            </w:r>
-            <w:proofErr w:type="spellStart"/>
-            <w:r>
-              <w:rPr>
-                <w:rFonts w:ascii="Calibri" w:eastAsia="Times New Roman" w:hAnsi="Calibri" w:cs="Times New Roman"/>
-                <w:color w:val="000000"/>
-                <w:lang w:eastAsia="en-GB"/>
-              </w:rPr>
-              <w:t>MonRowVec</w:t>
-            </w:r>
-            <w:proofErr w:type="spellEnd"/>
+              <w:t>Transposition of MonRowVec</w:t>
+            </w:r>
           </w:p>
         </w:tc>
       </w:tr>
@@ -11745,7 +11155,6 @@
                 <w:lang w:eastAsia="en-GB"/>
               </w:rPr>
             </w:pPr>
-            <w:proofErr w:type="spellStart"/>
             <w:r>
               <w:rPr>
                 <w:rFonts w:ascii="Calibri" w:eastAsia="Times New Roman" w:hAnsi="Calibri" w:cs="Times New Roman"/>
@@ -11754,7 +11163,6 @@
               </w:rPr>
               <w:t>LogicColVec</w:t>
             </w:r>
-            <w:proofErr w:type="spellEnd"/>
           </w:p>
         </w:tc>
         <w:tc>
@@ -11803,18 +11211,8 @@
                 <w:color w:val="000000"/>
                 <w:lang w:eastAsia="en-GB"/>
               </w:rPr>
-              <w:t xml:space="preserve">Transposition of </w:t>
-            </w:r>
-            <w:proofErr w:type="spellStart"/>
-            <w:r>
-              <w:rPr>
-                <w:rFonts w:ascii="Calibri" w:eastAsia="Times New Roman" w:hAnsi="Calibri" w:cs="Times New Roman"/>
-                <w:color w:val="000000"/>
-                <w:lang w:eastAsia="en-GB"/>
-              </w:rPr>
-              <w:t>LogicRowVec</w:t>
-            </w:r>
-            <w:proofErr w:type="spellEnd"/>
+              <w:t>Transposition of LogicRowVec</w:t>
+            </w:r>
           </w:p>
         </w:tc>
       </w:tr>
@@ -11838,7 +11236,6 @@
                 <w:lang w:eastAsia="en-GB"/>
               </w:rPr>
             </w:pPr>
-            <w:proofErr w:type="spellStart"/>
             <w:r>
               <w:rPr>
                 <w:rFonts w:ascii="Calibri" w:eastAsia="Times New Roman" w:hAnsi="Calibri" w:cs="Times New Roman"/>
@@ -11847,7 +11244,6 @@
               </w:rPr>
               <w:t>OOColVec</w:t>
             </w:r>
-            <w:proofErr w:type="spellEnd"/>
           </w:p>
         </w:tc>
         <w:tc>
@@ -11896,18 +11292,8 @@
                 <w:color w:val="000000"/>
                 <w:lang w:eastAsia="en-GB"/>
               </w:rPr>
-              <w:t xml:space="preserve">Filled by </w:t>
-            </w:r>
-            <w:proofErr w:type="spellStart"/>
-            <w:r>
-              <w:rPr>
-                <w:rFonts w:ascii="Calibri" w:eastAsia="Times New Roman" w:hAnsi="Calibri" w:cs="Times New Roman"/>
-                <w:color w:val="000000"/>
-                <w:lang w:eastAsia="en-GB"/>
-              </w:rPr>
-              <w:t>GenDouble</w:t>
-            </w:r>
-            <w:proofErr w:type="spellEnd"/>
+              <w:t>Filled by GenDouble</w:t>
+            </w:r>
           </w:p>
         </w:tc>
       </w:tr>
@@ -11931,7 +11317,6 @@
                 <w:lang w:eastAsia="en-GB"/>
               </w:rPr>
             </w:pPr>
-            <w:proofErr w:type="spellStart"/>
             <w:r>
               <w:rPr>
                 <w:rFonts w:ascii="Calibri" w:eastAsia="Times New Roman" w:hAnsi="Calibri" w:cs="Times New Roman"/>
@@ -11940,7 +11325,6 @@
               </w:rPr>
               <w:t>GenRowVec</w:t>
             </w:r>
-            <w:proofErr w:type="spellEnd"/>
           </w:p>
         </w:tc>
         <w:tc>
@@ -12021,7 +11405,7 @@
                 <w:color w:val="000000"/>
                 <w:lang w:eastAsia="en-GB"/>
               </w:rPr>
-              <w:t xml:space="preserve"> and</w:t>
+              <w:t>,</w:t>
             </w:r>
             <w:r>
               <w:rPr>
@@ -12031,41 +11415,45 @@
               </w:rPr>
               <w:t xml:space="preserve"> </w:t>
             </w:r>
-            <w:proofErr w:type="spellStart"/>
-            <w:r>
-              <w:rPr>
-                <w:rFonts w:ascii="Calibri" w:eastAsia="Times New Roman" w:hAnsi="Calibri" w:cs="Times New Roman"/>
-                <w:color w:val="000000"/>
-                <w:lang w:eastAsia="en-GB"/>
-              </w:rPr>
-              <w:t>Kac</w:t>
-            </w:r>
-            <w:proofErr w:type="spellEnd"/>
-            <w:r>
-              <w:rPr>
-                <w:rFonts w:ascii="Calibri" w:eastAsia="Times New Roman" w:hAnsi="Calibri" w:cs="Times New Roman"/>
-                <w:color w:val="000000"/>
-                <w:lang w:eastAsia="en-GB"/>
-              </w:rPr>
-              <w:t>-Murdock-</w:t>
-            </w:r>
-            <w:proofErr w:type="spellStart"/>
-            <w:r>
-              <w:rPr>
-                <w:rFonts w:ascii="Calibri" w:eastAsia="Times New Roman" w:hAnsi="Calibri" w:cs="Times New Roman"/>
-                <w:color w:val="000000"/>
-                <w:lang w:eastAsia="en-GB"/>
-              </w:rPr>
-              <w:t>Szegö</w:t>
-            </w:r>
-            <w:proofErr w:type="spellEnd"/>
-            <w:r>
-              <w:rPr>
-                <w:rFonts w:ascii="Calibri" w:eastAsia="Times New Roman" w:hAnsi="Calibri" w:cs="Times New Roman"/>
-                <w:color w:val="000000"/>
-                <w:lang w:eastAsia="en-GB"/>
-              </w:rPr>
-              <w:t xml:space="preserve"> matrices</w:t>
+            <w:r>
+              <w:rPr>
+                <w:rFonts w:ascii="Calibri" w:eastAsia="Times New Roman" w:hAnsi="Calibri" w:cs="Times New Roman"/>
+                <w:color w:val="000000"/>
+                <w:lang w:eastAsia="en-GB"/>
+              </w:rPr>
+              <w:t>Kac-Murdock-Szegö matrices</w:t>
+            </w:r>
+            <w:r>
+              <w:rPr>
+                <w:rFonts w:ascii="Calibri" w:eastAsia="Times New Roman" w:hAnsi="Calibri" w:cs="Times New Roman"/>
+                <w:color w:val="000000"/>
+                <w:lang w:eastAsia="en-GB"/>
+              </w:rPr>
+              <w:t xml:space="preserve"> </w:t>
+            </w:r>
+            <w:r>
+              <w:rPr>
+                <w:rFonts w:ascii="Calibri" w:eastAsia="Times New Roman" w:hAnsi="Calibri" w:cs="Times New Roman"/>
+                <w:color w:val="000000"/>
+                <w:lang w:eastAsia="en-GB"/>
+              </w:rPr>
+              <w:t xml:space="preserve">and </w:t>
+            </w:r>
+            <w:r>
+              <w:rPr>
+                <w:rFonts w:ascii="Calibri" w:eastAsia="Times New Roman" w:hAnsi="Calibri" w:cs="Times New Roman"/>
+                <w:color w:val="000000"/>
+                <w:lang w:eastAsia="en-GB"/>
+              </w:rPr>
+              <w:t>{</w:t>
+            </w:r>
+            <w:r>
+              <w:rPr>
+                <w:rFonts w:ascii="Calibri" w:eastAsia="Times New Roman" w:hAnsi="Calibri" w:cs="Times New Roman"/>
+                <w:color w:val="000000"/>
+                <w:lang w:eastAsia="en-GB"/>
+              </w:rPr>
+              <w:t>inf, -inf}</w:t>
             </w:r>
           </w:p>
         </w:tc>
@@ -12090,7 +11478,6 @@
                 <w:lang w:eastAsia="en-GB"/>
               </w:rPr>
             </w:pPr>
-            <w:proofErr w:type="spellStart"/>
             <w:r>
               <w:rPr>
                 <w:rFonts w:ascii="Calibri" w:eastAsia="Times New Roman" w:hAnsi="Calibri" w:cs="Times New Roman"/>
@@ -12099,7 +11486,6 @@
               </w:rPr>
               <w:t>MonRowVec</w:t>
             </w:r>
-            <w:proofErr w:type="spellEnd"/>
           </w:p>
         </w:tc>
         <w:tc>
@@ -12204,9 +11590,40 @@
                 <w:color w:val="000000"/>
                 <w:lang w:eastAsia="en-GB"/>
               </w:rPr>
-              <w:t>-</w:t>
-            </w:r>
-            <w:proofErr w:type="spellStart"/>
+              <w:t xml:space="preserve">-inf, </w:t>
+            </w:r>
+            <w:r>
+              <w:rPr>
+                <w:rFonts w:ascii="Calibri" w:eastAsia="Times New Roman" w:hAnsi="Calibri" w:cs="Times New Roman"/>
+                <w:color w:val="000000"/>
+                <w:lang w:eastAsia="en-GB"/>
+              </w:rPr>
+              <w:t>0</w:t>
+            </w:r>
+            <w:r>
+              <w:rPr>
+                <w:rFonts w:ascii="Calibri" w:eastAsia="Times New Roman" w:hAnsi="Calibri" w:cs="Times New Roman"/>
+                <w:color w:val="000000"/>
+                <w:lang w:eastAsia="en-GB"/>
+              </w:rPr>
+              <w:t>, inf), (0), (-inf)</w:t>
+            </w:r>
+            <w:r>
+              <w:rPr>
+                <w:rFonts w:ascii="Calibri" w:eastAsia="Times New Roman" w:hAnsi="Calibri" w:cs="Times New Roman"/>
+                <w:color w:val="000000"/>
+                <w:lang w:eastAsia="en-GB"/>
+              </w:rPr>
+              <w:t>,</w:t>
+            </w:r>
+            <w:r>
+              <w:rPr>
+                <w:rFonts w:ascii="Calibri" w:eastAsia="Times New Roman" w:hAnsi="Calibri" w:cs="Times New Roman"/>
+                <w:color w:val="000000"/>
+                <w:lang w:eastAsia="en-GB"/>
+              </w:rPr>
+              <w:t xml:space="preserve"> (</w:t>
+            </w:r>
             <w:r>
               <w:rPr>
                 <w:rFonts w:ascii="Calibri" w:eastAsia="Times New Roman" w:hAnsi="Calibri" w:cs="Times New Roman"/>
@@ -12215,93 +11632,6 @@
               </w:rPr>
               <w:t>inf</w:t>
             </w:r>
-            <w:proofErr w:type="spellEnd"/>
-            <w:r>
-              <w:rPr>
-                <w:rFonts w:ascii="Calibri" w:eastAsia="Times New Roman" w:hAnsi="Calibri" w:cs="Times New Roman"/>
-                <w:color w:val="000000"/>
-                <w:lang w:eastAsia="en-GB"/>
-              </w:rPr>
-              <w:t xml:space="preserve">, </w:t>
-            </w:r>
-            <w:r>
-              <w:rPr>
-                <w:rFonts w:ascii="Calibri" w:eastAsia="Times New Roman" w:hAnsi="Calibri" w:cs="Times New Roman"/>
-                <w:color w:val="000000"/>
-                <w:lang w:eastAsia="en-GB"/>
-              </w:rPr>
-              <w:t>0</w:t>
-            </w:r>
-            <w:r>
-              <w:rPr>
-                <w:rFonts w:ascii="Calibri" w:eastAsia="Times New Roman" w:hAnsi="Calibri" w:cs="Times New Roman"/>
-                <w:color w:val="000000"/>
-                <w:lang w:eastAsia="en-GB"/>
-              </w:rPr>
-              <w:t xml:space="preserve">, </w:t>
-            </w:r>
-            <w:proofErr w:type="spellStart"/>
-            <w:r>
-              <w:rPr>
-                <w:rFonts w:ascii="Calibri" w:eastAsia="Times New Roman" w:hAnsi="Calibri" w:cs="Times New Roman"/>
-                <w:color w:val="000000"/>
-                <w:lang w:eastAsia="en-GB"/>
-              </w:rPr>
-              <w:t>inf</w:t>
-            </w:r>
-            <w:proofErr w:type="spellEnd"/>
-            <w:r>
-              <w:rPr>
-                <w:rFonts w:ascii="Calibri" w:eastAsia="Times New Roman" w:hAnsi="Calibri" w:cs="Times New Roman"/>
-                <w:color w:val="000000"/>
-                <w:lang w:eastAsia="en-GB"/>
-              </w:rPr>
-              <w:t>), (0), (-</w:t>
-            </w:r>
-            <w:proofErr w:type="spellStart"/>
-            <w:r>
-              <w:rPr>
-                <w:rFonts w:ascii="Calibri" w:eastAsia="Times New Roman" w:hAnsi="Calibri" w:cs="Times New Roman"/>
-                <w:color w:val="000000"/>
-                <w:lang w:eastAsia="en-GB"/>
-              </w:rPr>
-              <w:t>inf</w:t>
-            </w:r>
-            <w:proofErr w:type="spellEnd"/>
-            <w:r>
-              <w:rPr>
-                <w:rFonts w:ascii="Calibri" w:eastAsia="Times New Roman" w:hAnsi="Calibri" w:cs="Times New Roman"/>
-                <w:color w:val="000000"/>
-                <w:lang w:eastAsia="en-GB"/>
-              </w:rPr>
-              <w:t>)</w:t>
-            </w:r>
-            <w:r>
-              <w:rPr>
-                <w:rFonts w:ascii="Calibri" w:eastAsia="Times New Roman" w:hAnsi="Calibri" w:cs="Times New Roman"/>
-                <w:color w:val="000000"/>
-                <w:lang w:eastAsia="en-GB"/>
-              </w:rPr>
-              <w:t>,</w:t>
-            </w:r>
-            <w:r>
-              <w:rPr>
-                <w:rFonts w:ascii="Calibri" w:eastAsia="Times New Roman" w:hAnsi="Calibri" w:cs="Times New Roman"/>
-                <w:color w:val="000000"/>
-                <w:lang w:eastAsia="en-GB"/>
-              </w:rPr>
-              <w:t xml:space="preserve"> (</w:t>
-            </w:r>
-            <w:proofErr w:type="spellStart"/>
-            <w:r>
-              <w:rPr>
-                <w:rFonts w:ascii="Calibri" w:eastAsia="Times New Roman" w:hAnsi="Calibri" w:cs="Times New Roman"/>
-                <w:color w:val="000000"/>
-                <w:lang w:eastAsia="en-GB"/>
-              </w:rPr>
-              <w:t>inf</w:t>
-            </w:r>
-            <w:proofErr w:type="spellEnd"/>
             <w:r>
               <w:rPr>
                 <w:rFonts w:ascii="Calibri" w:eastAsia="Times New Roman" w:hAnsi="Calibri" w:cs="Times New Roman"/>
@@ -12333,7 +11663,6 @@
                 <w:lang w:eastAsia="en-GB"/>
               </w:rPr>
             </w:pPr>
-            <w:proofErr w:type="spellStart"/>
             <w:r>
               <w:rPr>
                 <w:rFonts w:ascii="Calibri" w:eastAsia="Times New Roman" w:hAnsi="Calibri" w:cs="Times New Roman"/>
@@ -12342,7 +11671,6 @@
               </w:rPr>
               <w:t>LogicRowVec</w:t>
             </w:r>
-            <w:proofErr w:type="spellEnd"/>
           </w:p>
         </w:tc>
         <w:tc>
@@ -12440,7 +11768,6 @@
                 <w:lang w:eastAsia="en-GB"/>
               </w:rPr>
             </w:pPr>
-            <w:proofErr w:type="spellStart"/>
             <w:r>
               <w:rPr>
                 <w:rFonts w:ascii="Calibri" w:eastAsia="Times New Roman" w:hAnsi="Calibri" w:cs="Times New Roman"/>
@@ -12449,7 +11776,6 @@
               </w:rPr>
               <w:t>OORowVec</w:t>
             </w:r>
-            <w:proofErr w:type="spellEnd"/>
           </w:p>
         </w:tc>
         <w:tc>
@@ -12498,18 +11824,8 @@
                 <w:color w:val="000000"/>
                 <w:lang w:eastAsia="en-GB"/>
               </w:rPr>
-              <w:t xml:space="preserve">Filled by </w:t>
-            </w:r>
-            <w:proofErr w:type="spellStart"/>
-            <w:r>
-              <w:rPr>
-                <w:rFonts w:ascii="Calibri" w:eastAsia="Times New Roman" w:hAnsi="Calibri" w:cs="Times New Roman"/>
-                <w:color w:val="000000"/>
-                <w:lang w:eastAsia="en-GB"/>
-              </w:rPr>
-              <w:t>GenDouble</w:t>
-            </w:r>
-            <w:proofErr w:type="spellEnd"/>
+              <w:t>Filled by GenDouble</w:t>
+            </w:r>
           </w:p>
         </w:tc>
       </w:tr>
@@ -12533,7 +11849,6 @@
                 <w:lang w:eastAsia="en-GB"/>
               </w:rPr>
             </w:pPr>
-            <w:proofErr w:type="spellStart"/>
             <w:r>
               <w:rPr>
                 <w:rFonts w:ascii="Calibri" w:eastAsia="Times New Roman" w:hAnsi="Calibri" w:cs="Times New Roman"/>
@@ -12542,7 +11857,6 @@
               </w:rPr>
               <w:t>ElemInds</w:t>
             </w:r>
-            <w:proofErr w:type="spellEnd"/>
           </w:p>
         </w:tc>
         <w:tc>
@@ -12720,7 +12034,6 @@
                 <w:lang w:eastAsia="en-GB"/>
               </w:rPr>
             </w:pPr>
-            <w:proofErr w:type="spellStart"/>
             <w:r>
               <w:rPr>
                 <w:rFonts w:ascii="Calibri" w:eastAsia="Times New Roman" w:hAnsi="Calibri" w:cs="Times New Roman"/>
@@ -12729,7 +12042,6 @@
               </w:rPr>
               <w:t>ColInds</w:t>
             </w:r>
-            <w:proofErr w:type="spellEnd"/>
           </w:p>
         </w:tc>
         <w:tc>
@@ -12812,7 +12124,6 @@
               </w:rPr>
               <w:t xml:space="preserve">Same as </w:t>
             </w:r>
-            <w:proofErr w:type="spellStart"/>
             <w:r>
               <w:rPr>
                 <w:rFonts w:ascii="Calibri" w:eastAsia="Times New Roman" w:hAnsi="Calibri" w:cs="Times New Roman"/>
@@ -12821,7 +12132,6 @@
               </w:rPr>
               <w:t>RowInds</w:t>
             </w:r>
-            <w:proofErr w:type="spellEnd"/>
           </w:p>
         </w:tc>
       </w:tr>
@@ -12845,7 +12155,6 @@
                 <w:lang w:eastAsia="en-GB"/>
               </w:rPr>
             </w:pPr>
-            <w:proofErr w:type="spellStart"/>
             <w:r>
               <w:rPr>
                 <w:rFonts w:ascii="Calibri" w:eastAsia="Times New Roman" w:hAnsi="Calibri" w:cs="Times New Roman"/>
@@ -12854,7 +12163,6 @@
               </w:rPr>
               <w:t>RowInds</w:t>
             </w:r>
-            <w:proofErr w:type="spellEnd"/>
           </w:p>
         </w:tc>
         <w:tc>
@@ -13181,7 +12489,6 @@
                 <w:lang w:eastAsia="en-GB"/>
               </w:rPr>
             </w:pPr>
-            <w:proofErr w:type="spellStart"/>
             <w:r>
               <w:rPr>
                 <w:rFonts w:ascii="Calibri" w:eastAsia="Times New Roman" w:hAnsi="Calibri" w:cs="Times New Roman"/>
@@ -13190,7 +12497,6 @@
               </w:rPr>
               <w:t>FilePath</w:t>
             </w:r>
-            <w:proofErr w:type="spellEnd"/>
           </w:p>
         </w:tc>
         <w:tc>
@@ -13239,25 +12545,7 @@
                 <w:color w:val="000000"/>
                 <w:lang w:eastAsia="en-GB"/>
               </w:rPr>
-              <w:t>"./</w:t>
-            </w:r>
-            <w:proofErr w:type="spellStart"/>
-            <w:r>
-              <w:rPr>
-                <w:rFonts w:ascii="Calibri" w:eastAsia="Times New Roman" w:hAnsi="Calibri" w:cs="Times New Roman"/>
-                <w:color w:val="000000"/>
-                <w:lang w:eastAsia="en-GB"/>
-              </w:rPr>
-              <w:t>test.mat</w:t>
-            </w:r>
-            <w:proofErr w:type="spellEnd"/>
-            <w:r>
-              <w:rPr>
-                <w:rFonts w:ascii="Calibri" w:eastAsia="Times New Roman" w:hAnsi="Calibri" w:cs="Times New Roman"/>
-                <w:color w:val="000000"/>
-                <w:lang w:eastAsia="en-GB"/>
-              </w:rPr>
-              <w:t>"</w:t>
+              <w:t>"./test.mat"</w:t>
             </w:r>
           </w:p>
         </w:tc>
@@ -13282,7 +12570,6 @@
                 <w:lang w:eastAsia="en-GB"/>
               </w:rPr>
             </w:pPr>
-            <w:proofErr w:type="spellStart"/>
             <w:r>
               <w:rPr>
                 <w:rFonts w:ascii="Calibri" w:eastAsia="Times New Roman" w:hAnsi="Calibri" w:cs="Times New Roman"/>
@@ -13291,7 +12578,6 @@
               </w:rPr>
               <w:t>MatNormString</w:t>
             </w:r>
-            <w:proofErr w:type="spellEnd"/>
           </w:p>
         </w:tc>
         <w:tc>
@@ -13323,25 +12609,7 @@
                 <w:color w:val="000000"/>
                 <w:lang w:eastAsia="en-GB"/>
               </w:rPr>
-              <w:t>"</w:t>
-            </w:r>
-            <w:proofErr w:type="spellStart"/>
-            <w:r>
-              <w:rPr>
-                <w:rFonts w:ascii="Calibri" w:eastAsia="Times New Roman" w:hAnsi="Calibri" w:cs="Times New Roman"/>
-                <w:color w:val="000000"/>
-                <w:lang w:eastAsia="en-GB"/>
-              </w:rPr>
-              <w:t>inf</w:t>
-            </w:r>
-            <w:proofErr w:type="spellEnd"/>
-            <w:r>
-              <w:rPr>
-                <w:rFonts w:ascii="Calibri" w:eastAsia="Times New Roman" w:hAnsi="Calibri" w:cs="Times New Roman"/>
-                <w:color w:val="000000"/>
-                <w:lang w:eastAsia="en-GB"/>
-              </w:rPr>
-              <w:t>", "fro"</w:t>
+              <w:t>"inf", "fro"</w:t>
             </w:r>
             <w:r>
               <w:rPr>
@@ -13374,25 +12642,7 @@
                 <w:color w:val="000000"/>
                 <w:lang w:eastAsia="en-GB"/>
               </w:rPr>
-              <w:t>"</w:t>
-            </w:r>
-            <w:proofErr w:type="spellStart"/>
-            <w:r>
-              <w:rPr>
-                <w:rFonts w:ascii="Calibri" w:eastAsia="Times New Roman" w:hAnsi="Calibri" w:cs="Times New Roman"/>
-                <w:color w:val="000000"/>
-                <w:lang w:eastAsia="en-GB"/>
-              </w:rPr>
-              <w:t>inf</w:t>
-            </w:r>
-            <w:proofErr w:type="spellEnd"/>
-            <w:r>
-              <w:rPr>
-                <w:rFonts w:ascii="Calibri" w:eastAsia="Times New Roman" w:hAnsi="Calibri" w:cs="Times New Roman"/>
-                <w:color w:val="000000"/>
-                <w:lang w:eastAsia="en-GB"/>
-              </w:rPr>
-              <w:t>", "fro"</w:t>
+              <w:t>"inf", "fro"</w:t>
             </w:r>
           </w:p>
         </w:tc>
@@ -13417,7 +12667,6 @@
                 <w:lang w:eastAsia="en-GB"/>
               </w:rPr>
             </w:pPr>
-            <w:proofErr w:type="spellStart"/>
             <w:r>
               <w:rPr>
                 <w:rFonts w:ascii="Calibri" w:eastAsia="Times New Roman" w:hAnsi="Calibri" w:cs="Times New Roman"/>
@@ -13426,7 +12675,6 @@
               </w:rPr>
               <w:t>VecNormString</w:t>
             </w:r>
-            <w:proofErr w:type="spellEnd"/>
           </w:p>
         </w:tc>
         <w:tc>
@@ -13453,43 +12701,7 @@
                 <w:color w:val="000000"/>
                 <w:lang w:eastAsia="en-GB"/>
               </w:rPr>
-              <w:t>"</w:t>
-            </w:r>
-            <w:proofErr w:type="spellStart"/>
-            <w:r>
-              <w:rPr>
-                <w:rFonts w:ascii="Calibri" w:eastAsia="Times New Roman" w:hAnsi="Calibri" w:cs="Times New Roman"/>
-                <w:color w:val="000000"/>
-                <w:lang w:eastAsia="en-GB"/>
-              </w:rPr>
-              <w:t>inf</w:t>
-            </w:r>
-            <w:proofErr w:type="spellEnd"/>
-            <w:r>
-              <w:rPr>
-                <w:rFonts w:ascii="Calibri" w:eastAsia="Times New Roman" w:hAnsi="Calibri" w:cs="Times New Roman"/>
-                <w:color w:val="000000"/>
-                <w:lang w:eastAsia="en-GB"/>
-              </w:rPr>
-              <w:t>", "-</w:t>
-            </w:r>
-            <w:proofErr w:type="spellStart"/>
-            <w:r>
-              <w:rPr>
-                <w:rFonts w:ascii="Calibri" w:eastAsia="Times New Roman" w:hAnsi="Calibri" w:cs="Times New Roman"/>
-                <w:color w:val="000000"/>
-                <w:lang w:eastAsia="en-GB"/>
-              </w:rPr>
-              <w:t>inf</w:t>
-            </w:r>
-            <w:proofErr w:type="spellEnd"/>
-            <w:r>
-              <w:rPr>
-                <w:rFonts w:ascii="Calibri" w:eastAsia="Times New Roman" w:hAnsi="Calibri" w:cs="Times New Roman"/>
-                <w:color w:val="000000"/>
-                <w:lang w:eastAsia="en-GB"/>
-              </w:rPr>
-              <w:t>", "fro"</w:t>
+              <w:t>"inf", "-inf", "fro"</w:t>
             </w:r>
             <w:r>
               <w:rPr>
@@ -13517,43 +12729,7 @@
                 <w:color w:val="000000"/>
                 <w:lang w:eastAsia="en-GB"/>
               </w:rPr>
-              <w:t>"</w:t>
-            </w:r>
-            <w:proofErr w:type="spellStart"/>
-            <w:r>
-              <w:rPr>
-                <w:rFonts w:ascii="Calibri" w:eastAsia="Times New Roman" w:hAnsi="Calibri" w:cs="Times New Roman"/>
-                <w:color w:val="000000"/>
-                <w:lang w:eastAsia="en-GB"/>
-              </w:rPr>
-              <w:t>inf</w:t>
-            </w:r>
-            <w:proofErr w:type="spellEnd"/>
-            <w:r>
-              <w:rPr>
-                <w:rFonts w:ascii="Calibri" w:eastAsia="Times New Roman" w:hAnsi="Calibri" w:cs="Times New Roman"/>
-                <w:color w:val="000000"/>
-                <w:lang w:eastAsia="en-GB"/>
-              </w:rPr>
-              <w:t>", "-</w:t>
-            </w:r>
-            <w:proofErr w:type="spellStart"/>
-            <w:r>
-              <w:rPr>
-                <w:rFonts w:ascii="Calibri" w:eastAsia="Times New Roman" w:hAnsi="Calibri" w:cs="Times New Roman"/>
-                <w:color w:val="000000"/>
-                <w:lang w:eastAsia="en-GB"/>
-              </w:rPr>
-              <w:t>inf</w:t>
-            </w:r>
-            <w:proofErr w:type="spellEnd"/>
-            <w:r>
-              <w:rPr>
-                <w:rFonts w:ascii="Calibri" w:eastAsia="Times New Roman" w:hAnsi="Calibri" w:cs="Times New Roman"/>
-                <w:color w:val="000000"/>
-                <w:lang w:eastAsia="en-GB"/>
-              </w:rPr>
-              <w:t>", "fro"</w:t>
+              <w:t>"inf", "-inf", "fro"</w:t>
             </w:r>
           </w:p>
         </w:tc>
@@ -13833,7 +13009,6 @@
                 <w:lang w:eastAsia="en-GB"/>
               </w:rPr>
             </w:pPr>
-            <w:proofErr w:type="spellStart"/>
             <w:r>
               <w:rPr>
                 <w:rFonts w:ascii="Calibri" w:eastAsia="Times New Roman" w:hAnsi="Calibri" w:cs="Times New Roman"/>
@@ -13842,7 +13017,6 @@
               </w:rPr>
               <w:t>SinValSel</w:t>
             </w:r>
-            <w:proofErr w:type="spellEnd"/>
           </w:p>
         </w:tc>
         <w:tc>
@@ -13932,7 +13106,6 @@
                 <w:lang w:eastAsia="en-GB"/>
               </w:rPr>
             </w:pPr>
-            <w:proofErr w:type="spellStart"/>
             <w:r>
               <w:rPr>
                 <w:rFonts w:ascii="Calibri" w:eastAsia="Times New Roman" w:hAnsi="Calibri" w:cs="Times New Roman"/>
@@ -13941,7 +13114,6 @@
               </w:rPr>
               <w:t>OutputStream</w:t>
             </w:r>
-            <w:proofErr w:type="spellEnd"/>
           </w:p>
         </w:tc>
         <w:tc>
@@ -13965,18 +13137,8 @@
                 <w:color w:val="000000"/>
                 <w:lang w:eastAsia="en-GB"/>
               </w:rPr>
-              <w:t xml:space="preserve">Any stream extending </w:t>
-            </w:r>
-            <w:proofErr w:type="spellStart"/>
-            <w:r>
-              <w:rPr>
-                <w:rFonts w:ascii="Calibri" w:eastAsia="Times New Roman" w:hAnsi="Calibri" w:cs="Times New Roman"/>
-                <w:color w:val="000000"/>
-                <w:lang w:eastAsia="en-GB"/>
-              </w:rPr>
-              <w:t>OutputStream</w:t>
-            </w:r>
-            <w:proofErr w:type="spellEnd"/>
+              <w:t>Any stream extending OutputStream</w:t>
+            </w:r>
           </w:p>
         </w:tc>
         <w:tc>
@@ -13994,77 +13156,13 @@
                 <w:lang w:eastAsia="en-GB"/>
               </w:rPr>
             </w:pPr>
-            <w:proofErr w:type="spellStart"/>
-            <w:r>
-              <w:rPr>
-                <w:rFonts w:ascii="Calibri" w:eastAsia="Times New Roman" w:hAnsi="Calibri" w:cs="Times New Roman"/>
-                <w:color w:val="000000"/>
-                <w:lang w:eastAsia="en-GB"/>
-              </w:rPr>
-              <w:t>System.out</w:t>
-            </w:r>
-            <w:proofErr w:type="spellEnd"/>
-            <w:r>
-              <w:rPr>
-                <w:rFonts w:ascii="Calibri" w:eastAsia="Times New Roman" w:hAnsi="Calibri" w:cs="Times New Roman"/>
-                <w:color w:val="000000"/>
-                <w:lang w:eastAsia="en-GB"/>
-              </w:rPr>
-              <w:t xml:space="preserve">, </w:t>
-            </w:r>
-            <w:proofErr w:type="spellStart"/>
-            <w:r>
-              <w:rPr>
-                <w:rFonts w:ascii="Calibri" w:eastAsia="Times New Roman" w:hAnsi="Calibri" w:cs="Times New Roman"/>
-                <w:color w:val="000000"/>
-                <w:lang w:eastAsia="en-GB"/>
-              </w:rPr>
-              <w:t>System.err</w:t>
-            </w:r>
-            <w:proofErr w:type="spellEnd"/>
-            <w:r>
-              <w:rPr>
-                <w:rFonts w:ascii="Calibri" w:eastAsia="Times New Roman" w:hAnsi="Calibri" w:cs="Times New Roman"/>
-                <w:color w:val="000000"/>
-                <w:lang w:eastAsia="en-GB"/>
-              </w:rPr>
-              <w:t xml:space="preserve">, </w:t>
-            </w:r>
-            <w:proofErr w:type="spellStart"/>
-            <w:r>
-              <w:rPr>
-                <w:rFonts w:ascii="Calibri" w:eastAsia="Times New Roman" w:hAnsi="Calibri" w:cs="Times New Roman"/>
-                <w:color w:val="000000"/>
-                <w:lang w:eastAsia="en-GB"/>
-              </w:rPr>
-              <w:t>FileOutputStream</w:t>
-            </w:r>
-            <w:proofErr w:type="spellEnd"/>
-            <w:r>
-              <w:rPr>
-                <w:rFonts w:ascii="Calibri" w:eastAsia="Times New Roman" w:hAnsi="Calibri" w:cs="Times New Roman"/>
-                <w:color w:val="000000"/>
-                <w:lang w:eastAsia="en-GB"/>
-              </w:rPr>
-              <w:t>("./</w:t>
-            </w:r>
-            <w:proofErr w:type="spellStart"/>
-            <w:r>
-              <w:rPr>
-                <w:rFonts w:ascii="Calibri" w:eastAsia="Times New Roman" w:hAnsi="Calibri" w:cs="Times New Roman"/>
-                <w:color w:val="000000"/>
-                <w:lang w:eastAsia="en-GB"/>
-              </w:rPr>
-              <w:t>test.mat</w:t>
-            </w:r>
-            <w:proofErr w:type="spellEnd"/>
-            <w:r>
-              <w:rPr>
-                <w:rFonts w:ascii="Calibri" w:eastAsia="Times New Roman" w:hAnsi="Calibri" w:cs="Times New Roman"/>
-                <w:color w:val="000000"/>
-                <w:lang w:eastAsia="en-GB"/>
-              </w:rPr>
-              <w:t>", false);</w:t>
+            <w:r>
+              <w:rPr>
+                <w:rFonts w:ascii="Calibri" w:eastAsia="Times New Roman" w:hAnsi="Calibri" w:cs="Times New Roman"/>
+                <w:color w:val="000000"/>
+                <w:lang w:eastAsia="en-GB"/>
+              </w:rPr>
+              <w:t>System.out, System.err, FileOutputStream("./test.mat", false);</w:t>
             </w:r>
           </w:p>
         </w:tc>
@@ -14089,7 +13187,6 @@
                 <w:lang w:eastAsia="en-GB"/>
               </w:rPr>
             </w:pPr>
-            <w:proofErr w:type="spellStart"/>
             <w:r>
               <w:rPr>
                 <w:rFonts w:ascii="Calibri" w:eastAsia="Times New Roman" w:hAnsi="Calibri" w:cs="Times New Roman"/>
@@ -14098,7 +13195,6 @@
               </w:rPr>
               <w:t>InputStream</w:t>
             </w:r>
-            <w:proofErr w:type="spellEnd"/>
           </w:p>
         </w:tc>
         <w:tc>
@@ -14122,18 +13218,8 @@
                 <w:color w:val="000000"/>
                 <w:lang w:eastAsia="en-GB"/>
               </w:rPr>
-              <w:t xml:space="preserve">Any stream extending </w:t>
-            </w:r>
-            <w:proofErr w:type="spellStart"/>
-            <w:r>
-              <w:rPr>
-                <w:rFonts w:ascii="Calibri" w:eastAsia="Times New Roman" w:hAnsi="Calibri" w:cs="Times New Roman"/>
-                <w:color w:val="000000"/>
-                <w:lang w:eastAsia="en-GB"/>
-              </w:rPr>
-              <w:t>InputStream</w:t>
-            </w:r>
-            <w:proofErr w:type="spellEnd"/>
+              <w:t>Any stream extending InputStream</w:t>
+            </w:r>
           </w:p>
         </w:tc>
         <w:tc>
@@ -14151,41 +13237,13 @@
                 <w:lang w:eastAsia="en-GB"/>
               </w:rPr>
             </w:pPr>
-            <w:proofErr w:type="spellStart"/>
-            <w:r>
-              <w:rPr>
-                <w:rFonts w:ascii="Calibri" w:eastAsia="Times New Roman" w:hAnsi="Calibri" w:cs="Times New Roman"/>
-                <w:color w:val="000000"/>
-                <w:lang w:eastAsia="en-GB"/>
-              </w:rPr>
-              <w:t>FileInputStream</w:t>
-            </w:r>
-            <w:proofErr w:type="spellEnd"/>
-            <w:r>
-              <w:rPr>
-                <w:rFonts w:ascii="Calibri" w:eastAsia="Times New Roman" w:hAnsi="Calibri" w:cs="Times New Roman"/>
-                <w:color w:val="000000"/>
-                <w:lang w:eastAsia="en-GB"/>
-              </w:rPr>
-              <w:t>("./</w:t>
-            </w:r>
-            <w:proofErr w:type="spellStart"/>
-            <w:r>
-              <w:rPr>
-                <w:rFonts w:ascii="Calibri" w:eastAsia="Times New Roman" w:hAnsi="Calibri" w:cs="Times New Roman"/>
-                <w:color w:val="000000"/>
-                <w:lang w:eastAsia="en-GB"/>
-              </w:rPr>
-              <w:t>test.mat</w:t>
-            </w:r>
-            <w:proofErr w:type="spellEnd"/>
-            <w:r>
-              <w:rPr>
-                <w:rFonts w:ascii="Calibri" w:eastAsia="Times New Roman" w:hAnsi="Calibri" w:cs="Times New Roman"/>
-                <w:color w:val="000000"/>
-                <w:lang w:eastAsia="en-GB"/>
-              </w:rPr>
-              <w:t>")</w:t>
+            <w:r>
+              <w:rPr>
+                <w:rFonts w:ascii="Calibri" w:eastAsia="Times New Roman" w:hAnsi="Calibri" w:cs="Times New Roman"/>
+                <w:color w:val="000000"/>
+                <w:lang w:eastAsia="en-GB"/>
+              </w:rPr>
+              <w:t>FileInputStream("./test.mat")</w:t>
             </w:r>
           </w:p>
         </w:tc>
@@ -14210,7 +13268,6 @@
                 <w:lang w:eastAsia="en-GB"/>
               </w:rPr>
             </w:pPr>
-            <w:proofErr w:type="spellStart"/>
             <w:r>
               <w:rPr>
                 <w:rFonts w:ascii="Calibri" w:eastAsia="Times New Roman" w:hAnsi="Calibri" w:cs="Times New Roman"/>
@@ -14219,7 +13276,6 @@
               </w:rPr>
               <w:t>FileType</w:t>
             </w:r>
-            <w:proofErr w:type="spellEnd"/>
           </w:p>
         </w:tc>
         <w:tc>
@@ -14309,7 +13365,6 @@
                 <w:lang w:eastAsia="en-GB"/>
               </w:rPr>
             </w:pPr>
-            <w:proofErr w:type="spellStart"/>
             <w:r>
               <w:rPr>
                 <w:rFonts w:ascii="Calibri" w:eastAsia="Times New Roman" w:hAnsi="Calibri" w:cs="Times New Roman"/>
@@ -14334,7 +13389,6 @@
               </w:rPr>
               <w:t>Param</w:t>
             </w:r>
-            <w:proofErr w:type="spellEnd"/>
           </w:p>
         </w:tc>
         <w:tc>
@@ -14494,14 +13548,27 @@
       <w:r>
         <w:t xml:space="preserve">Table </w:t>
       </w:r>
-      <w:fldSimple w:instr=" SEQ Table \* ARABIC ">
-        <w:r>
-          <w:rPr>
-            <w:noProof/>
-          </w:rPr>
-          <w:t>2</w:t>
-        </w:r>
-      </w:fldSimple>
+      <w:r>
+        <w:fldChar w:fldCharType="begin"/>
+      </w:r>
+      <w:r>
+        <w:instrText xml:space="preserve"> SEQ Table \* ARABIC </w:instrText>
+      </w:r>
+      <w:r>
+        <w:fldChar w:fldCharType="separate"/>
+      </w:r>
+      <w:r>
+        <w:rPr>
+          <w:noProof/>
+        </w:rPr>
+        <w:t>2</w:t>
+      </w:r>
+      <w:r>
+        <w:rPr>
+          <w:noProof/>
+        </w:rPr>
+        <w:fldChar w:fldCharType="end"/>
+      </w:r>
       <w:r>
         <w:t>: Domain range and test instances</w:t>
       </w:r>
@@ -14541,17 +13608,15 @@
       <w:pPr>
         <w:pStyle w:val="berschrift1"/>
       </w:pPr>
-      <w:bookmarkStart w:id="7" w:name="_Toc384132101"/>
+      <w:bookmarkStart w:id="8" w:name="_Toc384132101"/>
       <w:r>
         <w:lastRenderedPageBreak/>
         <w:t>Independent methods</w:t>
       </w:r>
-      <w:bookmarkEnd w:id="7"/>
+      <w:bookmarkEnd w:id="8"/>
       <w:r>
         <w:t xml:space="preserve"> </w:t>
       </w:r>
-      <w:bookmarkStart w:id="8" w:name="_GoBack"/>
-      <w:bookmarkEnd w:id="8"/>
     </w:p>
     <w:p>
       <w:r>
@@ -14576,21 +13641,14 @@
       <w:pPr>
         <w:ind w:left="720"/>
       </w:pPr>
-      <w:proofErr w:type="gramStart"/>
       <w:r>
         <w:t>Test</w:t>
       </w:r>
       <w:r>
         <w:t>(</w:t>
       </w:r>
-      <w:proofErr w:type="spellStart"/>
-      <w:proofErr w:type="gramEnd"/>
-      <w:r>
-        <w:t>InPlace</w:t>
-      </w:r>
-      <w:proofErr w:type="spellEnd"/>
-      <w:r>
-        <w:t>|)</w:t>
+      <w:r>
+        <w:t>InPlace|)</w:t>
       </w:r>
       <w:r>
         <w:t>(Random|)(</w:t>
@@ -14625,15 +13683,7 @@
     </w:p>
     <w:p>
       <w:r>
-        <w:t xml:space="preserve">… </w:t>
-      </w:r>
-      <w:proofErr w:type="gramStart"/>
-      <w:r>
-        <w:t>where</w:t>
-      </w:r>
-      <w:proofErr w:type="gramEnd"/>
-      <w:r>
-        <w:t xml:space="preserve"> </w:t>
+        <w:t xml:space="preserve">… where </w:t>
       </w:r>
       <w:r>
         <w:rPr>
@@ -14707,13 +13757,8 @@
         <w:t xml:space="preserve"> all independent methods that </w:t>
       </w:r>
       <w:r>
-        <w:t xml:space="preserve">are </w:t>
-      </w:r>
-      <w:proofErr w:type="spellStart"/>
-      <w:r>
-        <w:t>randomless</w:t>
-      </w:r>
-      <w:proofErr w:type="spellEnd"/>
+        <w:t>are randomless</w:t>
+      </w:r>
       <w:r>
         <w:t xml:space="preserve">, operate out-of-place and requires both column index </w:t>
       </w:r>
@@ -14828,7 +13873,6 @@
           <w:i/>
         </w:rPr>
       </w:pPr>
-      <w:proofErr w:type="gramStart"/>
       <w:r>
         <w:rPr>
           <w:i/>
@@ -14841,7 +13885,6 @@
         </w:rPr>
         <w:t>unit test.</w:t>
       </w:r>
-      <w:proofErr w:type="gramEnd"/>
     </w:p>
     <w:p>
       <w:pPr>
@@ -14883,15 +13926,7 @@
     </w:p>
     <w:p>
       <w:r>
-        <w:t xml:space="preserve">Methods within </w:t>
-      </w:r>
-      <w:proofErr w:type="spellStart"/>
-      <w:r>
-        <w:t>ArmadilloJava</w:t>
-      </w:r>
-      <w:proofErr w:type="spellEnd"/>
-      <w:r>
-        <w:t xml:space="preserve"> that are based on a uniform distribution shall have the same amount of entries within each </w:t>
+        <w:t xml:space="preserve">Methods within ArmadilloJava that are based on a uniform distribution shall have the same amount of entries within each </w:t>
       </w:r>
       <w:r>
         <w:t>bin</w:t>
@@ -14948,15 +13983,7 @@
     </w:p>
     <w:p>
       <w:r>
-        <w:t xml:space="preserve">All of these methods are tested within a single test class grouped by their parent class in </w:t>
-      </w:r>
-      <w:proofErr w:type="spellStart"/>
-      <w:r>
-        <w:t>ArmadilloJava</w:t>
-      </w:r>
-      <w:proofErr w:type="spellEnd"/>
-      <w:r>
-        <w:t>, which should result in:</w:t>
+        <w:t>All of these methods are tested within a single test class grouped by their parent class in ArmadilloJava, which should result in:</w:t>
       </w:r>
     </w:p>
     <w:p>
@@ -15013,36 +14040,30 @@
       <w:r>
         <w:t xml:space="preserve">For </w:t>
       </w:r>
-      <w:proofErr w:type="spellStart"/>
       <w:r>
         <w:rPr>
           <w:rStyle w:val="IntensiveHervorhebung"/>
         </w:rPr>
         <w:t>RunningStat</w:t>
       </w:r>
-      <w:proofErr w:type="spellEnd"/>
       <w:r>
         <w:t xml:space="preserve"> and </w:t>
       </w:r>
-      <w:proofErr w:type="spellStart"/>
       <w:r>
         <w:rPr>
           <w:rStyle w:val="IntensiveHervorhebung"/>
         </w:rPr>
         <w:t>RunningStatVec</w:t>
       </w:r>
-      <w:proofErr w:type="spellEnd"/>
       <w:r>
         <w:t xml:space="preserve">, the actual results are to be compared against pre-calculated expectations, while </w:t>
       </w:r>
-      <w:proofErr w:type="spellStart"/>
       <w:r>
         <w:rPr>
           <w:rStyle w:val="IntensiveHervorhebung"/>
         </w:rPr>
         <w:t>WallClock</w:t>
       </w:r>
-      <w:proofErr w:type="spellEnd"/>
       <w:r>
         <w:t xml:space="preserve"> is measured by the expected difference in time between two CPU-time measurements.</w:t>
       </w:r>
@@ -15192,15 +14213,7 @@
     </w:p>
     <w:p>
       <w:r>
-        <w:t xml:space="preserve">M. Dow, Explicit inverses of </w:t>
-      </w:r>
-      <w:proofErr w:type="spellStart"/>
-      <w:r>
-        <w:t>Toeplitz</w:t>
-      </w:r>
-      <w:proofErr w:type="spellEnd"/>
-      <w:r>
-        <w:t xml:space="preserve"> and associated matrices, Australian &amp; New Zealand Industrial and Applied Mathematics Journal 44 (2003)</w:t>
+        <w:t>M. Dow, Explicit inverses of Toeplitz and associated matrices, Australian &amp; New Zealand Industrial and Applied Mathematics Journal 44 (2003)</w:t>
       </w:r>
       <w:r>
         <w:t xml:space="preserve">, Edition E </w:t>
@@ -15214,39 +14227,7 @@
     </w:p>
     <w:p>
       <w:r>
-        <w:t xml:space="preserve">M. </w:t>
-      </w:r>
-      <w:proofErr w:type="spellStart"/>
-      <w:r>
-        <w:t>Kac</w:t>
-      </w:r>
-      <w:proofErr w:type="spellEnd"/>
-      <w:r>
-        <w:t xml:space="preserve">, W. L. Murdock, and G. </w:t>
-      </w:r>
-      <w:proofErr w:type="spellStart"/>
-      <w:r>
-        <w:t>Szegö</w:t>
-      </w:r>
-      <w:proofErr w:type="spellEnd"/>
-      <w:r>
-        <w:t xml:space="preserve">, </w:t>
-      </w:r>
-      <w:proofErr w:type="gramStart"/>
-      <w:r>
-        <w:t>On</w:t>
-      </w:r>
-      <w:proofErr w:type="gramEnd"/>
-      <w:r>
-        <w:t xml:space="preserve"> the eigenvalues of certain </w:t>
-      </w:r>
-      <w:proofErr w:type="spellStart"/>
-      <w:r>
-        <w:t>Hermitian</w:t>
-      </w:r>
-      <w:proofErr w:type="spellEnd"/>
-      <w:r>
-        <w:t xml:space="preserve"> forms, </w:t>
+        <w:t xml:space="preserve">M. Kac, W. L. Murdock, and G. Szegö, On the eigenvalues of certain Hermitian forms, </w:t>
       </w:r>
       <w:r>
         <w:t>Journal of Rational Mechanics and Analysis</w:t>
@@ -15347,14 +14328,12 @@
           <w:b/>
         </w:rPr>
       </w:pPr>
-      <w:proofErr w:type="spellStart"/>
       <w:r>
         <w:rPr>
           <w:b/>
         </w:rPr>
         <w:t>Vec</w:t>
       </w:r>
-      <w:proofErr w:type="spellEnd"/>
       <w:r>
         <w:t xml:space="preserve"> </w:t>
       </w:r>
@@ -15381,14 +14360,12 @@
         </w:tabs>
         <w:spacing w:after="120" w:line="240" w:lineRule="auto"/>
       </w:pPr>
-      <w:proofErr w:type="spellStart"/>
       <w:r>
         <w:rPr>
           <w:b/>
         </w:rPr>
         <w:t>Arma</w:t>
       </w:r>
-      <w:proofErr w:type="spellEnd"/>
       <w:r>
         <w:rPr>
           <w:b/>
@@ -15441,14 +14418,12 @@
           <w:b/>
         </w:rPr>
       </w:pPr>
-      <w:proofErr w:type="spellStart"/>
       <w:r>
         <w:rPr>
           <w:b/>
         </w:rPr>
         <w:t>RunningStat</w:t>
       </w:r>
-      <w:proofErr w:type="spellEnd"/>
       <w:r>
         <w:rPr>
           <w:b/>
@@ -15475,14 +14450,12 @@
           <w:b/>
         </w:rPr>
       </w:pPr>
-      <w:proofErr w:type="spellStart"/>
       <w:r>
         <w:rPr>
           <w:b/>
         </w:rPr>
         <w:t>RunningStatVec</w:t>
       </w:r>
-      <w:proofErr w:type="spellEnd"/>
       <w:r>
         <w:rPr>
           <w:b/>
@@ -15506,14 +14479,12 @@
         </w:tabs>
         <w:spacing w:after="120" w:line="240" w:lineRule="auto"/>
       </w:pPr>
-      <w:proofErr w:type="spellStart"/>
       <w:r>
         <w:rPr>
           <w:b/>
         </w:rPr>
         <w:t>WallClock</w:t>
       </w:r>
-      <w:proofErr w:type="spellEnd"/>
       <w:r>
         <w:rPr>
           <w:b/>
@@ -15543,32 +14514,11 @@
       <w:r>
         <w:tab/>
       </w:r>
-      <w:proofErr w:type="spellStart"/>
-      <w:r>
-        <w:t>Kac</w:t>
-      </w:r>
-      <w:proofErr w:type="spellEnd"/>
-      <w:r>
-        <w:t>-Murdock-</w:t>
-      </w:r>
-      <w:proofErr w:type="spellStart"/>
-      <w:r>
-        <w:t>Szegö</w:t>
-      </w:r>
-      <w:proofErr w:type="spellEnd"/>
-      <w:r>
-        <w:t xml:space="preserve"> </w:t>
-      </w:r>
-      <w:r>
-        <w:t xml:space="preserve">matrix, a special instance of a </w:t>
-      </w:r>
-      <w:proofErr w:type="spellStart"/>
-      <w:r>
-        <w:t>toeplitz</w:t>
-      </w:r>
-      <w:proofErr w:type="spellEnd"/>
-      <w:r>
-        <w:t xml:space="preserve"> matrix</w:t>
+      <w:r>
+        <w:t xml:space="preserve">Kac-Murdock-Szegö </w:t>
+      </w:r>
+      <w:r>
+        <w:t>matrix, a special instance of a toeplitz matrix</w:t>
       </w:r>
     </w:p>
     <w:sectPr>
@@ -15618,6 +14568,7 @@
         <w:docPartUnique/>
       </w:docPartObj>
     </w:sdtPr>
+    <w:sdtEndPr/>
     <w:sdtContent>
       <w:p>
         <w:pPr>
@@ -15727,7 +14678,7 @@
                                     <w:color w:val="8C8C8C" w:themeColor="background1" w:themeShade="8C"/>
                                     <w:lang w:val="de-DE"/>
                                   </w:rPr>
-                                  <w:t>11</w:t>
+                                  <w:t>9</w:t>
                                 </w:r>
                                 <w:r>
                                   <w:rPr>
@@ -15881,7 +14832,7 @@
                               <w:color w:val="8C8C8C" w:themeColor="background1" w:themeShade="8C"/>
                               <w:lang w:val="de-DE"/>
                             </w:rPr>
-                            <w:t>11</w:t>
+                            <w:t>9</w:t>
                           </w:r>
                           <w:r>
                             <w:rPr>
@@ -15930,6 +14881,7 @@
         <w:docPartUnique/>
       </w:docPartObj>
     </w:sdtPr>
+    <w:sdtEndPr/>
     <w:sdtContent>
       <w:p>
         <w:pPr>
@@ -16039,7 +14991,7 @@
                                     <w:color w:val="8C8C8C" w:themeColor="background1" w:themeShade="8C"/>
                                     <w:lang w:val="de-DE"/>
                                   </w:rPr>
-                                  <w:t>10</w:t>
+                                  <w:t>8</w:t>
                                 </w:r>
                                 <w:r>
                                   <w:rPr>
@@ -16193,7 +15145,7 @@
                               <w:color w:val="8C8C8C" w:themeColor="background1" w:themeShade="8C"/>
                               <w:lang w:val="de-DE"/>
                             </w:rPr>
-                            <w:t>10</w:t>
+                            <w:t>8</w:t>
                           </w:r>
                           <w:r>
                             <w:rPr>
@@ -18953,7 +17905,7 @@
 </file>
 
 <file path=customXml/itemProps2.xml><?xml version="1.0" encoding="utf-8"?>
-<ds:datastoreItem xmlns:ds="http://schemas.openxmlformats.org/officeDocument/2006/customXml" ds:itemID="{99407714-CFFD-43C8-8CD6-1F0437DA7A49}">
+<ds:datastoreItem xmlns:ds="http://schemas.openxmlformats.org/officeDocument/2006/customXml" ds:itemID="{7196D066-8F5C-428D-8898-B8904FC08FEB}">
   <ds:schemaRefs>
     <ds:schemaRef ds:uri="http://schemas.openxmlformats.org/officeDocument/2006/bibliography"/>
   </ds:schemaRefs>

</xml_diff>

<commit_message>
Added span::all and span(x) as test inputs
</commit_message>
<xml_diff>
--- a/src/test/Master test plan.docx
+++ b/src/test/Master test plan.docx
@@ -1,6 +1,6 @@
 
 <file path=word/document.xml><?xml version="1.0" encoding="utf-8"?>
-<w:document xmlns:wpc="http://schemas.microsoft.com/office/word/2010/wordprocessingCanvas" xmlns:mc="http://schemas.openxmlformats.org/markup-compatibility/2006" xmlns:o="urn:schemas-microsoft-com:office:office" xmlns:r="http://schemas.openxmlformats.org/officeDocument/2006/relationships" xmlns:m="http://schemas.openxmlformats.org/officeDocument/2006/math" xmlns:v="urn:schemas-microsoft-com:vml" xmlns:wp14="http://schemas.microsoft.com/office/word/2010/wordprocessingDrawing" xmlns:wp="http://schemas.openxmlformats.org/drawingml/2006/wordprocessingDrawing" xmlns:w10="urn:schemas-microsoft-com:office:word" xmlns:w="http://schemas.openxmlformats.org/wordprocessingml/2006/main" xmlns:w14="http://schemas.microsoft.com/office/word/2010/wordml" xmlns:wpg="http://schemas.microsoft.com/office/word/2010/wordprocessingGroup" xmlns:wpi="http://schemas.microsoft.com/office/word/2010/wordprocessingInk" xmlns:wne="http://schemas.microsoft.com/office/word/2006/wordml" xmlns:wps="http://schemas.microsoft.com/office/word/2010/wordprocessingShape" mc:Ignorable="w14 wp14">
+<w:document xmlns:wpc="http://schemas.microsoft.com/office/word/2010/wordprocessingCanvas" xmlns:mc="http://schemas.openxmlformats.org/markup-compatibility/2006" xmlns:o="urn:schemas-microsoft-com:office:office" xmlns:r="http://schemas.openxmlformats.org/officeDocument/2006/relationships" xmlns:m="http://schemas.openxmlformats.org/officeDocument/2006/math" xmlns:v="urn:schemas-microsoft-com:vml" xmlns:wp14="http://schemas.microsoft.com/office/word/2010/wordprocessingDrawing" xmlns:wp="http://schemas.openxmlformats.org/drawingml/2006/wordprocessingDrawing" xmlns:w10="urn:schemas-microsoft-com:office:word" xmlns:w="http://schemas.openxmlformats.org/wordprocessingml/2006/main" xmlns:w14="http://schemas.microsoft.com/office/word/2010/wordml" xmlns:w15="http://schemas.microsoft.com/office/word/2012/wordml" xmlns:wpg="http://schemas.microsoft.com/office/word/2010/wordprocessingGroup" xmlns:wpi="http://schemas.microsoft.com/office/word/2010/wordprocessingInk" xmlns:wne="http://schemas.microsoft.com/office/word/2006/wordml" xmlns:wps="http://schemas.microsoft.com/office/word/2010/wordprocessingShape" mc:Ignorable="w14 w15 wp14">
   <w:body>
     <w:sdt>
       <w:sdtPr>
@@ -868,7 +868,7 @@
                 <w:noProof/>
                 <w:webHidden/>
               </w:rPr>
-              <w:t>11</w:t>
+              <w:t>10</w:t>
             </w:r>
             <w:r>
               <w:rPr>
@@ -936,7 +936,7 @@
                 <w:noProof/>
                 <w:webHidden/>
               </w:rPr>
-              <w:t>11</w:t>
+              <w:t>10</w:t>
             </w:r>
             <w:r>
               <w:rPr>
@@ -1004,7 +1004,7 @@
                 <w:noProof/>
                 <w:webHidden/>
               </w:rPr>
-              <w:t>11</w:t>
+              <w:t>10</w:t>
             </w:r>
             <w:r>
               <w:rPr>
@@ -1072,7 +1072,7 @@
                 <w:noProof/>
                 <w:webHidden/>
               </w:rPr>
-              <w:t>11</w:t>
+              <w:t>10</w:t>
             </w:r>
             <w:r>
               <w:rPr>
@@ -1140,7 +1140,7 @@
                 <w:noProof/>
                 <w:webHidden/>
               </w:rPr>
-              <w:t>11</w:t>
+              <w:t>10</w:t>
             </w:r>
             <w:r>
               <w:rPr>
@@ -1210,7 +1210,7 @@
                 <w:noProof/>
                 <w:webHidden/>
               </w:rPr>
-              <w:t>12</w:t>
+              <w:t>11</w:t>
             </w:r>
             <w:r>
               <w:rPr>
@@ -1280,7 +1280,7 @@
                 <w:noProof/>
                 <w:webHidden/>
               </w:rPr>
-              <w:t>13</w:t>
+              <w:t>12</w:t>
             </w:r>
             <w:r>
               <w:rPr>
@@ -1350,7 +1350,7 @@
                 <w:noProof/>
                 <w:webHidden/>
               </w:rPr>
-              <w:t>14</w:t>
+              <w:t>13</w:t>
             </w:r>
             <w:r>
               <w:rPr>
@@ -1420,7 +1420,7 @@
                 <w:noProof/>
                 <w:webHidden/>
               </w:rPr>
-              <w:t>15</w:t>
+              <w:t>14</w:t>
             </w:r>
             <w:r>
               <w:rPr>
@@ -1490,7 +1490,7 @@
                 <w:noProof/>
                 <w:webHidden/>
               </w:rPr>
-              <w:t>16</w:t>
+              <w:t>15</w:t>
             </w:r>
             <w:r>
               <w:rPr>
@@ -2429,7 +2429,7 @@
       <w:r>
         <w:t xml:space="preserve">build with a recent version of </w:t>
       </w:r>
-      <w:hyperlink r:id="rId10" w:history="1">
+      <w:hyperlink r:id="rId9" w:history="1">
         <w:r>
           <w:rPr>
             <w:rStyle w:val="Hyperlink"/>
@@ -2449,7 +2449,7 @@
       <w:r>
         <w:t xml:space="preserve">by </w:t>
       </w:r>
-      <w:hyperlink r:id="rId11" w:history="1">
+      <w:hyperlink r:id="rId10" w:history="1">
         <w:r>
           <w:rPr>
             <w:rStyle w:val="Hyperlink"/>
@@ -7753,27 +7753,14 @@
       <w:r>
         <w:t xml:space="preserve">Table </w:t>
       </w:r>
-      <w:r>
-        <w:fldChar w:fldCharType="begin"/>
-      </w:r>
-      <w:r>
-        <w:instrText xml:space="preserve"> SEQ Table \* ARABIC </w:instrText>
-      </w:r>
-      <w:r>
-        <w:fldChar w:fldCharType="separate"/>
-      </w:r>
-      <w:r>
-        <w:rPr>
-          <w:noProof/>
-        </w:rPr>
-        <w:t>1</w:t>
-      </w:r>
-      <w:r>
-        <w:rPr>
-          <w:noProof/>
-        </w:rPr>
-        <w:fldChar w:fldCharType="end"/>
-      </w:r>
+      <w:fldSimple w:instr=" SEQ Table \* ARABIC ">
+        <w:r>
+          <w:rPr>
+            <w:noProof/>
+          </w:rPr>
+          <w:t>1</w:t>
+        </w:r>
+      </w:fldSimple>
       <w:r>
         <w:t>:</w:t>
       </w:r>
@@ -7985,8 +7972,8 @@
           <w:i/>
         </w:rPr>
         <w:sectPr>
-          <w:footerReference w:type="default" r:id="rId12"/>
-          <w:footerReference w:type="first" r:id="rId13"/>
+          <w:footerReference w:type="default" r:id="rId11"/>
+          <w:footerReference w:type="first" r:id="rId12"/>
           <w:pgSz w:w="11906" w:h="16838"/>
           <w:pgMar w:top="1417" w:right="1417" w:bottom="1134" w:left="1417" w:header="708" w:footer="708" w:gutter="0"/>
           <w:pgNumType w:start="0"/>
@@ -9821,6 +9808,8 @@
                 <w:lang w:eastAsia="en-GB"/>
               </w:rPr>
             </w:pPr>
+            <w:bookmarkStart w:id="7" w:name="_GoBack"/>
+            <w:bookmarkEnd w:id="7"/>
             <w:r>
               <w:rPr>
                 <w:rFonts w:ascii="Calibri" w:eastAsia="Times New Roman" w:hAnsi="Calibri" w:cs="Times New Roman"/>
@@ -9996,6 +9985,14 @@
                 <w:color w:val="000000"/>
                 <w:lang w:eastAsia="en-GB"/>
               </w:rPr>
+              <w:t xml:space="preserve">Span.all(), </w:t>
+            </w:r>
+            <w:r>
+              <w:rPr>
+                <w:rFonts w:ascii="Calibri" w:eastAsia="Times New Roman" w:hAnsi="Calibri" w:cs="Times New Roman"/>
+                <w:color w:val="000000"/>
+                <w:lang w:eastAsia="en-GB"/>
+              </w:rPr>
               <w:t xml:space="preserve">[0, 0], </w:t>
             </w:r>
             <w:r>
@@ -10149,6 +10146,14 @@
                 <w:color w:val="000000"/>
                 <w:lang w:eastAsia="en-GB"/>
               </w:rPr>
+              <w:t xml:space="preserve">Span.all(), </w:t>
+            </w:r>
+            <w:r>
+              <w:rPr>
+                <w:rFonts w:ascii="Calibri" w:eastAsia="Times New Roman" w:hAnsi="Calibri" w:cs="Times New Roman"/>
+                <w:color w:val="000000"/>
+                <w:lang w:eastAsia="en-GB"/>
+              </w:rPr>
               <w:t xml:space="preserve">[0, 0], </w:t>
             </w:r>
             <w:r>
@@ -10749,8 +10754,6 @@
               </w:rPr>
               <w:t>Identity matrices and</w:t>
             </w:r>
-            <w:bookmarkStart w:id="7" w:name="_GoBack"/>
-            <w:bookmarkEnd w:id="7"/>
             <w:r>
               <w:rPr>
                 <w:rFonts w:ascii="Calibri" w:eastAsia="Times New Roman" w:hAnsi="Calibri" w:cs="Times New Roman"/>
@@ -11429,31 +11432,7 @@
                 <w:color w:val="000000"/>
                 <w:lang w:eastAsia="en-GB"/>
               </w:rPr>
-              <w:t xml:space="preserve"> </w:t>
-            </w:r>
-            <w:r>
-              <w:rPr>
-                <w:rFonts w:ascii="Calibri" w:eastAsia="Times New Roman" w:hAnsi="Calibri" w:cs="Times New Roman"/>
-                <w:color w:val="000000"/>
-                <w:lang w:eastAsia="en-GB"/>
-              </w:rPr>
-              <w:t xml:space="preserve">and </w:t>
-            </w:r>
-            <w:r>
-              <w:rPr>
-                <w:rFonts w:ascii="Calibri" w:eastAsia="Times New Roman" w:hAnsi="Calibri" w:cs="Times New Roman"/>
-                <w:color w:val="000000"/>
-                <w:lang w:eastAsia="en-GB"/>
-              </w:rPr>
-              <w:t>{</w:t>
-            </w:r>
-            <w:r>
-              <w:rPr>
-                <w:rFonts w:ascii="Calibri" w:eastAsia="Times New Roman" w:hAnsi="Calibri" w:cs="Times New Roman"/>
-                <w:color w:val="000000"/>
-                <w:lang w:eastAsia="en-GB"/>
-              </w:rPr>
-              <w:t>inf, -inf}</w:t>
+              <w:t xml:space="preserve"> and {inf, -inf}</w:t>
             </w:r>
           </w:p>
         </w:tc>
@@ -13548,27 +13527,14 @@
       <w:r>
         <w:t xml:space="preserve">Table </w:t>
       </w:r>
-      <w:r>
-        <w:fldChar w:fldCharType="begin"/>
-      </w:r>
-      <w:r>
-        <w:instrText xml:space="preserve"> SEQ Table \* ARABIC </w:instrText>
-      </w:r>
-      <w:r>
-        <w:fldChar w:fldCharType="separate"/>
-      </w:r>
-      <w:r>
-        <w:rPr>
-          <w:noProof/>
-        </w:rPr>
-        <w:t>2</w:t>
-      </w:r>
-      <w:r>
-        <w:rPr>
-          <w:noProof/>
-        </w:rPr>
-        <w:fldChar w:fldCharType="end"/>
-      </w:r>
+      <w:fldSimple w:instr=" SEQ Table \* ARABIC ">
+        <w:r>
+          <w:rPr>
+            <w:noProof/>
+          </w:rPr>
+          <w:t>2</w:t>
+        </w:r>
+      </w:fldSimple>
       <w:r>
         <w:t>: Domain range and test instances</w:t>
       </w:r>
@@ -14534,7 +14500,7 @@
 </file>
 
 <file path=word/endnotes.xml><?xml version="1.0" encoding="utf-8"?>
-<w:endnotes xmlns:wpc="http://schemas.microsoft.com/office/word/2010/wordprocessingCanvas" xmlns:mc="http://schemas.openxmlformats.org/markup-compatibility/2006" xmlns:o="urn:schemas-microsoft-com:office:office" xmlns:r="http://schemas.openxmlformats.org/officeDocument/2006/relationships" xmlns:m="http://schemas.openxmlformats.org/officeDocument/2006/math" xmlns:v="urn:schemas-microsoft-com:vml" xmlns:wp14="http://schemas.microsoft.com/office/word/2010/wordprocessingDrawing" xmlns:wp="http://schemas.openxmlformats.org/drawingml/2006/wordprocessingDrawing" xmlns:w10="urn:schemas-microsoft-com:office:word" xmlns:w="http://schemas.openxmlformats.org/wordprocessingml/2006/main" xmlns:w14="http://schemas.microsoft.com/office/word/2010/wordml" xmlns:wpg="http://schemas.microsoft.com/office/word/2010/wordprocessingGroup" xmlns:wpi="http://schemas.microsoft.com/office/word/2010/wordprocessingInk" xmlns:wne="http://schemas.microsoft.com/office/word/2006/wordml" xmlns:wps="http://schemas.microsoft.com/office/word/2010/wordprocessingShape" mc:Ignorable="w14 wp14">
+<w:endnotes xmlns:wpc="http://schemas.microsoft.com/office/word/2010/wordprocessingCanvas" xmlns:mc="http://schemas.openxmlformats.org/markup-compatibility/2006" xmlns:o="urn:schemas-microsoft-com:office:office" xmlns:r="http://schemas.openxmlformats.org/officeDocument/2006/relationships" xmlns:m="http://schemas.openxmlformats.org/officeDocument/2006/math" xmlns:v="urn:schemas-microsoft-com:vml" xmlns:wp14="http://schemas.microsoft.com/office/word/2010/wordprocessingDrawing" xmlns:wp="http://schemas.openxmlformats.org/drawingml/2006/wordprocessingDrawing" xmlns:w10="urn:schemas-microsoft-com:office:word" xmlns:w="http://schemas.openxmlformats.org/wordprocessingml/2006/main" xmlns:w14="http://schemas.microsoft.com/office/word/2010/wordml" xmlns:w15="http://schemas.microsoft.com/office/word/2012/wordml" xmlns:wpg="http://schemas.microsoft.com/office/word/2010/wordprocessingGroup" xmlns:wpi="http://schemas.microsoft.com/office/word/2010/wordprocessingInk" xmlns:wne="http://schemas.microsoft.com/office/word/2006/wordml" xmlns:wps="http://schemas.microsoft.com/office/word/2010/wordprocessingShape" mc:Ignorable="w14 w15 wp14">
   <w:endnote w:type="separator" w:id="-1">
     <w:p>
       <w:pPr>
@@ -14559,7 +14525,7 @@
 </file>
 
 <file path=word/footer1.xml><?xml version="1.0" encoding="utf-8"?>
-<w:ftr xmlns:wpc="http://schemas.microsoft.com/office/word/2010/wordprocessingCanvas" xmlns:mc="http://schemas.openxmlformats.org/markup-compatibility/2006" xmlns:o="urn:schemas-microsoft-com:office:office" xmlns:r="http://schemas.openxmlformats.org/officeDocument/2006/relationships" xmlns:m="http://schemas.openxmlformats.org/officeDocument/2006/math" xmlns:v="urn:schemas-microsoft-com:vml" xmlns:wp14="http://schemas.microsoft.com/office/word/2010/wordprocessingDrawing" xmlns:wp="http://schemas.openxmlformats.org/drawingml/2006/wordprocessingDrawing" xmlns:w10="urn:schemas-microsoft-com:office:word" xmlns:w="http://schemas.openxmlformats.org/wordprocessingml/2006/main" xmlns:w14="http://schemas.microsoft.com/office/word/2010/wordml" xmlns:wpg="http://schemas.microsoft.com/office/word/2010/wordprocessingGroup" xmlns:wpi="http://schemas.microsoft.com/office/word/2010/wordprocessingInk" xmlns:wne="http://schemas.microsoft.com/office/word/2006/wordml" xmlns:wps="http://schemas.microsoft.com/office/word/2010/wordprocessingShape" mc:Ignorable="w14 wp14">
+<w:ftr xmlns:wpc="http://schemas.microsoft.com/office/word/2010/wordprocessingCanvas" xmlns:mc="http://schemas.openxmlformats.org/markup-compatibility/2006" xmlns:o="urn:schemas-microsoft-com:office:office" xmlns:r="http://schemas.openxmlformats.org/officeDocument/2006/relationships" xmlns:m="http://schemas.openxmlformats.org/officeDocument/2006/math" xmlns:v="urn:schemas-microsoft-com:vml" xmlns:wp14="http://schemas.microsoft.com/office/word/2010/wordprocessingDrawing" xmlns:wp="http://schemas.openxmlformats.org/drawingml/2006/wordprocessingDrawing" xmlns:w10="urn:schemas-microsoft-com:office:word" xmlns:w="http://schemas.openxmlformats.org/wordprocessingml/2006/main" xmlns:w14="http://schemas.microsoft.com/office/word/2010/wordml" xmlns:w15="http://schemas.microsoft.com/office/word/2012/wordml" xmlns:wpg="http://schemas.microsoft.com/office/word/2010/wordprocessingGroup" xmlns:wpi="http://schemas.microsoft.com/office/word/2010/wordprocessingInk" xmlns:wne="http://schemas.microsoft.com/office/word/2006/wordml" xmlns:wps="http://schemas.microsoft.com/office/word/2010/wordprocessingShape" mc:Ignorable="w14 w15 wp14">
   <w:sdt>
     <w:sdtPr>
       <w:id w:val="1637451196"/>
@@ -14577,7 +14543,7 @@
         <w:r>
           <w:rPr>
             <w:noProof/>
-            <w:lang w:eastAsia="en-GB"/>
+            <w:lang w:val="de-DE" w:eastAsia="de-DE"/>
           </w:rPr>
           <mc:AlternateContent>
             <mc:Choice Requires="wpg">
@@ -14789,7 +14755,7 @@
             </mc:Choice>
             <mc:Fallback>
               <w:pict>
-                <v:group id="Gruppe 33" o:spid="_x0000_s1026" style="position:absolute;margin-left:0;margin-top:0;width:610.5pt;height:15pt;z-index:251659264;mso-position-horizontal:center;mso-position-horizontal-relative:page;mso-position-vertical:center;mso-position-vertical-relative:bottom-margin-area" coordorigin=",14970" coordsize="12255,300" o:gfxdata="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">
+                <v:group w14:anchorId="77159C89" id="Gruppe 33" o:spid="_x0000_s1026" style="position:absolute;margin-left:0;margin-top:0;width:610.5pt;height:15pt;z-index:251659264;mso-position-horizontal:center;mso-position-horizontal-relative:page;mso-position-vertical:center;mso-position-vertical-relative:bottom-margin-area" coordorigin=",14970" coordsize="12255,300" o:gfxdata="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">
                   <v:shapetype id="_x0000_t202" coordsize="21600,21600" o:spt="202" path="m,l,21600r21600,l21600,xe">
                     <v:stroke joinstyle="miter"/>
                     <v:path gradientshapeok="t" o:connecttype="rect"/>
@@ -14872,7 +14838,7 @@
 </file>
 
 <file path=word/footer2.xml><?xml version="1.0" encoding="utf-8"?>
-<w:ftr xmlns:wpc="http://schemas.microsoft.com/office/word/2010/wordprocessingCanvas" xmlns:mc="http://schemas.openxmlformats.org/markup-compatibility/2006" xmlns:o="urn:schemas-microsoft-com:office:office" xmlns:r="http://schemas.openxmlformats.org/officeDocument/2006/relationships" xmlns:m="http://schemas.openxmlformats.org/officeDocument/2006/math" xmlns:v="urn:schemas-microsoft-com:vml" xmlns:wp14="http://schemas.microsoft.com/office/word/2010/wordprocessingDrawing" xmlns:wp="http://schemas.openxmlformats.org/drawingml/2006/wordprocessingDrawing" xmlns:w10="urn:schemas-microsoft-com:office:word" xmlns:w="http://schemas.openxmlformats.org/wordprocessingml/2006/main" xmlns:w14="http://schemas.microsoft.com/office/word/2010/wordml" xmlns:wpg="http://schemas.microsoft.com/office/word/2010/wordprocessingGroup" xmlns:wpi="http://schemas.microsoft.com/office/word/2010/wordprocessingInk" xmlns:wne="http://schemas.microsoft.com/office/word/2006/wordml" xmlns:wps="http://schemas.microsoft.com/office/word/2010/wordprocessingShape" mc:Ignorable="w14 wp14">
+<w:ftr xmlns:wpc="http://schemas.microsoft.com/office/word/2010/wordprocessingCanvas" xmlns:mc="http://schemas.openxmlformats.org/markup-compatibility/2006" xmlns:o="urn:schemas-microsoft-com:office:office" xmlns:r="http://schemas.openxmlformats.org/officeDocument/2006/relationships" xmlns:m="http://schemas.openxmlformats.org/officeDocument/2006/math" xmlns:v="urn:schemas-microsoft-com:vml" xmlns:wp14="http://schemas.microsoft.com/office/word/2010/wordprocessingDrawing" xmlns:wp="http://schemas.openxmlformats.org/drawingml/2006/wordprocessingDrawing" xmlns:w10="urn:schemas-microsoft-com:office:word" xmlns:w="http://schemas.openxmlformats.org/wordprocessingml/2006/main" xmlns:w14="http://schemas.microsoft.com/office/word/2010/wordml" xmlns:w15="http://schemas.microsoft.com/office/word/2012/wordml" xmlns:wpg="http://schemas.microsoft.com/office/word/2010/wordprocessingGroup" xmlns:wpi="http://schemas.microsoft.com/office/word/2010/wordprocessingInk" xmlns:wne="http://schemas.microsoft.com/office/word/2006/wordml" xmlns:wps="http://schemas.microsoft.com/office/word/2010/wordprocessingShape" mc:Ignorable="w14 w15 wp14">
   <w:sdt>
     <w:sdtPr>
       <w:id w:val="1033300367"/>
@@ -14890,7 +14856,7 @@
         <w:r>
           <w:rPr>
             <w:noProof/>
-            <w:lang w:eastAsia="en-GB"/>
+            <w:lang w:val="de-DE" w:eastAsia="de-DE"/>
           </w:rPr>
           <mc:AlternateContent>
             <mc:Choice Requires="wpg">
@@ -15102,7 +15068,7 @@
             </mc:Choice>
             <mc:Fallback>
               <w:pict>
-                <v:group id="_x0000_s1031" style="position:absolute;margin-left:0;margin-top:0;width:610.5pt;height:15pt;z-index:251661312;mso-position-horizontal:center;mso-position-horizontal-relative:page;mso-position-vertical:center;mso-position-vertical-relative:bottom-margin-area" coordorigin=",14970" coordsize="12255,300" o:gfxdata="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">
+                <v:group w14:anchorId="492042AF" id="_x0000_s1031" style="position:absolute;margin-left:0;margin-top:0;width:610.5pt;height:15pt;z-index:251661312;mso-position-horizontal:center;mso-position-horizontal-relative:page;mso-position-vertical:center;mso-position-vertical-relative:bottom-margin-area" coordorigin=",14970" coordsize="12255,300" o:gfxdata="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">
                   <v:shapetype id="_x0000_t202" coordsize="21600,21600" o:spt="202" path="m,l,21600r21600,l21600,xe">
                     <v:stroke joinstyle="miter"/>
                     <v:path gradientshapeok="t" o:connecttype="rect"/>
@@ -15190,7 +15156,7 @@
 </file>
 
 <file path=word/footnotes.xml><?xml version="1.0" encoding="utf-8"?>
-<w:footnotes xmlns:wpc="http://schemas.microsoft.com/office/word/2010/wordprocessingCanvas" xmlns:mc="http://schemas.openxmlformats.org/markup-compatibility/2006" xmlns:o="urn:schemas-microsoft-com:office:office" xmlns:r="http://schemas.openxmlformats.org/officeDocument/2006/relationships" xmlns:m="http://schemas.openxmlformats.org/officeDocument/2006/math" xmlns:v="urn:schemas-microsoft-com:vml" xmlns:wp14="http://schemas.microsoft.com/office/word/2010/wordprocessingDrawing" xmlns:wp="http://schemas.openxmlformats.org/drawingml/2006/wordprocessingDrawing" xmlns:w10="urn:schemas-microsoft-com:office:word" xmlns:w="http://schemas.openxmlformats.org/wordprocessingml/2006/main" xmlns:w14="http://schemas.microsoft.com/office/word/2010/wordml" xmlns:wpg="http://schemas.microsoft.com/office/word/2010/wordprocessingGroup" xmlns:wpi="http://schemas.microsoft.com/office/word/2010/wordprocessingInk" xmlns:wne="http://schemas.microsoft.com/office/word/2006/wordml" xmlns:wps="http://schemas.microsoft.com/office/word/2010/wordprocessingShape" mc:Ignorable="w14 wp14">
+<w:footnotes xmlns:wpc="http://schemas.microsoft.com/office/word/2010/wordprocessingCanvas" xmlns:mc="http://schemas.openxmlformats.org/markup-compatibility/2006" xmlns:o="urn:schemas-microsoft-com:office:office" xmlns:r="http://schemas.openxmlformats.org/officeDocument/2006/relationships" xmlns:m="http://schemas.openxmlformats.org/officeDocument/2006/math" xmlns:v="urn:schemas-microsoft-com:vml" xmlns:wp14="http://schemas.microsoft.com/office/word/2010/wordprocessingDrawing" xmlns:wp="http://schemas.openxmlformats.org/drawingml/2006/wordprocessingDrawing" xmlns:w10="urn:schemas-microsoft-com:office:word" xmlns:w="http://schemas.openxmlformats.org/wordprocessingml/2006/main" xmlns:w14="http://schemas.microsoft.com/office/word/2010/wordml" xmlns:w15="http://schemas.microsoft.com/office/word/2012/wordml" xmlns:wpg="http://schemas.microsoft.com/office/word/2010/wordprocessingGroup" xmlns:wpi="http://schemas.microsoft.com/office/word/2010/wordprocessingInk" xmlns:wne="http://schemas.microsoft.com/office/word/2006/wordml" xmlns:wps="http://schemas.microsoft.com/office/word/2010/wordprocessingShape" mc:Ignorable="w14 w15 wp14">
   <w:footnote w:type="separator" w:id="-1">
     <w:p>
       <w:pPr>
@@ -15215,7 +15181,7 @@
 </file>
 
 <file path=word/numbering.xml><?xml version="1.0" encoding="utf-8"?>
-<w:numbering xmlns:wpc="http://schemas.microsoft.com/office/word/2010/wordprocessingCanvas" xmlns:mc="http://schemas.openxmlformats.org/markup-compatibility/2006" xmlns:o="urn:schemas-microsoft-com:office:office" xmlns:r="http://schemas.openxmlformats.org/officeDocument/2006/relationships" xmlns:m="http://schemas.openxmlformats.org/officeDocument/2006/math" xmlns:v="urn:schemas-microsoft-com:vml" xmlns:wp14="http://schemas.microsoft.com/office/word/2010/wordprocessingDrawing" xmlns:wp="http://schemas.openxmlformats.org/drawingml/2006/wordprocessingDrawing" xmlns:w10="urn:schemas-microsoft-com:office:word" xmlns:w="http://schemas.openxmlformats.org/wordprocessingml/2006/main" xmlns:w14="http://schemas.microsoft.com/office/word/2010/wordml" xmlns:wpg="http://schemas.microsoft.com/office/word/2010/wordprocessingGroup" xmlns:wpi="http://schemas.microsoft.com/office/word/2010/wordprocessingInk" xmlns:wne="http://schemas.microsoft.com/office/word/2006/wordml" xmlns:wps="http://schemas.microsoft.com/office/word/2010/wordprocessingShape" mc:Ignorable="w14 wp14">
+<w:numbering xmlns:wpc="http://schemas.microsoft.com/office/word/2010/wordprocessingCanvas" xmlns:mc="http://schemas.openxmlformats.org/markup-compatibility/2006" xmlns:o="urn:schemas-microsoft-com:office:office" xmlns:r="http://schemas.openxmlformats.org/officeDocument/2006/relationships" xmlns:m="http://schemas.openxmlformats.org/officeDocument/2006/math" xmlns:v="urn:schemas-microsoft-com:vml" xmlns:wp14="http://schemas.microsoft.com/office/word/2010/wordprocessingDrawing" xmlns:wp="http://schemas.openxmlformats.org/drawingml/2006/wordprocessingDrawing" xmlns:w10="urn:schemas-microsoft-com:office:word" xmlns:w="http://schemas.openxmlformats.org/wordprocessingml/2006/main" xmlns:w14="http://schemas.microsoft.com/office/word/2010/wordml" xmlns:w15="http://schemas.microsoft.com/office/word/2012/wordml" xmlns:wpg="http://schemas.microsoft.com/office/word/2010/wordprocessingGroup" xmlns:wpi="http://schemas.microsoft.com/office/word/2010/wordprocessingInk" xmlns:wne="http://schemas.microsoft.com/office/word/2006/wordml" xmlns:wps="http://schemas.microsoft.com/office/word/2010/wordprocessingShape" mc:Ignorable="w14 w15 wp14">
   <w:abstractNum w:abstractNumId="0">
     <w:nsid w:val="08F3011E"/>
     <w:multiLevelType w:val="hybridMultilevel"/>
@@ -16121,7 +16087,7 @@
 </file>
 
 <file path=word/styles.xml><?xml version="1.0" encoding="utf-8"?>
-<w:styles xmlns:mc="http://schemas.openxmlformats.org/markup-compatibility/2006" xmlns:r="http://schemas.openxmlformats.org/officeDocument/2006/relationships" xmlns:w="http://schemas.openxmlformats.org/wordprocessingml/2006/main" xmlns:w14="http://schemas.microsoft.com/office/word/2010/wordml" mc:Ignorable="w14">
+<w:styles xmlns:mc="http://schemas.openxmlformats.org/markup-compatibility/2006" xmlns:r="http://schemas.openxmlformats.org/officeDocument/2006/relationships" xmlns:w="http://schemas.openxmlformats.org/wordprocessingml/2006/main" xmlns:w14="http://schemas.microsoft.com/office/word/2010/wordml" xmlns:w15="http://schemas.microsoft.com/office/word/2012/wordml" mc:Ignorable="w14 w15">
   <w:docDefaults>
     <w:rPrDefault>
       <w:rPr>
@@ -16137,882 +16103,378 @@
       </w:pPr>
     </w:pPrDefault>
   </w:docDefaults>
-  <w:latentStyles w:defLockedState="0" w:defUIPriority="99" w:defSemiHidden="1" w:defUnhideWhenUsed="1" w:defQFormat="0" w:count="267">
-    <w:lsdException w:name="Normal" w:semiHidden="0" w:uiPriority="0" w:unhideWhenUsed="0" w:qFormat="1"/>
-    <w:lsdException w:name="heading 1" w:semiHidden="0" w:uiPriority="9" w:unhideWhenUsed="0" w:qFormat="1"/>
-    <w:lsdException w:name="heading 2" w:uiPriority="9" w:qFormat="1"/>
-    <w:lsdException w:name="heading 3" w:uiPriority="9" w:qFormat="1"/>
-    <w:lsdException w:name="heading 4" w:uiPriority="9" w:qFormat="1"/>
-    <w:lsdException w:name="heading 5" w:uiPriority="9" w:qFormat="1"/>
-    <w:lsdException w:name="heading 6" w:uiPriority="9" w:qFormat="1"/>
-    <w:lsdException w:name="heading 7" w:uiPriority="9" w:qFormat="1"/>
-    <w:lsdException w:name="heading 8" w:uiPriority="9" w:qFormat="1"/>
-    <w:lsdException w:name="heading 9" w:uiPriority="9" w:qFormat="1"/>
-    <w:lsdException w:name="toc 1" w:uiPriority="39" w:qFormat="1"/>
-    <w:lsdException w:name="toc 2" w:uiPriority="39" w:qFormat="1"/>
-    <w:lsdException w:name="toc 3" w:uiPriority="39" w:qFormat="1"/>
-    <w:lsdException w:name="toc 4" w:uiPriority="39"/>
-    <w:lsdException w:name="toc 5" w:uiPriority="39"/>
-    <w:lsdException w:name="toc 6" w:uiPriority="39"/>
-    <w:lsdException w:name="toc 7" w:uiPriority="39"/>
-    <w:lsdException w:name="toc 8" w:uiPriority="39"/>
-    <w:lsdException w:name="toc 9" w:uiPriority="39"/>
-    <w:lsdException w:name="caption" w:uiPriority="35" w:qFormat="1"/>
-    <w:lsdException w:name="Title" w:semiHidden="0" w:uiPriority="10" w:unhideWhenUsed="0" w:qFormat="1"/>
-    <w:lsdException w:name="Default Paragraph Font" w:uiPriority="1"/>
-    <w:lsdException w:name="Subtitle" w:semiHidden="0" w:uiPriority="11" w:unhideWhenUsed="0" w:qFormat="1"/>
-    <w:lsdException w:name="Strong" w:semiHidden="0" w:uiPriority="22" w:unhideWhenUsed="0" w:qFormat="1"/>
-    <w:lsdException w:name="Emphasis" w:semiHidden="0" w:uiPriority="20" w:unhideWhenUsed="0" w:qFormat="1"/>
-    <w:lsdException w:name="Table Grid" w:semiHidden="0" w:uiPriority="59" w:unhideWhenUsed="0"/>
-    <w:lsdException w:name="Placeholder Text" w:unhideWhenUsed="0"/>
-    <w:lsdException w:name="No Spacing" w:semiHidden="0" w:uiPriority="1" w:unhideWhenUsed="0" w:qFormat="1"/>
-    <w:lsdException w:name="Light Shading" w:semiHidden="0" w:uiPriority="60" w:unhideWhenUsed="0"/>
-    <w:lsdException w:name="Light List" w:semiHidden="0" w:uiPriority="61" w:unhideWhenUsed="0"/>
-    <w:lsdException w:name="Light Grid" w:semiHidden="0" w:uiPriority="62" w:unhideWhenUsed="0"/>
-    <w:lsdException w:name="Medium Shading 1" w:semiHidden="0" w:uiPriority="63" w:unhideWhenUsed="0"/>
-    <w:lsdException w:name="Medium Shading 2" w:semiHidden="0" w:uiPriority="64" w:unhideWhenUsed="0"/>
-    <w:lsdException w:name="Medium List 1" w:semiHidden="0" w:uiPriority="65" w:unhideWhenUsed="0"/>
-    <w:lsdException w:name="Medium List 2" w:semiHidden="0" w:uiPriority="66" w:unhideWhenUsed="0"/>
-    <w:lsdException w:name="Medium Grid 1" w:semiHidden="0" w:uiPriority="67" w:unhideWhenUsed="0"/>
-    <w:lsdException w:name="Medium Grid 2" w:semiHidden="0" w:uiPriority="68" w:unhideWhenUsed="0"/>
-    <w:lsdException w:name="Medium Grid 3" w:semiHidden="0" w:uiPriority="69" w:unhideWhenUsed="0"/>
-    <w:lsdException w:name="Dark List" w:semiHidden="0" w:uiPriority="70" w:unhideWhenUsed="0"/>
-    <w:lsdException w:name="Colorful Shading" w:semiHidden="0" w:uiPriority="71" w:unhideWhenUsed="0"/>
-    <w:lsdException w:name="Colorful List" w:semiHidden="0" w:uiPriority="72" w:unhideWhenUsed="0"/>
-    <w:lsdException w:name="Colorful Grid" w:semiHidden="0" w:uiPriority="73" w:unhideWhenUsed="0"/>
-    <w:lsdException w:name="Light Shading Accent 1" w:semiHidden="0" w:uiPriority="60" w:unhideWhenUsed="0"/>
-    <w:lsdException w:name="Light List Accent 1" w:semiHidden="0" w:uiPriority="61" w:unhideWhenUsed="0"/>
-    <w:lsdException w:name="Light Grid Accent 1" w:semiHidden="0" w:uiPriority="62" w:unhideWhenUsed="0"/>
-    <w:lsdException w:name="Medium Shading 1 Accent 1" w:semiHidden="0" w:uiPriority="63" w:unhideWhenUsed="0"/>
-    <w:lsdException w:name="Medium Shading 2 Accent 1" w:semiHidden="0" w:uiPriority="64" w:unhideWhenUsed="0"/>
-    <w:lsdException w:name="Medium List 1 Accent 1" w:semiHidden="0" w:uiPriority="65" w:unhideWhenUsed="0"/>
-    <w:lsdException w:name="Revision" w:unhideWhenUsed="0"/>
-    <w:lsdException w:name="List Paragraph" w:semiHidden="0" w:uiPriority="34" w:unhideWhenUsed="0" w:qFormat="1"/>
-    <w:lsdException w:name="Quote" w:semiHidden="0" w:uiPriority="29" w:unhideWhenUsed="0" w:qFormat="1"/>
-    <w:lsdException w:name="Intense Quote" w:semiHidden="0" w:uiPriority="30" w:unhideWhenUsed="0" w:qFormat="1"/>
-    <w:lsdException w:name="Medium List 2 Accent 1" w:semiHidden="0" w:uiPriority="66" w:unhideWhenUsed="0"/>
-    <w:lsdException w:name="Medium Grid 1 Accent 1" w:semiHidden="0" w:uiPriority="67" w:unhideWhenUsed="0"/>
-    <w:lsdException w:name="Medium Grid 2 Accent 1" w:semiHidden="0" w:uiPriority="68" w:unhideWhenUsed="0"/>
-    <w:lsdException w:name="Medium Grid 3 Accent 1" w:semiHidden="0" w:uiPriority="69" w:unhideWhenUsed="0"/>
-    <w:lsdException w:name="Dark List Accent 1" w:semiHidden="0" w:uiPriority="70" w:unhideWhenUsed="0"/>
-    <w:lsdException w:name="Colorful Shading Accent 1" w:semiHidden="0" w:uiPriority="71" w:unhideWhenUsed="0"/>
-    <w:lsdException w:name="Colorful List Accent 1" w:semiHidden="0" w:uiPriority="72" w:unhideWhenUsed="0"/>
-    <w:lsdException w:name="Colorful Grid Accent 1" w:semiHidden="0" w:uiPriority="73" w:unhideWhenUsed="0"/>
-    <w:lsdException w:name="Light Shading Accent 2" w:semiHidden="0" w:uiPriority="60" w:unhideWhenUsed="0"/>
-    <w:lsdException w:name="Light List Accent 2" w:semiHidden="0" w:uiPriority="61" w:unhideWhenUsed="0"/>
-    <w:lsdException w:name="Light Grid Accent 2" w:semiHidden="0" w:uiPriority="62" w:unhideWhenUsed="0"/>
-    <w:lsdException w:name="Medium Shading 1 Accent 2" w:semiHidden="0" w:uiPriority="63" w:unhideWhenUsed="0"/>
-    <w:lsdException w:name="Medium Shading 2 Accent 2" w:semiHidden="0" w:uiPriority="64" w:unhideWhenUsed="0"/>
-    <w:lsdException w:name="Medium List 1 Accent 2" w:semiHidden="0" w:uiPriority="65" w:unhideWhenUsed="0"/>
-    <w:lsdException w:name="Medium List 2 Accent 2" w:semiHidden="0" w:uiPriority="66" w:unhideWhenUsed="0"/>
-    <w:lsdException w:name="Medium Grid 1 Accent 2" w:semiHidden="0" w:uiPriority="67" w:unhideWhenUsed="0"/>
-    <w:lsdException w:name="Medium Grid 2 Accent 2" w:semiHidden="0" w:uiPriority="68" w:unhideWhenUsed="0"/>
-    <w:lsdException w:name="Medium Grid 3 Accent 2" w:semiHidden="0" w:uiPriority="69" w:unhideWhenUsed="0"/>
-    <w:lsdException w:name="Dark List Accent 2" w:semiHidden="0" w:uiPriority="70" w:unhideWhenUsed="0"/>
-    <w:lsdException w:name="Colorful Shading Accent 2" w:semiHidden="0" w:uiPriority="71" w:unhideWhenUsed="0"/>
-    <w:lsdException w:name="Colorful List Accent 2" w:semiHidden="0" w:uiPriority="72" w:unhideWhenUsed="0"/>
-    <w:lsdException w:name="Colorful Grid Accent 2" w:semiHidden="0" w:uiPriority="73" w:unhideWhenUsed="0"/>
-    <w:lsdException w:name="Light Shading Accent 3" w:semiHidden="0" w:uiPriority="60" w:unhideWhenUsed="0"/>
-    <w:lsdException w:name="Light List Accent 3" w:semiHidden="0" w:uiPriority="61" w:unhideWhenUsed="0"/>
-    <w:lsdException w:name="Light Grid Accent 3" w:semiHidden="0" w:uiPriority="62" w:unhideWhenUsed="0"/>
-    <w:lsdException w:name="Medium Shading 1 Accent 3" w:semiHidden="0" w:uiPriority="63" w:unhideWhenUsed="0"/>
-    <w:lsdException w:name="Medium Shading 2 Accent 3" w:semiHidden="0" w:uiPriority="64" w:unhideWhenUsed="0"/>
-    <w:lsdException w:name="Medium List 1 Accent 3" w:semiHidden="0" w:uiPriority="65" w:unhideWhenUsed="0"/>
-    <w:lsdException w:name="Medium List 2 Accent 3" w:semiHidden="0" w:uiPriority="66" w:unhideWhenUsed="0"/>
-    <w:lsdException w:name="Medium Grid 1 Accent 3" w:semiHidden="0" w:uiPriority="67" w:unhideWhenUsed="0"/>
-    <w:lsdException w:name="Medium Grid 2 Accent 3" w:semiHidden="0" w:uiPriority="68" w:unhideWhenUsed="0"/>
-    <w:lsdException w:name="Medium Grid 3 Accent 3" w:semiHidden="0" w:uiPriority="69" w:unhideWhenUsed="0"/>
-    <w:lsdException w:name="Dark List Accent 3" w:semiHidden="0" w:uiPriority="70" w:unhideWhenUsed="0"/>
-    <w:lsdException w:name="Colorful Shading Accent 3" w:semiHidden="0" w:uiPriority="71" w:unhideWhenUsed="0"/>
-    <w:lsdException w:name="Colorful List Accent 3" w:semiHidden="0" w:uiPriority="72" w:unhideWhenUsed="0"/>
-    <w:lsdException w:name="Colorful Grid Accent 3" w:semiHidden="0" w:uiPriority="73" w:unhideWhenUsed="0"/>
-    <w:lsdException w:name="Light Shading Accent 4" w:semiHidden="0" w:uiPriority="60" w:unhideWhenUsed="0"/>
-    <w:lsdException w:name="Light List Accent 4" w:semiHidden="0" w:uiPriority="61" w:unhideWhenUsed="0"/>
-    <w:lsdException w:name="Light Grid Accent 4" w:semiHidden="0" w:uiPriority="62" w:unhideWhenUsed="0"/>
-    <w:lsdException w:name="Medium Shading 1 Accent 4" w:semiHidden="0" w:uiPriority="63" w:unhideWhenUsed="0"/>
-    <w:lsdException w:name="Medium Shading 2 Accent 4" w:semiHidden="0" w:uiPriority="64" w:unhideWhenUsed="0"/>
-    <w:lsdException w:name="Medium List 1 Accent 4" w:semiHidden="0" w:uiPriority="65" w:unhideWhenUsed="0"/>
-    <w:lsdException w:name="Medium List 2 Accent 4" w:semiHidden="0" w:uiPriority="66" w:unhideWhenUsed="0"/>
-    <w:lsdException w:name="Medium Grid 1 Accent 4" w:semiHidden="0" w:uiPriority="67" w:unhideWhenUsed="0"/>
-    <w:lsdException w:name="Medium Grid 2 Accent 4" w:semiHidden="0" w:uiPriority="68" w:unhideWhenUsed="0"/>
-    <w:lsdException w:name="Medium Grid 3 Accent 4" w:semiHidden="0" w:uiPriority="69" w:unhideWhenUsed="0"/>
-    <w:lsdException w:name="Dark List Accent 4" w:semiHidden="0" w:uiPriority="70" w:unhideWhenUsed="0"/>
-    <w:lsdException w:name="Colorful Shading Accent 4" w:semiHidden="0" w:uiPriority="71" w:unhideWhenUsed="0"/>
-    <w:lsdException w:name="Colorful List Accent 4" w:semiHidden="0" w:uiPriority="72" w:unhideWhenUsed="0"/>
-    <w:lsdException w:name="Colorful Grid Accent 4" w:semiHidden="0" w:uiPriority="73" w:unhideWhenUsed="0"/>
-    <w:lsdException w:name="Light Shading Accent 5" w:semiHidden="0" w:uiPriority="60" w:unhideWhenUsed="0"/>
-    <w:lsdException w:name="Light List Accent 5" w:semiHidden="0" w:uiPriority="61" w:unhideWhenUsed="0"/>
-    <w:lsdException w:name="Light Grid Accent 5" w:semiHidden="0" w:uiPriority="62" w:unhideWhenUsed="0"/>
-    <w:lsdException w:name="Medium Shading 1 Accent 5" w:semiHidden="0" w:uiPriority="63" w:unhideWhenUsed="0"/>
-    <w:lsdException w:name="Medium Shading 2 Accent 5" w:semiHidden="0" w:uiPriority="64" w:unhideWhenUsed="0"/>
-    <w:lsdException w:name="Medium List 1 Accent 5" w:semiHidden="0" w:uiPriority="65" w:unhideWhenUsed="0"/>
-    <w:lsdException w:name="Medium List 2 Accent 5" w:semiHidden="0" w:uiPriority="66" w:unhideWhenUsed="0"/>
-    <w:lsdException w:name="Medium Grid 1 Accent 5" w:semiHidden="0" w:uiPriority="67" w:unhideWhenUsed="0"/>
-    <w:lsdException w:name="Medium Grid 2 Accent 5" w:semiHidden="0" w:uiPriority="68" w:unhideWhenUsed="0"/>
-    <w:lsdException w:name="Medium Grid 3 Accent 5" w:semiHidden="0" w:uiPriority="69" w:unhideWhenUsed="0"/>
-    <w:lsdException w:name="Dark List Accent 5" w:semiHidden="0" w:uiPriority="70" w:unhideWhenUsed="0"/>
-    <w:lsdException w:name="Colorful Shading Accent 5" w:semiHidden="0" w:uiPriority="71" w:unhideWhenUsed="0"/>
-    <w:lsdException w:name="Colorful List Accent 5" w:semiHidden="0" w:uiPriority="72" w:unhideWhenUsed="0"/>
-    <w:lsdException w:name="Colorful Grid Accent 5" w:semiHidden="0" w:uiPriority="73" w:unhideWhenUsed="0"/>
-    <w:lsdException w:name="Light Shading Accent 6" w:semiHidden="0" w:uiPriority="60" w:unhideWhenUsed="0"/>
-    <w:lsdException w:name="Light List Accent 6" w:semiHidden="0" w:uiPriority="61" w:unhideWhenUsed="0"/>
-    <w:lsdException w:name="Light Grid Accent 6" w:semiHidden="0" w:uiPriority="62" w:unhideWhenUsed="0"/>
-    <w:lsdException w:name="Medium Shading 1 Accent 6" w:semiHidden="0" w:uiPriority="63" w:unhideWhenUsed="0"/>
-    <w:lsdException w:name="Medium Shading 2 Accent 6" w:semiHidden="0" w:uiPriority="64" w:unhideWhenUsed="0"/>
-    <w:lsdException w:name="Medium List 1 Accent 6" w:semiHidden="0" w:uiPriority="65" w:unhideWhenUsed="0"/>
-    <w:lsdException w:name="Medium List 2 Accent 6" w:semiHidden="0" w:uiPriority="66" w:unhideWhenUsed="0"/>
-    <w:lsdException w:name="Medium Grid 1 Accent 6" w:semiHidden="0" w:uiPriority="67" w:unhideWhenUsed="0"/>
-    <w:lsdException w:name="Medium Grid 2 Accent 6" w:semiHidden="0" w:uiPriority="68" w:unhideWhenUsed="0"/>
-    <w:lsdException w:name="Medium Grid 3 Accent 6" w:semiHidden="0" w:uiPriority="69" w:unhideWhenUsed="0"/>
-    <w:lsdException w:name="Dark List Accent 6" w:semiHidden="0" w:uiPriority="70" w:unhideWhenUsed="0"/>
-    <w:lsdException w:name="Colorful Shading Accent 6" w:semiHidden="0" w:uiPriority="71" w:unhideWhenUsed="0"/>
-    <w:lsdException w:name="Colorful List Accent 6" w:semiHidden="0" w:uiPriority="72" w:unhideWhenUsed="0"/>
-    <w:lsdException w:name="Colorful Grid Accent 6" w:semiHidden="0" w:uiPriority="73" w:unhideWhenUsed="0"/>
-    <w:lsdException w:name="Subtle Emphasis" w:semiHidden="0" w:uiPriority="19" w:unhideWhenUsed="0" w:qFormat="1"/>
-    <w:lsdException w:name="Intense Emphasis" w:semiHidden="0" w:uiPriority="21" w:unhideWhenUsed="0" w:qFormat="1"/>
-    <w:lsdException w:name="Subtle Reference" w:semiHidden="0" w:uiPriority="31" w:unhideWhenUsed="0" w:qFormat="1"/>
-    <w:lsdException w:name="Intense Reference" w:semiHidden="0" w:uiPriority="32" w:unhideWhenUsed="0" w:qFormat="1"/>
-    <w:lsdException w:name="Book Title" w:semiHidden="0" w:uiPriority="33" w:unhideWhenUsed="0" w:qFormat="1"/>
-    <w:lsdException w:name="Bibliography" w:uiPriority="37"/>
-    <w:lsdException w:name="TOC Heading" w:uiPriority="39" w:qFormat="1"/>
-  </w:latentStyles>
-  <w:style w:type="paragraph" w:default="1" w:styleId="Standard">
-    <w:name w:val="Normal"/>
-    <w:qFormat/>
-  </w:style>
-  <w:style w:type="paragraph" w:styleId="berschrift1">
-    <w:name w:val="heading 1"/>
-    <w:basedOn w:val="Standard"/>
-    <w:next w:val="Standard"/>
-    <w:link w:val="berschrift1Zchn"/>
-    <w:uiPriority w:val="9"/>
-    <w:qFormat/>
-    <w:rsid w:val="0002680E"/>
-    <w:pPr>
-      <w:keepNext/>
-      <w:keepLines/>
-      <w:spacing w:before="480" w:after="0"/>
-      <w:outlineLvl w:val="0"/>
-    </w:pPr>
-    <w:rPr>
-      <w:rFonts w:asciiTheme="majorHAnsi" w:eastAsiaTheme="majorEastAsia" w:hAnsiTheme="majorHAnsi" w:cstheme="majorBidi"/>
-      <w:b/>
-      <w:bCs/>
-      <w:color w:val="365F91" w:themeColor="accent1" w:themeShade="BF"/>
-      <w:sz w:val="28"/>
-      <w:szCs w:val="28"/>
-    </w:rPr>
-  </w:style>
-  <w:style w:type="paragraph" w:styleId="berschrift2">
-    <w:name w:val="heading 2"/>
-    <w:basedOn w:val="Standard"/>
-    <w:next w:val="Standard"/>
-    <w:link w:val="berschrift2Zchn"/>
-    <w:uiPriority w:val="9"/>
-    <w:unhideWhenUsed/>
-    <w:qFormat/>
-    <w:rsid w:val="00964F8D"/>
-    <w:pPr>
-      <w:keepNext/>
-      <w:keepLines/>
-      <w:spacing w:before="200" w:after="0"/>
-      <w:outlineLvl w:val="1"/>
-    </w:pPr>
-    <w:rPr>
-      <w:rFonts w:asciiTheme="majorHAnsi" w:eastAsiaTheme="majorEastAsia" w:hAnsiTheme="majorHAnsi" w:cstheme="majorBidi"/>
-      <w:b/>
-      <w:bCs/>
-      <w:color w:val="4F81BD" w:themeColor="accent1"/>
-      <w:sz w:val="26"/>
-      <w:szCs w:val="26"/>
-    </w:rPr>
-  </w:style>
-  <w:style w:type="paragraph" w:styleId="berschrift3">
-    <w:name w:val="heading 3"/>
-    <w:basedOn w:val="Standard"/>
-    <w:next w:val="Standard"/>
-    <w:link w:val="berschrift3Zchn"/>
-    <w:uiPriority w:val="9"/>
-    <w:unhideWhenUsed/>
-    <w:qFormat/>
-    <w:rsid w:val="000A73C5"/>
-    <w:pPr>
-      <w:keepNext/>
-      <w:keepLines/>
-      <w:spacing w:before="200" w:after="0"/>
-      <w:outlineLvl w:val="2"/>
-    </w:pPr>
-    <w:rPr>
-      <w:rFonts w:asciiTheme="majorHAnsi" w:eastAsiaTheme="majorEastAsia" w:hAnsiTheme="majorHAnsi" w:cstheme="majorBidi"/>
-      <w:b/>
-      <w:bCs/>
-      <w:color w:val="4F81BD" w:themeColor="accent1"/>
-    </w:rPr>
-  </w:style>
-  <w:style w:type="paragraph" w:styleId="berschrift4">
-    <w:name w:val="heading 4"/>
-    <w:basedOn w:val="Standard"/>
-    <w:next w:val="Standard"/>
-    <w:link w:val="berschrift4Zchn"/>
-    <w:uiPriority w:val="9"/>
-    <w:unhideWhenUsed/>
-    <w:qFormat/>
-    <w:rsid w:val="00220DFD"/>
-    <w:pPr>
-      <w:keepNext/>
-      <w:keepLines/>
-      <w:spacing w:before="200" w:after="0"/>
-      <w:outlineLvl w:val="3"/>
-    </w:pPr>
-    <w:rPr>
-      <w:rFonts w:asciiTheme="majorHAnsi" w:eastAsiaTheme="majorEastAsia" w:hAnsiTheme="majorHAnsi" w:cstheme="majorBidi"/>
-      <w:b/>
-      <w:bCs/>
-      <w:i/>
-      <w:iCs/>
-      <w:color w:val="4F81BD" w:themeColor="accent1"/>
-    </w:rPr>
-  </w:style>
-  <w:style w:type="character" w:default="1" w:styleId="Absatz-Standardschriftart">
-    <w:name w:val="Default Paragraph Font"/>
-    <w:uiPriority w:val="1"/>
-    <w:semiHidden/>
-    <w:unhideWhenUsed/>
-  </w:style>
-  <w:style w:type="table" w:default="1" w:styleId="NormaleTabelle">
-    <w:name w:val="Normal Table"/>
-    <w:uiPriority w:val="99"/>
-    <w:semiHidden/>
-    <w:unhideWhenUsed/>
-    <w:tblPr>
-      <w:tblInd w:w="0" w:type="dxa"/>
-      <w:tblCellMar>
-        <w:top w:w="0" w:type="dxa"/>
-        <w:left w:w="108" w:type="dxa"/>
-        <w:bottom w:w="0" w:type="dxa"/>
-        <w:right w:w="108" w:type="dxa"/>
-      </w:tblCellMar>
-    </w:tblPr>
-  </w:style>
-  <w:style w:type="numbering" w:default="1" w:styleId="KeineListe">
-    <w:name w:val="No List"/>
-    <w:uiPriority w:val="99"/>
-    <w:semiHidden/>
-    <w:unhideWhenUsed/>
-  </w:style>
-  <w:style w:type="paragraph" w:styleId="Titel">
-    <w:name w:val="Title"/>
-    <w:basedOn w:val="Standard"/>
-    <w:next w:val="Standard"/>
-    <w:link w:val="TitelZchn"/>
-    <w:uiPriority w:val="10"/>
-    <w:qFormat/>
-    <w:rsid w:val="0002680E"/>
-    <w:pPr>
-      <w:pBdr>
-        <w:bottom w:val="single" w:sz="8" w:space="4" w:color="4F81BD" w:themeColor="accent1"/>
-      </w:pBdr>
-      <w:spacing w:after="300" w:line="240" w:lineRule="auto"/>
-      <w:contextualSpacing/>
-    </w:pPr>
-    <w:rPr>
-      <w:rFonts w:asciiTheme="majorHAnsi" w:eastAsiaTheme="majorEastAsia" w:hAnsiTheme="majorHAnsi" w:cstheme="majorBidi"/>
-      <w:color w:val="17365D" w:themeColor="text2" w:themeShade="BF"/>
-      <w:spacing w:val="5"/>
-      <w:kern w:val="28"/>
-      <w:sz w:val="52"/>
-      <w:szCs w:val="52"/>
-    </w:rPr>
-  </w:style>
-  <w:style w:type="character" w:customStyle="1" w:styleId="TitelZchn">
-    <w:name w:val="Titel Zchn"/>
-    <w:basedOn w:val="Absatz-Standardschriftart"/>
-    <w:link w:val="Titel"/>
-    <w:uiPriority w:val="10"/>
-    <w:rsid w:val="0002680E"/>
-    <w:rPr>
-      <w:rFonts w:asciiTheme="majorHAnsi" w:eastAsiaTheme="majorEastAsia" w:hAnsiTheme="majorHAnsi" w:cstheme="majorBidi"/>
-      <w:color w:val="17365D" w:themeColor="text2" w:themeShade="BF"/>
-      <w:spacing w:val="5"/>
-      <w:kern w:val="28"/>
-      <w:sz w:val="52"/>
-      <w:szCs w:val="52"/>
-    </w:rPr>
-  </w:style>
-  <w:style w:type="character" w:customStyle="1" w:styleId="berschrift1Zchn">
-    <w:name w:val="Überschrift 1 Zchn"/>
-    <w:basedOn w:val="Absatz-Standardschriftart"/>
-    <w:link w:val="berschrift1"/>
-    <w:uiPriority w:val="9"/>
-    <w:rsid w:val="0002680E"/>
-    <w:rPr>
-      <w:rFonts w:asciiTheme="majorHAnsi" w:eastAsiaTheme="majorEastAsia" w:hAnsiTheme="majorHAnsi" w:cstheme="majorBidi"/>
-      <w:b/>
-      <w:bCs/>
-      <w:color w:val="365F91" w:themeColor="accent1" w:themeShade="BF"/>
-      <w:sz w:val="28"/>
-      <w:szCs w:val="28"/>
-    </w:rPr>
-  </w:style>
-  <w:style w:type="paragraph" w:styleId="KeinLeerraum">
-    <w:name w:val="No Spacing"/>
-    <w:link w:val="KeinLeerraumZchn"/>
-    <w:uiPriority w:val="1"/>
-    <w:qFormat/>
-    <w:rsid w:val="0002680E"/>
-    <w:pPr>
-      <w:spacing w:after="0" w:line="240" w:lineRule="auto"/>
-    </w:pPr>
-    <w:rPr>
-      <w:rFonts w:eastAsiaTheme="minorEastAsia"/>
-      <w:lang w:eastAsia="en-GB"/>
-    </w:rPr>
-  </w:style>
-  <w:style w:type="character" w:customStyle="1" w:styleId="KeinLeerraumZchn">
-    <w:name w:val="Kein Leerraum Zchn"/>
-    <w:basedOn w:val="Absatz-Standardschriftart"/>
-    <w:link w:val="KeinLeerraum"/>
-    <w:uiPriority w:val="1"/>
-    <w:rsid w:val="0002680E"/>
-    <w:rPr>
-      <w:rFonts w:eastAsiaTheme="minorEastAsia"/>
-      <w:lang w:eastAsia="en-GB"/>
-    </w:rPr>
-  </w:style>
-  <w:style w:type="paragraph" w:styleId="Sprechblasentext">
-    <w:name w:val="Balloon Text"/>
-    <w:basedOn w:val="Standard"/>
-    <w:link w:val="SprechblasentextZchn"/>
-    <w:uiPriority w:val="99"/>
-    <w:semiHidden/>
-    <w:unhideWhenUsed/>
-    <w:rsid w:val="0002680E"/>
-    <w:pPr>
-      <w:spacing w:after="0" w:line="240" w:lineRule="auto"/>
-    </w:pPr>
-    <w:rPr>
-      <w:rFonts w:ascii="Tahoma" w:hAnsi="Tahoma" w:cs="Tahoma"/>
-      <w:sz w:val="16"/>
-      <w:szCs w:val="16"/>
-    </w:rPr>
-  </w:style>
-  <w:style w:type="character" w:customStyle="1" w:styleId="SprechblasentextZchn">
-    <w:name w:val="Sprechblasentext Zchn"/>
-    <w:basedOn w:val="Absatz-Standardschriftart"/>
-    <w:link w:val="Sprechblasentext"/>
-    <w:uiPriority w:val="99"/>
-    <w:semiHidden/>
-    <w:rsid w:val="0002680E"/>
-    <w:rPr>
-      <w:rFonts w:ascii="Tahoma" w:hAnsi="Tahoma" w:cs="Tahoma"/>
-      <w:sz w:val="16"/>
-      <w:szCs w:val="16"/>
-    </w:rPr>
-  </w:style>
-  <w:style w:type="paragraph" w:styleId="Inhaltsverzeichnisberschrift">
-    <w:name w:val="TOC Heading"/>
-    <w:basedOn w:val="berschrift1"/>
-    <w:next w:val="Standard"/>
-    <w:uiPriority w:val="39"/>
-    <w:semiHidden/>
-    <w:unhideWhenUsed/>
-    <w:qFormat/>
-    <w:rsid w:val="00935865"/>
-    <w:pPr>
-      <w:outlineLvl w:val="9"/>
-    </w:pPr>
-    <w:rPr>
-      <w:lang w:eastAsia="en-GB"/>
-    </w:rPr>
-  </w:style>
-  <w:style w:type="paragraph" w:styleId="Verzeichnis1">
-    <w:name w:val="toc 1"/>
-    <w:basedOn w:val="Standard"/>
-    <w:next w:val="Standard"/>
-    <w:autoRedefine/>
-    <w:uiPriority w:val="39"/>
-    <w:unhideWhenUsed/>
-    <w:qFormat/>
-    <w:rsid w:val="00935865"/>
-    <w:pPr>
-      <w:spacing w:after="100"/>
-    </w:pPr>
-  </w:style>
-  <w:style w:type="character" w:styleId="Hyperlink">
-    <w:name w:val="Hyperlink"/>
-    <w:basedOn w:val="Absatz-Standardschriftart"/>
-    <w:uiPriority w:val="99"/>
-    <w:unhideWhenUsed/>
-    <w:rsid w:val="00935865"/>
-    <w:rPr>
-      <w:color w:val="0000FF" w:themeColor="hyperlink"/>
-      <w:u w:val="single"/>
-    </w:rPr>
-  </w:style>
-  <w:style w:type="paragraph" w:styleId="Verzeichnis2">
-    <w:name w:val="toc 2"/>
-    <w:basedOn w:val="Standard"/>
-    <w:next w:val="Standard"/>
-    <w:autoRedefine/>
-    <w:uiPriority w:val="39"/>
-    <w:unhideWhenUsed/>
-    <w:qFormat/>
-    <w:rsid w:val="00FD7A31"/>
-    <w:pPr>
-      <w:spacing w:after="100"/>
-      <w:ind w:left="220"/>
-    </w:pPr>
-    <w:rPr>
-      <w:rFonts w:eastAsiaTheme="minorEastAsia"/>
-      <w:lang w:eastAsia="en-GB"/>
-    </w:rPr>
-  </w:style>
-  <w:style w:type="paragraph" w:styleId="Verzeichnis3">
-    <w:name w:val="toc 3"/>
-    <w:basedOn w:val="Standard"/>
-    <w:next w:val="Standard"/>
-    <w:autoRedefine/>
-    <w:uiPriority w:val="39"/>
-    <w:unhideWhenUsed/>
-    <w:qFormat/>
-    <w:rsid w:val="00FD7A31"/>
-    <w:pPr>
-      <w:spacing w:after="100"/>
-      <w:ind w:left="440"/>
-    </w:pPr>
-    <w:rPr>
-      <w:rFonts w:eastAsiaTheme="minorEastAsia"/>
-      <w:lang w:eastAsia="en-GB"/>
-    </w:rPr>
-  </w:style>
-  <w:style w:type="character" w:styleId="IntensiverVerweis">
-    <w:name w:val="Intense Reference"/>
-    <w:basedOn w:val="Absatz-Standardschriftart"/>
-    <w:uiPriority w:val="32"/>
-    <w:qFormat/>
-    <w:rsid w:val="00CB2852"/>
-    <w:rPr>
-      <w:b/>
-      <w:bCs/>
-      <w:smallCaps/>
-      <w:color w:val="C0504D" w:themeColor="accent2"/>
-      <w:spacing w:val="5"/>
-      <w:u w:val="single"/>
-    </w:rPr>
-  </w:style>
-  <w:style w:type="character" w:styleId="IntensiveHervorhebung">
-    <w:name w:val="Intense Emphasis"/>
-    <w:basedOn w:val="Absatz-Standardschriftart"/>
-    <w:uiPriority w:val="21"/>
-    <w:qFormat/>
-    <w:rsid w:val="00CB2852"/>
-    <w:rPr>
-      <w:b/>
-      <w:bCs/>
-      <w:i/>
-      <w:iCs/>
-      <w:color w:val="4F81BD" w:themeColor="accent1"/>
-    </w:rPr>
-  </w:style>
-  <w:style w:type="paragraph" w:styleId="Listenabsatz">
-    <w:name w:val="List Paragraph"/>
-    <w:basedOn w:val="Standard"/>
-    <w:uiPriority w:val="34"/>
-    <w:qFormat/>
-    <w:rsid w:val="00CB2852"/>
-    <w:pPr>
-      <w:ind w:left="720"/>
-      <w:contextualSpacing/>
-    </w:pPr>
-  </w:style>
-  <w:style w:type="paragraph" w:styleId="Kopfzeile">
-    <w:name w:val="header"/>
-    <w:basedOn w:val="Standard"/>
-    <w:link w:val="KopfzeileZchn"/>
-    <w:uiPriority w:val="99"/>
-    <w:unhideWhenUsed/>
-    <w:rsid w:val="00BF36BD"/>
-    <w:pPr>
-      <w:tabs>
-        <w:tab w:val="center" w:pos="4536"/>
-        <w:tab w:val="right" w:pos="9072"/>
-      </w:tabs>
-      <w:spacing w:after="0" w:line="240" w:lineRule="auto"/>
-    </w:pPr>
-  </w:style>
-  <w:style w:type="character" w:customStyle="1" w:styleId="KopfzeileZchn">
-    <w:name w:val="Kopfzeile Zchn"/>
-    <w:basedOn w:val="Absatz-Standardschriftart"/>
-    <w:link w:val="Kopfzeile"/>
-    <w:uiPriority w:val="99"/>
-    <w:rsid w:val="00BF36BD"/>
-  </w:style>
-  <w:style w:type="paragraph" w:styleId="Fuzeile">
-    <w:name w:val="footer"/>
-    <w:basedOn w:val="Standard"/>
-    <w:link w:val="FuzeileZchn"/>
-    <w:uiPriority w:val="99"/>
-    <w:unhideWhenUsed/>
-    <w:rsid w:val="00BF36BD"/>
-    <w:pPr>
-      <w:tabs>
-        <w:tab w:val="center" w:pos="4536"/>
-        <w:tab w:val="right" w:pos="9072"/>
-      </w:tabs>
-      <w:spacing w:after="0" w:line="240" w:lineRule="auto"/>
-    </w:pPr>
-  </w:style>
-  <w:style w:type="character" w:customStyle="1" w:styleId="FuzeileZchn">
-    <w:name w:val="Fußzeile Zchn"/>
-    <w:basedOn w:val="Absatz-Standardschriftart"/>
-    <w:link w:val="Fuzeile"/>
-    <w:uiPriority w:val="99"/>
-    <w:rsid w:val="00BF36BD"/>
-  </w:style>
-  <w:style w:type="table" w:styleId="MittlereSchattierung1-Akzent1">
-    <w:name w:val="Medium Shading 1 Accent 1"/>
-    <w:basedOn w:val="NormaleTabelle"/>
-    <w:uiPriority w:val="63"/>
-    <w:rsid w:val="00A52B18"/>
-    <w:pPr>
-      <w:spacing w:after="0" w:line="240" w:lineRule="auto"/>
-    </w:pPr>
-    <w:tblPr>
-      <w:tblStyleRowBandSize w:val="1"/>
-      <w:tblStyleColBandSize w:val="1"/>
-      <w:tblInd w:w="0" w:type="dxa"/>
-      <w:tblBorders>
-        <w:top w:val="single" w:sz="8" w:space="0" w:color="7BA0CD" w:themeColor="accent1" w:themeTint="BF"/>
-        <w:left w:val="single" w:sz="8" w:space="0" w:color="7BA0CD" w:themeColor="accent1" w:themeTint="BF"/>
-        <w:bottom w:val="single" w:sz="8" w:space="0" w:color="7BA0CD" w:themeColor="accent1" w:themeTint="BF"/>
-        <w:right w:val="single" w:sz="8" w:space="0" w:color="7BA0CD" w:themeColor="accent1" w:themeTint="BF"/>
-        <w:insideH w:val="single" w:sz="8" w:space="0" w:color="7BA0CD" w:themeColor="accent1" w:themeTint="BF"/>
-      </w:tblBorders>
-      <w:tblCellMar>
-        <w:top w:w="0" w:type="dxa"/>
-        <w:left w:w="108" w:type="dxa"/>
-        <w:bottom w:w="0" w:type="dxa"/>
-        <w:right w:w="108" w:type="dxa"/>
-      </w:tblCellMar>
-    </w:tblPr>
-    <w:tblStylePr w:type="firstRow">
-      <w:pPr>
-        <w:spacing w:before="0" w:after="0" w:line="240" w:lineRule="auto"/>
-      </w:pPr>
-      <w:rPr>
-        <w:b/>
-        <w:bCs/>
-        <w:color w:val="FFFFFF" w:themeColor="background1"/>
-      </w:rPr>
-      <w:tblPr/>
-      <w:tcPr>
-        <w:tcBorders>
-          <w:top w:val="single" w:sz="8" w:space="0" w:color="7BA0CD" w:themeColor="accent1" w:themeTint="BF"/>
-          <w:left w:val="single" w:sz="8" w:space="0" w:color="7BA0CD" w:themeColor="accent1" w:themeTint="BF"/>
-          <w:bottom w:val="single" w:sz="8" w:space="0" w:color="7BA0CD" w:themeColor="accent1" w:themeTint="BF"/>
-          <w:right w:val="single" w:sz="8" w:space="0" w:color="7BA0CD" w:themeColor="accent1" w:themeTint="BF"/>
-          <w:insideH w:val="nil"/>
-          <w:insideV w:val="nil"/>
-        </w:tcBorders>
-        <w:shd w:val="clear" w:color="auto" w:fill="4F81BD" w:themeFill="accent1"/>
-      </w:tcPr>
-    </w:tblStylePr>
-    <w:tblStylePr w:type="lastRow">
-      <w:pPr>
-        <w:spacing w:before="0" w:after="0" w:line="240" w:lineRule="auto"/>
-      </w:pPr>
-      <w:rPr>
-        <w:b/>
-        <w:bCs/>
-      </w:rPr>
-      <w:tblPr/>
-      <w:tcPr>
-        <w:tcBorders>
-          <w:top w:val="double" w:sz="6" w:space="0" w:color="7BA0CD" w:themeColor="accent1" w:themeTint="BF"/>
-          <w:left w:val="single" w:sz="8" w:space="0" w:color="7BA0CD" w:themeColor="accent1" w:themeTint="BF"/>
-          <w:bottom w:val="single" w:sz="8" w:space="0" w:color="7BA0CD" w:themeColor="accent1" w:themeTint="BF"/>
-          <w:right w:val="single" w:sz="8" w:space="0" w:color="7BA0CD" w:themeColor="accent1" w:themeTint="BF"/>
-          <w:insideH w:val="nil"/>
-          <w:insideV w:val="nil"/>
-        </w:tcBorders>
-      </w:tcPr>
-    </w:tblStylePr>
-    <w:tblStylePr w:type="firstCol">
-      <w:rPr>
-        <w:b/>
-        <w:bCs/>
-      </w:rPr>
-    </w:tblStylePr>
-    <w:tblStylePr w:type="lastCol">
-      <w:rPr>
-        <w:b/>
-        <w:bCs/>
-      </w:rPr>
-    </w:tblStylePr>
-    <w:tblStylePr w:type="band1Vert">
-      <w:tblPr/>
-      <w:tcPr>
-        <w:shd w:val="clear" w:color="auto" w:fill="D3DFEE" w:themeFill="accent1" w:themeFillTint="3F"/>
-      </w:tcPr>
-    </w:tblStylePr>
-    <w:tblStylePr w:type="band1Horz">
-      <w:tblPr/>
-      <w:tcPr>
-        <w:tcBorders>
-          <w:insideH w:val="nil"/>
-          <w:insideV w:val="nil"/>
-        </w:tcBorders>
-        <w:shd w:val="clear" w:color="auto" w:fill="D3DFEE" w:themeFill="accent1" w:themeFillTint="3F"/>
-      </w:tcPr>
-    </w:tblStylePr>
-    <w:tblStylePr w:type="band2Horz">
-      <w:tblPr/>
-      <w:tcPr>
-        <w:tcBorders>
-          <w:insideH w:val="nil"/>
-          <w:insideV w:val="nil"/>
-        </w:tcBorders>
-      </w:tcPr>
-    </w:tblStylePr>
-  </w:style>
-  <w:style w:type="paragraph" w:styleId="Beschriftung">
-    <w:name w:val="caption"/>
-    <w:basedOn w:val="Standard"/>
-    <w:next w:val="Standard"/>
-    <w:uiPriority w:val="35"/>
-    <w:unhideWhenUsed/>
-    <w:qFormat/>
-    <w:rsid w:val="00A52B18"/>
-    <w:pPr>
-      <w:spacing w:line="240" w:lineRule="auto"/>
-    </w:pPr>
-    <w:rPr>
-      <w:b/>
-      <w:bCs/>
-      <w:color w:val="4F81BD" w:themeColor="accent1"/>
-      <w:sz w:val="18"/>
-      <w:szCs w:val="18"/>
-    </w:rPr>
-  </w:style>
-  <w:style w:type="character" w:styleId="Zeilennummer">
-    <w:name w:val="line number"/>
-    <w:basedOn w:val="Absatz-Standardschriftart"/>
-    <w:uiPriority w:val="99"/>
-    <w:semiHidden/>
-    <w:unhideWhenUsed/>
-    <w:rsid w:val="00360D5A"/>
-  </w:style>
-  <w:style w:type="character" w:styleId="Platzhaltertext">
-    <w:name w:val="Placeholder Text"/>
-    <w:basedOn w:val="Absatz-Standardschriftart"/>
-    <w:uiPriority w:val="99"/>
-    <w:semiHidden/>
-    <w:rsid w:val="00B162FB"/>
-    <w:rPr>
-      <w:color w:val="808080"/>
-    </w:rPr>
-  </w:style>
-  <w:style w:type="character" w:customStyle="1" w:styleId="berschrift2Zchn">
-    <w:name w:val="Überschrift 2 Zchn"/>
-    <w:basedOn w:val="Absatz-Standardschriftart"/>
-    <w:link w:val="berschrift2"/>
-    <w:uiPriority w:val="9"/>
-    <w:rsid w:val="00964F8D"/>
-    <w:rPr>
-      <w:rFonts w:asciiTheme="majorHAnsi" w:eastAsiaTheme="majorEastAsia" w:hAnsiTheme="majorHAnsi" w:cstheme="majorBidi"/>
-      <w:b/>
-      <w:bCs/>
-      <w:color w:val="4F81BD" w:themeColor="accent1"/>
-      <w:sz w:val="26"/>
-      <w:szCs w:val="26"/>
-    </w:rPr>
-  </w:style>
-  <w:style w:type="character" w:customStyle="1" w:styleId="berschrift3Zchn">
-    <w:name w:val="Überschrift 3 Zchn"/>
-    <w:basedOn w:val="Absatz-Standardschriftart"/>
-    <w:link w:val="berschrift3"/>
-    <w:uiPriority w:val="9"/>
-    <w:rsid w:val="000A73C5"/>
-    <w:rPr>
-      <w:rFonts w:asciiTheme="majorHAnsi" w:eastAsiaTheme="majorEastAsia" w:hAnsiTheme="majorHAnsi" w:cstheme="majorBidi"/>
-      <w:b/>
-      <w:bCs/>
-      <w:color w:val="4F81BD" w:themeColor="accent1"/>
-    </w:rPr>
-  </w:style>
-  <w:style w:type="character" w:customStyle="1" w:styleId="berschrift4Zchn">
-    <w:name w:val="Überschrift 4 Zchn"/>
-    <w:basedOn w:val="Absatz-Standardschriftart"/>
-    <w:link w:val="berschrift4"/>
-    <w:uiPriority w:val="9"/>
-    <w:rsid w:val="00220DFD"/>
-    <w:rPr>
-      <w:rFonts w:asciiTheme="majorHAnsi" w:eastAsiaTheme="majorEastAsia" w:hAnsiTheme="majorHAnsi" w:cstheme="majorBidi"/>
-      <w:b/>
-      <w:bCs/>
-      <w:i/>
-      <w:iCs/>
-      <w:color w:val="4F81BD" w:themeColor="accent1"/>
-    </w:rPr>
-  </w:style>
-</w:styles>
-</file>
-
-<file path=word/stylesWithEffects.xml><?xml version="1.0" encoding="utf-8"?>
-<w:styles xmlns:wpc="http://schemas.microsoft.com/office/word/2010/wordprocessingCanvas" xmlns:mc="http://schemas.openxmlformats.org/markup-compatibility/2006" xmlns:o="urn:schemas-microsoft-com:office:office" xmlns:r="http://schemas.openxmlformats.org/officeDocument/2006/relationships" xmlns:m="http://schemas.openxmlformats.org/officeDocument/2006/math" xmlns:v="urn:schemas-microsoft-com:vml" xmlns:wp14="http://schemas.microsoft.com/office/word/2010/wordprocessingDrawing" xmlns:wp="http://schemas.openxmlformats.org/drawingml/2006/wordprocessingDrawing" xmlns:w10="urn:schemas-microsoft-com:office:word" xmlns:w="http://schemas.openxmlformats.org/wordprocessingml/2006/main" xmlns:w14="http://schemas.microsoft.com/office/word/2010/wordml" xmlns:wpg="http://schemas.microsoft.com/office/word/2010/wordprocessingGroup" xmlns:wpi="http://schemas.microsoft.com/office/word/2010/wordprocessingInk" xmlns:wne="http://schemas.microsoft.com/office/word/2006/wordml" xmlns:wps="http://schemas.microsoft.com/office/word/2010/wordprocessingShape" mc:Ignorable="w14 wp14">
-  <w:docDefaults>
-    <w:rPrDefault>
-      <w:rPr>
-        <w:rFonts w:asciiTheme="minorHAnsi" w:eastAsiaTheme="minorHAnsi" w:hAnsiTheme="minorHAnsi" w:cstheme="minorBidi"/>
-        <w:sz w:val="22"/>
-        <w:szCs w:val="22"/>
-        <w:lang w:val="en-GB" w:eastAsia="en-US" w:bidi="ar-SA"/>
-      </w:rPr>
-    </w:rPrDefault>
-    <w:pPrDefault>
-      <w:pPr>
-        <w:spacing w:after="200" w:line="276" w:lineRule="auto"/>
-      </w:pPr>
-    </w:pPrDefault>
-  </w:docDefaults>
-  <w:latentStyles w:defLockedState="0" w:defUIPriority="99" w:defSemiHidden="1" w:defUnhideWhenUsed="1" w:defQFormat="0" w:count="267">
-    <w:lsdException w:name="Normal" w:semiHidden="0" w:uiPriority="0" w:unhideWhenUsed="0" w:qFormat="1"/>
-    <w:lsdException w:name="heading 1" w:semiHidden="0" w:uiPriority="9" w:unhideWhenUsed="0" w:qFormat="1"/>
-    <w:lsdException w:name="heading 2" w:uiPriority="9" w:qFormat="1"/>
-    <w:lsdException w:name="heading 3" w:uiPriority="9" w:qFormat="1"/>
-    <w:lsdException w:name="heading 4" w:uiPriority="9" w:qFormat="1"/>
-    <w:lsdException w:name="heading 5" w:uiPriority="9" w:qFormat="1"/>
-    <w:lsdException w:name="heading 6" w:uiPriority="9" w:qFormat="1"/>
-    <w:lsdException w:name="heading 7" w:uiPriority="9" w:qFormat="1"/>
-    <w:lsdException w:name="heading 8" w:uiPriority="9" w:qFormat="1"/>
-    <w:lsdException w:name="heading 9" w:uiPriority="9" w:qFormat="1"/>
-    <w:lsdException w:name="toc 1" w:uiPriority="39" w:qFormat="1"/>
-    <w:lsdException w:name="toc 2" w:uiPriority="39" w:qFormat="1"/>
-    <w:lsdException w:name="toc 3" w:uiPriority="39" w:qFormat="1"/>
-    <w:lsdException w:name="toc 4" w:uiPriority="39"/>
-    <w:lsdException w:name="toc 5" w:uiPriority="39"/>
-    <w:lsdException w:name="toc 6" w:uiPriority="39"/>
-    <w:lsdException w:name="toc 7" w:uiPriority="39"/>
-    <w:lsdException w:name="toc 8" w:uiPriority="39"/>
-    <w:lsdException w:name="toc 9" w:uiPriority="39"/>
-    <w:lsdException w:name="caption" w:uiPriority="35" w:qFormat="1"/>
-    <w:lsdException w:name="Title" w:semiHidden="0" w:uiPriority="10" w:unhideWhenUsed="0" w:qFormat="1"/>
-    <w:lsdException w:name="Default Paragraph Font" w:uiPriority="1"/>
-    <w:lsdException w:name="Subtitle" w:semiHidden="0" w:uiPriority="11" w:unhideWhenUsed="0" w:qFormat="1"/>
-    <w:lsdException w:name="Strong" w:semiHidden="0" w:uiPriority="22" w:unhideWhenUsed="0" w:qFormat="1"/>
-    <w:lsdException w:name="Emphasis" w:semiHidden="0" w:uiPriority="20" w:unhideWhenUsed="0" w:qFormat="1"/>
-    <w:lsdException w:name="Table Grid" w:semiHidden="0" w:uiPriority="59" w:unhideWhenUsed="0"/>
-    <w:lsdException w:name="Placeholder Text" w:unhideWhenUsed="0"/>
-    <w:lsdException w:name="No Spacing" w:semiHidden="0" w:uiPriority="1" w:unhideWhenUsed="0" w:qFormat="1"/>
-    <w:lsdException w:name="Light Shading" w:semiHidden="0" w:uiPriority="60" w:unhideWhenUsed="0"/>
-    <w:lsdException w:name="Light List" w:semiHidden="0" w:uiPriority="61" w:unhideWhenUsed="0"/>
-    <w:lsdException w:name="Light Grid" w:semiHidden="0" w:uiPriority="62" w:unhideWhenUsed="0"/>
-    <w:lsdException w:name="Medium Shading 1" w:semiHidden="0" w:uiPriority="63" w:unhideWhenUsed="0"/>
-    <w:lsdException w:name="Medium Shading 2" w:semiHidden="0" w:uiPriority="64" w:unhideWhenUsed="0"/>
-    <w:lsdException w:name="Medium List 1" w:semiHidden="0" w:uiPriority="65" w:unhideWhenUsed="0"/>
-    <w:lsdException w:name="Medium List 2" w:semiHidden="0" w:uiPriority="66" w:unhideWhenUsed="0"/>
-    <w:lsdException w:name="Medium Grid 1" w:semiHidden="0" w:uiPriority="67" w:unhideWhenUsed="0"/>
-    <w:lsdException w:name="Medium Grid 2" w:semiHidden="0" w:uiPriority="68" w:unhideWhenUsed="0"/>
-    <w:lsdException w:name="Medium Grid 3" w:semiHidden="0" w:uiPriority="69" w:unhideWhenUsed="0"/>
-    <w:lsdException w:name="Dark List" w:semiHidden="0" w:uiPriority="70" w:unhideWhenUsed="0"/>
-    <w:lsdException w:name="Colorful Shading" w:semiHidden="0" w:uiPriority="71" w:unhideWhenUsed="0"/>
-    <w:lsdException w:name="Colorful List" w:semiHidden="0" w:uiPriority="72" w:unhideWhenUsed="0"/>
-    <w:lsdException w:name="Colorful Grid" w:semiHidden="0" w:uiPriority="73" w:unhideWhenUsed="0"/>
-    <w:lsdException w:name="Light Shading Accent 1" w:semiHidden="0" w:uiPriority="60" w:unhideWhenUsed="0"/>
-    <w:lsdException w:name="Light List Accent 1" w:semiHidden="0" w:uiPriority="61" w:unhideWhenUsed="0"/>
-    <w:lsdException w:name="Light Grid Accent 1" w:semiHidden="0" w:uiPriority="62" w:unhideWhenUsed="0"/>
-    <w:lsdException w:name="Medium Shading 1 Accent 1" w:semiHidden="0" w:uiPriority="63" w:unhideWhenUsed="0"/>
-    <w:lsdException w:name="Medium Shading 2 Accent 1" w:semiHidden="0" w:uiPriority="64" w:unhideWhenUsed="0"/>
-    <w:lsdException w:name="Medium List 1 Accent 1" w:semiHidden="0" w:uiPriority="65" w:unhideWhenUsed="0"/>
-    <w:lsdException w:name="Revision" w:unhideWhenUsed="0"/>
-    <w:lsdException w:name="List Paragraph" w:semiHidden="0" w:uiPriority="34" w:unhideWhenUsed="0" w:qFormat="1"/>
-    <w:lsdException w:name="Quote" w:semiHidden="0" w:uiPriority="29" w:unhideWhenUsed="0" w:qFormat="1"/>
-    <w:lsdException w:name="Intense Quote" w:semiHidden="0" w:uiPriority="30" w:unhideWhenUsed="0" w:qFormat="1"/>
-    <w:lsdException w:name="Medium List 2 Accent 1" w:semiHidden="0" w:uiPriority="66" w:unhideWhenUsed="0"/>
-    <w:lsdException w:name="Medium Grid 1 Accent 1" w:semiHidden="0" w:uiPriority="67" w:unhideWhenUsed="0"/>
-    <w:lsdException w:name="Medium Grid 2 Accent 1" w:semiHidden="0" w:uiPriority="68" w:unhideWhenUsed="0"/>
-    <w:lsdException w:name="Medium Grid 3 Accent 1" w:semiHidden="0" w:uiPriority="69" w:unhideWhenUsed="0"/>
-    <w:lsdException w:name="Dark List Accent 1" w:semiHidden="0" w:uiPriority="70" w:unhideWhenUsed="0"/>
-    <w:lsdException w:name="Colorful Shading Accent 1" w:semiHidden="0" w:uiPriority="71" w:unhideWhenUsed="0"/>
-    <w:lsdException w:name="Colorful List Accent 1" w:semiHidden="0" w:uiPriority="72" w:unhideWhenUsed="0"/>
-    <w:lsdException w:name="Colorful Grid Accent 1" w:semiHidden="0" w:uiPriority="73" w:unhideWhenUsed="0"/>
-    <w:lsdException w:name="Light Shading Accent 2" w:semiHidden="0" w:uiPriority="60" w:unhideWhenUsed="0"/>
-    <w:lsdException w:name="Light List Accent 2" w:semiHidden="0" w:uiPriority="61" w:unhideWhenUsed="0"/>
-    <w:lsdException w:name="Light Grid Accent 2" w:semiHidden="0" w:uiPriority="62" w:unhideWhenUsed="0"/>
-    <w:lsdException w:name="Medium Shading 1 Accent 2" w:semiHidden="0" w:uiPriority="63" w:unhideWhenUsed="0"/>
-    <w:lsdException w:name="Medium Shading 2 Accent 2" w:semiHidden="0" w:uiPriority="64" w:unhideWhenUsed="0"/>
-    <w:lsdException w:name="Medium List 1 Accent 2" w:semiHidden="0" w:uiPriority="65" w:unhideWhenUsed="0"/>
-    <w:lsdException w:name="Medium List 2 Accent 2" w:semiHidden="0" w:uiPriority="66" w:unhideWhenUsed="0"/>
-    <w:lsdException w:name="Medium Grid 1 Accent 2" w:semiHidden="0" w:uiPriority="67" w:unhideWhenUsed="0"/>
-    <w:lsdException w:name="Medium Grid 2 Accent 2" w:semiHidden="0" w:uiPriority="68" w:unhideWhenUsed="0"/>
-    <w:lsdException w:name="Medium Grid 3 Accent 2" w:semiHidden="0" w:uiPriority="69" w:unhideWhenUsed="0"/>
-    <w:lsdException w:name="Dark List Accent 2" w:semiHidden="0" w:uiPriority="70" w:unhideWhenUsed="0"/>
-    <w:lsdException w:name="Colorful Shading Accent 2" w:semiHidden="0" w:uiPriority="71" w:unhideWhenUsed="0"/>
-    <w:lsdException w:name="Colorful List Accent 2" w:semiHidden="0" w:uiPriority="72" w:unhideWhenUsed="0"/>
-    <w:lsdException w:name="Colorful Grid Accent 2" w:semiHidden="0" w:uiPriority="73" w:unhideWhenUsed="0"/>
-    <w:lsdException w:name="Light Shading Accent 3" w:semiHidden="0" w:uiPriority="60" w:unhideWhenUsed="0"/>
-    <w:lsdException w:name="Light List Accent 3" w:semiHidden="0" w:uiPriority="61" w:unhideWhenUsed="0"/>
-    <w:lsdException w:name="Light Grid Accent 3" w:semiHidden="0" w:uiPriority="62" w:unhideWhenUsed="0"/>
-    <w:lsdException w:name="Medium Shading 1 Accent 3" w:semiHidden="0" w:uiPriority="63" w:unhideWhenUsed="0"/>
-    <w:lsdException w:name="Medium Shading 2 Accent 3" w:semiHidden="0" w:uiPriority="64" w:unhideWhenUsed="0"/>
-    <w:lsdException w:name="Medium List 1 Accent 3" w:semiHidden="0" w:uiPriority="65" w:unhideWhenUsed="0"/>
-    <w:lsdException w:name="Medium List 2 Accent 3" w:semiHidden="0" w:uiPriority="66" w:unhideWhenUsed="0"/>
-    <w:lsdException w:name="Medium Grid 1 Accent 3" w:semiHidden="0" w:uiPriority="67" w:unhideWhenUsed="0"/>
-    <w:lsdException w:name="Medium Grid 2 Accent 3" w:semiHidden="0" w:uiPriority="68" w:unhideWhenUsed="0"/>
-    <w:lsdException w:name="Medium Grid 3 Accent 3" w:semiHidden="0" w:uiPriority="69" w:unhideWhenUsed="0"/>
-    <w:lsdException w:name="Dark List Accent 3" w:semiHidden="0" w:uiPriority="70" w:unhideWhenUsed="0"/>
-    <w:lsdException w:name="Colorful Shading Accent 3" w:semiHidden="0" w:uiPriority="71" w:unhideWhenUsed="0"/>
-    <w:lsdException w:name="Colorful List Accent 3" w:semiHidden="0" w:uiPriority="72" w:unhideWhenUsed="0"/>
-    <w:lsdException w:name="Colorful Grid Accent 3" w:semiHidden="0" w:uiPriority="73" w:unhideWhenUsed="0"/>
-    <w:lsdException w:name="Light Shading Accent 4" w:semiHidden="0" w:uiPriority="60" w:unhideWhenUsed="0"/>
-    <w:lsdException w:name="Light List Accent 4" w:semiHidden="0" w:uiPriority="61" w:unhideWhenUsed="0"/>
-    <w:lsdException w:name="Light Grid Accent 4" w:semiHidden="0" w:uiPriority="62" w:unhideWhenUsed="0"/>
-    <w:lsdException w:name="Medium Shading 1 Accent 4" w:semiHidden="0" w:uiPriority="63" w:unhideWhenUsed="0"/>
-    <w:lsdException w:name="Medium Shading 2 Accent 4" w:semiHidden="0" w:uiPriority="64" w:unhideWhenUsed="0"/>
-    <w:lsdException w:name="Medium List 1 Accent 4" w:semiHidden="0" w:uiPriority="65" w:unhideWhenUsed="0"/>
-    <w:lsdException w:name="Medium List 2 Accent 4" w:semiHidden="0" w:uiPriority="66" w:unhideWhenUsed="0"/>
-    <w:lsdException w:name="Medium Grid 1 Accent 4" w:semiHidden="0" w:uiPriority="67" w:unhideWhenUsed="0"/>
-    <w:lsdException w:name="Medium Grid 2 Accent 4" w:semiHidden="0" w:uiPriority="68" w:unhideWhenUsed="0"/>
-    <w:lsdException w:name="Medium Grid 3 Accent 4" w:semiHidden="0" w:uiPriority="69" w:unhideWhenUsed="0"/>
-    <w:lsdException w:name="Dark List Accent 4" w:semiHidden="0" w:uiPriority="70" w:unhideWhenUsed="0"/>
-    <w:lsdException w:name="Colorful Shading Accent 4" w:semiHidden="0" w:uiPriority="71" w:unhideWhenUsed="0"/>
-    <w:lsdException w:name="Colorful List Accent 4" w:semiHidden="0" w:uiPriority="72" w:unhideWhenUsed="0"/>
-    <w:lsdException w:name="Colorful Grid Accent 4" w:semiHidden="0" w:uiPriority="73" w:unhideWhenUsed="0"/>
-    <w:lsdException w:name="Light Shading Accent 5" w:semiHidden="0" w:uiPriority="60" w:unhideWhenUsed="0"/>
-    <w:lsdException w:name="Light List Accent 5" w:semiHidden="0" w:uiPriority="61" w:unhideWhenUsed="0"/>
-    <w:lsdException w:name="Light Grid Accent 5" w:semiHidden="0" w:uiPriority="62" w:unhideWhenUsed="0"/>
-    <w:lsdException w:name="Medium Shading 1 Accent 5" w:semiHidden="0" w:uiPriority="63" w:unhideWhenUsed="0"/>
-    <w:lsdException w:name="Medium Shading 2 Accent 5" w:semiHidden="0" w:uiPriority="64" w:unhideWhenUsed="0"/>
-    <w:lsdException w:name="Medium List 1 Accent 5" w:semiHidden="0" w:uiPriority="65" w:unhideWhenUsed="0"/>
-    <w:lsdException w:name="Medium List 2 Accent 5" w:semiHidden="0" w:uiPriority="66" w:unhideWhenUsed="0"/>
-    <w:lsdException w:name="Medium Grid 1 Accent 5" w:semiHidden="0" w:uiPriority="67" w:unhideWhenUsed="0"/>
-    <w:lsdException w:name="Medium Grid 2 Accent 5" w:semiHidden="0" w:uiPriority="68" w:unhideWhenUsed="0"/>
-    <w:lsdException w:name="Medium Grid 3 Accent 5" w:semiHidden="0" w:uiPriority="69" w:unhideWhenUsed="0"/>
-    <w:lsdException w:name="Dark List Accent 5" w:semiHidden="0" w:uiPriority="70" w:unhideWhenUsed="0"/>
-    <w:lsdException w:name="Colorful Shading Accent 5" w:semiHidden="0" w:uiPriority="71" w:unhideWhenUsed="0"/>
-    <w:lsdException w:name="Colorful List Accent 5" w:semiHidden="0" w:uiPriority="72" w:unhideWhenUsed="0"/>
-    <w:lsdException w:name="Colorful Grid Accent 5" w:semiHidden="0" w:uiPriority="73" w:unhideWhenUsed="0"/>
-    <w:lsdException w:name="Light Shading Accent 6" w:semiHidden="0" w:uiPriority="60" w:unhideWhenUsed="0"/>
-    <w:lsdException w:name="Light List Accent 6" w:semiHidden="0" w:uiPriority="61" w:unhideWhenUsed="0"/>
-    <w:lsdException w:name="Light Grid Accent 6" w:semiHidden="0" w:uiPriority="62" w:unhideWhenUsed="0"/>
-    <w:lsdException w:name="Medium Shading 1 Accent 6" w:semiHidden="0" w:uiPriority="63" w:unhideWhenUsed="0"/>
-    <w:lsdException w:name="Medium Shading 2 Accent 6" w:semiHidden="0" w:uiPriority="64" w:unhideWhenUsed="0"/>
-    <w:lsdException w:name="Medium List 1 Accent 6" w:semiHidden="0" w:uiPriority="65" w:unhideWhenUsed="0"/>
-    <w:lsdException w:name="Medium List 2 Accent 6" w:semiHidden="0" w:uiPriority="66" w:unhideWhenUsed="0"/>
-    <w:lsdException w:name="Medium Grid 1 Accent 6" w:semiHidden="0" w:uiPriority="67" w:unhideWhenUsed="0"/>
-    <w:lsdException w:name="Medium Grid 2 Accent 6" w:semiHidden="0" w:uiPriority="68" w:unhideWhenUsed="0"/>
-    <w:lsdException w:name="Medium Grid 3 Accent 6" w:semiHidden="0" w:uiPriority="69" w:unhideWhenUsed="0"/>
-    <w:lsdException w:name="Dark List Accent 6" w:semiHidden="0" w:uiPriority="70" w:unhideWhenUsed="0"/>
-    <w:lsdException w:name="Colorful Shading Accent 6" w:semiHidden="0" w:uiPriority="71" w:unhideWhenUsed="0"/>
-    <w:lsdException w:name="Colorful List Accent 6" w:semiHidden="0" w:uiPriority="72" w:unhideWhenUsed="0"/>
-    <w:lsdException w:name="Colorful Grid Accent 6" w:semiHidden="0" w:uiPriority="73" w:unhideWhenUsed="0"/>
-    <w:lsdException w:name="Subtle Emphasis" w:semiHidden="0" w:uiPriority="19" w:unhideWhenUsed="0" w:qFormat="1"/>
-    <w:lsdException w:name="Intense Emphasis" w:semiHidden="0" w:uiPriority="21" w:unhideWhenUsed="0" w:qFormat="1"/>
-    <w:lsdException w:name="Subtle Reference" w:semiHidden="0" w:uiPriority="31" w:unhideWhenUsed="0" w:qFormat="1"/>
-    <w:lsdException w:name="Intense Reference" w:semiHidden="0" w:uiPriority="32" w:unhideWhenUsed="0" w:qFormat="1"/>
-    <w:lsdException w:name="Book Title" w:semiHidden="0" w:uiPriority="33" w:unhideWhenUsed="0" w:qFormat="1"/>
-    <w:lsdException w:name="Bibliography" w:uiPriority="37"/>
-    <w:lsdException w:name="TOC Heading" w:uiPriority="39" w:qFormat="1"/>
+  <w:latentStyles w:defLockedState="0" w:defUIPriority="99" w:defSemiHidden="0" w:defUnhideWhenUsed="0" w:defQFormat="0" w:count="371">
+    <w:lsdException w:name="Normal" w:uiPriority="0" w:qFormat="1"/>
+    <w:lsdException w:name="heading 1" w:uiPriority="9" w:qFormat="1"/>
+    <w:lsdException w:name="heading 2" w:semiHidden="1" w:uiPriority="9" w:unhideWhenUsed="1" w:qFormat="1"/>
+    <w:lsdException w:name="heading 3" w:semiHidden="1" w:uiPriority="9" w:unhideWhenUsed="1" w:qFormat="1"/>
+    <w:lsdException w:name="heading 4" w:semiHidden="1" w:uiPriority="9" w:unhideWhenUsed="1" w:qFormat="1"/>
+    <w:lsdException w:name="heading 5" w:semiHidden="1" w:uiPriority="9" w:unhideWhenUsed="1" w:qFormat="1"/>
+    <w:lsdException w:name="heading 6" w:semiHidden="1" w:uiPriority="9" w:unhideWhenUsed="1" w:qFormat="1"/>
+    <w:lsdException w:name="heading 7" w:semiHidden="1" w:uiPriority="9" w:unhideWhenUsed="1" w:qFormat="1"/>
+    <w:lsdException w:name="heading 8" w:semiHidden="1" w:uiPriority="9" w:unhideWhenUsed="1" w:qFormat="1"/>
+    <w:lsdException w:name="heading 9" w:semiHidden="1" w:uiPriority="9" w:unhideWhenUsed="1" w:qFormat="1"/>
+    <w:lsdException w:name="index 1" w:semiHidden="1" w:unhideWhenUsed="1"/>
+    <w:lsdException w:name="index 2" w:semiHidden="1" w:unhideWhenUsed="1"/>
+    <w:lsdException w:name="index 3" w:semiHidden="1" w:unhideWhenUsed="1"/>
+    <w:lsdException w:name="index 4" w:semiHidden="1" w:unhideWhenUsed="1"/>
+    <w:lsdException w:name="index 5" w:semiHidden="1" w:unhideWhenUsed="1"/>
+    <w:lsdException w:name="index 6" w:semiHidden="1" w:unhideWhenUsed="1"/>
+    <w:lsdException w:name="index 7" w:semiHidden="1" w:unhideWhenUsed="1"/>
+    <w:lsdException w:name="index 8" w:semiHidden="1" w:unhideWhenUsed="1"/>
+    <w:lsdException w:name="index 9" w:semiHidden="1" w:unhideWhenUsed="1"/>
+    <w:lsdException w:name="toc 1" w:semiHidden="1" w:uiPriority="39" w:unhideWhenUsed="1" w:qFormat="1"/>
+    <w:lsdException w:name="toc 2" w:semiHidden="1" w:uiPriority="39" w:unhideWhenUsed="1" w:qFormat="1"/>
+    <w:lsdException w:name="toc 3" w:semiHidden="1" w:uiPriority="39" w:unhideWhenUsed="1" w:qFormat="1"/>
+    <w:lsdException w:name="toc 4" w:semiHidden="1" w:uiPriority="39" w:unhideWhenUsed="1"/>
+    <w:lsdException w:name="toc 5" w:semiHidden="1" w:uiPriority="39" w:unhideWhenUsed="1"/>
+    <w:lsdException w:name="toc 6" w:semiHidden="1" w:uiPriority="39" w:unhideWhenUsed="1"/>
+    <w:lsdException w:name="toc 7" w:semiHidden="1" w:uiPriority="39" w:unhideWhenUsed="1"/>
+    <w:lsdException w:name="toc 8" w:semiHidden="1" w:uiPriority="39" w:unhideWhenUsed="1"/>
+    <w:lsdException w:name="toc 9" w:semiHidden="1" w:uiPriority="39" w:unhideWhenUsed="1"/>
+    <w:lsdException w:name="Normal Indent" w:semiHidden="1" w:unhideWhenUsed="1"/>
+    <w:lsdException w:name="footnote text" w:semiHidden="1" w:unhideWhenUsed="1"/>
+    <w:lsdException w:name="annotation text" w:semiHidden="1" w:unhideWhenUsed="1"/>
+    <w:lsdException w:name="header" w:semiHidden="1" w:unhideWhenUsed="1"/>
+    <w:lsdException w:name="footer" w:semiHidden="1" w:unhideWhenUsed="1"/>
+    <w:lsdException w:name="index heading" w:semiHidden="1" w:unhideWhenUsed="1"/>
+    <w:lsdException w:name="caption" w:semiHidden="1" w:uiPriority="35" w:unhideWhenUsed="1" w:qFormat="1"/>
+    <w:lsdException w:name="table of figures" w:semiHidden="1" w:unhideWhenUsed="1"/>
+    <w:lsdException w:name="envelope address" w:semiHidden="1" w:unhideWhenUsed="1"/>
+    <w:lsdException w:name="envelope return" w:semiHidden="1" w:unhideWhenUsed="1"/>
+    <w:lsdException w:name="footnote reference" w:semiHidden="1" w:unhideWhenUsed="1"/>
+    <w:lsdException w:name="annotation reference" w:semiHidden="1" w:unhideWhenUsed="1"/>
+    <w:lsdException w:name="line number" w:semiHidden="1" w:unhideWhenUsed="1"/>
+    <w:lsdException w:name="page number" w:semiHidden="1" w:unhideWhenUsed="1"/>
+    <w:lsdException w:name="endnote reference" w:semiHidden="1" w:unhideWhenUsed="1"/>
+    <w:lsdException w:name="endnote text" w:semiHidden="1" w:unhideWhenUsed="1"/>
+    <w:lsdException w:name="table of authorities" w:semiHidden="1" w:unhideWhenUsed="1"/>
+    <w:lsdException w:name="macro" w:semiHidden="1" w:unhideWhenUsed="1"/>
+    <w:lsdException w:name="toa heading" w:semiHidden="1" w:unhideWhenUsed="1"/>
+    <w:lsdException w:name="List" w:semiHidden="1" w:unhideWhenUsed="1"/>
+    <w:lsdException w:name="List Bullet" w:semiHidden="1" w:unhideWhenUsed="1"/>
+    <w:lsdException w:name="List Number" w:semiHidden="1" w:unhideWhenUsed="1"/>
+    <w:lsdException w:name="List 2" w:semiHidden="1" w:unhideWhenUsed="1"/>
+    <w:lsdException w:name="List 3" w:semiHidden="1" w:unhideWhenUsed="1"/>
+    <w:lsdException w:name="List 4" w:semiHidden="1" w:unhideWhenUsed="1"/>
+    <w:lsdException w:name="List 5" w:semiHidden="1" w:unhideWhenUsed="1"/>
+    <w:lsdException w:name="List Bullet 2" w:semiHidden="1" w:unhideWhenUsed="1"/>
+    <w:lsdException w:name="List Bullet 3" w:semiHidden="1" w:unhideWhenUsed="1"/>
+    <w:lsdException w:name="List Bullet 4" w:semiHidden="1" w:unhideWhenUsed="1"/>
+    <w:lsdException w:name="List Bullet 5" w:semiHidden="1" w:unhideWhenUsed="1"/>
+    <w:lsdException w:name="List Number 2" w:semiHidden="1" w:unhideWhenUsed="1"/>
+    <w:lsdException w:name="List Number 3" w:semiHidden="1" w:unhideWhenUsed="1"/>
+    <w:lsdException w:name="List Number 4" w:semiHidden="1" w:unhideWhenUsed="1"/>
+    <w:lsdException w:name="List Number 5" w:semiHidden="1" w:unhideWhenUsed="1"/>
+    <w:lsdException w:name="Title" w:uiPriority="10" w:qFormat="1"/>
+    <w:lsdException w:name="Closing" w:semiHidden="1" w:unhideWhenUsed="1"/>
+    <w:lsdException w:name="Signature" w:semiHidden="1" w:unhideWhenUsed="1"/>
+    <w:lsdException w:name="Default Paragraph Font" w:semiHidden="1" w:uiPriority="1" w:unhideWhenUsed="1"/>
+    <w:lsdException w:name="Body Text" w:semiHidden="1" w:unhideWhenUsed="1"/>
+    <w:lsdException w:name="Body Text Indent" w:semiHidden="1" w:unhideWhenUsed="1"/>
+    <w:lsdException w:name="List Continue" w:semiHidden="1" w:unhideWhenUsed="1"/>
+    <w:lsdException w:name="List Continue 2" w:semiHidden="1" w:unhideWhenUsed="1"/>
+    <w:lsdException w:name="List Continue 3" w:semiHidden="1" w:unhideWhenUsed="1"/>
+    <w:lsdException w:name="List Continue 4" w:semiHidden="1" w:unhideWhenUsed="1"/>
+    <w:lsdException w:name="List Continue 5" w:semiHidden="1" w:unhideWhenUsed="1"/>
+    <w:lsdException w:name="Message Header" w:semiHidden="1" w:unhideWhenUsed="1"/>
+    <w:lsdException w:name="Subtitle" w:uiPriority="11" w:qFormat="1"/>
+    <w:lsdException w:name="Salutation" w:semiHidden="1" w:unhideWhenUsed="1"/>
+    <w:lsdException w:name="Date" w:semiHidden="1" w:unhideWhenUsed="1"/>
+    <w:lsdException w:name="Body Text First Indent" w:semiHidden="1" w:unhideWhenUsed="1"/>
+    <w:lsdException w:name="Body Text First Indent 2" w:semiHidden="1" w:unhideWhenUsed="1"/>
+    <w:lsdException w:name="Note Heading" w:semiHidden="1" w:unhideWhenUsed="1"/>
+    <w:lsdException w:name="Body Text 2" w:semiHidden="1" w:unhideWhenUsed="1"/>
+    <w:lsdException w:name="Body Text 3" w:semiHidden="1" w:unhideWhenUsed="1"/>
+    <w:lsdException w:name="Body Text Indent 2" w:semiHidden="1" w:unhideWhenUsed="1"/>
+    <w:lsdException w:name="Body Text Indent 3" w:semiHidden="1" w:unhideWhenUsed="1"/>
+    <w:lsdException w:name="Block Text" w:semiHidden="1" w:unhideWhenUsed="1"/>
+    <w:lsdException w:name="Hyperlink" w:semiHidden="1" w:unhideWhenUsed="1"/>
+    <w:lsdException w:name="FollowedHyperlink" w:semiHidden="1" w:unhideWhenUsed="1"/>
+    <w:lsdException w:name="Strong" w:uiPriority="22" w:qFormat="1"/>
+    <w:lsdException w:name="Emphasis" w:uiPriority="20" w:qFormat="1"/>
+    <w:lsdException w:name="Document Map" w:semiHidden="1" w:unhideWhenUsed="1"/>
+    <w:lsdException w:name="Plain Text" w:semiHidden="1" w:unhideWhenUsed="1"/>
+    <w:lsdException w:name="E-mail Signature" w:semiHidden="1" w:unhideWhenUsed="1"/>
+    <w:lsdException w:name="HTML Top of Form" w:semiHidden="1" w:unhideWhenUsed="1"/>
+    <w:lsdException w:name="HTML Bottom of Form" w:semiHidden="1" w:unhideWhenUsed="1"/>
+    <w:lsdException w:name="Normal (Web)" w:semiHidden="1" w:unhideWhenUsed="1"/>
+    <w:lsdException w:name="HTML Acronym" w:semiHidden="1" w:unhideWhenUsed="1"/>
+    <w:lsdException w:name="HTML Address" w:semiHidden="1" w:unhideWhenUsed="1"/>
+    <w:lsdException w:name="HTML Cite" w:semiHidden="1" w:unhideWhenUsed="1"/>
+    <w:lsdException w:name="HTML Code" w:semiHidden="1" w:unhideWhenUsed="1"/>
+    <w:lsdException w:name="HTML Definition" w:semiHidden="1" w:unhideWhenUsed="1"/>
+    <w:lsdException w:name="HTML Keyboard" w:semiHidden="1" w:unhideWhenUsed="1"/>
+    <w:lsdException w:name="HTML Preformatted" w:semiHidden="1" w:unhideWhenUsed="1"/>
+    <w:lsdException w:name="HTML Sample" w:semiHidden="1" w:unhideWhenUsed="1"/>
+    <w:lsdException w:name="HTML Typewriter" w:semiHidden="1" w:unhideWhenUsed="1"/>
+    <w:lsdException w:name="HTML Variable" w:semiHidden="1" w:unhideWhenUsed="1"/>
+    <w:lsdException w:name="Normal Table" w:semiHidden="1" w:unhideWhenUsed="1"/>
+    <w:lsdException w:name="annotation subject" w:semiHidden="1" w:unhideWhenUsed="1"/>
+    <w:lsdException w:name="No List" w:semiHidden="1" w:unhideWhenUsed="1"/>
+    <w:lsdException w:name="Outline List 1" w:semiHidden="1" w:unhideWhenUsed="1"/>
+    <w:lsdException w:name="Outline List 2" w:semiHidden="1" w:unhideWhenUsed="1"/>
+    <w:lsdException w:name="Outline List 3" w:semiHidden="1" w:unhideWhenUsed="1"/>
+    <w:lsdException w:name="Table Simple 1" w:semiHidden="1" w:unhideWhenUsed="1"/>
+    <w:lsdException w:name="Table Simple 2" w:semiHidden="1" w:unhideWhenUsed="1"/>
+    <w:lsdException w:name="Table Simple 3" w:semiHidden="1" w:unhideWhenUsed="1"/>
+    <w:lsdException w:name="Table Classic 1" w:semiHidden="1" w:unhideWhenUsed="1"/>
+    <w:lsdException w:name="Table Classic 2" w:semiHidden="1" w:unhideWhenUsed="1"/>
+    <w:lsdException w:name="Table Classic 3" w:semiHidden="1" w:unhideWhenUsed="1"/>
+    <w:lsdException w:name="Table Classic 4" w:semiHidden="1" w:unhideWhenUsed="1"/>
+    <w:lsdException w:name="Table Colorful 1" w:semiHidden="1" w:unhideWhenUsed="1"/>
+    <w:lsdException w:name="Table Colorful 2" w:semiHidden="1" w:unhideWhenUsed="1"/>
+    <w:lsdException w:name="Table Colorful 3" w:semiHidden="1" w:unhideWhenUsed="1"/>
+    <w:lsdException w:name="Table Columns 1" w:semiHidden="1" w:unhideWhenUsed="1"/>
+    <w:lsdException w:name="Table Columns 2" w:semiHidden="1" w:unhideWhenUsed="1"/>
+    <w:lsdException w:name="Table Columns 3" w:semiHidden="1" w:unhideWhenUsed="1"/>
+    <w:lsdException w:name="Table Columns 4" w:semiHidden="1" w:unhideWhenUsed="1"/>
+    <w:lsdException w:name="Table Columns 5" w:semiHidden="1" w:unhideWhenUsed="1"/>
+    <w:lsdException w:name="Table Grid 1" w:semiHidden="1" w:unhideWhenUsed="1"/>
+    <w:lsdException w:name="Table Grid 2" w:semiHidden="1" w:unhideWhenUsed="1"/>
+    <w:lsdException w:name="Table Grid 3" w:semiHidden="1" w:unhideWhenUsed="1"/>
+    <w:lsdException w:name="Table Grid 4" w:semiHidden="1" w:unhideWhenUsed="1"/>
+    <w:lsdException w:name="Table Grid 5" w:semiHidden="1" w:unhideWhenUsed="1"/>
+    <w:lsdException w:name="Table Grid 6" w:semiHidden="1" w:unhideWhenUsed="1"/>
+    <w:lsdException w:name="Table Grid 7" w:semiHidden="1" w:unhideWhenUsed="1"/>
+    <w:lsdException w:name="Table Grid 8" w:semiHidden="1" w:unhideWhenUsed="1"/>
+    <w:lsdException w:name="Table List 1" w:semiHidden="1" w:unhideWhenUsed="1"/>
+    <w:lsdException w:name="Table List 2" w:semiHidden="1" w:unhideWhenUsed="1"/>
+    <w:lsdException w:name="Table List 3" w:semiHidden="1" w:unhideWhenUsed="1"/>
+    <w:lsdException w:name="Table List 4" w:semiHidden="1" w:unhideWhenUsed="1"/>
+    <w:lsdException w:name="Table List 5" w:semiHidden="1" w:unhideWhenUsed="1"/>
+    <w:lsdException w:name="Table List 6" w:semiHidden="1" w:unhideWhenUsed="1"/>
+    <w:lsdException w:name="Table List 7" w:semiHidden="1" w:unhideWhenUsed="1"/>
+    <w:lsdException w:name="Table List 8" w:semiHidden="1" w:unhideWhenUsed="1"/>
+    <w:lsdException w:name="Table 3D effects 1" w:semiHidden="1" w:unhideWhenUsed="1"/>
+    <w:lsdException w:name="Table 3D effects 2" w:semiHidden="1" w:unhideWhenUsed="1"/>
+    <w:lsdException w:name="Table 3D effects 3" w:semiHidden="1" w:unhideWhenUsed="1"/>
+    <w:lsdException w:name="Table Contemporary" w:semiHidden="1" w:unhideWhenUsed="1"/>
+    <w:lsdException w:name="Table Elegant" w:semiHidden="1" w:unhideWhenUsed="1"/>
+    <w:lsdException w:name="Table Professional" w:semiHidden="1" w:unhideWhenUsed="1"/>
+    <w:lsdException w:name="Table Subtle 1" w:semiHidden="1" w:unhideWhenUsed="1"/>
+    <w:lsdException w:name="Table Subtle 2" w:semiHidden="1" w:unhideWhenUsed="1"/>
+    <w:lsdException w:name="Table Web 1" w:semiHidden="1" w:unhideWhenUsed="1"/>
+    <w:lsdException w:name="Table Web 2" w:semiHidden="1" w:unhideWhenUsed="1"/>
+    <w:lsdException w:name="Table Web 3" w:semiHidden="1" w:unhideWhenUsed="1"/>
+    <w:lsdException w:name="Balloon Text" w:semiHidden="1" w:unhideWhenUsed="1"/>
+    <w:lsdException w:name="Table Grid" w:uiPriority="59"/>
+    <w:lsdException w:name="Table Theme" w:semiHidden="1" w:unhideWhenUsed="1"/>
+    <w:lsdException w:name="Placeholder Text" w:semiHidden="1"/>
+    <w:lsdException w:name="No Spacing" w:uiPriority="1" w:qFormat="1"/>
+    <w:lsdException w:name="Light Shading" w:uiPriority="60"/>
+    <w:lsdException w:name="Light List" w:uiPriority="61"/>
+    <w:lsdException w:name="Light Grid" w:uiPriority="62"/>
+    <w:lsdException w:name="Medium Shading 1" w:uiPriority="63"/>
+    <w:lsdException w:name="Medium Shading 2" w:uiPriority="64"/>
+    <w:lsdException w:name="Medium List 1" w:uiPriority="65"/>
+    <w:lsdException w:name="Medium List 2" w:uiPriority="66"/>
+    <w:lsdException w:name="Medium Grid 1" w:uiPriority="67"/>
+    <w:lsdException w:name="Medium Grid 2" w:uiPriority="68"/>
+    <w:lsdException w:name="Medium Grid 3" w:uiPriority="69"/>
+    <w:lsdException w:name="Dark List" w:uiPriority="70"/>
+    <w:lsdException w:name="Colorful Shading" w:uiPriority="71"/>
+    <w:lsdException w:name="Colorful List" w:uiPriority="72"/>
+    <w:lsdException w:name="Colorful Grid" w:uiPriority="73"/>
+    <w:lsdException w:name="Light Shading Accent 1" w:uiPriority="60"/>
+    <w:lsdException w:name="Light List Accent 1" w:uiPriority="61"/>
+    <w:lsdException w:name="Light Grid Accent 1" w:uiPriority="62"/>
+    <w:lsdException w:name="Medium Shading 1 Accent 1" w:uiPriority="63"/>
+    <w:lsdException w:name="Medium Shading 2 Accent 1" w:uiPriority="64"/>
+    <w:lsdException w:name="Medium List 1 Accent 1" w:uiPriority="65"/>
+    <w:lsdException w:name="Revision" w:semiHidden="1"/>
+    <w:lsdException w:name="List Paragraph" w:uiPriority="34" w:qFormat="1"/>
+    <w:lsdException w:name="Quote" w:uiPriority="29" w:qFormat="1"/>
+    <w:lsdException w:name="Intense Quote" w:uiPriority="30" w:qFormat="1"/>
+    <w:lsdException w:name="Medium List 2 Accent 1" w:uiPriority="66"/>
+    <w:lsdException w:name="Medium Grid 1 Accent 1" w:uiPriority="67"/>
+    <w:lsdException w:name="Medium Grid 2 Accent 1" w:uiPriority="68"/>
+    <w:lsdException w:name="Medium Grid 3 Accent 1" w:uiPriority="69"/>
+    <w:lsdException w:name="Dark List Accent 1" w:uiPriority="70"/>
+    <w:lsdException w:name="Colorful Shading Accent 1" w:uiPriority="71"/>
+    <w:lsdException w:name="Colorful List Accent 1" w:uiPriority="72"/>
+    <w:lsdException w:name="Colorful Grid Accent 1" w:uiPriority="73"/>
+    <w:lsdException w:name="Light Shading Accent 2" w:uiPriority="60"/>
+    <w:lsdException w:name="Light List Accent 2" w:uiPriority="61"/>
+    <w:lsdException w:name="Light Grid Accent 2" w:uiPriority="62"/>
+    <w:lsdException w:name="Medium Shading 1 Accent 2" w:uiPriority="63"/>
+    <w:lsdException w:name="Medium Shading 2 Accent 2" w:uiPriority="64"/>
+    <w:lsdException w:name="Medium List 1 Accent 2" w:uiPriority="65"/>
+    <w:lsdException w:name="Medium List 2 Accent 2" w:uiPriority="66"/>
+    <w:lsdException w:name="Medium Grid 1 Accent 2" w:uiPriority="67"/>
+    <w:lsdException w:name="Medium Grid 2 Accent 2" w:uiPriority="68"/>
+    <w:lsdException w:name="Medium Grid 3 Accent 2" w:uiPriority="69"/>
+    <w:lsdException w:name="Dark List Accent 2" w:uiPriority="70"/>
+    <w:lsdException w:name="Colorful Shading Accent 2" w:uiPriority="71"/>
+    <w:lsdException w:name="Colorful List Accent 2" w:uiPriority="72"/>
+    <w:lsdException w:name="Colorful Grid Accent 2" w:uiPriority="73"/>
+    <w:lsdException w:name="Light Shading Accent 3" w:uiPriority="60"/>
+    <w:lsdException w:name="Light List Accent 3" w:uiPriority="61"/>
+    <w:lsdException w:name="Light Grid Accent 3" w:uiPriority="62"/>
+    <w:lsdException w:name="Medium Shading 1 Accent 3" w:uiPriority="63"/>
+    <w:lsdException w:name="Medium Shading 2 Accent 3" w:uiPriority="64"/>
+    <w:lsdException w:name="Medium List 1 Accent 3" w:uiPriority="65"/>
+    <w:lsdException w:name="Medium List 2 Accent 3" w:uiPriority="66"/>
+    <w:lsdException w:name="Medium Grid 1 Accent 3" w:uiPriority="67"/>
+    <w:lsdException w:name="Medium Grid 2 Accent 3" w:uiPriority="68"/>
+    <w:lsdException w:name="Medium Grid 3 Accent 3" w:uiPriority="69"/>
+    <w:lsdException w:name="Dark List Accent 3" w:uiPriority="70"/>
+    <w:lsdException w:name="Colorful Shading Accent 3" w:uiPriority="71"/>
+    <w:lsdException w:name="Colorful List Accent 3" w:uiPriority="72"/>
+    <w:lsdException w:name="Colorful Grid Accent 3" w:uiPriority="73"/>
+    <w:lsdException w:name="Light Shading Accent 4" w:uiPriority="60"/>
+    <w:lsdException w:name="Light List Accent 4" w:uiPriority="61"/>
+    <w:lsdException w:name="Light Grid Accent 4" w:uiPriority="62"/>
+    <w:lsdException w:name="Medium Shading 1 Accent 4" w:uiPriority="63"/>
+    <w:lsdException w:name="Medium Shading 2 Accent 4" w:uiPriority="64"/>
+    <w:lsdException w:name="Medium List 1 Accent 4" w:uiPriority="65"/>
+    <w:lsdException w:name="Medium List 2 Accent 4" w:uiPriority="66"/>
+    <w:lsdException w:name="Medium Grid 1 Accent 4" w:uiPriority="67"/>
+    <w:lsdException w:name="Medium Grid 2 Accent 4" w:uiPriority="68"/>
+    <w:lsdException w:name="Medium Grid 3 Accent 4" w:uiPriority="69"/>
+    <w:lsdException w:name="Dark List Accent 4" w:uiPriority="70"/>
+    <w:lsdException w:name="Colorful Shading Accent 4" w:uiPriority="71"/>
+    <w:lsdException w:name="Colorful List Accent 4" w:uiPriority="72"/>
+    <w:lsdException w:name="Colorful Grid Accent 4" w:uiPriority="73"/>
+    <w:lsdException w:name="Light Shading Accent 5" w:uiPriority="60"/>
+    <w:lsdException w:name="Light List Accent 5" w:uiPriority="61"/>
+    <w:lsdException w:name="Light Grid Accent 5" w:uiPriority="62"/>
+    <w:lsdException w:name="Medium Shading 1 Accent 5" w:uiPriority="63"/>
+    <w:lsdException w:name="Medium Shading 2 Accent 5" w:uiPriority="64"/>
+    <w:lsdException w:name="Medium List 1 Accent 5" w:uiPriority="65"/>
+    <w:lsdException w:name="Medium List 2 Accent 5" w:uiPriority="66"/>
+    <w:lsdException w:name="Medium Grid 1 Accent 5" w:uiPriority="67"/>
+    <w:lsdException w:name="Medium Grid 2 Accent 5" w:uiPriority="68"/>
+    <w:lsdException w:name="Medium Grid 3 Accent 5" w:uiPriority="69"/>
+    <w:lsdException w:name="Dark List Accent 5" w:uiPriority="70"/>
+    <w:lsdException w:name="Colorful Shading Accent 5" w:uiPriority="71"/>
+    <w:lsdException w:name="Colorful List Accent 5" w:uiPriority="72"/>
+    <w:lsdException w:name="Colorful Grid Accent 5" w:uiPriority="73"/>
+    <w:lsdException w:name="Light Shading Accent 6" w:uiPriority="60"/>
+    <w:lsdException w:name="Light List Accent 6" w:uiPriority="61"/>
+    <w:lsdException w:name="Light Grid Accent 6" w:uiPriority="62"/>
+    <w:lsdException w:name="Medium Shading 1 Accent 6" w:uiPriority="63"/>
+    <w:lsdException w:name="Medium Shading 2 Accent 6" w:uiPriority="64"/>
+    <w:lsdException w:name="Medium List 1 Accent 6" w:uiPriority="65"/>
+    <w:lsdException w:name="Medium List 2 Accent 6" w:uiPriority="66"/>
+    <w:lsdException w:name="Medium Grid 1 Accent 6" w:uiPriority="67"/>
+    <w:lsdException w:name="Medium Grid 2 Accent 6" w:uiPriority="68"/>
+    <w:lsdException w:name="Medium Grid 3 Accent 6" w:uiPriority="69"/>
+    <w:lsdException w:name="Dark List Accent 6" w:uiPriority="70"/>
+    <w:lsdException w:name="Colorful Shading Accent 6" w:uiPriority="71"/>
+    <w:lsdException w:name="Colorful List Accent 6" w:uiPriority="72"/>
+    <w:lsdException w:name="Colorful Grid Accent 6" w:uiPriority="73"/>
+    <w:lsdException w:name="Subtle Emphasis" w:uiPriority="19" w:qFormat="1"/>
+    <w:lsdException w:name="Intense Emphasis" w:uiPriority="21" w:qFormat="1"/>
+    <w:lsdException w:name="Subtle Reference" w:uiPriority="31" w:qFormat="1"/>
+    <w:lsdException w:name="Intense Reference" w:uiPriority="32" w:qFormat="1"/>
+    <w:lsdException w:name="Book Title" w:uiPriority="33" w:qFormat="1"/>
+    <w:lsdException w:name="Bibliography" w:semiHidden="1" w:uiPriority="37" w:unhideWhenUsed="1"/>
+    <w:lsdException w:name="TOC Heading" w:semiHidden="1" w:uiPriority="39" w:unhideWhenUsed="1" w:qFormat="1"/>
+    <w:lsdException w:name="Plain Table 1" w:uiPriority="41"/>
+    <w:lsdException w:name="Plain Table 2" w:uiPriority="42"/>
+    <w:lsdException w:name="Plain Table 3" w:uiPriority="43"/>
+    <w:lsdException w:name="Plain Table 4" w:uiPriority="44"/>
+    <w:lsdException w:name="Plain Table 5" w:uiPriority="45"/>
+    <w:lsdException w:name="Grid Table Light" w:uiPriority="40"/>
+    <w:lsdException w:name="Grid Table 1 Light" w:uiPriority="46"/>
+    <w:lsdException w:name="Grid Table 2" w:uiPriority="47"/>
+    <w:lsdException w:name="Grid Table 3" w:uiPriority="48"/>
+    <w:lsdException w:name="Grid Table 4" w:uiPriority="49"/>
+    <w:lsdException w:name="Grid Table 5 Dark" w:uiPriority="50"/>
+    <w:lsdException w:name="Grid Table 6 Colorful" w:uiPriority="51"/>
+    <w:lsdException w:name="Grid Table 7 Colorful" w:uiPriority="52"/>
+    <w:lsdException w:name="Grid Table 1 Light Accent 1" w:uiPriority="46"/>
+    <w:lsdException w:name="Grid Table 2 Accent 1" w:uiPriority="47"/>
+    <w:lsdException w:name="Grid Table 3 Accent 1" w:uiPriority="48"/>
+    <w:lsdException w:name="Grid Table 4 Accent 1" w:uiPriority="49"/>
+    <w:lsdException w:name="Grid Table 5 Dark Accent 1" w:uiPriority="50"/>
+    <w:lsdException w:name="Grid Table 6 Colorful Accent 1" w:uiPriority="51"/>
+    <w:lsdException w:name="Grid Table 7 Colorful Accent 1" w:uiPriority="52"/>
+    <w:lsdException w:name="Grid Table 1 Light Accent 2" w:uiPriority="46"/>
+    <w:lsdException w:name="Grid Table 2 Accent 2" w:uiPriority="47"/>
+    <w:lsdException w:name="Grid Table 3 Accent 2" w:uiPriority="48"/>
+    <w:lsdException w:name="Grid Table 4 Accent 2" w:uiPriority="49"/>
+    <w:lsdException w:name="Grid Table 5 Dark Accent 2" w:uiPriority="50"/>
+    <w:lsdException w:name="Grid Table 6 Colorful Accent 2" w:uiPriority="51"/>
+    <w:lsdException w:name="Grid Table 7 Colorful Accent 2" w:uiPriority="52"/>
+    <w:lsdException w:name="Grid Table 1 Light Accent 3" w:uiPriority="46"/>
+    <w:lsdException w:name="Grid Table 2 Accent 3" w:uiPriority="47"/>
+    <w:lsdException w:name="Grid Table 3 Accent 3" w:uiPriority="48"/>
+    <w:lsdException w:name="Grid Table 4 Accent 3" w:uiPriority="49"/>
+    <w:lsdException w:name="Grid Table 5 Dark Accent 3" w:uiPriority="50"/>
+    <w:lsdException w:name="Grid Table 6 Colorful Accent 3" w:uiPriority="51"/>
+    <w:lsdException w:name="Grid Table 7 Colorful Accent 3" w:uiPriority="52"/>
+    <w:lsdException w:name="Grid Table 1 Light Accent 4" w:uiPriority="46"/>
+    <w:lsdException w:name="Grid Table 2 Accent 4" w:uiPriority="47"/>
+    <w:lsdException w:name="Grid Table 3 Accent 4" w:uiPriority="48"/>
+    <w:lsdException w:name="Grid Table 4 Accent 4" w:uiPriority="49"/>
+    <w:lsdException w:name="Grid Table 5 Dark Accent 4" w:uiPriority="50"/>
+    <w:lsdException w:name="Grid Table 6 Colorful Accent 4" w:uiPriority="51"/>
+    <w:lsdException w:name="Grid Table 7 Colorful Accent 4" w:uiPriority="52"/>
+    <w:lsdException w:name="Grid Table 1 Light Accent 5" w:uiPriority="46"/>
+    <w:lsdException w:name="Grid Table 2 Accent 5" w:uiPriority="47"/>
+    <w:lsdException w:name="Grid Table 3 Accent 5" w:uiPriority="48"/>
+    <w:lsdException w:name="Grid Table 4 Accent 5" w:uiPriority="49"/>
+    <w:lsdException w:name="Grid Table 5 Dark Accent 5" w:uiPriority="50"/>
+    <w:lsdException w:name="Grid Table 6 Colorful Accent 5" w:uiPriority="51"/>
+    <w:lsdException w:name="Grid Table 7 Colorful Accent 5" w:uiPriority="52"/>
+    <w:lsdException w:name="Grid Table 1 Light Accent 6" w:uiPriority="46"/>
+    <w:lsdException w:name="Grid Table 2 Accent 6" w:uiPriority="47"/>
+    <w:lsdException w:name="Grid Table 3 Accent 6" w:uiPriority="48"/>
+    <w:lsdException w:name="Grid Table 4 Accent 6" w:uiPriority="49"/>
+    <w:lsdException w:name="Grid Table 5 Dark Accent 6" w:uiPriority="50"/>
+    <w:lsdException w:name="Grid Table 6 Colorful Accent 6" w:uiPriority="51"/>
+    <w:lsdException w:name="Grid Table 7 Colorful Accent 6" w:uiPriority="52"/>
+    <w:lsdException w:name="List Table 1 Light" w:uiPriority="46"/>
+    <w:lsdException w:name="List Table 2" w:uiPriority="47"/>
+    <w:lsdException w:name="List Table 3" w:uiPriority="48"/>
+    <w:lsdException w:name="List Table 4" w:uiPriority="49"/>
+    <w:lsdException w:name="List Table 5 Dark" w:uiPriority="50"/>
+    <w:lsdException w:name="List Table 6 Colorful" w:uiPriority="51"/>
+    <w:lsdException w:name="List Table 7 Colorful" w:uiPriority="52"/>
+    <w:lsdException w:name="List Table 1 Light Accent 1" w:uiPriority="46"/>
+    <w:lsdException w:name="List Table 2 Accent 1" w:uiPriority="47"/>
+    <w:lsdException w:name="List Table 3 Accent 1" w:uiPriority="48"/>
+    <w:lsdException w:name="List Table 4 Accent 1" w:uiPriority="49"/>
+    <w:lsdException w:name="List Table 5 Dark Accent 1" w:uiPriority="50"/>
+    <w:lsdException w:name="List Table 6 Colorful Accent 1" w:uiPriority="51"/>
+    <w:lsdException w:name="List Table 7 Colorful Accent 1" w:uiPriority="52"/>
+    <w:lsdException w:name="List Table 1 Light Accent 2" w:uiPriority="46"/>
+    <w:lsdException w:name="List Table 2 Accent 2" w:uiPriority="47"/>
+    <w:lsdException w:name="List Table 3 Accent 2" w:uiPriority="48"/>
+    <w:lsdException w:name="List Table 4 Accent 2" w:uiPriority="49"/>
+    <w:lsdException w:name="List Table 5 Dark Accent 2" w:uiPriority="50"/>
+    <w:lsdException w:name="List Table 6 Colorful Accent 2" w:uiPriority="51"/>
+    <w:lsdException w:name="List Table 7 Colorful Accent 2" w:uiPriority="52"/>
+    <w:lsdException w:name="List Table 1 Light Accent 3" w:uiPriority="46"/>
+    <w:lsdException w:name="List Table 2 Accent 3" w:uiPriority="47"/>
+    <w:lsdException w:name="List Table 3 Accent 3" w:uiPriority="48"/>
+    <w:lsdException w:name="List Table 4 Accent 3" w:uiPriority="49"/>
+    <w:lsdException w:name="List Table 5 Dark Accent 3" w:uiPriority="50"/>
+    <w:lsdException w:name="List Table 6 Colorful Accent 3" w:uiPriority="51"/>
+    <w:lsdException w:name="List Table 7 Colorful Accent 3" w:uiPriority="52"/>
+    <w:lsdException w:name="List Table 1 Light Accent 4" w:uiPriority="46"/>
+    <w:lsdException w:name="List Table 2 Accent 4" w:uiPriority="47"/>
+    <w:lsdException w:name="List Table 3 Accent 4" w:uiPriority="48"/>
+    <w:lsdException w:name="List Table 4 Accent 4" w:uiPriority="49"/>
+    <w:lsdException w:name="List Table 5 Dark Accent 4" w:uiPriority="50"/>
+    <w:lsdException w:name="List Table 6 Colorful Accent 4" w:uiPriority="51"/>
+    <w:lsdException w:name="List Table 7 Colorful Accent 4" w:uiPriority="52"/>
+    <w:lsdException w:name="List Table 1 Light Accent 5" w:uiPriority="46"/>
+    <w:lsdException w:name="List Table 2 Accent 5" w:uiPriority="47"/>
+    <w:lsdException w:name="List Table 3 Accent 5" w:uiPriority="48"/>
+    <w:lsdException w:name="List Table 4 Accent 5" w:uiPriority="49"/>
+    <w:lsdException w:name="List Table 5 Dark Accent 5" w:uiPriority="50"/>
+    <w:lsdException w:name="List Table 6 Colorful Accent 5" w:uiPriority="51"/>
+    <w:lsdException w:name="List Table 7 Colorful Accent 5" w:uiPriority="52"/>
+    <w:lsdException w:name="List Table 1 Light Accent 6" w:uiPriority="46"/>
+    <w:lsdException w:name="List Table 2 Accent 6" w:uiPriority="47"/>
+    <w:lsdException w:name="List Table 3 Accent 6" w:uiPriority="48"/>
+    <w:lsdException w:name="List Table 4 Accent 6" w:uiPriority="49"/>
+    <w:lsdException w:name="List Table 5 Dark Accent 6" w:uiPriority="50"/>
+    <w:lsdException w:name="List Table 6 Colorful Accent 6" w:uiPriority="51"/>
+    <w:lsdException w:name="List Table 7 Colorful Accent 6" w:uiPriority="52"/>
   </w:latentStyles>
   <w:style w:type="paragraph" w:default="1" w:styleId="Standard">
     <w:name w:val="Normal"/>
@@ -17905,7 +17367,7 @@
 </file>
 
 <file path=customXml/itemProps2.xml><?xml version="1.0" encoding="utf-8"?>
-<ds:datastoreItem xmlns:ds="http://schemas.openxmlformats.org/officeDocument/2006/customXml" ds:itemID="{7196D066-8F5C-428D-8898-B8904FC08FEB}">
+<ds:datastoreItem xmlns:ds="http://schemas.openxmlformats.org/officeDocument/2006/customXml" ds:itemID="{C7741C19-EF6C-4E1D-9092-D8685D0DB108}">
   <ds:schemaRefs>
     <ds:schemaRef ds:uri="http://schemas.openxmlformats.org/officeDocument/2006/bibliography"/>
   </ds:schemaRefs>

</xml_diff>

<commit_message>
Added tests for GenMatRowIndColIndMatSize
</commit_message>
<xml_diff>
--- a/src/test/Master test plan.docx
+++ b/src/test/Master test plan.docx
@@ -2,13 +2,10 @@
 <file path=word/document.xml><?xml version="1.0" encoding="utf-8"?>
 <w:document xmlns:wpc="http://schemas.microsoft.com/office/word/2010/wordprocessingCanvas" xmlns:mc="http://schemas.openxmlformats.org/markup-compatibility/2006" xmlns:o="urn:schemas-microsoft-com:office:office" xmlns:r="http://schemas.openxmlformats.org/officeDocument/2006/relationships" xmlns:m="http://schemas.openxmlformats.org/officeDocument/2006/math" xmlns:v="urn:schemas-microsoft-com:vml" xmlns:wp14="http://schemas.microsoft.com/office/word/2010/wordprocessingDrawing" xmlns:wp="http://schemas.openxmlformats.org/drawingml/2006/wordprocessingDrawing" xmlns:w10="urn:schemas-microsoft-com:office:word" xmlns:w="http://schemas.openxmlformats.org/wordprocessingml/2006/main" xmlns:w14="http://schemas.microsoft.com/office/word/2010/wordml" xmlns:w15="http://schemas.microsoft.com/office/word/2012/wordml" xmlns:wpg="http://schemas.microsoft.com/office/word/2010/wordprocessingGroup" xmlns:wpi="http://schemas.microsoft.com/office/word/2010/wordprocessingInk" xmlns:wne="http://schemas.microsoft.com/office/word/2006/wordml" xmlns:wps="http://schemas.microsoft.com/office/word/2010/wordprocessingShape" mc:Ignorable="w14 w15 wp14">
   <w:body>
+    <w:bookmarkStart w:id="0" w:name="_GoBack" w:displacedByCustomXml="next"/>
     <w:sdt>
       <w:sdtPr>
-        <w:rPr>
-          <w:rFonts w:asciiTheme="majorHAnsi" w:eastAsiaTheme="majorEastAsia" w:hAnsiTheme="majorHAnsi" w:cstheme="majorBidi"/>
-          <w:lang w:eastAsia="en-US"/>
-        </w:rPr>
-        <w:id w:val="-448851207"/>
+        <w:id w:val="1640222400"/>
         <w:docPartObj>
           <w:docPartGallery w:val="Cover Pages"/>
           <w:docPartUnique/>
@@ -16,39 +13,44 @@
       </w:sdtPr>
       <w:sdtEndPr>
         <w:rPr>
-          <w:rFonts w:asciiTheme="minorHAnsi" w:eastAsiaTheme="minorHAnsi" w:hAnsiTheme="minorHAnsi" w:cstheme="minorBidi"/>
+          <w:lang w:val="de-DE"/>
         </w:rPr>
       </w:sdtEndPr>
       <w:sdtContent>
+        <w:p/>
         <w:tbl>
           <w:tblPr>
             <w:tblpPr w:leftFromText="187" w:rightFromText="187" w:horzAnchor="margin" w:tblpXSpec="center" w:tblpY="2881"/>
             <w:tblW w:w="4000" w:type="pct"/>
             <w:tblBorders>
-              <w:left w:val="single" w:sz="18" w:space="0" w:color="4F81BD" w:themeColor="accent1"/>
+              <w:left w:val="single" w:sz="12" w:space="0" w:color="5B9BD5" w:themeColor="accent1"/>
             </w:tblBorders>
+            <w:tblCellMar>
+              <w:left w:w="144" w:type="dxa"/>
+              <w:right w:w="115" w:type="dxa"/>
+            </w:tblCellMar>
             <w:tblLook w:val="04A0" w:firstRow="1" w:lastRow="0" w:firstColumn="1" w:lastColumn="0" w:noHBand="0" w:noVBand="1"/>
           </w:tblPr>
           <w:tblGrid>
-            <w:gridCol w:w="7442"/>
+            <w:gridCol w:w="7246"/>
           </w:tblGrid>
           <w:tr>
+            <w:bookmarkEnd w:id="0" w:displacedByCustomXml="next"/>
             <w:sdt>
               <w:sdtPr>
                 <w:rPr>
-                  <w:rFonts w:asciiTheme="majorHAnsi" w:eastAsiaTheme="majorEastAsia" w:hAnsiTheme="majorHAnsi" w:cstheme="majorBidi"/>
-                  <w:lang w:eastAsia="en-US"/>
+                  <w:color w:val="2E74B5" w:themeColor="accent1" w:themeShade="BF"/>
+                  <w:sz w:val="24"/>
+                  <w:szCs w:val="24"/>
                 </w:rPr>
                 <w:alias w:val="Firma"/>
                 <w:id w:val="13406915"/>
+                <w:placeholder>
+                  <w:docPart w:val="567E863B99794E7D8BE883B7692E4B47"/>
+                </w:placeholder>
                 <w:dataBinding w:prefixMappings="xmlns:ns0='http://schemas.openxmlformats.org/officeDocument/2006/extended-properties'" w:xpath="/ns0:Properties[1]/ns0:Company[1]" w:storeItemID="{6668398D-A668-4E3E-A5EB-62B293D839F1}"/>
                 <w:text/>
               </w:sdtPr>
-              <w:sdtEndPr>
-                <w:rPr>
-                  <w:lang w:eastAsia="en-GB"/>
-                </w:rPr>
-              </w:sdtEndPr>
               <w:sdtContent>
                 <w:tc>
                   <w:tcPr>
@@ -64,13 +66,16 @@
                     <w:pPr>
                       <w:pStyle w:val="KeinLeerraum"/>
                       <w:rPr>
-                        <w:rFonts w:asciiTheme="majorHAnsi" w:eastAsiaTheme="majorEastAsia" w:hAnsiTheme="majorHAnsi" w:cstheme="majorBidi"/>
-                        <w:lang w:val="de-DE"/>
+                        <w:color w:val="2E74B5" w:themeColor="accent1" w:themeShade="BF"/>
+                        <w:sz w:val="24"/>
                       </w:rPr>
                     </w:pPr>
                     <w:r>
                       <w:rPr>
-                        <w:rFonts w:asciiTheme="majorHAnsi" w:eastAsiaTheme="majorEastAsia" w:hAnsiTheme="majorHAnsi" w:cstheme="majorBidi"/>
+                        <w:color w:val="2E74B5" w:themeColor="accent1" w:themeShade="BF"/>
+                        <w:sz w:val="24"/>
+                        <w:szCs w:val="24"/>
+                        <w:lang w:val="de-DE"/>
                       </w:rPr>
                       <w:t>ArmadilloaJava</w:t>
                     </w:r>
@@ -88,36 +93,59 @@
                 <w:sdtPr>
                   <w:rPr>
                     <w:rFonts w:asciiTheme="majorHAnsi" w:eastAsiaTheme="majorEastAsia" w:hAnsiTheme="majorHAnsi" w:cstheme="majorBidi"/>
-                    <w:color w:val="4F81BD" w:themeColor="accent1"/>
-                    <w:sz w:val="80"/>
-                    <w:szCs w:val="80"/>
+                    <w:color w:val="5B9BD5" w:themeColor="accent1"/>
+                    <w:sz w:val="88"/>
+                    <w:szCs w:val="88"/>
                   </w:rPr>
                   <w:alias w:val="Titel"/>
                   <w:id w:val="13406919"/>
+                  <w:placeholder>
+                    <w:docPart w:val="5BAB6F5DDF4C4223954E3D587A193AFB"/>
+                  </w:placeholder>
                   <w:dataBinding w:prefixMappings="xmlns:ns0='http://schemas.openxmlformats.org/package/2006/metadata/core-properties' xmlns:ns1='http://purl.org/dc/elements/1.1/'" w:xpath="/ns0:coreProperties[1]/ns1:title[1]" w:storeItemID="{6C3C8BC8-F283-45AE-878A-BAB7291924A1}"/>
                   <w:text/>
                 </w:sdtPr>
-                <w:sdtEndPr/>
                 <w:sdtContent>
                   <w:p>
                     <w:pPr>
                       <w:pStyle w:val="KeinLeerraum"/>
+                      <w:spacing w:line="216" w:lineRule="auto"/>
                       <w:rPr>
                         <w:rFonts w:asciiTheme="majorHAnsi" w:eastAsiaTheme="majorEastAsia" w:hAnsiTheme="majorHAnsi" w:cstheme="majorBidi"/>
-                        <w:color w:val="4F81BD" w:themeColor="accent1"/>
-                        <w:sz w:val="80"/>
-                        <w:szCs w:val="80"/>
-                        <w:lang w:val="de-DE"/>
+                        <w:color w:val="5B9BD5" w:themeColor="accent1"/>
+                        <w:sz w:val="88"/>
+                        <w:szCs w:val="88"/>
                       </w:rPr>
                     </w:pPr>
                     <w:r>
                       <w:rPr>
                         <w:rFonts w:asciiTheme="majorHAnsi" w:eastAsiaTheme="majorEastAsia" w:hAnsiTheme="majorHAnsi" w:cstheme="majorBidi"/>
-                        <w:color w:val="4F81BD" w:themeColor="accent1"/>
-                        <w:sz w:val="80"/>
-                        <w:szCs w:val="80"/>
+                        <w:color w:val="5B9BD5" w:themeColor="accent1"/>
+                        <w:sz w:val="88"/>
+                        <w:szCs w:val="88"/>
+                        <w:lang w:val="de-DE"/>
                       </w:rPr>
-                      <w:t>Master test plan</w:t>
+                      <w:t xml:space="preserve">Master </w:t>
+                    </w:r>
+                    <w:r>
+                      <w:rPr>
+                        <w:rFonts w:asciiTheme="majorHAnsi" w:eastAsiaTheme="majorEastAsia" w:hAnsiTheme="majorHAnsi" w:cstheme="majorBidi"/>
+                        <w:color w:val="5B9BD5" w:themeColor="accent1"/>
+                        <w:sz w:val="88"/>
+                        <w:szCs w:val="88"/>
+                        <w:lang w:val="de-DE"/>
+                      </w:rPr>
+                      <w:t>Test P</w:t>
+                    </w:r>
+                    <w:r>
+                      <w:rPr>
+                        <w:rFonts w:asciiTheme="majorHAnsi" w:eastAsiaTheme="majorEastAsia" w:hAnsiTheme="majorHAnsi" w:cstheme="majorBidi"/>
+                        <w:color w:val="5B9BD5" w:themeColor="accent1"/>
+                        <w:sz w:val="88"/>
+                        <w:szCs w:val="88"/>
+                        <w:lang w:val="de-DE"/>
+                      </w:rPr>
+                      <w:t>lan</w:t>
                     </w:r>
                   </w:p>
                 </w:sdtContent>
@@ -128,14 +156,19 @@
             <w:sdt>
               <w:sdtPr>
                 <w:rPr>
-                  <w:rFonts w:asciiTheme="majorHAnsi" w:eastAsiaTheme="majorEastAsia" w:hAnsiTheme="majorHAnsi" w:cstheme="majorBidi"/>
+                  <w:color w:val="2E74B5" w:themeColor="accent1" w:themeShade="BF"/>
+                  <w:sz w:val="24"/>
+                  <w:szCs w:val="24"/>
+                  <w:lang w:val="en-US"/>
                 </w:rPr>
                 <w:alias w:val="Untertitel"/>
                 <w:id w:val="13406923"/>
+                <w:placeholder>
+                  <w:docPart w:val="8146ACBB1C0741A995303D5A39B5C247"/>
+                </w:placeholder>
                 <w:dataBinding w:prefixMappings="xmlns:ns0='http://schemas.openxmlformats.org/package/2006/metadata/core-properties' xmlns:ns1='http://purl.org/dc/elements/1.1/'" w:xpath="/ns0:coreProperties[1]/ns1:subject[1]" w:storeItemID="{6C3C8BC8-F283-45AE-878A-BAB7291924A1}"/>
                 <w:text/>
               </w:sdtPr>
-              <w:sdtEndPr/>
               <w:sdtContent>
                 <w:tc>
                   <w:tcPr>
@@ -151,12 +184,16 @@
                     <w:pPr>
                       <w:pStyle w:val="KeinLeerraum"/>
                       <w:rPr>
-                        <w:rFonts w:asciiTheme="majorHAnsi" w:eastAsiaTheme="majorEastAsia" w:hAnsiTheme="majorHAnsi" w:cstheme="majorBidi"/>
+                        <w:color w:val="2E74B5" w:themeColor="accent1" w:themeShade="BF"/>
+                        <w:sz w:val="24"/>
                       </w:rPr>
                     </w:pPr>
                     <w:r>
                       <w:rPr>
-                        <w:rFonts w:asciiTheme="majorHAnsi" w:eastAsiaTheme="majorEastAsia" w:hAnsiTheme="majorHAnsi" w:cstheme="majorBidi"/>
+                        <w:color w:val="2E74B5" w:themeColor="accent1" w:themeShade="BF"/>
+                        <w:sz w:val="24"/>
+                        <w:szCs w:val="24"/>
+                        <w:lang w:val="en-US"/>
                       </w:rPr>
                       <w:t>Armadillo C++ like linear algebra library in pure Java</w:t>
                     </w:r>
@@ -166,21 +203,19 @@
             </w:sdt>
           </w:tr>
         </w:tbl>
-        <w:p/>
-        <w:p/>
         <w:tbl>
           <w:tblPr>
             <w:tblpPr w:leftFromText="187" w:rightFromText="187" w:horzAnchor="margin" w:tblpXSpec="center" w:tblpYSpec="bottom"/>
-            <w:tblW w:w="4000" w:type="pct"/>
+            <w:tblW w:w="3857" w:type="pct"/>
             <w:tblLook w:val="04A0" w:firstRow="1" w:lastRow="0" w:firstColumn="1" w:lastColumn="0" w:noHBand="0" w:noVBand="1"/>
           </w:tblPr>
           <w:tblGrid>
-            <w:gridCol w:w="7442"/>
+            <w:gridCol w:w="6998"/>
           </w:tblGrid>
           <w:tr>
             <w:tc>
               <w:tcPr>
-                <w:tcW w:w="7672" w:type="dxa"/>
+                <w:tcW w:w="7221" w:type="dxa"/>
                 <w:tcMar>
                   <w:top w:w="216" w:type="dxa"/>
                   <w:left w:w="115" w:type="dxa"/>
@@ -191,26 +226,33 @@
               <w:sdt>
                 <w:sdtPr>
                   <w:rPr>
-                    <w:color w:val="4F81BD" w:themeColor="accent1"/>
+                    <w:color w:val="5B9BD5" w:themeColor="accent1"/>
+                    <w:sz w:val="28"/>
+                    <w:szCs w:val="28"/>
                   </w:rPr>
                   <w:alias w:val="Autor"/>
                   <w:id w:val="13406928"/>
+                  <w:placeholder>
+                    <w:docPart w:val="5AB0130042734FD5A967F9E7330FA305"/>
+                  </w:placeholder>
                   <w:dataBinding w:prefixMappings="xmlns:ns0='http://schemas.openxmlformats.org/package/2006/metadata/core-properties' xmlns:ns1='http://purl.org/dc/elements/1.1/'" w:xpath="/ns0:coreProperties[1]/ns1:creator[1]" w:storeItemID="{6C3C8BC8-F283-45AE-878A-BAB7291924A1}"/>
                   <w:text/>
                 </w:sdtPr>
-                <w:sdtEndPr/>
                 <w:sdtContent>
                   <w:p>
                     <w:pPr>
                       <w:pStyle w:val="KeinLeerraum"/>
                       <w:rPr>
-                        <w:color w:val="4F81BD" w:themeColor="accent1"/>
-                        <w:lang w:val="de-DE"/>
+                        <w:color w:val="5B9BD5" w:themeColor="accent1"/>
+                        <w:sz w:val="28"/>
+                        <w:szCs w:val="28"/>
                       </w:rPr>
                     </w:pPr>
                     <w:r>
                       <w:rPr>
-                        <w:color w:val="4F81BD" w:themeColor="accent1"/>
+                        <w:color w:val="5B9BD5" w:themeColor="accent1"/>
+                        <w:sz w:val="28"/>
+                        <w:szCs w:val="28"/>
                         <w:lang w:val="de-DE"/>
                       </w:rPr>
                       <w:t>Sebastian Niemann</w:t>
@@ -221,34 +263,42 @@
               <w:sdt>
                 <w:sdtPr>
                   <w:rPr>
-                    <w:color w:val="4F81BD" w:themeColor="accent1"/>
+                    <w:color w:val="5B9BD5" w:themeColor="accent1"/>
+                    <w:sz w:val="28"/>
+                    <w:szCs w:val="28"/>
                   </w:rPr>
                   <w:alias w:val="Datum"/>
+                  <w:tag w:val="Datum"/>
                   <w:id w:val="13406932"/>
+                  <w:placeholder>
+                    <w:docPart w:val="8CA5B810304B4AC4A74A8CB320C7E63E"/>
+                  </w:placeholder>
                   <w:dataBinding w:prefixMappings="xmlns:ns0='http://schemas.microsoft.com/office/2006/coverPageProps'" w:xpath="/ns0:CoverPageProperties[1]/ns0:PublishDate[1]" w:storeItemID="{55AF091B-3C7A-41E3-B477-F2FDAA23CFDA}"/>
-                  <w:date w:fullDate="2014-04-29T00:00:00Z">
-                    <w:dateFormat w:val="dd.MM.yyyy"/>
+                  <w:date w:fullDate="2014-05-11T00:00:00Z">
+                    <w:dateFormat w:val="d.M.yyyy"/>
                     <w:lid w:val="de-DE"/>
                     <w:storeMappedDataAs w:val="dateTime"/>
                     <w:calendar w:val="gregorian"/>
                   </w:date>
                 </w:sdtPr>
-                <w:sdtEndPr/>
                 <w:sdtContent>
                   <w:p>
                     <w:pPr>
                       <w:pStyle w:val="KeinLeerraum"/>
                       <w:rPr>
-                        <w:color w:val="4F81BD" w:themeColor="accent1"/>
-                        <w:lang w:val="de-DE"/>
+                        <w:color w:val="5B9BD5" w:themeColor="accent1"/>
+                        <w:sz w:val="28"/>
+                        <w:szCs w:val="28"/>
                       </w:rPr>
                     </w:pPr>
                     <w:r>
                       <w:rPr>
-                        <w:color w:val="4F81BD" w:themeColor="accent1"/>
+                        <w:color w:val="5B9BD5" w:themeColor="accent1"/>
+                        <w:sz w:val="28"/>
+                        <w:szCs w:val="28"/>
                         <w:lang w:val="de-DE"/>
                       </w:rPr>
-                      <w:t>29.04.2014</w:t>
+                      <w:t>11.5.2014</w:t>
                     </w:r>
                   </w:p>
                 </w:sdtContent>
@@ -257,8 +307,30 @@
                 <w:pPr>
                   <w:pStyle w:val="KeinLeerraum"/>
                   <w:rPr>
-                    <w:color w:val="4F81BD" w:themeColor="accent1"/>
-                    <w:lang w:val="de-DE"/>
+                    <w:color w:val="5B9BD5" w:themeColor="accent1"/>
+                  </w:rPr>
+                </w:pPr>
+              </w:p>
+            </w:tc>
+          </w:tr>
+          <w:tr>
+            <w:tc>
+              <w:tcPr>
+                <w:tcW w:w="7221" w:type="dxa"/>
+                <w:tcMar>
+                  <w:top w:w="216" w:type="dxa"/>
+                  <w:left w:w="115" w:type="dxa"/>
+                  <w:bottom w:w="216" w:type="dxa"/>
+                  <w:right w:w="115" w:type="dxa"/>
+                </w:tcMar>
+              </w:tcPr>
+              <w:p>
+                <w:pPr>
+                  <w:pStyle w:val="KeinLeerraum"/>
+                  <w:rPr>
+                    <w:color w:val="5B9BD5" w:themeColor="accent1"/>
+                    <w:sz w:val="28"/>
+                    <w:szCs w:val="28"/>
                   </w:rPr>
                 </w:pPr>
               </w:p>
@@ -268,11 +340,11 @@
         <w:p>
           <w:pPr>
             <w:rPr>
+              <w:b/>
+              <w:bCs/>
               <w:lang w:val="de-DE"/>
             </w:rPr>
           </w:pPr>
-        </w:p>
-        <w:p>
           <w:r>
             <w:rPr>
               <w:lang w:val="de-DE"/>
@@ -299,7 +371,6 @@
           <w:docPartUnique/>
         </w:docPartObj>
       </w:sdtPr>
-      <w:sdtEndPr/>
       <w:sdtContent>
         <w:p>
           <w:pPr>
@@ -321,7 +392,7 @@
             <w:rPr>
               <w:rFonts w:eastAsiaTheme="minorEastAsia"/>
               <w:noProof/>
-              <w:lang w:eastAsia="en-GB"/>
+              <w:lang w:val="de-DE" w:eastAsia="de-DE"/>
             </w:rPr>
           </w:pPr>
           <w:r>
@@ -333,7 +404,7 @@
           <w:r>
             <w:fldChar w:fldCharType="separate"/>
           </w:r>
-          <w:hyperlink w:anchor="_Toc384132094" w:history="1">
+          <w:hyperlink w:anchor="_Toc387534988" w:history="1">
             <w:r>
               <w:rPr>
                 <w:rStyle w:val="Hyperlink"/>
@@ -360,7 +431,7 @@
                 <w:noProof/>
                 <w:webHidden/>
               </w:rPr>
-              <w:instrText xml:space="preserve"> PAGEREF _Toc384132094 \h </w:instrText>
+              <w:instrText xml:space="preserve"> PAGEREF _Toc387534988 \h </w:instrText>
             </w:r>
             <w:r>
               <w:rPr>
@@ -380,7 +451,7 @@
                 <w:noProof/>
                 <w:webHidden/>
               </w:rPr>
-              <w:t>2</w:t>
+              <w:t>3</w:t>
             </w:r>
             <w:r>
               <w:rPr>
@@ -400,10 +471,10 @@
             <w:rPr>
               <w:rFonts w:eastAsiaTheme="minorEastAsia"/>
               <w:noProof/>
-              <w:lang w:eastAsia="en-GB"/>
+              <w:lang w:val="de-DE" w:eastAsia="de-DE"/>
             </w:rPr>
           </w:pPr>
-          <w:hyperlink w:anchor="_Toc384132095" w:history="1">
+          <w:hyperlink w:anchor="_Toc387534989" w:history="1">
             <w:r>
               <w:rPr>
                 <w:rStyle w:val="Hyperlink"/>
@@ -430,7 +501,7 @@
                 <w:noProof/>
                 <w:webHidden/>
               </w:rPr>
-              <w:instrText xml:space="preserve"> PAGEREF _Toc384132095 \h </w:instrText>
+              <w:instrText xml:space="preserve"> PAGEREF _Toc387534989 \h </w:instrText>
             </w:r>
             <w:r>
               <w:rPr>
@@ -450,7 +521,7 @@
                 <w:noProof/>
                 <w:webHidden/>
               </w:rPr>
-              <w:t>3</w:t>
+              <w:t>4</w:t>
             </w:r>
             <w:r>
               <w:rPr>
@@ -470,10 +541,10 @@
             <w:rPr>
               <w:rFonts w:eastAsiaTheme="minorEastAsia"/>
               <w:noProof/>
-              <w:lang w:eastAsia="en-GB"/>
+              <w:lang w:val="de-DE" w:eastAsia="de-DE"/>
             </w:rPr>
           </w:pPr>
-          <w:hyperlink w:anchor="_Toc384132096" w:history="1">
+          <w:hyperlink w:anchor="_Toc387534990" w:history="1">
             <w:r>
               <w:rPr>
                 <w:rStyle w:val="Hyperlink"/>
@@ -500,7 +571,7 @@
                 <w:noProof/>
                 <w:webHidden/>
               </w:rPr>
-              <w:instrText xml:space="preserve"> PAGEREF _Toc384132096 \h </w:instrText>
+              <w:instrText xml:space="preserve"> PAGEREF _Toc387534990 \h </w:instrText>
             </w:r>
             <w:r>
               <w:rPr>
@@ -520,7 +591,7 @@
                 <w:noProof/>
                 <w:webHidden/>
               </w:rPr>
-              <w:t>4</w:t>
+              <w:t>5</w:t>
             </w:r>
             <w:r>
               <w:rPr>
@@ -540,10 +611,10 @@
             <w:rPr>
               <w:rFonts w:eastAsiaTheme="minorEastAsia"/>
               <w:noProof/>
-              <w:lang w:eastAsia="en-GB"/>
+              <w:lang w:val="de-DE" w:eastAsia="de-DE"/>
             </w:rPr>
           </w:pPr>
-          <w:hyperlink w:anchor="_Toc384132097" w:history="1">
+          <w:hyperlink w:anchor="_Toc387534991" w:history="1">
             <w:r>
               <w:rPr>
                 <w:rStyle w:val="Hyperlink"/>
@@ -570,7 +641,7 @@
                 <w:noProof/>
                 <w:webHidden/>
               </w:rPr>
-              <w:instrText xml:space="preserve"> PAGEREF _Toc384132097 \h </w:instrText>
+              <w:instrText xml:space="preserve"> PAGEREF _Toc387534991 \h </w:instrText>
             </w:r>
             <w:r>
               <w:rPr>
@@ -590,7 +661,7 @@
                 <w:noProof/>
                 <w:webHidden/>
               </w:rPr>
-              <w:t>5</w:t>
+              <w:t>6</w:t>
             </w:r>
             <w:r>
               <w:rPr>
@@ -610,10 +681,10 @@
             <w:rPr>
               <w:rFonts w:eastAsiaTheme="minorEastAsia"/>
               <w:noProof/>
-              <w:lang w:eastAsia="en-GB"/>
+              <w:lang w:val="de-DE" w:eastAsia="de-DE"/>
             </w:rPr>
           </w:pPr>
-          <w:hyperlink w:anchor="_Toc384132098" w:history="1">
+          <w:hyperlink w:anchor="_Toc387534992" w:history="1">
             <w:r>
               <w:rPr>
                 <w:rStyle w:val="Hyperlink"/>
@@ -640,7 +711,7 @@
                 <w:noProof/>
                 <w:webHidden/>
               </w:rPr>
-              <w:instrText xml:space="preserve"> PAGEREF _Toc384132098 \h </w:instrText>
+              <w:instrText xml:space="preserve"> PAGEREF _Toc387534992 \h </w:instrText>
             </w:r>
             <w:r>
               <w:rPr>
@@ -660,7 +731,7 @@
                 <w:noProof/>
                 <w:webHidden/>
               </w:rPr>
-              <w:t>5</w:t>
+              <w:t>6</w:t>
             </w:r>
             <w:r>
               <w:rPr>
@@ -680,10 +751,10 @@
             <w:rPr>
               <w:rFonts w:eastAsiaTheme="minorEastAsia"/>
               <w:noProof/>
-              <w:lang w:eastAsia="en-GB"/>
+              <w:lang w:val="de-DE" w:eastAsia="de-DE"/>
             </w:rPr>
           </w:pPr>
-          <w:hyperlink w:anchor="_Toc384132099" w:history="1">
+          <w:hyperlink w:anchor="_Toc387534993" w:history="1">
             <w:r>
               <w:rPr>
                 <w:rStyle w:val="Hyperlink"/>
@@ -710,7 +781,7 @@
                 <w:noProof/>
                 <w:webHidden/>
               </w:rPr>
-              <w:instrText xml:space="preserve"> PAGEREF _Toc384132099 \h </w:instrText>
+              <w:instrText xml:space="preserve"> PAGEREF _Toc387534993 \h </w:instrText>
             </w:r>
             <w:r>
               <w:rPr>
@@ -730,7 +801,7 @@
                 <w:noProof/>
                 <w:webHidden/>
               </w:rPr>
-              <w:t>7</w:t>
+              <w:t>8</w:t>
             </w:r>
             <w:r>
               <w:rPr>
@@ -749,9 +820,10 @@
             </w:tabs>
             <w:rPr>
               <w:noProof/>
+              <w:lang w:val="de-DE" w:eastAsia="de-DE"/>
             </w:rPr>
           </w:pPr>
-          <w:hyperlink w:anchor="_Toc384132100" w:history="1">
+          <w:hyperlink w:anchor="_Toc387534994" w:history="1">
             <w:r>
               <w:rPr>
                 <w:rStyle w:val="Hyperlink"/>
@@ -778,7 +850,7 @@
                 <w:noProof/>
                 <w:webHidden/>
               </w:rPr>
-              <w:instrText xml:space="preserve"> PAGEREF _Toc384132100 \h </w:instrText>
+              <w:instrText xml:space="preserve"> PAGEREF _Toc387534994 \h </w:instrText>
             </w:r>
             <w:r>
               <w:rPr>
@@ -798,7 +870,7 @@
                 <w:noProof/>
                 <w:webHidden/>
               </w:rPr>
-              <w:t>7</w:t>
+              <w:t>8</w:t>
             </w:r>
             <w:r>
               <w:rPr>
@@ -818,10 +890,10 @@
             <w:rPr>
               <w:rFonts w:eastAsiaTheme="minorEastAsia"/>
               <w:noProof/>
-              <w:lang w:eastAsia="en-GB"/>
+              <w:lang w:val="de-DE" w:eastAsia="de-DE"/>
             </w:rPr>
           </w:pPr>
-          <w:hyperlink w:anchor="_Toc384132101" w:history="1">
+          <w:hyperlink w:anchor="_Toc387534995" w:history="1">
             <w:r>
               <w:rPr>
                 <w:rStyle w:val="Hyperlink"/>
@@ -848,7 +920,7 @@
                 <w:noProof/>
                 <w:webHidden/>
               </w:rPr>
-              <w:instrText xml:space="preserve"> PAGEREF _Toc384132101 \h </w:instrText>
+              <w:instrText xml:space="preserve"> PAGEREF _Toc387534995 \h </w:instrText>
             </w:r>
             <w:r>
               <w:rPr>
@@ -868,7 +940,7 @@
                 <w:noProof/>
                 <w:webHidden/>
               </w:rPr>
-              <w:t>10</w:t>
+              <w:t>11</w:t>
             </w:r>
             <w:r>
               <w:rPr>
@@ -887,9 +959,10 @@
             </w:tabs>
             <w:rPr>
               <w:noProof/>
+              <w:lang w:val="de-DE" w:eastAsia="de-DE"/>
             </w:rPr>
           </w:pPr>
-          <w:hyperlink w:anchor="_Toc384132102" w:history="1">
+          <w:hyperlink w:anchor="_Toc387534996" w:history="1">
             <w:r>
               <w:rPr>
                 <w:rStyle w:val="Hyperlink"/>
@@ -916,7 +989,7 @@
                 <w:noProof/>
                 <w:webHidden/>
               </w:rPr>
-              <w:instrText xml:space="preserve"> PAGEREF _Toc384132102 \h </w:instrText>
+              <w:instrText xml:space="preserve"> PAGEREF _Toc387534996 \h </w:instrText>
             </w:r>
             <w:r>
               <w:rPr>
@@ -936,7 +1009,7 @@
                 <w:noProof/>
                 <w:webHidden/>
               </w:rPr>
-              <w:t>10</w:t>
+              <w:t>11</w:t>
             </w:r>
             <w:r>
               <w:rPr>
@@ -955,9 +1028,10 @@
             </w:tabs>
             <w:rPr>
               <w:noProof/>
+              <w:lang w:val="de-DE" w:eastAsia="de-DE"/>
             </w:rPr>
           </w:pPr>
-          <w:hyperlink w:anchor="_Toc384132103" w:history="1">
+          <w:hyperlink w:anchor="_Toc387534997" w:history="1">
             <w:r>
               <w:rPr>
                 <w:rStyle w:val="Hyperlink"/>
@@ -984,7 +1058,7 @@
                 <w:noProof/>
                 <w:webHidden/>
               </w:rPr>
-              <w:instrText xml:space="preserve"> PAGEREF _Toc384132103 \h </w:instrText>
+              <w:instrText xml:space="preserve"> PAGEREF _Toc387534997 \h </w:instrText>
             </w:r>
             <w:r>
               <w:rPr>
@@ -1004,7 +1078,7 @@
                 <w:noProof/>
                 <w:webHidden/>
               </w:rPr>
-              <w:t>10</w:t>
+              <w:t>11</w:t>
             </w:r>
             <w:r>
               <w:rPr>
@@ -1023,9 +1097,10 @@
             </w:tabs>
             <w:rPr>
               <w:noProof/>
+              <w:lang w:val="de-DE" w:eastAsia="de-DE"/>
             </w:rPr>
           </w:pPr>
-          <w:hyperlink w:anchor="_Toc384132104" w:history="1">
+          <w:hyperlink w:anchor="_Toc387534998" w:history="1">
             <w:r>
               <w:rPr>
                 <w:rStyle w:val="Hyperlink"/>
@@ -1052,7 +1127,7 @@
                 <w:noProof/>
                 <w:webHidden/>
               </w:rPr>
-              <w:instrText xml:space="preserve"> PAGEREF _Toc384132104 \h </w:instrText>
+              <w:instrText xml:space="preserve"> PAGEREF _Toc387534998 \h </w:instrText>
             </w:r>
             <w:r>
               <w:rPr>
@@ -1072,7 +1147,7 @@
                 <w:noProof/>
                 <w:webHidden/>
               </w:rPr>
-              <w:t>10</w:t>
+              <w:t>11</w:t>
             </w:r>
             <w:r>
               <w:rPr>
@@ -1091,9 +1166,10 @@
             </w:tabs>
             <w:rPr>
               <w:noProof/>
+              <w:lang w:val="de-DE" w:eastAsia="de-DE"/>
             </w:rPr>
           </w:pPr>
-          <w:hyperlink w:anchor="_Toc384132105" w:history="1">
+          <w:hyperlink w:anchor="_Toc387534999" w:history="1">
             <w:r>
               <w:rPr>
                 <w:rStyle w:val="Hyperlink"/>
@@ -1120,7 +1196,7 @@
                 <w:noProof/>
                 <w:webHidden/>
               </w:rPr>
-              <w:instrText xml:space="preserve"> PAGEREF _Toc384132105 \h </w:instrText>
+              <w:instrText xml:space="preserve"> PAGEREF _Toc387534999 \h </w:instrText>
             </w:r>
             <w:r>
               <w:rPr>
@@ -1140,7 +1216,7 @@
                 <w:noProof/>
                 <w:webHidden/>
               </w:rPr>
-              <w:t>10</w:t>
+              <w:t>11</w:t>
             </w:r>
             <w:r>
               <w:rPr>
@@ -1160,10 +1236,10 @@
             <w:rPr>
               <w:rFonts w:eastAsiaTheme="minorEastAsia"/>
               <w:noProof/>
-              <w:lang w:eastAsia="en-GB"/>
+              <w:lang w:val="de-DE" w:eastAsia="de-DE"/>
             </w:rPr>
           </w:pPr>
-          <w:hyperlink w:anchor="_Toc384132106" w:history="1">
+          <w:hyperlink w:anchor="_Toc387535000" w:history="1">
             <w:r>
               <w:rPr>
                 <w:rStyle w:val="Hyperlink"/>
@@ -1190,7 +1266,7 @@
                 <w:noProof/>
                 <w:webHidden/>
               </w:rPr>
-              <w:instrText xml:space="preserve"> PAGEREF _Toc384132106 \h </w:instrText>
+              <w:instrText xml:space="preserve"> PAGEREF _Toc387535000 \h </w:instrText>
             </w:r>
             <w:r>
               <w:rPr>
@@ -1210,7 +1286,7 @@
                 <w:noProof/>
                 <w:webHidden/>
               </w:rPr>
-              <w:t>11</w:t>
+              <w:t>12</w:t>
             </w:r>
             <w:r>
               <w:rPr>
@@ -1230,10 +1306,10 @@
             <w:rPr>
               <w:rFonts w:eastAsiaTheme="minorEastAsia"/>
               <w:noProof/>
-              <w:lang w:eastAsia="en-GB"/>
+              <w:lang w:val="de-DE" w:eastAsia="de-DE"/>
             </w:rPr>
           </w:pPr>
-          <w:hyperlink w:anchor="_Toc384132107" w:history="1">
+          <w:hyperlink w:anchor="_Toc387535001" w:history="1">
             <w:r>
               <w:rPr>
                 <w:rStyle w:val="Hyperlink"/>
@@ -1260,7 +1336,7 @@
                 <w:noProof/>
                 <w:webHidden/>
               </w:rPr>
-              <w:instrText xml:space="preserve"> PAGEREF _Toc384132107 \h </w:instrText>
+              <w:instrText xml:space="preserve"> PAGEREF _Toc387535001 \h </w:instrText>
             </w:r>
             <w:r>
               <w:rPr>
@@ -1280,7 +1356,7 @@
                 <w:noProof/>
                 <w:webHidden/>
               </w:rPr>
-              <w:t>12</w:t>
+              <w:t>13</w:t>
             </w:r>
             <w:r>
               <w:rPr>
@@ -1300,10 +1376,10 @@
             <w:rPr>
               <w:rFonts w:eastAsiaTheme="minorEastAsia"/>
               <w:noProof/>
-              <w:lang w:eastAsia="en-GB"/>
+              <w:lang w:val="de-DE" w:eastAsia="de-DE"/>
             </w:rPr>
           </w:pPr>
-          <w:hyperlink w:anchor="_Toc384132108" w:history="1">
+          <w:hyperlink w:anchor="_Toc387535002" w:history="1">
             <w:r>
               <w:rPr>
                 <w:rStyle w:val="Hyperlink"/>
@@ -1330,7 +1406,7 @@
                 <w:noProof/>
                 <w:webHidden/>
               </w:rPr>
-              <w:instrText xml:space="preserve"> PAGEREF _Toc384132108 \h </w:instrText>
+              <w:instrText xml:space="preserve"> PAGEREF _Toc387535002 \h </w:instrText>
             </w:r>
             <w:r>
               <w:rPr>
@@ -1350,7 +1426,7 @@
                 <w:noProof/>
                 <w:webHidden/>
               </w:rPr>
-              <w:t>13</w:t>
+              <w:t>14</w:t>
             </w:r>
             <w:r>
               <w:rPr>
@@ -1370,10 +1446,10 @@
             <w:rPr>
               <w:rFonts w:eastAsiaTheme="minorEastAsia"/>
               <w:noProof/>
-              <w:lang w:eastAsia="en-GB"/>
+              <w:lang w:val="de-DE" w:eastAsia="de-DE"/>
             </w:rPr>
           </w:pPr>
-          <w:hyperlink w:anchor="_Toc384132109" w:history="1">
+          <w:hyperlink w:anchor="_Toc387535003" w:history="1">
             <w:r>
               <w:rPr>
                 <w:rStyle w:val="Hyperlink"/>
@@ -1400,7 +1476,7 @@
                 <w:noProof/>
                 <w:webHidden/>
               </w:rPr>
-              <w:instrText xml:space="preserve"> PAGEREF _Toc384132109 \h </w:instrText>
+              <w:instrText xml:space="preserve"> PAGEREF _Toc387535003 \h </w:instrText>
             </w:r>
             <w:r>
               <w:rPr>
@@ -1420,7 +1496,7 @@
                 <w:noProof/>
                 <w:webHidden/>
               </w:rPr>
-              <w:t>14</w:t>
+              <w:t>15</w:t>
             </w:r>
             <w:r>
               <w:rPr>
@@ -1440,10 +1516,10 @@
             <w:rPr>
               <w:rFonts w:eastAsiaTheme="minorEastAsia"/>
               <w:noProof/>
-              <w:lang w:eastAsia="en-GB"/>
+              <w:lang w:val="de-DE" w:eastAsia="de-DE"/>
             </w:rPr>
           </w:pPr>
-          <w:hyperlink w:anchor="_Toc384132110" w:history="1">
+          <w:hyperlink w:anchor="_Toc387535004" w:history="1">
             <w:r>
               <w:rPr>
                 <w:rStyle w:val="Hyperlink"/>
@@ -1470,7 +1546,7 @@
                 <w:noProof/>
                 <w:webHidden/>
               </w:rPr>
-              <w:instrText xml:space="preserve"> PAGEREF _Toc384132110 \h </w:instrText>
+              <w:instrText xml:space="preserve"> PAGEREF _Toc387535004 \h </w:instrText>
             </w:r>
             <w:r>
               <w:rPr>
@@ -1490,7 +1566,7 @@
                 <w:noProof/>
                 <w:webHidden/>
               </w:rPr>
-              <w:t>15</w:t>
+              <w:t>16</w:t>
             </w:r>
             <w:r>
               <w:rPr>
@@ -1526,12 +1602,12 @@
         <w:pStyle w:val="Titel"/>
         <w:outlineLvl w:val="0"/>
       </w:pPr>
-      <w:bookmarkStart w:id="0" w:name="_Toc384132094"/>
+      <w:bookmarkStart w:id="1" w:name="_Toc387534988"/>
       <w:r>
         <w:lastRenderedPageBreak/>
         <w:t>Introduction</w:t>
       </w:r>
-      <w:bookmarkEnd w:id="0"/>
+      <w:bookmarkEnd w:id="1"/>
     </w:p>
     <w:p>
       <w:r>
@@ -1822,7 +1898,7 @@
         <w:pStyle w:val="Titel"/>
         <w:outlineLvl w:val="0"/>
       </w:pPr>
-      <w:bookmarkStart w:id="1" w:name="_Toc384132095"/>
+      <w:bookmarkStart w:id="2" w:name="_Toc387534989"/>
       <w:r>
         <w:lastRenderedPageBreak/>
         <w:t>Features to</w:t>
@@ -1833,7 +1909,7 @@
       <w:r>
         <w:t>e tested</w:t>
       </w:r>
-      <w:bookmarkEnd w:id="1"/>
+      <w:bookmarkEnd w:id="2"/>
     </w:p>
     <w:p>
       <w:r>
@@ -2330,7 +2406,7 @@
         <w:pStyle w:val="Titel"/>
         <w:outlineLvl w:val="0"/>
       </w:pPr>
-      <w:bookmarkStart w:id="2" w:name="_Toc384132096"/>
+      <w:bookmarkStart w:id="3" w:name="_Toc387534990"/>
       <w:r>
         <w:lastRenderedPageBreak/>
         <w:t>Features not to</w:t>
@@ -2341,7 +2417,7 @@
       <w:r>
         <w:t>e tested</w:t>
       </w:r>
-      <w:bookmarkEnd w:id="2"/>
+      <w:bookmarkEnd w:id="3"/>
     </w:p>
     <w:p>
       <w:pPr>
@@ -2415,16 +2491,19 @@
         <w:pStyle w:val="Titel"/>
         <w:outlineLvl w:val="0"/>
       </w:pPr>
-      <w:bookmarkStart w:id="3" w:name="_Toc384132097"/>
+      <w:bookmarkStart w:id="4" w:name="_Toc387534991"/>
       <w:r>
         <w:lastRenderedPageBreak/>
         <w:t>Approach</w:t>
       </w:r>
-      <w:bookmarkEnd w:id="3"/>
+      <w:bookmarkEnd w:id="4"/>
     </w:p>
     <w:p>
       <w:r>
         <w:t>The tests are based on unit tests,</w:t>
+      </w:r>
+      <w:r>
+        <w:t xml:space="preserve"> </w:t>
       </w:r>
       <w:r>
         <w:t xml:space="preserve">build with a recent version of </w:t>
@@ -2710,11 +2789,11 @@
       <w:pPr>
         <w:pStyle w:val="berschrift1"/>
       </w:pPr>
-      <w:bookmarkStart w:id="4" w:name="_Toc384132098"/>
+      <w:bookmarkStart w:id="5" w:name="_Toc387534992"/>
       <w:r>
         <w:t>Input types</w:t>
       </w:r>
-      <w:bookmarkEnd w:id="4"/>
+      <w:bookmarkEnd w:id="5"/>
     </w:p>
     <w:p>
       <w:r>
@@ -2980,7 +3059,13 @@
       </w:r>
       <w:r>
         <w:tab/>
-        <w:t>Enum to speficiy unary, binary and relational operations</w:t>
+        <w:t xml:space="preserve">Enum to </w:t>
+      </w:r>
+      <w:r>
+        <w:t>specify unary and</w:t>
+      </w:r>
+      <w:r>
+        <w:t xml:space="preserve"> binary operations</w:t>
       </w:r>
     </w:p>
     <w:p>
@@ -3138,6 +3223,7 @@
     </w:p>
     <w:p>
       <w:r>
+        <w:lastRenderedPageBreak/>
         <w:t xml:space="preserve">These are partitioned in equivalent </w:t>
       </w:r>
       <w:r>
@@ -3216,7 +3302,6 @@
                 <w:rFonts w:ascii="Calibri" w:eastAsia="Times New Roman" w:hAnsi="Calibri" w:cs="Times New Roman"/>
                 <w:lang w:eastAsia="en-GB"/>
               </w:rPr>
-              <w:lastRenderedPageBreak/>
               <w:t>Abbreviation</w:t>
             </w:r>
           </w:p>
@@ -6638,6 +6723,7 @@
                 <w:color w:val="000000"/>
                 <w:lang w:eastAsia="en-GB"/>
               </w:rPr>
+              <w:lastRenderedPageBreak/>
               <w:t>RowInds</w:t>
             </w:r>
             <w:r>
@@ -6992,7 +7078,6 @@
                 <w:color w:val="000000"/>
                 <w:lang w:eastAsia="en-GB"/>
               </w:rPr>
-              <w:lastRenderedPageBreak/>
               <w:t>VecNormString</w:t>
             </w:r>
           </w:p>
@@ -7772,11 +7857,11 @@
       <w:pPr>
         <w:pStyle w:val="berschrift1"/>
       </w:pPr>
-      <w:bookmarkStart w:id="5" w:name="_Toc384132099"/>
+      <w:bookmarkStart w:id="6" w:name="_Toc387534993"/>
       <w:r>
         <w:t>Input instances</w:t>
       </w:r>
-      <w:bookmarkEnd w:id="5"/>
+      <w:bookmarkEnd w:id="6"/>
     </w:p>
     <w:p>
       <w:r>
@@ -7899,7 +7984,7 @@
       <w:pPr>
         <w:pStyle w:val="berschrift2"/>
       </w:pPr>
-      <w:bookmarkStart w:id="6" w:name="_Toc384132100"/>
+      <w:bookmarkStart w:id="7" w:name="_Toc387534994"/>
       <w:r>
         <w:t>Bug</w:t>
       </w:r>
@@ -7909,7 +7994,7 @@
       <w:r>
         <w:t>report based input values</w:t>
       </w:r>
-      <w:bookmarkEnd w:id="6"/>
+      <w:bookmarkEnd w:id="7"/>
     </w:p>
     <w:p>
       <w:pPr>
@@ -9808,8 +9893,6 @@
                 <w:lang w:eastAsia="en-GB"/>
               </w:rPr>
             </w:pPr>
-            <w:bookmarkStart w:id="7" w:name="_GoBack"/>
-            <w:bookmarkEnd w:id="7"/>
             <w:r>
               <w:rPr>
                 <w:rFonts w:ascii="Calibri" w:eastAsia="Times New Roman" w:hAnsi="Calibri" w:cs="Times New Roman"/>
@@ -10985,6 +11068,7 @@
                 <w:color w:val="000000"/>
                 <w:lang w:eastAsia="en-GB"/>
               </w:rPr>
+              <w:lastRenderedPageBreak/>
               <w:t>GenColVec</w:t>
             </w:r>
           </w:p>
@@ -11066,7 +11150,6 @@
                 <w:color w:val="000000"/>
                 <w:lang w:eastAsia="en-GB"/>
               </w:rPr>
-              <w:lastRenderedPageBreak/>
               <w:t>MonColVec</w:t>
             </w:r>
           </w:p>
@@ -13548,7 +13631,7 @@
           <w:rFonts w:asciiTheme="majorHAnsi" w:eastAsiaTheme="majorEastAsia" w:hAnsiTheme="majorHAnsi" w:cstheme="majorBidi"/>
           <w:b/>
           <w:bCs/>
-          <w:color w:val="365F91" w:themeColor="accent1" w:themeShade="BF"/>
+          <w:color w:val="2E74B5" w:themeColor="accent1" w:themeShade="BF"/>
           <w:sz w:val="28"/>
           <w:szCs w:val="28"/>
         </w:rPr>
@@ -13563,9 +13646,7 @@
         <w:sectPr>
           <w:pgSz w:w="16838" w:h="11906" w:orient="landscape" w:code="9"/>
           <w:pgMar w:top="1418" w:right="1418" w:bottom="1418" w:left="1134" w:header="709" w:footer="709" w:gutter="0"/>
-          <w:pgNumType w:start="8"/>
           <w:cols w:space="708"/>
-          <w:titlePg/>
           <w:docGrid w:linePitch="360"/>
         </w:sectPr>
       </w:pPr>
@@ -13574,7 +13655,7 @@
       <w:pPr>
         <w:pStyle w:val="berschrift1"/>
       </w:pPr>
-      <w:bookmarkStart w:id="8" w:name="_Toc384132101"/>
+      <w:bookmarkStart w:id="8" w:name="_Toc387534995"/>
       <w:r>
         <w:lastRenderedPageBreak/>
         <w:t>Independent methods</w:t>
@@ -13739,7 +13820,7 @@
       <w:pPr>
         <w:pStyle w:val="berschrift2"/>
       </w:pPr>
-      <w:bookmarkStart w:id="9" w:name="_Toc384132102"/>
+      <w:bookmarkStart w:id="9" w:name="_Toc387534996"/>
       <w:r>
         <w:t>Expected results</w:t>
       </w:r>
@@ -13777,7 +13858,7 @@
       <w:pPr>
         <w:pStyle w:val="berschrift2"/>
       </w:pPr>
-      <w:bookmarkStart w:id="10" w:name="_Toc384132103"/>
+      <w:bookmarkStart w:id="10" w:name="_Toc387534997"/>
       <w:r>
         <w:t>Static methods</w:t>
       </w:r>
@@ -13798,7 +13879,7 @@
           <w:bCs/>
           <w:i/>
           <w:iCs/>
-          <w:color w:val="4F81BD" w:themeColor="accent1"/>
+          <w:color w:val="5B9BD5" w:themeColor="accent1"/>
         </w:rPr>
       </w:pPr>
       <w:r>
@@ -13827,7 +13908,7 @@
       <w:pPr>
         <w:pStyle w:val="berschrift3"/>
       </w:pPr>
-      <w:bookmarkStart w:id="11" w:name="_Toc384132104"/>
+      <w:bookmarkStart w:id="11" w:name="_Toc387534998"/>
       <w:r>
         <w:t>In-place methods</w:t>
       </w:r>
@@ -13856,7 +13937,7 @@
       <w:pPr>
         <w:pStyle w:val="berschrift2"/>
       </w:pPr>
-      <w:bookmarkStart w:id="12" w:name="_Toc384132105"/>
+      <w:bookmarkStart w:id="12" w:name="_Toc387534999"/>
       <w:r>
         <w:t>Random methods</w:t>
       </w:r>
@@ -13934,7 +14015,7 @@
       <w:pPr>
         <w:pStyle w:val="berschrift1"/>
       </w:pPr>
-      <w:bookmarkStart w:id="13" w:name="_Toc384132106"/>
+      <w:bookmarkStart w:id="13" w:name="_Toc387535000"/>
       <w:r>
         <w:lastRenderedPageBreak/>
         <w:t>Mutual</w:t>
@@ -14043,7 +14124,7 @@
         </w:numPr>
         <w:rPr>
           <w:rFonts w:asciiTheme="majorHAnsi" w:eastAsiaTheme="majorEastAsia" w:hAnsiTheme="majorHAnsi" w:cstheme="majorBidi"/>
-          <w:color w:val="17365D" w:themeColor="text2" w:themeShade="BF"/>
+          <w:color w:val="323E4F" w:themeColor="text2" w:themeShade="BF"/>
           <w:spacing w:val="5"/>
           <w:kern w:val="28"/>
           <w:sz w:val="52"/>
@@ -14059,7 +14140,7 @@
         <w:pStyle w:val="Titel"/>
         <w:outlineLvl w:val="0"/>
       </w:pPr>
-      <w:bookmarkStart w:id="14" w:name="_Toc384132107"/>
+      <w:bookmarkStart w:id="14" w:name="_Toc387535001"/>
       <w:r>
         <w:lastRenderedPageBreak/>
         <w:t>Item pass/fail criteria</w:t>
@@ -14116,7 +14197,7 @@
       <w:pPr>
         <w:rPr>
           <w:rFonts w:asciiTheme="majorHAnsi" w:eastAsiaTheme="majorEastAsia" w:hAnsiTheme="majorHAnsi" w:cstheme="majorBidi"/>
-          <w:color w:val="17365D" w:themeColor="text2" w:themeShade="BF"/>
+          <w:color w:val="323E4F" w:themeColor="text2" w:themeShade="BF"/>
           <w:spacing w:val="5"/>
           <w:kern w:val="28"/>
           <w:sz w:val="52"/>
@@ -14132,7 +14213,7 @@
         <w:pStyle w:val="Titel"/>
         <w:outlineLvl w:val="0"/>
       </w:pPr>
-      <w:bookmarkStart w:id="15" w:name="_Toc384132108"/>
+      <w:bookmarkStart w:id="15" w:name="_Toc387535002"/>
       <w:r>
         <w:lastRenderedPageBreak/>
         <w:t>Environmental needs</w:t>
@@ -14154,7 +14235,7 @@
       <w:pPr>
         <w:rPr>
           <w:rFonts w:asciiTheme="majorHAnsi" w:eastAsiaTheme="majorEastAsia" w:hAnsiTheme="majorHAnsi" w:cstheme="majorBidi"/>
-          <w:color w:val="17365D" w:themeColor="text2" w:themeShade="BF"/>
+          <w:color w:val="323E4F" w:themeColor="text2" w:themeShade="BF"/>
           <w:spacing w:val="5"/>
           <w:kern w:val="28"/>
           <w:sz w:val="52"/>
@@ -14170,7 +14251,7 @@
         <w:pStyle w:val="Titel"/>
         <w:outlineLvl w:val="0"/>
       </w:pPr>
-      <w:bookmarkStart w:id="16" w:name="_Toc384132109"/>
+      <w:bookmarkStart w:id="16" w:name="_Toc387535003"/>
       <w:r>
         <w:lastRenderedPageBreak/>
         <w:t>References</w:t>
@@ -14210,7 +14291,7 @@
         <w:pStyle w:val="Titel"/>
         <w:outlineLvl w:val="0"/>
       </w:pPr>
-      <w:bookmarkStart w:id="17" w:name="_Toc384132110"/>
+      <w:bookmarkStart w:id="17" w:name="_Toc387535004"/>
       <w:r>
         <w:lastRenderedPageBreak/>
         <w:t>Glossary</w:t>
@@ -14490,9 +14571,7 @@
     <w:sectPr>
       <w:pgSz w:w="11906" w:h="16838"/>
       <w:pgMar w:top="1417" w:right="1417" w:bottom="1134" w:left="1417" w:header="708" w:footer="708" w:gutter="0"/>
-      <w:pgNumType w:start="10"/>
       <w:cols w:space="708"/>
-      <w:titlePg/>
       <w:docGrid w:linePitch="360"/>
     </w:sectPr>
   </w:body>
@@ -14526,627 +14605,148 @@
 
 <file path=word/footer1.xml><?xml version="1.0" encoding="utf-8"?>
 <w:ftr xmlns:wpc="http://schemas.microsoft.com/office/word/2010/wordprocessingCanvas" xmlns:mc="http://schemas.openxmlformats.org/markup-compatibility/2006" xmlns:o="urn:schemas-microsoft-com:office:office" xmlns:r="http://schemas.openxmlformats.org/officeDocument/2006/relationships" xmlns:m="http://schemas.openxmlformats.org/officeDocument/2006/math" xmlns:v="urn:schemas-microsoft-com:vml" xmlns:wp14="http://schemas.microsoft.com/office/word/2010/wordprocessingDrawing" xmlns:wp="http://schemas.openxmlformats.org/drawingml/2006/wordprocessingDrawing" xmlns:w10="urn:schemas-microsoft-com:office:word" xmlns:w="http://schemas.openxmlformats.org/wordprocessingml/2006/main" xmlns:w14="http://schemas.microsoft.com/office/word/2010/wordml" xmlns:w15="http://schemas.microsoft.com/office/word/2012/wordml" xmlns:wpg="http://schemas.microsoft.com/office/word/2010/wordprocessingGroup" xmlns:wpi="http://schemas.microsoft.com/office/word/2010/wordprocessingInk" xmlns:wne="http://schemas.microsoft.com/office/word/2006/wordml" xmlns:wps="http://schemas.microsoft.com/office/word/2010/wordprocessingShape" mc:Ignorable="w14 w15 wp14">
-  <w:sdt>
-    <w:sdtPr>
-      <w:id w:val="1637451196"/>
-      <w:docPartObj>
-        <w:docPartGallery w:val="Page Numbers (Bottom of Page)"/>
-        <w:docPartUnique/>
-      </w:docPartObj>
-    </w:sdtPr>
-    <w:sdtEndPr/>
-    <w:sdtContent>
-      <w:p>
-        <w:pPr>
-          <w:pStyle w:val="Fuzeile"/>
-        </w:pPr>
-        <w:r>
-          <w:rPr>
-            <w:noProof/>
-            <w:lang w:val="de-DE" w:eastAsia="de-DE"/>
-          </w:rPr>
-          <mc:AlternateContent>
-            <mc:Choice Requires="wpg">
-              <w:drawing>
-                <wp:anchor distT="0" distB="0" distL="114300" distR="114300" simplePos="0" relativeHeight="251659264" behindDoc="0" locked="0" layoutInCell="1" allowOverlap="1" wp14:anchorId="77159C89" wp14:editId="132337CC">
-                  <wp:simplePos x="0" y="0"/>
-                  <wp:positionH relativeFrom="page">
-                    <wp:align>center</wp:align>
-                  </wp:positionH>
-                  <wp:positionV relativeFrom="bottomMargin">
-                    <wp:align>center</wp:align>
-                  </wp:positionV>
-                  <wp:extent cx="7753338" cy="190500"/>
-                  <wp:effectExtent l="0" t="0" r="19685" b="0"/>
-                  <wp:wrapNone/>
-                  <wp:docPr id="642" name="Gruppe 33"/>
-                  <wp:cNvGraphicFramePr>
-                    <a:graphicFrameLocks xmlns:a="http://schemas.openxmlformats.org/drawingml/2006/main"/>
-                  </wp:cNvGraphicFramePr>
-                  <a:graphic xmlns:a="http://schemas.openxmlformats.org/drawingml/2006/main">
-                    <a:graphicData uri="http://schemas.microsoft.com/office/word/2010/wordprocessingGroup">
-                      <wpg:wgp>
-                        <wpg:cNvGrpSpPr>
-                          <a:grpSpLocks/>
-                        </wpg:cNvGrpSpPr>
-                        <wpg:grpSpPr bwMode="auto">
-                          <a:xfrm>
-                            <a:off x="0" y="0"/>
-                            <a:ext cx="7753338" cy="190500"/>
-                            <a:chOff x="0" y="14970"/>
-                            <a:chExt cx="12255" cy="300"/>
-                          </a:xfrm>
-                        </wpg:grpSpPr>
-                        <wps:wsp>
-                          <wps:cNvPr id="643" name="Text Box 25"/>
-                          <wps:cNvSpPr txBox="1">
-                            <a:spLocks noChangeArrowheads="1"/>
-                          </wps:cNvSpPr>
-                          <wps:spPr bwMode="auto">
-                            <a:xfrm>
-                              <a:off x="10733" y="14982"/>
-                              <a:ext cx="829" cy="288"/>
-                            </a:xfrm>
-                            <a:prstGeom prst="rect">
-                              <a:avLst/>
-                            </a:prstGeom>
-                            <a:noFill/>
-                            <a:ln w="9525">
-                              <a:noFill/>
-                              <a:miter lim="800000"/>
-                              <a:headEnd/>
-                              <a:tailEnd/>
-                            </a:ln>
-                            <a:extLst>
-                              <a:ext uri="{909E8E84-426E-40DD-AFC4-6F175D3DCCD1}">
-                                <a14:hiddenFill xmlns:a14="http://schemas.microsoft.com/office/drawing/2010/main">
-                                  <a:solidFill>
-                                    <a:srgbClr val="FFFFFF"/>
-                                  </a:solidFill>
-                                </a14:hiddenFill>
-                              </a:ext>
-                            </a:extLst>
-                          </wps:spPr>
-                          <wps:txbx>
-                            <w:txbxContent>
-                              <w:p>
-                                <w:pPr>
-                                  <w:jc w:val="center"/>
-                                </w:pPr>
-                                <w:r>
-                                  <w:rPr>
-                                    <w:noProof/>
-                                    <w:color w:val="8C8C8C" w:themeColor="background1" w:themeShade="8C"/>
-                                    <w:lang w:val="de-DE"/>
-                                  </w:rPr>
-                                  <w:t>Page</w:t>
-                                </w:r>
-                                <w:r>
-                                  <w:rPr>
-                                    <w:noProof/>
-                                    <w:color w:val="8C8C8C" w:themeColor="background1" w:themeShade="8C"/>
-                                    <w:lang w:val="de-DE"/>
-                                  </w:rPr>
-                                  <w:t xml:space="preserve"> </w:t>
-                                </w:r>
-                                <w:r>
-                                  <w:fldChar w:fldCharType="begin"/>
-                                </w:r>
-                                <w:r>
-                                  <w:instrText>PAGE    \* MERGEFORMAT</w:instrText>
-                                </w:r>
-                                <w:r>
-                                  <w:fldChar w:fldCharType="separate"/>
-                                </w:r>
-                                <w:r>
-                                  <w:rPr>
-                                    <w:noProof/>
-                                    <w:color w:val="8C8C8C" w:themeColor="background1" w:themeShade="8C"/>
-                                    <w:lang w:val="de-DE"/>
-                                  </w:rPr>
-                                  <w:t>9</w:t>
-                                </w:r>
-                                <w:r>
-                                  <w:rPr>
-                                    <w:color w:val="8C8C8C" w:themeColor="background1" w:themeShade="8C"/>
-                                  </w:rPr>
-                                  <w:fldChar w:fldCharType="end"/>
-                                </w:r>
-                              </w:p>
-                            </w:txbxContent>
-                          </wps:txbx>
-                          <wps:bodyPr rot="0" vert="horz" wrap="square" lIns="0" tIns="0" rIns="0" bIns="0" anchor="t" anchorCtr="0" upright="1">
-                            <a:noAutofit/>
-                          </wps:bodyPr>
-                        </wps:wsp>
-                        <wpg:grpSp>
-                          <wpg:cNvPr id="644" name="Group 31"/>
-                          <wpg:cNvGrpSpPr>
-                            <a:grpSpLocks/>
-                          </wpg:cNvGrpSpPr>
-                          <wpg:grpSpPr bwMode="auto">
-                            <a:xfrm flipH="1">
-                              <a:off x="0" y="14970"/>
-                              <a:ext cx="12255" cy="230"/>
-                              <a:chOff x="-8" y="14978"/>
-                              <a:chExt cx="12255" cy="230"/>
-                            </a:xfrm>
-                          </wpg:grpSpPr>
-                          <wps:wsp>
-                            <wps:cNvPr id="645" name="AutoShape 27"/>
-                            <wps:cNvCnPr>
-                              <a:cxnSpLocks noChangeShapeType="1"/>
-                            </wps:cNvCnPr>
-                            <wps:spPr bwMode="auto">
-                              <a:xfrm flipV="1">
-                                <a:off x="-8" y="14978"/>
-                                <a:ext cx="1260" cy="230"/>
-                              </a:xfrm>
-                              <a:prstGeom prst="bentConnector3">
-                                <a:avLst>
-                                  <a:gd name="adj1" fmla="val 50000"/>
-                                </a:avLst>
-                              </a:prstGeom>
-                              <a:noFill/>
-                              <a:ln w="9525">
-                                <a:solidFill>
-                                  <a:schemeClr val="accent1"/>
-                                </a:solidFill>
-                                <a:miter lim="800000"/>
-                                <a:headEnd/>
-                                <a:tailEnd/>
-                              </a:ln>
-                              <a:extLst>
-                                <a:ext uri="{909E8E84-426E-40DD-AFC4-6F175D3DCCD1}">
-                                  <a14:hiddenFill xmlns:a14="http://schemas.microsoft.com/office/drawing/2010/main">
-                                    <a:noFill/>
-                                  </a14:hiddenFill>
-                                </a:ext>
-                              </a:extLst>
-                            </wps:spPr>
-                            <wps:bodyPr/>
-                          </wps:wsp>
-                          <wps:wsp>
-                            <wps:cNvPr id="646" name="AutoShape 28"/>
-                            <wps:cNvCnPr>
-                              <a:cxnSpLocks noChangeShapeType="1"/>
-                            </wps:cNvCnPr>
-                            <wps:spPr bwMode="auto">
-                              <a:xfrm rot="10800000">
-                                <a:off x="1252" y="14978"/>
-                                <a:ext cx="10995" cy="230"/>
-                              </a:xfrm>
-                              <a:prstGeom prst="bentConnector3">
-                                <a:avLst>
-                                  <a:gd name="adj1" fmla="val 96778"/>
-                                </a:avLst>
-                              </a:prstGeom>
-                              <a:noFill/>
-                              <a:ln w="9525">
-                                <a:solidFill>
-                                  <a:schemeClr val="accent1"/>
-                                </a:solidFill>
-                                <a:miter lim="800000"/>
-                                <a:headEnd/>
-                                <a:tailEnd/>
-                              </a:ln>
-                              <a:extLst>
-                                <a:ext uri="{909E8E84-426E-40DD-AFC4-6F175D3DCCD1}">
-                                  <a14:hiddenFill xmlns:a14="http://schemas.microsoft.com/office/drawing/2010/main">
-                                    <a:noFill/>
-                                  </a14:hiddenFill>
-                                </a:ext>
-                              </a:extLst>
-                            </wps:spPr>
-                            <wps:bodyPr/>
-                          </wps:wsp>
-                        </wpg:grpSp>
-                      </wpg:wgp>
-                    </a:graphicData>
-                  </a:graphic>
-                  <wp14:sizeRelH relativeFrom="page">
-                    <wp14:pctWidth>0</wp14:pctWidth>
-                  </wp14:sizeRelH>
-                  <wp14:sizeRelV relativeFrom="page">
-                    <wp14:pctHeight>0</wp14:pctHeight>
-                  </wp14:sizeRelV>
-                </wp:anchor>
-              </w:drawing>
-            </mc:Choice>
-            <mc:Fallback>
-              <w:pict>
-                <v:group w14:anchorId="77159C89" id="Gruppe 33" o:spid="_x0000_s1026" style="position:absolute;margin-left:0;margin-top:0;width:610.5pt;height:15pt;z-index:251659264;mso-position-horizontal:center;mso-position-horizontal-relative:page;mso-position-vertical:center;mso-position-vertical-relative:bottom-margin-area" coordorigin=",14970" coordsize="12255,300" o:gfxdata="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">
-                  <v:shapetype id="_x0000_t202" coordsize="21600,21600" o:spt="202" path="m,l,21600r21600,l21600,xe">
-                    <v:stroke joinstyle="miter"/>
-                    <v:path gradientshapeok="t" o:connecttype="rect"/>
-                  </v:shapetype>
-                  <v:shape id="Text Box 25" o:spid="_x0000_s1027" type="#_x0000_t202" style="position:absolute;left:10733;top:14982;width:829;height:288;visibility:visible;mso-wrap-style:square;v-text-anchor:top" o:gfxdata="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" filled="f" stroked="f">
-                    <v:textbox inset="0,0,0,0">
-                      <w:txbxContent>
-                        <w:p>
-                          <w:pPr>
-                            <w:jc w:val="center"/>
-                          </w:pPr>
-                          <w:r>
-                            <w:rPr>
-                              <w:noProof/>
-                              <w:color w:val="8C8C8C" w:themeColor="background1" w:themeShade="8C"/>
-                              <w:lang w:val="de-DE"/>
-                            </w:rPr>
-                            <w:t>Page</w:t>
-                          </w:r>
-                          <w:r>
-                            <w:rPr>
-                              <w:noProof/>
-                              <w:color w:val="8C8C8C" w:themeColor="background1" w:themeShade="8C"/>
-                              <w:lang w:val="de-DE"/>
-                            </w:rPr>
-                            <w:t xml:space="preserve"> </w:t>
-                          </w:r>
-                          <w:r>
-                            <w:fldChar w:fldCharType="begin"/>
-                          </w:r>
-                          <w:r>
-                            <w:instrText>PAGE    \* MERGEFORMAT</w:instrText>
-                          </w:r>
-                          <w:r>
-                            <w:fldChar w:fldCharType="separate"/>
-                          </w:r>
-                          <w:r>
-                            <w:rPr>
-                              <w:noProof/>
-                              <w:color w:val="8C8C8C" w:themeColor="background1" w:themeShade="8C"/>
-                              <w:lang w:val="de-DE"/>
-                            </w:rPr>
-                            <w:t>9</w:t>
-                          </w:r>
-                          <w:r>
-                            <w:rPr>
-                              <w:color w:val="8C8C8C" w:themeColor="background1" w:themeShade="8C"/>
-                            </w:rPr>
-                            <w:fldChar w:fldCharType="end"/>
-                          </w:r>
-                        </w:p>
-                      </w:txbxContent>
-                    </v:textbox>
-                  </v:shape>
-                  <v:group id="Group 31" o:spid="_x0000_s1028" style="position:absolute;top:14970;width:12255;height:230;flip:x" coordorigin="-8,14978" coordsize="12255,230" o:gfxdata="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">
-                    <v:shapetype id="_x0000_t34" coordsize="21600,21600" o:spt="34" o:oned="t" adj="10800" path="m,l@0,0@0,21600,21600,21600e" filled="f">
-                      <v:stroke joinstyle="miter"/>
-                      <v:formulas>
-                        <v:f eqn="val #0"/>
-                      </v:formulas>
-                      <v:path arrowok="t" fillok="f" o:connecttype="none"/>
-                      <v:handles>
-                        <v:h position="#0,center"/>
-                      </v:handles>
-                      <o:lock v:ext="edit" shapetype="t"/>
-                    </v:shapetype>
-                    <v:shape id="AutoShape 27" o:spid="_x0000_s1029" type="#_x0000_t34" style="position:absolute;left:-8;top:14978;width:1260;height:230;flip:y;visibility:visible;mso-wrap-style:square" o:connectortype="elbow" o:gfxdata="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" strokecolor="#4f81bd [3204]"/>
-                    <v:shape id="AutoShape 28" o:spid="_x0000_s1030" type="#_x0000_t34" style="position:absolute;left:1252;top:14978;width:10995;height:230;rotation:180;visibility:visible;mso-wrap-style:square" o:connectortype="elbow" o:gfxdata="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" adj="20904" strokecolor="#4f81bd [3204]"/>
-                  </v:group>
-                  <w10:wrap anchorx="page" anchory="margin"/>
-                </v:group>
-              </w:pict>
-            </mc:Fallback>
-          </mc:AlternateContent>
-        </w:r>
-      </w:p>
-    </w:sdtContent>
-  </w:sdt>
+  <w:p>
+    <w:pPr>
+      <w:tabs>
+        <w:tab w:val="center" w:pos="4550"/>
+        <w:tab w:val="left" w:pos="5818"/>
+      </w:tabs>
+      <w:ind w:right="260"/>
+      <w:jc w:val="right"/>
+      <w:rPr>
+        <w:color w:val="222A35" w:themeColor="text2" w:themeShade="80"/>
+        <w:sz w:val="24"/>
+        <w:szCs w:val="24"/>
+      </w:rPr>
+    </w:pPr>
+    <w:r>
+      <w:rPr>
+        <w:color w:val="8496B0" w:themeColor="text2" w:themeTint="99"/>
+        <w:spacing w:val="60"/>
+        <w:sz w:val="24"/>
+        <w:szCs w:val="24"/>
+        <w:lang w:val="de-DE"/>
+      </w:rPr>
+      <w:t>Seite</w:t>
+    </w:r>
+    <w:r>
+      <w:rPr>
+        <w:color w:val="8496B0" w:themeColor="text2" w:themeTint="99"/>
+        <w:sz w:val="24"/>
+        <w:szCs w:val="24"/>
+        <w:lang w:val="de-DE"/>
+      </w:rPr>
+      <w:t xml:space="preserve"> </w:t>
+    </w:r>
+    <w:r>
+      <w:rPr>
+        <w:color w:val="323E4F" w:themeColor="text2" w:themeShade="BF"/>
+        <w:sz w:val="24"/>
+        <w:szCs w:val="24"/>
+      </w:rPr>
+      <w:fldChar w:fldCharType="begin"/>
+    </w:r>
+    <w:r>
+      <w:rPr>
+        <w:color w:val="323E4F" w:themeColor="text2" w:themeShade="BF"/>
+        <w:sz w:val="24"/>
+        <w:szCs w:val="24"/>
+      </w:rPr>
+      <w:instrText>PAGE   \* MERGEFORMAT</w:instrText>
+    </w:r>
+    <w:r>
+      <w:rPr>
+        <w:color w:val="323E4F" w:themeColor="text2" w:themeShade="BF"/>
+        <w:sz w:val="24"/>
+        <w:szCs w:val="24"/>
+      </w:rPr>
+      <w:fldChar w:fldCharType="separate"/>
+    </w:r>
+    <w:r>
+      <w:rPr>
+        <w:noProof/>
+        <w:color w:val="323E4F" w:themeColor="text2" w:themeShade="BF"/>
+        <w:sz w:val="24"/>
+        <w:szCs w:val="24"/>
+        <w:lang w:val="de-DE"/>
+      </w:rPr>
+      <w:t>16</w:t>
+    </w:r>
+    <w:r>
+      <w:rPr>
+        <w:color w:val="323E4F" w:themeColor="text2" w:themeShade="BF"/>
+        <w:sz w:val="24"/>
+        <w:szCs w:val="24"/>
+      </w:rPr>
+      <w:fldChar w:fldCharType="end"/>
+    </w:r>
+    <w:r>
+      <w:rPr>
+        <w:color w:val="323E4F" w:themeColor="text2" w:themeShade="BF"/>
+        <w:sz w:val="24"/>
+        <w:szCs w:val="24"/>
+        <w:lang w:val="de-DE"/>
+      </w:rPr>
+      <w:t xml:space="preserve"> | </w:t>
+    </w:r>
+    <w:r>
+      <w:rPr>
+        <w:color w:val="323E4F" w:themeColor="text2" w:themeShade="BF"/>
+        <w:sz w:val="24"/>
+        <w:szCs w:val="24"/>
+      </w:rPr>
+      <w:fldChar w:fldCharType="begin"/>
+    </w:r>
+    <w:r>
+      <w:rPr>
+        <w:color w:val="323E4F" w:themeColor="text2" w:themeShade="BF"/>
+        <w:sz w:val="24"/>
+        <w:szCs w:val="24"/>
+      </w:rPr>
+      <w:instrText>NUMPAGES  \* Arabic  \* MERGEFORMAT</w:instrText>
+    </w:r>
+    <w:r>
+      <w:rPr>
+        <w:color w:val="323E4F" w:themeColor="text2" w:themeShade="BF"/>
+        <w:sz w:val="24"/>
+        <w:szCs w:val="24"/>
+      </w:rPr>
+      <w:fldChar w:fldCharType="separate"/>
+    </w:r>
+    <w:r>
+      <w:rPr>
+        <w:noProof/>
+        <w:color w:val="323E4F" w:themeColor="text2" w:themeShade="BF"/>
+        <w:sz w:val="24"/>
+        <w:szCs w:val="24"/>
+        <w:lang w:val="de-DE"/>
+      </w:rPr>
+      <w:t>16</w:t>
+    </w:r>
+    <w:r>
+      <w:rPr>
+        <w:color w:val="323E4F" w:themeColor="text2" w:themeShade="BF"/>
+        <w:sz w:val="24"/>
+        <w:szCs w:val="24"/>
+      </w:rPr>
+      <w:fldChar w:fldCharType="end"/>
+    </w:r>
+  </w:p>
+  <w:p>
+    <w:pPr>
+      <w:pStyle w:val="Fuzeile"/>
+    </w:pPr>
+  </w:p>
 </w:ftr>
 </file>
 
 <file path=word/footer2.xml><?xml version="1.0" encoding="utf-8"?>
 <w:ftr xmlns:wpc="http://schemas.microsoft.com/office/word/2010/wordprocessingCanvas" xmlns:mc="http://schemas.openxmlformats.org/markup-compatibility/2006" xmlns:o="urn:schemas-microsoft-com:office:office" xmlns:r="http://schemas.openxmlformats.org/officeDocument/2006/relationships" xmlns:m="http://schemas.openxmlformats.org/officeDocument/2006/math" xmlns:v="urn:schemas-microsoft-com:vml" xmlns:wp14="http://schemas.microsoft.com/office/word/2010/wordprocessingDrawing" xmlns:wp="http://schemas.openxmlformats.org/drawingml/2006/wordprocessingDrawing" xmlns:w10="urn:schemas-microsoft-com:office:word" xmlns:w="http://schemas.openxmlformats.org/wordprocessingml/2006/main" xmlns:w14="http://schemas.microsoft.com/office/word/2010/wordml" xmlns:w15="http://schemas.microsoft.com/office/word/2012/wordml" xmlns:wpg="http://schemas.microsoft.com/office/word/2010/wordprocessingGroup" xmlns:wpi="http://schemas.microsoft.com/office/word/2010/wordprocessingInk" xmlns:wne="http://schemas.microsoft.com/office/word/2006/wordml" xmlns:wps="http://schemas.microsoft.com/office/word/2010/wordprocessingShape" mc:Ignorable="w14 w15 wp14">
-  <w:sdt>
-    <w:sdtPr>
-      <w:id w:val="1033300367"/>
-      <w:docPartObj>
-        <w:docPartGallery w:val="Page Numbers (Bottom of Page)"/>
-        <w:docPartUnique/>
-      </w:docPartObj>
-    </w:sdtPr>
-    <w:sdtEndPr/>
-    <w:sdtContent>
-      <w:p>
-        <w:pPr>
-          <w:pStyle w:val="Fuzeile"/>
-        </w:pPr>
-        <w:r>
-          <w:rPr>
-            <w:noProof/>
-            <w:lang w:val="de-DE" w:eastAsia="de-DE"/>
-          </w:rPr>
-          <mc:AlternateContent>
-            <mc:Choice Requires="wpg">
-              <w:drawing>
-                <wp:anchor distT="0" distB="0" distL="114300" distR="114300" simplePos="0" relativeHeight="251661312" behindDoc="0" locked="0" layoutInCell="1" allowOverlap="1" wp14:anchorId="492042AF" wp14:editId="75AB088A">
-                  <wp:simplePos x="0" y="0"/>
-                  <wp:positionH relativeFrom="page">
-                    <wp:align>center</wp:align>
-                  </wp:positionH>
-                  <wp:positionV relativeFrom="bottomMargin">
-                    <wp:align>center</wp:align>
-                  </wp:positionV>
-                  <wp:extent cx="7753338" cy="190500"/>
-                  <wp:effectExtent l="0" t="0" r="19685" b="0"/>
-                  <wp:wrapNone/>
-                  <wp:docPr id="7" name="Gruppe 33"/>
-                  <wp:cNvGraphicFramePr>
-                    <a:graphicFrameLocks xmlns:a="http://schemas.openxmlformats.org/drawingml/2006/main"/>
-                  </wp:cNvGraphicFramePr>
-                  <a:graphic xmlns:a="http://schemas.openxmlformats.org/drawingml/2006/main">
-                    <a:graphicData uri="http://schemas.microsoft.com/office/word/2010/wordprocessingGroup">
-                      <wpg:wgp>
-                        <wpg:cNvGrpSpPr>
-                          <a:grpSpLocks/>
-                        </wpg:cNvGrpSpPr>
-                        <wpg:grpSpPr bwMode="auto">
-                          <a:xfrm>
-                            <a:off x="0" y="0"/>
-                            <a:ext cx="7753338" cy="190500"/>
-                            <a:chOff x="0" y="14970"/>
-                            <a:chExt cx="12255" cy="300"/>
-                          </a:xfrm>
-                        </wpg:grpSpPr>
-                        <wps:wsp>
-                          <wps:cNvPr id="8" name="Text Box 25"/>
-                          <wps:cNvSpPr txBox="1">
-                            <a:spLocks noChangeArrowheads="1"/>
-                          </wps:cNvSpPr>
-                          <wps:spPr bwMode="auto">
-                            <a:xfrm>
-                              <a:off x="10733" y="14982"/>
-                              <a:ext cx="829" cy="288"/>
-                            </a:xfrm>
-                            <a:prstGeom prst="rect">
-                              <a:avLst/>
-                            </a:prstGeom>
-                            <a:noFill/>
-                            <a:ln w="9525">
-                              <a:noFill/>
-                              <a:miter lim="800000"/>
-                              <a:headEnd/>
-                              <a:tailEnd/>
-                            </a:ln>
-                            <a:extLst>
-                              <a:ext uri="{909E8E84-426E-40DD-AFC4-6F175D3DCCD1}">
-                                <a14:hiddenFill xmlns:a14="http://schemas.microsoft.com/office/drawing/2010/main">
-                                  <a:solidFill>
-                                    <a:srgbClr val="FFFFFF"/>
-                                  </a:solidFill>
-                                </a14:hiddenFill>
-                              </a:ext>
-                            </a:extLst>
-                          </wps:spPr>
-                          <wps:txbx>
-                            <w:txbxContent>
-                              <w:p>
-                                <w:pPr>
-                                  <w:jc w:val="center"/>
-                                </w:pPr>
-                                <w:r>
-                                  <w:rPr>
-                                    <w:noProof/>
-                                    <w:color w:val="8C8C8C" w:themeColor="background1" w:themeShade="8C"/>
-                                    <w:lang w:val="de-DE"/>
-                                  </w:rPr>
-                                  <w:t>Page</w:t>
-                                </w:r>
-                                <w:r>
-                                  <w:rPr>
-                                    <w:noProof/>
-                                    <w:color w:val="8C8C8C" w:themeColor="background1" w:themeShade="8C"/>
-                                    <w:lang w:val="de-DE"/>
-                                  </w:rPr>
-                                  <w:t xml:space="preserve"> </w:t>
-                                </w:r>
-                                <w:r>
-                                  <w:fldChar w:fldCharType="begin"/>
-                                </w:r>
-                                <w:r>
-                                  <w:instrText>PAGE    \* MERGEFORMAT</w:instrText>
-                                </w:r>
-                                <w:r>
-                                  <w:fldChar w:fldCharType="separate"/>
-                                </w:r>
-                                <w:r>
-                                  <w:rPr>
-                                    <w:noProof/>
-                                    <w:color w:val="8C8C8C" w:themeColor="background1" w:themeShade="8C"/>
-                                    <w:lang w:val="de-DE"/>
-                                  </w:rPr>
-                                  <w:t>8</w:t>
-                                </w:r>
-                                <w:r>
-                                  <w:rPr>
-                                    <w:color w:val="8C8C8C" w:themeColor="background1" w:themeShade="8C"/>
-                                  </w:rPr>
-                                  <w:fldChar w:fldCharType="end"/>
-                                </w:r>
-                              </w:p>
-                            </w:txbxContent>
-                          </wps:txbx>
-                          <wps:bodyPr rot="0" vert="horz" wrap="square" lIns="0" tIns="0" rIns="0" bIns="0" anchor="t" anchorCtr="0" upright="1">
-                            <a:noAutofit/>
-                          </wps:bodyPr>
-                        </wps:wsp>
-                        <wpg:grpSp>
-                          <wpg:cNvPr id="9" name="Group 31"/>
-                          <wpg:cNvGrpSpPr>
-                            <a:grpSpLocks/>
-                          </wpg:cNvGrpSpPr>
-                          <wpg:grpSpPr bwMode="auto">
-                            <a:xfrm flipH="1">
-                              <a:off x="0" y="14970"/>
-                              <a:ext cx="12255" cy="230"/>
-                              <a:chOff x="-8" y="14978"/>
-                              <a:chExt cx="12255" cy="230"/>
-                            </a:xfrm>
-                          </wpg:grpSpPr>
-                          <wps:wsp>
-                            <wps:cNvPr id="10" name="AutoShape 27"/>
-                            <wps:cNvCnPr>
-                              <a:cxnSpLocks noChangeShapeType="1"/>
-                            </wps:cNvCnPr>
-                            <wps:spPr bwMode="auto">
-                              <a:xfrm flipV="1">
-                                <a:off x="-8" y="14978"/>
-                                <a:ext cx="1260" cy="230"/>
-                              </a:xfrm>
-                              <a:prstGeom prst="bentConnector3">
-                                <a:avLst>
-                                  <a:gd name="adj1" fmla="val 50000"/>
-                                </a:avLst>
-                              </a:prstGeom>
-                              <a:noFill/>
-                              <a:ln w="9525">
-                                <a:solidFill>
-                                  <a:schemeClr val="accent1"/>
-                                </a:solidFill>
-                                <a:miter lim="800000"/>
-                                <a:headEnd/>
-                                <a:tailEnd/>
-                              </a:ln>
-                              <a:extLst>
-                                <a:ext uri="{909E8E84-426E-40DD-AFC4-6F175D3DCCD1}">
-                                  <a14:hiddenFill xmlns:a14="http://schemas.microsoft.com/office/drawing/2010/main">
-                                    <a:noFill/>
-                                  </a14:hiddenFill>
-                                </a:ext>
-                              </a:extLst>
-                            </wps:spPr>
-                            <wps:bodyPr/>
-                          </wps:wsp>
-                          <wps:wsp>
-                            <wps:cNvPr id="11" name="AutoShape 28"/>
-                            <wps:cNvCnPr>
-                              <a:cxnSpLocks noChangeShapeType="1"/>
-                            </wps:cNvCnPr>
-                            <wps:spPr bwMode="auto">
-                              <a:xfrm rot="10800000">
-                                <a:off x="1252" y="14978"/>
-                                <a:ext cx="10995" cy="230"/>
-                              </a:xfrm>
-                              <a:prstGeom prst="bentConnector3">
-                                <a:avLst>
-                                  <a:gd name="adj1" fmla="val 96778"/>
-                                </a:avLst>
-                              </a:prstGeom>
-                              <a:noFill/>
-                              <a:ln w="9525">
-                                <a:solidFill>
-                                  <a:schemeClr val="accent1"/>
-                                </a:solidFill>
-                                <a:miter lim="800000"/>
-                                <a:headEnd/>
-                                <a:tailEnd/>
-                              </a:ln>
-                              <a:extLst>
-                                <a:ext uri="{909E8E84-426E-40DD-AFC4-6F175D3DCCD1}">
-                                  <a14:hiddenFill xmlns:a14="http://schemas.microsoft.com/office/drawing/2010/main">
-                                    <a:noFill/>
-                                  </a14:hiddenFill>
-                                </a:ext>
-                              </a:extLst>
-                            </wps:spPr>
-                            <wps:bodyPr/>
-                          </wps:wsp>
-                        </wpg:grpSp>
-                      </wpg:wgp>
-                    </a:graphicData>
-                  </a:graphic>
-                  <wp14:sizeRelH relativeFrom="page">
-                    <wp14:pctWidth>0</wp14:pctWidth>
-                  </wp14:sizeRelH>
-                  <wp14:sizeRelV relativeFrom="page">
-                    <wp14:pctHeight>0</wp14:pctHeight>
-                  </wp14:sizeRelV>
-                </wp:anchor>
-              </w:drawing>
-            </mc:Choice>
-            <mc:Fallback>
-              <w:pict>
-                <v:group w14:anchorId="492042AF" id="_x0000_s1031" style="position:absolute;margin-left:0;margin-top:0;width:610.5pt;height:15pt;z-index:251661312;mso-position-horizontal:center;mso-position-horizontal-relative:page;mso-position-vertical:center;mso-position-vertical-relative:bottom-margin-area" coordorigin=",14970" coordsize="12255,300" o:gfxdata="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">
-                  <v:shapetype id="_x0000_t202" coordsize="21600,21600" o:spt="202" path="m,l,21600r21600,l21600,xe">
-                    <v:stroke joinstyle="miter"/>
-                    <v:path gradientshapeok="t" o:connecttype="rect"/>
-                  </v:shapetype>
-                  <v:shape id="Text Box 25" o:spid="_x0000_s1032" type="#_x0000_t202" style="position:absolute;left:10733;top:14982;width:829;height:288;visibility:visible;mso-wrap-style:square;v-text-anchor:top" o:gfxdata="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" filled="f" stroked="f">
-                    <v:textbox inset="0,0,0,0">
-                      <w:txbxContent>
-                        <w:p>
-                          <w:pPr>
-                            <w:jc w:val="center"/>
-                          </w:pPr>
-                          <w:r>
-                            <w:rPr>
-                              <w:noProof/>
-                              <w:color w:val="8C8C8C" w:themeColor="background1" w:themeShade="8C"/>
-                              <w:lang w:val="de-DE"/>
-                            </w:rPr>
-                            <w:t>Page</w:t>
-                          </w:r>
-                          <w:r>
-                            <w:rPr>
-                              <w:noProof/>
-                              <w:color w:val="8C8C8C" w:themeColor="background1" w:themeShade="8C"/>
-                              <w:lang w:val="de-DE"/>
-                            </w:rPr>
-                            <w:t xml:space="preserve"> </w:t>
-                          </w:r>
-                          <w:r>
-                            <w:fldChar w:fldCharType="begin"/>
-                          </w:r>
-                          <w:r>
-                            <w:instrText>PAGE    \* MERGEFORMAT</w:instrText>
-                          </w:r>
-                          <w:r>
-                            <w:fldChar w:fldCharType="separate"/>
-                          </w:r>
-                          <w:r>
-                            <w:rPr>
-                              <w:noProof/>
-                              <w:color w:val="8C8C8C" w:themeColor="background1" w:themeShade="8C"/>
-                              <w:lang w:val="de-DE"/>
-                            </w:rPr>
-                            <w:t>8</w:t>
-                          </w:r>
-                          <w:r>
-                            <w:rPr>
-                              <w:color w:val="8C8C8C" w:themeColor="background1" w:themeShade="8C"/>
-                            </w:rPr>
-                            <w:fldChar w:fldCharType="end"/>
-                          </w:r>
-                        </w:p>
-                      </w:txbxContent>
-                    </v:textbox>
-                  </v:shape>
-                  <v:group id="Group 31" o:spid="_x0000_s1033" style="position:absolute;top:14970;width:12255;height:230;flip:x" coordorigin="-8,14978" coordsize="12255,230" o:gfxdata="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">
-                    <v:shapetype id="_x0000_t34" coordsize="21600,21600" o:spt="34" o:oned="t" adj="10800" path="m,l@0,0@0,21600,21600,21600e" filled="f">
-                      <v:stroke joinstyle="miter"/>
-                      <v:formulas>
-                        <v:f eqn="val #0"/>
-                      </v:formulas>
-                      <v:path arrowok="t" fillok="f" o:connecttype="none"/>
-                      <v:handles>
-                        <v:h position="#0,center"/>
-                      </v:handles>
-                      <o:lock v:ext="edit" shapetype="t"/>
-                    </v:shapetype>
-                    <v:shape id="AutoShape 27" o:spid="_x0000_s1034" type="#_x0000_t34" style="position:absolute;left:-8;top:14978;width:1260;height:230;flip:y;visibility:visible;mso-wrap-style:square" o:connectortype="elbow" o:gfxdata="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" strokecolor="#4f81bd [3204]"/>
-                    <v:shape id="AutoShape 28" o:spid="_x0000_s1035" type="#_x0000_t34" style="position:absolute;left:1252;top:14978;width:10995;height:230;rotation:180;visibility:visible;mso-wrap-style:square" o:connectortype="elbow" o:gfxdata="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" adj="20904" strokecolor="#4f81bd [3204]"/>
-                  </v:group>
-                  <w10:wrap anchorx="page" anchory="margin"/>
-                </v:group>
-              </w:pict>
-            </mc:Fallback>
-          </mc:AlternateContent>
-        </w:r>
-      </w:p>
-    </w:sdtContent>
-  </w:sdt>
+  <w:p>
+    <w:pPr>
+      <w:pStyle w:val="Fuzeile"/>
+    </w:pPr>
+  </w:p>
   <w:p>
     <w:pPr>
       <w:pStyle w:val="Fuzeile"/>
@@ -16498,7 +16098,7 @@
       <w:rFonts w:asciiTheme="majorHAnsi" w:eastAsiaTheme="majorEastAsia" w:hAnsiTheme="majorHAnsi" w:cstheme="majorBidi"/>
       <w:b/>
       <w:bCs/>
-      <w:color w:val="365F91" w:themeColor="accent1" w:themeShade="BF"/>
+      <w:color w:val="2E74B5" w:themeColor="accent1" w:themeShade="BF"/>
       <w:sz w:val="28"/>
       <w:szCs w:val="28"/>
     </w:rPr>
@@ -16522,7 +16122,7 @@
       <w:rFonts w:asciiTheme="majorHAnsi" w:eastAsiaTheme="majorEastAsia" w:hAnsiTheme="majorHAnsi" w:cstheme="majorBidi"/>
       <w:b/>
       <w:bCs/>
-      <w:color w:val="4F81BD" w:themeColor="accent1"/>
+      <w:color w:val="5B9BD5" w:themeColor="accent1"/>
       <w:sz w:val="26"/>
       <w:szCs w:val="26"/>
     </w:rPr>
@@ -16546,7 +16146,7 @@
       <w:rFonts w:asciiTheme="majorHAnsi" w:eastAsiaTheme="majorEastAsia" w:hAnsiTheme="majorHAnsi" w:cstheme="majorBidi"/>
       <w:b/>
       <w:bCs/>
-      <w:color w:val="4F81BD" w:themeColor="accent1"/>
+      <w:color w:val="5B9BD5" w:themeColor="accent1"/>
     </w:rPr>
   </w:style>
   <w:style w:type="paragraph" w:styleId="berschrift4">
@@ -16570,7 +16170,7 @@
       <w:bCs/>
       <w:i/>
       <w:iCs/>
-      <w:color w:val="4F81BD" w:themeColor="accent1"/>
+      <w:color w:val="5B9BD5" w:themeColor="accent1"/>
     </w:rPr>
   </w:style>
   <w:style w:type="character" w:default="1" w:styleId="Absatz-Standardschriftart">
@@ -16610,14 +16210,14 @@
     <w:rsid w:val="0002680E"/>
     <w:pPr>
       <w:pBdr>
-        <w:bottom w:val="single" w:sz="8" w:space="4" w:color="4F81BD" w:themeColor="accent1"/>
+        <w:bottom w:val="single" w:sz="8" w:space="4" w:color="5B9BD5" w:themeColor="accent1"/>
       </w:pBdr>
       <w:spacing w:after="300" w:line="240" w:lineRule="auto"/>
       <w:contextualSpacing/>
     </w:pPr>
     <w:rPr>
       <w:rFonts w:asciiTheme="majorHAnsi" w:eastAsiaTheme="majorEastAsia" w:hAnsiTheme="majorHAnsi" w:cstheme="majorBidi"/>
-      <w:color w:val="17365D" w:themeColor="text2" w:themeShade="BF"/>
+      <w:color w:val="323E4F" w:themeColor="text2" w:themeShade="BF"/>
       <w:spacing w:val="5"/>
       <w:kern w:val="28"/>
       <w:sz w:val="52"/>
@@ -16632,7 +16232,7 @@
     <w:rsid w:val="0002680E"/>
     <w:rPr>
       <w:rFonts w:asciiTheme="majorHAnsi" w:eastAsiaTheme="majorEastAsia" w:hAnsiTheme="majorHAnsi" w:cstheme="majorBidi"/>
-      <w:color w:val="17365D" w:themeColor="text2" w:themeShade="BF"/>
+      <w:color w:val="323E4F" w:themeColor="text2" w:themeShade="BF"/>
       <w:spacing w:val="5"/>
       <w:kern w:val="28"/>
       <w:sz w:val="52"/>
@@ -16649,7 +16249,7 @@
       <w:rFonts w:asciiTheme="majorHAnsi" w:eastAsiaTheme="majorEastAsia" w:hAnsiTheme="majorHAnsi" w:cstheme="majorBidi"/>
       <w:b/>
       <w:bCs/>
-      <w:color w:val="365F91" w:themeColor="accent1" w:themeShade="BF"/>
+      <w:color w:val="2E74B5" w:themeColor="accent1" w:themeShade="BF"/>
       <w:sz w:val="28"/>
       <w:szCs w:val="28"/>
     </w:rPr>
@@ -16745,7 +16345,7 @@
     <w:unhideWhenUsed/>
     <w:rsid w:val="00935865"/>
     <w:rPr>
-      <w:color w:val="0000FF" w:themeColor="hyperlink"/>
+      <w:color w:val="0563C1" w:themeColor="hyperlink"/>
       <w:u w:val="single"/>
     </w:rPr>
   </w:style>
@@ -16795,7 +16395,7 @@
       <w:b/>
       <w:bCs/>
       <w:smallCaps/>
-      <w:color w:val="C0504D" w:themeColor="accent2"/>
+      <w:color w:val="ED7D31" w:themeColor="accent2"/>
       <w:spacing w:val="5"/>
       <w:u w:val="single"/>
     </w:rPr>
@@ -16811,7 +16411,7 @@
       <w:bCs/>
       <w:i/>
       <w:iCs/>
-      <w:color w:val="4F81BD" w:themeColor="accent1"/>
+      <w:color w:val="5B9BD5" w:themeColor="accent1"/>
     </w:rPr>
   </w:style>
   <w:style w:type="paragraph" w:styleId="Listenabsatz">
@@ -16882,11 +16482,11 @@
       <w:tblStyleColBandSize w:val="1"/>
       <w:tblInd w:w="0" w:type="dxa"/>
       <w:tblBorders>
-        <w:top w:val="single" w:sz="8" w:space="0" w:color="7BA0CD" w:themeColor="accent1" w:themeTint="BF"/>
-        <w:left w:val="single" w:sz="8" w:space="0" w:color="7BA0CD" w:themeColor="accent1" w:themeTint="BF"/>
-        <w:bottom w:val="single" w:sz="8" w:space="0" w:color="7BA0CD" w:themeColor="accent1" w:themeTint="BF"/>
-        <w:right w:val="single" w:sz="8" w:space="0" w:color="7BA0CD" w:themeColor="accent1" w:themeTint="BF"/>
-        <w:insideH w:val="single" w:sz="8" w:space="0" w:color="7BA0CD" w:themeColor="accent1" w:themeTint="BF"/>
+        <w:top w:val="single" w:sz="8" w:space="0" w:color="84B3DF" w:themeColor="accent1" w:themeTint="BF"/>
+        <w:left w:val="single" w:sz="8" w:space="0" w:color="84B3DF" w:themeColor="accent1" w:themeTint="BF"/>
+        <w:bottom w:val="single" w:sz="8" w:space="0" w:color="84B3DF" w:themeColor="accent1" w:themeTint="BF"/>
+        <w:right w:val="single" w:sz="8" w:space="0" w:color="84B3DF" w:themeColor="accent1" w:themeTint="BF"/>
+        <w:insideH w:val="single" w:sz="8" w:space="0" w:color="84B3DF" w:themeColor="accent1" w:themeTint="BF"/>
       </w:tblBorders>
       <w:tblCellMar>
         <w:top w:w="0" w:type="dxa"/>
@@ -16907,14 +16507,14 @@
       <w:tblPr/>
       <w:tcPr>
         <w:tcBorders>
-          <w:top w:val="single" w:sz="8" w:space="0" w:color="7BA0CD" w:themeColor="accent1" w:themeTint="BF"/>
-          <w:left w:val="single" w:sz="8" w:space="0" w:color="7BA0CD" w:themeColor="accent1" w:themeTint="BF"/>
-          <w:bottom w:val="single" w:sz="8" w:space="0" w:color="7BA0CD" w:themeColor="accent1" w:themeTint="BF"/>
-          <w:right w:val="single" w:sz="8" w:space="0" w:color="7BA0CD" w:themeColor="accent1" w:themeTint="BF"/>
+          <w:top w:val="single" w:sz="8" w:space="0" w:color="84B3DF" w:themeColor="accent1" w:themeTint="BF"/>
+          <w:left w:val="single" w:sz="8" w:space="0" w:color="84B3DF" w:themeColor="accent1" w:themeTint="BF"/>
+          <w:bottom w:val="single" w:sz="8" w:space="0" w:color="84B3DF" w:themeColor="accent1" w:themeTint="BF"/>
+          <w:right w:val="single" w:sz="8" w:space="0" w:color="84B3DF" w:themeColor="accent1" w:themeTint="BF"/>
           <w:insideH w:val="nil"/>
           <w:insideV w:val="nil"/>
         </w:tcBorders>
-        <w:shd w:val="clear" w:color="auto" w:fill="4F81BD" w:themeFill="accent1"/>
+        <w:shd w:val="clear" w:color="auto" w:fill="5B9BD5" w:themeFill="accent1"/>
       </w:tcPr>
     </w:tblStylePr>
     <w:tblStylePr w:type="lastRow">
@@ -16928,10 +16528,10 @@
       <w:tblPr/>
       <w:tcPr>
         <w:tcBorders>
-          <w:top w:val="double" w:sz="6" w:space="0" w:color="7BA0CD" w:themeColor="accent1" w:themeTint="BF"/>
-          <w:left w:val="single" w:sz="8" w:space="0" w:color="7BA0CD" w:themeColor="accent1" w:themeTint="BF"/>
-          <w:bottom w:val="single" w:sz="8" w:space="0" w:color="7BA0CD" w:themeColor="accent1" w:themeTint="BF"/>
-          <w:right w:val="single" w:sz="8" w:space="0" w:color="7BA0CD" w:themeColor="accent1" w:themeTint="BF"/>
+          <w:top w:val="double" w:sz="6" w:space="0" w:color="84B3DF" w:themeColor="accent1" w:themeTint="BF"/>
+          <w:left w:val="single" w:sz="8" w:space="0" w:color="84B3DF" w:themeColor="accent1" w:themeTint="BF"/>
+          <w:bottom w:val="single" w:sz="8" w:space="0" w:color="84B3DF" w:themeColor="accent1" w:themeTint="BF"/>
+          <w:right w:val="single" w:sz="8" w:space="0" w:color="84B3DF" w:themeColor="accent1" w:themeTint="BF"/>
           <w:insideH w:val="nil"/>
           <w:insideV w:val="nil"/>
         </w:tcBorders>
@@ -16952,7 +16552,7 @@
     <w:tblStylePr w:type="band1Vert">
       <w:tblPr/>
       <w:tcPr>
-        <w:shd w:val="clear" w:color="auto" w:fill="D3DFEE" w:themeFill="accent1" w:themeFillTint="3F"/>
+        <w:shd w:val="clear" w:color="auto" w:fill="D6E6F4" w:themeFill="accent1" w:themeFillTint="3F"/>
       </w:tcPr>
     </w:tblStylePr>
     <w:tblStylePr w:type="band1Horz">
@@ -16962,7 +16562,7 @@
           <w:insideH w:val="nil"/>
           <w:insideV w:val="nil"/>
         </w:tcBorders>
-        <w:shd w:val="clear" w:color="auto" w:fill="D3DFEE" w:themeFill="accent1" w:themeFillTint="3F"/>
+        <w:shd w:val="clear" w:color="auto" w:fill="D6E6F4" w:themeFill="accent1" w:themeFillTint="3F"/>
       </w:tcPr>
     </w:tblStylePr>
     <w:tblStylePr w:type="band2Horz">
@@ -16989,7 +16589,7 @@
     <w:rPr>
       <w:b/>
       <w:bCs/>
-      <w:color w:val="4F81BD" w:themeColor="accent1"/>
+      <w:color w:val="5B9BD5" w:themeColor="accent1"/>
       <w:sz w:val="18"/>
       <w:szCs w:val="18"/>
     </w:rPr>
@@ -17022,7 +16622,7 @@
       <w:rFonts w:asciiTheme="majorHAnsi" w:eastAsiaTheme="majorEastAsia" w:hAnsiTheme="majorHAnsi" w:cstheme="majorBidi"/>
       <w:b/>
       <w:bCs/>
-      <w:color w:val="4F81BD" w:themeColor="accent1"/>
+      <w:color w:val="5B9BD5" w:themeColor="accent1"/>
       <w:sz w:val="26"/>
       <w:szCs w:val="26"/>
     </w:rPr>
@@ -17037,7 +16637,7 @@
       <w:rFonts w:asciiTheme="majorHAnsi" w:eastAsiaTheme="majorEastAsia" w:hAnsiTheme="majorHAnsi" w:cstheme="majorBidi"/>
       <w:b/>
       <w:bCs/>
-      <w:color w:val="4F81BD" w:themeColor="accent1"/>
+      <w:color w:val="5B9BD5" w:themeColor="accent1"/>
     </w:rPr>
   </w:style>
   <w:style w:type="character" w:customStyle="1" w:styleId="berschrift4Zchn">
@@ -17052,16 +16652,753 @@
       <w:bCs/>
       <w:i/>
       <w:iCs/>
-      <w:color w:val="4F81BD" w:themeColor="accent1"/>
+      <w:color w:val="5B9BD5" w:themeColor="accent1"/>
     </w:rPr>
   </w:style>
 </w:styles>
 </file>
 
+<file path=word/glossary/document.xml><?xml version="1.0" encoding="utf-8"?>
+<w:glossaryDocument xmlns:wpc="http://schemas.microsoft.com/office/word/2010/wordprocessingCanvas" xmlns:mc="http://schemas.openxmlformats.org/markup-compatibility/2006" xmlns:o="urn:schemas-microsoft-com:office:office" xmlns:r="http://schemas.openxmlformats.org/officeDocument/2006/relationships" xmlns:m="http://schemas.openxmlformats.org/officeDocument/2006/math" xmlns:v="urn:schemas-microsoft-com:vml" xmlns:wp14="http://schemas.microsoft.com/office/word/2010/wordprocessingDrawing" xmlns:wp="http://schemas.openxmlformats.org/drawingml/2006/wordprocessingDrawing" xmlns:w10="urn:schemas-microsoft-com:office:word" xmlns:w="http://schemas.openxmlformats.org/wordprocessingml/2006/main" xmlns:w14="http://schemas.microsoft.com/office/word/2010/wordml" xmlns:w15="http://schemas.microsoft.com/office/word/2012/wordml" xmlns:wpg="http://schemas.microsoft.com/office/word/2010/wordprocessingGroup" xmlns:wpi="http://schemas.microsoft.com/office/word/2010/wordprocessingInk" xmlns:wne="http://schemas.microsoft.com/office/word/2006/wordml" xmlns:wps="http://schemas.microsoft.com/office/word/2010/wordprocessingShape" mc:Ignorable="w14 w15 wp14">
+  <w:docParts>
+    <w:docPart>
+      <w:docPartPr>
+        <w:name w:val="567E863B99794E7D8BE883B7692E4B47"/>
+        <w:category>
+          <w:name w:val="Allgemein"/>
+          <w:gallery w:val="placeholder"/>
+        </w:category>
+        <w:types>
+          <w:type w:val="bbPlcHdr"/>
+        </w:types>
+        <w:behaviors>
+          <w:behavior w:val="content"/>
+        </w:behaviors>
+        <w:guid w:val="{9BA43CC6-2A32-4CB7-B4A8-A0EB8D6E815C}"/>
+      </w:docPartPr>
+      <w:docPartBody>
+        <w:p>
+          <w:pPr>
+            <w:pStyle w:val="567E863B99794E7D8BE883B7692E4B47"/>
+          </w:pPr>
+          <w:r>
+            <w:rPr>
+              <w:color w:val="2E74B5" w:themeColor="accent1" w:themeShade="BF"/>
+              <w:sz w:val="24"/>
+              <w:szCs w:val="24"/>
+            </w:rPr>
+            <w:t>[Firmenname]</w:t>
+          </w:r>
+        </w:p>
+      </w:docPartBody>
+    </w:docPart>
+    <w:docPart>
+      <w:docPartPr>
+        <w:name w:val="5BAB6F5DDF4C4223954E3D587A193AFB"/>
+        <w:category>
+          <w:name w:val="Allgemein"/>
+          <w:gallery w:val="placeholder"/>
+        </w:category>
+        <w:types>
+          <w:type w:val="bbPlcHdr"/>
+        </w:types>
+        <w:behaviors>
+          <w:behavior w:val="content"/>
+        </w:behaviors>
+        <w:guid w:val="{E3332B4C-108E-4961-BF2B-524A601826BA}"/>
+      </w:docPartPr>
+      <w:docPartBody>
+        <w:p>
+          <w:pPr>
+            <w:pStyle w:val="5BAB6F5DDF4C4223954E3D587A193AFB"/>
+          </w:pPr>
+          <w:r>
+            <w:rPr>
+              <w:rFonts w:asciiTheme="majorHAnsi" w:eastAsiaTheme="majorEastAsia" w:hAnsiTheme="majorHAnsi" w:cstheme="majorBidi"/>
+              <w:color w:val="5B9BD5" w:themeColor="accent1"/>
+              <w:sz w:val="88"/>
+              <w:szCs w:val="88"/>
+            </w:rPr>
+            <w:t>[Dokumenttitel]</w:t>
+          </w:r>
+        </w:p>
+      </w:docPartBody>
+    </w:docPart>
+    <w:docPart>
+      <w:docPartPr>
+        <w:name w:val="8146ACBB1C0741A995303D5A39B5C247"/>
+        <w:category>
+          <w:name w:val="Allgemein"/>
+          <w:gallery w:val="placeholder"/>
+        </w:category>
+        <w:types>
+          <w:type w:val="bbPlcHdr"/>
+        </w:types>
+        <w:behaviors>
+          <w:behavior w:val="content"/>
+        </w:behaviors>
+        <w:guid w:val="{F42D7A63-A16B-42DE-8896-5C1137C8BA0F}"/>
+      </w:docPartPr>
+      <w:docPartBody>
+        <w:p>
+          <w:pPr>
+            <w:pStyle w:val="8146ACBB1C0741A995303D5A39B5C247"/>
+          </w:pPr>
+          <w:r>
+            <w:rPr>
+              <w:color w:val="2E74B5" w:themeColor="accent1" w:themeShade="BF"/>
+              <w:sz w:val="24"/>
+              <w:szCs w:val="24"/>
+            </w:rPr>
+            <w:t>[Untertitel des Dokuments]</w:t>
+          </w:r>
+        </w:p>
+      </w:docPartBody>
+    </w:docPart>
+    <w:docPart>
+      <w:docPartPr>
+        <w:name w:val="5AB0130042734FD5A967F9E7330FA305"/>
+        <w:category>
+          <w:name w:val="Allgemein"/>
+          <w:gallery w:val="placeholder"/>
+        </w:category>
+        <w:types>
+          <w:type w:val="bbPlcHdr"/>
+        </w:types>
+        <w:behaviors>
+          <w:behavior w:val="content"/>
+        </w:behaviors>
+        <w:guid w:val="{4E3BD74D-A187-4077-BF26-C894E1EE17CC}"/>
+      </w:docPartPr>
+      <w:docPartBody>
+        <w:p>
+          <w:pPr>
+            <w:pStyle w:val="5AB0130042734FD5A967F9E7330FA305"/>
+          </w:pPr>
+          <w:r>
+            <w:rPr>
+              <w:color w:val="5B9BD5" w:themeColor="accent1"/>
+              <w:sz w:val="28"/>
+              <w:szCs w:val="28"/>
+            </w:rPr>
+            <w:t>[Name des Autors]</w:t>
+          </w:r>
+        </w:p>
+      </w:docPartBody>
+    </w:docPart>
+    <w:docPart>
+      <w:docPartPr>
+        <w:name w:val="8CA5B810304B4AC4A74A8CB320C7E63E"/>
+        <w:category>
+          <w:name w:val="Allgemein"/>
+          <w:gallery w:val="placeholder"/>
+        </w:category>
+        <w:types>
+          <w:type w:val="bbPlcHdr"/>
+        </w:types>
+        <w:behaviors>
+          <w:behavior w:val="content"/>
+        </w:behaviors>
+        <w:guid w:val="{D8C7CAB4-CF76-43F1-84E8-D54B5459B0A5}"/>
+      </w:docPartPr>
+      <w:docPartBody>
+        <w:p>
+          <w:pPr>
+            <w:pStyle w:val="8CA5B810304B4AC4A74A8CB320C7E63E"/>
+          </w:pPr>
+          <w:r>
+            <w:rPr>
+              <w:color w:val="5B9BD5" w:themeColor="accent1"/>
+              <w:sz w:val="28"/>
+              <w:szCs w:val="28"/>
+            </w:rPr>
+            <w:t>[Datum]</w:t>
+          </w:r>
+        </w:p>
+      </w:docPartBody>
+    </w:docPart>
+  </w:docParts>
+</w:glossaryDocument>
+</file>
+
+<file path=word/glossary/fontTable.xml><?xml version="1.0" encoding="utf-8"?>
+<w:fonts xmlns:mc="http://schemas.openxmlformats.org/markup-compatibility/2006" xmlns:r="http://schemas.openxmlformats.org/officeDocument/2006/relationships" xmlns:w="http://schemas.openxmlformats.org/wordprocessingml/2006/main" xmlns:w14="http://schemas.microsoft.com/office/word/2010/wordml" xmlns:w15="http://schemas.microsoft.com/office/word/2012/wordml" mc:Ignorable="w14 w15">
+  <w:font w:name="Symbol">
+    <w:panose1 w:val="05050102010706020507"/>
+    <w:charset w:val="02"/>
+    <w:family w:val="roman"/>
+    <w:pitch w:val="variable"/>
+    <w:sig w:usb0="00000000" w:usb1="10000000" w:usb2="00000000" w:usb3="00000000" w:csb0="80000000" w:csb1="00000000"/>
+  </w:font>
+  <w:font w:name="Times New Roman">
+    <w:panose1 w:val="02020603050405020304"/>
+    <w:charset w:val="00"/>
+    <w:family w:val="roman"/>
+    <w:pitch w:val="variable"/>
+    <w:sig w:usb0="E0002AFF" w:usb1="C0007841" w:usb2="00000009" w:usb3="00000000" w:csb0="000001FF" w:csb1="00000000"/>
+  </w:font>
+  <w:font w:name="Courier New">
+    <w:panose1 w:val="02070309020205020404"/>
+    <w:charset w:val="00"/>
+    <w:family w:val="modern"/>
+    <w:pitch w:val="fixed"/>
+    <w:sig w:usb0="E0002AFF" w:usb1="C0007843" w:usb2="00000009" w:usb3="00000000" w:csb0="000001FF" w:csb1="00000000"/>
+  </w:font>
+  <w:font w:name="Wingdings">
+    <w:panose1 w:val="05000000000000000000"/>
+    <w:charset w:val="02"/>
+    <w:family w:val="auto"/>
+    <w:pitch w:val="variable"/>
+    <w:sig w:usb0="00000000" w:usb1="10000000" w:usb2="00000000" w:usb3="00000000" w:csb0="80000000" w:csb1="00000000"/>
+  </w:font>
+  <w:font w:name="Calibri">
+    <w:panose1 w:val="020F0502020204030204"/>
+    <w:charset w:val="00"/>
+    <w:family w:val="swiss"/>
+    <w:pitch w:val="variable"/>
+    <w:sig w:usb0="E00002FF" w:usb1="4000ACFF" w:usb2="00000001" w:usb3="00000000" w:csb0="0000019F" w:csb1="00000000"/>
+  </w:font>
+  <w:font w:name="Calibri Light">
+    <w:panose1 w:val="020F0302020204030204"/>
+    <w:charset w:val="00"/>
+    <w:family w:val="swiss"/>
+    <w:pitch w:val="variable"/>
+    <w:sig w:usb0="A00002EF" w:usb1="4000207B" w:usb2="00000000" w:usb3="00000000" w:csb0="0000019F" w:csb1="00000000"/>
+  </w:font>
+  <w:font w:name="Tahoma">
+    <w:panose1 w:val="020B0604030504040204"/>
+    <w:charset w:val="00"/>
+    <w:family w:val="swiss"/>
+    <w:pitch w:val="variable"/>
+    <w:sig w:usb0="E1002EFF" w:usb1="C000605B" w:usb2="00000029" w:usb3="00000000" w:csb0="000101FF" w:csb1="00000000"/>
+  </w:font>
+  <w:font w:name="Cambria Math">
+    <w:panose1 w:val="02040503050406030204"/>
+    <w:charset w:val="00"/>
+    <w:family w:val="roman"/>
+    <w:pitch w:val="variable"/>
+    <w:sig w:usb0="E00002FF" w:usb1="420024FF" w:usb2="00000000" w:usb3="00000000" w:csb0="0000019F" w:csb1="00000000"/>
+  </w:font>
+</w:fonts>
+</file>
+
+<file path=word/glossary/settings.xml><?xml version="1.0" encoding="utf-8"?>
+<w:settings xmlns:mc="http://schemas.openxmlformats.org/markup-compatibility/2006" xmlns:o="urn:schemas-microsoft-com:office:office" xmlns:r="http://schemas.openxmlformats.org/officeDocument/2006/relationships" xmlns:m="http://schemas.openxmlformats.org/officeDocument/2006/math" xmlns:v="urn:schemas-microsoft-com:vml" xmlns:w10="urn:schemas-microsoft-com:office:word" xmlns:w="http://schemas.openxmlformats.org/wordprocessingml/2006/main" xmlns:w14="http://schemas.microsoft.com/office/word/2010/wordml" xmlns:w15="http://schemas.microsoft.com/office/word/2012/wordml" xmlns:sl="http://schemas.openxmlformats.org/schemaLibrary/2006/main" mc:Ignorable="w14 w15">
+  <w:view w:val="normal"/>
+  <w:defaultTabStop w:val="708"/>
+  <w:hyphenationZone w:val="425"/>
+  <w:characterSpacingControl w:val="doNotCompress"/>
+  <w:compat>
+    <w:useFELayout/>
+    <w:compatSetting w:name="compatibilityMode" w:uri="http://schemas.microsoft.com/office/word" w:val="15"/>
+    <w:compatSetting w:name="overrideTableStyleFontSizeAndJustification" w:uri="http://schemas.microsoft.com/office/word" w:val="1"/>
+    <w:compatSetting w:name="enableOpenTypeFeatures" w:uri="http://schemas.microsoft.com/office/word" w:val="1"/>
+    <w:compatSetting w:name="doNotFlipMirrorIndents" w:uri="http://schemas.microsoft.com/office/word" w:val="1"/>
+    <w:compatSetting w:name="differentiateMultirowTableHeaders" w:uri="http://schemas.microsoft.com/office/word" w:val="1"/>
+  </w:compat>
+  <w:rsids>
+    <w:rsidRoot w:val="0085571F"/>
+    <w:rsid w:val="004066C3"/>
+    <w:rsid w:val="0085571F"/>
+  </w:rsids>
+  <m:mathPr>
+    <m:mathFont m:val="Cambria Math"/>
+    <m:brkBin m:val="before"/>
+    <m:brkBinSub m:val="--"/>
+    <m:smallFrac m:val="0"/>
+    <m:dispDef/>
+    <m:lMargin m:val="0"/>
+    <m:rMargin m:val="0"/>
+    <m:defJc m:val="centerGroup"/>
+    <m:wrapIndent m:val="1440"/>
+    <m:intLim m:val="subSup"/>
+    <m:naryLim m:val="undOvr"/>
+  </m:mathPr>
+  <w:themeFontLang w:val="de-DE"/>
+  <w:clrSchemeMapping w:bg1="light1" w:t1="dark1" w:bg2="light2" w:t2="dark2" w:accent1="accent1" w:accent2="accent2" w:accent3="accent3" w:accent4="accent4" w:accent5="accent5" w:accent6="accent6" w:hyperlink="hyperlink" w:followedHyperlink="followedHyperlink"/>
+  <w:decimalSymbol w:val=","/>
+  <w:listSeparator w:val=";"/>
+  <w15:chartTrackingRefBased/>
+</w:settings>
+</file>
+
+<file path=word/glossary/styles.xml><?xml version="1.0" encoding="utf-8"?>
+<w:styles xmlns:mc="http://schemas.openxmlformats.org/markup-compatibility/2006" xmlns:r="http://schemas.openxmlformats.org/officeDocument/2006/relationships" xmlns:w="http://schemas.openxmlformats.org/wordprocessingml/2006/main" xmlns:w14="http://schemas.microsoft.com/office/word/2010/wordml" xmlns:w15="http://schemas.microsoft.com/office/word/2012/wordml" mc:Ignorable="w14 w15">
+  <w:docDefaults>
+    <w:rPrDefault>
+      <w:rPr>
+        <w:rFonts w:asciiTheme="minorHAnsi" w:eastAsiaTheme="minorEastAsia" w:hAnsiTheme="minorHAnsi" w:cstheme="minorBidi"/>
+        <w:sz w:val="22"/>
+        <w:szCs w:val="22"/>
+        <w:lang w:val="de-DE" w:eastAsia="de-DE" w:bidi="ar-SA"/>
+      </w:rPr>
+    </w:rPrDefault>
+    <w:pPrDefault>
+      <w:pPr>
+        <w:spacing w:after="160" w:line="259" w:lineRule="auto"/>
+      </w:pPr>
+    </w:pPrDefault>
+  </w:docDefaults>
+  <w:latentStyles w:defLockedState="0" w:defUIPriority="99" w:defSemiHidden="0" w:defUnhideWhenUsed="0" w:defQFormat="0" w:count="371">
+    <w:lsdException w:name="Normal" w:uiPriority="0" w:qFormat="1"/>
+    <w:lsdException w:name="heading 1" w:uiPriority="9" w:qFormat="1"/>
+    <w:lsdException w:name="heading 2" w:semiHidden="1" w:uiPriority="9" w:unhideWhenUsed="1" w:qFormat="1"/>
+    <w:lsdException w:name="heading 3" w:semiHidden="1" w:uiPriority="9" w:unhideWhenUsed="1" w:qFormat="1"/>
+    <w:lsdException w:name="heading 4" w:semiHidden="1" w:uiPriority="9" w:unhideWhenUsed="1" w:qFormat="1"/>
+    <w:lsdException w:name="heading 5" w:semiHidden="1" w:uiPriority="9" w:unhideWhenUsed="1" w:qFormat="1"/>
+    <w:lsdException w:name="heading 6" w:semiHidden="1" w:uiPriority="9" w:unhideWhenUsed="1" w:qFormat="1"/>
+    <w:lsdException w:name="heading 7" w:semiHidden="1" w:uiPriority="9" w:unhideWhenUsed="1" w:qFormat="1"/>
+    <w:lsdException w:name="heading 8" w:semiHidden="1" w:uiPriority="9" w:unhideWhenUsed="1" w:qFormat="1"/>
+    <w:lsdException w:name="heading 9" w:semiHidden="1" w:uiPriority="9" w:unhideWhenUsed="1" w:qFormat="1"/>
+    <w:lsdException w:name="index 1" w:semiHidden="1" w:unhideWhenUsed="1"/>
+    <w:lsdException w:name="index 2" w:semiHidden="1" w:unhideWhenUsed="1"/>
+    <w:lsdException w:name="index 3" w:semiHidden="1" w:unhideWhenUsed="1"/>
+    <w:lsdException w:name="index 4" w:semiHidden="1" w:unhideWhenUsed="1"/>
+    <w:lsdException w:name="index 5" w:semiHidden="1" w:unhideWhenUsed="1"/>
+    <w:lsdException w:name="index 6" w:semiHidden="1" w:unhideWhenUsed="1"/>
+    <w:lsdException w:name="index 7" w:semiHidden="1" w:unhideWhenUsed="1"/>
+    <w:lsdException w:name="index 8" w:semiHidden="1" w:unhideWhenUsed="1"/>
+    <w:lsdException w:name="index 9" w:semiHidden="1" w:unhideWhenUsed="1"/>
+    <w:lsdException w:name="toc 1" w:semiHidden="1" w:uiPriority="39" w:unhideWhenUsed="1"/>
+    <w:lsdException w:name="toc 2" w:semiHidden="1" w:uiPriority="39" w:unhideWhenUsed="1"/>
+    <w:lsdException w:name="toc 3" w:semiHidden="1" w:uiPriority="39" w:unhideWhenUsed="1"/>
+    <w:lsdException w:name="toc 4" w:semiHidden="1" w:uiPriority="39" w:unhideWhenUsed="1"/>
+    <w:lsdException w:name="toc 5" w:semiHidden="1" w:uiPriority="39" w:unhideWhenUsed="1"/>
+    <w:lsdException w:name="toc 6" w:semiHidden="1" w:uiPriority="39" w:unhideWhenUsed="1"/>
+    <w:lsdException w:name="toc 7" w:semiHidden="1" w:uiPriority="39" w:unhideWhenUsed="1"/>
+    <w:lsdException w:name="toc 8" w:semiHidden="1" w:uiPriority="39" w:unhideWhenUsed="1"/>
+    <w:lsdException w:name="toc 9" w:semiHidden="1" w:uiPriority="39" w:unhideWhenUsed="1"/>
+    <w:lsdException w:name="Normal Indent" w:semiHidden="1" w:unhideWhenUsed="1"/>
+    <w:lsdException w:name="footnote text" w:semiHidden="1" w:unhideWhenUsed="1"/>
+    <w:lsdException w:name="annotation text" w:semiHidden="1" w:unhideWhenUsed="1"/>
+    <w:lsdException w:name="header" w:semiHidden="1" w:unhideWhenUsed="1"/>
+    <w:lsdException w:name="footer" w:semiHidden="1" w:unhideWhenUsed="1"/>
+    <w:lsdException w:name="index heading" w:semiHidden="1" w:unhideWhenUsed="1"/>
+    <w:lsdException w:name="caption" w:semiHidden="1" w:uiPriority="35" w:unhideWhenUsed="1" w:qFormat="1"/>
+    <w:lsdException w:name="table of figures" w:semiHidden="1" w:unhideWhenUsed="1"/>
+    <w:lsdException w:name="envelope address" w:semiHidden="1" w:unhideWhenUsed="1"/>
+    <w:lsdException w:name="envelope return" w:semiHidden="1" w:unhideWhenUsed="1"/>
+    <w:lsdException w:name="footnote reference" w:semiHidden="1" w:unhideWhenUsed="1"/>
+    <w:lsdException w:name="annotation reference" w:semiHidden="1" w:unhideWhenUsed="1"/>
+    <w:lsdException w:name="line number" w:semiHidden="1" w:unhideWhenUsed="1"/>
+    <w:lsdException w:name="page number" w:semiHidden="1" w:unhideWhenUsed="1"/>
+    <w:lsdException w:name="endnote reference" w:semiHidden="1" w:unhideWhenUsed="1"/>
+    <w:lsdException w:name="endnote text" w:semiHidden="1" w:unhideWhenUsed="1"/>
+    <w:lsdException w:name="table of authorities" w:semiHidden="1" w:unhideWhenUsed="1"/>
+    <w:lsdException w:name="macro" w:semiHidden="1" w:unhideWhenUsed="1"/>
+    <w:lsdException w:name="toa heading" w:semiHidden="1" w:unhideWhenUsed="1"/>
+    <w:lsdException w:name="List" w:semiHidden="1" w:unhideWhenUsed="1"/>
+    <w:lsdException w:name="List Bullet" w:semiHidden="1" w:unhideWhenUsed="1"/>
+    <w:lsdException w:name="List Number" w:semiHidden="1" w:unhideWhenUsed="1"/>
+    <w:lsdException w:name="List 2" w:semiHidden="1" w:unhideWhenUsed="1"/>
+    <w:lsdException w:name="List 3" w:semiHidden="1" w:unhideWhenUsed="1"/>
+    <w:lsdException w:name="List 4" w:semiHidden="1" w:unhideWhenUsed="1"/>
+    <w:lsdException w:name="List 5" w:semiHidden="1" w:unhideWhenUsed="1"/>
+    <w:lsdException w:name="List Bullet 2" w:semiHidden="1" w:unhideWhenUsed="1"/>
+    <w:lsdException w:name="List Bullet 3" w:semiHidden="1" w:unhideWhenUsed="1"/>
+    <w:lsdException w:name="List Bullet 4" w:semiHidden="1" w:unhideWhenUsed="1"/>
+    <w:lsdException w:name="List Bullet 5" w:semiHidden="1" w:unhideWhenUsed="1"/>
+    <w:lsdException w:name="List Number 2" w:semiHidden="1" w:unhideWhenUsed="1"/>
+    <w:lsdException w:name="List Number 3" w:semiHidden="1" w:unhideWhenUsed="1"/>
+    <w:lsdException w:name="List Number 4" w:semiHidden="1" w:unhideWhenUsed="1"/>
+    <w:lsdException w:name="List Number 5" w:semiHidden="1" w:unhideWhenUsed="1"/>
+    <w:lsdException w:name="Title" w:uiPriority="10" w:qFormat="1"/>
+    <w:lsdException w:name="Closing" w:semiHidden="1" w:unhideWhenUsed="1"/>
+    <w:lsdException w:name="Signature" w:semiHidden="1" w:unhideWhenUsed="1"/>
+    <w:lsdException w:name="Default Paragraph Font" w:semiHidden="1" w:uiPriority="1" w:unhideWhenUsed="1"/>
+    <w:lsdException w:name="Body Text" w:semiHidden="1" w:unhideWhenUsed="1"/>
+    <w:lsdException w:name="Body Text Indent" w:semiHidden="1" w:unhideWhenUsed="1"/>
+    <w:lsdException w:name="List Continue" w:semiHidden="1" w:unhideWhenUsed="1"/>
+    <w:lsdException w:name="List Continue 2" w:semiHidden="1" w:unhideWhenUsed="1"/>
+    <w:lsdException w:name="List Continue 3" w:semiHidden="1" w:unhideWhenUsed="1"/>
+    <w:lsdException w:name="List Continue 4" w:semiHidden="1" w:unhideWhenUsed="1"/>
+    <w:lsdException w:name="List Continue 5" w:semiHidden="1" w:unhideWhenUsed="1"/>
+    <w:lsdException w:name="Message Header" w:semiHidden="1" w:unhideWhenUsed="1"/>
+    <w:lsdException w:name="Subtitle" w:uiPriority="11" w:qFormat="1"/>
+    <w:lsdException w:name="Salutation" w:semiHidden="1" w:unhideWhenUsed="1"/>
+    <w:lsdException w:name="Date" w:semiHidden="1" w:unhideWhenUsed="1"/>
+    <w:lsdException w:name="Body Text First Indent" w:semiHidden="1" w:unhideWhenUsed="1"/>
+    <w:lsdException w:name="Body Text First Indent 2" w:semiHidden="1" w:unhideWhenUsed="1"/>
+    <w:lsdException w:name="Note Heading" w:semiHidden="1" w:unhideWhenUsed="1"/>
+    <w:lsdException w:name="Body Text 2" w:semiHidden="1" w:unhideWhenUsed="1"/>
+    <w:lsdException w:name="Body Text 3" w:semiHidden="1" w:unhideWhenUsed="1"/>
+    <w:lsdException w:name="Body Text Indent 2" w:semiHidden="1" w:unhideWhenUsed="1"/>
+    <w:lsdException w:name="Body Text Indent 3" w:semiHidden="1" w:unhideWhenUsed="1"/>
+    <w:lsdException w:name="Block Text" w:semiHidden="1" w:unhideWhenUsed="1"/>
+    <w:lsdException w:name="Hyperlink" w:semiHidden="1" w:unhideWhenUsed="1"/>
+    <w:lsdException w:name="FollowedHyperlink" w:semiHidden="1" w:unhideWhenUsed="1"/>
+    <w:lsdException w:name="Strong" w:uiPriority="22" w:qFormat="1"/>
+    <w:lsdException w:name="Emphasis" w:uiPriority="20" w:qFormat="1"/>
+    <w:lsdException w:name="Document Map" w:semiHidden="1" w:unhideWhenUsed="1"/>
+    <w:lsdException w:name="Plain Text" w:semiHidden="1" w:unhideWhenUsed="1"/>
+    <w:lsdException w:name="E-mail Signature" w:semiHidden="1" w:unhideWhenUsed="1"/>
+    <w:lsdException w:name="HTML Top of Form" w:semiHidden="1" w:unhideWhenUsed="1"/>
+    <w:lsdException w:name="HTML Bottom of Form" w:semiHidden="1" w:unhideWhenUsed="1"/>
+    <w:lsdException w:name="Normal (Web)" w:semiHidden="1" w:unhideWhenUsed="1"/>
+    <w:lsdException w:name="HTML Acronym" w:semiHidden="1" w:unhideWhenUsed="1"/>
+    <w:lsdException w:name="HTML Address" w:semiHidden="1" w:unhideWhenUsed="1"/>
+    <w:lsdException w:name="HTML Cite" w:semiHidden="1" w:unhideWhenUsed="1"/>
+    <w:lsdException w:name="HTML Code" w:semiHidden="1" w:unhideWhenUsed="1"/>
+    <w:lsdException w:name="HTML Definition" w:semiHidden="1" w:unhideWhenUsed="1"/>
+    <w:lsdException w:name="HTML Keyboard" w:semiHidden="1" w:unhideWhenUsed="1"/>
+    <w:lsdException w:name="HTML Preformatted" w:semiHidden="1" w:unhideWhenUsed="1"/>
+    <w:lsdException w:name="HTML Sample" w:semiHidden="1" w:unhideWhenUsed="1"/>
+    <w:lsdException w:name="HTML Typewriter" w:semiHidden="1" w:unhideWhenUsed="1"/>
+    <w:lsdException w:name="HTML Variable" w:semiHidden="1" w:unhideWhenUsed="1"/>
+    <w:lsdException w:name="Normal Table" w:semiHidden="1" w:unhideWhenUsed="1"/>
+    <w:lsdException w:name="annotation subject" w:semiHidden="1" w:unhideWhenUsed="1"/>
+    <w:lsdException w:name="No List" w:semiHidden="1" w:unhideWhenUsed="1"/>
+    <w:lsdException w:name="Outline List 1" w:semiHidden="1" w:unhideWhenUsed="1"/>
+    <w:lsdException w:name="Outline List 2" w:semiHidden="1" w:unhideWhenUsed="1"/>
+    <w:lsdException w:name="Outline List 3" w:semiHidden="1" w:unhideWhenUsed="1"/>
+    <w:lsdException w:name="Table Simple 1" w:semiHidden="1" w:unhideWhenUsed="1"/>
+    <w:lsdException w:name="Table Simple 2" w:semiHidden="1" w:unhideWhenUsed="1"/>
+    <w:lsdException w:name="Table Simple 3" w:semiHidden="1" w:unhideWhenUsed="1"/>
+    <w:lsdException w:name="Table Classic 1" w:semiHidden="1" w:unhideWhenUsed="1"/>
+    <w:lsdException w:name="Table Classic 2" w:semiHidden="1" w:unhideWhenUsed="1"/>
+    <w:lsdException w:name="Table Classic 3" w:semiHidden="1" w:unhideWhenUsed="1"/>
+    <w:lsdException w:name="Table Classic 4" w:semiHidden="1" w:unhideWhenUsed="1"/>
+    <w:lsdException w:name="Table Colorful 1" w:semiHidden="1" w:unhideWhenUsed="1"/>
+    <w:lsdException w:name="Table Colorful 2" w:semiHidden="1" w:unhideWhenUsed="1"/>
+    <w:lsdException w:name="Table Colorful 3" w:semiHidden="1" w:unhideWhenUsed="1"/>
+    <w:lsdException w:name="Table Columns 1" w:semiHidden="1" w:unhideWhenUsed="1"/>
+    <w:lsdException w:name="Table Columns 2" w:semiHidden="1" w:unhideWhenUsed="1"/>
+    <w:lsdException w:name="Table Columns 3" w:semiHidden="1" w:unhideWhenUsed="1"/>
+    <w:lsdException w:name="Table Columns 4" w:semiHidden="1" w:unhideWhenUsed="1"/>
+    <w:lsdException w:name="Table Columns 5" w:semiHidden="1" w:unhideWhenUsed="1"/>
+    <w:lsdException w:name="Table Grid 1" w:semiHidden="1" w:unhideWhenUsed="1"/>
+    <w:lsdException w:name="Table Grid 2" w:semiHidden="1" w:unhideWhenUsed="1"/>
+    <w:lsdException w:name="Table Grid 3" w:semiHidden="1" w:unhideWhenUsed="1"/>
+    <w:lsdException w:name="Table Grid 4" w:semiHidden="1" w:unhideWhenUsed="1"/>
+    <w:lsdException w:name="Table Grid 5" w:semiHidden="1" w:unhideWhenUsed="1"/>
+    <w:lsdException w:name="Table Grid 6" w:semiHidden="1" w:unhideWhenUsed="1"/>
+    <w:lsdException w:name="Table Grid 7" w:semiHidden="1" w:unhideWhenUsed="1"/>
+    <w:lsdException w:name="Table Grid 8" w:semiHidden="1" w:unhideWhenUsed="1"/>
+    <w:lsdException w:name="Table List 1" w:semiHidden="1" w:unhideWhenUsed="1"/>
+    <w:lsdException w:name="Table List 2" w:semiHidden="1" w:unhideWhenUsed="1"/>
+    <w:lsdException w:name="Table List 3" w:semiHidden="1" w:unhideWhenUsed="1"/>
+    <w:lsdException w:name="Table List 4" w:semiHidden="1" w:unhideWhenUsed="1"/>
+    <w:lsdException w:name="Table List 5" w:semiHidden="1" w:unhideWhenUsed="1"/>
+    <w:lsdException w:name="Table List 6" w:semiHidden="1" w:unhideWhenUsed="1"/>
+    <w:lsdException w:name="Table List 7" w:semiHidden="1" w:unhideWhenUsed="1"/>
+    <w:lsdException w:name="Table List 8" w:semiHidden="1" w:unhideWhenUsed="1"/>
+    <w:lsdException w:name="Table 3D effects 1" w:semiHidden="1" w:unhideWhenUsed="1"/>
+    <w:lsdException w:name="Table 3D effects 2" w:semiHidden="1" w:unhideWhenUsed="1"/>
+    <w:lsdException w:name="Table 3D effects 3" w:semiHidden="1" w:unhideWhenUsed="1"/>
+    <w:lsdException w:name="Table Contemporary" w:semiHidden="1" w:unhideWhenUsed="1"/>
+    <w:lsdException w:name="Table Elegant" w:semiHidden="1" w:unhideWhenUsed="1"/>
+    <w:lsdException w:name="Table Professional" w:semiHidden="1" w:unhideWhenUsed="1"/>
+    <w:lsdException w:name="Table Subtle 1" w:semiHidden="1" w:unhideWhenUsed="1"/>
+    <w:lsdException w:name="Table Subtle 2" w:semiHidden="1" w:unhideWhenUsed="1"/>
+    <w:lsdException w:name="Table Web 1" w:semiHidden="1" w:unhideWhenUsed="1"/>
+    <w:lsdException w:name="Table Web 2" w:semiHidden="1" w:unhideWhenUsed="1"/>
+    <w:lsdException w:name="Table Web 3" w:semiHidden="1" w:unhideWhenUsed="1"/>
+    <w:lsdException w:name="Balloon Text" w:semiHidden="1" w:unhideWhenUsed="1"/>
+    <w:lsdException w:name="Table Grid" w:uiPriority="39"/>
+    <w:lsdException w:name="Table Theme" w:semiHidden="1" w:unhideWhenUsed="1"/>
+    <w:lsdException w:name="Placeholder Text" w:semiHidden="1"/>
+    <w:lsdException w:name="No Spacing" w:uiPriority="1" w:qFormat="1"/>
+    <w:lsdException w:name="Light Shading" w:uiPriority="60"/>
+    <w:lsdException w:name="Light List" w:uiPriority="61"/>
+    <w:lsdException w:name="Light Grid" w:uiPriority="62"/>
+    <w:lsdException w:name="Medium Shading 1" w:uiPriority="63"/>
+    <w:lsdException w:name="Medium Shading 2" w:uiPriority="64"/>
+    <w:lsdException w:name="Medium List 1" w:uiPriority="65"/>
+    <w:lsdException w:name="Medium List 2" w:uiPriority="66"/>
+    <w:lsdException w:name="Medium Grid 1" w:uiPriority="67"/>
+    <w:lsdException w:name="Medium Grid 2" w:uiPriority="68"/>
+    <w:lsdException w:name="Medium Grid 3" w:uiPriority="69"/>
+    <w:lsdException w:name="Dark List" w:uiPriority="70"/>
+    <w:lsdException w:name="Colorful Shading" w:uiPriority="71"/>
+    <w:lsdException w:name="Colorful List" w:uiPriority="72"/>
+    <w:lsdException w:name="Colorful Grid" w:uiPriority="73"/>
+    <w:lsdException w:name="Light Shading Accent 1" w:uiPriority="60"/>
+    <w:lsdException w:name="Light List Accent 1" w:uiPriority="61"/>
+    <w:lsdException w:name="Light Grid Accent 1" w:uiPriority="62"/>
+    <w:lsdException w:name="Medium Shading 1 Accent 1" w:uiPriority="63"/>
+    <w:lsdException w:name="Medium Shading 2 Accent 1" w:uiPriority="64"/>
+    <w:lsdException w:name="Medium List 1 Accent 1" w:uiPriority="65"/>
+    <w:lsdException w:name="Revision" w:semiHidden="1"/>
+    <w:lsdException w:name="List Paragraph" w:uiPriority="34" w:qFormat="1"/>
+    <w:lsdException w:name="Quote" w:uiPriority="29" w:qFormat="1"/>
+    <w:lsdException w:name="Intense Quote" w:uiPriority="30" w:qFormat="1"/>
+    <w:lsdException w:name="Medium List 2 Accent 1" w:uiPriority="66"/>
+    <w:lsdException w:name="Medium Grid 1 Accent 1" w:uiPriority="67"/>
+    <w:lsdException w:name="Medium Grid 2 Accent 1" w:uiPriority="68"/>
+    <w:lsdException w:name="Medium Grid 3 Accent 1" w:uiPriority="69"/>
+    <w:lsdException w:name="Dark List Accent 1" w:uiPriority="70"/>
+    <w:lsdException w:name="Colorful Shading Accent 1" w:uiPriority="71"/>
+    <w:lsdException w:name="Colorful List Accent 1" w:uiPriority="72"/>
+    <w:lsdException w:name="Colorful Grid Accent 1" w:uiPriority="73"/>
+    <w:lsdException w:name="Light Shading Accent 2" w:uiPriority="60"/>
+    <w:lsdException w:name="Light List Accent 2" w:uiPriority="61"/>
+    <w:lsdException w:name="Light Grid Accent 2" w:uiPriority="62"/>
+    <w:lsdException w:name="Medium Shading 1 Accent 2" w:uiPriority="63"/>
+    <w:lsdException w:name="Medium Shading 2 Accent 2" w:uiPriority="64"/>
+    <w:lsdException w:name="Medium List 1 Accent 2" w:uiPriority="65"/>
+    <w:lsdException w:name="Medium List 2 Accent 2" w:uiPriority="66"/>
+    <w:lsdException w:name="Medium Grid 1 Accent 2" w:uiPriority="67"/>
+    <w:lsdException w:name="Medium Grid 2 Accent 2" w:uiPriority="68"/>
+    <w:lsdException w:name="Medium Grid 3 Accent 2" w:uiPriority="69"/>
+    <w:lsdException w:name="Dark List Accent 2" w:uiPriority="70"/>
+    <w:lsdException w:name="Colorful Shading Accent 2" w:uiPriority="71"/>
+    <w:lsdException w:name="Colorful List Accent 2" w:uiPriority="72"/>
+    <w:lsdException w:name="Colorful Grid Accent 2" w:uiPriority="73"/>
+    <w:lsdException w:name="Light Shading Accent 3" w:uiPriority="60"/>
+    <w:lsdException w:name="Light List Accent 3" w:uiPriority="61"/>
+    <w:lsdException w:name="Light Grid Accent 3" w:uiPriority="62"/>
+    <w:lsdException w:name="Medium Shading 1 Accent 3" w:uiPriority="63"/>
+    <w:lsdException w:name="Medium Shading 2 Accent 3" w:uiPriority="64"/>
+    <w:lsdException w:name="Medium List 1 Accent 3" w:uiPriority="65"/>
+    <w:lsdException w:name="Medium List 2 Accent 3" w:uiPriority="66"/>
+    <w:lsdException w:name="Medium Grid 1 Accent 3" w:uiPriority="67"/>
+    <w:lsdException w:name="Medium Grid 2 Accent 3" w:uiPriority="68"/>
+    <w:lsdException w:name="Medium Grid 3 Accent 3" w:uiPriority="69"/>
+    <w:lsdException w:name="Dark List Accent 3" w:uiPriority="70"/>
+    <w:lsdException w:name="Colorful Shading Accent 3" w:uiPriority="71"/>
+    <w:lsdException w:name="Colorful List Accent 3" w:uiPriority="72"/>
+    <w:lsdException w:name="Colorful Grid Accent 3" w:uiPriority="73"/>
+    <w:lsdException w:name="Light Shading Accent 4" w:uiPriority="60"/>
+    <w:lsdException w:name="Light List Accent 4" w:uiPriority="61"/>
+    <w:lsdException w:name="Light Grid Accent 4" w:uiPriority="62"/>
+    <w:lsdException w:name="Medium Shading 1 Accent 4" w:uiPriority="63"/>
+    <w:lsdException w:name="Medium Shading 2 Accent 4" w:uiPriority="64"/>
+    <w:lsdException w:name="Medium List 1 Accent 4" w:uiPriority="65"/>
+    <w:lsdException w:name="Medium List 2 Accent 4" w:uiPriority="66"/>
+    <w:lsdException w:name="Medium Grid 1 Accent 4" w:uiPriority="67"/>
+    <w:lsdException w:name="Medium Grid 2 Accent 4" w:uiPriority="68"/>
+    <w:lsdException w:name="Medium Grid 3 Accent 4" w:uiPriority="69"/>
+    <w:lsdException w:name="Dark List Accent 4" w:uiPriority="70"/>
+    <w:lsdException w:name="Colorful Shading Accent 4" w:uiPriority="71"/>
+    <w:lsdException w:name="Colorful List Accent 4" w:uiPriority="72"/>
+    <w:lsdException w:name="Colorful Grid Accent 4" w:uiPriority="73"/>
+    <w:lsdException w:name="Light Shading Accent 5" w:uiPriority="60"/>
+    <w:lsdException w:name="Light List Accent 5" w:uiPriority="61"/>
+    <w:lsdException w:name="Light Grid Accent 5" w:uiPriority="62"/>
+    <w:lsdException w:name="Medium Shading 1 Accent 5" w:uiPriority="63"/>
+    <w:lsdException w:name="Medium Shading 2 Accent 5" w:uiPriority="64"/>
+    <w:lsdException w:name="Medium List 1 Accent 5" w:uiPriority="65"/>
+    <w:lsdException w:name="Medium List 2 Accent 5" w:uiPriority="66"/>
+    <w:lsdException w:name="Medium Grid 1 Accent 5" w:uiPriority="67"/>
+    <w:lsdException w:name="Medium Grid 2 Accent 5" w:uiPriority="68"/>
+    <w:lsdException w:name="Medium Grid 3 Accent 5" w:uiPriority="69"/>
+    <w:lsdException w:name="Dark List Accent 5" w:uiPriority="70"/>
+    <w:lsdException w:name="Colorful Shading Accent 5" w:uiPriority="71"/>
+    <w:lsdException w:name="Colorful List Accent 5" w:uiPriority="72"/>
+    <w:lsdException w:name="Colorful Grid Accent 5" w:uiPriority="73"/>
+    <w:lsdException w:name="Light Shading Accent 6" w:uiPriority="60"/>
+    <w:lsdException w:name="Light List Accent 6" w:uiPriority="61"/>
+    <w:lsdException w:name="Light Grid Accent 6" w:uiPriority="62"/>
+    <w:lsdException w:name="Medium Shading 1 Accent 6" w:uiPriority="63"/>
+    <w:lsdException w:name="Medium Shading 2 Accent 6" w:uiPriority="64"/>
+    <w:lsdException w:name="Medium List 1 Accent 6" w:uiPriority="65"/>
+    <w:lsdException w:name="Medium List 2 Accent 6" w:uiPriority="66"/>
+    <w:lsdException w:name="Medium Grid 1 Accent 6" w:uiPriority="67"/>
+    <w:lsdException w:name="Medium Grid 2 Accent 6" w:uiPriority="68"/>
+    <w:lsdException w:name="Medium Grid 3 Accent 6" w:uiPriority="69"/>
+    <w:lsdException w:name="Dark List Accent 6" w:uiPriority="70"/>
+    <w:lsdException w:name="Colorful Shading Accent 6" w:uiPriority="71"/>
+    <w:lsdException w:name="Colorful List Accent 6" w:uiPriority="72"/>
+    <w:lsdException w:name="Colorful Grid Accent 6" w:uiPriority="73"/>
+    <w:lsdException w:name="Subtle Emphasis" w:uiPriority="19" w:qFormat="1"/>
+    <w:lsdException w:name="Intense Emphasis" w:uiPriority="21" w:qFormat="1"/>
+    <w:lsdException w:name="Subtle Reference" w:uiPriority="31" w:qFormat="1"/>
+    <w:lsdException w:name="Intense Reference" w:uiPriority="32" w:qFormat="1"/>
+    <w:lsdException w:name="Book Title" w:uiPriority="33" w:qFormat="1"/>
+    <w:lsdException w:name="Bibliography" w:semiHidden="1" w:uiPriority="37" w:unhideWhenUsed="1"/>
+    <w:lsdException w:name="TOC Heading" w:semiHidden="1" w:uiPriority="39" w:unhideWhenUsed="1" w:qFormat="1"/>
+    <w:lsdException w:name="Plain Table 1" w:uiPriority="41"/>
+    <w:lsdException w:name="Plain Table 2" w:uiPriority="42"/>
+    <w:lsdException w:name="Plain Table 3" w:uiPriority="43"/>
+    <w:lsdException w:name="Plain Table 4" w:uiPriority="44"/>
+    <w:lsdException w:name="Plain Table 5" w:uiPriority="45"/>
+    <w:lsdException w:name="Grid Table Light" w:uiPriority="40"/>
+    <w:lsdException w:name="Grid Table 1 Light" w:uiPriority="46"/>
+    <w:lsdException w:name="Grid Table 2" w:uiPriority="47"/>
+    <w:lsdException w:name="Grid Table 3" w:uiPriority="48"/>
+    <w:lsdException w:name="Grid Table 4" w:uiPriority="49"/>
+    <w:lsdException w:name="Grid Table 5 Dark" w:uiPriority="50"/>
+    <w:lsdException w:name="Grid Table 6 Colorful" w:uiPriority="51"/>
+    <w:lsdException w:name="Grid Table 7 Colorful" w:uiPriority="52"/>
+    <w:lsdException w:name="Grid Table 1 Light Accent 1" w:uiPriority="46"/>
+    <w:lsdException w:name="Grid Table 2 Accent 1" w:uiPriority="47"/>
+    <w:lsdException w:name="Grid Table 3 Accent 1" w:uiPriority="48"/>
+    <w:lsdException w:name="Grid Table 4 Accent 1" w:uiPriority="49"/>
+    <w:lsdException w:name="Grid Table 5 Dark Accent 1" w:uiPriority="50"/>
+    <w:lsdException w:name="Grid Table 6 Colorful Accent 1" w:uiPriority="51"/>
+    <w:lsdException w:name="Grid Table 7 Colorful Accent 1" w:uiPriority="52"/>
+    <w:lsdException w:name="Grid Table 1 Light Accent 2" w:uiPriority="46"/>
+    <w:lsdException w:name="Grid Table 2 Accent 2" w:uiPriority="47"/>
+    <w:lsdException w:name="Grid Table 3 Accent 2" w:uiPriority="48"/>
+    <w:lsdException w:name="Grid Table 4 Accent 2" w:uiPriority="49"/>
+    <w:lsdException w:name="Grid Table 5 Dark Accent 2" w:uiPriority="50"/>
+    <w:lsdException w:name="Grid Table 6 Colorful Accent 2" w:uiPriority="51"/>
+    <w:lsdException w:name="Grid Table 7 Colorful Accent 2" w:uiPriority="52"/>
+    <w:lsdException w:name="Grid Table 1 Light Accent 3" w:uiPriority="46"/>
+    <w:lsdException w:name="Grid Table 2 Accent 3" w:uiPriority="47"/>
+    <w:lsdException w:name="Grid Table 3 Accent 3" w:uiPriority="48"/>
+    <w:lsdException w:name="Grid Table 4 Accent 3" w:uiPriority="49"/>
+    <w:lsdException w:name="Grid Table 5 Dark Accent 3" w:uiPriority="50"/>
+    <w:lsdException w:name="Grid Table 6 Colorful Accent 3" w:uiPriority="51"/>
+    <w:lsdException w:name="Grid Table 7 Colorful Accent 3" w:uiPriority="52"/>
+    <w:lsdException w:name="Grid Table 1 Light Accent 4" w:uiPriority="46"/>
+    <w:lsdException w:name="Grid Table 2 Accent 4" w:uiPriority="47"/>
+    <w:lsdException w:name="Grid Table 3 Accent 4" w:uiPriority="48"/>
+    <w:lsdException w:name="Grid Table 4 Accent 4" w:uiPriority="49"/>
+    <w:lsdException w:name="Grid Table 5 Dark Accent 4" w:uiPriority="50"/>
+    <w:lsdException w:name="Grid Table 6 Colorful Accent 4" w:uiPriority="51"/>
+    <w:lsdException w:name="Grid Table 7 Colorful Accent 4" w:uiPriority="52"/>
+    <w:lsdException w:name="Grid Table 1 Light Accent 5" w:uiPriority="46"/>
+    <w:lsdException w:name="Grid Table 2 Accent 5" w:uiPriority="47"/>
+    <w:lsdException w:name="Grid Table 3 Accent 5" w:uiPriority="48"/>
+    <w:lsdException w:name="Grid Table 4 Accent 5" w:uiPriority="49"/>
+    <w:lsdException w:name="Grid Table 5 Dark Accent 5" w:uiPriority="50"/>
+    <w:lsdException w:name="Grid Table 6 Colorful Accent 5" w:uiPriority="51"/>
+    <w:lsdException w:name="Grid Table 7 Colorful Accent 5" w:uiPriority="52"/>
+    <w:lsdException w:name="Grid Table 1 Light Accent 6" w:uiPriority="46"/>
+    <w:lsdException w:name="Grid Table 2 Accent 6" w:uiPriority="47"/>
+    <w:lsdException w:name="Grid Table 3 Accent 6" w:uiPriority="48"/>
+    <w:lsdException w:name="Grid Table 4 Accent 6" w:uiPriority="49"/>
+    <w:lsdException w:name="Grid Table 5 Dark Accent 6" w:uiPriority="50"/>
+    <w:lsdException w:name="Grid Table 6 Colorful Accent 6" w:uiPriority="51"/>
+    <w:lsdException w:name="Grid Table 7 Colorful Accent 6" w:uiPriority="52"/>
+    <w:lsdException w:name="List Table 1 Light" w:uiPriority="46"/>
+    <w:lsdException w:name="List Table 2" w:uiPriority="47"/>
+    <w:lsdException w:name="List Table 3" w:uiPriority="48"/>
+    <w:lsdException w:name="List Table 4" w:uiPriority="49"/>
+    <w:lsdException w:name="List Table 5 Dark" w:uiPriority="50"/>
+    <w:lsdException w:name="List Table 6 Colorful" w:uiPriority="51"/>
+    <w:lsdException w:name="List Table 7 Colorful" w:uiPriority="52"/>
+    <w:lsdException w:name="List Table 1 Light Accent 1" w:uiPriority="46"/>
+    <w:lsdException w:name="List Table 2 Accent 1" w:uiPriority="47"/>
+    <w:lsdException w:name="List Table 3 Accent 1" w:uiPriority="48"/>
+    <w:lsdException w:name="List Table 4 Accent 1" w:uiPriority="49"/>
+    <w:lsdException w:name="List Table 5 Dark Accent 1" w:uiPriority="50"/>
+    <w:lsdException w:name="List Table 6 Colorful Accent 1" w:uiPriority="51"/>
+    <w:lsdException w:name="List Table 7 Colorful Accent 1" w:uiPriority="52"/>
+    <w:lsdException w:name="List Table 1 Light Accent 2" w:uiPriority="46"/>
+    <w:lsdException w:name="List Table 2 Accent 2" w:uiPriority="47"/>
+    <w:lsdException w:name="List Table 3 Accent 2" w:uiPriority="48"/>
+    <w:lsdException w:name="List Table 4 Accent 2" w:uiPriority="49"/>
+    <w:lsdException w:name="List Table 5 Dark Accent 2" w:uiPriority="50"/>
+    <w:lsdException w:name="List Table 6 Colorful Accent 2" w:uiPriority="51"/>
+    <w:lsdException w:name="List Table 7 Colorful Accent 2" w:uiPriority="52"/>
+    <w:lsdException w:name="List Table 1 Light Accent 3" w:uiPriority="46"/>
+    <w:lsdException w:name="List Table 2 Accent 3" w:uiPriority="47"/>
+    <w:lsdException w:name="List Table 3 Accent 3" w:uiPriority="48"/>
+    <w:lsdException w:name="List Table 4 Accent 3" w:uiPriority="49"/>
+    <w:lsdException w:name="List Table 5 Dark Accent 3" w:uiPriority="50"/>
+    <w:lsdException w:name="List Table 6 Colorful Accent 3" w:uiPriority="51"/>
+    <w:lsdException w:name="List Table 7 Colorful Accent 3" w:uiPriority="52"/>
+    <w:lsdException w:name="List Table 1 Light Accent 4" w:uiPriority="46"/>
+    <w:lsdException w:name="List Table 2 Accent 4" w:uiPriority="47"/>
+    <w:lsdException w:name="List Table 3 Accent 4" w:uiPriority="48"/>
+    <w:lsdException w:name="List Table 4 Accent 4" w:uiPriority="49"/>
+    <w:lsdException w:name="List Table 5 Dark Accent 4" w:uiPriority="50"/>
+    <w:lsdException w:name="List Table 6 Colorful Accent 4" w:uiPriority="51"/>
+    <w:lsdException w:name="List Table 7 Colorful Accent 4" w:uiPriority="52"/>
+    <w:lsdException w:name="List Table 1 Light Accent 5" w:uiPriority="46"/>
+    <w:lsdException w:name="List Table 2 Accent 5" w:uiPriority="47"/>
+    <w:lsdException w:name="List Table 3 Accent 5" w:uiPriority="48"/>
+    <w:lsdException w:name="List Table 4 Accent 5" w:uiPriority="49"/>
+    <w:lsdException w:name="List Table 5 Dark Accent 5" w:uiPriority="50"/>
+    <w:lsdException w:name="List Table 6 Colorful Accent 5" w:uiPriority="51"/>
+    <w:lsdException w:name="List Table 7 Colorful Accent 5" w:uiPriority="52"/>
+    <w:lsdException w:name="List Table 1 Light Accent 6" w:uiPriority="46"/>
+    <w:lsdException w:name="List Table 2 Accent 6" w:uiPriority="47"/>
+    <w:lsdException w:name="List Table 3 Accent 6" w:uiPriority="48"/>
+    <w:lsdException w:name="List Table 4 Accent 6" w:uiPriority="49"/>
+    <w:lsdException w:name="List Table 5 Dark Accent 6" w:uiPriority="50"/>
+    <w:lsdException w:name="List Table 6 Colorful Accent 6" w:uiPriority="51"/>
+    <w:lsdException w:name="List Table 7 Colorful Accent 6" w:uiPriority="52"/>
+  </w:latentStyles>
+  <w:style w:type="paragraph" w:default="1" w:styleId="Standard">
+    <w:name w:val="Normal"/>
+    <w:qFormat/>
+  </w:style>
+  <w:style w:type="character" w:default="1" w:styleId="Absatz-Standardschriftart">
+    <w:name w:val="Default Paragraph Font"/>
+    <w:uiPriority w:val="1"/>
+    <w:semiHidden/>
+    <w:unhideWhenUsed/>
+  </w:style>
+  <w:style w:type="table" w:default="1" w:styleId="NormaleTabelle">
+    <w:name w:val="Normal Table"/>
+    <w:uiPriority w:val="99"/>
+    <w:semiHidden/>
+    <w:unhideWhenUsed/>
+    <w:tblPr>
+      <w:tblInd w:w="0" w:type="dxa"/>
+      <w:tblCellMar>
+        <w:top w:w="0" w:type="dxa"/>
+        <w:left w:w="108" w:type="dxa"/>
+        <w:bottom w:w="0" w:type="dxa"/>
+        <w:right w:w="108" w:type="dxa"/>
+      </w:tblCellMar>
+    </w:tblPr>
+  </w:style>
+  <w:style w:type="numbering" w:default="1" w:styleId="KeineListe">
+    <w:name w:val="No List"/>
+    <w:uiPriority w:val="99"/>
+    <w:semiHidden/>
+    <w:unhideWhenUsed/>
+  </w:style>
+  <w:style w:type="paragraph" w:customStyle="1" w:styleId="567E863B99794E7D8BE883B7692E4B47">
+    <w:name w:val="567E863B99794E7D8BE883B7692E4B47"/>
+    <w:rsid w:val="0085571F"/>
+  </w:style>
+  <w:style w:type="paragraph" w:customStyle="1" w:styleId="5BAB6F5DDF4C4223954E3D587A193AFB">
+    <w:name w:val="5BAB6F5DDF4C4223954E3D587A193AFB"/>
+    <w:rsid w:val="0085571F"/>
+  </w:style>
+  <w:style w:type="paragraph" w:customStyle="1" w:styleId="8146ACBB1C0741A995303D5A39B5C247">
+    <w:name w:val="8146ACBB1C0741A995303D5A39B5C247"/>
+    <w:rsid w:val="0085571F"/>
+  </w:style>
+  <w:style w:type="paragraph" w:customStyle="1" w:styleId="5AB0130042734FD5A967F9E7330FA305">
+    <w:name w:val="5AB0130042734FD5A967F9E7330FA305"/>
+    <w:rsid w:val="0085571F"/>
+  </w:style>
+  <w:style w:type="paragraph" w:customStyle="1" w:styleId="8CA5B810304B4AC4A74A8CB320C7E63E">
+    <w:name w:val="8CA5B810304B4AC4A74A8CB320C7E63E"/>
+    <w:rsid w:val="0085571F"/>
+  </w:style>
+  <w:style w:type="character" w:styleId="Platzhaltertext">
+    <w:name w:val="Placeholder Text"/>
+    <w:basedOn w:val="Absatz-Standardschriftart"/>
+    <w:uiPriority w:val="99"/>
+    <w:semiHidden/>
+    <w:rsid w:val="0085571F"/>
+    <w:rPr>
+      <w:color w:val="808080"/>
+    </w:rPr>
+  </w:style>
+  <w:style w:type="paragraph" w:customStyle="1" w:styleId="B1E79FBD37A84C0388663EADE505EEE7">
+    <w:name w:val="B1E79FBD37A84C0388663EADE505EEE7"/>
+    <w:rsid w:val="0085571F"/>
+  </w:style>
+  <w:style w:type="paragraph" w:customStyle="1" w:styleId="6EFE66E354D343AAB7CBA567E87F50EC">
+    <w:name w:val="6EFE66E354D343AAB7CBA567E87F50EC"/>
+    <w:rsid w:val="0085571F"/>
+  </w:style>
+  <w:style w:type="paragraph" w:customStyle="1" w:styleId="BE33949E12A642ECABD7A649BC74C763">
+    <w:name w:val="BE33949E12A642ECABD7A649BC74C763"/>
+    <w:rsid w:val="0085571F"/>
+  </w:style>
+</w:styles>
+</file>
+
+<file path=word/glossary/webSettings.xml><?xml version="1.0" encoding="utf-8"?>
+<w:webSettings xmlns:mc="http://schemas.openxmlformats.org/markup-compatibility/2006" xmlns:r="http://schemas.openxmlformats.org/officeDocument/2006/relationships" xmlns:w="http://schemas.openxmlformats.org/wordprocessingml/2006/main" xmlns:w14="http://schemas.microsoft.com/office/word/2010/wordml" xmlns:w15="http://schemas.microsoft.com/office/word/2012/wordml" mc:Ignorable="w14 w15">
+  <w:optimizeForBrowser/>
+  <w:allowPNG/>
+</w:webSettings>
+</file>
+
 <file path=word/theme/theme1.xml><?xml version="1.0" encoding="utf-8"?>
-<a:theme xmlns:a="http://schemas.openxmlformats.org/drawingml/2006/main" name="Larissa">
+<a:theme xmlns:a="http://schemas.openxmlformats.org/drawingml/2006/main" name="Office Theme">
   <a:themeElements>
-    <a:clrScheme name="Larissa">
+    <a:clrScheme name="Office">
       <a:dk1>
         <a:sysClr val="windowText" lastClr="000000"/>
       </a:dk1>
@@ -17069,39 +17406,39 @@
         <a:sysClr val="window" lastClr="FFFFFF"/>
       </a:lt1>
       <a:dk2>
-        <a:srgbClr val="1F497D"/>
+        <a:srgbClr val="44546A"/>
       </a:dk2>
       <a:lt2>
-        <a:srgbClr val="EEECE1"/>
+        <a:srgbClr val="E7E6E6"/>
       </a:lt2>
       <a:accent1>
-        <a:srgbClr val="4F81BD"/>
+        <a:srgbClr val="5B9BD5"/>
       </a:accent1>
       <a:accent2>
-        <a:srgbClr val="C0504D"/>
+        <a:srgbClr val="ED7D31"/>
       </a:accent2>
       <a:accent3>
-        <a:srgbClr val="9BBB59"/>
+        <a:srgbClr val="A5A5A5"/>
       </a:accent3>
       <a:accent4>
-        <a:srgbClr val="8064A2"/>
+        <a:srgbClr val="FFC000"/>
       </a:accent4>
       <a:accent5>
-        <a:srgbClr val="4BACC6"/>
+        <a:srgbClr val="4472C4"/>
       </a:accent5>
       <a:accent6>
-        <a:srgbClr val="F79646"/>
+        <a:srgbClr val="70AD47"/>
       </a:accent6>
       <a:hlink>
-        <a:srgbClr val="0000FF"/>
+        <a:srgbClr val="0563C1"/>
       </a:hlink>
       <a:folHlink>
-        <a:srgbClr val="800080"/>
+        <a:srgbClr val="954F72"/>
       </a:folHlink>
     </a:clrScheme>
-    <a:fontScheme name="Larissa">
+    <a:fontScheme name="Office">
       <a:majorFont>
-        <a:latin typeface="Cambria"/>
+        <a:latin typeface="Calibri Light" panose="020F0302020204030204"/>
         <a:ea typeface=""/>
         <a:cs typeface=""/>
         <a:font script="Jpan" typeface="ＭＳ ゴシック"/>
@@ -17136,7 +17473,7 @@
         <a:font script="Geor" typeface="Sylfaen"/>
       </a:majorFont>
       <a:minorFont>
-        <a:latin typeface="Calibri"/>
+        <a:latin typeface="Calibri" panose="020F0502020204030204"/>
         <a:ea typeface=""/>
         <a:cs typeface=""/>
         <a:font script="Jpan" typeface="ＭＳ 明朝"/>
@@ -17171,7 +17508,7 @@
         <a:font script="Geor" typeface="Sylfaen"/>
       </a:minorFont>
     </a:fontScheme>
-    <a:fmtScheme name="Larissa">
+    <a:fmtScheme name="Office">
       <a:fillStyleLst>
         <a:solidFill>
           <a:schemeClr val="phClr"/>
@@ -17180,172 +17517,148 @@
           <a:gsLst>
             <a:gs pos="0">
               <a:schemeClr val="phClr">
-                <a:tint val="50000"/>
-                <a:satMod val="300000"/>
+                <a:lumMod val="110000"/>
+                <a:satMod val="105000"/>
+                <a:tint val="67000"/>
               </a:schemeClr>
             </a:gs>
-            <a:gs pos="35000">
+            <a:gs pos="50000">
               <a:schemeClr val="phClr">
-                <a:tint val="37000"/>
-                <a:satMod val="300000"/>
+                <a:lumMod val="105000"/>
+                <a:satMod val="103000"/>
+                <a:tint val="73000"/>
               </a:schemeClr>
             </a:gs>
             <a:gs pos="100000">
               <a:schemeClr val="phClr">
-                <a:tint val="15000"/>
-                <a:satMod val="350000"/>
+                <a:lumMod val="105000"/>
+                <a:satMod val="109000"/>
+                <a:tint val="81000"/>
               </a:schemeClr>
             </a:gs>
           </a:gsLst>
-          <a:lin ang="16200000" scaled="1"/>
+          <a:lin ang="5400000" scaled="0"/>
         </a:gradFill>
         <a:gradFill rotWithShape="1">
           <a:gsLst>
             <a:gs pos="0">
               <a:schemeClr val="phClr">
-                <a:shade val="51000"/>
-                <a:satMod val="130000"/>
+                <a:satMod val="103000"/>
+                <a:lumMod val="102000"/>
+                <a:tint val="94000"/>
               </a:schemeClr>
             </a:gs>
-            <a:gs pos="80000">
+            <a:gs pos="50000">
               <a:schemeClr val="phClr">
-                <a:shade val="93000"/>
-                <a:satMod val="130000"/>
+                <a:satMod val="110000"/>
+                <a:lumMod val="100000"/>
+                <a:shade val="100000"/>
               </a:schemeClr>
             </a:gs>
             <a:gs pos="100000">
               <a:schemeClr val="phClr">
-                <a:shade val="94000"/>
-                <a:satMod val="135000"/>
+                <a:lumMod val="99000"/>
+                <a:satMod val="120000"/>
+                <a:shade val="78000"/>
               </a:schemeClr>
             </a:gs>
           </a:gsLst>
-          <a:lin ang="16200000" scaled="0"/>
+          <a:lin ang="5400000" scaled="0"/>
         </a:gradFill>
       </a:fillStyleLst>
       <a:lnStyleLst>
-        <a:ln w="9525" cap="flat" cmpd="sng" algn="ctr">
-          <a:solidFill>
-            <a:schemeClr val="phClr">
-              <a:shade val="95000"/>
-              <a:satMod val="105000"/>
-            </a:schemeClr>
-          </a:solidFill>
-          <a:prstDash val="solid"/>
-        </a:ln>
-        <a:ln w="25400" cap="flat" cmpd="sng" algn="ctr">
+        <a:ln w="6350" cap="flat" cmpd="sng" algn="ctr">
           <a:solidFill>
             <a:schemeClr val="phClr"/>
           </a:solidFill>
           <a:prstDash val="solid"/>
+          <a:miter lim="800000"/>
         </a:ln>
-        <a:ln w="38100" cap="flat" cmpd="sng" algn="ctr">
+        <a:ln w="12700" cap="flat" cmpd="sng" algn="ctr">
           <a:solidFill>
             <a:schemeClr val="phClr"/>
           </a:solidFill>
           <a:prstDash val="solid"/>
+          <a:miter lim="800000"/>
+        </a:ln>
+        <a:ln w="19050" cap="flat" cmpd="sng" algn="ctr">
+          <a:solidFill>
+            <a:schemeClr val="phClr"/>
+          </a:solidFill>
+          <a:prstDash val="solid"/>
+          <a:miter lim="800000"/>
         </a:ln>
       </a:lnStyleLst>
       <a:effectStyleLst>
         <a:effectStyle>
+          <a:effectLst/>
+        </a:effectStyle>
+        <a:effectStyle>
+          <a:effectLst/>
+        </a:effectStyle>
+        <a:effectStyle>
           <a:effectLst>
-            <a:outerShdw blurRad="40000" dist="20000" dir="5400000" rotWithShape="0">
+            <a:outerShdw blurRad="57150" dist="19050" dir="5400000" algn="ctr" rotWithShape="0">
               <a:srgbClr val="000000">
-                <a:alpha val="38000"/>
+                <a:alpha val="63000"/>
               </a:srgbClr>
             </a:outerShdw>
           </a:effectLst>
-        </a:effectStyle>
-        <a:effectStyle>
-          <a:effectLst>
-            <a:outerShdw blurRad="40000" dist="23000" dir="5400000" rotWithShape="0">
-              <a:srgbClr val="000000">
-                <a:alpha val="35000"/>
-              </a:srgbClr>
-            </a:outerShdw>
-          </a:effectLst>
-        </a:effectStyle>
-        <a:effectStyle>
-          <a:effectLst>
-            <a:outerShdw blurRad="40000" dist="23000" dir="5400000" rotWithShape="0">
-              <a:srgbClr val="000000">
-                <a:alpha val="35000"/>
-              </a:srgbClr>
-            </a:outerShdw>
-          </a:effectLst>
-          <a:scene3d>
-            <a:camera prst="orthographicFront">
-              <a:rot lat="0" lon="0" rev="0"/>
-            </a:camera>
-            <a:lightRig rig="threePt" dir="t">
-              <a:rot lat="0" lon="0" rev="1200000"/>
-            </a:lightRig>
-          </a:scene3d>
-          <a:sp3d>
-            <a:bevelT w="63500" h="25400"/>
-          </a:sp3d>
         </a:effectStyle>
       </a:effectStyleLst>
       <a:bgFillStyleLst>
         <a:solidFill>
           <a:schemeClr val="phClr"/>
         </a:solidFill>
+        <a:solidFill>
+          <a:schemeClr val="phClr">
+            <a:tint val="95000"/>
+            <a:satMod val="170000"/>
+          </a:schemeClr>
+        </a:solidFill>
         <a:gradFill rotWithShape="1">
           <a:gsLst>
             <a:gs pos="0">
               <a:schemeClr val="phClr">
-                <a:tint val="40000"/>
-                <a:satMod val="350000"/>
+                <a:tint val="93000"/>
+                <a:satMod val="150000"/>
+                <a:shade val="98000"/>
+                <a:lumMod val="102000"/>
               </a:schemeClr>
             </a:gs>
-            <a:gs pos="40000">
+            <a:gs pos="50000">
               <a:schemeClr val="phClr">
-                <a:tint val="45000"/>
-                <a:shade val="99000"/>
-                <a:satMod val="350000"/>
+                <a:tint val="98000"/>
+                <a:satMod val="130000"/>
+                <a:shade val="90000"/>
+                <a:lumMod val="103000"/>
               </a:schemeClr>
             </a:gs>
             <a:gs pos="100000">
               <a:schemeClr val="phClr">
-                <a:shade val="20000"/>
-                <a:satMod val="255000"/>
+                <a:shade val="63000"/>
+                <a:satMod val="120000"/>
               </a:schemeClr>
             </a:gs>
           </a:gsLst>
-          <a:path path="circle">
-            <a:fillToRect l="50000" t="-80000" r="50000" b="180000"/>
-          </a:path>
-        </a:gradFill>
-        <a:gradFill rotWithShape="1">
-          <a:gsLst>
-            <a:gs pos="0">
-              <a:schemeClr val="phClr">
-                <a:tint val="80000"/>
-                <a:satMod val="300000"/>
-              </a:schemeClr>
-            </a:gs>
-            <a:gs pos="100000">
-              <a:schemeClr val="phClr">
-                <a:shade val="30000"/>
-                <a:satMod val="200000"/>
-              </a:schemeClr>
-            </a:gs>
-          </a:gsLst>
-          <a:path path="circle">
-            <a:fillToRect l="50000" t="50000" r="50000" b="50000"/>
-          </a:path>
+          <a:lin ang="5400000" scaled="0"/>
         </a:gradFill>
       </a:bgFillStyleLst>
     </a:fmtScheme>
   </a:themeElements>
   <a:objectDefaults/>
   <a:extraClrSchemeLst/>
+  <a:extLst>
+    <a:ext uri="{05A4C25C-085E-4340-85A3-A5531E510DB2}">
+      <thm15:themeFamily xmlns:thm15="http://schemas.microsoft.com/office/thememl/2012/main" name="Office Theme" id="{62F939B6-93AF-4DB8-9C6B-D6C7DFDC589F}" vid="{4A3C46E8-61CC-4603-A589-7422A47A8E4A}"/>
+    </a:ext>
+  </a:extLst>
 </a:theme>
 </file>
 
 <file path=customXml/item1.xml><?xml version="1.0" encoding="utf-8"?>
 <CoverPageProperties xmlns="http://schemas.microsoft.com/office/2006/coverPageProps">
-  <PublishDate>2014-04-29T00:00:00</PublishDate>
+  <PublishDate>2014-05-11T00:00:00</PublishDate>
   <Abstract/>
   <CompanyAddress/>
   <CompanyPhone/>
@@ -17367,7 +17680,7 @@
 </file>
 
 <file path=customXml/itemProps2.xml><?xml version="1.0" encoding="utf-8"?>
-<ds:datastoreItem xmlns:ds="http://schemas.openxmlformats.org/officeDocument/2006/customXml" ds:itemID="{C7741C19-EF6C-4E1D-9092-D8685D0DB108}">
+<ds:datastoreItem xmlns:ds="http://schemas.openxmlformats.org/officeDocument/2006/customXml" ds:itemID="{60638FB7-4384-4073-94D5-BFF770B1B1ED}">
   <ds:schemaRefs>
     <ds:schemaRef ds:uri="http://schemas.openxmlformats.org/officeDocument/2006/bibliography"/>
   </ds:schemaRefs>

</xml_diff>

<commit_message>
Added tests for Mat
</commit_message>
<xml_diff>
--- a/src/test/Master test plan.docx
+++ b/src/test/Master test plan.docx
@@ -2,7 +2,6 @@
 <file path=word/document.xml><?xml version="1.0" encoding="utf-8"?>
 <w:document xmlns:wpc="http://schemas.microsoft.com/office/word/2010/wordprocessingCanvas" xmlns:mc="http://schemas.openxmlformats.org/markup-compatibility/2006" xmlns:o="urn:schemas-microsoft-com:office:office" xmlns:r="http://schemas.openxmlformats.org/officeDocument/2006/relationships" xmlns:m="http://schemas.openxmlformats.org/officeDocument/2006/math" xmlns:v="urn:schemas-microsoft-com:vml" xmlns:wp14="http://schemas.microsoft.com/office/word/2010/wordprocessingDrawing" xmlns:wp="http://schemas.openxmlformats.org/drawingml/2006/wordprocessingDrawing" xmlns:w10="urn:schemas-microsoft-com:office:word" xmlns:w="http://schemas.openxmlformats.org/wordprocessingml/2006/main" xmlns:w14="http://schemas.microsoft.com/office/word/2010/wordml" xmlns:w15="http://schemas.microsoft.com/office/word/2012/wordml" xmlns:wpg="http://schemas.microsoft.com/office/word/2010/wordprocessingGroup" xmlns:wpi="http://schemas.microsoft.com/office/word/2010/wordprocessingInk" xmlns:wne="http://schemas.microsoft.com/office/word/2006/wordml" xmlns:wps="http://schemas.microsoft.com/office/word/2010/wordprocessingShape" mc:Ignorable="w14 w15 wp14">
   <w:body>
-    <w:bookmarkStart w:id="0" w:name="_GoBack" w:displacedByCustomXml="next"/>
     <w:sdt>
       <w:sdtPr>
         <w:id w:val="1640222400"/>
@@ -35,7 +34,6 @@
             <w:gridCol w:w="7246"/>
           </w:tblGrid>
           <w:tr>
-            <w:bookmarkEnd w:id="0" w:displacedByCustomXml="next"/>
             <w:sdt>
               <w:sdtPr>
                 <w:rPr>
@@ -51,6 +49,7 @@
                 <w:dataBinding w:prefixMappings="xmlns:ns0='http://schemas.openxmlformats.org/officeDocument/2006/extended-properties'" w:xpath="/ns0:Properties[1]/ns0:Company[1]" w:storeItemID="{6668398D-A668-4E3E-A5EB-62B293D839F1}"/>
                 <w:text/>
               </w:sdtPr>
+              <w:sdtEndPr/>
               <w:sdtContent>
                 <w:tc>
                   <w:tcPr>
@@ -70,6 +69,7 @@
                         <w:sz w:val="24"/>
                       </w:rPr>
                     </w:pPr>
+                    <w:proofErr w:type="spellStart"/>
                     <w:r>
                       <w:rPr>
                         <w:color w:val="2E74B5" w:themeColor="accent1" w:themeShade="BF"/>
@@ -79,6 +79,7 @@
                       </w:rPr>
                       <w:t>ArmadilloaJava</w:t>
                     </w:r>
+                    <w:proofErr w:type="spellEnd"/>
                   </w:p>
                 </w:tc>
               </w:sdtContent>
@@ -105,6 +106,7 @@
                   <w:dataBinding w:prefixMappings="xmlns:ns0='http://schemas.openxmlformats.org/package/2006/metadata/core-properties' xmlns:ns1='http://purl.org/dc/elements/1.1/'" w:xpath="/ns0:coreProperties[1]/ns1:title[1]" w:storeItemID="{6C3C8BC8-F283-45AE-878A-BAB7291924A1}"/>
                   <w:text/>
                 </w:sdtPr>
+                <w:sdtEndPr/>
                 <w:sdtContent>
                   <w:p>
                     <w:pPr>
@@ -169,6 +171,7 @@
                 <w:dataBinding w:prefixMappings="xmlns:ns0='http://schemas.openxmlformats.org/package/2006/metadata/core-properties' xmlns:ns1='http://purl.org/dc/elements/1.1/'" w:xpath="/ns0:coreProperties[1]/ns1:subject[1]" w:storeItemID="{6C3C8BC8-F283-45AE-878A-BAB7291924A1}"/>
                 <w:text/>
               </w:sdtPr>
+              <w:sdtEndPr/>
               <w:sdtContent>
                 <w:tc>
                   <w:tcPr>
@@ -238,6 +241,7 @@
                   <w:dataBinding w:prefixMappings="xmlns:ns0='http://schemas.openxmlformats.org/package/2006/metadata/core-properties' xmlns:ns1='http://purl.org/dc/elements/1.1/'" w:xpath="/ns0:coreProperties[1]/ns1:creator[1]" w:storeItemID="{6C3C8BC8-F283-45AE-878A-BAB7291924A1}"/>
                   <w:text/>
                 </w:sdtPr>
+                <w:sdtEndPr/>
                 <w:sdtContent>
                   <w:p>
                     <w:pPr>
@@ -281,6 +285,7 @@
                     <w:calendar w:val="gregorian"/>
                   </w:date>
                 </w:sdtPr>
+                <w:sdtEndPr/>
                 <w:sdtContent>
                   <w:p>
                     <w:pPr>
@@ -371,6 +376,7 @@
           <w:docPartUnique/>
         </w:docPartObj>
       </w:sdtPr>
+      <w:sdtEndPr/>
       <w:sdtContent>
         <w:p>
           <w:pPr>
@@ -1602,16 +1608,21 @@
         <w:pStyle w:val="Titel"/>
         <w:outlineLvl w:val="0"/>
       </w:pPr>
-      <w:bookmarkStart w:id="1" w:name="_Toc387534988"/>
+      <w:bookmarkStart w:id="0" w:name="_Toc387534988"/>
       <w:r>
         <w:lastRenderedPageBreak/>
         <w:t>Introduction</w:t>
       </w:r>
-      <w:bookmarkEnd w:id="1"/>
+      <w:bookmarkEnd w:id="0"/>
     </w:p>
     <w:p>
-      <w:r>
-        <w:t>ArmadilloJava p</w:t>
+      <w:proofErr w:type="spellStart"/>
+      <w:r>
+        <w:t>ArmadilloJava</w:t>
+      </w:r>
+      <w:proofErr w:type="spellEnd"/>
+      <w:r>
+        <w:t xml:space="preserve"> p</w:t>
       </w:r>
       <w:r>
         <w:t>rovides Java based interfaces simila</w:t>
@@ -1632,7 +1643,15 @@
         <w:t xml:space="preserve"> C++ further on</w:t>
       </w:r>
       <w:r>
-        <w:t>) by Conrad Sanderson et al., NICTA, Australia.</w:t>
+        <w:t xml:space="preserve">) by Conrad Sanderson et al., NICTA, </w:t>
+      </w:r>
+      <w:proofErr w:type="gramStart"/>
+      <w:r>
+        <w:t>Australia</w:t>
+      </w:r>
+      <w:proofErr w:type="gramEnd"/>
+      <w:r>
+        <w:t>.</w:t>
       </w:r>
       <w:r>
         <w:t xml:space="preserve"> </w:t>
@@ -1643,8 +1662,13 @@
         <w:t>The</w:t>
       </w:r>
       <w:r>
-        <w:t xml:space="preserve"> ArmadilloJava</w:t>
-      </w:r>
+        <w:t xml:space="preserve"> </w:t>
+      </w:r>
+      <w:proofErr w:type="spellStart"/>
+      <w:r>
+        <w:t>ArmadilloJava</w:t>
+      </w:r>
+      <w:proofErr w:type="spellEnd"/>
       <w:r>
         <w:t xml:space="preserve"> library is </w:t>
       </w:r>
@@ -1740,12 +1764,14 @@
       <w:r>
         <w:t xml:space="preserve">A single class called </w:t>
       </w:r>
+      <w:proofErr w:type="spellStart"/>
       <w:r>
         <w:rPr>
           <w:rStyle w:val="IntensiveHervorhebung"/>
         </w:rPr>
         <w:t>Arma</w:t>
       </w:r>
+      <w:proofErr w:type="spellEnd"/>
       <w:r>
         <w:t xml:space="preserve"> </w:t>
       </w:r>
@@ -1802,12 +1828,14 @@
       <w:r>
         <w:t xml:space="preserve"> calculations (Called </w:t>
       </w:r>
+      <w:proofErr w:type="spellStart"/>
       <w:r>
         <w:rPr>
           <w:rStyle w:val="IntensiveHervorhebung"/>
         </w:rPr>
         <w:t>RunningStat</w:t>
       </w:r>
+      <w:proofErr w:type="spellEnd"/>
       <w:r>
         <w:t xml:space="preserve"> </w:t>
       </w:r>
@@ -1817,24 +1845,28 @@
       <w:r>
         <w:t xml:space="preserve"> </w:t>
       </w:r>
+      <w:proofErr w:type="spellStart"/>
       <w:r>
         <w:rPr>
           <w:rStyle w:val="IntensiveHervorhebung"/>
         </w:rPr>
         <w:t>RunningStatVec</w:t>
       </w:r>
+      <w:proofErr w:type="spellEnd"/>
       <w:r>
         <w:t xml:space="preserve"> </w:t>
       </w:r>
       <w:r>
         <w:t xml:space="preserve">for vector inputs) and CPU time measurements (called </w:t>
       </w:r>
+      <w:proofErr w:type="spellStart"/>
       <w:r>
         <w:rPr>
           <w:rStyle w:val="IntensiveHervorhebung"/>
         </w:rPr>
         <w:t>WallClock</w:t>
       </w:r>
+      <w:proofErr w:type="spellEnd"/>
       <w:r>
         <w:t>)</w:t>
       </w:r>
@@ -1846,12 +1878,14 @@
       <w:r>
         <w:t xml:space="preserve">methods within </w:t>
       </w:r>
+      <w:proofErr w:type="spellStart"/>
       <w:r>
         <w:rPr>
           <w:rStyle w:val="IntensiveHervorhebung"/>
         </w:rPr>
         <w:t>Arma</w:t>
       </w:r>
+      <w:proofErr w:type="spellEnd"/>
       <w:r>
         <w:t xml:space="preserve"> are</w:t>
       </w:r>
@@ -1898,7 +1932,7 @@
         <w:pStyle w:val="Titel"/>
         <w:outlineLvl w:val="0"/>
       </w:pPr>
-      <w:bookmarkStart w:id="2" w:name="_Toc387534989"/>
+      <w:bookmarkStart w:id="1" w:name="_Toc387534989"/>
       <w:r>
         <w:lastRenderedPageBreak/>
         <w:t>Features to</w:t>
@@ -1909,7 +1943,7 @@
       <w:r>
         <w:t>e tested</w:t>
       </w:r>
-      <w:bookmarkEnd w:id="2"/>
+      <w:bookmarkEnd w:id="1"/>
     </w:p>
     <w:p>
       <w:r>
@@ -1993,12 +2027,14 @@
           <w:rStyle w:val="IntensiveHervorhebung"/>
         </w:rPr>
       </w:pPr>
+      <w:proofErr w:type="spellStart"/>
       <w:r>
         <w:rPr>
           <w:rStyle w:val="IntensiveHervorhebung"/>
         </w:rPr>
         <w:t>Arma</w:t>
       </w:r>
+      <w:proofErr w:type="spellEnd"/>
     </w:p>
     <w:p>
       <w:pPr>
@@ -2029,12 +2065,14 @@
           <w:rStyle w:val="IntensiveHervorhebung"/>
         </w:rPr>
       </w:pPr>
+      <w:proofErr w:type="spellStart"/>
       <w:r>
         <w:rPr>
           <w:rStyle w:val="IntensiveHervorhebung"/>
         </w:rPr>
         <w:t>RunningStat</w:t>
       </w:r>
+      <w:proofErr w:type="spellEnd"/>
     </w:p>
     <w:p>
       <w:pPr>
@@ -2047,11 +2085,19 @@
           <w:rStyle w:val="IntensiveHervorhebung"/>
         </w:rPr>
       </w:pPr>
+      <w:proofErr w:type="spellStart"/>
       <w:r>
         <w:rPr>
           <w:rStyle w:val="IntensiveHervorhebung"/>
         </w:rPr>
-        <w:t xml:space="preserve">RunningStatVec </w:t>
+        <w:t>RunningStatVec</w:t>
+      </w:r>
+      <w:proofErr w:type="spellEnd"/>
+      <w:r>
+        <w:rPr>
+          <w:rStyle w:val="IntensiveHervorhebung"/>
+        </w:rPr>
+        <w:t xml:space="preserve"> </w:t>
       </w:r>
     </w:p>
     <w:p>
@@ -2065,16 +2111,26 @@
           <w:rStyle w:val="IntensiveHervorhebung"/>
         </w:rPr>
       </w:pPr>
+      <w:proofErr w:type="spellStart"/>
       <w:r>
         <w:rPr>
           <w:rStyle w:val="IntensiveHervorhebung"/>
         </w:rPr>
         <w:t>WallClock</w:t>
       </w:r>
+      <w:proofErr w:type="spellEnd"/>
     </w:p>
     <w:p>
       <w:r>
-        <w:t xml:space="preserve">… are to be tested regarding their </w:t>
+        <w:t xml:space="preserve">… </w:t>
+      </w:r>
+      <w:proofErr w:type="gramStart"/>
+      <w:r>
+        <w:t>are</w:t>
+      </w:r>
+      <w:proofErr w:type="gramEnd"/>
+      <w:r>
+        <w:t xml:space="preserve"> to be tested regarding their </w:t>
       </w:r>
       <w:r>
         <w:t>mathematical correctness of the implemented method and the API compatibility towards Armadillo C++.</w:t>
@@ -2124,8 +2180,21 @@
         </m:r>
       </m:oMath>
       <w:r>
-        <w:t xml:space="preserve"> is classified as the correct result compared to a pre-calculated result </w:t>
-      </w:r>
+        <w:t xml:space="preserve"> is classified as the correct res</w:t>
+      </w:r>
+      <w:proofErr w:type="spellStart"/>
+      <w:r>
+        <w:t>ult</w:t>
+      </w:r>
+      <w:proofErr w:type="spellEnd"/>
+      <w:r>
+        <w:t xml:space="preserve"> compared to a pre-calculated </w:t>
+      </w:r>
+      <w:proofErr w:type="gramStart"/>
+      <w:r>
+        <w:t xml:space="preserve">result </w:t>
+      </w:r>
+      <w:proofErr w:type="gramEnd"/>
       <m:oMath>
         <m:r>
           <w:rPr>
@@ -2316,7 +2385,21 @@
         <w:rPr>
           <w:rFonts w:eastAsiaTheme="minorEastAsia"/>
         </w:rPr>
-        <w:t xml:space="preserve"> by ArmadilloJava.</w:t>
+        <w:t xml:space="preserve"> by </w:t>
+      </w:r>
+      <w:proofErr w:type="spellStart"/>
+      <w:r>
+        <w:rPr>
+          <w:rFonts w:eastAsiaTheme="minorEastAsia"/>
+        </w:rPr>
+        <w:t>ArmadilloJava</w:t>
+      </w:r>
+      <w:proofErr w:type="spellEnd"/>
+      <w:r>
+        <w:rPr>
+          <w:rFonts w:eastAsiaTheme="minorEastAsia"/>
+        </w:rPr>
+        <w:t>.</w:t>
       </w:r>
     </w:p>
     <w:p>
@@ -2389,8 +2472,16 @@
         <w:rPr>
           <w:b/>
         </w:rPr>
-        <w:t>Oracle Java JDK and OpenJDK</w:t>
-      </w:r>
+        <w:t xml:space="preserve">Oracle Java JDK and </w:t>
+      </w:r>
+      <w:proofErr w:type="spellStart"/>
+      <w:r>
+        <w:rPr>
+          <w:b/>
+        </w:rPr>
+        <w:t>OpenJDK</w:t>
+      </w:r>
+      <w:proofErr w:type="spellEnd"/>
       <w:r>
         <w:rPr>
           <w:b/>
@@ -2406,7 +2497,7 @@
         <w:pStyle w:val="Titel"/>
         <w:outlineLvl w:val="0"/>
       </w:pPr>
-      <w:bookmarkStart w:id="3" w:name="_Toc387534990"/>
+      <w:bookmarkStart w:id="2" w:name="_Toc387534990"/>
       <w:r>
         <w:lastRenderedPageBreak/>
         <w:t>Features not to</w:t>
@@ -2417,7 +2508,7 @@
       <w:r>
         <w:t>e tested</w:t>
       </w:r>
-      <w:bookmarkEnd w:id="3"/>
+      <w:bookmarkEnd w:id="2"/>
     </w:p>
     <w:p>
       <w:pPr>
@@ -2428,7 +2519,15 @@
         </w:numPr>
       </w:pPr>
       <w:r>
-        <w:t>It is not tested whether the computation time is similar between ArmadilloJava and Armadillo C++ (As we always expect the C</w:t>
+        <w:t xml:space="preserve">It is not tested whether the computation time is similar between </w:t>
+      </w:r>
+      <w:proofErr w:type="spellStart"/>
+      <w:r>
+        <w:t>ArmadilloJava</w:t>
+      </w:r>
+      <w:proofErr w:type="spellEnd"/>
+      <w:r>
+        <w:t xml:space="preserve"> and Armadillo C++ (As we always expect the C</w:t>
       </w:r>
       <w:r>
         <w:t>++ implementation to be faster) …</w:t>
@@ -2480,7 +2579,15 @@
         <w:t>…</w:t>
       </w:r>
       <w:r>
-        <w:t xml:space="preserve"> nor is verified if both libraries can make use of the same precompiled LAPACK/BLAS libraries.</w:t>
+        <w:t xml:space="preserve"> </w:t>
+      </w:r>
+      <w:proofErr w:type="gramStart"/>
+      <w:r>
+        <w:t>nor</w:t>
+      </w:r>
+      <w:proofErr w:type="gramEnd"/>
+      <w:r>
+        <w:t xml:space="preserve"> is verified if both libraries can make use of the same precompiled LAPACK/BLAS libraries.</w:t>
       </w:r>
       <w:r>
         <w:br w:type="page"/>
@@ -2491,12 +2598,12 @@
         <w:pStyle w:val="Titel"/>
         <w:outlineLvl w:val="0"/>
       </w:pPr>
-      <w:bookmarkStart w:id="4" w:name="_Toc387534991"/>
+      <w:bookmarkStart w:id="3" w:name="_Toc387534991"/>
       <w:r>
         <w:lastRenderedPageBreak/>
         <w:t>Approach</w:t>
       </w:r>
-      <w:bookmarkEnd w:id="4"/>
+      <w:bookmarkEnd w:id="3"/>
     </w:p>
     <w:p>
       <w:r>
@@ -2509,12 +2616,14 @@
         <w:t xml:space="preserve">build with a recent version of </w:t>
       </w:r>
       <w:hyperlink r:id="rId9" w:history="1">
+        <w:proofErr w:type="spellStart"/>
         <w:r>
           <w:rPr>
             <w:rStyle w:val="Hyperlink"/>
           </w:rPr>
           <w:t>jUnit</w:t>
         </w:r>
+        <w:proofErr w:type="spellEnd"/>
       </w:hyperlink>
       <w:r>
         <w:t>. A</w:t>
@@ -2545,7 +2654,15 @@
         <w:t xml:space="preserve">The tests are organised by the different types of methods to be tested. </w:t>
       </w:r>
       <w:r>
-        <w:t xml:space="preserve">The functions within ArmadilloJava are </w:t>
+        <w:t xml:space="preserve">The functions within </w:t>
+      </w:r>
+      <w:proofErr w:type="spellStart"/>
+      <w:r>
+        <w:t>ArmadilloJava</w:t>
+      </w:r>
+      <w:proofErr w:type="spellEnd"/>
+      <w:r>
+        <w:t xml:space="preserve"> are </w:t>
       </w:r>
       <w:r>
         <w:t xml:space="preserve">firstly </w:t>
@@ -2581,7 +2698,15 @@
     </w:p>
     <w:p>
       <w:r>
-        <w:t>Summed up, the methods within ArmadilloJava are classified as:</w:t>
+        <w:t xml:space="preserve">Summed up, the methods within </w:t>
+      </w:r>
+      <w:proofErr w:type="spellStart"/>
+      <w:r>
+        <w:t>ArmadilloJava</w:t>
+      </w:r>
+      <w:proofErr w:type="spellEnd"/>
+      <w:r>
+        <w:t xml:space="preserve"> are classified as:</w:t>
       </w:r>
     </w:p>
     <w:p>
@@ -2634,12 +2759,14 @@
       <w:r>
         <w:t xml:space="preserve"> </w:t>
       </w:r>
+      <w:proofErr w:type="spellStart"/>
       <w:r>
         <w:rPr>
           <w:rStyle w:val="IntensiveHervorhebung"/>
         </w:rPr>
         <w:t>Arma</w:t>
       </w:r>
+      <w:proofErr w:type="spellEnd"/>
       <w:r>
         <w:rPr>
           <w:rStyle w:val="IntensiveHervorhebung"/>
@@ -2712,12 +2839,14 @@
       <w:r>
         <w:t>In-place operations (</w:t>
       </w:r>
+      <w:proofErr w:type="spellStart"/>
       <w:r>
         <w:rPr>
           <w:rStyle w:val="IntensiveHervorhebung"/>
         </w:rPr>
         <w:t>inplace_trans</w:t>
       </w:r>
+      <w:proofErr w:type="spellEnd"/>
       <w:r>
         <w:t xml:space="preserve"> </w:t>
       </w:r>
@@ -2757,30 +2886,36 @@
       <w:r>
         <w:t xml:space="preserve">s present in </w:t>
       </w:r>
+      <w:proofErr w:type="spellStart"/>
       <w:r>
         <w:rPr>
           <w:rStyle w:val="IntensiveHervorhebung"/>
         </w:rPr>
         <w:t>RunningStat</w:t>
       </w:r>
+      <w:proofErr w:type="spellEnd"/>
       <w:r>
         <w:t xml:space="preserve">, </w:t>
       </w:r>
+      <w:proofErr w:type="spellStart"/>
       <w:r>
         <w:rPr>
           <w:rStyle w:val="IntensiveHervorhebung"/>
         </w:rPr>
         <w:t>RunningStatVec</w:t>
       </w:r>
+      <w:proofErr w:type="spellEnd"/>
       <w:r>
         <w:t xml:space="preserve"> and </w:t>
       </w:r>
+      <w:proofErr w:type="spellStart"/>
       <w:r>
         <w:rPr>
           <w:rStyle w:val="IntensiveHervorhebung"/>
         </w:rPr>
         <w:t>WallClock</w:t>
       </w:r>
+      <w:proofErr w:type="spellEnd"/>
       <w:r>
         <w:t>)</w:t>
       </w:r>
@@ -2789,11 +2924,11 @@
       <w:pPr>
         <w:pStyle w:val="berschrift1"/>
       </w:pPr>
-      <w:bookmarkStart w:id="5" w:name="_Toc387534992"/>
+      <w:bookmarkStart w:id="4" w:name="_Toc387534992"/>
       <w:r>
         <w:t>Input types</w:t>
       </w:r>
-      <w:bookmarkEnd w:id="5"/>
+      <w:bookmarkEnd w:id="4"/>
     </w:p>
     <w:p>
       <w:r>
@@ -2805,9 +2940,11 @@
       <w:r>
         <w:t xml:space="preserve"> types of input values are used within </w:t>
       </w:r>
+      <w:proofErr w:type="spellStart"/>
       <w:r>
         <w:t>ArmadilloJava</w:t>
       </w:r>
+      <w:proofErr w:type="spellEnd"/>
       <w:r>
         <w:t>:</w:t>
       </w:r>
@@ -2823,8 +2960,13 @@
           <w:tab w:val="left" w:pos="2268"/>
         </w:tabs>
       </w:pPr>
-      <w:r>
-        <w:t xml:space="preserve">int  </w:t>
+      <w:proofErr w:type="spellStart"/>
+      <w:r>
+        <w:t>int</w:t>
+      </w:r>
+      <w:proofErr w:type="spellEnd"/>
+      <w:r>
+        <w:t xml:space="preserve">  </w:t>
       </w:r>
       <w:r>
         <w:tab/>
@@ -2922,9 +3064,11 @@
           <w:tab w:val="left" w:pos="2268"/>
         </w:tabs>
       </w:pPr>
+      <w:proofErr w:type="spellStart"/>
       <w:r>
         <w:t>AbstractMat</w:t>
       </w:r>
+      <w:proofErr w:type="spellEnd"/>
       <w:r>
         <w:tab/>
         <w:t>Class for general real valued dense matrices/vectors</w:t>
@@ -2963,9 +3107,11 @@
           <w:tab w:val="left" w:pos="2268"/>
         </w:tabs>
       </w:pPr>
+      <w:proofErr w:type="spellStart"/>
       <w:r>
         <w:t>AbstractVector</w:t>
       </w:r>
+      <w:proofErr w:type="spellEnd"/>
       <w:r>
         <w:t xml:space="preserve"> </w:t>
       </w:r>
@@ -3059,7 +3205,14 @@
       </w:r>
       <w:r>
         <w:tab/>
-        <w:t xml:space="preserve">Enum to </w:t>
+      </w:r>
+      <w:proofErr w:type="spellStart"/>
+      <w:r>
+        <w:t>Enum</w:t>
+      </w:r>
+      <w:proofErr w:type="spellEnd"/>
+      <w:r>
+        <w:t xml:space="preserve"> to </w:t>
       </w:r>
       <w:r>
         <w:t>specify unary and</w:t>
@@ -3084,6 +3237,7 @@
           <w:lang w:eastAsia="en-GB"/>
         </w:rPr>
       </w:pPr>
+      <w:proofErr w:type="spellStart"/>
       <w:r>
         <w:rPr>
           <w:rFonts w:ascii="Calibri" w:eastAsia="Times New Roman" w:hAnsi="Calibri" w:cs="Times New Roman"/>
@@ -3092,6 +3246,7 @@
         </w:rPr>
         <w:t>OutputStream</w:t>
       </w:r>
+      <w:proofErr w:type="spellEnd"/>
       <w:r>
         <w:t xml:space="preserve"> </w:t>
       </w:r>
@@ -3116,6 +3271,7 @@
           <w:lang w:eastAsia="en-GB"/>
         </w:rPr>
       </w:pPr>
+      <w:proofErr w:type="spellStart"/>
       <w:r>
         <w:rPr>
           <w:rFonts w:ascii="Calibri" w:eastAsia="Times New Roman" w:hAnsi="Calibri" w:cs="Times New Roman"/>
@@ -3124,6 +3280,7 @@
         </w:rPr>
         <w:t>InputStream</w:t>
       </w:r>
+      <w:proofErr w:type="spellEnd"/>
       <w:r>
         <w:t xml:space="preserve"> </w:t>
       </w:r>
@@ -3148,6 +3305,7 @@
           <w:lang w:eastAsia="en-GB"/>
         </w:rPr>
       </w:pPr>
+      <w:proofErr w:type="spellStart"/>
       <w:r>
         <w:rPr>
           <w:rFonts w:ascii="Calibri" w:eastAsia="Times New Roman" w:hAnsi="Calibri" w:cs="Times New Roman"/>
@@ -3156,12 +3314,20 @@
         </w:rPr>
         <w:t>FileType</w:t>
       </w:r>
+      <w:proofErr w:type="spellEnd"/>
       <w:r>
         <w:t xml:space="preserve"> </w:t>
       </w:r>
       <w:r>
         <w:tab/>
-        <w:t>Enum of supported file types for I/O-operations</w:t>
+      </w:r>
+      <w:proofErr w:type="spellStart"/>
+      <w:r>
+        <w:t>Enum</w:t>
+      </w:r>
+      <w:proofErr w:type="spellEnd"/>
+      <w:r>
+        <w:t xml:space="preserve"> of supported file types for I/O-operations</w:t>
       </w:r>
     </w:p>
     <w:p>
@@ -3178,6 +3344,7 @@
           <w:rFonts w:eastAsiaTheme="minorEastAsia"/>
         </w:rPr>
       </w:pPr>
+      <w:proofErr w:type="spellStart"/>
       <w:r>
         <w:rPr>
           <w:rFonts w:ascii="Calibri" w:eastAsia="Times New Roman" w:hAnsi="Calibri" w:cs="Times New Roman"/>
@@ -3186,6 +3353,7 @@
         </w:rPr>
         <w:t>DistParam</w:t>
       </w:r>
+      <w:proofErr w:type="spellEnd"/>
       <w:r>
         <w:t xml:space="preserve"> </w:t>
       </w:r>
@@ -3218,7 +3386,14 @@
       </w:r>
       <w:r>
         <w:tab/>
-        <w:t>Enum of supported ill strategy for newly generated matrices/vectors</w:t>
+      </w:r>
+      <w:proofErr w:type="spellStart"/>
+      <w:r>
+        <w:t>Enum</w:t>
+      </w:r>
+      <w:proofErr w:type="spellEnd"/>
+      <w:r>
+        <w:t xml:space="preserve"> of supported ill strategy for newly generated matrices/vectors</w:t>
       </w:r>
     </w:p>
     <w:p>
@@ -3266,7 +3441,7 @@
     <w:tbl>
       <w:tblPr>
         <w:tblStyle w:val="MittlereSchattierung1-Akzent1"/>
-        <w:tblW w:w="0" w:type="auto"/>
+        <w:tblW w:w="9288" w:type="dxa"/>
         <w:jc w:val="center"/>
         <w:tblLayout w:type="fixed"/>
         <w:tblLook w:val="04A0" w:firstRow="1" w:lastRow="0" w:firstColumn="1" w:lastColumn="0" w:noHBand="0" w:noVBand="1"/>
@@ -3377,6 +3552,7 @@
                 <w:lang w:eastAsia="en-GB"/>
               </w:rPr>
             </w:pPr>
+            <w:proofErr w:type="spellStart"/>
             <w:r>
               <w:rPr>
                 <w:rFonts w:ascii="Calibri" w:eastAsia="Times New Roman" w:hAnsi="Calibri" w:cs="Times New Roman"/>
@@ -3385,6 +3561,7 @@
               </w:rPr>
               <w:t>ElemInd</w:t>
             </w:r>
+            <w:proofErr w:type="spellEnd"/>
           </w:p>
         </w:tc>
         <w:tc>
@@ -3403,6 +3580,7 @@
                 <w:lang w:eastAsia="en-GB"/>
               </w:rPr>
             </w:pPr>
+            <w:proofErr w:type="spellStart"/>
             <w:r>
               <w:rPr>
                 <w:rFonts w:ascii="Calibri" w:eastAsia="Times New Roman" w:hAnsi="Calibri" w:cs="Times New Roman"/>
@@ -3411,6 +3589,7 @@
               </w:rPr>
               <w:t>int</w:t>
             </w:r>
+            <w:proofErr w:type="spellEnd"/>
           </w:p>
         </w:tc>
         <w:tc>
@@ -3462,6 +3641,7 @@
                 <w:lang w:eastAsia="en-GB"/>
               </w:rPr>
             </w:pPr>
+            <w:proofErr w:type="spellStart"/>
             <w:r>
               <w:rPr>
                 <w:rFonts w:ascii="Calibri" w:eastAsia="Times New Roman" w:hAnsi="Calibri" w:cs="Times New Roman"/>
@@ -3470,6 +3650,7 @@
               </w:rPr>
               <w:t>ColInd</w:t>
             </w:r>
+            <w:proofErr w:type="spellEnd"/>
           </w:p>
         </w:tc>
         <w:tc>
@@ -3488,6 +3669,7 @@
                 <w:lang w:eastAsia="en-GB"/>
               </w:rPr>
             </w:pPr>
+            <w:proofErr w:type="spellStart"/>
             <w:r>
               <w:rPr>
                 <w:rFonts w:ascii="Calibri" w:eastAsia="Times New Roman" w:hAnsi="Calibri" w:cs="Times New Roman"/>
@@ -3496,6 +3678,7 @@
               </w:rPr>
               <w:t>int</w:t>
             </w:r>
+            <w:proofErr w:type="spellEnd"/>
           </w:p>
         </w:tc>
         <w:tc>
@@ -3547,6 +3730,7 @@
                 <w:lang w:eastAsia="en-GB"/>
               </w:rPr>
             </w:pPr>
+            <w:proofErr w:type="spellStart"/>
             <w:r>
               <w:rPr>
                 <w:rFonts w:ascii="Calibri" w:eastAsia="Times New Roman" w:hAnsi="Calibri" w:cs="Times New Roman"/>
@@ -3555,6 +3739,7 @@
               </w:rPr>
               <w:t>ExtColInd</w:t>
             </w:r>
+            <w:proofErr w:type="spellEnd"/>
           </w:p>
         </w:tc>
         <w:tc>
@@ -3573,6 +3758,7 @@
                 <w:lang w:eastAsia="en-GB"/>
               </w:rPr>
             </w:pPr>
+            <w:proofErr w:type="spellStart"/>
             <w:r>
               <w:rPr>
                 <w:rFonts w:ascii="Calibri" w:eastAsia="Times New Roman" w:hAnsi="Calibri" w:cs="Times New Roman"/>
@@ -3581,6 +3767,7 @@
               </w:rPr>
               <w:t>int</w:t>
             </w:r>
+            <w:proofErr w:type="spellEnd"/>
           </w:p>
         </w:tc>
         <w:tc>
@@ -3632,6 +3819,7 @@
                 <w:lang w:eastAsia="en-GB"/>
               </w:rPr>
             </w:pPr>
+            <w:proofErr w:type="spellStart"/>
             <w:r>
               <w:rPr>
                 <w:rFonts w:ascii="Calibri" w:eastAsia="Times New Roman" w:hAnsi="Calibri" w:cs="Times New Roman"/>
@@ -3640,6 +3828,7 @@
               </w:rPr>
               <w:t>RowInd</w:t>
             </w:r>
+            <w:proofErr w:type="spellEnd"/>
           </w:p>
         </w:tc>
         <w:tc>
@@ -3658,6 +3847,7 @@
                 <w:lang w:eastAsia="en-GB"/>
               </w:rPr>
             </w:pPr>
+            <w:proofErr w:type="spellStart"/>
             <w:r>
               <w:rPr>
                 <w:rFonts w:ascii="Calibri" w:eastAsia="Times New Roman" w:hAnsi="Calibri" w:cs="Times New Roman"/>
@@ -3666,6 +3856,7 @@
               </w:rPr>
               <w:t>int</w:t>
             </w:r>
+            <w:proofErr w:type="spellEnd"/>
           </w:p>
         </w:tc>
         <w:tc>
@@ -3717,6 +3908,7 @@
                 <w:lang w:eastAsia="en-GB"/>
               </w:rPr>
             </w:pPr>
+            <w:proofErr w:type="spellStart"/>
             <w:r>
               <w:rPr>
                 <w:rFonts w:ascii="Calibri" w:eastAsia="Times New Roman" w:hAnsi="Calibri" w:cs="Times New Roman"/>
@@ -3725,6 +3917,7 @@
               </w:rPr>
               <w:t>ExtRowInd</w:t>
             </w:r>
+            <w:proofErr w:type="spellEnd"/>
           </w:p>
         </w:tc>
         <w:tc>
@@ -3743,6 +3936,7 @@
                 <w:lang w:eastAsia="en-GB"/>
               </w:rPr>
             </w:pPr>
+            <w:proofErr w:type="spellStart"/>
             <w:r>
               <w:rPr>
                 <w:rFonts w:ascii="Calibri" w:eastAsia="Times New Roman" w:hAnsi="Calibri" w:cs="Times New Roman"/>
@@ -3751,6 +3945,7 @@
               </w:rPr>
               <w:t>int</w:t>
             </w:r>
+            <w:proofErr w:type="spellEnd"/>
           </w:p>
         </w:tc>
         <w:tc>
@@ -3802,6 +3997,7 @@
                 <w:lang w:eastAsia="en-GB"/>
               </w:rPr>
             </w:pPr>
+            <w:proofErr w:type="spellStart"/>
             <w:r>
               <w:rPr>
                 <w:rFonts w:ascii="Calibri" w:eastAsia="Times New Roman" w:hAnsi="Calibri" w:cs="Times New Roman"/>
@@ -3810,6 +4006,7 @@
               </w:rPr>
               <w:t>NumElems</w:t>
             </w:r>
+            <w:proofErr w:type="spellEnd"/>
           </w:p>
         </w:tc>
         <w:tc>
@@ -3828,6 +4025,7 @@
                 <w:lang w:eastAsia="en-GB"/>
               </w:rPr>
             </w:pPr>
+            <w:proofErr w:type="spellStart"/>
             <w:r>
               <w:rPr>
                 <w:rFonts w:ascii="Calibri" w:eastAsia="Times New Roman" w:hAnsi="Calibri" w:cs="Times New Roman"/>
@@ -3836,6 +4034,7 @@
               </w:rPr>
               <w:t>int</w:t>
             </w:r>
+            <w:proofErr w:type="spellEnd"/>
           </w:p>
         </w:tc>
         <w:tc>
@@ -3887,6 +4086,7 @@
                 <w:lang w:eastAsia="en-GB"/>
               </w:rPr>
             </w:pPr>
+            <w:proofErr w:type="spellStart"/>
             <w:r>
               <w:rPr>
                 <w:rFonts w:ascii="Calibri" w:eastAsia="Times New Roman" w:hAnsi="Calibri" w:cs="Times New Roman"/>
@@ -3895,6 +4095,7 @@
               </w:rPr>
               <w:t>NumCols</w:t>
             </w:r>
+            <w:proofErr w:type="spellEnd"/>
           </w:p>
         </w:tc>
         <w:tc>
@@ -3913,6 +4114,7 @@
                 <w:lang w:eastAsia="en-GB"/>
               </w:rPr>
             </w:pPr>
+            <w:proofErr w:type="spellStart"/>
             <w:r>
               <w:rPr>
                 <w:rFonts w:ascii="Calibri" w:eastAsia="Times New Roman" w:hAnsi="Calibri" w:cs="Times New Roman"/>
@@ -3921,6 +4123,7 @@
               </w:rPr>
               <w:t>int</w:t>
             </w:r>
+            <w:proofErr w:type="spellEnd"/>
           </w:p>
         </w:tc>
         <w:tc>
@@ -3972,6 +4175,7 @@
                 <w:lang w:eastAsia="en-GB"/>
               </w:rPr>
             </w:pPr>
+            <w:proofErr w:type="spellStart"/>
             <w:r>
               <w:rPr>
                 <w:rFonts w:ascii="Calibri" w:eastAsia="Times New Roman" w:hAnsi="Calibri" w:cs="Times New Roman"/>
@@ -3980,6 +4184,7 @@
               </w:rPr>
               <w:t>NumRows</w:t>
             </w:r>
+            <w:proofErr w:type="spellEnd"/>
           </w:p>
         </w:tc>
         <w:tc>
@@ -3998,6 +4203,7 @@
                 <w:lang w:eastAsia="en-GB"/>
               </w:rPr>
             </w:pPr>
+            <w:proofErr w:type="spellStart"/>
             <w:r>
               <w:rPr>
                 <w:rFonts w:ascii="Calibri" w:eastAsia="Times New Roman" w:hAnsi="Calibri" w:cs="Times New Roman"/>
@@ -4006,6 +4212,7 @@
               </w:rPr>
               <w:t>int</w:t>
             </w:r>
+            <w:proofErr w:type="spellEnd"/>
           </w:p>
         </w:tc>
         <w:tc>
@@ -4083,6 +4290,7 @@
                 <w:lang w:eastAsia="en-GB"/>
               </w:rPr>
             </w:pPr>
+            <w:proofErr w:type="spellStart"/>
             <w:r>
               <w:rPr>
                 <w:rFonts w:ascii="Calibri" w:eastAsia="Times New Roman" w:hAnsi="Calibri" w:cs="Times New Roman"/>
@@ -4091,6 +4299,7 @@
               </w:rPr>
               <w:t>int</w:t>
             </w:r>
+            <w:proofErr w:type="spellEnd"/>
           </w:p>
         </w:tc>
         <w:tc>
@@ -4168,6 +4377,7 @@
                 <w:lang w:eastAsia="en-GB"/>
               </w:rPr>
             </w:pPr>
+            <w:proofErr w:type="spellStart"/>
             <w:r>
               <w:rPr>
                 <w:rFonts w:ascii="Calibri" w:eastAsia="Times New Roman" w:hAnsi="Calibri" w:cs="Times New Roman"/>
@@ -4176,6 +4386,7 @@
               </w:rPr>
               <w:t>int</w:t>
             </w:r>
+            <w:proofErr w:type="spellEnd"/>
           </w:p>
         </w:tc>
         <w:tc>
@@ -4227,6 +4438,7 @@
                 <w:lang w:eastAsia="en-GB"/>
               </w:rPr>
             </w:pPr>
+            <w:proofErr w:type="spellStart"/>
             <w:r>
               <w:rPr>
                 <w:rFonts w:ascii="Calibri" w:eastAsia="Times New Roman" w:hAnsi="Calibri" w:cs="Times New Roman"/>
@@ -4235,6 +4447,7 @@
               </w:rPr>
               <w:t>MatNormInt</w:t>
             </w:r>
+            <w:proofErr w:type="spellEnd"/>
           </w:p>
         </w:tc>
         <w:tc>
@@ -4253,6 +4466,7 @@
                 <w:lang w:eastAsia="en-GB"/>
               </w:rPr>
             </w:pPr>
+            <w:proofErr w:type="spellStart"/>
             <w:r>
               <w:rPr>
                 <w:rFonts w:ascii="Calibri" w:eastAsia="Times New Roman" w:hAnsi="Calibri" w:cs="Times New Roman"/>
@@ -4261,6 +4475,7 @@
               </w:rPr>
               <w:t>int</w:t>
             </w:r>
+            <w:proofErr w:type="spellEnd"/>
           </w:p>
         </w:tc>
         <w:tc>
@@ -4312,6 +4527,7 @@
                 <w:lang w:eastAsia="en-GB"/>
               </w:rPr>
             </w:pPr>
+            <w:proofErr w:type="spellStart"/>
             <w:r>
               <w:rPr>
                 <w:rFonts w:ascii="Calibri" w:eastAsia="Times New Roman" w:hAnsi="Calibri" w:cs="Times New Roman"/>
@@ -4320,6 +4536,7 @@
               </w:rPr>
               <w:t>VecNormInt</w:t>
             </w:r>
+            <w:proofErr w:type="spellEnd"/>
           </w:p>
         </w:tc>
         <w:tc>
@@ -4338,6 +4555,7 @@
                 <w:lang w:eastAsia="en-GB"/>
               </w:rPr>
             </w:pPr>
+            <w:proofErr w:type="spellStart"/>
             <w:r>
               <w:rPr>
                 <w:rFonts w:ascii="Calibri" w:eastAsia="Times New Roman" w:hAnsi="Calibri" w:cs="Times New Roman"/>
@@ -4346,6 +4564,7 @@
               </w:rPr>
               <w:t>int</w:t>
             </w:r>
+            <w:proofErr w:type="spellEnd"/>
           </w:p>
         </w:tc>
         <w:tc>
@@ -4397,6 +4616,7 @@
                 <w:lang w:eastAsia="en-GB"/>
               </w:rPr>
             </w:pPr>
+            <w:proofErr w:type="spellStart"/>
             <w:r>
               <w:rPr>
                 <w:rFonts w:ascii="Calibri" w:eastAsia="Times New Roman" w:hAnsi="Calibri" w:cs="Times New Roman"/>
@@ -4405,6 +4625,7 @@
               </w:rPr>
               <w:t>GenDouble</w:t>
             </w:r>
+            <w:proofErr w:type="spellEnd"/>
           </w:p>
         </w:tc>
         <w:tc>
@@ -4481,6 +4702,7 @@
                 <w:lang w:eastAsia="en-GB"/>
               </w:rPr>
             </w:pPr>
+            <w:proofErr w:type="spellStart"/>
             <w:r>
               <w:rPr>
                 <w:rFonts w:ascii="Calibri" w:eastAsia="Times New Roman" w:hAnsi="Calibri" w:cs="Times New Roman"/>
@@ -4489,6 +4711,7 @@
               </w:rPr>
               <w:t>SinValTol</w:t>
             </w:r>
+            <w:proofErr w:type="spellEnd"/>
           </w:p>
         </w:tc>
         <w:tc>
@@ -4588,6 +4811,7 @@
                 <w:lang w:eastAsia="en-GB"/>
               </w:rPr>
             </w:pPr>
+            <w:proofErr w:type="spellStart"/>
             <w:r>
               <w:rPr>
                 <w:rFonts w:ascii="Calibri" w:eastAsia="Times New Roman" w:hAnsi="Calibri" w:cs="Times New Roman"/>
@@ -4596,6 +4820,7 @@
               </w:rPr>
               <w:t>ElemIndRange</w:t>
             </w:r>
+            <w:proofErr w:type="spellEnd"/>
           </w:p>
         </w:tc>
         <w:tc>
@@ -4673,6 +4898,7 @@
                 <w:lang w:eastAsia="en-GB"/>
               </w:rPr>
             </w:pPr>
+            <w:proofErr w:type="spellStart"/>
             <w:r>
               <w:rPr>
                 <w:rFonts w:ascii="Calibri" w:eastAsia="Times New Roman" w:hAnsi="Calibri" w:cs="Times New Roman"/>
@@ -4681,6 +4907,7 @@
               </w:rPr>
               <w:t>ColIndRange</w:t>
             </w:r>
+            <w:proofErr w:type="spellEnd"/>
           </w:p>
         </w:tc>
         <w:tc>
@@ -4758,6 +4985,7 @@
                 <w:lang w:eastAsia="en-GB"/>
               </w:rPr>
             </w:pPr>
+            <w:proofErr w:type="spellStart"/>
             <w:r>
               <w:rPr>
                 <w:rFonts w:ascii="Calibri" w:eastAsia="Times New Roman" w:hAnsi="Calibri" w:cs="Times New Roman"/>
@@ -4766,6 +4994,7 @@
               </w:rPr>
               <w:t>RowIndRange</w:t>
             </w:r>
+            <w:proofErr w:type="spellEnd"/>
           </w:p>
         </w:tc>
         <w:tc>
@@ -4843,6 +5072,7 @@
                 <w:lang w:eastAsia="en-GB"/>
               </w:rPr>
             </w:pPr>
+            <w:proofErr w:type="spellStart"/>
             <w:r>
               <w:rPr>
                 <w:rFonts w:ascii="Calibri" w:eastAsia="Times New Roman" w:hAnsi="Calibri" w:cs="Times New Roman"/>
@@ -4851,6 +5081,7 @@
               </w:rPr>
               <w:t>MatSize</w:t>
             </w:r>
+            <w:proofErr w:type="spellEnd"/>
           </w:p>
         </w:tc>
         <w:tc>
@@ -4928,6 +5159,7 @@
                 <w:lang w:eastAsia="en-GB"/>
               </w:rPr>
             </w:pPr>
+            <w:proofErr w:type="spellStart"/>
             <w:r>
               <w:rPr>
                 <w:rFonts w:ascii="Calibri" w:eastAsia="Times New Roman" w:hAnsi="Calibri" w:cs="Times New Roman"/>
@@ -4936,6 +5168,7 @@
               </w:rPr>
               <w:t>GenMat</w:t>
             </w:r>
+            <w:proofErr w:type="spellEnd"/>
           </w:p>
         </w:tc>
         <w:tc>
@@ -5029,6 +5262,7 @@
                 <w:lang w:eastAsia="en-GB"/>
               </w:rPr>
             </w:pPr>
+            <w:proofErr w:type="spellStart"/>
             <w:r>
               <w:rPr>
                 <w:rFonts w:ascii="Calibri" w:eastAsia="Times New Roman" w:hAnsi="Calibri" w:cs="Times New Roman"/>
@@ -5037,6 +5271,7 @@
               </w:rPr>
               <w:t>SquMat</w:t>
             </w:r>
+            <w:proofErr w:type="spellEnd"/>
           </w:p>
         </w:tc>
         <w:tc>
@@ -5114,6 +5349,7 @@
                 <w:lang w:eastAsia="en-GB"/>
               </w:rPr>
             </w:pPr>
+            <w:proofErr w:type="spellStart"/>
             <w:r>
               <w:rPr>
                 <w:rFonts w:ascii="Calibri" w:eastAsia="Times New Roman" w:hAnsi="Calibri" w:cs="Times New Roman"/>
@@ -5122,6 +5358,7 @@
               </w:rPr>
               <w:t>InvMat</w:t>
             </w:r>
+            <w:proofErr w:type="spellEnd"/>
           </w:p>
         </w:tc>
         <w:tc>
@@ -5172,7 +5409,15 @@
                 <w:color w:val="000000"/>
                 <w:lang w:eastAsia="en-GB"/>
               </w:rPr>
-              <w:t>Invertable matrix input</w:t>
+              <w:t>Invertible</w:t>
+            </w:r>
+            <w:r>
+              <w:rPr>
+                <w:rFonts w:ascii="Calibri" w:eastAsia="Times New Roman" w:hAnsi="Calibri" w:cs="Times New Roman"/>
+                <w:color w:val="000000"/>
+                <w:lang w:eastAsia="en-GB"/>
+              </w:rPr>
+              <w:t xml:space="preserve"> matrix input</w:t>
             </w:r>
           </w:p>
         </w:tc>
@@ -5199,6 +5444,7 @@
                 <w:lang w:eastAsia="en-GB"/>
               </w:rPr>
             </w:pPr>
+            <w:proofErr w:type="spellStart"/>
             <w:r>
               <w:rPr>
                 <w:rFonts w:ascii="Calibri" w:eastAsia="Times New Roman" w:hAnsi="Calibri" w:cs="Times New Roman"/>
@@ -5207,6 +5453,7 @@
               </w:rPr>
               <w:t>SymMat</w:t>
             </w:r>
+            <w:proofErr w:type="spellEnd"/>
           </w:p>
         </w:tc>
         <w:tc>
@@ -5284,6 +5531,7 @@
                 <w:lang w:eastAsia="en-GB"/>
               </w:rPr>
             </w:pPr>
+            <w:proofErr w:type="spellStart"/>
             <w:r>
               <w:rPr>
                 <w:rFonts w:ascii="Calibri" w:eastAsia="Times New Roman" w:hAnsi="Calibri" w:cs="Times New Roman"/>
@@ -5292,6 +5540,7 @@
               </w:rPr>
               <w:t>SymPDMat</w:t>
             </w:r>
+            <w:proofErr w:type="spellEnd"/>
           </w:p>
         </w:tc>
         <w:tc>
@@ -5369,6 +5618,7 @@
                 <w:lang w:eastAsia="en-GB"/>
               </w:rPr>
             </w:pPr>
+            <w:proofErr w:type="spellStart"/>
             <w:r>
               <w:rPr>
                 <w:rFonts w:ascii="Calibri" w:eastAsia="Times New Roman" w:hAnsi="Calibri" w:cs="Times New Roman"/>
@@ -5377,6 +5627,7 @@
               </w:rPr>
               <w:t>LogicMat</w:t>
             </w:r>
+            <w:proofErr w:type="spellEnd"/>
           </w:p>
         </w:tc>
         <w:tc>
@@ -5429,6 +5680,8 @@
               </w:rPr>
               <w:t>Logical matrix</w:t>
             </w:r>
+            <w:bookmarkStart w:id="5" w:name="_GoBack"/>
+            <w:bookmarkEnd w:id="5"/>
           </w:p>
         </w:tc>
       </w:tr>
@@ -5454,6 +5707,7 @@
                 <w:lang w:eastAsia="en-GB"/>
               </w:rPr>
             </w:pPr>
+            <w:proofErr w:type="spellStart"/>
             <w:r>
               <w:rPr>
                 <w:rFonts w:ascii="Calibri" w:eastAsia="Times New Roman" w:hAnsi="Calibri" w:cs="Times New Roman"/>
@@ -5462,6 +5716,7 @@
               </w:rPr>
               <w:t>OOMat</w:t>
             </w:r>
+            <w:proofErr w:type="spellEnd"/>
           </w:p>
         </w:tc>
         <w:tc>
@@ -5539,6 +5794,7 @@
                 <w:lang w:eastAsia="en-GB"/>
               </w:rPr>
             </w:pPr>
+            <w:proofErr w:type="spellStart"/>
             <w:r>
               <w:rPr>
                 <w:rFonts w:ascii="Calibri" w:eastAsia="Times New Roman" w:hAnsi="Calibri" w:cs="Times New Roman"/>
@@ -5547,6 +5803,7 @@
               </w:rPr>
               <w:t>GenColVec</w:t>
             </w:r>
+            <w:proofErr w:type="spellEnd"/>
           </w:p>
         </w:tc>
         <w:tc>
@@ -5624,6 +5881,7 @@
                 <w:lang w:eastAsia="en-GB"/>
               </w:rPr>
             </w:pPr>
+            <w:proofErr w:type="spellStart"/>
             <w:r>
               <w:rPr>
                 <w:rFonts w:ascii="Calibri" w:eastAsia="Times New Roman" w:hAnsi="Calibri" w:cs="Times New Roman"/>
@@ -5632,6 +5890,7 @@
               </w:rPr>
               <w:t>MonColVec</w:t>
             </w:r>
+            <w:proofErr w:type="spellEnd"/>
           </w:p>
         </w:tc>
         <w:tc>
@@ -5709,6 +5968,7 @@
                 <w:lang w:eastAsia="en-GB"/>
               </w:rPr>
             </w:pPr>
+            <w:proofErr w:type="spellStart"/>
             <w:r>
               <w:rPr>
                 <w:rFonts w:ascii="Calibri" w:eastAsia="Times New Roman" w:hAnsi="Calibri" w:cs="Times New Roman"/>
@@ -5717,6 +5977,7 @@
               </w:rPr>
               <w:t>LogicColVec</w:t>
             </w:r>
+            <w:proofErr w:type="spellEnd"/>
           </w:p>
         </w:tc>
         <w:tc>
@@ -5794,6 +6055,7 @@
                 <w:lang w:eastAsia="en-GB"/>
               </w:rPr>
             </w:pPr>
+            <w:proofErr w:type="spellStart"/>
             <w:r>
               <w:rPr>
                 <w:rFonts w:ascii="Calibri" w:eastAsia="Times New Roman" w:hAnsi="Calibri" w:cs="Times New Roman"/>
@@ -5802,6 +6064,7 @@
               </w:rPr>
               <w:t>OOColVec</w:t>
             </w:r>
+            <w:proofErr w:type="spellEnd"/>
           </w:p>
         </w:tc>
         <w:tc>
@@ -5879,6 +6142,7 @@
                 <w:lang w:eastAsia="en-GB"/>
               </w:rPr>
             </w:pPr>
+            <w:proofErr w:type="spellStart"/>
             <w:r>
               <w:rPr>
                 <w:rFonts w:ascii="Calibri" w:eastAsia="Times New Roman" w:hAnsi="Calibri" w:cs="Times New Roman"/>
@@ -5887,6 +6151,7 @@
               </w:rPr>
               <w:t>GenRowVec</w:t>
             </w:r>
+            <w:proofErr w:type="spellEnd"/>
           </w:p>
         </w:tc>
         <w:tc>
@@ -5964,6 +6229,7 @@
                 <w:lang w:eastAsia="en-GB"/>
               </w:rPr>
             </w:pPr>
+            <w:proofErr w:type="spellStart"/>
             <w:r>
               <w:rPr>
                 <w:rFonts w:ascii="Calibri" w:eastAsia="Times New Roman" w:hAnsi="Calibri" w:cs="Times New Roman"/>
@@ -5972,6 +6238,7 @@
               </w:rPr>
               <w:t>MonRowVec</w:t>
             </w:r>
+            <w:proofErr w:type="spellEnd"/>
           </w:p>
         </w:tc>
         <w:tc>
@@ -6049,6 +6316,7 @@
                 <w:lang w:eastAsia="en-GB"/>
               </w:rPr>
             </w:pPr>
+            <w:proofErr w:type="spellStart"/>
             <w:r>
               <w:rPr>
                 <w:rFonts w:ascii="Calibri" w:eastAsia="Times New Roman" w:hAnsi="Calibri" w:cs="Times New Roman"/>
@@ -6057,6 +6325,7 @@
               </w:rPr>
               <w:t>LogicRowVec</w:t>
             </w:r>
+            <w:proofErr w:type="spellEnd"/>
           </w:p>
         </w:tc>
         <w:tc>
@@ -6134,6 +6403,7 @@
                 <w:lang w:eastAsia="en-GB"/>
               </w:rPr>
             </w:pPr>
+            <w:proofErr w:type="spellStart"/>
             <w:r>
               <w:rPr>
                 <w:rFonts w:ascii="Calibri" w:eastAsia="Times New Roman" w:hAnsi="Calibri" w:cs="Times New Roman"/>
@@ -6142,6 +6412,7 @@
               </w:rPr>
               <w:t>OORowVec</w:t>
             </w:r>
+            <w:proofErr w:type="spellEnd"/>
           </w:p>
         </w:tc>
         <w:tc>
@@ -6219,6 +6490,7 @@
                 <w:lang w:eastAsia="en-GB"/>
               </w:rPr>
             </w:pPr>
+            <w:proofErr w:type="spellStart"/>
             <w:r>
               <w:rPr>
                 <w:rFonts w:ascii="Calibri" w:eastAsia="Times New Roman" w:hAnsi="Calibri" w:cs="Times New Roman"/>
@@ -6227,14 +6499,7 @@
               </w:rPr>
               <w:t>ElemInds</w:t>
             </w:r>
-            <w:r>
-              <w:rPr>
-                <w:rFonts w:ascii="Calibri" w:eastAsia="Times New Roman" w:hAnsi="Calibri" w:cs="Times New Roman"/>
-                <w:color w:val="000000"/>
-                <w:lang w:eastAsia="en-GB"/>
-              </w:rPr>
-              <w:t>AsColVec</w:t>
-            </w:r>
+            <w:proofErr w:type="spellEnd"/>
           </w:p>
         </w:tc>
         <w:tc>
@@ -6285,7 +6550,15 @@
                 <w:color w:val="000000"/>
                 <w:lang w:eastAsia="en-GB"/>
               </w:rPr>
-              <w:t>Element indicies</w:t>
+              <w:t xml:space="preserve">Element </w:t>
+            </w:r>
+            <w:r>
+              <w:rPr>
+                <w:rFonts w:ascii="Calibri" w:eastAsia="Times New Roman" w:hAnsi="Calibri" w:cs="Times New Roman"/>
+                <w:color w:val="000000"/>
+                <w:lang w:eastAsia="en-GB"/>
+              </w:rPr>
+              <w:t>indices</w:t>
             </w:r>
             <w:r>
               <w:rPr>
@@ -6319,22 +6592,16 @@
                 <w:lang w:eastAsia="en-GB"/>
               </w:rPr>
             </w:pPr>
-            <w:r>
-              <w:rPr>
-                <w:rFonts w:ascii="Calibri" w:eastAsia="Times New Roman" w:hAnsi="Calibri" w:cs="Times New Roman"/>
-                <w:color w:val="000000"/>
-                <w:lang w:eastAsia="en-GB"/>
-              </w:rPr>
-              <w:t>ElemInds</w:t>
-            </w:r>
-            <w:r>
-              <w:rPr>
-                <w:rFonts w:ascii="Calibri" w:eastAsia="Times New Roman" w:hAnsi="Calibri" w:cs="Times New Roman"/>
-                <w:color w:val="000000"/>
-                <w:lang w:eastAsia="en-GB"/>
-              </w:rPr>
-              <w:t>AsRowVec</w:t>
-            </w:r>
+            <w:proofErr w:type="spellStart"/>
+            <w:r>
+              <w:rPr>
+                <w:rFonts w:ascii="Calibri" w:eastAsia="Times New Roman" w:hAnsi="Calibri" w:cs="Times New Roman"/>
+                <w:color w:val="000000"/>
+                <w:lang w:eastAsia="en-GB"/>
+              </w:rPr>
+              <w:t>ColInds</w:t>
+            </w:r>
+            <w:proofErr w:type="spellEnd"/>
           </w:p>
         </w:tc>
         <w:tc>
@@ -6358,7 +6625,7 @@
                 <w:color w:val="000000"/>
                 <w:lang w:eastAsia="en-GB"/>
               </w:rPr>
-              <w:t>Row</w:t>
+              <w:t>Col</w:t>
             </w:r>
           </w:p>
         </w:tc>
@@ -6383,15 +6650,15 @@
                 <w:color w:val="000000"/>
                 <w:lang w:eastAsia="en-GB"/>
               </w:rPr>
-              <w:t>Element indicies</w:t>
-            </w:r>
-            <w:r>
-              <w:rPr>
-                <w:rFonts w:ascii="Calibri" w:eastAsia="Times New Roman" w:hAnsi="Calibri" w:cs="Times New Roman"/>
-                <w:color w:val="000000"/>
-                <w:lang w:eastAsia="en-GB"/>
-              </w:rPr>
-              <w:t xml:space="preserve"> as row vectors</w:t>
+              <w:t>Column indices</w:t>
+            </w:r>
+            <w:r>
+              <w:rPr>
+                <w:rFonts w:ascii="Calibri" w:eastAsia="Times New Roman" w:hAnsi="Calibri" w:cs="Times New Roman"/>
+                <w:color w:val="000000"/>
+                <w:lang w:eastAsia="en-GB"/>
+              </w:rPr>
+              <w:t xml:space="preserve"> as column vectors</w:t>
             </w:r>
           </w:p>
         </w:tc>
@@ -6418,22 +6685,16 @@
                 <w:lang w:eastAsia="en-GB"/>
               </w:rPr>
             </w:pPr>
-            <w:r>
-              <w:rPr>
-                <w:rFonts w:ascii="Calibri" w:eastAsia="Times New Roman" w:hAnsi="Calibri" w:cs="Times New Roman"/>
-                <w:color w:val="000000"/>
-                <w:lang w:eastAsia="en-GB"/>
-              </w:rPr>
-              <w:t>ColInds</w:t>
-            </w:r>
-            <w:r>
-              <w:rPr>
-                <w:rFonts w:ascii="Calibri" w:eastAsia="Times New Roman" w:hAnsi="Calibri" w:cs="Times New Roman"/>
-                <w:color w:val="000000"/>
-                <w:lang w:eastAsia="en-GB"/>
-              </w:rPr>
-              <w:t>AsColVec</w:t>
-            </w:r>
+            <w:proofErr w:type="spellStart"/>
+            <w:r>
+              <w:rPr>
+                <w:rFonts w:ascii="Calibri" w:eastAsia="Times New Roman" w:hAnsi="Calibri" w:cs="Times New Roman"/>
+                <w:color w:val="000000"/>
+                <w:lang w:eastAsia="en-GB"/>
+              </w:rPr>
+              <w:t>RowInds</w:t>
+            </w:r>
+            <w:proofErr w:type="spellEnd"/>
           </w:p>
         </w:tc>
         <w:tc>
@@ -6484,7 +6745,7 @@
                 <w:color w:val="000000"/>
                 <w:lang w:eastAsia="en-GB"/>
               </w:rPr>
-              <w:t>Column indicies</w:t>
+              <w:t>Row indices</w:t>
             </w:r>
             <w:r>
               <w:rPr>
@@ -6524,15 +6785,7 @@
                 <w:color w:val="000000"/>
                 <w:lang w:eastAsia="en-GB"/>
               </w:rPr>
-              <w:t>ColInds</w:t>
-            </w:r>
-            <w:r>
-              <w:rPr>
-                <w:rFonts w:ascii="Calibri" w:eastAsia="Times New Roman" w:hAnsi="Calibri" w:cs="Times New Roman"/>
-                <w:color w:val="000000"/>
-                <w:lang w:eastAsia="en-GB"/>
-              </w:rPr>
-              <w:t>AsRowVec</w:t>
+              <w:t>Text</w:t>
             </w:r>
           </w:p>
         </w:tc>
@@ -6557,7 +6810,7 @@
                 <w:color w:val="000000"/>
                 <w:lang w:eastAsia="en-GB"/>
               </w:rPr>
-              <w:t>Row</w:t>
+              <w:t>String</w:t>
             </w:r>
           </w:p>
         </w:tc>
@@ -6582,15 +6835,7 @@
                 <w:color w:val="000000"/>
                 <w:lang w:eastAsia="en-GB"/>
               </w:rPr>
-              <w:t>Column indicies</w:t>
-            </w:r>
-            <w:r>
-              <w:rPr>
-                <w:rFonts w:ascii="Calibri" w:eastAsia="Times New Roman" w:hAnsi="Calibri" w:cs="Times New Roman"/>
-                <w:color w:val="000000"/>
-                <w:lang w:eastAsia="en-GB"/>
-              </w:rPr>
-              <w:t xml:space="preserve"> as row vectors</w:t>
+              <w:t>Text</w:t>
             </w:r>
           </w:p>
         </w:tc>
@@ -6617,22 +6862,16 @@
                 <w:lang w:eastAsia="en-GB"/>
               </w:rPr>
             </w:pPr>
-            <w:r>
-              <w:rPr>
-                <w:rFonts w:ascii="Calibri" w:eastAsia="Times New Roman" w:hAnsi="Calibri" w:cs="Times New Roman"/>
-                <w:color w:val="000000"/>
-                <w:lang w:eastAsia="en-GB"/>
-              </w:rPr>
-              <w:t>RowInds</w:t>
-            </w:r>
-            <w:r>
-              <w:rPr>
-                <w:rFonts w:ascii="Calibri" w:eastAsia="Times New Roman" w:hAnsi="Calibri" w:cs="Times New Roman"/>
-                <w:color w:val="000000"/>
-                <w:lang w:eastAsia="en-GB"/>
-              </w:rPr>
-              <w:t>AsColVec</w:t>
-            </w:r>
+            <w:proofErr w:type="spellStart"/>
+            <w:r>
+              <w:rPr>
+                <w:rFonts w:ascii="Calibri" w:eastAsia="Times New Roman" w:hAnsi="Calibri" w:cs="Times New Roman"/>
+                <w:color w:val="000000"/>
+                <w:lang w:eastAsia="en-GB"/>
+              </w:rPr>
+              <w:t>FilePath</w:t>
+            </w:r>
+            <w:proofErr w:type="spellEnd"/>
           </w:p>
         </w:tc>
         <w:tc>
@@ -6657,7 +6896,7 @@
                 <w:color w:val="000000"/>
                 <w:lang w:eastAsia="en-GB"/>
               </w:rPr>
-              <w:t>Col</w:t>
+              <w:t>String</w:t>
             </w:r>
           </w:p>
         </w:tc>
@@ -6683,15 +6922,7 @@
                 <w:color w:val="000000"/>
                 <w:lang w:eastAsia="en-GB"/>
               </w:rPr>
-              <w:t>Row indicies</w:t>
-            </w:r>
-            <w:r>
-              <w:rPr>
-                <w:rFonts w:ascii="Calibri" w:eastAsia="Times New Roman" w:hAnsi="Calibri" w:cs="Times New Roman"/>
-                <w:color w:val="000000"/>
-                <w:lang w:eastAsia="en-GB"/>
-              </w:rPr>
-              <w:t xml:space="preserve"> as column vectors</w:t>
+              <w:t>File path</w:t>
             </w:r>
           </w:p>
         </w:tc>
@@ -6717,6 +6948,7 @@
                 <w:lang w:eastAsia="en-GB"/>
               </w:rPr>
             </w:pPr>
+            <w:proofErr w:type="spellStart"/>
             <w:r>
               <w:rPr>
                 <w:rFonts w:ascii="Calibri" w:eastAsia="Times New Roman" w:hAnsi="Calibri" w:cs="Times New Roman"/>
@@ -6724,16 +6956,9 @@
                 <w:lang w:eastAsia="en-GB"/>
               </w:rPr>
               <w:lastRenderedPageBreak/>
-              <w:t>RowInds</w:t>
-            </w:r>
-            <w:r>
-              <w:rPr>
-                <w:rFonts w:ascii="Calibri" w:eastAsia="Times New Roman" w:hAnsi="Calibri" w:cs="Times New Roman"/>
-                <w:color w:val="000000"/>
-                <w:lang w:eastAsia="en-GB"/>
-              </w:rPr>
-              <w:t>AsRowVec</w:t>
-            </w:r>
+              <w:t>MatNormString</w:t>
+            </w:r>
+            <w:proofErr w:type="spellEnd"/>
           </w:p>
         </w:tc>
         <w:tc>
@@ -6757,7 +6982,7 @@
                 <w:color w:val="000000"/>
                 <w:lang w:eastAsia="en-GB"/>
               </w:rPr>
-              <w:t>Row</w:t>
+              <w:t>String</w:t>
             </w:r>
           </w:p>
         </w:tc>
@@ -6782,15 +7007,7 @@
                 <w:color w:val="000000"/>
                 <w:lang w:eastAsia="en-GB"/>
               </w:rPr>
-              <w:t>Row indicies</w:t>
-            </w:r>
-            <w:r>
-              <w:rPr>
-                <w:rFonts w:ascii="Calibri" w:eastAsia="Times New Roman" w:hAnsi="Calibri" w:cs="Times New Roman"/>
-                <w:color w:val="000000"/>
-                <w:lang w:eastAsia="en-GB"/>
-              </w:rPr>
-              <w:t xml:space="preserve"> as row vectors</w:t>
+              <w:t>Matrix norm</w:t>
             </w:r>
           </w:p>
         </w:tc>
@@ -6817,14 +7034,16 @@
                 <w:lang w:eastAsia="en-GB"/>
               </w:rPr>
             </w:pPr>
-            <w:r>
-              <w:rPr>
-                <w:rFonts w:ascii="Calibri" w:eastAsia="Times New Roman" w:hAnsi="Calibri" w:cs="Times New Roman"/>
-                <w:color w:val="000000"/>
-                <w:lang w:eastAsia="en-GB"/>
-              </w:rPr>
-              <w:t>Text</w:t>
-            </w:r>
+            <w:proofErr w:type="spellStart"/>
+            <w:r>
+              <w:rPr>
+                <w:rFonts w:ascii="Calibri" w:eastAsia="Times New Roman" w:hAnsi="Calibri" w:cs="Times New Roman"/>
+                <w:color w:val="000000"/>
+                <w:lang w:eastAsia="en-GB"/>
+              </w:rPr>
+              <w:t>VecNormString</w:t>
+            </w:r>
+            <w:proofErr w:type="spellEnd"/>
           </w:p>
         </w:tc>
         <w:tc>
@@ -6875,7 +7094,7 @@
                 <w:color w:val="000000"/>
                 <w:lang w:eastAsia="en-GB"/>
               </w:rPr>
-              <w:t>Text</w:t>
+              <w:t>Vector norm</w:t>
             </w:r>
           </w:p>
         </w:tc>
@@ -6908,7 +7127,7 @@
                 <w:color w:val="000000"/>
                 <w:lang w:eastAsia="en-GB"/>
               </w:rPr>
-              <w:t>FilePath</w:t>
+              <w:t>Sort</w:t>
             </w:r>
           </w:p>
         </w:tc>
@@ -6960,7 +7179,7 @@
                 <w:color w:val="000000"/>
                 <w:lang w:eastAsia="en-GB"/>
               </w:rPr>
-              <w:t>File path</w:t>
+              <w:t>Sort direction</w:t>
             </w:r>
           </w:p>
         </w:tc>
@@ -6993,7 +7212,7 @@
                 <w:color w:val="000000"/>
                 <w:lang w:eastAsia="en-GB"/>
               </w:rPr>
-              <w:t>MatNormString</w:t>
+              <w:t>Search</w:t>
             </w:r>
           </w:p>
         </w:tc>
@@ -7045,7 +7264,7 @@
                 <w:color w:val="000000"/>
                 <w:lang w:eastAsia="en-GB"/>
               </w:rPr>
-              <w:t>Matrix norm</w:t>
+              <w:t>Search direction</w:t>
             </w:r>
           </w:p>
         </w:tc>
@@ -7072,14 +7291,16 @@
                 <w:lang w:eastAsia="en-GB"/>
               </w:rPr>
             </w:pPr>
-            <w:r>
-              <w:rPr>
-                <w:rFonts w:ascii="Calibri" w:eastAsia="Times New Roman" w:hAnsi="Calibri" w:cs="Times New Roman"/>
-                <w:color w:val="000000"/>
-                <w:lang w:eastAsia="en-GB"/>
-              </w:rPr>
-              <w:t>VecNormString</w:t>
-            </w:r>
+            <w:proofErr w:type="spellStart"/>
+            <w:r>
+              <w:rPr>
+                <w:rFonts w:ascii="Calibri" w:eastAsia="Times New Roman" w:hAnsi="Calibri" w:cs="Times New Roman"/>
+                <w:color w:val="000000"/>
+                <w:lang w:eastAsia="en-GB"/>
+              </w:rPr>
+              <w:t>SinValSel</w:t>
+            </w:r>
+            <w:proofErr w:type="spellEnd"/>
           </w:p>
         </w:tc>
         <w:tc>
@@ -7130,7 +7351,7 @@
                 <w:color w:val="000000"/>
                 <w:lang w:eastAsia="en-GB"/>
               </w:rPr>
-              <w:t>Vector norm</w:t>
+              <w:t>Singular vector selection</w:t>
             </w:r>
           </w:p>
         </w:tc>
@@ -7157,14 +7378,16 @@
                 <w:lang w:eastAsia="en-GB"/>
               </w:rPr>
             </w:pPr>
-            <w:r>
-              <w:rPr>
-                <w:rFonts w:ascii="Calibri" w:eastAsia="Times New Roman" w:hAnsi="Calibri" w:cs="Times New Roman"/>
-                <w:color w:val="000000"/>
-                <w:lang w:eastAsia="en-GB"/>
-              </w:rPr>
-              <w:t>Sort</w:t>
-            </w:r>
+            <w:proofErr w:type="spellStart"/>
+            <w:r>
+              <w:rPr>
+                <w:rFonts w:ascii="Calibri" w:eastAsia="Times New Roman" w:hAnsi="Calibri" w:cs="Times New Roman"/>
+                <w:color w:val="000000"/>
+                <w:lang w:eastAsia="en-GB"/>
+              </w:rPr>
+              <w:t>OutputStream</w:t>
+            </w:r>
+            <w:proofErr w:type="spellEnd"/>
           </w:p>
         </w:tc>
         <w:tc>
@@ -7183,14 +7406,16 @@
                 <w:lang w:eastAsia="en-GB"/>
               </w:rPr>
             </w:pPr>
-            <w:r>
-              <w:rPr>
-                <w:rFonts w:ascii="Calibri" w:eastAsia="Times New Roman" w:hAnsi="Calibri" w:cs="Times New Roman"/>
-                <w:color w:val="000000"/>
-                <w:lang w:eastAsia="en-GB"/>
-              </w:rPr>
-              <w:t>String</w:t>
-            </w:r>
+            <w:proofErr w:type="spellStart"/>
+            <w:r>
+              <w:rPr>
+                <w:rFonts w:ascii="Calibri" w:eastAsia="Times New Roman" w:hAnsi="Calibri" w:cs="Times New Roman"/>
+                <w:color w:val="000000"/>
+                <w:lang w:eastAsia="en-GB"/>
+              </w:rPr>
+              <w:t>OutputStream</w:t>
+            </w:r>
+            <w:proofErr w:type="spellEnd"/>
           </w:p>
         </w:tc>
         <w:tc>
@@ -7215,7 +7440,7 @@
                 <w:color w:val="000000"/>
                 <w:lang w:eastAsia="en-GB"/>
               </w:rPr>
-              <w:t>Sort direction</w:t>
+              <w:t>Output stream</w:t>
             </w:r>
           </w:p>
         </w:tc>
@@ -7241,14 +7466,16 @@
                 <w:lang w:eastAsia="en-GB"/>
               </w:rPr>
             </w:pPr>
-            <w:r>
-              <w:rPr>
-                <w:rFonts w:ascii="Calibri" w:eastAsia="Times New Roman" w:hAnsi="Calibri" w:cs="Times New Roman"/>
-                <w:color w:val="000000"/>
-                <w:lang w:eastAsia="en-GB"/>
-              </w:rPr>
-              <w:t>Search</w:t>
-            </w:r>
+            <w:proofErr w:type="spellStart"/>
+            <w:r>
+              <w:rPr>
+                <w:rFonts w:ascii="Calibri" w:eastAsia="Times New Roman" w:hAnsi="Calibri" w:cs="Times New Roman"/>
+                <w:color w:val="000000"/>
+                <w:lang w:eastAsia="en-GB"/>
+              </w:rPr>
+              <w:t>InputStream</w:t>
+            </w:r>
+            <w:proofErr w:type="spellEnd"/>
           </w:p>
         </w:tc>
         <w:tc>
@@ -7272,7 +7499,7 @@
                 <w:color w:val="000000"/>
                 <w:lang w:eastAsia="en-GB"/>
               </w:rPr>
-              <w:t>String</w:t>
+              <w:t>Input stream</w:t>
             </w:r>
           </w:p>
         </w:tc>
@@ -7297,7 +7524,7 @@
                 <w:color w:val="000000"/>
                 <w:lang w:eastAsia="en-GB"/>
               </w:rPr>
-              <w:t>Search direction</w:t>
+              <w:t>Input stream</w:t>
             </w:r>
           </w:p>
         </w:tc>
@@ -7324,14 +7551,16 @@
                 <w:lang w:eastAsia="en-GB"/>
               </w:rPr>
             </w:pPr>
-            <w:r>
-              <w:rPr>
-                <w:rFonts w:ascii="Calibri" w:eastAsia="Times New Roman" w:hAnsi="Calibri" w:cs="Times New Roman"/>
-                <w:color w:val="000000"/>
-                <w:lang w:eastAsia="en-GB"/>
-              </w:rPr>
-              <w:t>SinValSel</w:t>
-            </w:r>
+            <w:proofErr w:type="spellStart"/>
+            <w:r>
+              <w:rPr>
+                <w:rFonts w:ascii="Calibri" w:eastAsia="Times New Roman" w:hAnsi="Calibri" w:cs="Times New Roman"/>
+                <w:color w:val="000000"/>
+                <w:lang w:eastAsia="en-GB"/>
+              </w:rPr>
+              <w:t>FileType</w:t>
+            </w:r>
+            <w:proofErr w:type="spellEnd"/>
           </w:p>
         </w:tc>
         <w:tc>
@@ -7350,14 +7579,16 @@
                 <w:lang w:eastAsia="en-GB"/>
               </w:rPr>
             </w:pPr>
-            <w:r>
-              <w:rPr>
-                <w:rFonts w:ascii="Calibri" w:eastAsia="Times New Roman" w:hAnsi="Calibri" w:cs="Times New Roman"/>
-                <w:color w:val="000000"/>
-                <w:lang w:eastAsia="en-GB"/>
-              </w:rPr>
-              <w:t>String</w:t>
-            </w:r>
+            <w:proofErr w:type="spellStart"/>
+            <w:r>
+              <w:rPr>
+                <w:rFonts w:ascii="Calibri" w:eastAsia="Times New Roman" w:hAnsi="Calibri" w:cs="Times New Roman"/>
+                <w:color w:val="000000"/>
+                <w:lang w:eastAsia="en-GB"/>
+              </w:rPr>
+              <w:t>FileType</w:t>
+            </w:r>
+            <w:proofErr w:type="spellEnd"/>
           </w:p>
         </w:tc>
         <w:tc>
@@ -7382,7 +7613,7 @@
                 <w:color w:val="000000"/>
                 <w:lang w:eastAsia="en-GB"/>
               </w:rPr>
-              <w:t>Singular vector selection</w:t>
+              <w:t>File type</w:t>
             </w:r>
           </w:p>
         </w:tc>
@@ -7409,14 +7640,32 @@
                 <w:lang w:eastAsia="en-GB"/>
               </w:rPr>
             </w:pPr>
-            <w:r>
-              <w:rPr>
-                <w:rFonts w:ascii="Calibri" w:eastAsia="Times New Roman" w:hAnsi="Calibri" w:cs="Times New Roman"/>
-                <w:color w:val="000000"/>
-                <w:lang w:eastAsia="en-GB"/>
-              </w:rPr>
-              <w:t>OutputStream</w:t>
-            </w:r>
+            <w:proofErr w:type="spellStart"/>
+            <w:r>
+              <w:rPr>
+                <w:rFonts w:ascii="Calibri" w:eastAsia="Times New Roman" w:hAnsi="Calibri" w:cs="Times New Roman"/>
+                <w:color w:val="000000"/>
+                <w:lang w:eastAsia="en-GB"/>
+              </w:rPr>
+              <w:t>Dist</w:t>
+            </w:r>
+            <w:r>
+              <w:rPr>
+                <w:rFonts w:ascii="Calibri" w:eastAsia="Times New Roman" w:hAnsi="Calibri" w:cs="Times New Roman"/>
+                <w:color w:val="000000"/>
+                <w:lang w:eastAsia="en-GB"/>
+              </w:rPr>
+              <w:t>r</w:t>
+            </w:r>
+            <w:r>
+              <w:rPr>
+                <w:rFonts w:ascii="Calibri" w:eastAsia="Times New Roman" w:hAnsi="Calibri" w:cs="Times New Roman"/>
+                <w:color w:val="000000"/>
+                <w:lang w:eastAsia="en-GB"/>
+              </w:rPr>
+              <w:t>Param</w:t>
+            </w:r>
+            <w:proofErr w:type="spellEnd"/>
           </w:p>
         </w:tc>
         <w:tc>
@@ -7435,14 +7684,16 @@
                 <w:lang w:eastAsia="en-GB"/>
               </w:rPr>
             </w:pPr>
-            <w:r>
-              <w:rPr>
-                <w:rFonts w:ascii="Calibri" w:eastAsia="Times New Roman" w:hAnsi="Calibri" w:cs="Times New Roman"/>
-                <w:color w:val="000000"/>
-                <w:lang w:eastAsia="en-GB"/>
-              </w:rPr>
-              <w:t>OutputStream</w:t>
-            </w:r>
+            <w:proofErr w:type="spellStart"/>
+            <w:r>
+              <w:rPr>
+                <w:rFonts w:ascii="Calibri" w:eastAsia="Times New Roman" w:hAnsi="Calibri" w:cs="Times New Roman"/>
+                <w:color w:val="000000"/>
+                <w:lang w:eastAsia="en-GB"/>
+              </w:rPr>
+              <w:t>DistrParam</w:t>
+            </w:r>
+            <w:proofErr w:type="spellEnd"/>
           </w:p>
         </w:tc>
         <w:tc>
@@ -7467,7 +7718,7 @@
                 <w:color w:val="000000"/>
                 <w:lang w:eastAsia="en-GB"/>
               </w:rPr>
-              <w:t>Output stream</w:t>
+              <w:t>Distribution interval</w:t>
             </w:r>
           </w:p>
         </w:tc>
@@ -7500,7 +7751,7 @@
                 <w:color w:val="000000"/>
                 <w:lang w:eastAsia="en-GB"/>
               </w:rPr>
-              <w:t>InputStream</w:t>
+              <w:t>Fill</w:t>
             </w:r>
           </w:p>
         </w:tc>
@@ -7526,7 +7777,7 @@
                 <w:color w:val="000000"/>
                 <w:lang w:eastAsia="en-GB"/>
               </w:rPr>
-              <w:t>Input stream</w:t>
+              <w:t>Fill</w:t>
             </w:r>
           </w:p>
         </w:tc>
@@ -7552,7 +7803,7 @@
                 <w:color w:val="000000"/>
                 <w:lang w:eastAsia="en-GB"/>
               </w:rPr>
-              <w:t>Input stream</w:t>
+              <w:t>Fill type</w:t>
             </w:r>
           </w:p>
         </w:tc>
@@ -7579,14 +7830,6 @@
                 <w:lang w:eastAsia="en-GB"/>
               </w:rPr>
             </w:pPr>
-            <w:r>
-              <w:rPr>
-                <w:rFonts w:ascii="Calibri" w:eastAsia="Times New Roman" w:hAnsi="Calibri" w:cs="Times New Roman"/>
-                <w:color w:val="000000"/>
-                <w:lang w:eastAsia="en-GB"/>
-              </w:rPr>
-              <w:t>FileType</w:t>
-            </w:r>
           </w:p>
         </w:tc>
         <w:tc>
@@ -7605,14 +7848,6 @@
                 <w:lang w:eastAsia="en-GB"/>
               </w:rPr>
             </w:pPr>
-            <w:r>
-              <w:rPr>
-                <w:rFonts w:ascii="Calibri" w:eastAsia="Times New Roman" w:hAnsi="Calibri" w:cs="Times New Roman"/>
-                <w:color w:val="000000"/>
-                <w:lang w:eastAsia="en-GB"/>
-              </w:rPr>
-              <w:t>FileType</w:t>
-            </w:r>
           </w:p>
         </w:tc>
         <w:tc>
@@ -7631,14 +7866,6 @@
                 <w:lang w:eastAsia="en-GB"/>
               </w:rPr>
             </w:pPr>
-            <w:r>
-              <w:rPr>
-                <w:rFonts w:ascii="Calibri" w:eastAsia="Times New Roman" w:hAnsi="Calibri" w:cs="Times New Roman"/>
-                <w:color w:val="000000"/>
-                <w:lang w:eastAsia="en-GB"/>
-              </w:rPr>
-              <w:t>File type</w:t>
-            </w:r>
           </w:p>
         </w:tc>
       </w:tr>
@@ -7664,30 +7891,6 @@
                 <w:lang w:eastAsia="en-GB"/>
               </w:rPr>
             </w:pPr>
-            <w:r>
-              <w:rPr>
-                <w:rFonts w:ascii="Calibri" w:eastAsia="Times New Roman" w:hAnsi="Calibri" w:cs="Times New Roman"/>
-                <w:color w:val="000000"/>
-                <w:lang w:eastAsia="en-GB"/>
-              </w:rPr>
-              <w:t>Dist</w:t>
-            </w:r>
-            <w:r>
-              <w:rPr>
-                <w:rFonts w:ascii="Calibri" w:eastAsia="Times New Roman" w:hAnsi="Calibri" w:cs="Times New Roman"/>
-                <w:color w:val="000000"/>
-                <w:lang w:eastAsia="en-GB"/>
-              </w:rPr>
-              <w:t>r</w:t>
-            </w:r>
-            <w:r>
-              <w:rPr>
-                <w:rFonts w:ascii="Calibri" w:eastAsia="Times New Roman" w:hAnsi="Calibri" w:cs="Times New Roman"/>
-                <w:color w:val="000000"/>
-                <w:lang w:eastAsia="en-GB"/>
-              </w:rPr>
-              <w:t>Param</w:t>
-            </w:r>
           </w:p>
         </w:tc>
         <w:tc>
@@ -7706,14 +7909,6 @@
                 <w:lang w:eastAsia="en-GB"/>
               </w:rPr>
             </w:pPr>
-            <w:r>
-              <w:rPr>
-                <w:rFonts w:ascii="Calibri" w:eastAsia="Times New Roman" w:hAnsi="Calibri" w:cs="Times New Roman"/>
-                <w:color w:val="000000"/>
-                <w:lang w:eastAsia="en-GB"/>
-              </w:rPr>
-              <w:t>DistrParam</w:t>
-            </w:r>
           </w:p>
         </w:tc>
         <w:tc>
@@ -7732,14 +7927,6 @@
                 <w:lang w:eastAsia="en-GB"/>
               </w:rPr>
             </w:pPr>
-            <w:r>
-              <w:rPr>
-                <w:rFonts w:ascii="Calibri" w:eastAsia="Times New Roman" w:hAnsi="Calibri" w:cs="Times New Roman"/>
-                <w:color w:val="000000"/>
-                <w:lang w:eastAsia="en-GB"/>
-              </w:rPr>
-              <w:t>Distribution interval</w:t>
-            </w:r>
           </w:p>
         </w:tc>
       </w:tr>
@@ -7755,24 +7942,15 @@
             <w:tcW w:w="2093" w:type="dxa"/>
             <w:noWrap/>
             <w:vAlign w:val="center"/>
-            <w:hideMark/>
-          </w:tcPr>
-          <w:p>
-            <w:pPr>
-              <w:rPr>
-                <w:rFonts w:ascii="Calibri" w:eastAsia="Times New Roman" w:hAnsi="Calibri" w:cs="Times New Roman"/>
-                <w:color w:val="000000"/>
-                <w:lang w:eastAsia="en-GB"/>
-              </w:rPr>
-            </w:pPr>
-            <w:r>
-              <w:rPr>
-                <w:rFonts w:ascii="Calibri" w:eastAsia="Times New Roman" w:hAnsi="Calibri" w:cs="Times New Roman"/>
-                <w:color w:val="000000"/>
-                <w:lang w:eastAsia="en-GB"/>
-              </w:rPr>
-              <w:t>Fill</w:t>
-            </w:r>
+          </w:tcPr>
+          <w:p>
+            <w:pPr>
+              <w:rPr>
+                <w:rFonts w:ascii="Calibri" w:eastAsia="Times New Roman" w:hAnsi="Calibri" w:cs="Times New Roman"/>
+                <w:color w:val="000000"/>
+                <w:lang w:eastAsia="en-GB"/>
+              </w:rPr>
+            </w:pPr>
           </w:p>
         </w:tc>
         <w:tc>
@@ -7780,7 +7958,6 @@
             <w:tcW w:w="1701" w:type="dxa"/>
             <w:noWrap/>
             <w:vAlign w:val="center"/>
-            <w:hideMark/>
           </w:tcPr>
           <w:p>
             <w:pPr>
@@ -7791,14 +7968,6 @@
                 <w:lang w:eastAsia="en-GB"/>
               </w:rPr>
             </w:pPr>
-            <w:r>
-              <w:rPr>
-                <w:rFonts w:ascii="Calibri" w:eastAsia="Times New Roman" w:hAnsi="Calibri" w:cs="Times New Roman"/>
-                <w:color w:val="000000"/>
-                <w:lang w:eastAsia="en-GB"/>
-              </w:rPr>
-              <w:t>Fill</w:t>
-            </w:r>
           </w:p>
         </w:tc>
         <w:tc>
@@ -7806,7 +7975,6 @@
             <w:tcW w:w="5494" w:type="dxa"/>
             <w:noWrap/>
             <w:vAlign w:val="center"/>
-            <w:hideMark/>
           </w:tcPr>
           <w:p>
             <w:pPr>
@@ -7818,14 +7986,6 @@
                 <w:lang w:eastAsia="en-GB"/>
               </w:rPr>
             </w:pPr>
-            <w:r>
-              <w:rPr>
-                <w:rFonts w:ascii="Calibri" w:eastAsia="Times New Roman" w:hAnsi="Calibri" w:cs="Times New Roman"/>
-                <w:color w:val="000000"/>
-                <w:lang w:eastAsia="en-GB"/>
-              </w:rPr>
-              <w:t>Fill type</w:t>
-            </w:r>
           </w:p>
         </w:tc>
       </w:tr>
@@ -7838,14 +7998,27 @@
       <w:r>
         <w:t xml:space="preserve">Table </w:t>
       </w:r>
-      <w:fldSimple w:instr=" SEQ Table \* ARABIC ">
-        <w:r>
-          <w:rPr>
-            <w:noProof/>
-          </w:rPr>
-          <w:t>1</w:t>
-        </w:r>
-      </w:fldSimple>
+      <w:r>
+        <w:fldChar w:fldCharType="begin"/>
+      </w:r>
+      <w:r>
+        <w:instrText xml:space="preserve"> SEQ Table \* ARABIC </w:instrText>
+      </w:r>
+      <w:r>
+        <w:fldChar w:fldCharType="separate"/>
+      </w:r>
+      <w:r>
+        <w:rPr>
+          <w:noProof/>
+        </w:rPr>
+        <w:t>1</w:t>
+      </w:r>
+      <w:r>
+        <w:rPr>
+          <w:noProof/>
+        </w:rPr>
+        <w:fldChar w:fldCharType="end"/>
+      </w:r>
       <w:r>
         <w:t>:</w:t>
       </w:r>
@@ -8176,6 +8349,7 @@
                 <w:lang w:eastAsia="en-GB"/>
               </w:rPr>
             </w:pPr>
+            <w:proofErr w:type="spellStart"/>
             <w:r>
               <w:rPr>
                 <w:rFonts w:ascii="Calibri" w:eastAsia="Times New Roman" w:hAnsi="Calibri" w:cs="Times New Roman"/>
@@ -8184,6 +8358,7 @@
               </w:rPr>
               <w:t>ElemInd</w:t>
             </w:r>
+            <w:proofErr w:type="spellEnd"/>
           </w:p>
         </w:tc>
         <w:tc>
@@ -8321,6 +8496,7 @@
                 <w:lang w:eastAsia="en-GB"/>
               </w:rPr>
             </w:pPr>
+            <w:proofErr w:type="spellStart"/>
             <w:r>
               <w:rPr>
                 <w:rFonts w:ascii="Calibri" w:eastAsia="Times New Roman" w:hAnsi="Calibri" w:cs="Times New Roman"/>
@@ -8329,6 +8505,7 @@
               </w:rPr>
               <w:t>ColInd</w:t>
             </w:r>
+            <w:proofErr w:type="spellEnd"/>
           </w:p>
         </w:tc>
         <w:tc>
@@ -8466,6 +8643,7 @@
                 <w:lang w:eastAsia="en-GB"/>
               </w:rPr>
             </w:pPr>
+            <w:proofErr w:type="spellStart"/>
             <w:r>
               <w:rPr>
                 <w:rFonts w:ascii="Calibri" w:eastAsia="Times New Roman" w:hAnsi="Calibri" w:cs="Times New Roman"/>
@@ -8474,6 +8652,7 @@
               </w:rPr>
               <w:t>ExtColInd</w:t>
             </w:r>
+            <w:proofErr w:type="spellEnd"/>
           </w:p>
         </w:tc>
         <w:tc>
@@ -8579,6 +8758,7 @@
                 <w:lang w:eastAsia="en-GB"/>
               </w:rPr>
             </w:pPr>
+            <w:proofErr w:type="spellStart"/>
             <w:r>
               <w:rPr>
                 <w:rFonts w:ascii="Calibri" w:eastAsia="Times New Roman" w:hAnsi="Calibri" w:cs="Times New Roman"/>
@@ -8587,6 +8767,7 @@
               </w:rPr>
               <w:t>RowInd</w:t>
             </w:r>
+            <w:proofErr w:type="spellEnd"/>
           </w:p>
         </w:tc>
         <w:tc>
@@ -8724,6 +8905,7 @@
                 <w:lang w:eastAsia="en-GB"/>
               </w:rPr>
             </w:pPr>
+            <w:proofErr w:type="spellStart"/>
             <w:r>
               <w:rPr>
                 <w:rFonts w:ascii="Calibri" w:eastAsia="Times New Roman" w:hAnsi="Calibri" w:cs="Times New Roman"/>
@@ -8732,6 +8914,7 @@
               </w:rPr>
               <w:t>ExtRowInd</w:t>
             </w:r>
+            <w:proofErr w:type="spellEnd"/>
           </w:p>
         </w:tc>
         <w:tc>
@@ -8853,6 +9036,7 @@
                 <w:lang w:eastAsia="en-GB"/>
               </w:rPr>
             </w:pPr>
+            <w:proofErr w:type="spellStart"/>
             <w:r>
               <w:rPr>
                 <w:rFonts w:ascii="Calibri" w:eastAsia="Times New Roman" w:hAnsi="Calibri" w:cs="Times New Roman"/>
@@ -8861,6 +9045,7 @@
               </w:rPr>
               <w:t>NumElems</w:t>
             </w:r>
+            <w:proofErr w:type="spellEnd"/>
           </w:p>
         </w:tc>
         <w:tc>
@@ -8942,6 +9127,7 @@
                 <w:lang w:eastAsia="en-GB"/>
               </w:rPr>
             </w:pPr>
+            <w:proofErr w:type="spellStart"/>
             <w:r>
               <w:rPr>
                 <w:rFonts w:ascii="Calibri" w:eastAsia="Times New Roman" w:hAnsi="Calibri" w:cs="Times New Roman"/>
@@ -8950,6 +9136,7 @@
               </w:rPr>
               <w:t>NumCols</w:t>
             </w:r>
+            <w:proofErr w:type="spellEnd"/>
           </w:p>
         </w:tc>
         <w:tc>
@@ -9031,6 +9218,7 @@
                 <w:lang w:eastAsia="en-GB"/>
               </w:rPr>
             </w:pPr>
+            <w:proofErr w:type="spellStart"/>
             <w:r>
               <w:rPr>
                 <w:rFonts w:ascii="Calibri" w:eastAsia="Times New Roman" w:hAnsi="Calibri" w:cs="Times New Roman"/>
@@ -9039,6 +9227,7 @@
               </w:rPr>
               <w:t>NumRows</w:t>
             </w:r>
+            <w:proofErr w:type="spellEnd"/>
           </w:p>
         </w:tc>
         <w:tc>
@@ -9313,6 +9502,7 @@
                 <w:lang w:eastAsia="en-GB"/>
               </w:rPr>
             </w:pPr>
+            <w:proofErr w:type="spellStart"/>
             <w:r>
               <w:rPr>
                 <w:rFonts w:ascii="Calibri" w:eastAsia="Times New Roman" w:hAnsi="Calibri" w:cs="Times New Roman"/>
@@ -9321,6 +9511,7 @@
               </w:rPr>
               <w:t>Exp</w:t>
             </w:r>
+            <w:proofErr w:type="spellEnd"/>
           </w:p>
         </w:tc>
         <w:tc>
@@ -9392,6 +9583,7 @@
                 <w:lang w:eastAsia="en-GB"/>
               </w:rPr>
             </w:pPr>
+            <w:proofErr w:type="spellStart"/>
             <w:r>
               <w:rPr>
                 <w:rFonts w:ascii="Calibri" w:eastAsia="Times New Roman" w:hAnsi="Calibri" w:cs="Times New Roman"/>
@@ -9400,6 +9592,7 @@
               </w:rPr>
               <w:t>MatNormInt</w:t>
             </w:r>
+            <w:proofErr w:type="spellEnd"/>
           </w:p>
         </w:tc>
         <w:tc>
@@ -9489,6 +9682,7 @@
                 <w:lang w:eastAsia="en-GB"/>
               </w:rPr>
             </w:pPr>
+            <w:proofErr w:type="spellStart"/>
             <w:r>
               <w:rPr>
                 <w:rFonts w:ascii="Calibri" w:eastAsia="Times New Roman" w:hAnsi="Calibri" w:cs="Times New Roman"/>
@@ -9497,6 +9691,7 @@
               </w:rPr>
               <w:t>VecNormInt</w:t>
             </w:r>
+            <w:proofErr w:type="spellEnd"/>
           </w:p>
         </w:tc>
         <w:tc>
@@ -9570,6 +9765,7 @@
                 <w:lang w:eastAsia="en-GB"/>
               </w:rPr>
             </w:pPr>
+            <w:proofErr w:type="spellStart"/>
             <w:r>
               <w:rPr>
                 <w:rFonts w:ascii="Calibri" w:eastAsia="Times New Roman" w:hAnsi="Calibri" w:cs="Times New Roman"/>
@@ -9578,6 +9774,7 @@
               </w:rPr>
               <w:t>GenDouble</w:t>
             </w:r>
+            <w:proofErr w:type="spellEnd"/>
           </w:p>
         </w:tc>
         <w:tc>
@@ -9625,8 +9822,18 @@
                 <w:color w:val="000000"/>
                 <w:lang w:eastAsia="en-GB"/>
               </w:rPr>
-              <w:t>-inf</w:t>
-            </w:r>
+              <w:t>-</w:t>
+            </w:r>
+            <w:proofErr w:type="spellStart"/>
+            <w:r>
+              <w:rPr>
+                <w:rFonts w:ascii="Calibri" w:eastAsia="Times New Roman" w:hAnsi="Calibri" w:cs="Times New Roman"/>
+                <w:color w:val="000000"/>
+                <w:lang w:eastAsia="en-GB"/>
+              </w:rPr>
+              <w:t>inf</w:t>
+            </w:r>
+            <w:proofErr w:type="spellEnd"/>
             <w:r>
               <w:rPr>
                 <w:rFonts w:ascii="Calibri" w:eastAsia="Times New Roman" w:hAnsi="Calibri" w:cs="Times New Roman"/>
@@ -9659,13 +9866,23 @@
               </w:rPr>
               <w:t xml:space="preserve">1, </w:t>
             </w:r>
-            <w:r>
-              <w:rPr>
-                <w:rFonts w:ascii="Calibri" w:eastAsia="Times New Roman" w:hAnsi="Calibri" w:cs="Times New Roman"/>
-                <w:color w:val="000000"/>
-                <w:lang w:eastAsia="en-GB"/>
-              </w:rPr>
-              <w:t xml:space="preserve">euler </w:t>
+            <w:proofErr w:type="spellStart"/>
+            <w:r>
+              <w:rPr>
+                <w:rFonts w:ascii="Calibri" w:eastAsia="Times New Roman" w:hAnsi="Calibri" w:cs="Times New Roman"/>
+                <w:color w:val="000000"/>
+                <w:lang w:eastAsia="en-GB"/>
+              </w:rPr>
+              <w:t>euler</w:t>
+            </w:r>
+            <w:proofErr w:type="spellEnd"/>
+            <w:r>
+              <w:rPr>
+                <w:rFonts w:ascii="Calibri" w:eastAsia="Times New Roman" w:hAnsi="Calibri" w:cs="Times New Roman"/>
+                <w:color w:val="000000"/>
+                <w:lang w:eastAsia="en-GB"/>
+              </w:rPr>
+              <w:t xml:space="preserve"> </w:t>
             </w:r>
             <w:r>
               <w:rPr>
@@ -9705,8 +9922,18 @@
                 <w:color w:val="000000"/>
                 <w:lang w:eastAsia="en-GB"/>
               </w:rPr>
-              <w:t xml:space="preserve"> inf</w:t>
-            </w:r>
+              <w:t xml:space="preserve"> </w:t>
+            </w:r>
+            <w:proofErr w:type="spellStart"/>
+            <w:r>
+              <w:rPr>
+                <w:rFonts w:ascii="Calibri" w:eastAsia="Times New Roman" w:hAnsi="Calibri" w:cs="Times New Roman"/>
+                <w:color w:val="000000"/>
+                <w:lang w:eastAsia="en-GB"/>
+              </w:rPr>
+              <w:t>inf</w:t>
+            </w:r>
+            <w:proofErr w:type="spellEnd"/>
           </w:p>
         </w:tc>
       </w:tr>
@@ -9730,6 +9957,7 @@
                 <w:lang w:eastAsia="en-GB"/>
               </w:rPr>
             </w:pPr>
+            <w:proofErr w:type="spellStart"/>
             <w:r>
               <w:rPr>
                 <w:rFonts w:ascii="Calibri" w:eastAsia="Times New Roman" w:hAnsi="Calibri" w:cs="Times New Roman"/>
@@ -9738,6 +9966,7 @@
               </w:rPr>
               <w:t>SinValTol</w:t>
             </w:r>
+            <w:proofErr w:type="spellEnd"/>
           </w:p>
         </w:tc>
         <w:tc>
@@ -9811,6 +10040,7 @@
                 <w:lang w:eastAsia="en-GB"/>
               </w:rPr>
             </w:pPr>
+            <w:proofErr w:type="spellStart"/>
             <w:r>
               <w:rPr>
                 <w:rFonts w:ascii="Calibri" w:eastAsia="Times New Roman" w:hAnsi="Calibri" w:cs="Times New Roman"/>
@@ -9819,6 +10049,7 @@
               </w:rPr>
               <w:t>ElemIndRange</w:t>
             </w:r>
+            <w:proofErr w:type="spellEnd"/>
           </w:p>
         </w:tc>
         <w:tc>
@@ -9972,6 +10203,7 @@
                 <w:lang w:eastAsia="en-GB"/>
               </w:rPr>
             </w:pPr>
+            <w:proofErr w:type="spellStart"/>
             <w:r>
               <w:rPr>
                 <w:rFonts w:ascii="Calibri" w:eastAsia="Times New Roman" w:hAnsi="Calibri" w:cs="Times New Roman"/>
@@ -9980,6 +10212,7 @@
               </w:rPr>
               <w:t>ColIndRange</w:t>
             </w:r>
+            <w:proofErr w:type="spellEnd"/>
           </w:p>
         </w:tc>
         <w:tc>
@@ -10062,13 +10295,23 @@
                 <w:lang w:eastAsia="en-GB"/>
               </w:rPr>
             </w:pPr>
-            <w:r>
-              <w:rPr>
-                <w:rFonts w:ascii="Calibri" w:eastAsia="Times New Roman" w:hAnsi="Calibri" w:cs="Times New Roman"/>
-                <w:color w:val="000000"/>
-                <w:lang w:eastAsia="en-GB"/>
-              </w:rPr>
-              <w:t xml:space="preserve">Span.all(), </w:t>
+            <w:proofErr w:type="spellStart"/>
+            <w:r>
+              <w:rPr>
+                <w:rFonts w:ascii="Calibri" w:eastAsia="Times New Roman" w:hAnsi="Calibri" w:cs="Times New Roman"/>
+                <w:color w:val="000000"/>
+                <w:lang w:eastAsia="en-GB"/>
+              </w:rPr>
+              <w:t>Span.all</w:t>
+            </w:r>
+            <w:proofErr w:type="spellEnd"/>
+            <w:r>
+              <w:rPr>
+                <w:rFonts w:ascii="Calibri" w:eastAsia="Times New Roman" w:hAnsi="Calibri" w:cs="Times New Roman"/>
+                <w:color w:val="000000"/>
+                <w:lang w:eastAsia="en-GB"/>
+              </w:rPr>
+              <w:t xml:space="preserve">(), </w:t>
             </w:r>
             <w:r>
               <w:rPr>
@@ -10133,6 +10376,7 @@
                 <w:lang w:eastAsia="en-GB"/>
               </w:rPr>
             </w:pPr>
+            <w:proofErr w:type="spellStart"/>
             <w:r>
               <w:rPr>
                 <w:rFonts w:ascii="Calibri" w:eastAsia="Times New Roman" w:hAnsi="Calibri" w:cs="Times New Roman"/>
@@ -10141,6 +10385,7 @@
               </w:rPr>
               <w:t>RowIndRange</w:t>
             </w:r>
+            <w:proofErr w:type="spellEnd"/>
           </w:p>
         </w:tc>
         <w:tc>
@@ -10223,13 +10468,23 @@
                 <w:lang w:eastAsia="en-GB"/>
               </w:rPr>
             </w:pPr>
-            <w:r>
-              <w:rPr>
-                <w:rFonts w:ascii="Calibri" w:eastAsia="Times New Roman" w:hAnsi="Calibri" w:cs="Times New Roman"/>
-                <w:color w:val="000000"/>
-                <w:lang w:eastAsia="en-GB"/>
-              </w:rPr>
-              <w:t xml:space="preserve">Span.all(), </w:t>
+            <w:proofErr w:type="spellStart"/>
+            <w:r>
+              <w:rPr>
+                <w:rFonts w:ascii="Calibri" w:eastAsia="Times New Roman" w:hAnsi="Calibri" w:cs="Times New Roman"/>
+                <w:color w:val="000000"/>
+                <w:lang w:eastAsia="en-GB"/>
+              </w:rPr>
+              <w:t>Span.all</w:t>
+            </w:r>
+            <w:proofErr w:type="spellEnd"/>
+            <w:r>
+              <w:rPr>
+                <w:rFonts w:ascii="Calibri" w:eastAsia="Times New Roman" w:hAnsi="Calibri" w:cs="Times New Roman"/>
+                <w:color w:val="000000"/>
+                <w:lang w:eastAsia="en-GB"/>
+              </w:rPr>
+              <w:t xml:space="preserve">(), </w:t>
             </w:r>
             <w:r>
               <w:rPr>
@@ -10302,6 +10557,7 @@
                 <w:lang w:eastAsia="en-GB"/>
               </w:rPr>
             </w:pPr>
+            <w:proofErr w:type="spellStart"/>
             <w:r>
               <w:rPr>
                 <w:rFonts w:ascii="Calibri" w:eastAsia="Times New Roman" w:hAnsi="Calibri" w:cs="Times New Roman"/>
@@ -10310,6 +10566,7 @@
               </w:rPr>
               <w:t>MatSize</w:t>
             </w:r>
+            <w:proofErr w:type="spellEnd"/>
           </w:p>
         </w:tc>
         <w:tc>
@@ -10407,6 +10664,7 @@
                 <w:lang w:eastAsia="en-GB"/>
               </w:rPr>
             </w:pPr>
+            <w:proofErr w:type="spellStart"/>
             <w:r>
               <w:rPr>
                 <w:rFonts w:ascii="Calibri" w:eastAsia="Times New Roman" w:hAnsi="Calibri" w:cs="Times New Roman"/>
@@ -10415,6 +10673,7 @@
               </w:rPr>
               <w:t>GenMat</w:t>
             </w:r>
+            <w:proofErr w:type="spellEnd"/>
           </w:p>
         </w:tc>
         <w:tc>
@@ -10463,7 +10722,25 @@
                 <w:color w:val="000000"/>
                 <w:lang w:eastAsia="en-GB"/>
               </w:rPr>
-              <w:t>Union of SquMat, m</w:t>
+              <w:t xml:space="preserve">Union of </w:t>
+            </w:r>
+            <w:proofErr w:type="spellStart"/>
+            <w:r>
+              <w:rPr>
+                <w:rFonts w:ascii="Calibri" w:eastAsia="Times New Roman" w:hAnsi="Calibri" w:cs="Times New Roman"/>
+                <w:color w:val="000000"/>
+                <w:lang w:eastAsia="en-GB"/>
+              </w:rPr>
+              <w:t>SquMat</w:t>
+            </w:r>
+            <w:proofErr w:type="spellEnd"/>
+            <w:r>
+              <w:rPr>
+                <w:rFonts w:ascii="Calibri" w:eastAsia="Times New Roman" w:hAnsi="Calibri" w:cs="Times New Roman"/>
+                <w:color w:val="000000"/>
+                <w:lang w:eastAsia="en-GB"/>
+              </w:rPr>
+              <w:t>, m</w:t>
             </w:r>
             <w:r>
               <w:rPr>
@@ -10479,7 +10756,79 @@
                 <w:color w:val="000000"/>
                 <w:lang w:eastAsia="en-GB"/>
               </w:rPr>
-              <w:t xml:space="preserve"> and {{inf, -inf}, {-inf, inf}}</w:t>
+              <w:t xml:space="preserve"> and {{</w:t>
+            </w:r>
+            <w:proofErr w:type="spellStart"/>
+            <w:r>
+              <w:rPr>
+                <w:rFonts w:ascii="Calibri" w:eastAsia="Times New Roman" w:hAnsi="Calibri" w:cs="Times New Roman"/>
+                <w:color w:val="000000"/>
+                <w:lang w:eastAsia="en-GB"/>
+              </w:rPr>
+              <w:t>inf</w:t>
+            </w:r>
+            <w:proofErr w:type="spellEnd"/>
+            <w:r>
+              <w:rPr>
+                <w:rFonts w:ascii="Calibri" w:eastAsia="Times New Roman" w:hAnsi="Calibri" w:cs="Times New Roman"/>
+                <w:color w:val="000000"/>
+                <w:lang w:eastAsia="en-GB"/>
+              </w:rPr>
+              <w:t>, -</w:t>
+            </w:r>
+            <w:proofErr w:type="spellStart"/>
+            <w:r>
+              <w:rPr>
+                <w:rFonts w:ascii="Calibri" w:eastAsia="Times New Roman" w:hAnsi="Calibri" w:cs="Times New Roman"/>
+                <w:color w:val="000000"/>
+                <w:lang w:eastAsia="en-GB"/>
+              </w:rPr>
+              <w:t>inf</w:t>
+            </w:r>
+            <w:proofErr w:type="spellEnd"/>
+            <w:r>
+              <w:rPr>
+                <w:rFonts w:ascii="Calibri" w:eastAsia="Times New Roman" w:hAnsi="Calibri" w:cs="Times New Roman"/>
+                <w:color w:val="000000"/>
+                <w:lang w:eastAsia="en-GB"/>
+              </w:rPr>
+              <w:t>}, {-</w:t>
+            </w:r>
+            <w:proofErr w:type="spellStart"/>
+            <w:r>
+              <w:rPr>
+                <w:rFonts w:ascii="Calibri" w:eastAsia="Times New Roman" w:hAnsi="Calibri" w:cs="Times New Roman"/>
+                <w:color w:val="000000"/>
+                <w:lang w:eastAsia="en-GB"/>
+              </w:rPr>
+              <w:t>inf</w:t>
+            </w:r>
+            <w:proofErr w:type="spellEnd"/>
+            <w:r>
+              <w:rPr>
+                <w:rFonts w:ascii="Calibri" w:eastAsia="Times New Roman" w:hAnsi="Calibri" w:cs="Times New Roman"/>
+                <w:color w:val="000000"/>
+                <w:lang w:eastAsia="en-GB"/>
+              </w:rPr>
+              <w:t xml:space="preserve">, </w:t>
+            </w:r>
+            <w:proofErr w:type="spellStart"/>
+            <w:r>
+              <w:rPr>
+                <w:rFonts w:ascii="Calibri" w:eastAsia="Times New Roman" w:hAnsi="Calibri" w:cs="Times New Roman"/>
+                <w:color w:val="000000"/>
+                <w:lang w:eastAsia="en-GB"/>
+              </w:rPr>
+              <w:t>inf</w:t>
+            </w:r>
+            <w:proofErr w:type="spellEnd"/>
+            <w:r>
+              <w:rPr>
+                <w:rFonts w:ascii="Calibri" w:eastAsia="Times New Roman" w:hAnsi="Calibri" w:cs="Times New Roman"/>
+                <w:color w:val="000000"/>
+                <w:lang w:eastAsia="en-GB"/>
+              </w:rPr>
+              <w:t>}}</w:t>
             </w:r>
           </w:p>
         </w:tc>
@@ -10504,6 +10853,7 @@
                 <w:lang w:eastAsia="en-GB"/>
               </w:rPr>
             </w:pPr>
+            <w:proofErr w:type="spellStart"/>
             <w:r>
               <w:rPr>
                 <w:rFonts w:ascii="Calibri" w:eastAsia="Times New Roman" w:hAnsi="Calibri" w:cs="Times New Roman"/>
@@ -10512,6 +10862,7 @@
               </w:rPr>
               <w:t>SquMat</w:t>
             </w:r>
+            <w:proofErr w:type="spellEnd"/>
           </w:p>
         </w:tc>
         <w:tc>
@@ -10560,8 +10911,36 @@
                 <w:color w:val="000000"/>
                 <w:lang w:eastAsia="en-GB"/>
               </w:rPr>
-              <w:t>Union of InvMat and SymMat</w:t>
-            </w:r>
+              <w:t xml:space="preserve">Union of </w:t>
+            </w:r>
+            <w:proofErr w:type="spellStart"/>
+            <w:r>
+              <w:rPr>
+                <w:rFonts w:ascii="Calibri" w:eastAsia="Times New Roman" w:hAnsi="Calibri" w:cs="Times New Roman"/>
+                <w:color w:val="000000"/>
+                <w:lang w:eastAsia="en-GB"/>
+              </w:rPr>
+              <w:t>InvMat</w:t>
+            </w:r>
+            <w:proofErr w:type="spellEnd"/>
+            <w:r>
+              <w:rPr>
+                <w:rFonts w:ascii="Calibri" w:eastAsia="Times New Roman" w:hAnsi="Calibri" w:cs="Times New Roman"/>
+                <w:color w:val="000000"/>
+                <w:lang w:eastAsia="en-GB"/>
+              </w:rPr>
+              <w:t xml:space="preserve"> and </w:t>
+            </w:r>
+            <w:proofErr w:type="spellStart"/>
+            <w:r>
+              <w:rPr>
+                <w:rFonts w:ascii="Calibri" w:eastAsia="Times New Roman" w:hAnsi="Calibri" w:cs="Times New Roman"/>
+                <w:color w:val="000000"/>
+                <w:lang w:eastAsia="en-GB"/>
+              </w:rPr>
+              <w:t>SymMat</w:t>
+            </w:r>
+            <w:proofErr w:type="spellEnd"/>
           </w:p>
         </w:tc>
       </w:tr>
@@ -10585,6 +10964,7 @@
                 <w:lang w:eastAsia="en-GB"/>
               </w:rPr>
             </w:pPr>
+            <w:proofErr w:type="spellStart"/>
             <w:r>
               <w:rPr>
                 <w:rFonts w:ascii="Calibri" w:eastAsia="Times New Roman" w:hAnsi="Calibri" w:cs="Times New Roman"/>
@@ -10593,6 +10973,7 @@
               </w:rPr>
               <w:t>InvMat</w:t>
             </w:r>
+            <w:proofErr w:type="spellEnd"/>
           </w:p>
         </w:tc>
         <w:tc>
@@ -10667,13 +11048,41 @@
               </w:rPr>
               <w:t xml:space="preserve"> and </w:t>
             </w:r>
-            <w:r>
-              <w:rPr>
-                <w:rFonts w:ascii="Calibri" w:eastAsia="Times New Roman" w:hAnsi="Calibri" w:cs="Times New Roman"/>
-                <w:color w:val="000000"/>
-                <w:lang w:eastAsia="en-GB"/>
-              </w:rPr>
-              <w:t>Kac-Murdock-Szegö matrices</w:t>
+            <w:proofErr w:type="spellStart"/>
+            <w:r>
+              <w:rPr>
+                <w:rFonts w:ascii="Calibri" w:eastAsia="Times New Roman" w:hAnsi="Calibri" w:cs="Times New Roman"/>
+                <w:color w:val="000000"/>
+                <w:lang w:eastAsia="en-GB"/>
+              </w:rPr>
+              <w:t>Kac</w:t>
+            </w:r>
+            <w:proofErr w:type="spellEnd"/>
+            <w:r>
+              <w:rPr>
+                <w:rFonts w:ascii="Calibri" w:eastAsia="Times New Roman" w:hAnsi="Calibri" w:cs="Times New Roman"/>
+                <w:color w:val="000000"/>
+                <w:lang w:eastAsia="en-GB"/>
+              </w:rPr>
+              <w:t>-Murdock-</w:t>
+            </w:r>
+            <w:proofErr w:type="spellStart"/>
+            <w:r>
+              <w:rPr>
+                <w:rFonts w:ascii="Calibri" w:eastAsia="Times New Roman" w:hAnsi="Calibri" w:cs="Times New Roman"/>
+                <w:color w:val="000000"/>
+                <w:lang w:eastAsia="en-GB"/>
+              </w:rPr>
+              <w:t>Szegö</w:t>
+            </w:r>
+            <w:proofErr w:type="spellEnd"/>
+            <w:r>
+              <w:rPr>
+                <w:rFonts w:ascii="Calibri" w:eastAsia="Times New Roman" w:hAnsi="Calibri" w:cs="Times New Roman"/>
+                <w:color w:val="000000"/>
+                <w:lang w:eastAsia="en-GB"/>
+              </w:rPr>
+              <w:t xml:space="preserve"> matrices</w:t>
             </w:r>
           </w:p>
         </w:tc>
@@ -10698,6 +11107,7 @@
                 <w:lang w:eastAsia="en-GB"/>
               </w:rPr>
             </w:pPr>
+            <w:proofErr w:type="spellStart"/>
             <w:r>
               <w:rPr>
                 <w:rFonts w:ascii="Calibri" w:eastAsia="Times New Roman" w:hAnsi="Calibri" w:cs="Times New Roman"/>
@@ -10706,6 +11116,7 @@
               </w:rPr>
               <w:t>SymMat</w:t>
             </w:r>
+            <w:proofErr w:type="spellEnd"/>
           </w:p>
         </w:tc>
         <w:tc>
@@ -10754,7 +11165,25 @@
                 <w:color w:val="000000"/>
                 <w:lang w:eastAsia="en-GB"/>
               </w:rPr>
-              <w:t>Union of SymPDMat, zero matrices and matrices of ones</w:t>
+              <w:t xml:space="preserve">Union of </w:t>
+            </w:r>
+            <w:proofErr w:type="spellStart"/>
+            <w:r>
+              <w:rPr>
+                <w:rFonts w:ascii="Calibri" w:eastAsia="Times New Roman" w:hAnsi="Calibri" w:cs="Times New Roman"/>
+                <w:color w:val="000000"/>
+                <w:lang w:eastAsia="en-GB"/>
+              </w:rPr>
+              <w:t>SymPDMat</w:t>
+            </w:r>
+            <w:proofErr w:type="spellEnd"/>
+            <w:r>
+              <w:rPr>
+                <w:rFonts w:ascii="Calibri" w:eastAsia="Times New Roman" w:hAnsi="Calibri" w:cs="Times New Roman"/>
+                <w:color w:val="000000"/>
+                <w:lang w:eastAsia="en-GB"/>
+              </w:rPr>
+              <w:t>, zero matrices and matrices of ones</w:t>
             </w:r>
           </w:p>
         </w:tc>
@@ -10779,6 +11208,7 @@
                 <w:lang w:eastAsia="en-GB"/>
               </w:rPr>
             </w:pPr>
+            <w:proofErr w:type="spellStart"/>
             <w:r>
               <w:rPr>
                 <w:rFonts w:ascii="Calibri" w:eastAsia="Times New Roman" w:hAnsi="Calibri" w:cs="Times New Roman"/>
@@ -10787,6 +11217,7 @@
               </w:rPr>
               <w:t>SymPDMat</w:t>
             </w:r>
+            <w:proofErr w:type="spellEnd"/>
           </w:p>
         </w:tc>
         <w:tc>
@@ -10868,6 +11299,7 @@
                 <w:lang w:eastAsia="en-GB"/>
               </w:rPr>
             </w:pPr>
+            <w:proofErr w:type="spellStart"/>
             <w:r>
               <w:rPr>
                 <w:rFonts w:ascii="Calibri" w:eastAsia="Times New Roman" w:hAnsi="Calibri" w:cs="Times New Roman"/>
@@ -10876,6 +11308,7 @@
               </w:rPr>
               <w:t>LogicMat</w:t>
             </w:r>
+            <w:proofErr w:type="spellEnd"/>
           </w:p>
         </w:tc>
         <w:tc>
@@ -10981,6 +11414,7 @@
                 <w:lang w:eastAsia="en-GB"/>
               </w:rPr>
             </w:pPr>
+            <w:proofErr w:type="spellStart"/>
             <w:r>
               <w:rPr>
                 <w:rFonts w:ascii="Calibri" w:eastAsia="Times New Roman" w:hAnsi="Calibri" w:cs="Times New Roman"/>
@@ -10989,6 +11423,7 @@
               </w:rPr>
               <w:t>OOMat</w:t>
             </w:r>
+            <w:proofErr w:type="spellEnd"/>
           </w:p>
         </w:tc>
         <w:tc>
@@ -11037,8 +11472,18 @@
                 <w:color w:val="000000"/>
                 <w:lang w:eastAsia="en-GB"/>
               </w:rPr>
-              <w:t>Filled by GenDouble</w:t>
-            </w:r>
+              <w:t xml:space="preserve">Filled by </w:t>
+            </w:r>
+            <w:proofErr w:type="spellStart"/>
+            <w:r>
+              <w:rPr>
+                <w:rFonts w:ascii="Calibri" w:eastAsia="Times New Roman" w:hAnsi="Calibri" w:cs="Times New Roman"/>
+                <w:color w:val="000000"/>
+                <w:lang w:eastAsia="en-GB"/>
+              </w:rPr>
+              <w:t>GenDouble</w:t>
+            </w:r>
+            <w:proofErr w:type="spellEnd"/>
           </w:p>
         </w:tc>
       </w:tr>
@@ -11062,6 +11507,7 @@
                 <w:lang w:eastAsia="en-GB"/>
               </w:rPr>
             </w:pPr>
+            <w:proofErr w:type="spellStart"/>
             <w:r>
               <w:rPr>
                 <w:rFonts w:ascii="Calibri" w:eastAsia="Times New Roman" w:hAnsi="Calibri" w:cs="Times New Roman"/>
@@ -11071,6 +11517,7 @@
               <w:lastRenderedPageBreak/>
               <w:t>GenColVec</w:t>
             </w:r>
+            <w:proofErr w:type="spellEnd"/>
           </w:p>
         </w:tc>
         <w:tc>
@@ -11119,8 +11566,18 @@
                 <w:color w:val="000000"/>
                 <w:lang w:eastAsia="en-GB"/>
               </w:rPr>
-              <w:t>Transposition of GenRowVec</w:t>
-            </w:r>
+              <w:t xml:space="preserve">Transposition of </w:t>
+            </w:r>
+            <w:proofErr w:type="spellStart"/>
+            <w:r>
+              <w:rPr>
+                <w:rFonts w:ascii="Calibri" w:eastAsia="Times New Roman" w:hAnsi="Calibri" w:cs="Times New Roman"/>
+                <w:color w:val="000000"/>
+                <w:lang w:eastAsia="en-GB"/>
+              </w:rPr>
+              <w:t>GenRowVec</w:t>
+            </w:r>
+            <w:proofErr w:type="spellEnd"/>
           </w:p>
         </w:tc>
       </w:tr>
@@ -11144,6 +11601,7 @@
                 <w:lang w:eastAsia="en-GB"/>
               </w:rPr>
             </w:pPr>
+            <w:proofErr w:type="spellStart"/>
             <w:r>
               <w:rPr>
                 <w:rFonts w:ascii="Calibri" w:eastAsia="Times New Roman" w:hAnsi="Calibri" w:cs="Times New Roman"/>
@@ -11152,6 +11610,7 @@
               </w:rPr>
               <w:t>MonColVec</w:t>
             </w:r>
+            <w:proofErr w:type="spellEnd"/>
           </w:p>
         </w:tc>
         <w:tc>
@@ -11216,8 +11675,18 @@
                 <w:color w:val="000000"/>
                 <w:lang w:eastAsia="en-GB"/>
               </w:rPr>
-              <w:t>Transposition of MonRowVec</w:t>
-            </w:r>
+              <w:t xml:space="preserve">Transposition of </w:t>
+            </w:r>
+            <w:proofErr w:type="spellStart"/>
+            <w:r>
+              <w:rPr>
+                <w:rFonts w:ascii="Calibri" w:eastAsia="Times New Roman" w:hAnsi="Calibri" w:cs="Times New Roman"/>
+                <w:color w:val="000000"/>
+                <w:lang w:eastAsia="en-GB"/>
+              </w:rPr>
+              <w:t>MonRowVec</w:t>
+            </w:r>
+            <w:proofErr w:type="spellEnd"/>
           </w:p>
         </w:tc>
       </w:tr>
@@ -11241,6 +11710,7 @@
                 <w:lang w:eastAsia="en-GB"/>
               </w:rPr>
             </w:pPr>
+            <w:proofErr w:type="spellStart"/>
             <w:r>
               <w:rPr>
                 <w:rFonts w:ascii="Calibri" w:eastAsia="Times New Roman" w:hAnsi="Calibri" w:cs="Times New Roman"/>
@@ -11249,6 +11719,7 @@
               </w:rPr>
               <w:t>LogicColVec</w:t>
             </w:r>
+            <w:proofErr w:type="spellEnd"/>
           </w:p>
         </w:tc>
         <w:tc>
@@ -11297,8 +11768,18 @@
                 <w:color w:val="000000"/>
                 <w:lang w:eastAsia="en-GB"/>
               </w:rPr>
-              <w:t>Transposition of LogicRowVec</w:t>
-            </w:r>
+              <w:t xml:space="preserve">Transposition of </w:t>
+            </w:r>
+            <w:proofErr w:type="spellStart"/>
+            <w:r>
+              <w:rPr>
+                <w:rFonts w:ascii="Calibri" w:eastAsia="Times New Roman" w:hAnsi="Calibri" w:cs="Times New Roman"/>
+                <w:color w:val="000000"/>
+                <w:lang w:eastAsia="en-GB"/>
+              </w:rPr>
+              <w:t>LogicRowVec</w:t>
+            </w:r>
+            <w:proofErr w:type="spellEnd"/>
           </w:p>
         </w:tc>
       </w:tr>
@@ -11322,6 +11803,7 @@
                 <w:lang w:eastAsia="en-GB"/>
               </w:rPr>
             </w:pPr>
+            <w:proofErr w:type="spellStart"/>
             <w:r>
               <w:rPr>
                 <w:rFonts w:ascii="Calibri" w:eastAsia="Times New Roman" w:hAnsi="Calibri" w:cs="Times New Roman"/>
@@ -11330,6 +11812,7 @@
               </w:rPr>
               <w:t>OOColVec</w:t>
             </w:r>
+            <w:proofErr w:type="spellEnd"/>
           </w:p>
         </w:tc>
         <w:tc>
@@ -11378,8 +11861,18 @@
                 <w:color w:val="000000"/>
                 <w:lang w:eastAsia="en-GB"/>
               </w:rPr>
-              <w:t>Filled by GenDouble</w:t>
-            </w:r>
+              <w:t xml:space="preserve">Filled by </w:t>
+            </w:r>
+            <w:proofErr w:type="spellStart"/>
+            <w:r>
+              <w:rPr>
+                <w:rFonts w:ascii="Calibri" w:eastAsia="Times New Roman" w:hAnsi="Calibri" w:cs="Times New Roman"/>
+                <w:color w:val="000000"/>
+                <w:lang w:eastAsia="en-GB"/>
+              </w:rPr>
+              <w:t>GenDouble</w:t>
+            </w:r>
+            <w:proofErr w:type="spellEnd"/>
           </w:p>
         </w:tc>
       </w:tr>
@@ -11403,6 +11896,7 @@
                 <w:lang w:eastAsia="en-GB"/>
               </w:rPr>
             </w:pPr>
+            <w:proofErr w:type="spellStart"/>
             <w:r>
               <w:rPr>
                 <w:rFonts w:ascii="Calibri" w:eastAsia="Times New Roman" w:hAnsi="Calibri" w:cs="Times New Roman"/>
@@ -11411,6 +11905,7 @@
               </w:rPr>
               <w:t>GenRowVec</w:t>
             </w:r>
+            <w:proofErr w:type="spellEnd"/>
           </w:p>
         </w:tc>
         <w:tc>
@@ -11501,21 +11996,85 @@
               </w:rPr>
               <w:t xml:space="preserve"> </w:t>
             </w:r>
-            <w:r>
-              <w:rPr>
-                <w:rFonts w:ascii="Calibri" w:eastAsia="Times New Roman" w:hAnsi="Calibri" w:cs="Times New Roman"/>
-                <w:color w:val="000000"/>
-                <w:lang w:eastAsia="en-GB"/>
-              </w:rPr>
-              <w:t>Kac-Murdock-Szegö matrices</w:t>
-            </w:r>
-            <w:r>
-              <w:rPr>
-                <w:rFonts w:ascii="Calibri" w:eastAsia="Times New Roman" w:hAnsi="Calibri" w:cs="Times New Roman"/>
-                <w:color w:val="000000"/>
-                <w:lang w:eastAsia="en-GB"/>
-              </w:rPr>
-              <w:t xml:space="preserve"> and {inf, -inf}</w:t>
+            <w:proofErr w:type="spellStart"/>
+            <w:r>
+              <w:rPr>
+                <w:rFonts w:ascii="Calibri" w:eastAsia="Times New Roman" w:hAnsi="Calibri" w:cs="Times New Roman"/>
+                <w:color w:val="000000"/>
+                <w:lang w:eastAsia="en-GB"/>
+              </w:rPr>
+              <w:t>Kac</w:t>
+            </w:r>
+            <w:proofErr w:type="spellEnd"/>
+            <w:r>
+              <w:rPr>
+                <w:rFonts w:ascii="Calibri" w:eastAsia="Times New Roman" w:hAnsi="Calibri" w:cs="Times New Roman"/>
+                <w:color w:val="000000"/>
+                <w:lang w:eastAsia="en-GB"/>
+              </w:rPr>
+              <w:t>-Murdock-</w:t>
+            </w:r>
+            <w:proofErr w:type="spellStart"/>
+            <w:r>
+              <w:rPr>
+                <w:rFonts w:ascii="Calibri" w:eastAsia="Times New Roman" w:hAnsi="Calibri" w:cs="Times New Roman"/>
+                <w:color w:val="000000"/>
+                <w:lang w:eastAsia="en-GB"/>
+              </w:rPr>
+              <w:t>Szegö</w:t>
+            </w:r>
+            <w:proofErr w:type="spellEnd"/>
+            <w:r>
+              <w:rPr>
+                <w:rFonts w:ascii="Calibri" w:eastAsia="Times New Roman" w:hAnsi="Calibri" w:cs="Times New Roman"/>
+                <w:color w:val="000000"/>
+                <w:lang w:eastAsia="en-GB"/>
+              </w:rPr>
+              <w:t xml:space="preserve"> matrices</w:t>
+            </w:r>
+            <w:r>
+              <w:rPr>
+                <w:rFonts w:ascii="Calibri" w:eastAsia="Times New Roman" w:hAnsi="Calibri" w:cs="Times New Roman"/>
+                <w:color w:val="000000"/>
+                <w:lang w:eastAsia="en-GB"/>
+              </w:rPr>
+              <w:t xml:space="preserve"> and {</w:t>
+            </w:r>
+            <w:proofErr w:type="spellStart"/>
+            <w:r>
+              <w:rPr>
+                <w:rFonts w:ascii="Calibri" w:eastAsia="Times New Roman" w:hAnsi="Calibri" w:cs="Times New Roman"/>
+                <w:color w:val="000000"/>
+                <w:lang w:eastAsia="en-GB"/>
+              </w:rPr>
+              <w:t>inf</w:t>
+            </w:r>
+            <w:proofErr w:type="spellEnd"/>
+            <w:r>
+              <w:rPr>
+                <w:rFonts w:ascii="Calibri" w:eastAsia="Times New Roman" w:hAnsi="Calibri" w:cs="Times New Roman"/>
+                <w:color w:val="000000"/>
+                <w:lang w:eastAsia="en-GB"/>
+              </w:rPr>
+              <w:t>, -</w:t>
+            </w:r>
+            <w:proofErr w:type="spellStart"/>
+            <w:r>
+              <w:rPr>
+                <w:rFonts w:ascii="Calibri" w:eastAsia="Times New Roman" w:hAnsi="Calibri" w:cs="Times New Roman"/>
+                <w:color w:val="000000"/>
+                <w:lang w:eastAsia="en-GB"/>
+              </w:rPr>
+              <w:t>inf</w:t>
+            </w:r>
+            <w:proofErr w:type="spellEnd"/>
+            <w:r>
+              <w:rPr>
+                <w:rFonts w:ascii="Calibri" w:eastAsia="Times New Roman" w:hAnsi="Calibri" w:cs="Times New Roman"/>
+                <w:color w:val="000000"/>
+                <w:lang w:eastAsia="en-GB"/>
+              </w:rPr>
+              <w:t>}</w:t>
             </w:r>
           </w:p>
         </w:tc>
@@ -11540,6 +12099,7 @@
                 <w:lang w:eastAsia="en-GB"/>
               </w:rPr>
             </w:pPr>
+            <w:proofErr w:type="spellStart"/>
             <w:r>
               <w:rPr>
                 <w:rFonts w:ascii="Calibri" w:eastAsia="Times New Roman" w:hAnsi="Calibri" w:cs="Times New Roman"/>
@@ -11548,6 +12108,7 @@
               </w:rPr>
               <w:t>MonRowVec</w:t>
             </w:r>
+            <w:proofErr w:type="spellEnd"/>
           </w:p>
         </w:tc>
         <w:tc>
@@ -11652,7 +12213,25 @@
                 <w:color w:val="000000"/>
                 <w:lang w:eastAsia="en-GB"/>
               </w:rPr>
-              <w:t xml:space="preserve">-inf, </w:t>
+              <w:t>-</w:t>
+            </w:r>
+            <w:proofErr w:type="spellStart"/>
+            <w:r>
+              <w:rPr>
+                <w:rFonts w:ascii="Calibri" w:eastAsia="Times New Roman" w:hAnsi="Calibri" w:cs="Times New Roman"/>
+                <w:color w:val="000000"/>
+                <w:lang w:eastAsia="en-GB"/>
+              </w:rPr>
+              <w:t>inf</w:t>
+            </w:r>
+            <w:proofErr w:type="spellEnd"/>
+            <w:r>
+              <w:rPr>
+                <w:rFonts w:ascii="Calibri" w:eastAsia="Times New Roman" w:hAnsi="Calibri" w:cs="Times New Roman"/>
+                <w:color w:val="000000"/>
+                <w:lang w:eastAsia="en-GB"/>
+              </w:rPr>
+              <w:t xml:space="preserve">, </w:t>
             </w:r>
             <w:r>
               <w:rPr>
@@ -11668,7 +12247,43 @@
                 <w:color w:val="000000"/>
                 <w:lang w:eastAsia="en-GB"/>
               </w:rPr>
-              <w:t>, inf), (0), (-inf)</w:t>
+              <w:t xml:space="preserve">, </w:t>
+            </w:r>
+            <w:proofErr w:type="spellStart"/>
+            <w:r>
+              <w:rPr>
+                <w:rFonts w:ascii="Calibri" w:eastAsia="Times New Roman" w:hAnsi="Calibri" w:cs="Times New Roman"/>
+                <w:color w:val="000000"/>
+                <w:lang w:eastAsia="en-GB"/>
+              </w:rPr>
+              <w:t>inf</w:t>
+            </w:r>
+            <w:proofErr w:type="spellEnd"/>
+            <w:r>
+              <w:rPr>
+                <w:rFonts w:ascii="Calibri" w:eastAsia="Times New Roman" w:hAnsi="Calibri" w:cs="Times New Roman"/>
+                <w:color w:val="000000"/>
+                <w:lang w:eastAsia="en-GB"/>
+              </w:rPr>
+              <w:t>), (0), (-</w:t>
+            </w:r>
+            <w:proofErr w:type="spellStart"/>
+            <w:r>
+              <w:rPr>
+                <w:rFonts w:ascii="Calibri" w:eastAsia="Times New Roman" w:hAnsi="Calibri" w:cs="Times New Roman"/>
+                <w:color w:val="000000"/>
+                <w:lang w:eastAsia="en-GB"/>
+              </w:rPr>
+              <w:t>inf</w:t>
+            </w:r>
+            <w:proofErr w:type="spellEnd"/>
+            <w:r>
+              <w:rPr>
+                <w:rFonts w:ascii="Calibri" w:eastAsia="Times New Roman" w:hAnsi="Calibri" w:cs="Times New Roman"/>
+                <w:color w:val="000000"/>
+                <w:lang w:eastAsia="en-GB"/>
+              </w:rPr>
+              <w:t>)</w:t>
             </w:r>
             <w:r>
               <w:rPr>
@@ -11686,6 +12301,7 @@
               </w:rPr>
               <w:t xml:space="preserve"> (</w:t>
             </w:r>
+            <w:proofErr w:type="spellStart"/>
             <w:r>
               <w:rPr>
                 <w:rFonts w:ascii="Calibri" w:eastAsia="Times New Roman" w:hAnsi="Calibri" w:cs="Times New Roman"/>
@@ -11694,6 +12310,7 @@
               </w:rPr>
               <w:t>inf</w:t>
             </w:r>
+            <w:proofErr w:type="spellEnd"/>
             <w:r>
               <w:rPr>
                 <w:rFonts w:ascii="Calibri" w:eastAsia="Times New Roman" w:hAnsi="Calibri" w:cs="Times New Roman"/>
@@ -11725,6 +12342,7 @@
                 <w:lang w:eastAsia="en-GB"/>
               </w:rPr>
             </w:pPr>
+            <w:proofErr w:type="spellStart"/>
             <w:r>
               <w:rPr>
                 <w:rFonts w:ascii="Calibri" w:eastAsia="Times New Roman" w:hAnsi="Calibri" w:cs="Times New Roman"/>
@@ -11733,6 +12351,7 @@
               </w:rPr>
               <w:t>LogicRowVec</w:t>
             </w:r>
+            <w:proofErr w:type="spellEnd"/>
           </w:p>
         </w:tc>
         <w:tc>
@@ -11830,6 +12449,7 @@
                 <w:lang w:eastAsia="en-GB"/>
               </w:rPr>
             </w:pPr>
+            <w:proofErr w:type="spellStart"/>
             <w:r>
               <w:rPr>
                 <w:rFonts w:ascii="Calibri" w:eastAsia="Times New Roman" w:hAnsi="Calibri" w:cs="Times New Roman"/>
@@ -11838,6 +12458,7 @@
               </w:rPr>
               <w:t>OORowVec</w:t>
             </w:r>
+            <w:proofErr w:type="spellEnd"/>
           </w:p>
         </w:tc>
         <w:tc>
@@ -11886,8 +12507,18 @@
                 <w:color w:val="000000"/>
                 <w:lang w:eastAsia="en-GB"/>
               </w:rPr>
-              <w:t>Filled by GenDouble</w:t>
-            </w:r>
+              <w:t xml:space="preserve">Filled by </w:t>
+            </w:r>
+            <w:proofErr w:type="spellStart"/>
+            <w:r>
+              <w:rPr>
+                <w:rFonts w:ascii="Calibri" w:eastAsia="Times New Roman" w:hAnsi="Calibri" w:cs="Times New Roman"/>
+                <w:color w:val="000000"/>
+                <w:lang w:eastAsia="en-GB"/>
+              </w:rPr>
+              <w:t>GenDouble</w:t>
+            </w:r>
+            <w:proofErr w:type="spellEnd"/>
           </w:p>
         </w:tc>
       </w:tr>
@@ -11911,6 +12542,7 @@
                 <w:lang w:eastAsia="en-GB"/>
               </w:rPr>
             </w:pPr>
+            <w:proofErr w:type="spellStart"/>
             <w:r>
               <w:rPr>
                 <w:rFonts w:ascii="Calibri" w:eastAsia="Times New Roman" w:hAnsi="Calibri" w:cs="Times New Roman"/>
@@ -11919,6 +12551,7 @@
               </w:rPr>
               <w:t>ElemInds</w:t>
             </w:r>
+            <w:proofErr w:type="spellEnd"/>
           </w:p>
         </w:tc>
         <w:tc>
@@ -12096,6 +12729,7 @@
                 <w:lang w:eastAsia="en-GB"/>
               </w:rPr>
             </w:pPr>
+            <w:proofErr w:type="spellStart"/>
             <w:r>
               <w:rPr>
                 <w:rFonts w:ascii="Calibri" w:eastAsia="Times New Roman" w:hAnsi="Calibri" w:cs="Times New Roman"/>
@@ -12104,6 +12738,7 @@
               </w:rPr>
               <w:t>ColInds</w:t>
             </w:r>
+            <w:proofErr w:type="spellEnd"/>
           </w:p>
         </w:tc>
         <w:tc>
@@ -12186,6 +12821,7 @@
               </w:rPr>
               <w:t xml:space="preserve">Same as </w:t>
             </w:r>
+            <w:proofErr w:type="spellStart"/>
             <w:r>
               <w:rPr>
                 <w:rFonts w:ascii="Calibri" w:eastAsia="Times New Roman" w:hAnsi="Calibri" w:cs="Times New Roman"/>
@@ -12194,6 +12830,7 @@
               </w:rPr>
               <w:t>RowInds</w:t>
             </w:r>
+            <w:proofErr w:type="spellEnd"/>
           </w:p>
         </w:tc>
       </w:tr>
@@ -12217,6 +12854,7 @@
                 <w:lang w:eastAsia="en-GB"/>
               </w:rPr>
             </w:pPr>
+            <w:proofErr w:type="spellStart"/>
             <w:r>
               <w:rPr>
                 <w:rFonts w:ascii="Calibri" w:eastAsia="Times New Roman" w:hAnsi="Calibri" w:cs="Times New Roman"/>
@@ -12225,6 +12863,7 @@
               </w:rPr>
               <w:t>RowInds</w:t>
             </w:r>
+            <w:proofErr w:type="spellEnd"/>
           </w:p>
         </w:tc>
         <w:tc>
@@ -12551,6 +13190,7 @@
                 <w:lang w:eastAsia="en-GB"/>
               </w:rPr>
             </w:pPr>
+            <w:proofErr w:type="spellStart"/>
             <w:r>
               <w:rPr>
                 <w:rFonts w:ascii="Calibri" w:eastAsia="Times New Roman" w:hAnsi="Calibri" w:cs="Times New Roman"/>
@@ -12559,6 +13199,7 @@
               </w:rPr>
               <w:t>FilePath</w:t>
             </w:r>
+            <w:proofErr w:type="spellEnd"/>
           </w:p>
         </w:tc>
         <w:tc>
@@ -12607,7 +13248,25 @@
                 <w:color w:val="000000"/>
                 <w:lang w:eastAsia="en-GB"/>
               </w:rPr>
-              <w:t>"./test.mat"</w:t>
+              <w:t>"./</w:t>
+            </w:r>
+            <w:proofErr w:type="spellStart"/>
+            <w:r>
+              <w:rPr>
+                <w:rFonts w:ascii="Calibri" w:eastAsia="Times New Roman" w:hAnsi="Calibri" w:cs="Times New Roman"/>
+                <w:color w:val="000000"/>
+                <w:lang w:eastAsia="en-GB"/>
+              </w:rPr>
+              <w:t>test.mat</w:t>
+            </w:r>
+            <w:proofErr w:type="spellEnd"/>
+            <w:r>
+              <w:rPr>
+                <w:rFonts w:ascii="Calibri" w:eastAsia="Times New Roman" w:hAnsi="Calibri" w:cs="Times New Roman"/>
+                <w:color w:val="000000"/>
+                <w:lang w:eastAsia="en-GB"/>
+              </w:rPr>
+              <w:t>"</w:t>
             </w:r>
           </w:p>
         </w:tc>
@@ -12632,6 +13291,7 @@
                 <w:lang w:eastAsia="en-GB"/>
               </w:rPr>
             </w:pPr>
+            <w:proofErr w:type="spellStart"/>
             <w:r>
               <w:rPr>
                 <w:rFonts w:ascii="Calibri" w:eastAsia="Times New Roman" w:hAnsi="Calibri" w:cs="Times New Roman"/>
@@ -12640,6 +13300,7 @@
               </w:rPr>
               <w:t>MatNormString</w:t>
             </w:r>
+            <w:proofErr w:type="spellEnd"/>
           </w:p>
         </w:tc>
         <w:tc>
@@ -12671,7 +13332,25 @@
                 <w:color w:val="000000"/>
                 <w:lang w:eastAsia="en-GB"/>
               </w:rPr>
-              <w:t>"inf", "fro"</w:t>
+              <w:t>"</w:t>
+            </w:r>
+            <w:proofErr w:type="spellStart"/>
+            <w:r>
+              <w:rPr>
+                <w:rFonts w:ascii="Calibri" w:eastAsia="Times New Roman" w:hAnsi="Calibri" w:cs="Times New Roman"/>
+                <w:color w:val="000000"/>
+                <w:lang w:eastAsia="en-GB"/>
+              </w:rPr>
+              <w:t>inf</w:t>
+            </w:r>
+            <w:proofErr w:type="spellEnd"/>
+            <w:r>
+              <w:rPr>
+                <w:rFonts w:ascii="Calibri" w:eastAsia="Times New Roman" w:hAnsi="Calibri" w:cs="Times New Roman"/>
+                <w:color w:val="000000"/>
+                <w:lang w:eastAsia="en-GB"/>
+              </w:rPr>
+              <w:t>", "fro"</w:t>
             </w:r>
             <w:r>
               <w:rPr>
@@ -12704,7 +13383,25 @@
                 <w:color w:val="000000"/>
                 <w:lang w:eastAsia="en-GB"/>
               </w:rPr>
-              <w:t>"inf", "fro"</w:t>
+              <w:t>"</w:t>
+            </w:r>
+            <w:proofErr w:type="spellStart"/>
+            <w:r>
+              <w:rPr>
+                <w:rFonts w:ascii="Calibri" w:eastAsia="Times New Roman" w:hAnsi="Calibri" w:cs="Times New Roman"/>
+                <w:color w:val="000000"/>
+                <w:lang w:eastAsia="en-GB"/>
+              </w:rPr>
+              <w:t>inf</w:t>
+            </w:r>
+            <w:proofErr w:type="spellEnd"/>
+            <w:r>
+              <w:rPr>
+                <w:rFonts w:ascii="Calibri" w:eastAsia="Times New Roman" w:hAnsi="Calibri" w:cs="Times New Roman"/>
+                <w:color w:val="000000"/>
+                <w:lang w:eastAsia="en-GB"/>
+              </w:rPr>
+              <w:t>", "fro"</w:t>
             </w:r>
           </w:p>
         </w:tc>
@@ -12729,6 +13426,7 @@
                 <w:lang w:eastAsia="en-GB"/>
               </w:rPr>
             </w:pPr>
+            <w:proofErr w:type="spellStart"/>
             <w:r>
               <w:rPr>
                 <w:rFonts w:ascii="Calibri" w:eastAsia="Times New Roman" w:hAnsi="Calibri" w:cs="Times New Roman"/>
@@ -12737,6 +13435,7 @@
               </w:rPr>
               <w:t>VecNormString</w:t>
             </w:r>
+            <w:proofErr w:type="spellEnd"/>
           </w:p>
         </w:tc>
         <w:tc>
@@ -12763,7 +13462,43 @@
                 <w:color w:val="000000"/>
                 <w:lang w:eastAsia="en-GB"/>
               </w:rPr>
-              <w:t>"inf", "-inf", "fro"</w:t>
+              <w:t>"</w:t>
+            </w:r>
+            <w:proofErr w:type="spellStart"/>
+            <w:r>
+              <w:rPr>
+                <w:rFonts w:ascii="Calibri" w:eastAsia="Times New Roman" w:hAnsi="Calibri" w:cs="Times New Roman"/>
+                <w:color w:val="000000"/>
+                <w:lang w:eastAsia="en-GB"/>
+              </w:rPr>
+              <w:t>inf</w:t>
+            </w:r>
+            <w:proofErr w:type="spellEnd"/>
+            <w:r>
+              <w:rPr>
+                <w:rFonts w:ascii="Calibri" w:eastAsia="Times New Roman" w:hAnsi="Calibri" w:cs="Times New Roman"/>
+                <w:color w:val="000000"/>
+                <w:lang w:eastAsia="en-GB"/>
+              </w:rPr>
+              <w:t>", "-</w:t>
+            </w:r>
+            <w:proofErr w:type="spellStart"/>
+            <w:r>
+              <w:rPr>
+                <w:rFonts w:ascii="Calibri" w:eastAsia="Times New Roman" w:hAnsi="Calibri" w:cs="Times New Roman"/>
+                <w:color w:val="000000"/>
+                <w:lang w:eastAsia="en-GB"/>
+              </w:rPr>
+              <w:t>inf</w:t>
+            </w:r>
+            <w:proofErr w:type="spellEnd"/>
+            <w:r>
+              <w:rPr>
+                <w:rFonts w:ascii="Calibri" w:eastAsia="Times New Roman" w:hAnsi="Calibri" w:cs="Times New Roman"/>
+                <w:color w:val="000000"/>
+                <w:lang w:eastAsia="en-GB"/>
+              </w:rPr>
+              <w:t>", "fro"</w:t>
             </w:r>
             <w:r>
               <w:rPr>
@@ -12791,7 +13526,43 @@
                 <w:color w:val="000000"/>
                 <w:lang w:eastAsia="en-GB"/>
               </w:rPr>
-              <w:t>"inf", "-inf", "fro"</w:t>
+              <w:t>"</w:t>
+            </w:r>
+            <w:proofErr w:type="spellStart"/>
+            <w:r>
+              <w:rPr>
+                <w:rFonts w:ascii="Calibri" w:eastAsia="Times New Roman" w:hAnsi="Calibri" w:cs="Times New Roman"/>
+                <w:color w:val="000000"/>
+                <w:lang w:eastAsia="en-GB"/>
+              </w:rPr>
+              <w:t>inf</w:t>
+            </w:r>
+            <w:proofErr w:type="spellEnd"/>
+            <w:r>
+              <w:rPr>
+                <w:rFonts w:ascii="Calibri" w:eastAsia="Times New Roman" w:hAnsi="Calibri" w:cs="Times New Roman"/>
+                <w:color w:val="000000"/>
+                <w:lang w:eastAsia="en-GB"/>
+              </w:rPr>
+              <w:t>", "-</w:t>
+            </w:r>
+            <w:proofErr w:type="spellStart"/>
+            <w:r>
+              <w:rPr>
+                <w:rFonts w:ascii="Calibri" w:eastAsia="Times New Roman" w:hAnsi="Calibri" w:cs="Times New Roman"/>
+                <w:color w:val="000000"/>
+                <w:lang w:eastAsia="en-GB"/>
+              </w:rPr>
+              <w:t>inf</w:t>
+            </w:r>
+            <w:proofErr w:type="spellEnd"/>
+            <w:r>
+              <w:rPr>
+                <w:rFonts w:ascii="Calibri" w:eastAsia="Times New Roman" w:hAnsi="Calibri" w:cs="Times New Roman"/>
+                <w:color w:val="000000"/>
+                <w:lang w:eastAsia="en-GB"/>
+              </w:rPr>
+              <w:t>", "fro"</w:t>
             </w:r>
           </w:p>
         </w:tc>
@@ -13071,6 +13842,7 @@
                 <w:lang w:eastAsia="en-GB"/>
               </w:rPr>
             </w:pPr>
+            <w:proofErr w:type="spellStart"/>
             <w:r>
               <w:rPr>
                 <w:rFonts w:ascii="Calibri" w:eastAsia="Times New Roman" w:hAnsi="Calibri" w:cs="Times New Roman"/>
@@ -13079,6 +13851,7 @@
               </w:rPr>
               <w:t>SinValSel</w:t>
             </w:r>
+            <w:proofErr w:type="spellEnd"/>
           </w:p>
         </w:tc>
         <w:tc>
@@ -13168,6 +13941,7 @@
                 <w:lang w:eastAsia="en-GB"/>
               </w:rPr>
             </w:pPr>
+            <w:proofErr w:type="spellStart"/>
             <w:r>
               <w:rPr>
                 <w:rFonts w:ascii="Calibri" w:eastAsia="Times New Roman" w:hAnsi="Calibri" w:cs="Times New Roman"/>
@@ -13176,6 +13950,7 @@
               </w:rPr>
               <w:t>OutputStream</w:t>
             </w:r>
+            <w:proofErr w:type="spellEnd"/>
           </w:p>
         </w:tc>
         <w:tc>
@@ -13199,8 +13974,18 @@
                 <w:color w:val="000000"/>
                 <w:lang w:eastAsia="en-GB"/>
               </w:rPr>
-              <w:t>Any stream extending OutputStream</w:t>
-            </w:r>
+              <w:t xml:space="preserve">Any stream extending </w:t>
+            </w:r>
+            <w:proofErr w:type="spellStart"/>
+            <w:r>
+              <w:rPr>
+                <w:rFonts w:ascii="Calibri" w:eastAsia="Times New Roman" w:hAnsi="Calibri" w:cs="Times New Roman"/>
+                <w:color w:val="000000"/>
+                <w:lang w:eastAsia="en-GB"/>
+              </w:rPr>
+              <w:t>OutputStream</w:t>
+            </w:r>
+            <w:proofErr w:type="spellEnd"/>
           </w:p>
         </w:tc>
         <w:tc>
@@ -13218,13 +14003,77 @@
                 <w:lang w:eastAsia="en-GB"/>
               </w:rPr>
             </w:pPr>
-            <w:r>
-              <w:rPr>
-                <w:rFonts w:ascii="Calibri" w:eastAsia="Times New Roman" w:hAnsi="Calibri" w:cs="Times New Roman"/>
-                <w:color w:val="000000"/>
-                <w:lang w:eastAsia="en-GB"/>
-              </w:rPr>
-              <w:t>System.out, System.err, FileOutputStream("./test.mat", false);</w:t>
+            <w:proofErr w:type="spellStart"/>
+            <w:r>
+              <w:rPr>
+                <w:rFonts w:ascii="Calibri" w:eastAsia="Times New Roman" w:hAnsi="Calibri" w:cs="Times New Roman"/>
+                <w:color w:val="000000"/>
+                <w:lang w:eastAsia="en-GB"/>
+              </w:rPr>
+              <w:t>System.out</w:t>
+            </w:r>
+            <w:proofErr w:type="spellEnd"/>
+            <w:r>
+              <w:rPr>
+                <w:rFonts w:ascii="Calibri" w:eastAsia="Times New Roman" w:hAnsi="Calibri" w:cs="Times New Roman"/>
+                <w:color w:val="000000"/>
+                <w:lang w:eastAsia="en-GB"/>
+              </w:rPr>
+              <w:t xml:space="preserve">, </w:t>
+            </w:r>
+            <w:proofErr w:type="spellStart"/>
+            <w:r>
+              <w:rPr>
+                <w:rFonts w:ascii="Calibri" w:eastAsia="Times New Roman" w:hAnsi="Calibri" w:cs="Times New Roman"/>
+                <w:color w:val="000000"/>
+                <w:lang w:eastAsia="en-GB"/>
+              </w:rPr>
+              <w:t>System.err</w:t>
+            </w:r>
+            <w:proofErr w:type="spellEnd"/>
+            <w:r>
+              <w:rPr>
+                <w:rFonts w:ascii="Calibri" w:eastAsia="Times New Roman" w:hAnsi="Calibri" w:cs="Times New Roman"/>
+                <w:color w:val="000000"/>
+                <w:lang w:eastAsia="en-GB"/>
+              </w:rPr>
+              <w:t xml:space="preserve">, </w:t>
+            </w:r>
+            <w:proofErr w:type="spellStart"/>
+            <w:r>
+              <w:rPr>
+                <w:rFonts w:ascii="Calibri" w:eastAsia="Times New Roman" w:hAnsi="Calibri" w:cs="Times New Roman"/>
+                <w:color w:val="000000"/>
+                <w:lang w:eastAsia="en-GB"/>
+              </w:rPr>
+              <w:t>FileOutputStream</w:t>
+            </w:r>
+            <w:proofErr w:type="spellEnd"/>
+            <w:r>
+              <w:rPr>
+                <w:rFonts w:ascii="Calibri" w:eastAsia="Times New Roman" w:hAnsi="Calibri" w:cs="Times New Roman"/>
+                <w:color w:val="000000"/>
+                <w:lang w:eastAsia="en-GB"/>
+              </w:rPr>
+              <w:t>("./</w:t>
+            </w:r>
+            <w:proofErr w:type="spellStart"/>
+            <w:r>
+              <w:rPr>
+                <w:rFonts w:ascii="Calibri" w:eastAsia="Times New Roman" w:hAnsi="Calibri" w:cs="Times New Roman"/>
+                <w:color w:val="000000"/>
+                <w:lang w:eastAsia="en-GB"/>
+              </w:rPr>
+              <w:t>test.mat</w:t>
+            </w:r>
+            <w:proofErr w:type="spellEnd"/>
+            <w:r>
+              <w:rPr>
+                <w:rFonts w:ascii="Calibri" w:eastAsia="Times New Roman" w:hAnsi="Calibri" w:cs="Times New Roman"/>
+                <w:color w:val="000000"/>
+                <w:lang w:eastAsia="en-GB"/>
+              </w:rPr>
+              <w:t>", false);</w:t>
             </w:r>
           </w:p>
         </w:tc>
@@ -13249,6 +14098,7 @@
                 <w:lang w:eastAsia="en-GB"/>
               </w:rPr>
             </w:pPr>
+            <w:proofErr w:type="spellStart"/>
             <w:r>
               <w:rPr>
                 <w:rFonts w:ascii="Calibri" w:eastAsia="Times New Roman" w:hAnsi="Calibri" w:cs="Times New Roman"/>
@@ -13257,6 +14107,7 @@
               </w:rPr>
               <w:t>InputStream</w:t>
             </w:r>
+            <w:proofErr w:type="spellEnd"/>
           </w:p>
         </w:tc>
         <w:tc>
@@ -13280,8 +14131,18 @@
                 <w:color w:val="000000"/>
                 <w:lang w:eastAsia="en-GB"/>
               </w:rPr>
-              <w:t>Any stream extending InputStream</w:t>
-            </w:r>
+              <w:t xml:space="preserve">Any stream extending </w:t>
+            </w:r>
+            <w:proofErr w:type="spellStart"/>
+            <w:r>
+              <w:rPr>
+                <w:rFonts w:ascii="Calibri" w:eastAsia="Times New Roman" w:hAnsi="Calibri" w:cs="Times New Roman"/>
+                <w:color w:val="000000"/>
+                <w:lang w:eastAsia="en-GB"/>
+              </w:rPr>
+              <w:t>InputStream</w:t>
+            </w:r>
+            <w:proofErr w:type="spellEnd"/>
           </w:p>
         </w:tc>
         <w:tc>
@@ -13299,13 +14160,41 @@
                 <w:lang w:eastAsia="en-GB"/>
               </w:rPr>
             </w:pPr>
-            <w:r>
-              <w:rPr>
-                <w:rFonts w:ascii="Calibri" w:eastAsia="Times New Roman" w:hAnsi="Calibri" w:cs="Times New Roman"/>
-                <w:color w:val="000000"/>
-                <w:lang w:eastAsia="en-GB"/>
-              </w:rPr>
-              <w:t>FileInputStream("./test.mat")</w:t>
+            <w:proofErr w:type="spellStart"/>
+            <w:r>
+              <w:rPr>
+                <w:rFonts w:ascii="Calibri" w:eastAsia="Times New Roman" w:hAnsi="Calibri" w:cs="Times New Roman"/>
+                <w:color w:val="000000"/>
+                <w:lang w:eastAsia="en-GB"/>
+              </w:rPr>
+              <w:t>FileInputStream</w:t>
+            </w:r>
+            <w:proofErr w:type="spellEnd"/>
+            <w:r>
+              <w:rPr>
+                <w:rFonts w:ascii="Calibri" w:eastAsia="Times New Roman" w:hAnsi="Calibri" w:cs="Times New Roman"/>
+                <w:color w:val="000000"/>
+                <w:lang w:eastAsia="en-GB"/>
+              </w:rPr>
+              <w:t>("./</w:t>
+            </w:r>
+            <w:proofErr w:type="spellStart"/>
+            <w:r>
+              <w:rPr>
+                <w:rFonts w:ascii="Calibri" w:eastAsia="Times New Roman" w:hAnsi="Calibri" w:cs="Times New Roman"/>
+                <w:color w:val="000000"/>
+                <w:lang w:eastAsia="en-GB"/>
+              </w:rPr>
+              <w:t>test.mat</w:t>
+            </w:r>
+            <w:proofErr w:type="spellEnd"/>
+            <w:r>
+              <w:rPr>
+                <w:rFonts w:ascii="Calibri" w:eastAsia="Times New Roman" w:hAnsi="Calibri" w:cs="Times New Roman"/>
+                <w:color w:val="000000"/>
+                <w:lang w:eastAsia="en-GB"/>
+              </w:rPr>
+              <w:t>")</w:t>
             </w:r>
           </w:p>
         </w:tc>
@@ -13330,6 +14219,7 @@
                 <w:lang w:eastAsia="en-GB"/>
               </w:rPr>
             </w:pPr>
+            <w:proofErr w:type="spellStart"/>
             <w:r>
               <w:rPr>
                 <w:rFonts w:ascii="Calibri" w:eastAsia="Times New Roman" w:hAnsi="Calibri" w:cs="Times New Roman"/>
@@ -13338,6 +14228,7 @@
               </w:rPr>
               <w:t>FileType</w:t>
             </w:r>
+            <w:proofErr w:type="spellEnd"/>
           </w:p>
         </w:tc>
         <w:tc>
@@ -13427,6 +14318,7 @@
                 <w:lang w:eastAsia="en-GB"/>
               </w:rPr>
             </w:pPr>
+            <w:proofErr w:type="spellStart"/>
             <w:r>
               <w:rPr>
                 <w:rFonts w:ascii="Calibri" w:eastAsia="Times New Roman" w:hAnsi="Calibri" w:cs="Times New Roman"/>
@@ -13451,6 +14343,7 @@
               </w:rPr>
               <w:t>Param</w:t>
             </w:r>
+            <w:proofErr w:type="spellEnd"/>
           </w:p>
         </w:tc>
         <w:tc>
@@ -13610,14 +14503,27 @@
       <w:r>
         <w:t xml:space="preserve">Table </w:t>
       </w:r>
-      <w:fldSimple w:instr=" SEQ Table \* ARABIC ">
-        <w:r>
-          <w:rPr>
-            <w:noProof/>
-          </w:rPr>
-          <w:t>2</w:t>
-        </w:r>
-      </w:fldSimple>
+      <w:r>
+        <w:fldChar w:fldCharType="begin"/>
+      </w:r>
+      <w:r>
+        <w:instrText xml:space="preserve"> SEQ Table \* ARABIC </w:instrText>
+      </w:r>
+      <w:r>
+        <w:fldChar w:fldCharType="separate"/>
+      </w:r>
+      <w:r>
+        <w:rPr>
+          <w:noProof/>
+        </w:rPr>
+        <w:t>2</w:t>
+      </w:r>
+      <w:r>
+        <w:rPr>
+          <w:noProof/>
+        </w:rPr>
+        <w:fldChar w:fldCharType="end"/>
+      </w:r>
       <w:r>
         <w:t>: Domain range and test instances</w:t>
       </w:r>
@@ -13688,14 +14594,21 @@
       <w:pPr>
         <w:ind w:left="720"/>
       </w:pPr>
+      <w:proofErr w:type="gramStart"/>
       <w:r>
         <w:t>Test</w:t>
       </w:r>
       <w:r>
         <w:t>(</w:t>
       </w:r>
-      <w:r>
-        <w:t>InPlace|)</w:t>
+      <w:proofErr w:type="spellStart"/>
+      <w:proofErr w:type="gramEnd"/>
+      <w:r>
+        <w:t>InPlace</w:t>
+      </w:r>
+      <w:proofErr w:type="spellEnd"/>
+      <w:r>
+        <w:t>|)</w:t>
       </w:r>
       <w:r>
         <w:t>(Random|)(</w:t>
@@ -13730,7 +14643,15 @@
     </w:p>
     <w:p>
       <w:r>
-        <w:t xml:space="preserve">… where </w:t>
+        <w:t xml:space="preserve">… </w:t>
+      </w:r>
+      <w:proofErr w:type="gramStart"/>
+      <w:r>
+        <w:t>where</w:t>
+      </w:r>
+      <w:proofErr w:type="gramEnd"/>
+      <w:r>
+        <w:t xml:space="preserve"> </w:t>
       </w:r>
       <w:r>
         <w:rPr>
@@ -13804,8 +14725,13 @@
         <w:t xml:space="preserve"> all independent methods that </w:t>
       </w:r>
       <w:r>
-        <w:t>are randomless</w:t>
-      </w:r>
+        <w:t xml:space="preserve">are </w:t>
+      </w:r>
+      <w:proofErr w:type="spellStart"/>
+      <w:r>
+        <w:t>randomless</w:t>
+      </w:r>
+      <w:proofErr w:type="spellEnd"/>
       <w:r>
         <w:t xml:space="preserve">, operate out-of-place and requires both column index </w:t>
       </w:r>
@@ -13973,7 +14899,15 @@
     </w:p>
     <w:p>
       <w:r>
-        <w:t xml:space="preserve">Methods within ArmadilloJava that are based on a uniform distribution shall have the same amount of entries within each </w:t>
+        <w:t xml:space="preserve">Methods within </w:t>
+      </w:r>
+      <w:proofErr w:type="spellStart"/>
+      <w:r>
+        <w:t>ArmadilloJava</w:t>
+      </w:r>
+      <w:proofErr w:type="spellEnd"/>
+      <w:r>
+        <w:t xml:space="preserve"> that are based on a uniform distribution shall have the same amount of entries within each </w:t>
       </w:r>
       <w:r>
         <w:t>bin</w:t>
@@ -14030,7 +14964,15 @@
     </w:p>
     <w:p>
       <w:r>
-        <w:t>All of these methods are tested within a single test class grouped by their parent class in ArmadilloJava, which should result in:</w:t>
+        <w:t xml:space="preserve">All of these methods are tested within a single test class grouped by their parent class in </w:t>
+      </w:r>
+      <w:proofErr w:type="spellStart"/>
+      <w:r>
+        <w:t>ArmadilloJava</w:t>
+      </w:r>
+      <w:proofErr w:type="spellEnd"/>
+      <w:r>
+        <w:t>, which should result in:</w:t>
       </w:r>
     </w:p>
     <w:p>
@@ -14087,30 +15029,36 @@
       <w:r>
         <w:t xml:space="preserve">For </w:t>
       </w:r>
+      <w:proofErr w:type="spellStart"/>
       <w:r>
         <w:rPr>
           <w:rStyle w:val="IntensiveHervorhebung"/>
         </w:rPr>
         <w:t>RunningStat</w:t>
       </w:r>
+      <w:proofErr w:type="spellEnd"/>
       <w:r>
         <w:t xml:space="preserve"> and </w:t>
       </w:r>
+      <w:proofErr w:type="spellStart"/>
       <w:r>
         <w:rPr>
           <w:rStyle w:val="IntensiveHervorhebung"/>
         </w:rPr>
         <w:t>RunningStatVec</w:t>
       </w:r>
+      <w:proofErr w:type="spellEnd"/>
       <w:r>
         <w:t xml:space="preserve">, the actual results are to be compared against pre-calculated expectations, while </w:t>
       </w:r>
+      <w:proofErr w:type="spellStart"/>
       <w:r>
         <w:rPr>
           <w:rStyle w:val="IntensiveHervorhebung"/>
         </w:rPr>
         <w:t>WallClock</w:t>
       </w:r>
+      <w:proofErr w:type="spellEnd"/>
       <w:r>
         <w:t xml:space="preserve"> is measured by the expected difference in time between two CPU-time measurements.</w:t>
       </w:r>
@@ -14260,7 +15208,15 @@
     </w:p>
     <w:p>
       <w:r>
-        <w:t>M. Dow, Explicit inverses of Toeplitz and associated matrices, Australian &amp; New Zealand Industrial and Applied Mathematics Journal 44 (2003)</w:t>
+        <w:t xml:space="preserve">M. Dow, Explicit inverses of </w:t>
+      </w:r>
+      <w:proofErr w:type="spellStart"/>
+      <w:r>
+        <w:t>Toeplitz</w:t>
+      </w:r>
+      <w:proofErr w:type="spellEnd"/>
+      <w:r>
+        <w:t xml:space="preserve"> and associated matrices, Australian &amp; New Zealand Industrial and Applied Mathematics Journal 44 (2003)</w:t>
       </w:r>
       <w:r>
         <w:t xml:space="preserve">, Edition E </w:t>
@@ -14274,7 +15230,39 @@
     </w:p>
     <w:p>
       <w:r>
-        <w:t xml:space="preserve">M. Kac, W. L. Murdock, and G. Szegö, On the eigenvalues of certain Hermitian forms, </w:t>
+        <w:t xml:space="preserve">M. </w:t>
+      </w:r>
+      <w:proofErr w:type="spellStart"/>
+      <w:r>
+        <w:t>Kac</w:t>
+      </w:r>
+      <w:proofErr w:type="spellEnd"/>
+      <w:r>
+        <w:t xml:space="preserve">, W. L. Murdock, and G. </w:t>
+      </w:r>
+      <w:proofErr w:type="spellStart"/>
+      <w:r>
+        <w:t>Szegö</w:t>
+      </w:r>
+      <w:proofErr w:type="spellEnd"/>
+      <w:r>
+        <w:t xml:space="preserve">, </w:t>
+      </w:r>
+      <w:proofErr w:type="gramStart"/>
+      <w:r>
+        <w:t>On</w:t>
+      </w:r>
+      <w:proofErr w:type="gramEnd"/>
+      <w:r>
+        <w:t xml:space="preserve"> the eigenvalues of certain </w:t>
+      </w:r>
+      <w:proofErr w:type="spellStart"/>
+      <w:r>
+        <w:t>Hermitian</w:t>
+      </w:r>
+      <w:proofErr w:type="spellEnd"/>
+      <w:r>
+        <w:t xml:space="preserve"> forms, </w:t>
       </w:r>
       <w:r>
         <w:t>Journal of Rational Mechanics and Analysis</w:t>
@@ -14375,12 +15363,14 @@
           <w:b/>
         </w:rPr>
       </w:pPr>
+      <w:proofErr w:type="spellStart"/>
       <w:r>
         <w:rPr>
           <w:b/>
         </w:rPr>
         <w:t>Vec</w:t>
       </w:r>
+      <w:proofErr w:type="spellEnd"/>
       <w:r>
         <w:t xml:space="preserve"> </w:t>
       </w:r>
@@ -14407,12 +15397,14 @@
         </w:tabs>
         <w:spacing w:after="120" w:line="240" w:lineRule="auto"/>
       </w:pPr>
+      <w:proofErr w:type="spellStart"/>
       <w:r>
         <w:rPr>
           <w:b/>
         </w:rPr>
         <w:t>Arma</w:t>
       </w:r>
+      <w:proofErr w:type="spellEnd"/>
       <w:r>
         <w:rPr>
           <w:b/>
@@ -14465,12 +15457,14 @@
           <w:b/>
         </w:rPr>
       </w:pPr>
+      <w:proofErr w:type="spellStart"/>
       <w:r>
         <w:rPr>
           <w:b/>
         </w:rPr>
         <w:t>RunningStat</w:t>
       </w:r>
+      <w:proofErr w:type="spellEnd"/>
       <w:r>
         <w:rPr>
           <w:b/>
@@ -14497,12 +15491,14 @@
           <w:b/>
         </w:rPr>
       </w:pPr>
+      <w:proofErr w:type="spellStart"/>
       <w:r>
         <w:rPr>
           <w:b/>
         </w:rPr>
         <w:t>RunningStatVec</w:t>
       </w:r>
+      <w:proofErr w:type="spellEnd"/>
       <w:r>
         <w:rPr>
           <w:b/>
@@ -14526,12 +15522,14 @@
         </w:tabs>
         <w:spacing w:after="120" w:line="240" w:lineRule="auto"/>
       </w:pPr>
+      <w:proofErr w:type="spellStart"/>
       <w:r>
         <w:rPr>
           <w:b/>
         </w:rPr>
         <w:t>WallClock</w:t>
       </w:r>
+      <w:proofErr w:type="spellEnd"/>
       <w:r>
         <w:rPr>
           <w:b/>
@@ -14561,11 +15559,32 @@
       <w:r>
         <w:tab/>
       </w:r>
-      <w:r>
-        <w:t xml:space="preserve">Kac-Murdock-Szegö </w:t>
-      </w:r>
-      <w:r>
-        <w:t>matrix, a special instance of a toeplitz matrix</w:t>
+      <w:proofErr w:type="spellStart"/>
+      <w:r>
+        <w:t>Kac</w:t>
+      </w:r>
+      <w:proofErr w:type="spellEnd"/>
+      <w:r>
+        <w:t>-Murdock-</w:t>
+      </w:r>
+      <w:proofErr w:type="spellStart"/>
+      <w:r>
+        <w:t>Szegö</w:t>
+      </w:r>
+      <w:proofErr w:type="spellEnd"/>
+      <w:r>
+        <w:t xml:space="preserve"> </w:t>
+      </w:r>
+      <w:r>
+        <w:t xml:space="preserve">matrix, a special instance of a </w:t>
+      </w:r>
+      <w:proofErr w:type="spellStart"/>
+      <w:r>
+        <w:t>toeplitz</w:t>
+      </w:r>
+      <w:proofErr w:type="spellEnd"/>
+      <w:r>
+        <w:t xml:space="preserve"> matrix</w:t>
       </w:r>
     </w:p>
     <w:sectPr>
@@ -14670,7 +15689,7 @@
         <w:szCs w:val="24"/>
         <w:lang w:val="de-DE"/>
       </w:rPr>
-      <w:t>16</w:t>
+      <w:t>8</w:t>
     </w:r>
     <w:r>
       <w:rPr>
@@ -16898,7 +17917,9 @@
   </w:compat>
   <w:rsids>
     <w:rsidRoot w:val="0085571F"/>
+    <w:rsid w:val="00113012"/>
     <w:rsid w:val="004066C3"/>
+    <w:rsid w:val="00542986"/>
     <w:rsid w:val="0085571F"/>
   </w:rsids>
   <m:mathPr>
@@ -17680,7 +18701,7 @@
 </file>
 
 <file path=customXml/itemProps2.xml><?xml version="1.0" encoding="utf-8"?>
-<ds:datastoreItem xmlns:ds="http://schemas.openxmlformats.org/officeDocument/2006/customXml" ds:itemID="{60638FB7-4384-4073-94D5-BFF770B1B1ED}">
+<ds:datastoreItem xmlns:ds="http://schemas.openxmlformats.org/officeDocument/2006/customXml" ds:itemID="{75111A8E-5F7B-4287-8E36-DEA42165F0F1}">
   <ds:schemaRefs>
     <ds:schemaRef ds:uri="http://schemas.openxmlformats.org/officeDocument/2006/bibliography"/>
   </ds:schemaRefs>

</xml_diff>

<commit_message>
Added test for cross(..) and some arithmetic functions
</commit_message>
<xml_diff>
--- a/src/test/Master test plan.docx
+++ b/src/test/Master test plan.docx
@@ -49,7 +49,6 @@
                 <w:dataBinding w:prefixMappings="xmlns:ns0='http://schemas.openxmlformats.org/officeDocument/2006/extended-properties'" w:xpath="/ns0:Properties[1]/ns0:Company[1]" w:storeItemID="{6668398D-A668-4E3E-A5EB-62B293D839F1}"/>
                 <w:text/>
               </w:sdtPr>
-              <w:sdtEndPr/>
               <w:sdtContent>
                 <w:tc>
                   <w:tcPr>
@@ -69,7 +68,6 @@
                         <w:sz w:val="24"/>
                       </w:rPr>
                     </w:pPr>
-                    <w:proofErr w:type="spellStart"/>
                     <w:r>
                       <w:rPr>
                         <w:color w:val="2E74B5" w:themeColor="accent1" w:themeShade="BF"/>
@@ -79,7 +77,6 @@
                       </w:rPr>
                       <w:t>ArmadilloaJava</w:t>
                     </w:r>
-                    <w:proofErr w:type="spellEnd"/>
                   </w:p>
                 </w:tc>
               </w:sdtContent>
@@ -106,7 +103,6 @@
                   <w:dataBinding w:prefixMappings="xmlns:ns0='http://schemas.openxmlformats.org/package/2006/metadata/core-properties' xmlns:ns1='http://purl.org/dc/elements/1.1/'" w:xpath="/ns0:coreProperties[1]/ns1:title[1]" w:storeItemID="{6C3C8BC8-F283-45AE-878A-BAB7291924A1}"/>
                   <w:text/>
                 </w:sdtPr>
-                <w:sdtEndPr/>
                 <w:sdtContent>
                   <w:p>
                     <w:pPr>
@@ -171,7 +167,6 @@
                 <w:dataBinding w:prefixMappings="xmlns:ns0='http://schemas.openxmlformats.org/package/2006/metadata/core-properties' xmlns:ns1='http://purl.org/dc/elements/1.1/'" w:xpath="/ns0:coreProperties[1]/ns1:subject[1]" w:storeItemID="{6C3C8BC8-F283-45AE-878A-BAB7291924A1}"/>
                 <w:text/>
               </w:sdtPr>
-              <w:sdtEndPr/>
               <w:sdtContent>
                 <w:tc>
                   <w:tcPr>
@@ -241,7 +236,6 @@
                   <w:dataBinding w:prefixMappings="xmlns:ns0='http://schemas.openxmlformats.org/package/2006/metadata/core-properties' xmlns:ns1='http://purl.org/dc/elements/1.1/'" w:xpath="/ns0:coreProperties[1]/ns1:creator[1]" w:storeItemID="{6C3C8BC8-F283-45AE-878A-BAB7291924A1}"/>
                   <w:text/>
                 </w:sdtPr>
-                <w:sdtEndPr/>
                 <w:sdtContent>
                   <w:p>
                     <w:pPr>
@@ -285,7 +279,6 @@
                     <w:calendar w:val="gregorian"/>
                   </w:date>
                 </w:sdtPr>
-                <w:sdtEndPr/>
                 <w:sdtContent>
                   <w:p>
                     <w:pPr>
@@ -376,7 +369,6 @@
           <w:docPartUnique/>
         </w:docPartObj>
       </w:sdtPr>
-      <w:sdtEndPr/>
       <w:sdtContent>
         <w:p>
           <w:pPr>
@@ -1616,13 +1608,8 @@
       <w:bookmarkEnd w:id="0"/>
     </w:p>
     <w:p>
-      <w:proofErr w:type="spellStart"/>
-      <w:r>
-        <w:t>ArmadilloJava</w:t>
-      </w:r>
-      <w:proofErr w:type="spellEnd"/>
-      <w:r>
-        <w:t xml:space="preserve"> p</w:t>
+      <w:r>
+        <w:t>ArmadilloJava p</w:t>
       </w:r>
       <w:r>
         <w:t>rovides Java based interfaces simila</w:t>
@@ -1643,15 +1630,7 @@
         <w:t xml:space="preserve"> C++ further on</w:t>
       </w:r>
       <w:r>
-        <w:t xml:space="preserve">) by Conrad Sanderson et al., NICTA, </w:t>
-      </w:r>
-      <w:proofErr w:type="gramStart"/>
-      <w:r>
-        <w:t>Australia</w:t>
-      </w:r>
-      <w:proofErr w:type="gramEnd"/>
-      <w:r>
-        <w:t>.</w:t>
+        <w:t>) by Conrad Sanderson et al., NICTA, Australia.</w:t>
       </w:r>
       <w:r>
         <w:t xml:space="preserve"> </w:t>
@@ -1662,13 +1641,8 @@
         <w:t>The</w:t>
       </w:r>
       <w:r>
-        <w:t xml:space="preserve"> </w:t>
-      </w:r>
-      <w:proofErr w:type="spellStart"/>
-      <w:r>
-        <w:t>ArmadilloJava</w:t>
-      </w:r>
-      <w:proofErr w:type="spellEnd"/>
+        <w:t xml:space="preserve"> ArmadilloJava</w:t>
+      </w:r>
       <w:r>
         <w:t xml:space="preserve"> library is </w:t>
       </w:r>
@@ -1764,14 +1738,12 @@
       <w:r>
         <w:t xml:space="preserve">A single class called </w:t>
       </w:r>
-      <w:proofErr w:type="spellStart"/>
       <w:r>
         <w:rPr>
           <w:rStyle w:val="IntensiveHervorhebung"/>
         </w:rPr>
         <w:t>Arma</w:t>
       </w:r>
-      <w:proofErr w:type="spellEnd"/>
       <w:r>
         <w:t xml:space="preserve"> </w:t>
       </w:r>
@@ -1828,14 +1800,12 @@
       <w:r>
         <w:t xml:space="preserve"> calculations (Called </w:t>
       </w:r>
-      <w:proofErr w:type="spellStart"/>
       <w:r>
         <w:rPr>
           <w:rStyle w:val="IntensiveHervorhebung"/>
         </w:rPr>
         <w:t>RunningStat</w:t>
       </w:r>
-      <w:proofErr w:type="spellEnd"/>
       <w:r>
         <w:t xml:space="preserve"> </w:t>
       </w:r>
@@ -1845,28 +1815,24 @@
       <w:r>
         <w:t xml:space="preserve"> </w:t>
       </w:r>
-      <w:proofErr w:type="spellStart"/>
       <w:r>
         <w:rPr>
           <w:rStyle w:val="IntensiveHervorhebung"/>
         </w:rPr>
         <w:t>RunningStatVec</w:t>
       </w:r>
-      <w:proofErr w:type="spellEnd"/>
       <w:r>
         <w:t xml:space="preserve"> </w:t>
       </w:r>
       <w:r>
         <w:t xml:space="preserve">for vector inputs) and CPU time measurements (called </w:t>
       </w:r>
-      <w:proofErr w:type="spellStart"/>
       <w:r>
         <w:rPr>
           <w:rStyle w:val="IntensiveHervorhebung"/>
         </w:rPr>
         <w:t>WallClock</w:t>
       </w:r>
-      <w:proofErr w:type="spellEnd"/>
       <w:r>
         <w:t>)</w:t>
       </w:r>
@@ -1878,14 +1844,12 @@
       <w:r>
         <w:t xml:space="preserve">methods within </w:t>
       </w:r>
-      <w:proofErr w:type="spellStart"/>
       <w:r>
         <w:rPr>
           <w:rStyle w:val="IntensiveHervorhebung"/>
         </w:rPr>
         <w:t>Arma</w:t>
       </w:r>
-      <w:proofErr w:type="spellEnd"/>
       <w:r>
         <w:t xml:space="preserve"> are</w:t>
       </w:r>
@@ -2027,14 +1991,12 @@
           <w:rStyle w:val="IntensiveHervorhebung"/>
         </w:rPr>
       </w:pPr>
-      <w:proofErr w:type="spellStart"/>
       <w:r>
         <w:rPr>
           <w:rStyle w:val="IntensiveHervorhebung"/>
         </w:rPr>
         <w:t>Arma</w:t>
       </w:r>
-      <w:proofErr w:type="spellEnd"/>
     </w:p>
     <w:p>
       <w:pPr>
@@ -2065,14 +2027,12 @@
           <w:rStyle w:val="IntensiveHervorhebung"/>
         </w:rPr>
       </w:pPr>
-      <w:proofErr w:type="spellStart"/>
       <w:r>
         <w:rPr>
           <w:rStyle w:val="IntensiveHervorhebung"/>
         </w:rPr>
         <w:t>RunningStat</w:t>
       </w:r>
-      <w:proofErr w:type="spellEnd"/>
     </w:p>
     <w:p>
       <w:pPr>
@@ -2085,19 +2045,11 @@
           <w:rStyle w:val="IntensiveHervorhebung"/>
         </w:rPr>
       </w:pPr>
-      <w:proofErr w:type="spellStart"/>
       <w:r>
         <w:rPr>
           <w:rStyle w:val="IntensiveHervorhebung"/>
         </w:rPr>
-        <w:t>RunningStatVec</w:t>
-      </w:r>
-      <w:proofErr w:type="spellEnd"/>
-      <w:r>
-        <w:rPr>
-          <w:rStyle w:val="IntensiveHervorhebung"/>
-        </w:rPr>
-        <w:t xml:space="preserve"> </w:t>
+        <w:t xml:space="preserve">RunningStatVec </w:t>
       </w:r>
     </w:p>
     <w:p>
@@ -2111,26 +2063,16 @@
           <w:rStyle w:val="IntensiveHervorhebung"/>
         </w:rPr>
       </w:pPr>
-      <w:proofErr w:type="spellStart"/>
       <w:r>
         <w:rPr>
           <w:rStyle w:val="IntensiveHervorhebung"/>
         </w:rPr>
         <w:t>WallClock</w:t>
       </w:r>
-      <w:proofErr w:type="spellEnd"/>
     </w:p>
     <w:p>
       <w:r>
-        <w:t xml:space="preserve">… </w:t>
-      </w:r>
-      <w:proofErr w:type="gramStart"/>
-      <w:r>
-        <w:t>are</w:t>
-      </w:r>
-      <w:proofErr w:type="gramEnd"/>
-      <w:r>
-        <w:t xml:space="preserve"> to be tested regarding their </w:t>
+        <w:t xml:space="preserve">… are to be tested regarding their </w:t>
       </w:r>
       <w:r>
         <w:t>mathematical correctness of the implemented method and the API compatibility towards Armadillo C++.</w:t>
@@ -2180,21 +2122,8 @@
         </m:r>
       </m:oMath>
       <w:r>
-        <w:t xml:space="preserve"> is classified as the correct res</w:t>
-      </w:r>
-      <w:proofErr w:type="spellStart"/>
-      <w:r>
-        <w:t>ult</w:t>
-      </w:r>
-      <w:proofErr w:type="spellEnd"/>
-      <w:r>
-        <w:t xml:space="preserve"> compared to a pre-calculated </w:t>
-      </w:r>
-      <w:proofErr w:type="gramStart"/>
-      <w:r>
-        <w:t xml:space="preserve">result </w:t>
-      </w:r>
-      <w:proofErr w:type="gramEnd"/>
+        <w:t xml:space="preserve"> is classified as the correct result compared to a pre-calculated result </w:t>
+      </w:r>
       <m:oMath>
         <m:r>
           <w:rPr>
@@ -2385,21 +2314,7 @@
         <w:rPr>
           <w:rFonts w:eastAsiaTheme="minorEastAsia"/>
         </w:rPr>
-        <w:t xml:space="preserve"> by </w:t>
-      </w:r>
-      <w:proofErr w:type="spellStart"/>
-      <w:r>
-        <w:rPr>
-          <w:rFonts w:eastAsiaTheme="minorEastAsia"/>
-        </w:rPr>
-        <w:t>ArmadilloJava</w:t>
-      </w:r>
-      <w:proofErr w:type="spellEnd"/>
-      <w:r>
-        <w:rPr>
-          <w:rFonts w:eastAsiaTheme="minorEastAsia"/>
-        </w:rPr>
-        <w:t>.</w:t>
+        <w:t xml:space="preserve"> by ArmadilloJava.</w:t>
       </w:r>
     </w:p>
     <w:p>
@@ -2472,16 +2387,8 @@
         <w:rPr>
           <w:b/>
         </w:rPr>
-        <w:t xml:space="preserve">Oracle Java JDK and </w:t>
-      </w:r>
-      <w:proofErr w:type="spellStart"/>
-      <w:r>
-        <w:rPr>
-          <w:b/>
-        </w:rPr>
-        <w:t>OpenJDK</w:t>
-      </w:r>
-      <w:proofErr w:type="spellEnd"/>
+        <w:t>Oracle Java JDK and OpenJDK</w:t>
+      </w:r>
       <w:r>
         <w:rPr>
           <w:b/>
@@ -2519,15 +2426,7 @@
         </w:numPr>
       </w:pPr>
       <w:r>
-        <w:t xml:space="preserve">It is not tested whether the computation time is similar between </w:t>
-      </w:r>
-      <w:proofErr w:type="spellStart"/>
-      <w:r>
-        <w:t>ArmadilloJava</w:t>
-      </w:r>
-      <w:proofErr w:type="spellEnd"/>
-      <w:r>
-        <w:t xml:space="preserve"> and Armadillo C++ (As we always expect the C</w:t>
+        <w:t>It is not tested whether the computation time is similar between ArmadilloJava and Armadillo C++ (As we always expect the C</w:t>
       </w:r>
       <w:r>
         <w:t>++ implementation to be faster) …</w:t>
@@ -2579,15 +2478,7 @@
         <w:t>…</w:t>
       </w:r>
       <w:r>
-        <w:t xml:space="preserve"> </w:t>
-      </w:r>
-      <w:proofErr w:type="gramStart"/>
-      <w:r>
-        <w:t>nor</w:t>
-      </w:r>
-      <w:proofErr w:type="gramEnd"/>
-      <w:r>
-        <w:t xml:space="preserve"> is verified if both libraries can make use of the same precompiled LAPACK/BLAS libraries.</w:t>
+        <w:t xml:space="preserve"> nor is verified if both libraries can make use of the same precompiled LAPACK/BLAS libraries.</w:t>
       </w:r>
       <w:r>
         <w:br w:type="page"/>
@@ -2616,14 +2507,12 @@
         <w:t xml:space="preserve">build with a recent version of </w:t>
       </w:r>
       <w:hyperlink r:id="rId9" w:history="1">
-        <w:proofErr w:type="spellStart"/>
         <w:r>
           <w:rPr>
             <w:rStyle w:val="Hyperlink"/>
           </w:rPr>
           <w:t>jUnit</w:t>
         </w:r>
-        <w:proofErr w:type="spellEnd"/>
       </w:hyperlink>
       <w:r>
         <w:t>. A</w:t>
@@ -2654,15 +2543,7 @@
         <w:t xml:space="preserve">The tests are organised by the different types of methods to be tested. </w:t>
       </w:r>
       <w:r>
-        <w:t xml:space="preserve">The functions within </w:t>
-      </w:r>
-      <w:proofErr w:type="spellStart"/>
-      <w:r>
-        <w:t>ArmadilloJava</w:t>
-      </w:r>
-      <w:proofErr w:type="spellEnd"/>
-      <w:r>
-        <w:t xml:space="preserve"> are </w:t>
+        <w:t xml:space="preserve">The functions within ArmadilloJava are </w:t>
       </w:r>
       <w:r>
         <w:t xml:space="preserve">firstly </w:t>
@@ -2698,15 +2579,7 @@
     </w:p>
     <w:p>
       <w:r>
-        <w:t xml:space="preserve">Summed up, the methods within </w:t>
-      </w:r>
-      <w:proofErr w:type="spellStart"/>
-      <w:r>
-        <w:t>ArmadilloJava</w:t>
-      </w:r>
-      <w:proofErr w:type="spellEnd"/>
-      <w:r>
-        <w:t xml:space="preserve"> are classified as:</w:t>
+        <w:t>Summed up, the methods within ArmadilloJava are classified as:</w:t>
       </w:r>
     </w:p>
     <w:p>
@@ -2759,14 +2632,12 @@
       <w:r>
         <w:t xml:space="preserve"> </w:t>
       </w:r>
-      <w:proofErr w:type="spellStart"/>
       <w:r>
         <w:rPr>
           <w:rStyle w:val="IntensiveHervorhebung"/>
         </w:rPr>
         <w:t>Arma</w:t>
       </w:r>
-      <w:proofErr w:type="spellEnd"/>
       <w:r>
         <w:rPr>
           <w:rStyle w:val="IntensiveHervorhebung"/>
@@ -2839,14 +2710,12 @@
       <w:r>
         <w:t>In-place operations (</w:t>
       </w:r>
-      <w:proofErr w:type="spellStart"/>
       <w:r>
         <w:rPr>
           <w:rStyle w:val="IntensiveHervorhebung"/>
         </w:rPr>
         <w:t>inplace_trans</w:t>
       </w:r>
-      <w:proofErr w:type="spellEnd"/>
       <w:r>
         <w:t xml:space="preserve"> </w:t>
       </w:r>
@@ -2886,36 +2755,30 @@
       <w:r>
         <w:t xml:space="preserve">s present in </w:t>
       </w:r>
-      <w:proofErr w:type="spellStart"/>
       <w:r>
         <w:rPr>
           <w:rStyle w:val="IntensiveHervorhebung"/>
         </w:rPr>
         <w:t>RunningStat</w:t>
       </w:r>
-      <w:proofErr w:type="spellEnd"/>
       <w:r>
         <w:t xml:space="preserve">, </w:t>
       </w:r>
-      <w:proofErr w:type="spellStart"/>
       <w:r>
         <w:rPr>
           <w:rStyle w:val="IntensiveHervorhebung"/>
         </w:rPr>
         <w:t>RunningStatVec</w:t>
       </w:r>
-      <w:proofErr w:type="spellEnd"/>
       <w:r>
         <w:t xml:space="preserve"> and </w:t>
       </w:r>
-      <w:proofErr w:type="spellStart"/>
       <w:r>
         <w:rPr>
           <w:rStyle w:val="IntensiveHervorhebung"/>
         </w:rPr>
         <w:t>WallClock</w:t>
       </w:r>
-      <w:proofErr w:type="spellEnd"/>
       <w:r>
         <w:t>)</w:t>
       </w:r>
@@ -2940,11 +2803,9 @@
       <w:r>
         <w:t xml:space="preserve"> types of input values are used within </w:t>
       </w:r>
-      <w:proofErr w:type="spellStart"/>
       <w:r>
         <w:t>ArmadilloJava</w:t>
       </w:r>
-      <w:proofErr w:type="spellEnd"/>
       <w:r>
         <w:t>:</w:t>
       </w:r>
@@ -2960,13 +2821,8 @@
           <w:tab w:val="left" w:pos="2268"/>
         </w:tabs>
       </w:pPr>
-      <w:proofErr w:type="spellStart"/>
-      <w:r>
-        <w:t>int</w:t>
-      </w:r>
-      <w:proofErr w:type="spellEnd"/>
-      <w:r>
-        <w:t xml:space="preserve">  </w:t>
+      <w:r>
+        <w:t xml:space="preserve">int  </w:t>
       </w:r>
       <w:r>
         <w:tab/>
@@ -3064,11 +2920,9 @@
           <w:tab w:val="left" w:pos="2268"/>
         </w:tabs>
       </w:pPr>
-      <w:proofErr w:type="spellStart"/>
       <w:r>
         <w:t>AbstractMat</w:t>
       </w:r>
-      <w:proofErr w:type="spellEnd"/>
       <w:r>
         <w:tab/>
         <w:t>Class for general real valued dense matrices/vectors</w:t>
@@ -3107,11 +2961,9 @@
           <w:tab w:val="left" w:pos="2268"/>
         </w:tabs>
       </w:pPr>
-      <w:proofErr w:type="spellStart"/>
       <w:r>
         <w:t>AbstractVector</w:t>
       </w:r>
-      <w:proofErr w:type="spellEnd"/>
       <w:r>
         <w:t xml:space="preserve"> </w:t>
       </w:r>
@@ -3205,14 +3057,7 @@
       </w:r>
       <w:r>
         <w:tab/>
-      </w:r>
-      <w:proofErr w:type="spellStart"/>
-      <w:r>
-        <w:t>Enum</w:t>
-      </w:r>
-      <w:proofErr w:type="spellEnd"/>
-      <w:r>
-        <w:t xml:space="preserve"> to </w:t>
+        <w:t xml:space="preserve">Enum to </w:t>
       </w:r>
       <w:r>
         <w:t>specify unary and</w:t>
@@ -3237,7 +3082,6 @@
           <w:lang w:eastAsia="en-GB"/>
         </w:rPr>
       </w:pPr>
-      <w:proofErr w:type="spellStart"/>
       <w:r>
         <w:rPr>
           <w:rFonts w:ascii="Calibri" w:eastAsia="Times New Roman" w:hAnsi="Calibri" w:cs="Times New Roman"/>
@@ -3246,7 +3090,6 @@
         </w:rPr>
         <w:t>OutputStream</w:t>
       </w:r>
-      <w:proofErr w:type="spellEnd"/>
       <w:r>
         <w:t xml:space="preserve"> </w:t>
       </w:r>
@@ -3271,7 +3114,6 @@
           <w:lang w:eastAsia="en-GB"/>
         </w:rPr>
       </w:pPr>
-      <w:proofErr w:type="spellStart"/>
       <w:r>
         <w:rPr>
           <w:rFonts w:ascii="Calibri" w:eastAsia="Times New Roman" w:hAnsi="Calibri" w:cs="Times New Roman"/>
@@ -3280,7 +3122,6 @@
         </w:rPr>
         <w:t>InputStream</w:t>
       </w:r>
-      <w:proofErr w:type="spellEnd"/>
       <w:r>
         <w:t xml:space="preserve"> </w:t>
       </w:r>
@@ -3305,7 +3146,6 @@
           <w:lang w:eastAsia="en-GB"/>
         </w:rPr>
       </w:pPr>
-      <w:proofErr w:type="spellStart"/>
       <w:r>
         <w:rPr>
           <w:rFonts w:ascii="Calibri" w:eastAsia="Times New Roman" w:hAnsi="Calibri" w:cs="Times New Roman"/>
@@ -3314,20 +3154,12 @@
         </w:rPr>
         <w:t>FileType</w:t>
       </w:r>
-      <w:proofErr w:type="spellEnd"/>
       <w:r>
         <w:t xml:space="preserve"> </w:t>
       </w:r>
       <w:r>
         <w:tab/>
-      </w:r>
-      <w:proofErr w:type="spellStart"/>
-      <w:r>
-        <w:t>Enum</w:t>
-      </w:r>
-      <w:proofErr w:type="spellEnd"/>
-      <w:r>
-        <w:t xml:space="preserve"> of supported file types for I/O-operations</w:t>
+        <w:t>Enum of supported file types for I/O-operations</w:t>
       </w:r>
     </w:p>
     <w:p>
@@ -3344,7 +3176,6 @@
           <w:rFonts w:eastAsiaTheme="minorEastAsia"/>
         </w:rPr>
       </w:pPr>
-      <w:proofErr w:type="spellStart"/>
       <w:r>
         <w:rPr>
           <w:rFonts w:ascii="Calibri" w:eastAsia="Times New Roman" w:hAnsi="Calibri" w:cs="Times New Roman"/>
@@ -3353,7 +3184,6 @@
         </w:rPr>
         <w:t>DistParam</w:t>
       </w:r>
-      <w:proofErr w:type="spellEnd"/>
       <w:r>
         <w:t xml:space="preserve"> </w:t>
       </w:r>
@@ -3386,14 +3216,7 @@
       </w:r>
       <w:r>
         <w:tab/>
-      </w:r>
-      <w:proofErr w:type="spellStart"/>
-      <w:r>
-        <w:t>Enum</w:t>
-      </w:r>
-      <w:proofErr w:type="spellEnd"/>
-      <w:r>
-        <w:t xml:space="preserve"> of supported ill strategy for newly generated matrices/vectors</w:t>
+        <w:t>Enum of supported ill strategy for newly generated matrices/vectors</w:t>
       </w:r>
     </w:p>
     <w:p>
@@ -3552,7 +3375,6 @@
                 <w:lang w:eastAsia="en-GB"/>
               </w:rPr>
             </w:pPr>
-            <w:proofErr w:type="spellStart"/>
             <w:r>
               <w:rPr>
                 <w:rFonts w:ascii="Calibri" w:eastAsia="Times New Roman" w:hAnsi="Calibri" w:cs="Times New Roman"/>
@@ -3561,7 +3383,6 @@
               </w:rPr>
               <w:t>ElemInd</w:t>
             </w:r>
-            <w:proofErr w:type="spellEnd"/>
           </w:p>
         </w:tc>
         <w:tc>
@@ -3580,7 +3401,6 @@
                 <w:lang w:eastAsia="en-GB"/>
               </w:rPr>
             </w:pPr>
-            <w:proofErr w:type="spellStart"/>
             <w:r>
               <w:rPr>
                 <w:rFonts w:ascii="Calibri" w:eastAsia="Times New Roman" w:hAnsi="Calibri" w:cs="Times New Roman"/>
@@ -3589,7 +3409,6 @@
               </w:rPr>
               <w:t>int</w:t>
             </w:r>
-            <w:proofErr w:type="spellEnd"/>
           </w:p>
         </w:tc>
         <w:tc>
@@ -3641,7 +3460,6 @@
                 <w:lang w:eastAsia="en-GB"/>
               </w:rPr>
             </w:pPr>
-            <w:proofErr w:type="spellStart"/>
             <w:r>
               <w:rPr>
                 <w:rFonts w:ascii="Calibri" w:eastAsia="Times New Roman" w:hAnsi="Calibri" w:cs="Times New Roman"/>
@@ -3650,7 +3468,6 @@
               </w:rPr>
               <w:t>ColInd</w:t>
             </w:r>
-            <w:proofErr w:type="spellEnd"/>
           </w:p>
         </w:tc>
         <w:tc>
@@ -3669,7 +3486,6 @@
                 <w:lang w:eastAsia="en-GB"/>
               </w:rPr>
             </w:pPr>
-            <w:proofErr w:type="spellStart"/>
             <w:r>
               <w:rPr>
                 <w:rFonts w:ascii="Calibri" w:eastAsia="Times New Roman" w:hAnsi="Calibri" w:cs="Times New Roman"/>
@@ -3678,7 +3494,6 @@
               </w:rPr>
               <w:t>int</w:t>
             </w:r>
-            <w:proofErr w:type="spellEnd"/>
           </w:p>
         </w:tc>
         <w:tc>
@@ -3730,7 +3545,6 @@
                 <w:lang w:eastAsia="en-GB"/>
               </w:rPr>
             </w:pPr>
-            <w:proofErr w:type="spellStart"/>
             <w:r>
               <w:rPr>
                 <w:rFonts w:ascii="Calibri" w:eastAsia="Times New Roman" w:hAnsi="Calibri" w:cs="Times New Roman"/>
@@ -3739,7 +3553,6 @@
               </w:rPr>
               <w:t>ExtColInd</w:t>
             </w:r>
-            <w:proofErr w:type="spellEnd"/>
           </w:p>
         </w:tc>
         <w:tc>
@@ -3758,7 +3571,6 @@
                 <w:lang w:eastAsia="en-GB"/>
               </w:rPr>
             </w:pPr>
-            <w:proofErr w:type="spellStart"/>
             <w:r>
               <w:rPr>
                 <w:rFonts w:ascii="Calibri" w:eastAsia="Times New Roman" w:hAnsi="Calibri" w:cs="Times New Roman"/>
@@ -3767,7 +3579,6 @@
               </w:rPr>
               <w:t>int</w:t>
             </w:r>
-            <w:proofErr w:type="spellEnd"/>
           </w:p>
         </w:tc>
         <w:tc>
@@ -3819,7 +3630,6 @@
                 <w:lang w:eastAsia="en-GB"/>
               </w:rPr>
             </w:pPr>
-            <w:proofErr w:type="spellStart"/>
             <w:r>
               <w:rPr>
                 <w:rFonts w:ascii="Calibri" w:eastAsia="Times New Roman" w:hAnsi="Calibri" w:cs="Times New Roman"/>
@@ -3828,7 +3638,6 @@
               </w:rPr>
               <w:t>RowInd</w:t>
             </w:r>
-            <w:proofErr w:type="spellEnd"/>
           </w:p>
         </w:tc>
         <w:tc>
@@ -3847,7 +3656,6 @@
                 <w:lang w:eastAsia="en-GB"/>
               </w:rPr>
             </w:pPr>
-            <w:proofErr w:type="spellStart"/>
             <w:r>
               <w:rPr>
                 <w:rFonts w:ascii="Calibri" w:eastAsia="Times New Roman" w:hAnsi="Calibri" w:cs="Times New Roman"/>
@@ -3856,7 +3664,6 @@
               </w:rPr>
               <w:t>int</w:t>
             </w:r>
-            <w:proofErr w:type="spellEnd"/>
           </w:p>
         </w:tc>
         <w:tc>
@@ -3908,7 +3715,6 @@
                 <w:lang w:eastAsia="en-GB"/>
               </w:rPr>
             </w:pPr>
-            <w:proofErr w:type="spellStart"/>
             <w:r>
               <w:rPr>
                 <w:rFonts w:ascii="Calibri" w:eastAsia="Times New Roman" w:hAnsi="Calibri" w:cs="Times New Roman"/>
@@ -3917,7 +3723,6 @@
               </w:rPr>
               <w:t>ExtRowInd</w:t>
             </w:r>
-            <w:proofErr w:type="spellEnd"/>
           </w:p>
         </w:tc>
         <w:tc>
@@ -3936,7 +3741,6 @@
                 <w:lang w:eastAsia="en-GB"/>
               </w:rPr>
             </w:pPr>
-            <w:proofErr w:type="spellStart"/>
             <w:r>
               <w:rPr>
                 <w:rFonts w:ascii="Calibri" w:eastAsia="Times New Roman" w:hAnsi="Calibri" w:cs="Times New Roman"/>
@@ -3945,7 +3749,6 @@
               </w:rPr>
               <w:t>int</w:t>
             </w:r>
-            <w:proofErr w:type="spellEnd"/>
           </w:p>
         </w:tc>
         <w:tc>
@@ -3997,7 +3800,6 @@
                 <w:lang w:eastAsia="en-GB"/>
               </w:rPr>
             </w:pPr>
-            <w:proofErr w:type="spellStart"/>
             <w:r>
               <w:rPr>
                 <w:rFonts w:ascii="Calibri" w:eastAsia="Times New Roman" w:hAnsi="Calibri" w:cs="Times New Roman"/>
@@ -4006,7 +3808,6 @@
               </w:rPr>
               <w:t>NumElems</w:t>
             </w:r>
-            <w:proofErr w:type="spellEnd"/>
           </w:p>
         </w:tc>
         <w:tc>
@@ -4025,7 +3826,6 @@
                 <w:lang w:eastAsia="en-GB"/>
               </w:rPr>
             </w:pPr>
-            <w:proofErr w:type="spellStart"/>
             <w:r>
               <w:rPr>
                 <w:rFonts w:ascii="Calibri" w:eastAsia="Times New Roman" w:hAnsi="Calibri" w:cs="Times New Roman"/>
@@ -4034,7 +3834,6 @@
               </w:rPr>
               <w:t>int</w:t>
             </w:r>
-            <w:proofErr w:type="spellEnd"/>
           </w:p>
         </w:tc>
         <w:tc>
@@ -4086,7 +3885,6 @@
                 <w:lang w:eastAsia="en-GB"/>
               </w:rPr>
             </w:pPr>
-            <w:proofErr w:type="spellStart"/>
             <w:r>
               <w:rPr>
                 <w:rFonts w:ascii="Calibri" w:eastAsia="Times New Roman" w:hAnsi="Calibri" w:cs="Times New Roman"/>
@@ -4095,7 +3893,6 @@
               </w:rPr>
               <w:t>NumCols</w:t>
             </w:r>
-            <w:proofErr w:type="spellEnd"/>
           </w:p>
         </w:tc>
         <w:tc>
@@ -4114,7 +3911,6 @@
                 <w:lang w:eastAsia="en-GB"/>
               </w:rPr>
             </w:pPr>
-            <w:proofErr w:type="spellStart"/>
             <w:r>
               <w:rPr>
                 <w:rFonts w:ascii="Calibri" w:eastAsia="Times New Roman" w:hAnsi="Calibri" w:cs="Times New Roman"/>
@@ -4123,7 +3919,6 @@
               </w:rPr>
               <w:t>int</w:t>
             </w:r>
-            <w:proofErr w:type="spellEnd"/>
           </w:p>
         </w:tc>
         <w:tc>
@@ -4175,7 +3970,6 @@
                 <w:lang w:eastAsia="en-GB"/>
               </w:rPr>
             </w:pPr>
-            <w:proofErr w:type="spellStart"/>
             <w:r>
               <w:rPr>
                 <w:rFonts w:ascii="Calibri" w:eastAsia="Times New Roman" w:hAnsi="Calibri" w:cs="Times New Roman"/>
@@ -4184,7 +3978,6 @@
               </w:rPr>
               <w:t>NumRows</w:t>
             </w:r>
-            <w:proofErr w:type="spellEnd"/>
           </w:p>
         </w:tc>
         <w:tc>
@@ -4203,7 +3996,6 @@
                 <w:lang w:eastAsia="en-GB"/>
               </w:rPr>
             </w:pPr>
-            <w:proofErr w:type="spellStart"/>
             <w:r>
               <w:rPr>
                 <w:rFonts w:ascii="Calibri" w:eastAsia="Times New Roman" w:hAnsi="Calibri" w:cs="Times New Roman"/>
@@ -4212,7 +4004,6 @@
               </w:rPr>
               <w:t>int</w:t>
             </w:r>
-            <w:proofErr w:type="spellEnd"/>
           </w:p>
         </w:tc>
         <w:tc>
@@ -4290,7 +4081,6 @@
                 <w:lang w:eastAsia="en-GB"/>
               </w:rPr>
             </w:pPr>
-            <w:proofErr w:type="spellStart"/>
             <w:r>
               <w:rPr>
                 <w:rFonts w:ascii="Calibri" w:eastAsia="Times New Roman" w:hAnsi="Calibri" w:cs="Times New Roman"/>
@@ -4299,7 +4089,6 @@
               </w:rPr>
               <w:t>int</w:t>
             </w:r>
-            <w:proofErr w:type="spellEnd"/>
           </w:p>
         </w:tc>
         <w:tc>
@@ -4377,7 +4166,6 @@
                 <w:lang w:eastAsia="en-GB"/>
               </w:rPr>
             </w:pPr>
-            <w:proofErr w:type="spellStart"/>
             <w:r>
               <w:rPr>
                 <w:rFonts w:ascii="Calibri" w:eastAsia="Times New Roman" w:hAnsi="Calibri" w:cs="Times New Roman"/>
@@ -4386,7 +4174,6 @@
               </w:rPr>
               <w:t>int</w:t>
             </w:r>
-            <w:proofErr w:type="spellEnd"/>
           </w:p>
         </w:tc>
         <w:tc>
@@ -4438,7 +4225,6 @@
                 <w:lang w:eastAsia="en-GB"/>
               </w:rPr>
             </w:pPr>
-            <w:proofErr w:type="spellStart"/>
             <w:r>
               <w:rPr>
                 <w:rFonts w:ascii="Calibri" w:eastAsia="Times New Roman" w:hAnsi="Calibri" w:cs="Times New Roman"/>
@@ -4447,7 +4233,6 @@
               </w:rPr>
               <w:t>MatNormInt</w:t>
             </w:r>
-            <w:proofErr w:type="spellEnd"/>
           </w:p>
         </w:tc>
         <w:tc>
@@ -4466,7 +4251,6 @@
                 <w:lang w:eastAsia="en-GB"/>
               </w:rPr>
             </w:pPr>
-            <w:proofErr w:type="spellStart"/>
             <w:r>
               <w:rPr>
                 <w:rFonts w:ascii="Calibri" w:eastAsia="Times New Roman" w:hAnsi="Calibri" w:cs="Times New Roman"/>
@@ -4475,7 +4259,6 @@
               </w:rPr>
               <w:t>int</w:t>
             </w:r>
-            <w:proofErr w:type="spellEnd"/>
           </w:p>
         </w:tc>
         <w:tc>
@@ -4527,7 +4310,6 @@
                 <w:lang w:eastAsia="en-GB"/>
               </w:rPr>
             </w:pPr>
-            <w:proofErr w:type="spellStart"/>
             <w:r>
               <w:rPr>
                 <w:rFonts w:ascii="Calibri" w:eastAsia="Times New Roman" w:hAnsi="Calibri" w:cs="Times New Roman"/>
@@ -4536,7 +4318,6 @@
               </w:rPr>
               <w:t>VecNormInt</w:t>
             </w:r>
-            <w:proofErr w:type="spellEnd"/>
           </w:p>
         </w:tc>
         <w:tc>
@@ -4555,7 +4336,6 @@
                 <w:lang w:eastAsia="en-GB"/>
               </w:rPr>
             </w:pPr>
-            <w:proofErr w:type="spellStart"/>
             <w:r>
               <w:rPr>
                 <w:rFonts w:ascii="Calibri" w:eastAsia="Times New Roman" w:hAnsi="Calibri" w:cs="Times New Roman"/>
@@ -4564,7 +4344,6 @@
               </w:rPr>
               <w:t>int</w:t>
             </w:r>
-            <w:proofErr w:type="spellEnd"/>
           </w:p>
         </w:tc>
         <w:tc>
@@ -4616,7 +4395,6 @@
                 <w:lang w:eastAsia="en-GB"/>
               </w:rPr>
             </w:pPr>
-            <w:proofErr w:type="spellStart"/>
             <w:r>
               <w:rPr>
                 <w:rFonts w:ascii="Calibri" w:eastAsia="Times New Roman" w:hAnsi="Calibri" w:cs="Times New Roman"/>
@@ -4625,7 +4403,6 @@
               </w:rPr>
               <w:t>GenDouble</w:t>
             </w:r>
-            <w:proofErr w:type="spellEnd"/>
           </w:p>
         </w:tc>
         <w:tc>
@@ -4702,7 +4479,6 @@
                 <w:lang w:eastAsia="en-GB"/>
               </w:rPr>
             </w:pPr>
-            <w:proofErr w:type="spellStart"/>
             <w:r>
               <w:rPr>
                 <w:rFonts w:ascii="Calibri" w:eastAsia="Times New Roman" w:hAnsi="Calibri" w:cs="Times New Roman"/>
@@ -4711,7 +4487,6 @@
               </w:rPr>
               <w:t>SinValTol</w:t>
             </w:r>
-            <w:proofErr w:type="spellEnd"/>
           </w:p>
         </w:tc>
         <w:tc>
@@ -4811,7 +4586,6 @@
                 <w:lang w:eastAsia="en-GB"/>
               </w:rPr>
             </w:pPr>
-            <w:proofErr w:type="spellStart"/>
             <w:r>
               <w:rPr>
                 <w:rFonts w:ascii="Calibri" w:eastAsia="Times New Roman" w:hAnsi="Calibri" w:cs="Times New Roman"/>
@@ -4820,7 +4594,6 @@
               </w:rPr>
               <w:t>ElemIndRange</w:t>
             </w:r>
-            <w:proofErr w:type="spellEnd"/>
           </w:p>
         </w:tc>
         <w:tc>
@@ -4898,7 +4671,6 @@
                 <w:lang w:eastAsia="en-GB"/>
               </w:rPr>
             </w:pPr>
-            <w:proofErr w:type="spellStart"/>
             <w:r>
               <w:rPr>
                 <w:rFonts w:ascii="Calibri" w:eastAsia="Times New Roman" w:hAnsi="Calibri" w:cs="Times New Roman"/>
@@ -4907,7 +4679,6 @@
               </w:rPr>
               <w:t>ColIndRange</w:t>
             </w:r>
-            <w:proofErr w:type="spellEnd"/>
           </w:p>
         </w:tc>
         <w:tc>
@@ -4985,7 +4756,6 @@
                 <w:lang w:eastAsia="en-GB"/>
               </w:rPr>
             </w:pPr>
-            <w:proofErr w:type="spellStart"/>
             <w:r>
               <w:rPr>
                 <w:rFonts w:ascii="Calibri" w:eastAsia="Times New Roman" w:hAnsi="Calibri" w:cs="Times New Roman"/>
@@ -4994,7 +4764,6 @@
               </w:rPr>
               <w:t>RowIndRange</w:t>
             </w:r>
-            <w:proofErr w:type="spellEnd"/>
           </w:p>
         </w:tc>
         <w:tc>
@@ -5072,7 +4841,6 @@
                 <w:lang w:eastAsia="en-GB"/>
               </w:rPr>
             </w:pPr>
-            <w:proofErr w:type="spellStart"/>
             <w:r>
               <w:rPr>
                 <w:rFonts w:ascii="Calibri" w:eastAsia="Times New Roman" w:hAnsi="Calibri" w:cs="Times New Roman"/>
@@ -5081,7 +4849,6 @@
               </w:rPr>
               <w:t>MatSize</w:t>
             </w:r>
-            <w:proofErr w:type="spellEnd"/>
           </w:p>
         </w:tc>
         <w:tc>
@@ -5159,7 +4926,6 @@
                 <w:lang w:eastAsia="en-GB"/>
               </w:rPr>
             </w:pPr>
-            <w:proofErr w:type="spellStart"/>
             <w:r>
               <w:rPr>
                 <w:rFonts w:ascii="Calibri" w:eastAsia="Times New Roman" w:hAnsi="Calibri" w:cs="Times New Roman"/>
@@ -5168,7 +4934,6 @@
               </w:rPr>
               <w:t>GenMat</w:t>
             </w:r>
-            <w:proofErr w:type="spellEnd"/>
           </w:p>
         </w:tc>
         <w:tc>
@@ -5262,7 +5027,6 @@
                 <w:lang w:eastAsia="en-GB"/>
               </w:rPr>
             </w:pPr>
-            <w:proofErr w:type="spellStart"/>
             <w:r>
               <w:rPr>
                 <w:rFonts w:ascii="Calibri" w:eastAsia="Times New Roman" w:hAnsi="Calibri" w:cs="Times New Roman"/>
@@ -5271,7 +5035,6 @@
               </w:rPr>
               <w:t>SquMat</w:t>
             </w:r>
-            <w:proofErr w:type="spellEnd"/>
           </w:p>
         </w:tc>
         <w:tc>
@@ -5349,7 +5112,6 @@
                 <w:lang w:eastAsia="en-GB"/>
               </w:rPr>
             </w:pPr>
-            <w:proofErr w:type="spellStart"/>
             <w:r>
               <w:rPr>
                 <w:rFonts w:ascii="Calibri" w:eastAsia="Times New Roman" w:hAnsi="Calibri" w:cs="Times New Roman"/>
@@ -5358,7 +5120,6 @@
               </w:rPr>
               <w:t>InvMat</w:t>
             </w:r>
-            <w:proofErr w:type="spellEnd"/>
           </w:p>
         </w:tc>
         <w:tc>
@@ -5444,7 +5205,6 @@
                 <w:lang w:eastAsia="en-GB"/>
               </w:rPr>
             </w:pPr>
-            <w:proofErr w:type="spellStart"/>
             <w:r>
               <w:rPr>
                 <w:rFonts w:ascii="Calibri" w:eastAsia="Times New Roman" w:hAnsi="Calibri" w:cs="Times New Roman"/>
@@ -5453,7 +5213,6 @@
               </w:rPr>
               <w:t>SymMat</w:t>
             </w:r>
-            <w:proofErr w:type="spellEnd"/>
           </w:p>
         </w:tc>
         <w:tc>
@@ -5531,7 +5290,6 @@
                 <w:lang w:eastAsia="en-GB"/>
               </w:rPr>
             </w:pPr>
-            <w:proofErr w:type="spellStart"/>
             <w:r>
               <w:rPr>
                 <w:rFonts w:ascii="Calibri" w:eastAsia="Times New Roman" w:hAnsi="Calibri" w:cs="Times New Roman"/>
@@ -5540,7 +5298,6 @@
               </w:rPr>
               <w:t>SymPDMat</w:t>
             </w:r>
-            <w:proofErr w:type="spellEnd"/>
           </w:p>
         </w:tc>
         <w:tc>
@@ -5618,7 +5375,6 @@
                 <w:lang w:eastAsia="en-GB"/>
               </w:rPr>
             </w:pPr>
-            <w:proofErr w:type="spellStart"/>
             <w:r>
               <w:rPr>
                 <w:rFonts w:ascii="Calibri" w:eastAsia="Times New Roman" w:hAnsi="Calibri" w:cs="Times New Roman"/>
@@ -5627,7 +5383,6 @@
               </w:rPr>
               <w:t>LogicMat</w:t>
             </w:r>
-            <w:proofErr w:type="spellEnd"/>
           </w:p>
         </w:tc>
         <w:tc>
@@ -5680,8 +5435,6 @@
               </w:rPr>
               <w:t>Logical matrix</w:t>
             </w:r>
-            <w:bookmarkStart w:id="5" w:name="_GoBack"/>
-            <w:bookmarkEnd w:id="5"/>
           </w:p>
         </w:tc>
       </w:tr>
@@ -5707,7 +5460,6 @@
                 <w:lang w:eastAsia="en-GB"/>
               </w:rPr>
             </w:pPr>
-            <w:proofErr w:type="spellStart"/>
             <w:r>
               <w:rPr>
                 <w:rFonts w:ascii="Calibri" w:eastAsia="Times New Roman" w:hAnsi="Calibri" w:cs="Times New Roman"/>
@@ -5716,7 +5468,6 @@
               </w:rPr>
               <w:t>OOMat</w:t>
             </w:r>
-            <w:proofErr w:type="spellEnd"/>
           </w:p>
         </w:tc>
         <w:tc>
@@ -5794,7 +5545,6 @@
                 <w:lang w:eastAsia="en-GB"/>
               </w:rPr>
             </w:pPr>
-            <w:proofErr w:type="spellStart"/>
             <w:r>
               <w:rPr>
                 <w:rFonts w:ascii="Calibri" w:eastAsia="Times New Roman" w:hAnsi="Calibri" w:cs="Times New Roman"/>
@@ -5803,7 +5553,6 @@
               </w:rPr>
               <w:t>GenColVec</w:t>
             </w:r>
-            <w:proofErr w:type="spellEnd"/>
           </w:p>
         </w:tc>
         <w:tc>
@@ -5881,7 +5630,6 @@
                 <w:lang w:eastAsia="en-GB"/>
               </w:rPr>
             </w:pPr>
-            <w:proofErr w:type="spellStart"/>
             <w:r>
               <w:rPr>
                 <w:rFonts w:ascii="Calibri" w:eastAsia="Times New Roman" w:hAnsi="Calibri" w:cs="Times New Roman"/>
@@ -5890,7 +5638,6 @@
               </w:rPr>
               <w:t>MonColVec</w:t>
             </w:r>
-            <w:proofErr w:type="spellEnd"/>
           </w:p>
         </w:tc>
         <w:tc>
@@ -5968,7 +5715,6 @@
                 <w:lang w:eastAsia="en-GB"/>
               </w:rPr>
             </w:pPr>
-            <w:proofErr w:type="spellStart"/>
             <w:r>
               <w:rPr>
                 <w:rFonts w:ascii="Calibri" w:eastAsia="Times New Roman" w:hAnsi="Calibri" w:cs="Times New Roman"/>
@@ -5977,7 +5723,6 @@
               </w:rPr>
               <w:t>LogicColVec</w:t>
             </w:r>
-            <w:proofErr w:type="spellEnd"/>
           </w:p>
         </w:tc>
         <w:tc>
@@ -6055,7 +5800,6 @@
                 <w:lang w:eastAsia="en-GB"/>
               </w:rPr>
             </w:pPr>
-            <w:proofErr w:type="spellStart"/>
             <w:r>
               <w:rPr>
                 <w:rFonts w:ascii="Calibri" w:eastAsia="Times New Roman" w:hAnsi="Calibri" w:cs="Times New Roman"/>
@@ -6064,7 +5808,6 @@
               </w:rPr>
               <w:t>OOColVec</w:t>
             </w:r>
-            <w:proofErr w:type="spellEnd"/>
           </w:p>
         </w:tc>
         <w:tc>
@@ -6142,7 +5885,6 @@
                 <w:lang w:eastAsia="en-GB"/>
               </w:rPr>
             </w:pPr>
-            <w:proofErr w:type="spellStart"/>
             <w:r>
               <w:rPr>
                 <w:rFonts w:ascii="Calibri" w:eastAsia="Times New Roman" w:hAnsi="Calibri" w:cs="Times New Roman"/>
@@ -6151,7 +5893,6 @@
               </w:rPr>
               <w:t>GenRowVec</w:t>
             </w:r>
-            <w:proofErr w:type="spellEnd"/>
           </w:p>
         </w:tc>
         <w:tc>
@@ -6229,7 +5970,6 @@
                 <w:lang w:eastAsia="en-GB"/>
               </w:rPr>
             </w:pPr>
-            <w:proofErr w:type="spellStart"/>
             <w:r>
               <w:rPr>
                 <w:rFonts w:ascii="Calibri" w:eastAsia="Times New Roman" w:hAnsi="Calibri" w:cs="Times New Roman"/>
@@ -6238,7 +5978,6 @@
               </w:rPr>
               <w:t>MonRowVec</w:t>
             </w:r>
-            <w:proofErr w:type="spellEnd"/>
           </w:p>
         </w:tc>
         <w:tc>
@@ -6316,7 +6055,6 @@
                 <w:lang w:eastAsia="en-GB"/>
               </w:rPr>
             </w:pPr>
-            <w:proofErr w:type="spellStart"/>
             <w:r>
               <w:rPr>
                 <w:rFonts w:ascii="Calibri" w:eastAsia="Times New Roman" w:hAnsi="Calibri" w:cs="Times New Roman"/>
@@ -6325,7 +6063,6 @@
               </w:rPr>
               <w:t>LogicRowVec</w:t>
             </w:r>
-            <w:proofErr w:type="spellEnd"/>
           </w:p>
         </w:tc>
         <w:tc>
@@ -6403,7 +6140,6 @@
                 <w:lang w:eastAsia="en-GB"/>
               </w:rPr>
             </w:pPr>
-            <w:proofErr w:type="spellStart"/>
             <w:r>
               <w:rPr>
                 <w:rFonts w:ascii="Calibri" w:eastAsia="Times New Roman" w:hAnsi="Calibri" w:cs="Times New Roman"/>
@@ -6412,7 +6148,6 @@
               </w:rPr>
               <w:t>OORowVec</w:t>
             </w:r>
-            <w:proofErr w:type="spellEnd"/>
           </w:p>
         </w:tc>
         <w:tc>
@@ -6490,7 +6225,6 @@
                 <w:lang w:eastAsia="en-GB"/>
               </w:rPr>
             </w:pPr>
-            <w:proofErr w:type="spellStart"/>
             <w:r>
               <w:rPr>
                 <w:rFonts w:ascii="Calibri" w:eastAsia="Times New Roman" w:hAnsi="Calibri" w:cs="Times New Roman"/>
@@ -6499,7 +6233,6 @@
               </w:rPr>
               <w:t>ElemInds</w:t>
             </w:r>
-            <w:proofErr w:type="spellEnd"/>
           </w:p>
         </w:tc>
         <w:tc>
@@ -6592,7 +6325,6 @@
                 <w:lang w:eastAsia="en-GB"/>
               </w:rPr>
             </w:pPr>
-            <w:proofErr w:type="spellStart"/>
             <w:r>
               <w:rPr>
                 <w:rFonts w:ascii="Calibri" w:eastAsia="Times New Roman" w:hAnsi="Calibri" w:cs="Times New Roman"/>
@@ -6601,7 +6333,6 @@
               </w:rPr>
               <w:t>ColInds</w:t>
             </w:r>
-            <w:proofErr w:type="spellEnd"/>
           </w:p>
         </w:tc>
         <w:tc>
@@ -6685,7 +6416,6 @@
                 <w:lang w:eastAsia="en-GB"/>
               </w:rPr>
             </w:pPr>
-            <w:proofErr w:type="spellStart"/>
             <w:r>
               <w:rPr>
                 <w:rFonts w:ascii="Calibri" w:eastAsia="Times New Roman" w:hAnsi="Calibri" w:cs="Times New Roman"/>
@@ -6694,7 +6424,6 @@
               </w:rPr>
               <w:t>RowInds</w:t>
             </w:r>
-            <w:proofErr w:type="spellEnd"/>
           </w:p>
         </w:tc>
         <w:tc>
@@ -6862,7 +6591,6 @@
                 <w:lang w:eastAsia="en-GB"/>
               </w:rPr>
             </w:pPr>
-            <w:proofErr w:type="spellStart"/>
             <w:r>
               <w:rPr>
                 <w:rFonts w:ascii="Calibri" w:eastAsia="Times New Roman" w:hAnsi="Calibri" w:cs="Times New Roman"/>
@@ -6871,7 +6599,6 @@
               </w:rPr>
               <w:t>FilePath</w:t>
             </w:r>
-            <w:proofErr w:type="spellEnd"/>
           </w:p>
         </w:tc>
         <w:tc>
@@ -6948,7 +6675,6 @@
                 <w:lang w:eastAsia="en-GB"/>
               </w:rPr>
             </w:pPr>
-            <w:proofErr w:type="spellStart"/>
             <w:r>
               <w:rPr>
                 <w:rFonts w:ascii="Calibri" w:eastAsia="Times New Roman" w:hAnsi="Calibri" w:cs="Times New Roman"/>
@@ -6958,7 +6684,6 @@
               <w:lastRenderedPageBreak/>
               <w:t>MatNormString</w:t>
             </w:r>
-            <w:proofErr w:type="spellEnd"/>
           </w:p>
         </w:tc>
         <w:tc>
@@ -7034,7 +6759,6 @@
                 <w:lang w:eastAsia="en-GB"/>
               </w:rPr>
             </w:pPr>
-            <w:proofErr w:type="spellStart"/>
             <w:r>
               <w:rPr>
                 <w:rFonts w:ascii="Calibri" w:eastAsia="Times New Roman" w:hAnsi="Calibri" w:cs="Times New Roman"/>
@@ -7043,7 +6767,6 @@
               </w:rPr>
               <w:t>VecNormString</w:t>
             </w:r>
-            <w:proofErr w:type="spellEnd"/>
           </w:p>
         </w:tc>
         <w:tc>
@@ -7291,7 +7014,6 @@
                 <w:lang w:eastAsia="en-GB"/>
               </w:rPr>
             </w:pPr>
-            <w:proofErr w:type="spellStart"/>
             <w:r>
               <w:rPr>
                 <w:rFonts w:ascii="Calibri" w:eastAsia="Times New Roman" w:hAnsi="Calibri" w:cs="Times New Roman"/>
@@ -7300,7 +7022,6 @@
               </w:rPr>
               <w:t>SinValSel</w:t>
             </w:r>
-            <w:proofErr w:type="spellEnd"/>
           </w:p>
         </w:tc>
         <w:tc>
@@ -7378,7 +7099,6 @@
                 <w:lang w:eastAsia="en-GB"/>
               </w:rPr>
             </w:pPr>
-            <w:proofErr w:type="spellStart"/>
             <w:r>
               <w:rPr>
                 <w:rFonts w:ascii="Calibri" w:eastAsia="Times New Roman" w:hAnsi="Calibri" w:cs="Times New Roman"/>
@@ -7387,7 +7107,6 @@
               </w:rPr>
               <w:t>OutputStream</w:t>
             </w:r>
-            <w:proofErr w:type="spellEnd"/>
           </w:p>
         </w:tc>
         <w:tc>
@@ -7406,7 +7125,6 @@
                 <w:lang w:eastAsia="en-GB"/>
               </w:rPr>
             </w:pPr>
-            <w:proofErr w:type="spellStart"/>
             <w:r>
               <w:rPr>
                 <w:rFonts w:ascii="Calibri" w:eastAsia="Times New Roman" w:hAnsi="Calibri" w:cs="Times New Roman"/>
@@ -7415,7 +7133,6 @@
               </w:rPr>
               <w:t>OutputStream</w:t>
             </w:r>
-            <w:proofErr w:type="spellEnd"/>
           </w:p>
         </w:tc>
         <w:tc>
@@ -7466,7 +7183,6 @@
                 <w:lang w:eastAsia="en-GB"/>
               </w:rPr>
             </w:pPr>
-            <w:proofErr w:type="spellStart"/>
             <w:r>
               <w:rPr>
                 <w:rFonts w:ascii="Calibri" w:eastAsia="Times New Roman" w:hAnsi="Calibri" w:cs="Times New Roman"/>
@@ -7475,7 +7191,6 @@
               </w:rPr>
               <w:t>InputStream</w:t>
             </w:r>
-            <w:proofErr w:type="spellEnd"/>
           </w:p>
         </w:tc>
         <w:tc>
@@ -7551,7 +7266,6 @@
                 <w:lang w:eastAsia="en-GB"/>
               </w:rPr>
             </w:pPr>
-            <w:proofErr w:type="spellStart"/>
             <w:r>
               <w:rPr>
                 <w:rFonts w:ascii="Calibri" w:eastAsia="Times New Roman" w:hAnsi="Calibri" w:cs="Times New Roman"/>
@@ -7560,7 +7274,6 @@
               </w:rPr>
               <w:t>FileType</w:t>
             </w:r>
-            <w:proofErr w:type="spellEnd"/>
           </w:p>
         </w:tc>
         <w:tc>
@@ -7579,7 +7292,6 @@
                 <w:lang w:eastAsia="en-GB"/>
               </w:rPr>
             </w:pPr>
-            <w:proofErr w:type="spellStart"/>
             <w:r>
               <w:rPr>
                 <w:rFonts w:ascii="Calibri" w:eastAsia="Times New Roman" w:hAnsi="Calibri" w:cs="Times New Roman"/>
@@ -7588,7 +7300,6 @@
               </w:rPr>
               <w:t>FileType</w:t>
             </w:r>
-            <w:proofErr w:type="spellEnd"/>
           </w:p>
         </w:tc>
         <w:tc>
@@ -7640,7 +7351,6 @@
                 <w:lang w:eastAsia="en-GB"/>
               </w:rPr>
             </w:pPr>
-            <w:proofErr w:type="spellStart"/>
             <w:r>
               <w:rPr>
                 <w:rFonts w:ascii="Calibri" w:eastAsia="Times New Roman" w:hAnsi="Calibri" w:cs="Times New Roman"/>
@@ -7665,7 +7375,6 @@
               </w:rPr>
               <w:t>Param</w:t>
             </w:r>
-            <w:proofErr w:type="spellEnd"/>
           </w:p>
         </w:tc>
         <w:tc>
@@ -7684,7 +7393,6 @@
                 <w:lang w:eastAsia="en-GB"/>
               </w:rPr>
             </w:pPr>
-            <w:proofErr w:type="spellStart"/>
             <w:r>
               <w:rPr>
                 <w:rFonts w:ascii="Calibri" w:eastAsia="Times New Roman" w:hAnsi="Calibri" w:cs="Times New Roman"/>
@@ -7693,7 +7401,6 @@
               </w:rPr>
               <w:t>DistrParam</w:t>
             </w:r>
-            <w:proofErr w:type="spellEnd"/>
           </w:p>
         </w:tc>
         <w:tc>
@@ -7998,27 +7705,14 @@
       <w:r>
         <w:t xml:space="preserve">Table </w:t>
       </w:r>
-      <w:r>
-        <w:fldChar w:fldCharType="begin"/>
-      </w:r>
-      <w:r>
-        <w:instrText xml:space="preserve"> SEQ Table \* ARABIC </w:instrText>
-      </w:r>
-      <w:r>
-        <w:fldChar w:fldCharType="separate"/>
-      </w:r>
-      <w:r>
-        <w:rPr>
-          <w:noProof/>
-        </w:rPr>
-        <w:t>1</w:t>
-      </w:r>
-      <w:r>
-        <w:rPr>
-          <w:noProof/>
-        </w:rPr>
-        <w:fldChar w:fldCharType="end"/>
-      </w:r>
+      <w:fldSimple w:instr=" SEQ Table \* ARABIC ">
+        <w:r>
+          <w:rPr>
+            <w:noProof/>
+          </w:rPr>
+          <w:t>1</w:t>
+        </w:r>
+      </w:fldSimple>
       <w:r>
         <w:t>:</w:t>
       </w:r>
@@ -8030,11 +7724,11 @@
       <w:pPr>
         <w:pStyle w:val="berschrift1"/>
       </w:pPr>
-      <w:bookmarkStart w:id="6" w:name="_Toc387534993"/>
+      <w:bookmarkStart w:id="5" w:name="_Toc387534993"/>
       <w:r>
         <w:t>Input instances</w:t>
       </w:r>
-      <w:bookmarkEnd w:id="6"/>
+      <w:bookmarkEnd w:id="5"/>
     </w:p>
     <w:p>
       <w:r>
@@ -8157,7 +7851,7 @@
       <w:pPr>
         <w:pStyle w:val="berschrift2"/>
       </w:pPr>
-      <w:bookmarkStart w:id="7" w:name="_Toc387534994"/>
+      <w:bookmarkStart w:id="6" w:name="_Toc387534994"/>
       <w:r>
         <w:t>Bug</w:t>
       </w:r>
@@ -8167,7 +7861,7 @@
       <w:r>
         <w:t>report based input values</w:t>
       </w:r>
-      <w:bookmarkEnd w:id="7"/>
+      <w:bookmarkEnd w:id="6"/>
     </w:p>
     <w:p>
       <w:pPr>
@@ -8349,7 +8043,6 @@
                 <w:lang w:eastAsia="en-GB"/>
               </w:rPr>
             </w:pPr>
-            <w:proofErr w:type="spellStart"/>
             <w:r>
               <w:rPr>
                 <w:rFonts w:ascii="Calibri" w:eastAsia="Times New Roman" w:hAnsi="Calibri" w:cs="Times New Roman"/>
@@ -8358,7 +8051,6 @@
               </w:rPr>
               <w:t>ElemInd</w:t>
             </w:r>
-            <w:proofErr w:type="spellEnd"/>
           </w:p>
         </w:tc>
         <w:tc>
@@ -8496,7 +8188,6 @@
                 <w:lang w:eastAsia="en-GB"/>
               </w:rPr>
             </w:pPr>
-            <w:proofErr w:type="spellStart"/>
             <w:r>
               <w:rPr>
                 <w:rFonts w:ascii="Calibri" w:eastAsia="Times New Roman" w:hAnsi="Calibri" w:cs="Times New Roman"/>
@@ -8505,7 +8196,6 @@
               </w:rPr>
               <w:t>ColInd</w:t>
             </w:r>
-            <w:proofErr w:type="spellEnd"/>
           </w:p>
         </w:tc>
         <w:tc>
@@ -8643,7 +8333,6 @@
                 <w:lang w:eastAsia="en-GB"/>
               </w:rPr>
             </w:pPr>
-            <w:proofErr w:type="spellStart"/>
             <w:r>
               <w:rPr>
                 <w:rFonts w:ascii="Calibri" w:eastAsia="Times New Roman" w:hAnsi="Calibri" w:cs="Times New Roman"/>
@@ -8652,7 +8341,6 @@
               </w:rPr>
               <w:t>ExtColInd</w:t>
             </w:r>
-            <w:proofErr w:type="spellEnd"/>
           </w:p>
         </w:tc>
         <w:tc>
@@ -8758,7 +8446,6 @@
                 <w:lang w:eastAsia="en-GB"/>
               </w:rPr>
             </w:pPr>
-            <w:proofErr w:type="spellStart"/>
             <w:r>
               <w:rPr>
                 <w:rFonts w:ascii="Calibri" w:eastAsia="Times New Roman" w:hAnsi="Calibri" w:cs="Times New Roman"/>
@@ -8767,7 +8454,6 @@
               </w:rPr>
               <w:t>RowInd</w:t>
             </w:r>
-            <w:proofErr w:type="spellEnd"/>
           </w:p>
         </w:tc>
         <w:tc>
@@ -8905,7 +8591,6 @@
                 <w:lang w:eastAsia="en-GB"/>
               </w:rPr>
             </w:pPr>
-            <w:proofErr w:type="spellStart"/>
             <w:r>
               <w:rPr>
                 <w:rFonts w:ascii="Calibri" w:eastAsia="Times New Roman" w:hAnsi="Calibri" w:cs="Times New Roman"/>
@@ -8914,7 +8599,6 @@
               </w:rPr>
               <w:t>ExtRowInd</w:t>
             </w:r>
-            <w:proofErr w:type="spellEnd"/>
           </w:p>
         </w:tc>
         <w:tc>
@@ -9036,7 +8720,6 @@
                 <w:lang w:eastAsia="en-GB"/>
               </w:rPr>
             </w:pPr>
-            <w:proofErr w:type="spellStart"/>
             <w:r>
               <w:rPr>
                 <w:rFonts w:ascii="Calibri" w:eastAsia="Times New Roman" w:hAnsi="Calibri" w:cs="Times New Roman"/>
@@ -9045,7 +8728,6 @@
               </w:rPr>
               <w:t>NumElems</w:t>
             </w:r>
-            <w:proofErr w:type="spellEnd"/>
           </w:p>
         </w:tc>
         <w:tc>
@@ -9127,7 +8809,6 @@
                 <w:lang w:eastAsia="en-GB"/>
               </w:rPr>
             </w:pPr>
-            <w:proofErr w:type="spellStart"/>
             <w:r>
               <w:rPr>
                 <w:rFonts w:ascii="Calibri" w:eastAsia="Times New Roman" w:hAnsi="Calibri" w:cs="Times New Roman"/>
@@ -9136,7 +8817,6 @@
               </w:rPr>
               <w:t>NumCols</w:t>
             </w:r>
-            <w:proofErr w:type="spellEnd"/>
           </w:p>
         </w:tc>
         <w:tc>
@@ -9218,7 +8898,6 @@
                 <w:lang w:eastAsia="en-GB"/>
               </w:rPr>
             </w:pPr>
-            <w:proofErr w:type="spellStart"/>
             <w:r>
               <w:rPr>
                 <w:rFonts w:ascii="Calibri" w:eastAsia="Times New Roman" w:hAnsi="Calibri" w:cs="Times New Roman"/>
@@ -9227,7 +8906,6 @@
               </w:rPr>
               <w:t>NumRows</w:t>
             </w:r>
-            <w:proofErr w:type="spellEnd"/>
           </w:p>
         </w:tc>
         <w:tc>
@@ -9502,7 +9180,6 @@
                 <w:lang w:eastAsia="en-GB"/>
               </w:rPr>
             </w:pPr>
-            <w:proofErr w:type="spellStart"/>
             <w:r>
               <w:rPr>
                 <w:rFonts w:ascii="Calibri" w:eastAsia="Times New Roman" w:hAnsi="Calibri" w:cs="Times New Roman"/>
@@ -9511,7 +9188,6 @@
               </w:rPr>
               <w:t>Exp</w:t>
             </w:r>
-            <w:proofErr w:type="spellEnd"/>
           </w:p>
         </w:tc>
         <w:tc>
@@ -9583,7 +9259,6 @@
                 <w:lang w:eastAsia="en-GB"/>
               </w:rPr>
             </w:pPr>
-            <w:proofErr w:type="spellStart"/>
             <w:r>
               <w:rPr>
                 <w:rFonts w:ascii="Calibri" w:eastAsia="Times New Roman" w:hAnsi="Calibri" w:cs="Times New Roman"/>
@@ -9592,7 +9267,6 @@
               </w:rPr>
               <w:t>MatNormInt</w:t>
             </w:r>
-            <w:proofErr w:type="spellEnd"/>
           </w:p>
         </w:tc>
         <w:tc>
@@ -9682,7 +9356,6 @@
                 <w:lang w:eastAsia="en-GB"/>
               </w:rPr>
             </w:pPr>
-            <w:proofErr w:type="spellStart"/>
             <w:r>
               <w:rPr>
                 <w:rFonts w:ascii="Calibri" w:eastAsia="Times New Roman" w:hAnsi="Calibri" w:cs="Times New Roman"/>
@@ -9691,7 +9364,6 @@
               </w:rPr>
               <w:t>VecNormInt</w:t>
             </w:r>
-            <w:proofErr w:type="spellEnd"/>
           </w:p>
         </w:tc>
         <w:tc>
@@ -9765,7 +9437,6 @@
                 <w:lang w:eastAsia="en-GB"/>
               </w:rPr>
             </w:pPr>
-            <w:proofErr w:type="spellStart"/>
             <w:r>
               <w:rPr>
                 <w:rFonts w:ascii="Calibri" w:eastAsia="Times New Roman" w:hAnsi="Calibri" w:cs="Times New Roman"/>
@@ -9774,7 +9445,6 @@
               </w:rPr>
               <w:t>GenDouble</w:t>
             </w:r>
-            <w:proofErr w:type="spellEnd"/>
           </w:p>
         </w:tc>
         <w:tc>
@@ -9820,25 +9490,15 @@
               <w:rPr>
                 <w:rFonts w:ascii="Calibri" w:eastAsia="Times New Roman" w:hAnsi="Calibri" w:cs="Times New Roman"/>
                 <w:color w:val="000000"/>
-                <w:lang w:eastAsia="en-GB"/>
-              </w:rPr>
-              <w:t>-</w:t>
-            </w:r>
-            <w:proofErr w:type="spellStart"/>
-            <w:r>
-              <w:rPr>
-                <w:rFonts w:ascii="Calibri" w:eastAsia="Times New Roman" w:hAnsi="Calibri" w:cs="Times New Roman"/>
-                <w:color w:val="000000"/>
-                <w:lang w:eastAsia="en-GB"/>
-              </w:rPr>
-              <w:t>inf</w:t>
-            </w:r>
-            <w:proofErr w:type="spellEnd"/>
-            <w:r>
-              <w:rPr>
-                <w:rFonts w:ascii="Calibri" w:eastAsia="Times New Roman" w:hAnsi="Calibri" w:cs="Times New Roman"/>
-                <w:color w:val="000000"/>
-                <w:lang w:eastAsia="en-GB"/>
+                <w:lang w:val="de-DE" w:eastAsia="en-GB"/>
+              </w:rPr>
+              <w:t>-inf</w:t>
+            </w:r>
+            <w:r>
+              <w:rPr>
+                <w:rFonts w:ascii="Calibri" w:eastAsia="Times New Roman" w:hAnsi="Calibri" w:cs="Times New Roman"/>
+                <w:color w:val="000000"/>
+                <w:lang w:val="de-DE" w:eastAsia="en-GB"/>
               </w:rPr>
               <w:t xml:space="preserve">, </w:t>
             </w:r>
@@ -9846,7 +9506,7 @@
               <w:rPr>
                 <w:rFonts w:ascii="Calibri" w:eastAsia="Times New Roman" w:hAnsi="Calibri" w:cs="Times New Roman"/>
                 <w:color w:val="000000"/>
-                <w:lang w:eastAsia="en-GB"/>
+                <w:lang w:val="de-DE" w:eastAsia="en-GB"/>
               </w:rPr>
               <w:t xml:space="preserve">-2, </w:t>
             </w:r>
@@ -9854,7 +9514,7 @@
               <w:rPr>
                 <w:rFonts w:ascii="Calibri" w:eastAsia="Times New Roman" w:hAnsi="Calibri" w:cs="Times New Roman"/>
                 <w:color w:val="000000"/>
-                <w:lang w:eastAsia="en-GB"/>
+                <w:lang w:val="de-DE" w:eastAsia="en-GB"/>
               </w:rPr>
               <w:t xml:space="preserve">0, machine epsilon, 0.5, </w:t>
             </w:r>
@@ -9866,16 +9526,30 @@
               </w:rPr>
               <w:t xml:space="preserve">1, </w:t>
             </w:r>
-            <w:proofErr w:type="spellStart"/>
-            <w:r>
-              <w:rPr>
-                <w:rFonts w:ascii="Calibri" w:eastAsia="Times New Roman" w:hAnsi="Calibri" w:cs="Times New Roman"/>
-                <w:color w:val="000000"/>
-                <w:lang w:eastAsia="en-GB"/>
-              </w:rPr>
-              <w:t>euler</w:t>
-            </w:r>
-            <w:proofErr w:type="spellEnd"/>
+            <w:r>
+              <w:rPr>
+                <w:rFonts w:ascii="Calibri" w:eastAsia="Times New Roman" w:hAnsi="Calibri" w:cs="Times New Roman"/>
+                <w:color w:val="000000"/>
+                <w:lang w:eastAsia="en-GB"/>
+              </w:rPr>
+              <w:t xml:space="preserve">euler </w:t>
+            </w:r>
+            <w:r>
+              <w:rPr>
+                <w:rFonts w:ascii="Calibri" w:eastAsia="Times New Roman" w:hAnsi="Calibri" w:cs="Times New Roman"/>
+                <w:color w:val="000000"/>
+                <w:lang w:eastAsia="en-GB"/>
+              </w:rPr>
+              <w:t>number</w:t>
+            </w:r>
+            <w:r>
+              <w:rPr>
+                <w:rFonts w:ascii="Calibri" w:eastAsia="Times New Roman" w:hAnsi="Calibri" w:cs="Times New Roman"/>
+                <w:color w:val="000000"/>
+                <w:lang w:eastAsia="en-GB"/>
+              </w:rPr>
+              <w:t>,</w:t>
+            </w:r>
             <w:r>
               <w:rPr>
                 <w:rFonts w:ascii="Calibri" w:eastAsia="Times New Roman" w:hAnsi="Calibri" w:cs="Times New Roman"/>
@@ -9890,30 +9564,6 @@
                 <w:color w:val="000000"/>
                 <w:lang w:eastAsia="en-GB"/>
               </w:rPr>
-              <w:t>number</w:t>
-            </w:r>
-            <w:r>
-              <w:rPr>
-                <w:rFonts w:ascii="Calibri" w:eastAsia="Times New Roman" w:hAnsi="Calibri" w:cs="Times New Roman"/>
-                <w:color w:val="000000"/>
-                <w:lang w:eastAsia="en-GB"/>
-              </w:rPr>
-              <w:t>,</w:t>
-            </w:r>
-            <w:r>
-              <w:rPr>
-                <w:rFonts w:ascii="Calibri" w:eastAsia="Times New Roman" w:hAnsi="Calibri" w:cs="Times New Roman"/>
-                <w:color w:val="000000"/>
-                <w:lang w:eastAsia="en-GB"/>
-              </w:rPr>
-              <w:t xml:space="preserve"> </w:t>
-            </w:r>
-            <w:r>
-              <w:rPr>
-                <w:rFonts w:ascii="Calibri" w:eastAsia="Times New Roman" w:hAnsi="Calibri" w:cs="Times New Roman"/>
-                <w:color w:val="000000"/>
-                <w:lang w:eastAsia="en-GB"/>
-              </w:rPr>
               <w:t>pi,</w:t>
             </w:r>
             <w:r>
@@ -9922,18 +9572,8 @@
                 <w:color w:val="000000"/>
                 <w:lang w:eastAsia="en-GB"/>
               </w:rPr>
-              <w:t xml:space="preserve"> </w:t>
-            </w:r>
-            <w:proofErr w:type="spellStart"/>
-            <w:r>
-              <w:rPr>
-                <w:rFonts w:ascii="Calibri" w:eastAsia="Times New Roman" w:hAnsi="Calibri" w:cs="Times New Roman"/>
-                <w:color w:val="000000"/>
-                <w:lang w:eastAsia="en-GB"/>
-              </w:rPr>
-              <w:t>inf</w:t>
-            </w:r>
-            <w:proofErr w:type="spellEnd"/>
+              <w:t xml:space="preserve"> inf</w:t>
+            </w:r>
           </w:p>
         </w:tc>
       </w:tr>
@@ -9957,7 +9597,6 @@
                 <w:lang w:eastAsia="en-GB"/>
               </w:rPr>
             </w:pPr>
-            <w:proofErr w:type="spellStart"/>
             <w:r>
               <w:rPr>
                 <w:rFonts w:ascii="Calibri" w:eastAsia="Times New Roman" w:hAnsi="Calibri" w:cs="Times New Roman"/>
@@ -9966,7 +9605,6 @@
               </w:rPr>
               <w:t>SinValTol</w:t>
             </w:r>
-            <w:proofErr w:type="spellEnd"/>
           </w:p>
         </w:tc>
         <w:tc>
@@ -10040,7 +9678,6 @@
                 <w:lang w:eastAsia="en-GB"/>
               </w:rPr>
             </w:pPr>
-            <w:proofErr w:type="spellStart"/>
             <w:r>
               <w:rPr>
                 <w:rFonts w:ascii="Calibri" w:eastAsia="Times New Roman" w:hAnsi="Calibri" w:cs="Times New Roman"/>
@@ -10049,7 +9686,6 @@
               </w:rPr>
               <w:t>ElemIndRange</w:t>
             </w:r>
-            <w:proofErr w:type="spellEnd"/>
           </w:p>
         </w:tc>
         <w:tc>
@@ -10203,7 +9839,6 @@
                 <w:lang w:eastAsia="en-GB"/>
               </w:rPr>
             </w:pPr>
-            <w:proofErr w:type="spellStart"/>
             <w:r>
               <w:rPr>
                 <w:rFonts w:ascii="Calibri" w:eastAsia="Times New Roman" w:hAnsi="Calibri" w:cs="Times New Roman"/>
@@ -10212,7 +9847,6 @@
               </w:rPr>
               <w:t>ColIndRange</w:t>
             </w:r>
-            <w:proofErr w:type="spellEnd"/>
           </w:p>
         </w:tc>
         <w:tc>
@@ -10295,23 +9929,13 @@
                 <w:lang w:eastAsia="en-GB"/>
               </w:rPr>
             </w:pPr>
-            <w:proofErr w:type="spellStart"/>
-            <w:r>
-              <w:rPr>
-                <w:rFonts w:ascii="Calibri" w:eastAsia="Times New Roman" w:hAnsi="Calibri" w:cs="Times New Roman"/>
-                <w:color w:val="000000"/>
-                <w:lang w:eastAsia="en-GB"/>
-              </w:rPr>
-              <w:t>Span.all</w:t>
-            </w:r>
-            <w:proofErr w:type="spellEnd"/>
-            <w:r>
-              <w:rPr>
-                <w:rFonts w:ascii="Calibri" w:eastAsia="Times New Roman" w:hAnsi="Calibri" w:cs="Times New Roman"/>
-                <w:color w:val="000000"/>
-                <w:lang w:eastAsia="en-GB"/>
-              </w:rPr>
-              <w:t xml:space="preserve">(), </w:t>
+            <w:r>
+              <w:rPr>
+                <w:rFonts w:ascii="Calibri" w:eastAsia="Times New Roman" w:hAnsi="Calibri" w:cs="Times New Roman"/>
+                <w:color w:val="000000"/>
+                <w:lang w:eastAsia="en-GB"/>
+              </w:rPr>
+              <w:t xml:space="preserve">Span.all(), </w:t>
             </w:r>
             <w:r>
               <w:rPr>
@@ -10376,7 +10000,6 @@
                 <w:lang w:eastAsia="en-GB"/>
               </w:rPr>
             </w:pPr>
-            <w:proofErr w:type="spellStart"/>
             <w:r>
               <w:rPr>
                 <w:rFonts w:ascii="Calibri" w:eastAsia="Times New Roman" w:hAnsi="Calibri" w:cs="Times New Roman"/>
@@ -10385,7 +10008,6 @@
               </w:rPr>
               <w:t>RowIndRange</w:t>
             </w:r>
-            <w:proofErr w:type="spellEnd"/>
           </w:p>
         </w:tc>
         <w:tc>
@@ -10468,23 +10090,13 @@
                 <w:lang w:eastAsia="en-GB"/>
               </w:rPr>
             </w:pPr>
-            <w:proofErr w:type="spellStart"/>
-            <w:r>
-              <w:rPr>
-                <w:rFonts w:ascii="Calibri" w:eastAsia="Times New Roman" w:hAnsi="Calibri" w:cs="Times New Roman"/>
-                <w:color w:val="000000"/>
-                <w:lang w:eastAsia="en-GB"/>
-              </w:rPr>
-              <w:t>Span.all</w:t>
-            </w:r>
-            <w:proofErr w:type="spellEnd"/>
-            <w:r>
-              <w:rPr>
-                <w:rFonts w:ascii="Calibri" w:eastAsia="Times New Roman" w:hAnsi="Calibri" w:cs="Times New Roman"/>
-                <w:color w:val="000000"/>
-                <w:lang w:eastAsia="en-GB"/>
-              </w:rPr>
-              <w:t xml:space="preserve">(), </w:t>
+            <w:r>
+              <w:rPr>
+                <w:rFonts w:ascii="Calibri" w:eastAsia="Times New Roman" w:hAnsi="Calibri" w:cs="Times New Roman"/>
+                <w:color w:val="000000"/>
+                <w:lang w:eastAsia="en-GB"/>
+              </w:rPr>
+              <w:t xml:space="preserve">Span.all(), </w:t>
             </w:r>
             <w:r>
               <w:rPr>
@@ -10557,7 +10169,6 @@
                 <w:lang w:eastAsia="en-GB"/>
               </w:rPr>
             </w:pPr>
-            <w:proofErr w:type="spellStart"/>
             <w:r>
               <w:rPr>
                 <w:rFonts w:ascii="Calibri" w:eastAsia="Times New Roman" w:hAnsi="Calibri" w:cs="Times New Roman"/>
@@ -10566,7 +10177,6 @@
               </w:rPr>
               <w:t>MatSize</w:t>
             </w:r>
-            <w:proofErr w:type="spellEnd"/>
           </w:p>
         </w:tc>
         <w:tc>
@@ -10664,7 +10274,6 @@
                 <w:lang w:eastAsia="en-GB"/>
               </w:rPr>
             </w:pPr>
-            <w:proofErr w:type="spellStart"/>
             <w:r>
               <w:rPr>
                 <w:rFonts w:ascii="Calibri" w:eastAsia="Times New Roman" w:hAnsi="Calibri" w:cs="Times New Roman"/>
@@ -10673,7 +10282,6 @@
               </w:rPr>
               <w:t>GenMat</w:t>
             </w:r>
-            <w:proofErr w:type="spellEnd"/>
           </w:p>
         </w:tc>
         <w:tc>
@@ -10722,25 +10330,23 @@
                 <w:color w:val="000000"/>
                 <w:lang w:eastAsia="en-GB"/>
               </w:rPr>
-              <w:t xml:space="preserve">Union of </w:t>
-            </w:r>
-            <w:proofErr w:type="spellStart"/>
-            <w:r>
-              <w:rPr>
-                <w:rFonts w:ascii="Calibri" w:eastAsia="Times New Roman" w:hAnsi="Calibri" w:cs="Times New Roman"/>
-                <w:color w:val="000000"/>
-                <w:lang w:eastAsia="en-GB"/>
-              </w:rPr>
-              <w:t>SquMat</w:t>
-            </w:r>
-            <w:proofErr w:type="spellEnd"/>
-            <w:r>
-              <w:rPr>
-                <w:rFonts w:ascii="Calibri" w:eastAsia="Times New Roman" w:hAnsi="Calibri" w:cs="Times New Roman"/>
-                <w:color w:val="000000"/>
-                <w:lang w:eastAsia="en-GB"/>
-              </w:rPr>
-              <w:t>, m</w:t>
+              <w:t>Hilbert matrices</w:t>
+            </w:r>
+            <w:r>
+              <w:rPr>
+                <w:rFonts w:ascii="Calibri" w:eastAsia="Times New Roman" w:hAnsi="Calibri" w:cs="Times New Roman"/>
+                <w:color w:val="000000"/>
+                <w:lang w:eastAsia="en-GB"/>
+              </w:rPr>
+              <w:t xml:space="preserve">, </w:t>
+            </w:r>
+            <w:r>
+              <w:rPr>
+                <w:rFonts w:ascii="Calibri" w:eastAsia="Times New Roman" w:hAnsi="Calibri" w:cs="Times New Roman"/>
+                <w:color w:val="000000"/>
+                <w:lang w:eastAsia="en-GB"/>
+              </w:rPr>
+              <w:t>m</w:t>
             </w:r>
             <w:r>
               <w:rPr>
@@ -10756,79 +10362,7 @@
                 <w:color w:val="000000"/>
                 <w:lang w:eastAsia="en-GB"/>
               </w:rPr>
-              <w:t xml:space="preserve"> and {{</w:t>
-            </w:r>
-            <w:proofErr w:type="spellStart"/>
-            <w:r>
-              <w:rPr>
-                <w:rFonts w:ascii="Calibri" w:eastAsia="Times New Roman" w:hAnsi="Calibri" w:cs="Times New Roman"/>
-                <w:color w:val="000000"/>
-                <w:lang w:eastAsia="en-GB"/>
-              </w:rPr>
-              <w:t>inf</w:t>
-            </w:r>
-            <w:proofErr w:type="spellEnd"/>
-            <w:r>
-              <w:rPr>
-                <w:rFonts w:ascii="Calibri" w:eastAsia="Times New Roman" w:hAnsi="Calibri" w:cs="Times New Roman"/>
-                <w:color w:val="000000"/>
-                <w:lang w:eastAsia="en-GB"/>
-              </w:rPr>
-              <w:t>, -</w:t>
-            </w:r>
-            <w:proofErr w:type="spellStart"/>
-            <w:r>
-              <w:rPr>
-                <w:rFonts w:ascii="Calibri" w:eastAsia="Times New Roman" w:hAnsi="Calibri" w:cs="Times New Roman"/>
-                <w:color w:val="000000"/>
-                <w:lang w:eastAsia="en-GB"/>
-              </w:rPr>
-              <w:t>inf</w:t>
-            </w:r>
-            <w:proofErr w:type="spellEnd"/>
-            <w:r>
-              <w:rPr>
-                <w:rFonts w:ascii="Calibri" w:eastAsia="Times New Roman" w:hAnsi="Calibri" w:cs="Times New Roman"/>
-                <w:color w:val="000000"/>
-                <w:lang w:eastAsia="en-GB"/>
-              </w:rPr>
-              <w:t>}, {-</w:t>
-            </w:r>
-            <w:proofErr w:type="spellStart"/>
-            <w:r>
-              <w:rPr>
-                <w:rFonts w:ascii="Calibri" w:eastAsia="Times New Roman" w:hAnsi="Calibri" w:cs="Times New Roman"/>
-                <w:color w:val="000000"/>
-                <w:lang w:eastAsia="en-GB"/>
-              </w:rPr>
-              <w:t>inf</w:t>
-            </w:r>
-            <w:proofErr w:type="spellEnd"/>
-            <w:r>
-              <w:rPr>
-                <w:rFonts w:ascii="Calibri" w:eastAsia="Times New Roman" w:hAnsi="Calibri" w:cs="Times New Roman"/>
-                <w:color w:val="000000"/>
-                <w:lang w:eastAsia="en-GB"/>
-              </w:rPr>
-              <w:t xml:space="preserve">, </w:t>
-            </w:r>
-            <w:proofErr w:type="spellStart"/>
-            <w:r>
-              <w:rPr>
-                <w:rFonts w:ascii="Calibri" w:eastAsia="Times New Roman" w:hAnsi="Calibri" w:cs="Times New Roman"/>
-                <w:color w:val="000000"/>
-                <w:lang w:eastAsia="en-GB"/>
-              </w:rPr>
-              <w:t>inf</w:t>
-            </w:r>
-            <w:proofErr w:type="spellEnd"/>
-            <w:r>
-              <w:rPr>
-                <w:rFonts w:ascii="Calibri" w:eastAsia="Times New Roman" w:hAnsi="Calibri" w:cs="Times New Roman"/>
-                <w:color w:val="000000"/>
-                <w:lang w:eastAsia="en-GB"/>
-              </w:rPr>
-              <w:t>}}</w:t>
+              <w:t xml:space="preserve"> and {{inf, -inf}, {-inf, inf}}</w:t>
             </w:r>
           </w:p>
         </w:tc>
@@ -10853,7 +10387,6 @@
                 <w:lang w:eastAsia="en-GB"/>
               </w:rPr>
             </w:pPr>
-            <w:proofErr w:type="spellStart"/>
             <w:r>
               <w:rPr>
                 <w:rFonts w:ascii="Calibri" w:eastAsia="Times New Roman" w:hAnsi="Calibri" w:cs="Times New Roman"/>
@@ -10862,7 +10395,6 @@
               </w:rPr>
               <w:t>SquMat</w:t>
             </w:r>
-            <w:proofErr w:type="spellEnd"/>
           </w:p>
         </w:tc>
         <w:tc>
@@ -10911,36 +10443,10 @@
                 <w:color w:val="000000"/>
                 <w:lang w:eastAsia="en-GB"/>
               </w:rPr>
-              <w:t xml:space="preserve">Union of </w:t>
-            </w:r>
-            <w:proofErr w:type="spellStart"/>
-            <w:r>
-              <w:rPr>
-                <w:rFonts w:ascii="Calibri" w:eastAsia="Times New Roman" w:hAnsi="Calibri" w:cs="Times New Roman"/>
-                <w:color w:val="000000"/>
-                <w:lang w:eastAsia="en-GB"/>
-              </w:rPr>
-              <w:t>InvMat</w:t>
-            </w:r>
-            <w:proofErr w:type="spellEnd"/>
-            <w:r>
-              <w:rPr>
-                <w:rFonts w:ascii="Calibri" w:eastAsia="Times New Roman" w:hAnsi="Calibri" w:cs="Times New Roman"/>
-                <w:color w:val="000000"/>
-                <w:lang w:eastAsia="en-GB"/>
-              </w:rPr>
-              <w:t xml:space="preserve"> and </w:t>
-            </w:r>
-            <w:proofErr w:type="spellStart"/>
-            <w:r>
-              <w:rPr>
-                <w:rFonts w:ascii="Calibri" w:eastAsia="Times New Roman" w:hAnsi="Calibri" w:cs="Times New Roman"/>
-                <w:color w:val="000000"/>
-                <w:lang w:eastAsia="en-GB"/>
-              </w:rPr>
-              <w:t>SymMat</w:t>
-            </w:r>
-            <w:proofErr w:type="spellEnd"/>
+              <w:t>Union of InvMat and SymMat</w:t>
+            </w:r>
+            <w:bookmarkStart w:id="7" w:name="_GoBack"/>
+            <w:bookmarkEnd w:id="7"/>
           </w:p>
         </w:tc>
       </w:tr>
@@ -10964,7 +10470,6 @@
                 <w:lang w:eastAsia="en-GB"/>
               </w:rPr>
             </w:pPr>
-            <w:proofErr w:type="spellStart"/>
             <w:r>
               <w:rPr>
                 <w:rFonts w:ascii="Calibri" w:eastAsia="Times New Roman" w:hAnsi="Calibri" w:cs="Times New Roman"/>
@@ -10973,7 +10478,6 @@
               </w:rPr>
               <w:t>InvMat</w:t>
             </w:r>
-            <w:proofErr w:type="spellEnd"/>
           </w:p>
         </w:tc>
         <w:tc>
@@ -11048,41 +10552,13 @@
               </w:rPr>
               <w:t xml:space="preserve"> and </w:t>
             </w:r>
-            <w:proofErr w:type="spellStart"/>
-            <w:r>
-              <w:rPr>
-                <w:rFonts w:ascii="Calibri" w:eastAsia="Times New Roman" w:hAnsi="Calibri" w:cs="Times New Roman"/>
-                <w:color w:val="000000"/>
-                <w:lang w:eastAsia="en-GB"/>
-              </w:rPr>
-              <w:t>Kac</w:t>
-            </w:r>
-            <w:proofErr w:type="spellEnd"/>
-            <w:r>
-              <w:rPr>
-                <w:rFonts w:ascii="Calibri" w:eastAsia="Times New Roman" w:hAnsi="Calibri" w:cs="Times New Roman"/>
-                <w:color w:val="000000"/>
-                <w:lang w:eastAsia="en-GB"/>
-              </w:rPr>
-              <w:t>-Murdock-</w:t>
-            </w:r>
-            <w:proofErr w:type="spellStart"/>
-            <w:r>
-              <w:rPr>
-                <w:rFonts w:ascii="Calibri" w:eastAsia="Times New Roman" w:hAnsi="Calibri" w:cs="Times New Roman"/>
-                <w:color w:val="000000"/>
-                <w:lang w:eastAsia="en-GB"/>
-              </w:rPr>
-              <w:t>Szegö</w:t>
-            </w:r>
-            <w:proofErr w:type="spellEnd"/>
-            <w:r>
-              <w:rPr>
-                <w:rFonts w:ascii="Calibri" w:eastAsia="Times New Roman" w:hAnsi="Calibri" w:cs="Times New Roman"/>
-                <w:color w:val="000000"/>
-                <w:lang w:eastAsia="en-GB"/>
-              </w:rPr>
-              <w:t xml:space="preserve"> matrices</w:t>
+            <w:r>
+              <w:rPr>
+                <w:rFonts w:ascii="Calibri" w:eastAsia="Times New Roman" w:hAnsi="Calibri" w:cs="Times New Roman"/>
+                <w:color w:val="000000"/>
+                <w:lang w:eastAsia="en-GB"/>
+              </w:rPr>
+              <w:t>Kac-Murdock-Szegö matrices</w:t>
             </w:r>
           </w:p>
         </w:tc>
@@ -11107,7 +10583,6 @@
                 <w:lang w:eastAsia="en-GB"/>
               </w:rPr>
             </w:pPr>
-            <w:proofErr w:type="spellStart"/>
             <w:r>
               <w:rPr>
                 <w:rFonts w:ascii="Calibri" w:eastAsia="Times New Roman" w:hAnsi="Calibri" w:cs="Times New Roman"/>
@@ -11116,7 +10591,6 @@
               </w:rPr>
               <w:t>SymMat</w:t>
             </w:r>
-            <w:proofErr w:type="spellEnd"/>
           </w:p>
         </w:tc>
         <w:tc>
@@ -11165,25 +10639,7 @@
                 <w:color w:val="000000"/>
                 <w:lang w:eastAsia="en-GB"/>
               </w:rPr>
-              <w:t xml:space="preserve">Union of </w:t>
-            </w:r>
-            <w:proofErr w:type="spellStart"/>
-            <w:r>
-              <w:rPr>
-                <w:rFonts w:ascii="Calibri" w:eastAsia="Times New Roman" w:hAnsi="Calibri" w:cs="Times New Roman"/>
-                <w:color w:val="000000"/>
-                <w:lang w:eastAsia="en-GB"/>
-              </w:rPr>
-              <w:t>SymPDMat</w:t>
-            </w:r>
-            <w:proofErr w:type="spellEnd"/>
-            <w:r>
-              <w:rPr>
-                <w:rFonts w:ascii="Calibri" w:eastAsia="Times New Roman" w:hAnsi="Calibri" w:cs="Times New Roman"/>
-                <w:color w:val="000000"/>
-                <w:lang w:eastAsia="en-GB"/>
-              </w:rPr>
-              <w:t>, zero matrices and matrices of ones</w:t>
+              <w:t>Union of SymPDMat, zero matrices and matrices of ones</w:t>
             </w:r>
           </w:p>
         </w:tc>
@@ -11208,7 +10664,6 @@
                 <w:lang w:eastAsia="en-GB"/>
               </w:rPr>
             </w:pPr>
-            <w:proofErr w:type="spellStart"/>
             <w:r>
               <w:rPr>
                 <w:rFonts w:ascii="Calibri" w:eastAsia="Times New Roman" w:hAnsi="Calibri" w:cs="Times New Roman"/>
@@ -11217,7 +10672,6 @@
               </w:rPr>
               <w:t>SymPDMat</w:t>
             </w:r>
-            <w:proofErr w:type="spellEnd"/>
           </w:p>
         </w:tc>
         <w:tc>
@@ -11299,7 +10753,6 @@
                 <w:lang w:eastAsia="en-GB"/>
               </w:rPr>
             </w:pPr>
-            <w:proofErr w:type="spellStart"/>
             <w:r>
               <w:rPr>
                 <w:rFonts w:ascii="Calibri" w:eastAsia="Times New Roman" w:hAnsi="Calibri" w:cs="Times New Roman"/>
@@ -11308,7 +10761,6 @@
               </w:rPr>
               <w:t>LogicMat</w:t>
             </w:r>
-            <w:proofErr w:type="spellEnd"/>
           </w:p>
         </w:tc>
         <w:tc>
@@ -11414,7 +10866,6 @@
                 <w:lang w:eastAsia="en-GB"/>
               </w:rPr>
             </w:pPr>
-            <w:proofErr w:type="spellStart"/>
             <w:r>
               <w:rPr>
                 <w:rFonts w:ascii="Calibri" w:eastAsia="Times New Roman" w:hAnsi="Calibri" w:cs="Times New Roman"/>
@@ -11423,7 +10874,6 @@
               </w:rPr>
               <w:t>OOMat</w:t>
             </w:r>
-            <w:proofErr w:type="spellEnd"/>
           </w:p>
         </w:tc>
         <w:tc>
@@ -11472,18 +10922,8 @@
                 <w:color w:val="000000"/>
                 <w:lang w:eastAsia="en-GB"/>
               </w:rPr>
-              <w:t xml:space="preserve">Filled by </w:t>
-            </w:r>
-            <w:proofErr w:type="spellStart"/>
-            <w:r>
-              <w:rPr>
-                <w:rFonts w:ascii="Calibri" w:eastAsia="Times New Roman" w:hAnsi="Calibri" w:cs="Times New Roman"/>
-                <w:color w:val="000000"/>
-                <w:lang w:eastAsia="en-GB"/>
-              </w:rPr>
-              <w:t>GenDouble</w:t>
-            </w:r>
-            <w:proofErr w:type="spellEnd"/>
+              <w:t>Filled by GenDouble</w:t>
+            </w:r>
           </w:p>
         </w:tc>
       </w:tr>
@@ -11507,7 +10947,6 @@
                 <w:lang w:eastAsia="en-GB"/>
               </w:rPr>
             </w:pPr>
-            <w:proofErr w:type="spellStart"/>
             <w:r>
               <w:rPr>
                 <w:rFonts w:ascii="Calibri" w:eastAsia="Times New Roman" w:hAnsi="Calibri" w:cs="Times New Roman"/>
@@ -11517,7 +10956,6 @@
               <w:lastRenderedPageBreak/>
               <w:t>GenColVec</w:t>
             </w:r>
-            <w:proofErr w:type="spellEnd"/>
           </w:p>
         </w:tc>
         <w:tc>
@@ -11566,18 +11004,8 @@
                 <w:color w:val="000000"/>
                 <w:lang w:eastAsia="en-GB"/>
               </w:rPr>
-              <w:t xml:space="preserve">Transposition of </w:t>
-            </w:r>
-            <w:proofErr w:type="spellStart"/>
-            <w:r>
-              <w:rPr>
-                <w:rFonts w:ascii="Calibri" w:eastAsia="Times New Roman" w:hAnsi="Calibri" w:cs="Times New Roman"/>
-                <w:color w:val="000000"/>
-                <w:lang w:eastAsia="en-GB"/>
-              </w:rPr>
-              <w:t>GenRowVec</w:t>
-            </w:r>
-            <w:proofErr w:type="spellEnd"/>
+              <w:t>Transposition of GenRowVec</w:t>
+            </w:r>
           </w:p>
         </w:tc>
       </w:tr>
@@ -11601,7 +11029,6 @@
                 <w:lang w:eastAsia="en-GB"/>
               </w:rPr>
             </w:pPr>
-            <w:proofErr w:type="spellStart"/>
             <w:r>
               <w:rPr>
                 <w:rFonts w:ascii="Calibri" w:eastAsia="Times New Roman" w:hAnsi="Calibri" w:cs="Times New Roman"/>
@@ -11610,7 +11037,6 @@
               </w:rPr>
               <w:t>MonColVec</w:t>
             </w:r>
-            <w:proofErr w:type="spellEnd"/>
           </w:p>
         </w:tc>
         <w:tc>
@@ -11675,18 +11101,8 @@
                 <w:color w:val="000000"/>
                 <w:lang w:eastAsia="en-GB"/>
               </w:rPr>
-              <w:t xml:space="preserve">Transposition of </w:t>
-            </w:r>
-            <w:proofErr w:type="spellStart"/>
-            <w:r>
-              <w:rPr>
-                <w:rFonts w:ascii="Calibri" w:eastAsia="Times New Roman" w:hAnsi="Calibri" w:cs="Times New Roman"/>
-                <w:color w:val="000000"/>
-                <w:lang w:eastAsia="en-GB"/>
-              </w:rPr>
-              <w:t>MonRowVec</w:t>
-            </w:r>
-            <w:proofErr w:type="spellEnd"/>
+              <w:t>Transposition of MonRowVec</w:t>
+            </w:r>
           </w:p>
         </w:tc>
       </w:tr>
@@ -11710,7 +11126,6 @@
                 <w:lang w:eastAsia="en-GB"/>
               </w:rPr>
             </w:pPr>
-            <w:proofErr w:type="spellStart"/>
             <w:r>
               <w:rPr>
                 <w:rFonts w:ascii="Calibri" w:eastAsia="Times New Roman" w:hAnsi="Calibri" w:cs="Times New Roman"/>
@@ -11719,7 +11134,6 @@
               </w:rPr>
               <w:t>LogicColVec</w:t>
             </w:r>
-            <w:proofErr w:type="spellEnd"/>
           </w:p>
         </w:tc>
         <w:tc>
@@ -11768,18 +11182,8 @@
                 <w:color w:val="000000"/>
                 <w:lang w:eastAsia="en-GB"/>
               </w:rPr>
-              <w:t xml:space="preserve">Transposition of </w:t>
-            </w:r>
-            <w:proofErr w:type="spellStart"/>
-            <w:r>
-              <w:rPr>
-                <w:rFonts w:ascii="Calibri" w:eastAsia="Times New Roman" w:hAnsi="Calibri" w:cs="Times New Roman"/>
-                <w:color w:val="000000"/>
-                <w:lang w:eastAsia="en-GB"/>
-              </w:rPr>
-              <w:t>LogicRowVec</w:t>
-            </w:r>
-            <w:proofErr w:type="spellEnd"/>
+              <w:t>Transposition of LogicRowVec</w:t>
+            </w:r>
           </w:p>
         </w:tc>
       </w:tr>
@@ -11803,7 +11207,6 @@
                 <w:lang w:eastAsia="en-GB"/>
               </w:rPr>
             </w:pPr>
-            <w:proofErr w:type="spellStart"/>
             <w:r>
               <w:rPr>
                 <w:rFonts w:ascii="Calibri" w:eastAsia="Times New Roman" w:hAnsi="Calibri" w:cs="Times New Roman"/>
@@ -11812,7 +11215,6 @@
               </w:rPr>
               <w:t>OOColVec</w:t>
             </w:r>
-            <w:proofErr w:type="spellEnd"/>
           </w:p>
         </w:tc>
         <w:tc>
@@ -11861,18 +11263,8 @@
                 <w:color w:val="000000"/>
                 <w:lang w:eastAsia="en-GB"/>
               </w:rPr>
-              <w:t xml:space="preserve">Filled by </w:t>
-            </w:r>
-            <w:proofErr w:type="spellStart"/>
-            <w:r>
-              <w:rPr>
-                <w:rFonts w:ascii="Calibri" w:eastAsia="Times New Roman" w:hAnsi="Calibri" w:cs="Times New Roman"/>
-                <w:color w:val="000000"/>
-                <w:lang w:eastAsia="en-GB"/>
-              </w:rPr>
-              <w:t>GenDouble</w:t>
-            </w:r>
-            <w:proofErr w:type="spellEnd"/>
+              <w:t>Filled by GenDouble</w:t>
+            </w:r>
           </w:p>
         </w:tc>
       </w:tr>
@@ -11896,7 +11288,6 @@
                 <w:lang w:eastAsia="en-GB"/>
               </w:rPr>
             </w:pPr>
-            <w:proofErr w:type="spellStart"/>
             <w:r>
               <w:rPr>
                 <w:rFonts w:ascii="Calibri" w:eastAsia="Times New Roman" w:hAnsi="Calibri" w:cs="Times New Roman"/>
@@ -11905,7 +11296,6 @@
               </w:rPr>
               <w:t>GenRowVec</w:t>
             </w:r>
-            <w:proofErr w:type="spellEnd"/>
           </w:p>
         </w:tc>
         <w:tc>
@@ -11996,85 +11386,21 @@
               </w:rPr>
               <w:t xml:space="preserve"> </w:t>
             </w:r>
-            <w:proofErr w:type="spellStart"/>
-            <w:r>
-              <w:rPr>
-                <w:rFonts w:ascii="Calibri" w:eastAsia="Times New Roman" w:hAnsi="Calibri" w:cs="Times New Roman"/>
-                <w:color w:val="000000"/>
-                <w:lang w:eastAsia="en-GB"/>
-              </w:rPr>
-              <w:t>Kac</w:t>
-            </w:r>
-            <w:proofErr w:type="spellEnd"/>
-            <w:r>
-              <w:rPr>
-                <w:rFonts w:ascii="Calibri" w:eastAsia="Times New Roman" w:hAnsi="Calibri" w:cs="Times New Roman"/>
-                <w:color w:val="000000"/>
-                <w:lang w:eastAsia="en-GB"/>
-              </w:rPr>
-              <w:t>-Murdock-</w:t>
-            </w:r>
-            <w:proofErr w:type="spellStart"/>
-            <w:r>
-              <w:rPr>
-                <w:rFonts w:ascii="Calibri" w:eastAsia="Times New Roman" w:hAnsi="Calibri" w:cs="Times New Roman"/>
-                <w:color w:val="000000"/>
-                <w:lang w:eastAsia="en-GB"/>
-              </w:rPr>
-              <w:t>Szegö</w:t>
-            </w:r>
-            <w:proofErr w:type="spellEnd"/>
-            <w:r>
-              <w:rPr>
-                <w:rFonts w:ascii="Calibri" w:eastAsia="Times New Roman" w:hAnsi="Calibri" w:cs="Times New Roman"/>
-                <w:color w:val="000000"/>
-                <w:lang w:eastAsia="en-GB"/>
-              </w:rPr>
-              <w:t xml:space="preserve"> matrices</w:t>
-            </w:r>
-            <w:r>
-              <w:rPr>
-                <w:rFonts w:ascii="Calibri" w:eastAsia="Times New Roman" w:hAnsi="Calibri" w:cs="Times New Roman"/>
-                <w:color w:val="000000"/>
-                <w:lang w:eastAsia="en-GB"/>
-              </w:rPr>
-              <w:t xml:space="preserve"> and {</w:t>
-            </w:r>
-            <w:proofErr w:type="spellStart"/>
-            <w:r>
-              <w:rPr>
-                <w:rFonts w:ascii="Calibri" w:eastAsia="Times New Roman" w:hAnsi="Calibri" w:cs="Times New Roman"/>
-                <w:color w:val="000000"/>
-                <w:lang w:eastAsia="en-GB"/>
-              </w:rPr>
-              <w:t>inf</w:t>
-            </w:r>
-            <w:proofErr w:type="spellEnd"/>
-            <w:r>
-              <w:rPr>
-                <w:rFonts w:ascii="Calibri" w:eastAsia="Times New Roman" w:hAnsi="Calibri" w:cs="Times New Roman"/>
-                <w:color w:val="000000"/>
-                <w:lang w:eastAsia="en-GB"/>
-              </w:rPr>
-              <w:t>, -</w:t>
-            </w:r>
-            <w:proofErr w:type="spellStart"/>
-            <w:r>
-              <w:rPr>
-                <w:rFonts w:ascii="Calibri" w:eastAsia="Times New Roman" w:hAnsi="Calibri" w:cs="Times New Roman"/>
-                <w:color w:val="000000"/>
-                <w:lang w:eastAsia="en-GB"/>
-              </w:rPr>
-              <w:t>inf</w:t>
-            </w:r>
-            <w:proofErr w:type="spellEnd"/>
-            <w:r>
-              <w:rPr>
-                <w:rFonts w:ascii="Calibri" w:eastAsia="Times New Roman" w:hAnsi="Calibri" w:cs="Times New Roman"/>
-                <w:color w:val="000000"/>
-                <w:lang w:eastAsia="en-GB"/>
-              </w:rPr>
-              <w:t>}</w:t>
+            <w:r>
+              <w:rPr>
+                <w:rFonts w:ascii="Calibri" w:eastAsia="Times New Roman" w:hAnsi="Calibri" w:cs="Times New Roman"/>
+                <w:color w:val="000000"/>
+                <w:lang w:eastAsia="en-GB"/>
+              </w:rPr>
+              <w:t>Kac-Murdock-Szegö matrices</w:t>
+            </w:r>
+            <w:r>
+              <w:rPr>
+                <w:rFonts w:ascii="Calibri" w:eastAsia="Times New Roman" w:hAnsi="Calibri" w:cs="Times New Roman"/>
+                <w:color w:val="000000"/>
+                <w:lang w:eastAsia="en-GB"/>
+              </w:rPr>
+              <w:t xml:space="preserve"> and {inf, -inf}</w:t>
             </w:r>
           </w:p>
         </w:tc>
@@ -12099,7 +11425,6 @@
                 <w:lang w:eastAsia="en-GB"/>
               </w:rPr>
             </w:pPr>
-            <w:proofErr w:type="spellStart"/>
             <w:r>
               <w:rPr>
                 <w:rFonts w:ascii="Calibri" w:eastAsia="Times New Roman" w:hAnsi="Calibri" w:cs="Times New Roman"/>
@@ -12108,7 +11433,6 @@
               </w:rPr>
               <w:t>MonRowVec</w:t>
             </w:r>
-            <w:proofErr w:type="spellEnd"/>
           </w:p>
         </w:tc>
         <w:tc>
@@ -12213,9 +11537,40 @@
                 <w:color w:val="000000"/>
                 <w:lang w:eastAsia="en-GB"/>
               </w:rPr>
-              <w:t>-</w:t>
-            </w:r>
-            <w:proofErr w:type="spellStart"/>
+              <w:t xml:space="preserve">-inf, </w:t>
+            </w:r>
+            <w:r>
+              <w:rPr>
+                <w:rFonts w:ascii="Calibri" w:eastAsia="Times New Roman" w:hAnsi="Calibri" w:cs="Times New Roman"/>
+                <w:color w:val="000000"/>
+                <w:lang w:eastAsia="en-GB"/>
+              </w:rPr>
+              <w:t>0</w:t>
+            </w:r>
+            <w:r>
+              <w:rPr>
+                <w:rFonts w:ascii="Calibri" w:eastAsia="Times New Roman" w:hAnsi="Calibri" w:cs="Times New Roman"/>
+                <w:color w:val="000000"/>
+                <w:lang w:eastAsia="en-GB"/>
+              </w:rPr>
+              <w:t>, inf), (0), (-inf)</w:t>
+            </w:r>
+            <w:r>
+              <w:rPr>
+                <w:rFonts w:ascii="Calibri" w:eastAsia="Times New Roman" w:hAnsi="Calibri" w:cs="Times New Roman"/>
+                <w:color w:val="000000"/>
+                <w:lang w:eastAsia="en-GB"/>
+              </w:rPr>
+              <w:t>,</w:t>
+            </w:r>
+            <w:r>
+              <w:rPr>
+                <w:rFonts w:ascii="Calibri" w:eastAsia="Times New Roman" w:hAnsi="Calibri" w:cs="Times New Roman"/>
+                <w:color w:val="000000"/>
+                <w:lang w:eastAsia="en-GB"/>
+              </w:rPr>
+              <w:t xml:space="preserve"> (</w:t>
+            </w:r>
             <w:r>
               <w:rPr>
                 <w:rFonts w:ascii="Calibri" w:eastAsia="Times New Roman" w:hAnsi="Calibri" w:cs="Times New Roman"/>
@@ -12224,93 +11579,6 @@
               </w:rPr>
               <w:t>inf</w:t>
             </w:r>
-            <w:proofErr w:type="spellEnd"/>
-            <w:r>
-              <w:rPr>
-                <w:rFonts w:ascii="Calibri" w:eastAsia="Times New Roman" w:hAnsi="Calibri" w:cs="Times New Roman"/>
-                <w:color w:val="000000"/>
-                <w:lang w:eastAsia="en-GB"/>
-              </w:rPr>
-              <w:t xml:space="preserve">, </w:t>
-            </w:r>
-            <w:r>
-              <w:rPr>
-                <w:rFonts w:ascii="Calibri" w:eastAsia="Times New Roman" w:hAnsi="Calibri" w:cs="Times New Roman"/>
-                <w:color w:val="000000"/>
-                <w:lang w:eastAsia="en-GB"/>
-              </w:rPr>
-              <w:t>0</w:t>
-            </w:r>
-            <w:r>
-              <w:rPr>
-                <w:rFonts w:ascii="Calibri" w:eastAsia="Times New Roman" w:hAnsi="Calibri" w:cs="Times New Roman"/>
-                <w:color w:val="000000"/>
-                <w:lang w:eastAsia="en-GB"/>
-              </w:rPr>
-              <w:t xml:space="preserve">, </w:t>
-            </w:r>
-            <w:proofErr w:type="spellStart"/>
-            <w:r>
-              <w:rPr>
-                <w:rFonts w:ascii="Calibri" w:eastAsia="Times New Roman" w:hAnsi="Calibri" w:cs="Times New Roman"/>
-                <w:color w:val="000000"/>
-                <w:lang w:eastAsia="en-GB"/>
-              </w:rPr>
-              <w:t>inf</w:t>
-            </w:r>
-            <w:proofErr w:type="spellEnd"/>
-            <w:r>
-              <w:rPr>
-                <w:rFonts w:ascii="Calibri" w:eastAsia="Times New Roman" w:hAnsi="Calibri" w:cs="Times New Roman"/>
-                <w:color w:val="000000"/>
-                <w:lang w:eastAsia="en-GB"/>
-              </w:rPr>
-              <w:t>), (0), (-</w:t>
-            </w:r>
-            <w:proofErr w:type="spellStart"/>
-            <w:r>
-              <w:rPr>
-                <w:rFonts w:ascii="Calibri" w:eastAsia="Times New Roman" w:hAnsi="Calibri" w:cs="Times New Roman"/>
-                <w:color w:val="000000"/>
-                <w:lang w:eastAsia="en-GB"/>
-              </w:rPr>
-              <w:t>inf</w:t>
-            </w:r>
-            <w:proofErr w:type="spellEnd"/>
-            <w:r>
-              <w:rPr>
-                <w:rFonts w:ascii="Calibri" w:eastAsia="Times New Roman" w:hAnsi="Calibri" w:cs="Times New Roman"/>
-                <w:color w:val="000000"/>
-                <w:lang w:eastAsia="en-GB"/>
-              </w:rPr>
-              <w:t>)</w:t>
-            </w:r>
-            <w:r>
-              <w:rPr>
-                <w:rFonts w:ascii="Calibri" w:eastAsia="Times New Roman" w:hAnsi="Calibri" w:cs="Times New Roman"/>
-                <w:color w:val="000000"/>
-                <w:lang w:eastAsia="en-GB"/>
-              </w:rPr>
-              <w:t>,</w:t>
-            </w:r>
-            <w:r>
-              <w:rPr>
-                <w:rFonts w:ascii="Calibri" w:eastAsia="Times New Roman" w:hAnsi="Calibri" w:cs="Times New Roman"/>
-                <w:color w:val="000000"/>
-                <w:lang w:eastAsia="en-GB"/>
-              </w:rPr>
-              <w:t xml:space="preserve"> (</w:t>
-            </w:r>
-            <w:proofErr w:type="spellStart"/>
-            <w:r>
-              <w:rPr>
-                <w:rFonts w:ascii="Calibri" w:eastAsia="Times New Roman" w:hAnsi="Calibri" w:cs="Times New Roman"/>
-                <w:color w:val="000000"/>
-                <w:lang w:eastAsia="en-GB"/>
-              </w:rPr>
-              <w:t>inf</w:t>
-            </w:r>
-            <w:proofErr w:type="spellEnd"/>
             <w:r>
               <w:rPr>
                 <w:rFonts w:ascii="Calibri" w:eastAsia="Times New Roman" w:hAnsi="Calibri" w:cs="Times New Roman"/>
@@ -12342,7 +11610,6 @@
                 <w:lang w:eastAsia="en-GB"/>
               </w:rPr>
             </w:pPr>
-            <w:proofErr w:type="spellStart"/>
             <w:r>
               <w:rPr>
                 <w:rFonts w:ascii="Calibri" w:eastAsia="Times New Roman" w:hAnsi="Calibri" w:cs="Times New Roman"/>
@@ -12351,7 +11618,6 @@
               </w:rPr>
               <w:t>LogicRowVec</w:t>
             </w:r>
-            <w:proofErr w:type="spellEnd"/>
           </w:p>
         </w:tc>
         <w:tc>
@@ -12449,7 +11715,6 @@
                 <w:lang w:eastAsia="en-GB"/>
               </w:rPr>
             </w:pPr>
-            <w:proofErr w:type="spellStart"/>
             <w:r>
               <w:rPr>
                 <w:rFonts w:ascii="Calibri" w:eastAsia="Times New Roman" w:hAnsi="Calibri" w:cs="Times New Roman"/>
@@ -12458,7 +11723,6 @@
               </w:rPr>
               <w:t>OORowVec</w:t>
             </w:r>
-            <w:proofErr w:type="spellEnd"/>
           </w:p>
         </w:tc>
         <w:tc>
@@ -12507,18 +11771,8 @@
                 <w:color w:val="000000"/>
                 <w:lang w:eastAsia="en-GB"/>
               </w:rPr>
-              <w:t xml:space="preserve">Filled by </w:t>
-            </w:r>
-            <w:proofErr w:type="spellStart"/>
-            <w:r>
-              <w:rPr>
-                <w:rFonts w:ascii="Calibri" w:eastAsia="Times New Roman" w:hAnsi="Calibri" w:cs="Times New Roman"/>
-                <w:color w:val="000000"/>
-                <w:lang w:eastAsia="en-GB"/>
-              </w:rPr>
-              <w:t>GenDouble</w:t>
-            </w:r>
-            <w:proofErr w:type="spellEnd"/>
+              <w:t>Filled by GenDouble</w:t>
+            </w:r>
           </w:p>
         </w:tc>
       </w:tr>
@@ -12542,7 +11796,6 @@
                 <w:lang w:eastAsia="en-GB"/>
               </w:rPr>
             </w:pPr>
-            <w:proofErr w:type="spellStart"/>
             <w:r>
               <w:rPr>
                 <w:rFonts w:ascii="Calibri" w:eastAsia="Times New Roman" w:hAnsi="Calibri" w:cs="Times New Roman"/>
@@ -12551,7 +11804,6 @@
               </w:rPr>
               <w:t>ElemInds</w:t>
             </w:r>
-            <w:proofErr w:type="spellEnd"/>
           </w:p>
         </w:tc>
         <w:tc>
@@ -12729,7 +11981,6 @@
                 <w:lang w:eastAsia="en-GB"/>
               </w:rPr>
             </w:pPr>
-            <w:proofErr w:type="spellStart"/>
             <w:r>
               <w:rPr>
                 <w:rFonts w:ascii="Calibri" w:eastAsia="Times New Roman" w:hAnsi="Calibri" w:cs="Times New Roman"/>
@@ -12738,7 +11989,6 @@
               </w:rPr>
               <w:t>ColInds</w:t>
             </w:r>
-            <w:proofErr w:type="spellEnd"/>
           </w:p>
         </w:tc>
         <w:tc>
@@ -12821,7 +12071,6 @@
               </w:rPr>
               <w:t xml:space="preserve">Same as </w:t>
             </w:r>
-            <w:proofErr w:type="spellStart"/>
             <w:r>
               <w:rPr>
                 <w:rFonts w:ascii="Calibri" w:eastAsia="Times New Roman" w:hAnsi="Calibri" w:cs="Times New Roman"/>
@@ -12830,7 +12079,6 @@
               </w:rPr>
               <w:t>RowInds</w:t>
             </w:r>
-            <w:proofErr w:type="spellEnd"/>
           </w:p>
         </w:tc>
       </w:tr>
@@ -12854,7 +12102,6 @@
                 <w:lang w:eastAsia="en-GB"/>
               </w:rPr>
             </w:pPr>
-            <w:proofErr w:type="spellStart"/>
             <w:r>
               <w:rPr>
                 <w:rFonts w:ascii="Calibri" w:eastAsia="Times New Roman" w:hAnsi="Calibri" w:cs="Times New Roman"/>
@@ -12863,7 +12110,6 @@
               </w:rPr>
               <w:t>RowInds</w:t>
             </w:r>
-            <w:proofErr w:type="spellEnd"/>
           </w:p>
         </w:tc>
         <w:tc>
@@ -13190,7 +12436,6 @@
                 <w:lang w:eastAsia="en-GB"/>
               </w:rPr>
             </w:pPr>
-            <w:proofErr w:type="spellStart"/>
             <w:r>
               <w:rPr>
                 <w:rFonts w:ascii="Calibri" w:eastAsia="Times New Roman" w:hAnsi="Calibri" w:cs="Times New Roman"/>
@@ -13199,7 +12444,6 @@
               </w:rPr>
               <w:t>FilePath</w:t>
             </w:r>
-            <w:proofErr w:type="spellEnd"/>
           </w:p>
         </w:tc>
         <w:tc>
@@ -13248,25 +12492,7 @@
                 <w:color w:val="000000"/>
                 <w:lang w:eastAsia="en-GB"/>
               </w:rPr>
-              <w:t>"./</w:t>
-            </w:r>
-            <w:proofErr w:type="spellStart"/>
-            <w:r>
-              <w:rPr>
-                <w:rFonts w:ascii="Calibri" w:eastAsia="Times New Roman" w:hAnsi="Calibri" w:cs="Times New Roman"/>
-                <w:color w:val="000000"/>
-                <w:lang w:eastAsia="en-GB"/>
-              </w:rPr>
-              <w:t>test.mat</w:t>
-            </w:r>
-            <w:proofErr w:type="spellEnd"/>
-            <w:r>
-              <w:rPr>
-                <w:rFonts w:ascii="Calibri" w:eastAsia="Times New Roman" w:hAnsi="Calibri" w:cs="Times New Roman"/>
-                <w:color w:val="000000"/>
-                <w:lang w:eastAsia="en-GB"/>
-              </w:rPr>
-              <w:t>"</w:t>
+              <w:t>"./test.mat"</w:t>
             </w:r>
           </w:p>
         </w:tc>
@@ -13291,7 +12517,6 @@
                 <w:lang w:eastAsia="en-GB"/>
               </w:rPr>
             </w:pPr>
-            <w:proofErr w:type="spellStart"/>
             <w:r>
               <w:rPr>
                 <w:rFonts w:ascii="Calibri" w:eastAsia="Times New Roman" w:hAnsi="Calibri" w:cs="Times New Roman"/>
@@ -13300,7 +12525,6 @@
               </w:rPr>
               <w:t>MatNormString</w:t>
             </w:r>
-            <w:proofErr w:type="spellEnd"/>
           </w:p>
         </w:tc>
         <w:tc>
@@ -13332,25 +12556,7 @@
                 <w:color w:val="000000"/>
                 <w:lang w:eastAsia="en-GB"/>
               </w:rPr>
-              <w:t>"</w:t>
-            </w:r>
-            <w:proofErr w:type="spellStart"/>
-            <w:r>
-              <w:rPr>
-                <w:rFonts w:ascii="Calibri" w:eastAsia="Times New Roman" w:hAnsi="Calibri" w:cs="Times New Roman"/>
-                <w:color w:val="000000"/>
-                <w:lang w:eastAsia="en-GB"/>
-              </w:rPr>
-              <w:t>inf</w:t>
-            </w:r>
-            <w:proofErr w:type="spellEnd"/>
-            <w:r>
-              <w:rPr>
-                <w:rFonts w:ascii="Calibri" w:eastAsia="Times New Roman" w:hAnsi="Calibri" w:cs="Times New Roman"/>
-                <w:color w:val="000000"/>
-                <w:lang w:eastAsia="en-GB"/>
-              </w:rPr>
-              <w:t>", "fro"</w:t>
+              <w:t>"inf", "fro"</w:t>
             </w:r>
             <w:r>
               <w:rPr>
@@ -13383,25 +12589,7 @@
                 <w:color w:val="000000"/>
                 <w:lang w:eastAsia="en-GB"/>
               </w:rPr>
-              <w:t>"</w:t>
-            </w:r>
-            <w:proofErr w:type="spellStart"/>
-            <w:r>
-              <w:rPr>
-                <w:rFonts w:ascii="Calibri" w:eastAsia="Times New Roman" w:hAnsi="Calibri" w:cs="Times New Roman"/>
-                <w:color w:val="000000"/>
-                <w:lang w:eastAsia="en-GB"/>
-              </w:rPr>
-              <w:t>inf</w:t>
-            </w:r>
-            <w:proofErr w:type="spellEnd"/>
-            <w:r>
-              <w:rPr>
-                <w:rFonts w:ascii="Calibri" w:eastAsia="Times New Roman" w:hAnsi="Calibri" w:cs="Times New Roman"/>
-                <w:color w:val="000000"/>
-                <w:lang w:eastAsia="en-GB"/>
-              </w:rPr>
-              <w:t>", "fro"</w:t>
+              <w:t>"inf", "fro"</w:t>
             </w:r>
           </w:p>
         </w:tc>
@@ -13426,7 +12614,6 @@
                 <w:lang w:eastAsia="en-GB"/>
               </w:rPr>
             </w:pPr>
-            <w:proofErr w:type="spellStart"/>
             <w:r>
               <w:rPr>
                 <w:rFonts w:ascii="Calibri" w:eastAsia="Times New Roman" w:hAnsi="Calibri" w:cs="Times New Roman"/>
@@ -13435,7 +12622,6 @@
               </w:rPr>
               <w:t>VecNormString</w:t>
             </w:r>
-            <w:proofErr w:type="spellEnd"/>
           </w:p>
         </w:tc>
         <w:tc>
@@ -13462,43 +12648,7 @@
                 <w:color w:val="000000"/>
                 <w:lang w:eastAsia="en-GB"/>
               </w:rPr>
-              <w:t>"</w:t>
-            </w:r>
-            <w:proofErr w:type="spellStart"/>
-            <w:r>
-              <w:rPr>
-                <w:rFonts w:ascii="Calibri" w:eastAsia="Times New Roman" w:hAnsi="Calibri" w:cs="Times New Roman"/>
-                <w:color w:val="000000"/>
-                <w:lang w:eastAsia="en-GB"/>
-              </w:rPr>
-              <w:t>inf</w:t>
-            </w:r>
-            <w:proofErr w:type="spellEnd"/>
-            <w:r>
-              <w:rPr>
-                <w:rFonts w:ascii="Calibri" w:eastAsia="Times New Roman" w:hAnsi="Calibri" w:cs="Times New Roman"/>
-                <w:color w:val="000000"/>
-                <w:lang w:eastAsia="en-GB"/>
-              </w:rPr>
-              <w:t>", "-</w:t>
-            </w:r>
-            <w:proofErr w:type="spellStart"/>
-            <w:r>
-              <w:rPr>
-                <w:rFonts w:ascii="Calibri" w:eastAsia="Times New Roman" w:hAnsi="Calibri" w:cs="Times New Roman"/>
-                <w:color w:val="000000"/>
-                <w:lang w:eastAsia="en-GB"/>
-              </w:rPr>
-              <w:t>inf</w:t>
-            </w:r>
-            <w:proofErr w:type="spellEnd"/>
-            <w:r>
-              <w:rPr>
-                <w:rFonts w:ascii="Calibri" w:eastAsia="Times New Roman" w:hAnsi="Calibri" w:cs="Times New Roman"/>
-                <w:color w:val="000000"/>
-                <w:lang w:eastAsia="en-GB"/>
-              </w:rPr>
-              <w:t>", "fro"</w:t>
+              <w:t>"inf", "-inf", "fro"</w:t>
             </w:r>
             <w:r>
               <w:rPr>
@@ -13526,43 +12676,7 @@
                 <w:color w:val="000000"/>
                 <w:lang w:eastAsia="en-GB"/>
               </w:rPr>
-              <w:t>"</w:t>
-            </w:r>
-            <w:proofErr w:type="spellStart"/>
-            <w:r>
-              <w:rPr>
-                <w:rFonts w:ascii="Calibri" w:eastAsia="Times New Roman" w:hAnsi="Calibri" w:cs="Times New Roman"/>
-                <w:color w:val="000000"/>
-                <w:lang w:eastAsia="en-GB"/>
-              </w:rPr>
-              <w:t>inf</w:t>
-            </w:r>
-            <w:proofErr w:type="spellEnd"/>
-            <w:r>
-              <w:rPr>
-                <w:rFonts w:ascii="Calibri" w:eastAsia="Times New Roman" w:hAnsi="Calibri" w:cs="Times New Roman"/>
-                <w:color w:val="000000"/>
-                <w:lang w:eastAsia="en-GB"/>
-              </w:rPr>
-              <w:t>", "-</w:t>
-            </w:r>
-            <w:proofErr w:type="spellStart"/>
-            <w:r>
-              <w:rPr>
-                <w:rFonts w:ascii="Calibri" w:eastAsia="Times New Roman" w:hAnsi="Calibri" w:cs="Times New Roman"/>
-                <w:color w:val="000000"/>
-                <w:lang w:eastAsia="en-GB"/>
-              </w:rPr>
-              <w:t>inf</w:t>
-            </w:r>
-            <w:proofErr w:type="spellEnd"/>
-            <w:r>
-              <w:rPr>
-                <w:rFonts w:ascii="Calibri" w:eastAsia="Times New Roman" w:hAnsi="Calibri" w:cs="Times New Roman"/>
-                <w:color w:val="000000"/>
-                <w:lang w:eastAsia="en-GB"/>
-              </w:rPr>
-              <w:t>", "fro"</w:t>
+              <w:t>"inf", "-inf", "fro"</w:t>
             </w:r>
           </w:p>
         </w:tc>
@@ -13842,7 +12956,6 @@
                 <w:lang w:eastAsia="en-GB"/>
               </w:rPr>
             </w:pPr>
-            <w:proofErr w:type="spellStart"/>
             <w:r>
               <w:rPr>
                 <w:rFonts w:ascii="Calibri" w:eastAsia="Times New Roman" w:hAnsi="Calibri" w:cs="Times New Roman"/>
@@ -13851,7 +12964,6 @@
               </w:rPr>
               <w:t>SinValSel</w:t>
             </w:r>
-            <w:proofErr w:type="spellEnd"/>
           </w:p>
         </w:tc>
         <w:tc>
@@ -13941,7 +13053,6 @@
                 <w:lang w:eastAsia="en-GB"/>
               </w:rPr>
             </w:pPr>
-            <w:proofErr w:type="spellStart"/>
             <w:r>
               <w:rPr>
                 <w:rFonts w:ascii="Calibri" w:eastAsia="Times New Roman" w:hAnsi="Calibri" w:cs="Times New Roman"/>
@@ -13950,7 +13061,6 @@
               </w:rPr>
               <w:t>OutputStream</w:t>
             </w:r>
-            <w:proofErr w:type="spellEnd"/>
           </w:p>
         </w:tc>
         <w:tc>
@@ -13974,18 +13084,8 @@
                 <w:color w:val="000000"/>
                 <w:lang w:eastAsia="en-GB"/>
               </w:rPr>
-              <w:t xml:space="preserve">Any stream extending </w:t>
-            </w:r>
-            <w:proofErr w:type="spellStart"/>
-            <w:r>
-              <w:rPr>
-                <w:rFonts w:ascii="Calibri" w:eastAsia="Times New Roman" w:hAnsi="Calibri" w:cs="Times New Roman"/>
-                <w:color w:val="000000"/>
-                <w:lang w:eastAsia="en-GB"/>
-              </w:rPr>
-              <w:t>OutputStream</w:t>
-            </w:r>
-            <w:proofErr w:type="spellEnd"/>
+              <w:t>Any stream extending OutputStream</w:t>
+            </w:r>
           </w:p>
         </w:tc>
         <w:tc>
@@ -14003,77 +13103,13 @@
                 <w:lang w:eastAsia="en-GB"/>
               </w:rPr>
             </w:pPr>
-            <w:proofErr w:type="spellStart"/>
-            <w:r>
-              <w:rPr>
-                <w:rFonts w:ascii="Calibri" w:eastAsia="Times New Roman" w:hAnsi="Calibri" w:cs="Times New Roman"/>
-                <w:color w:val="000000"/>
-                <w:lang w:eastAsia="en-GB"/>
-              </w:rPr>
-              <w:t>System.out</w:t>
-            </w:r>
-            <w:proofErr w:type="spellEnd"/>
-            <w:r>
-              <w:rPr>
-                <w:rFonts w:ascii="Calibri" w:eastAsia="Times New Roman" w:hAnsi="Calibri" w:cs="Times New Roman"/>
-                <w:color w:val="000000"/>
-                <w:lang w:eastAsia="en-GB"/>
-              </w:rPr>
-              <w:t xml:space="preserve">, </w:t>
-            </w:r>
-            <w:proofErr w:type="spellStart"/>
-            <w:r>
-              <w:rPr>
-                <w:rFonts w:ascii="Calibri" w:eastAsia="Times New Roman" w:hAnsi="Calibri" w:cs="Times New Roman"/>
-                <w:color w:val="000000"/>
-                <w:lang w:eastAsia="en-GB"/>
-              </w:rPr>
-              <w:t>System.err</w:t>
-            </w:r>
-            <w:proofErr w:type="spellEnd"/>
-            <w:r>
-              <w:rPr>
-                <w:rFonts w:ascii="Calibri" w:eastAsia="Times New Roman" w:hAnsi="Calibri" w:cs="Times New Roman"/>
-                <w:color w:val="000000"/>
-                <w:lang w:eastAsia="en-GB"/>
-              </w:rPr>
-              <w:t xml:space="preserve">, </w:t>
-            </w:r>
-            <w:proofErr w:type="spellStart"/>
-            <w:r>
-              <w:rPr>
-                <w:rFonts w:ascii="Calibri" w:eastAsia="Times New Roman" w:hAnsi="Calibri" w:cs="Times New Roman"/>
-                <w:color w:val="000000"/>
-                <w:lang w:eastAsia="en-GB"/>
-              </w:rPr>
-              <w:t>FileOutputStream</w:t>
-            </w:r>
-            <w:proofErr w:type="spellEnd"/>
-            <w:r>
-              <w:rPr>
-                <w:rFonts w:ascii="Calibri" w:eastAsia="Times New Roman" w:hAnsi="Calibri" w:cs="Times New Roman"/>
-                <w:color w:val="000000"/>
-                <w:lang w:eastAsia="en-GB"/>
-              </w:rPr>
-              <w:t>("./</w:t>
-            </w:r>
-            <w:proofErr w:type="spellStart"/>
-            <w:r>
-              <w:rPr>
-                <w:rFonts w:ascii="Calibri" w:eastAsia="Times New Roman" w:hAnsi="Calibri" w:cs="Times New Roman"/>
-                <w:color w:val="000000"/>
-                <w:lang w:eastAsia="en-GB"/>
-              </w:rPr>
-              <w:t>test.mat</w:t>
-            </w:r>
-            <w:proofErr w:type="spellEnd"/>
-            <w:r>
-              <w:rPr>
-                <w:rFonts w:ascii="Calibri" w:eastAsia="Times New Roman" w:hAnsi="Calibri" w:cs="Times New Roman"/>
-                <w:color w:val="000000"/>
-                <w:lang w:eastAsia="en-GB"/>
-              </w:rPr>
-              <w:t>", false);</w:t>
+            <w:r>
+              <w:rPr>
+                <w:rFonts w:ascii="Calibri" w:eastAsia="Times New Roman" w:hAnsi="Calibri" w:cs="Times New Roman"/>
+                <w:color w:val="000000"/>
+                <w:lang w:eastAsia="en-GB"/>
+              </w:rPr>
+              <w:t>System.out, System.err, FileOutputStream("./test.mat", false);</w:t>
             </w:r>
           </w:p>
         </w:tc>
@@ -14098,7 +13134,6 @@
                 <w:lang w:eastAsia="en-GB"/>
               </w:rPr>
             </w:pPr>
-            <w:proofErr w:type="spellStart"/>
             <w:r>
               <w:rPr>
                 <w:rFonts w:ascii="Calibri" w:eastAsia="Times New Roman" w:hAnsi="Calibri" w:cs="Times New Roman"/>
@@ -14107,7 +13142,6 @@
               </w:rPr>
               <w:t>InputStream</w:t>
             </w:r>
-            <w:proofErr w:type="spellEnd"/>
           </w:p>
         </w:tc>
         <w:tc>
@@ -14131,18 +13165,8 @@
                 <w:color w:val="000000"/>
                 <w:lang w:eastAsia="en-GB"/>
               </w:rPr>
-              <w:t xml:space="preserve">Any stream extending </w:t>
-            </w:r>
-            <w:proofErr w:type="spellStart"/>
-            <w:r>
-              <w:rPr>
-                <w:rFonts w:ascii="Calibri" w:eastAsia="Times New Roman" w:hAnsi="Calibri" w:cs="Times New Roman"/>
-                <w:color w:val="000000"/>
-                <w:lang w:eastAsia="en-GB"/>
-              </w:rPr>
-              <w:t>InputStream</w:t>
-            </w:r>
-            <w:proofErr w:type="spellEnd"/>
+              <w:t>Any stream extending InputStream</w:t>
+            </w:r>
           </w:p>
         </w:tc>
         <w:tc>
@@ -14160,41 +13184,13 @@
                 <w:lang w:eastAsia="en-GB"/>
               </w:rPr>
             </w:pPr>
-            <w:proofErr w:type="spellStart"/>
-            <w:r>
-              <w:rPr>
-                <w:rFonts w:ascii="Calibri" w:eastAsia="Times New Roman" w:hAnsi="Calibri" w:cs="Times New Roman"/>
-                <w:color w:val="000000"/>
-                <w:lang w:eastAsia="en-GB"/>
-              </w:rPr>
-              <w:t>FileInputStream</w:t>
-            </w:r>
-            <w:proofErr w:type="spellEnd"/>
-            <w:r>
-              <w:rPr>
-                <w:rFonts w:ascii="Calibri" w:eastAsia="Times New Roman" w:hAnsi="Calibri" w:cs="Times New Roman"/>
-                <w:color w:val="000000"/>
-                <w:lang w:eastAsia="en-GB"/>
-              </w:rPr>
-              <w:t>("./</w:t>
-            </w:r>
-            <w:proofErr w:type="spellStart"/>
-            <w:r>
-              <w:rPr>
-                <w:rFonts w:ascii="Calibri" w:eastAsia="Times New Roman" w:hAnsi="Calibri" w:cs="Times New Roman"/>
-                <w:color w:val="000000"/>
-                <w:lang w:eastAsia="en-GB"/>
-              </w:rPr>
-              <w:t>test.mat</w:t>
-            </w:r>
-            <w:proofErr w:type="spellEnd"/>
-            <w:r>
-              <w:rPr>
-                <w:rFonts w:ascii="Calibri" w:eastAsia="Times New Roman" w:hAnsi="Calibri" w:cs="Times New Roman"/>
-                <w:color w:val="000000"/>
-                <w:lang w:eastAsia="en-GB"/>
-              </w:rPr>
-              <w:t>")</w:t>
+            <w:r>
+              <w:rPr>
+                <w:rFonts w:ascii="Calibri" w:eastAsia="Times New Roman" w:hAnsi="Calibri" w:cs="Times New Roman"/>
+                <w:color w:val="000000"/>
+                <w:lang w:eastAsia="en-GB"/>
+              </w:rPr>
+              <w:t>FileInputStream("./test.mat")</w:t>
             </w:r>
           </w:p>
         </w:tc>
@@ -14219,7 +13215,6 @@
                 <w:lang w:eastAsia="en-GB"/>
               </w:rPr>
             </w:pPr>
-            <w:proofErr w:type="spellStart"/>
             <w:r>
               <w:rPr>
                 <w:rFonts w:ascii="Calibri" w:eastAsia="Times New Roman" w:hAnsi="Calibri" w:cs="Times New Roman"/>
@@ -14228,7 +13223,6 @@
               </w:rPr>
               <w:t>FileType</w:t>
             </w:r>
-            <w:proofErr w:type="spellEnd"/>
           </w:p>
         </w:tc>
         <w:tc>
@@ -14318,7 +13312,6 @@
                 <w:lang w:eastAsia="en-GB"/>
               </w:rPr>
             </w:pPr>
-            <w:proofErr w:type="spellStart"/>
             <w:r>
               <w:rPr>
                 <w:rFonts w:ascii="Calibri" w:eastAsia="Times New Roman" w:hAnsi="Calibri" w:cs="Times New Roman"/>
@@ -14343,7 +13336,6 @@
               </w:rPr>
               <w:t>Param</w:t>
             </w:r>
-            <w:proofErr w:type="spellEnd"/>
           </w:p>
         </w:tc>
         <w:tc>
@@ -14503,27 +13495,14 @@
       <w:r>
         <w:t xml:space="preserve">Table </w:t>
       </w:r>
-      <w:r>
-        <w:fldChar w:fldCharType="begin"/>
-      </w:r>
-      <w:r>
-        <w:instrText xml:space="preserve"> SEQ Table \* ARABIC </w:instrText>
-      </w:r>
-      <w:r>
-        <w:fldChar w:fldCharType="separate"/>
-      </w:r>
-      <w:r>
-        <w:rPr>
-          <w:noProof/>
-        </w:rPr>
-        <w:t>2</w:t>
-      </w:r>
-      <w:r>
-        <w:rPr>
-          <w:noProof/>
-        </w:rPr>
-        <w:fldChar w:fldCharType="end"/>
-      </w:r>
+      <w:fldSimple w:instr=" SEQ Table \* ARABIC ">
+        <w:r>
+          <w:rPr>
+            <w:noProof/>
+          </w:rPr>
+          <w:t>2</w:t>
+        </w:r>
+      </w:fldSimple>
       <w:r>
         <w:t>: Domain range and test instances</w:t>
       </w:r>
@@ -14594,21 +13573,14 @@
       <w:pPr>
         <w:ind w:left="720"/>
       </w:pPr>
-      <w:proofErr w:type="gramStart"/>
       <w:r>
         <w:t>Test</w:t>
       </w:r>
       <w:r>
         <w:t>(</w:t>
       </w:r>
-      <w:proofErr w:type="spellStart"/>
-      <w:proofErr w:type="gramEnd"/>
-      <w:r>
-        <w:t>InPlace</w:t>
-      </w:r>
-      <w:proofErr w:type="spellEnd"/>
-      <w:r>
-        <w:t>|)</w:t>
+      <w:r>
+        <w:t>InPlace|)</w:t>
       </w:r>
       <w:r>
         <w:t>(Random|)(</w:t>
@@ -14643,15 +13615,7 @@
     </w:p>
     <w:p>
       <w:r>
-        <w:t xml:space="preserve">… </w:t>
-      </w:r>
-      <w:proofErr w:type="gramStart"/>
-      <w:r>
-        <w:t>where</w:t>
-      </w:r>
-      <w:proofErr w:type="gramEnd"/>
-      <w:r>
-        <w:t xml:space="preserve"> </w:t>
+        <w:t xml:space="preserve">… where </w:t>
       </w:r>
       <w:r>
         <w:rPr>
@@ -14725,13 +13689,8 @@
         <w:t xml:space="preserve"> all independent methods that </w:t>
       </w:r>
       <w:r>
-        <w:t xml:space="preserve">are </w:t>
-      </w:r>
-      <w:proofErr w:type="spellStart"/>
-      <w:r>
-        <w:t>randomless</w:t>
-      </w:r>
-      <w:proofErr w:type="spellEnd"/>
+        <w:t>are randomless</w:t>
+      </w:r>
       <w:r>
         <w:t xml:space="preserve">, operate out-of-place and requires both column index </w:t>
       </w:r>
@@ -14899,15 +13858,7 @@
     </w:p>
     <w:p>
       <w:r>
-        <w:t xml:space="preserve">Methods within </w:t>
-      </w:r>
-      <w:proofErr w:type="spellStart"/>
-      <w:r>
-        <w:t>ArmadilloJava</w:t>
-      </w:r>
-      <w:proofErr w:type="spellEnd"/>
-      <w:r>
-        <w:t xml:space="preserve"> that are based on a uniform distribution shall have the same amount of entries within each </w:t>
+        <w:t xml:space="preserve">Methods within ArmadilloJava that are based on a uniform distribution shall have the same amount of entries within each </w:t>
       </w:r>
       <w:r>
         <w:t>bin</w:t>
@@ -14964,15 +13915,7 @@
     </w:p>
     <w:p>
       <w:r>
-        <w:t xml:space="preserve">All of these methods are tested within a single test class grouped by their parent class in </w:t>
-      </w:r>
-      <w:proofErr w:type="spellStart"/>
-      <w:r>
-        <w:t>ArmadilloJava</w:t>
-      </w:r>
-      <w:proofErr w:type="spellEnd"/>
-      <w:r>
-        <w:t>, which should result in:</w:t>
+        <w:t>All of these methods are tested within a single test class grouped by their parent class in ArmadilloJava, which should result in:</w:t>
       </w:r>
     </w:p>
     <w:p>
@@ -15029,36 +13972,30 @@
       <w:r>
         <w:t xml:space="preserve">For </w:t>
       </w:r>
-      <w:proofErr w:type="spellStart"/>
       <w:r>
         <w:rPr>
           <w:rStyle w:val="IntensiveHervorhebung"/>
         </w:rPr>
         <w:t>RunningStat</w:t>
       </w:r>
-      <w:proofErr w:type="spellEnd"/>
       <w:r>
         <w:t xml:space="preserve"> and </w:t>
       </w:r>
-      <w:proofErr w:type="spellStart"/>
       <w:r>
         <w:rPr>
           <w:rStyle w:val="IntensiveHervorhebung"/>
         </w:rPr>
         <w:t>RunningStatVec</w:t>
       </w:r>
-      <w:proofErr w:type="spellEnd"/>
       <w:r>
         <w:t xml:space="preserve">, the actual results are to be compared against pre-calculated expectations, while </w:t>
       </w:r>
-      <w:proofErr w:type="spellStart"/>
       <w:r>
         <w:rPr>
           <w:rStyle w:val="IntensiveHervorhebung"/>
         </w:rPr>
         <w:t>WallClock</w:t>
       </w:r>
-      <w:proofErr w:type="spellEnd"/>
       <w:r>
         <w:t xml:space="preserve"> is measured by the expected difference in time between two CPU-time measurements.</w:t>
       </w:r>
@@ -15208,15 +14145,7 @@
     </w:p>
     <w:p>
       <w:r>
-        <w:t xml:space="preserve">M. Dow, Explicit inverses of </w:t>
-      </w:r>
-      <w:proofErr w:type="spellStart"/>
-      <w:r>
-        <w:t>Toeplitz</w:t>
-      </w:r>
-      <w:proofErr w:type="spellEnd"/>
-      <w:r>
-        <w:t xml:space="preserve"> and associated matrices, Australian &amp; New Zealand Industrial and Applied Mathematics Journal 44 (2003)</w:t>
+        <w:t>M. Dow, Explicit inverses of Toeplitz and associated matrices, Australian &amp; New Zealand Industrial and Applied Mathematics Journal 44 (2003)</w:t>
       </w:r>
       <w:r>
         <w:t xml:space="preserve">, Edition E </w:t>
@@ -15230,39 +14159,7 @@
     </w:p>
     <w:p>
       <w:r>
-        <w:t xml:space="preserve">M. </w:t>
-      </w:r>
-      <w:proofErr w:type="spellStart"/>
-      <w:r>
-        <w:t>Kac</w:t>
-      </w:r>
-      <w:proofErr w:type="spellEnd"/>
-      <w:r>
-        <w:t xml:space="preserve">, W. L. Murdock, and G. </w:t>
-      </w:r>
-      <w:proofErr w:type="spellStart"/>
-      <w:r>
-        <w:t>Szegö</w:t>
-      </w:r>
-      <w:proofErr w:type="spellEnd"/>
-      <w:r>
-        <w:t xml:space="preserve">, </w:t>
-      </w:r>
-      <w:proofErr w:type="gramStart"/>
-      <w:r>
-        <w:t>On</w:t>
-      </w:r>
-      <w:proofErr w:type="gramEnd"/>
-      <w:r>
-        <w:t xml:space="preserve"> the eigenvalues of certain </w:t>
-      </w:r>
-      <w:proofErr w:type="spellStart"/>
-      <w:r>
-        <w:t>Hermitian</w:t>
-      </w:r>
-      <w:proofErr w:type="spellEnd"/>
-      <w:r>
-        <w:t xml:space="preserve"> forms, </w:t>
+        <w:t xml:space="preserve">M. Kac, W. L. Murdock, and G. Szegö, On the eigenvalues of certain Hermitian forms, </w:t>
       </w:r>
       <w:r>
         <w:t>Journal of Rational Mechanics and Analysis</w:t>
@@ -15363,14 +14260,12 @@
           <w:b/>
         </w:rPr>
       </w:pPr>
-      <w:proofErr w:type="spellStart"/>
       <w:r>
         <w:rPr>
           <w:b/>
         </w:rPr>
         <w:t>Vec</w:t>
       </w:r>
-      <w:proofErr w:type="spellEnd"/>
       <w:r>
         <w:t xml:space="preserve"> </w:t>
       </w:r>
@@ -15397,14 +14292,12 @@
         </w:tabs>
         <w:spacing w:after="120" w:line="240" w:lineRule="auto"/>
       </w:pPr>
-      <w:proofErr w:type="spellStart"/>
       <w:r>
         <w:rPr>
           <w:b/>
         </w:rPr>
         <w:t>Arma</w:t>
       </w:r>
-      <w:proofErr w:type="spellEnd"/>
       <w:r>
         <w:rPr>
           <w:b/>
@@ -15457,14 +14350,12 @@
           <w:b/>
         </w:rPr>
       </w:pPr>
-      <w:proofErr w:type="spellStart"/>
       <w:r>
         <w:rPr>
           <w:b/>
         </w:rPr>
         <w:t>RunningStat</w:t>
       </w:r>
-      <w:proofErr w:type="spellEnd"/>
       <w:r>
         <w:rPr>
           <w:b/>
@@ -15491,14 +14382,12 @@
           <w:b/>
         </w:rPr>
       </w:pPr>
-      <w:proofErr w:type="spellStart"/>
       <w:r>
         <w:rPr>
           <w:b/>
         </w:rPr>
         <w:t>RunningStatVec</w:t>
       </w:r>
-      <w:proofErr w:type="spellEnd"/>
       <w:r>
         <w:rPr>
           <w:b/>
@@ -15522,14 +14411,12 @@
         </w:tabs>
         <w:spacing w:after="120" w:line="240" w:lineRule="auto"/>
       </w:pPr>
-      <w:proofErr w:type="spellStart"/>
       <w:r>
         <w:rPr>
           <w:b/>
         </w:rPr>
         <w:t>WallClock</w:t>
       </w:r>
-      <w:proofErr w:type="spellEnd"/>
       <w:r>
         <w:rPr>
           <w:b/>
@@ -15559,32 +14446,11 @@
       <w:r>
         <w:tab/>
       </w:r>
-      <w:proofErr w:type="spellStart"/>
-      <w:r>
-        <w:t>Kac</w:t>
-      </w:r>
-      <w:proofErr w:type="spellEnd"/>
-      <w:r>
-        <w:t>-Murdock-</w:t>
-      </w:r>
-      <w:proofErr w:type="spellStart"/>
-      <w:r>
-        <w:t>Szegö</w:t>
-      </w:r>
-      <w:proofErr w:type="spellEnd"/>
-      <w:r>
-        <w:t xml:space="preserve"> </w:t>
-      </w:r>
-      <w:r>
-        <w:t xml:space="preserve">matrix, a special instance of a </w:t>
-      </w:r>
-      <w:proofErr w:type="spellStart"/>
-      <w:r>
-        <w:t>toeplitz</w:t>
-      </w:r>
-      <w:proofErr w:type="spellEnd"/>
-      <w:r>
-        <w:t xml:space="preserve"> matrix</w:t>
+      <w:r>
+        <w:t xml:space="preserve">Kac-Murdock-Szegö </w:t>
+      </w:r>
+      <w:r>
+        <w:t>matrix, a special instance of a toeplitz matrix</w:t>
       </w:r>
     </w:p>
     <w:sectPr>
@@ -15689,7 +14555,7 @@
         <w:szCs w:val="24"/>
         <w:lang w:val="de-DE"/>
       </w:rPr>
-      <w:t>8</w:t>
+      <w:t>10</w:t>
     </w:r>
     <w:r>
       <w:rPr>
@@ -17919,6 +16785,7 @@
     <w:rsidRoot w:val="0085571F"/>
     <w:rsid w:val="00113012"/>
     <w:rsid w:val="004066C3"/>
+    <w:rsid w:val="00531251"/>
     <w:rsid w:val="00542986"/>
     <w:rsid w:val="0085571F"/>
   </w:rsids>
@@ -18701,7 +17568,7 @@
 </file>
 
 <file path=customXml/itemProps2.xml><?xml version="1.0" encoding="utf-8"?>
-<ds:datastoreItem xmlns:ds="http://schemas.openxmlformats.org/officeDocument/2006/customXml" ds:itemID="{75111A8E-5F7B-4287-8E36-DEA42165F0F1}">
+<ds:datastoreItem xmlns:ds="http://schemas.openxmlformats.org/officeDocument/2006/customXml" ds:itemID="{B1BA6D52-5A17-4518-B068-3A3E9F5EEFDB}">
   <ds:schemaRefs>
     <ds:schemaRef ds:uri="http://schemas.openxmlformats.org/officeDocument/2006/bibliography"/>
   </ds:schemaRefs>

</xml_diff>

<commit_message>
Updated input for Gen(Col|Row)Vec
</commit_message>
<xml_diff>
--- a/src/test/Master test plan.docx
+++ b/src/test/Master test plan.docx
@@ -49,6 +49,7 @@
                 <w:dataBinding w:prefixMappings="xmlns:ns0='http://schemas.openxmlformats.org/officeDocument/2006/extended-properties'" w:xpath="/ns0:Properties[1]/ns0:Company[1]" w:storeItemID="{6668398D-A668-4E3E-A5EB-62B293D839F1}"/>
                 <w:text/>
               </w:sdtPr>
+              <w:sdtEndPr/>
               <w:sdtContent>
                 <w:tc>
                   <w:tcPr>
@@ -68,6 +69,7 @@
                         <w:sz w:val="24"/>
                       </w:rPr>
                     </w:pPr>
+                    <w:proofErr w:type="spellStart"/>
                     <w:r>
                       <w:rPr>
                         <w:color w:val="2E74B5" w:themeColor="accent1" w:themeShade="BF"/>
@@ -77,6 +79,7 @@
                       </w:rPr>
                       <w:t>ArmadilloaJava</w:t>
                     </w:r>
+                    <w:proofErr w:type="spellEnd"/>
                   </w:p>
                 </w:tc>
               </w:sdtContent>
@@ -103,6 +106,7 @@
                   <w:dataBinding w:prefixMappings="xmlns:ns0='http://schemas.openxmlformats.org/package/2006/metadata/core-properties' xmlns:ns1='http://purl.org/dc/elements/1.1/'" w:xpath="/ns0:coreProperties[1]/ns1:title[1]" w:storeItemID="{6C3C8BC8-F283-45AE-878A-BAB7291924A1}"/>
                   <w:text/>
                 </w:sdtPr>
+                <w:sdtEndPr/>
                 <w:sdtContent>
                   <w:p>
                     <w:pPr>
@@ -167,6 +171,7 @@
                 <w:dataBinding w:prefixMappings="xmlns:ns0='http://schemas.openxmlformats.org/package/2006/metadata/core-properties' xmlns:ns1='http://purl.org/dc/elements/1.1/'" w:xpath="/ns0:coreProperties[1]/ns1:subject[1]" w:storeItemID="{6C3C8BC8-F283-45AE-878A-BAB7291924A1}"/>
                 <w:text/>
               </w:sdtPr>
+              <w:sdtEndPr/>
               <w:sdtContent>
                 <w:tc>
                   <w:tcPr>
@@ -236,6 +241,7 @@
                   <w:dataBinding w:prefixMappings="xmlns:ns0='http://schemas.openxmlformats.org/package/2006/metadata/core-properties' xmlns:ns1='http://purl.org/dc/elements/1.1/'" w:xpath="/ns0:coreProperties[1]/ns1:creator[1]" w:storeItemID="{6C3C8BC8-F283-45AE-878A-BAB7291924A1}"/>
                   <w:text/>
                 </w:sdtPr>
+                <w:sdtEndPr/>
                 <w:sdtContent>
                   <w:p>
                     <w:pPr>
@@ -279,6 +285,7 @@
                     <w:calendar w:val="gregorian"/>
                   </w:date>
                 </w:sdtPr>
+                <w:sdtEndPr/>
                 <w:sdtContent>
                   <w:p>
                     <w:pPr>
@@ -369,6 +376,7 @@
           <w:docPartUnique/>
         </w:docPartObj>
       </w:sdtPr>
+      <w:sdtEndPr/>
       <w:sdtContent>
         <w:p>
           <w:pPr>
@@ -1608,8 +1616,13 @@
       <w:bookmarkEnd w:id="0"/>
     </w:p>
     <w:p>
-      <w:r>
-        <w:t>ArmadilloJava p</w:t>
+      <w:proofErr w:type="spellStart"/>
+      <w:r>
+        <w:t>ArmadilloJava</w:t>
+      </w:r>
+      <w:proofErr w:type="spellEnd"/>
+      <w:r>
+        <w:t xml:space="preserve"> p</w:t>
       </w:r>
       <w:r>
         <w:t>rovides Java based interfaces simila</w:t>
@@ -1630,7 +1643,15 @@
         <w:t xml:space="preserve"> C++ further on</w:t>
       </w:r>
       <w:r>
-        <w:t>) by Conrad Sanderson et al., NICTA, Australia.</w:t>
+        <w:t xml:space="preserve">) by Conrad Sanderson et al., NICTA, </w:t>
+      </w:r>
+      <w:proofErr w:type="gramStart"/>
+      <w:r>
+        <w:t>Australia</w:t>
+      </w:r>
+      <w:proofErr w:type="gramEnd"/>
+      <w:r>
+        <w:t>.</w:t>
       </w:r>
       <w:r>
         <w:t xml:space="preserve"> </w:t>
@@ -1641,8 +1662,13 @@
         <w:t>The</w:t>
       </w:r>
       <w:r>
-        <w:t xml:space="preserve"> ArmadilloJava</w:t>
-      </w:r>
+        <w:t xml:space="preserve"> </w:t>
+      </w:r>
+      <w:proofErr w:type="spellStart"/>
+      <w:r>
+        <w:t>ArmadilloJava</w:t>
+      </w:r>
+      <w:proofErr w:type="spellEnd"/>
       <w:r>
         <w:t xml:space="preserve"> library is </w:t>
       </w:r>
@@ -1738,12 +1764,14 @@
       <w:r>
         <w:t xml:space="preserve">A single class called </w:t>
       </w:r>
+      <w:proofErr w:type="spellStart"/>
       <w:r>
         <w:rPr>
           <w:rStyle w:val="IntensiveHervorhebung"/>
         </w:rPr>
         <w:t>Arma</w:t>
       </w:r>
+      <w:proofErr w:type="spellEnd"/>
       <w:r>
         <w:t xml:space="preserve"> </w:t>
       </w:r>
@@ -1800,12 +1828,14 @@
       <w:r>
         <w:t xml:space="preserve"> calculations (Called </w:t>
       </w:r>
+      <w:proofErr w:type="spellStart"/>
       <w:r>
         <w:rPr>
           <w:rStyle w:val="IntensiveHervorhebung"/>
         </w:rPr>
         <w:t>RunningStat</w:t>
       </w:r>
+      <w:proofErr w:type="spellEnd"/>
       <w:r>
         <w:t xml:space="preserve"> </w:t>
       </w:r>
@@ -1815,24 +1845,28 @@
       <w:r>
         <w:t xml:space="preserve"> </w:t>
       </w:r>
+      <w:proofErr w:type="spellStart"/>
       <w:r>
         <w:rPr>
           <w:rStyle w:val="IntensiveHervorhebung"/>
         </w:rPr>
         <w:t>RunningStatVec</w:t>
       </w:r>
+      <w:proofErr w:type="spellEnd"/>
       <w:r>
         <w:t xml:space="preserve"> </w:t>
       </w:r>
       <w:r>
         <w:t xml:space="preserve">for vector inputs) and CPU time measurements (called </w:t>
       </w:r>
+      <w:proofErr w:type="spellStart"/>
       <w:r>
         <w:rPr>
           <w:rStyle w:val="IntensiveHervorhebung"/>
         </w:rPr>
         <w:t>WallClock</w:t>
       </w:r>
+      <w:proofErr w:type="spellEnd"/>
       <w:r>
         <w:t>)</w:t>
       </w:r>
@@ -1844,12 +1878,14 @@
       <w:r>
         <w:t xml:space="preserve">methods within </w:t>
       </w:r>
+      <w:proofErr w:type="spellStart"/>
       <w:r>
         <w:rPr>
           <w:rStyle w:val="IntensiveHervorhebung"/>
         </w:rPr>
         <w:t>Arma</w:t>
       </w:r>
+      <w:proofErr w:type="spellEnd"/>
       <w:r>
         <w:t xml:space="preserve"> are</w:t>
       </w:r>
@@ -1991,12 +2027,14 @@
           <w:rStyle w:val="IntensiveHervorhebung"/>
         </w:rPr>
       </w:pPr>
+      <w:proofErr w:type="spellStart"/>
       <w:r>
         <w:rPr>
           <w:rStyle w:val="IntensiveHervorhebung"/>
         </w:rPr>
         <w:t>Arma</w:t>
       </w:r>
+      <w:proofErr w:type="spellEnd"/>
     </w:p>
     <w:p>
       <w:pPr>
@@ -2027,12 +2065,14 @@
           <w:rStyle w:val="IntensiveHervorhebung"/>
         </w:rPr>
       </w:pPr>
+      <w:proofErr w:type="spellStart"/>
       <w:r>
         <w:rPr>
           <w:rStyle w:val="IntensiveHervorhebung"/>
         </w:rPr>
         <w:t>RunningStat</w:t>
       </w:r>
+      <w:proofErr w:type="spellEnd"/>
     </w:p>
     <w:p>
       <w:pPr>
@@ -2045,11 +2085,19 @@
           <w:rStyle w:val="IntensiveHervorhebung"/>
         </w:rPr>
       </w:pPr>
+      <w:proofErr w:type="spellStart"/>
       <w:r>
         <w:rPr>
           <w:rStyle w:val="IntensiveHervorhebung"/>
         </w:rPr>
-        <w:t xml:space="preserve">RunningStatVec </w:t>
+        <w:t>RunningStatVec</w:t>
+      </w:r>
+      <w:proofErr w:type="spellEnd"/>
+      <w:r>
+        <w:rPr>
+          <w:rStyle w:val="IntensiveHervorhebung"/>
+        </w:rPr>
+        <w:t xml:space="preserve"> </w:t>
       </w:r>
     </w:p>
     <w:p>
@@ -2063,16 +2111,26 @@
           <w:rStyle w:val="IntensiveHervorhebung"/>
         </w:rPr>
       </w:pPr>
+      <w:proofErr w:type="spellStart"/>
       <w:r>
         <w:rPr>
           <w:rStyle w:val="IntensiveHervorhebung"/>
         </w:rPr>
         <w:t>WallClock</w:t>
       </w:r>
+      <w:proofErr w:type="spellEnd"/>
     </w:p>
     <w:p>
       <w:r>
-        <w:t xml:space="preserve">… are to be tested regarding their </w:t>
+        <w:t xml:space="preserve">… </w:t>
+      </w:r>
+      <w:proofErr w:type="gramStart"/>
+      <w:r>
+        <w:t>are</w:t>
+      </w:r>
+      <w:proofErr w:type="gramEnd"/>
+      <w:r>
+        <w:t xml:space="preserve"> to be tested regarding their </w:t>
       </w:r>
       <w:r>
         <w:t>mathematical correctness of the implemented method and the API compatibility towards Armadillo C++.</w:t>
@@ -2122,8 +2180,21 @@
         </m:r>
       </m:oMath>
       <w:r>
-        <w:t xml:space="preserve"> is classified as the correct result compared to a pre-calculated result </w:t>
-      </w:r>
+        <w:t xml:space="preserve"> is classified as the correct res</w:t>
+      </w:r>
+      <w:proofErr w:type="spellStart"/>
+      <w:r>
+        <w:t>ult</w:t>
+      </w:r>
+      <w:proofErr w:type="spellEnd"/>
+      <w:r>
+        <w:t xml:space="preserve"> compared to a pre-calculated </w:t>
+      </w:r>
+      <w:proofErr w:type="gramStart"/>
+      <w:r>
+        <w:t xml:space="preserve">result </w:t>
+      </w:r>
+      <w:proofErr w:type="gramEnd"/>
       <m:oMath>
         <m:r>
           <w:rPr>
@@ -2314,7 +2385,21 @@
         <w:rPr>
           <w:rFonts w:eastAsiaTheme="minorEastAsia"/>
         </w:rPr>
-        <w:t xml:space="preserve"> by ArmadilloJava.</w:t>
+        <w:t xml:space="preserve"> by </w:t>
+      </w:r>
+      <w:proofErr w:type="spellStart"/>
+      <w:r>
+        <w:rPr>
+          <w:rFonts w:eastAsiaTheme="minorEastAsia"/>
+        </w:rPr>
+        <w:t>ArmadilloJava</w:t>
+      </w:r>
+      <w:proofErr w:type="spellEnd"/>
+      <w:r>
+        <w:rPr>
+          <w:rFonts w:eastAsiaTheme="minorEastAsia"/>
+        </w:rPr>
+        <w:t>.</w:t>
       </w:r>
     </w:p>
     <w:p>
@@ -2387,8 +2472,16 @@
         <w:rPr>
           <w:b/>
         </w:rPr>
-        <w:t>Oracle Java JDK and OpenJDK</w:t>
-      </w:r>
+        <w:t xml:space="preserve">Oracle Java JDK and </w:t>
+      </w:r>
+      <w:proofErr w:type="spellStart"/>
+      <w:r>
+        <w:rPr>
+          <w:b/>
+        </w:rPr>
+        <w:t>OpenJDK</w:t>
+      </w:r>
+      <w:proofErr w:type="spellEnd"/>
       <w:r>
         <w:rPr>
           <w:b/>
@@ -2426,7 +2519,15 @@
         </w:numPr>
       </w:pPr>
       <w:r>
-        <w:t>It is not tested whether the computation time is similar between ArmadilloJava and Armadillo C++ (As we always expect the C</w:t>
+        <w:t xml:space="preserve">It is not tested whether the computation time is similar between </w:t>
+      </w:r>
+      <w:proofErr w:type="spellStart"/>
+      <w:r>
+        <w:t>ArmadilloJava</w:t>
+      </w:r>
+      <w:proofErr w:type="spellEnd"/>
+      <w:r>
+        <w:t xml:space="preserve"> and Armadillo C++ (As we always expect the C</w:t>
       </w:r>
       <w:r>
         <w:t>++ implementation to be faster) …</w:t>
@@ -2478,7 +2579,15 @@
         <w:t>…</w:t>
       </w:r>
       <w:r>
-        <w:t xml:space="preserve"> nor is verified if both libraries can make use of the same precompiled LAPACK/BLAS libraries.</w:t>
+        <w:t xml:space="preserve"> </w:t>
+      </w:r>
+      <w:proofErr w:type="gramStart"/>
+      <w:r>
+        <w:t>nor</w:t>
+      </w:r>
+      <w:proofErr w:type="gramEnd"/>
+      <w:r>
+        <w:t xml:space="preserve"> is verified if both libraries can make use of the same precompiled LAPACK/BLAS libraries.</w:t>
       </w:r>
       <w:r>
         <w:br w:type="page"/>
@@ -2507,12 +2616,14 @@
         <w:t xml:space="preserve">build with a recent version of </w:t>
       </w:r>
       <w:hyperlink r:id="rId9" w:history="1">
+        <w:proofErr w:type="spellStart"/>
         <w:r>
           <w:rPr>
             <w:rStyle w:val="Hyperlink"/>
           </w:rPr>
           <w:t>jUnit</w:t>
         </w:r>
+        <w:proofErr w:type="spellEnd"/>
       </w:hyperlink>
       <w:r>
         <w:t>. A</w:t>
@@ -2543,7 +2654,15 @@
         <w:t xml:space="preserve">The tests are organised by the different types of methods to be tested. </w:t>
       </w:r>
       <w:r>
-        <w:t xml:space="preserve">The functions within ArmadilloJava are </w:t>
+        <w:t xml:space="preserve">The functions within </w:t>
+      </w:r>
+      <w:proofErr w:type="spellStart"/>
+      <w:r>
+        <w:t>ArmadilloJava</w:t>
+      </w:r>
+      <w:proofErr w:type="spellEnd"/>
+      <w:r>
+        <w:t xml:space="preserve"> are </w:t>
       </w:r>
       <w:r>
         <w:t xml:space="preserve">firstly </w:t>
@@ -2579,7 +2698,15 @@
     </w:p>
     <w:p>
       <w:r>
-        <w:t>Summed up, the methods within ArmadilloJava are classified as:</w:t>
+        <w:t xml:space="preserve">Summed up, the methods within </w:t>
+      </w:r>
+      <w:proofErr w:type="spellStart"/>
+      <w:r>
+        <w:t>ArmadilloJava</w:t>
+      </w:r>
+      <w:proofErr w:type="spellEnd"/>
+      <w:r>
+        <w:t xml:space="preserve"> are classified as:</w:t>
       </w:r>
     </w:p>
     <w:p>
@@ -2632,12 +2759,14 @@
       <w:r>
         <w:t xml:space="preserve"> </w:t>
       </w:r>
+      <w:proofErr w:type="spellStart"/>
       <w:r>
         <w:rPr>
           <w:rStyle w:val="IntensiveHervorhebung"/>
         </w:rPr>
         <w:t>Arma</w:t>
       </w:r>
+      <w:proofErr w:type="spellEnd"/>
       <w:r>
         <w:rPr>
           <w:rStyle w:val="IntensiveHervorhebung"/>
@@ -2710,12 +2839,14 @@
       <w:r>
         <w:t>In-place operations (</w:t>
       </w:r>
+      <w:proofErr w:type="spellStart"/>
       <w:r>
         <w:rPr>
           <w:rStyle w:val="IntensiveHervorhebung"/>
         </w:rPr>
         <w:t>inplace_trans</w:t>
       </w:r>
+      <w:proofErr w:type="spellEnd"/>
       <w:r>
         <w:t xml:space="preserve"> </w:t>
       </w:r>
@@ -2755,30 +2886,36 @@
       <w:r>
         <w:t xml:space="preserve">s present in </w:t>
       </w:r>
+      <w:proofErr w:type="spellStart"/>
       <w:r>
         <w:rPr>
           <w:rStyle w:val="IntensiveHervorhebung"/>
         </w:rPr>
         <w:t>RunningStat</w:t>
       </w:r>
+      <w:proofErr w:type="spellEnd"/>
       <w:r>
         <w:t xml:space="preserve">, </w:t>
       </w:r>
+      <w:proofErr w:type="spellStart"/>
       <w:r>
         <w:rPr>
           <w:rStyle w:val="IntensiveHervorhebung"/>
         </w:rPr>
         <w:t>RunningStatVec</w:t>
       </w:r>
+      <w:proofErr w:type="spellEnd"/>
       <w:r>
         <w:t xml:space="preserve"> and </w:t>
       </w:r>
+      <w:proofErr w:type="spellStart"/>
       <w:r>
         <w:rPr>
           <w:rStyle w:val="IntensiveHervorhebung"/>
         </w:rPr>
         <w:t>WallClock</w:t>
       </w:r>
+      <w:proofErr w:type="spellEnd"/>
       <w:r>
         <w:t>)</w:t>
       </w:r>
@@ -2803,9 +2940,11 @@
       <w:r>
         <w:t xml:space="preserve"> types of input values are used within </w:t>
       </w:r>
+      <w:proofErr w:type="spellStart"/>
       <w:r>
         <w:t>ArmadilloJava</w:t>
       </w:r>
+      <w:proofErr w:type="spellEnd"/>
       <w:r>
         <w:t>:</w:t>
       </w:r>
@@ -2821,8 +2960,13 @@
           <w:tab w:val="left" w:pos="2268"/>
         </w:tabs>
       </w:pPr>
-      <w:r>
-        <w:t xml:space="preserve">int  </w:t>
+      <w:proofErr w:type="spellStart"/>
+      <w:r>
+        <w:t>int</w:t>
+      </w:r>
+      <w:proofErr w:type="spellEnd"/>
+      <w:r>
+        <w:t xml:space="preserve">  </w:t>
       </w:r>
       <w:r>
         <w:tab/>
@@ -2920,9 +3064,11 @@
           <w:tab w:val="left" w:pos="2268"/>
         </w:tabs>
       </w:pPr>
+      <w:proofErr w:type="spellStart"/>
       <w:r>
         <w:t>AbstractMat</w:t>
       </w:r>
+      <w:proofErr w:type="spellEnd"/>
       <w:r>
         <w:tab/>
         <w:t>Class for general real valued dense matrices/vectors</w:t>
@@ -2961,9 +3107,11 @@
           <w:tab w:val="left" w:pos="2268"/>
         </w:tabs>
       </w:pPr>
+      <w:proofErr w:type="spellStart"/>
       <w:r>
         <w:t>AbstractVector</w:t>
       </w:r>
+      <w:proofErr w:type="spellEnd"/>
       <w:r>
         <w:t xml:space="preserve"> </w:t>
       </w:r>
@@ -3057,7 +3205,14 @@
       </w:r>
       <w:r>
         <w:tab/>
-        <w:t xml:space="preserve">Enum to </w:t>
+      </w:r>
+      <w:proofErr w:type="spellStart"/>
+      <w:r>
+        <w:t>Enum</w:t>
+      </w:r>
+      <w:proofErr w:type="spellEnd"/>
+      <w:r>
+        <w:t xml:space="preserve"> to </w:t>
       </w:r>
       <w:r>
         <w:t>specify unary and</w:t>
@@ -3082,6 +3237,7 @@
           <w:lang w:eastAsia="en-GB"/>
         </w:rPr>
       </w:pPr>
+      <w:proofErr w:type="spellStart"/>
       <w:r>
         <w:rPr>
           <w:rFonts w:ascii="Calibri" w:eastAsia="Times New Roman" w:hAnsi="Calibri" w:cs="Times New Roman"/>
@@ -3090,6 +3246,7 @@
         </w:rPr>
         <w:t>OutputStream</w:t>
       </w:r>
+      <w:proofErr w:type="spellEnd"/>
       <w:r>
         <w:t xml:space="preserve"> </w:t>
       </w:r>
@@ -3114,6 +3271,7 @@
           <w:lang w:eastAsia="en-GB"/>
         </w:rPr>
       </w:pPr>
+      <w:proofErr w:type="spellStart"/>
       <w:r>
         <w:rPr>
           <w:rFonts w:ascii="Calibri" w:eastAsia="Times New Roman" w:hAnsi="Calibri" w:cs="Times New Roman"/>
@@ -3122,6 +3280,7 @@
         </w:rPr>
         <w:t>InputStream</w:t>
       </w:r>
+      <w:proofErr w:type="spellEnd"/>
       <w:r>
         <w:t xml:space="preserve"> </w:t>
       </w:r>
@@ -3146,6 +3305,7 @@
           <w:lang w:eastAsia="en-GB"/>
         </w:rPr>
       </w:pPr>
+      <w:proofErr w:type="spellStart"/>
       <w:r>
         <w:rPr>
           <w:rFonts w:ascii="Calibri" w:eastAsia="Times New Roman" w:hAnsi="Calibri" w:cs="Times New Roman"/>
@@ -3154,12 +3314,20 @@
         </w:rPr>
         <w:t>FileType</w:t>
       </w:r>
+      <w:proofErr w:type="spellEnd"/>
       <w:r>
         <w:t xml:space="preserve"> </w:t>
       </w:r>
       <w:r>
         <w:tab/>
-        <w:t>Enum of supported file types for I/O-operations</w:t>
+      </w:r>
+      <w:proofErr w:type="spellStart"/>
+      <w:r>
+        <w:t>Enum</w:t>
+      </w:r>
+      <w:proofErr w:type="spellEnd"/>
+      <w:r>
+        <w:t xml:space="preserve"> of supported file types for I/O-operations</w:t>
       </w:r>
     </w:p>
     <w:p>
@@ -3176,6 +3344,7 @@
           <w:rFonts w:eastAsiaTheme="minorEastAsia"/>
         </w:rPr>
       </w:pPr>
+      <w:proofErr w:type="spellStart"/>
       <w:r>
         <w:rPr>
           <w:rFonts w:ascii="Calibri" w:eastAsia="Times New Roman" w:hAnsi="Calibri" w:cs="Times New Roman"/>
@@ -3184,6 +3353,7 @@
         </w:rPr>
         <w:t>DistParam</w:t>
       </w:r>
+      <w:proofErr w:type="spellEnd"/>
       <w:r>
         <w:t xml:space="preserve"> </w:t>
       </w:r>
@@ -3216,7 +3386,14 @@
       </w:r>
       <w:r>
         <w:tab/>
-        <w:t>Enum of supported ill strategy for newly generated matrices/vectors</w:t>
+      </w:r>
+      <w:proofErr w:type="spellStart"/>
+      <w:r>
+        <w:t>Enum</w:t>
+      </w:r>
+      <w:proofErr w:type="spellEnd"/>
+      <w:r>
+        <w:t xml:space="preserve"> of supported ill strategy for newly generated matrices/vectors</w:t>
       </w:r>
     </w:p>
     <w:p>
@@ -3375,6 +3552,7 @@
                 <w:lang w:eastAsia="en-GB"/>
               </w:rPr>
             </w:pPr>
+            <w:proofErr w:type="spellStart"/>
             <w:r>
               <w:rPr>
                 <w:rFonts w:ascii="Calibri" w:eastAsia="Times New Roman" w:hAnsi="Calibri" w:cs="Times New Roman"/>
@@ -3383,6 +3561,7 @@
               </w:rPr>
               <w:t>ElemInd</w:t>
             </w:r>
+            <w:proofErr w:type="spellEnd"/>
           </w:p>
         </w:tc>
         <w:tc>
@@ -3401,6 +3580,7 @@
                 <w:lang w:eastAsia="en-GB"/>
               </w:rPr>
             </w:pPr>
+            <w:proofErr w:type="spellStart"/>
             <w:r>
               <w:rPr>
                 <w:rFonts w:ascii="Calibri" w:eastAsia="Times New Roman" w:hAnsi="Calibri" w:cs="Times New Roman"/>
@@ -3409,6 +3589,7 @@
               </w:rPr>
               <w:t>int</w:t>
             </w:r>
+            <w:proofErr w:type="spellEnd"/>
           </w:p>
         </w:tc>
         <w:tc>
@@ -3460,6 +3641,7 @@
                 <w:lang w:eastAsia="en-GB"/>
               </w:rPr>
             </w:pPr>
+            <w:proofErr w:type="spellStart"/>
             <w:r>
               <w:rPr>
                 <w:rFonts w:ascii="Calibri" w:eastAsia="Times New Roman" w:hAnsi="Calibri" w:cs="Times New Roman"/>
@@ -3468,6 +3650,7 @@
               </w:rPr>
               <w:t>ColInd</w:t>
             </w:r>
+            <w:proofErr w:type="spellEnd"/>
           </w:p>
         </w:tc>
         <w:tc>
@@ -3486,6 +3669,7 @@
                 <w:lang w:eastAsia="en-GB"/>
               </w:rPr>
             </w:pPr>
+            <w:proofErr w:type="spellStart"/>
             <w:r>
               <w:rPr>
                 <w:rFonts w:ascii="Calibri" w:eastAsia="Times New Roman" w:hAnsi="Calibri" w:cs="Times New Roman"/>
@@ -3494,6 +3678,7 @@
               </w:rPr>
               <w:t>int</w:t>
             </w:r>
+            <w:proofErr w:type="spellEnd"/>
           </w:p>
         </w:tc>
         <w:tc>
@@ -3545,6 +3730,7 @@
                 <w:lang w:eastAsia="en-GB"/>
               </w:rPr>
             </w:pPr>
+            <w:proofErr w:type="spellStart"/>
             <w:r>
               <w:rPr>
                 <w:rFonts w:ascii="Calibri" w:eastAsia="Times New Roman" w:hAnsi="Calibri" w:cs="Times New Roman"/>
@@ -3553,6 +3739,7 @@
               </w:rPr>
               <w:t>ExtColInd</w:t>
             </w:r>
+            <w:proofErr w:type="spellEnd"/>
           </w:p>
         </w:tc>
         <w:tc>
@@ -3571,6 +3758,7 @@
                 <w:lang w:eastAsia="en-GB"/>
               </w:rPr>
             </w:pPr>
+            <w:proofErr w:type="spellStart"/>
             <w:r>
               <w:rPr>
                 <w:rFonts w:ascii="Calibri" w:eastAsia="Times New Roman" w:hAnsi="Calibri" w:cs="Times New Roman"/>
@@ -3579,6 +3767,7 @@
               </w:rPr>
               <w:t>int</w:t>
             </w:r>
+            <w:proofErr w:type="spellEnd"/>
           </w:p>
         </w:tc>
         <w:tc>
@@ -3630,6 +3819,7 @@
                 <w:lang w:eastAsia="en-GB"/>
               </w:rPr>
             </w:pPr>
+            <w:proofErr w:type="spellStart"/>
             <w:r>
               <w:rPr>
                 <w:rFonts w:ascii="Calibri" w:eastAsia="Times New Roman" w:hAnsi="Calibri" w:cs="Times New Roman"/>
@@ -3638,6 +3828,7 @@
               </w:rPr>
               <w:t>RowInd</w:t>
             </w:r>
+            <w:proofErr w:type="spellEnd"/>
           </w:p>
         </w:tc>
         <w:tc>
@@ -3656,6 +3847,7 @@
                 <w:lang w:eastAsia="en-GB"/>
               </w:rPr>
             </w:pPr>
+            <w:proofErr w:type="spellStart"/>
             <w:r>
               <w:rPr>
                 <w:rFonts w:ascii="Calibri" w:eastAsia="Times New Roman" w:hAnsi="Calibri" w:cs="Times New Roman"/>
@@ -3664,6 +3856,7 @@
               </w:rPr>
               <w:t>int</w:t>
             </w:r>
+            <w:proofErr w:type="spellEnd"/>
           </w:p>
         </w:tc>
         <w:tc>
@@ -3715,6 +3908,7 @@
                 <w:lang w:eastAsia="en-GB"/>
               </w:rPr>
             </w:pPr>
+            <w:proofErr w:type="spellStart"/>
             <w:r>
               <w:rPr>
                 <w:rFonts w:ascii="Calibri" w:eastAsia="Times New Roman" w:hAnsi="Calibri" w:cs="Times New Roman"/>
@@ -3723,6 +3917,7 @@
               </w:rPr>
               <w:t>ExtRowInd</w:t>
             </w:r>
+            <w:proofErr w:type="spellEnd"/>
           </w:p>
         </w:tc>
         <w:tc>
@@ -3741,6 +3936,7 @@
                 <w:lang w:eastAsia="en-GB"/>
               </w:rPr>
             </w:pPr>
+            <w:proofErr w:type="spellStart"/>
             <w:r>
               <w:rPr>
                 <w:rFonts w:ascii="Calibri" w:eastAsia="Times New Roman" w:hAnsi="Calibri" w:cs="Times New Roman"/>
@@ -3749,6 +3945,7 @@
               </w:rPr>
               <w:t>int</w:t>
             </w:r>
+            <w:proofErr w:type="spellEnd"/>
           </w:p>
         </w:tc>
         <w:tc>
@@ -3800,6 +3997,7 @@
                 <w:lang w:eastAsia="en-GB"/>
               </w:rPr>
             </w:pPr>
+            <w:proofErr w:type="spellStart"/>
             <w:r>
               <w:rPr>
                 <w:rFonts w:ascii="Calibri" w:eastAsia="Times New Roman" w:hAnsi="Calibri" w:cs="Times New Roman"/>
@@ -3808,6 +4006,7 @@
               </w:rPr>
               <w:t>NumElems</w:t>
             </w:r>
+            <w:proofErr w:type="spellEnd"/>
           </w:p>
         </w:tc>
         <w:tc>
@@ -3826,6 +4025,7 @@
                 <w:lang w:eastAsia="en-GB"/>
               </w:rPr>
             </w:pPr>
+            <w:proofErr w:type="spellStart"/>
             <w:r>
               <w:rPr>
                 <w:rFonts w:ascii="Calibri" w:eastAsia="Times New Roman" w:hAnsi="Calibri" w:cs="Times New Roman"/>
@@ -3834,6 +4034,7 @@
               </w:rPr>
               <w:t>int</w:t>
             </w:r>
+            <w:proofErr w:type="spellEnd"/>
           </w:p>
         </w:tc>
         <w:tc>
@@ -3885,6 +4086,7 @@
                 <w:lang w:eastAsia="en-GB"/>
               </w:rPr>
             </w:pPr>
+            <w:proofErr w:type="spellStart"/>
             <w:r>
               <w:rPr>
                 <w:rFonts w:ascii="Calibri" w:eastAsia="Times New Roman" w:hAnsi="Calibri" w:cs="Times New Roman"/>
@@ -3893,6 +4095,7 @@
               </w:rPr>
               <w:t>NumCols</w:t>
             </w:r>
+            <w:proofErr w:type="spellEnd"/>
           </w:p>
         </w:tc>
         <w:tc>
@@ -3911,6 +4114,7 @@
                 <w:lang w:eastAsia="en-GB"/>
               </w:rPr>
             </w:pPr>
+            <w:proofErr w:type="spellStart"/>
             <w:r>
               <w:rPr>
                 <w:rFonts w:ascii="Calibri" w:eastAsia="Times New Roman" w:hAnsi="Calibri" w:cs="Times New Roman"/>
@@ -3919,6 +4123,7 @@
               </w:rPr>
               <w:t>int</w:t>
             </w:r>
+            <w:proofErr w:type="spellEnd"/>
           </w:p>
         </w:tc>
         <w:tc>
@@ -3970,6 +4175,7 @@
                 <w:lang w:eastAsia="en-GB"/>
               </w:rPr>
             </w:pPr>
+            <w:proofErr w:type="spellStart"/>
             <w:r>
               <w:rPr>
                 <w:rFonts w:ascii="Calibri" w:eastAsia="Times New Roman" w:hAnsi="Calibri" w:cs="Times New Roman"/>
@@ -3978,6 +4184,7 @@
               </w:rPr>
               <w:t>NumRows</w:t>
             </w:r>
+            <w:proofErr w:type="spellEnd"/>
           </w:p>
         </w:tc>
         <w:tc>
@@ -3996,6 +4203,7 @@
                 <w:lang w:eastAsia="en-GB"/>
               </w:rPr>
             </w:pPr>
+            <w:proofErr w:type="spellStart"/>
             <w:r>
               <w:rPr>
                 <w:rFonts w:ascii="Calibri" w:eastAsia="Times New Roman" w:hAnsi="Calibri" w:cs="Times New Roman"/>
@@ -4004,6 +4212,7 @@
               </w:rPr>
               <w:t>int</w:t>
             </w:r>
+            <w:proofErr w:type="spellEnd"/>
           </w:p>
         </w:tc>
         <w:tc>
@@ -4081,6 +4290,7 @@
                 <w:lang w:eastAsia="en-GB"/>
               </w:rPr>
             </w:pPr>
+            <w:proofErr w:type="spellStart"/>
             <w:r>
               <w:rPr>
                 <w:rFonts w:ascii="Calibri" w:eastAsia="Times New Roman" w:hAnsi="Calibri" w:cs="Times New Roman"/>
@@ -4089,6 +4299,7 @@
               </w:rPr>
               <w:t>int</w:t>
             </w:r>
+            <w:proofErr w:type="spellEnd"/>
           </w:p>
         </w:tc>
         <w:tc>
@@ -4166,6 +4377,7 @@
                 <w:lang w:eastAsia="en-GB"/>
               </w:rPr>
             </w:pPr>
+            <w:proofErr w:type="spellStart"/>
             <w:r>
               <w:rPr>
                 <w:rFonts w:ascii="Calibri" w:eastAsia="Times New Roman" w:hAnsi="Calibri" w:cs="Times New Roman"/>
@@ -4174,6 +4386,7 @@
               </w:rPr>
               <w:t>int</w:t>
             </w:r>
+            <w:proofErr w:type="spellEnd"/>
           </w:p>
         </w:tc>
         <w:tc>
@@ -4225,6 +4438,7 @@
                 <w:lang w:eastAsia="en-GB"/>
               </w:rPr>
             </w:pPr>
+            <w:proofErr w:type="spellStart"/>
             <w:r>
               <w:rPr>
                 <w:rFonts w:ascii="Calibri" w:eastAsia="Times New Roman" w:hAnsi="Calibri" w:cs="Times New Roman"/>
@@ -4233,6 +4447,7 @@
               </w:rPr>
               <w:t>MatNormInt</w:t>
             </w:r>
+            <w:proofErr w:type="spellEnd"/>
           </w:p>
         </w:tc>
         <w:tc>
@@ -4251,6 +4466,7 @@
                 <w:lang w:eastAsia="en-GB"/>
               </w:rPr>
             </w:pPr>
+            <w:proofErr w:type="spellStart"/>
             <w:r>
               <w:rPr>
                 <w:rFonts w:ascii="Calibri" w:eastAsia="Times New Roman" w:hAnsi="Calibri" w:cs="Times New Roman"/>
@@ -4259,6 +4475,7 @@
               </w:rPr>
               <w:t>int</w:t>
             </w:r>
+            <w:proofErr w:type="spellEnd"/>
           </w:p>
         </w:tc>
         <w:tc>
@@ -4310,6 +4527,7 @@
                 <w:lang w:eastAsia="en-GB"/>
               </w:rPr>
             </w:pPr>
+            <w:proofErr w:type="spellStart"/>
             <w:r>
               <w:rPr>
                 <w:rFonts w:ascii="Calibri" w:eastAsia="Times New Roman" w:hAnsi="Calibri" w:cs="Times New Roman"/>
@@ -4318,6 +4536,7 @@
               </w:rPr>
               <w:t>VecNormInt</w:t>
             </w:r>
+            <w:proofErr w:type="spellEnd"/>
           </w:p>
         </w:tc>
         <w:tc>
@@ -4336,6 +4555,7 @@
                 <w:lang w:eastAsia="en-GB"/>
               </w:rPr>
             </w:pPr>
+            <w:proofErr w:type="spellStart"/>
             <w:r>
               <w:rPr>
                 <w:rFonts w:ascii="Calibri" w:eastAsia="Times New Roman" w:hAnsi="Calibri" w:cs="Times New Roman"/>
@@ -4344,6 +4564,7 @@
               </w:rPr>
               <w:t>int</w:t>
             </w:r>
+            <w:proofErr w:type="spellEnd"/>
           </w:p>
         </w:tc>
         <w:tc>
@@ -4395,6 +4616,7 @@
                 <w:lang w:eastAsia="en-GB"/>
               </w:rPr>
             </w:pPr>
+            <w:proofErr w:type="spellStart"/>
             <w:r>
               <w:rPr>
                 <w:rFonts w:ascii="Calibri" w:eastAsia="Times New Roman" w:hAnsi="Calibri" w:cs="Times New Roman"/>
@@ -4403,6 +4625,7 @@
               </w:rPr>
               <w:t>GenDouble</w:t>
             </w:r>
+            <w:proofErr w:type="spellEnd"/>
           </w:p>
         </w:tc>
         <w:tc>
@@ -4479,6 +4702,7 @@
                 <w:lang w:eastAsia="en-GB"/>
               </w:rPr>
             </w:pPr>
+            <w:proofErr w:type="spellStart"/>
             <w:r>
               <w:rPr>
                 <w:rFonts w:ascii="Calibri" w:eastAsia="Times New Roman" w:hAnsi="Calibri" w:cs="Times New Roman"/>
@@ -4487,6 +4711,7 @@
               </w:rPr>
               <w:t>SinValTol</w:t>
             </w:r>
+            <w:proofErr w:type="spellEnd"/>
           </w:p>
         </w:tc>
         <w:tc>
@@ -4586,6 +4811,7 @@
                 <w:lang w:eastAsia="en-GB"/>
               </w:rPr>
             </w:pPr>
+            <w:proofErr w:type="spellStart"/>
             <w:r>
               <w:rPr>
                 <w:rFonts w:ascii="Calibri" w:eastAsia="Times New Roman" w:hAnsi="Calibri" w:cs="Times New Roman"/>
@@ -4594,6 +4820,7 @@
               </w:rPr>
               <w:t>ElemIndRange</w:t>
             </w:r>
+            <w:proofErr w:type="spellEnd"/>
           </w:p>
         </w:tc>
         <w:tc>
@@ -4671,6 +4898,7 @@
                 <w:lang w:eastAsia="en-GB"/>
               </w:rPr>
             </w:pPr>
+            <w:proofErr w:type="spellStart"/>
             <w:r>
               <w:rPr>
                 <w:rFonts w:ascii="Calibri" w:eastAsia="Times New Roman" w:hAnsi="Calibri" w:cs="Times New Roman"/>
@@ -4679,6 +4907,7 @@
               </w:rPr>
               <w:t>ColIndRange</w:t>
             </w:r>
+            <w:proofErr w:type="spellEnd"/>
           </w:p>
         </w:tc>
         <w:tc>
@@ -4756,6 +4985,7 @@
                 <w:lang w:eastAsia="en-GB"/>
               </w:rPr>
             </w:pPr>
+            <w:proofErr w:type="spellStart"/>
             <w:r>
               <w:rPr>
                 <w:rFonts w:ascii="Calibri" w:eastAsia="Times New Roman" w:hAnsi="Calibri" w:cs="Times New Roman"/>
@@ -4764,6 +4994,7 @@
               </w:rPr>
               <w:t>RowIndRange</w:t>
             </w:r>
+            <w:proofErr w:type="spellEnd"/>
           </w:p>
         </w:tc>
         <w:tc>
@@ -4841,6 +5072,7 @@
                 <w:lang w:eastAsia="en-GB"/>
               </w:rPr>
             </w:pPr>
+            <w:proofErr w:type="spellStart"/>
             <w:r>
               <w:rPr>
                 <w:rFonts w:ascii="Calibri" w:eastAsia="Times New Roman" w:hAnsi="Calibri" w:cs="Times New Roman"/>
@@ -4849,6 +5081,7 @@
               </w:rPr>
               <w:t>MatSize</w:t>
             </w:r>
+            <w:proofErr w:type="spellEnd"/>
           </w:p>
         </w:tc>
         <w:tc>
@@ -4926,6 +5159,7 @@
                 <w:lang w:eastAsia="en-GB"/>
               </w:rPr>
             </w:pPr>
+            <w:proofErr w:type="spellStart"/>
             <w:r>
               <w:rPr>
                 <w:rFonts w:ascii="Calibri" w:eastAsia="Times New Roman" w:hAnsi="Calibri" w:cs="Times New Roman"/>
@@ -4934,6 +5168,7 @@
               </w:rPr>
               <w:t>GenMat</w:t>
             </w:r>
+            <w:proofErr w:type="spellEnd"/>
           </w:p>
         </w:tc>
         <w:tc>
@@ -5027,6 +5262,7 @@
                 <w:lang w:eastAsia="en-GB"/>
               </w:rPr>
             </w:pPr>
+            <w:proofErr w:type="spellStart"/>
             <w:r>
               <w:rPr>
                 <w:rFonts w:ascii="Calibri" w:eastAsia="Times New Roman" w:hAnsi="Calibri" w:cs="Times New Roman"/>
@@ -5035,6 +5271,7 @@
               </w:rPr>
               <w:t>SquMat</w:t>
             </w:r>
+            <w:proofErr w:type="spellEnd"/>
           </w:p>
         </w:tc>
         <w:tc>
@@ -5112,6 +5349,7 @@
                 <w:lang w:eastAsia="en-GB"/>
               </w:rPr>
             </w:pPr>
+            <w:proofErr w:type="spellStart"/>
             <w:r>
               <w:rPr>
                 <w:rFonts w:ascii="Calibri" w:eastAsia="Times New Roman" w:hAnsi="Calibri" w:cs="Times New Roman"/>
@@ -5120,6 +5358,7 @@
               </w:rPr>
               <w:t>InvMat</w:t>
             </w:r>
+            <w:proofErr w:type="spellEnd"/>
           </w:p>
         </w:tc>
         <w:tc>
@@ -5205,6 +5444,7 @@
                 <w:lang w:eastAsia="en-GB"/>
               </w:rPr>
             </w:pPr>
+            <w:proofErr w:type="spellStart"/>
             <w:r>
               <w:rPr>
                 <w:rFonts w:ascii="Calibri" w:eastAsia="Times New Roman" w:hAnsi="Calibri" w:cs="Times New Roman"/>
@@ -5213,6 +5453,7 @@
               </w:rPr>
               <w:t>SymMat</w:t>
             </w:r>
+            <w:proofErr w:type="spellEnd"/>
           </w:p>
         </w:tc>
         <w:tc>
@@ -5290,6 +5531,7 @@
                 <w:lang w:eastAsia="en-GB"/>
               </w:rPr>
             </w:pPr>
+            <w:proofErr w:type="spellStart"/>
             <w:r>
               <w:rPr>
                 <w:rFonts w:ascii="Calibri" w:eastAsia="Times New Roman" w:hAnsi="Calibri" w:cs="Times New Roman"/>
@@ -5298,6 +5540,7 @@
               </w:rPr>
               <w:t>SymPDMat</w:t>
             </w:r>
+            <w:proofErr w:type="spellEnd"/>
           </w:p>
         </w:tc>
         <w:tc>
@@ -5375,6 +5618,7 @@
                 <w:lang w:eastAsia="en-GB"/>
               </w:rPr>
             </w:pPr>
+            <w:proofErr w:type="spellStart"/>
             <w:r>
               <w:rPr>
                 <w:rFonts w:ascii="Calibri" w:eastAsia="Times New Roman" w:hAnsi="Calibri" w:cs="Times New Roman"/>
@@ -5383,6 +5627,7 @@
               </w:rPr>
               <w:t>LogicMat</w:t>
             </w:r>
+            <w:proofErr w:type="spellEnd"/>
           </w:p>
         </w:tc>
         <w:tc>
@@ -5460,6 +5705,7 @@
                 <w:lang w:eastAsia="en-GB"/>
               </w:rPr>
             </w:pPr>
+            <w:proofErr w:type="spellStart"/>
             <w:r>
               <w:rPr>
                 <w:rFonts w:ascii="Calibri" w:eastAsia="Times New Roman" w:hAnsi="Calibri" w:cs="Times New Roman"/>
@@ -5468,6 +5714,7 @@
               </w:rPr>
               <w:t>OOMat</w:t>
             </w:r>
+            <w:proofErr w:type="spellEnd"/>
           </w:p>
         </w:tc>
         <w:tc>
@@ -5545,6 +5792,7 @@
                 <w:lang w:eastAsia="en-GB"/>
               </w:rPr>
             </w:pPr>
+            <w:proofErr w:type="spellStart"/>
             <w:r>
               <w:rPr>
                 <w:rFonts w:ascii="Calibri" w:eastAsia="Times New Roman" w:hAnsi="Calibri" w:cs="Times New Roman"/>
@@ -5553,6 +5801,7 @@
               </w:rPr>
               <w:t>GenColVec</w:t>
             </w:r>
+            <w:proofErr w:type="spellEnd"/>
           </w:p>
         </w:tc>
         <w:tc>
@@ -5630,6 +5879,7 @@
                 <w:lang w:eastAsia="en-GB"/>
               </w:rPr>
             </w:pPr>
+            <w:proofErr w:type="spellStart"/>
             <w:r>
               <w:rPr>
                 <w:rFonts w:ascii="Calibri" w:eastAsia="Times New Roman" w:hAnsi="Calibri" w:cs="Times New Roman"/>
@@ -5638,6 +5888,7 @@
               </w:rPr>
               <w:t>MonColVec</w:t>
             </w:r>
+            <w:proofErr w:type="spellEnd"/>
           </w:p>
         </w:tc>
         <w:tc>
@@ -5715,6 +5966,7 @@
                 <w:lang w:eastAsia="en-GB"/>
               </w:rPr>
             </w:pPr>
+            <w:proofErr w:type="spellStart"/>
             <w:r>
               <w:rPr>
                 <w:rFonts w:ascii="Calibri" w:eastAsia="Times New Roman" w:hAnsi="Calibri" w:cs="Times New Roman"/>
@@ -5723,6 +5975,7 @@
               </w:rPr>
               <w:t>LogicColVec</w:t>
             </w:r>
+            <w:proofErr w:type="spellEnd"/>
           </w:p>
         </w:tc>
         <w:tc>
@@ -5800,6 +6053,7 @@
                 <w:lang w:eastAsia="en-GB"/>
               </w:rPr>
             </w:pPr>
+            <w:proofErr w:type="spellStart"/>
             <w:r>
               <w:rPr>
                 <w:rFonts w:ascii="Calibri" w:eastAsia="Times New Roman" w:hAnsi="Calibri" w:cs="Times New Roman"/>
@@ -5808,6 +6062,7 @@
               </w:rPr>
               <w:t>OOColVec</w:t>
             </w:r>
+            <w:proofErr w:type="spellEnd"/>
           </w:p>
         </w:tc>
         <w:tc>
@@ -5885,6 +6140,7 @@
                 <w:lang w:eastAsia="en-GB"/>
               </w:rPr>
             </w:pPr>
+            <w:proofErr w:type="spellStart"/>
             <w:r>
               <w:rPr>
                 <w:rFonts w:ascii="Calibri" w:eastAsia="Times New Roman" w:hAnsi="Calibri" w:cs="Times New Roman"/>
@@ -5893,6 +6149,7 @@
               </w:rPr>
               <w:t>GenRowVec</w:t>
             </w:r>
+            <w:proofErr w:type="spellEnd"/>
           </w:p>
         </w:tc>
         <w:tc>
@@ -5970,6 +6227,7 @@
                 <w:lang w:eastAsia="en-GB"/>
               </w:rPr>
             </w:pPr>
+            <w:proofErr w:type="spellStart"/>
             <w:r>
               <w:rPr>
                 <w:rFonts w:ascii="Calibri" w:eastAsia="Times New Roman" w:hAnsi="Calibri" w:cs="Times New Roman"/>
@@ -5978,6 +6236,7 @@
               </w:rPr>
               <w:t>MonRowVec</w:t>
             </w:r>
+            <w:proofErr w:type="spellEnd"/>
           </w:p>
         </w:tc>
         <w:tc>
@@ -6055,6 +6314,7 @@
                 <w:lang w:eastAsia="en-GB"/>
               </w:rPr>
             </w:pPr>
+            <w:proofErr w:type="spellStart"/>
             <w:r>
               <w:rPr>
                 <w:rFonts w:ascii="Calibri" w:eastAsia="Times New Roman" w:hAnsi="Calibri" w:cs="Times New Roman"/>
@@ -6063,6 +6323,7 @@
               </w:rPr>
               <w:t>LogicRowVec</w:t>
             </w:r>
+            <w:proofErr w:type="spellEnd"/>
           </w:p>
         </w:tc>
         <w:tc>
@@ -6140,6 +6401,7 @@
                 <w:lang w:eastAsia="en-GB"/>
               </w:rPr>
             </w:pPr>
+            <w:proofErr w:type="spellStart"/>
             <w:r>
               <w:rPr>
                 <w:rFonts w:ascii="Calibri" w:eastAsia="Times New Roman" w:hAnsi="Calibri" w:cs="Times New Roman"/>
@@ -6148,6 +6410,7 @@
               </w:rPr>
               <w:t>OORowVec</w:t>
             </w:r>
+            <w:proofErr w:type="spellEnd"/>
           </w:p>
         </w:tc>
         <w:tc>
@@ -6225,6 +6488,7 @@
                 <w:lang w:eastAsia="en-GB"/>
               </w:rPr>
             </w:pPr>
+            <w:proofErr w:type="spellStart"/>
             <w:r>
               <w:rPr>
                 <w:rFonts w:ascii="Calibri" w:eastAsia="Times New Roman" w:hAnsi="Calibri" w:cs="Times New Roman"/>
@@ -6233,6 +6497,7 @@
               </w:rPr>
               <w:t>ElemInds</w:t>
             </w:r>
+            <w:proofErr w:type="spellEnd"/>
           </w:p>
         </w:tc>
         <w:tc>
@@ -6325,6 +6590,7 @@
                 <w:lang w:eastAsia="en-GB"/>
               </w:rPr>
             </w:pPr>
+            <w:proofErr w:type="spellStart"/>
             <w:r>
               <w:rPr>
                 <w:rFonts w:ascii="Calibri" w:eastAsia="Times New Roman" w:hAnsi="Calibri" w:cs="Times New Roman"/>
@@ -6333,6 +6599,7 @@
               </w:rPr>
               <w:t>ColInds</w:t>
             </w:r>
+            <w:proofErr w:type="spellEnd"/>
           </w:p>
         </w:tc>
         <w:tc>
@@ -6416,6 +6683,7 @@
                 <w:lang w:eastAsia="en-GB"/>
               </w:rPr>
             </w:pPr>
+            <w:proofErr w:type="spellStart"/>
             <w:r>
               <w:rPr>
                 <w:rFonts w:ascii="Calibri" w:eastAsia="Times New Roman" w:hAnsi="Calibri" w:cs="Times New Roman"/>
@@ -6424,6 +6692,7 @@
               </w:rPr>
               <w:t>RowInds</w:t>
             </w:r>
+            <w:proofErr w:type="spellEnd"/>
           </w:p>
         </w:tc>
         <w:tc>
@@ -6591,6 +6860,7 @@
                 <w:lang w:eastAsia="en-GB"/>
               </w:rPr>
             </w:pPr>
+            <w:proofErr w:type="spellStart"/>
             <w:r>
               <w:rPr>
                 <w:rFonts w:ascii="Calibri" w:eastAsia="Times New Roman" w:hAnsi="Calibri" w:cs="Times New Roman"/>
@@ -6599,6 +6869,7 @@
               </w:rPr>
               <w:t>FilePath</w:t>
             </w:r>
+            <w:proofErr w:type="spellEnd"/>
           </w:p>
         </w:tc>
         <w:tc>
@@ -6675,6 +6946,7 @@
                 <w:lang w:eastAsia="en-GB"/>
               </w:rPr>
             </w:pPr>
+            <w:proofErr w:type="spellStart"/>
             <w:r>
               <w:rPr>
                 <w:rFonts w:ascii="Calibri" w:eastAsia="Times New Roman" w:hAnsi="Calibri" w:cs="Times New Roman"/>
@@ -6684,6 +6956,7 @@
               <w:lastRenderedPageBreak/>
               <w:t>MatNormString</w:t>
             </w:r>
+            <w:proofErr w:type="spellEnd"/>
           </w:p>
         </w:tc>
         <w:tc>
@@ -6759,6 +7032,7 @@
                 <w:lang w:eastAsia="en-GB"/>
               </w:rPr>
             </w:pPr>
+            <w:proofErr w:type="spellStart"/>
             <w:r>
               <w:rPr>
                 <w:rFonts w:ascii="Calibri" w:eastAsia="Times New Roman" w:hAnsi="Calibri" w:cs="Times New Roman"/>
@@ -6767,6 +7041,7 @@
               </w:rPr>
               <w:t>VecNormString</w:t>
             </w:r>
+            <w:proofErr w:type="spellEnd"/>
           </w:p>
         </w:tc>
         <w:tc>
@@ -7014,6 +7289,7 @@
                 <w:lang w:eastAsia="en-GB"/>
               </w:rPr>
             </w:pPr>
+            <w:proofErr w:type="spellStart"/>
             <w:r>
               <w:rPr>
                 <w:rFonts w:ascii="Calibri" w:eastAsia="Times New Roman" w:hAnsi="Calibri" w:cs="Times New Roman"/>
@@ -7022,6 +7298,7 @@
               </w:rPr>
               <w:t>SinValSel</w:t>
             </w:r>
+            <w:proofErr w:type="spellEnd"/>
           </w:p>
         </w:tc>
         <w:tc>
@@ -7099,6 +7376,7 @@
                 <w:lang w:eastAsia="en-GB"/>
               </w:rPr>
             </w:pPr>
+            <w:proofErr w:type="spellStart"/>
             <w:r>
               <w:rPr>
                 <w:rFonts w:ascii="Calibri" w:eastAsia="Times New Roman" w:hAnsi="Calibri" w:cs="Times New Roman"/>
@@ -7107,6 +7385,7 @@
               </w:rPr>
               <w:t>OutputStream</w:t>
             </w:r>
+            <w:proofErr w:type="spellEnd"/>
           </w:p>
         </w:tc>
         <w:tc>
@@ -7125,6 +7404,7 @@
                 <w:lang w:eastAsia="en-GB"/>
               </w:rPr>
             </w:pPr>
+            <w:proofErr w:type="spellStart"/>
             <w:r>
               <w:rPr>
                 <w:rFonts w:ascii="Calibri" w:eastAsia="Times New Roman" w:hAnsi="Calibri" w:cs="Times New Roman"/>
@@ -7133,6 +7413,7 @@
               </w:rPr>
               <w:t>OutputStream</w:t>
             </w:r>
+            <w:proofErr w:type="spellEnd"/>
           </w:p>
         </w:tc>
         <w:tc>
@@ -7183,6 +7464,7 @@
                 <w:lang w:eastAsia="en-GB"/>
               </w:rPr>
             </w:pPr>
+            <w:proofErr w:type="spellStart"/>
             <w:r>
               <w:rPr>
                 <w:rFonts w:ascii="Calibri" w:eastAsia="Times New Roman" w:hAnsi="Calibri" w:cs="Times New Roman"/>
@@ -7191,6 +7473,7 @@
               </w:rPr>
               <w:t>InputStream</w:t>
             </w:r>
+            <w:proofErr w:type="spellEnd"/>
           </w:p>
         </w:tc>
         <w:tc>
@@ -7266,6 +7549,7 @@
                 <w:lang w:eastAsia="en-GB"/>
               </w:rPr>
             </w:pPr>
+            <w:proofErr w:type="spellStart"/>
             <w:r>
               <w:rPr>
                 <w:rFonts w:ascii="Calibri" w:eastAsia="Times New Roman" w:hAnsi="Calibri" w:cs="Times New Roman"/>
@@ -7274,6 +7558,7 @@
               </w:rPr>
               <w:t>FileType</w:t>
             </w:r>
+            <w:proofErr w:type="spellEnd"/>
           </w:p>
         </w:tc>
         <w:tc>
@@ -7292,6 +7577,7 @@
                 <w:lang w:eastAsia="en-GB"/>
               </w:rPr>
             </w:pPr>
+            <w:proofErr w:type="spellStart"/>
             <w:r>
               <w:rPr>
                 <w:rFonts w:ascii="Calibri" w:eastAsia="Times New Roman" w:hAnsi="Calibri" w:cs="Times New Roman"/>
@@ -7300,6 +7586,7 @@
               </w:rPr>
               <w:t>FileType</w:t>
             </w:r>
+            <w:proofErr w:type="spellEnd"/>
           </w:p>
         </w:tc>
         <w:tc>
@@ -7351,6 +7638,7 @@
                 <w:lang w:eastAsia="en-GB"/>
               </w:rPr>
             </w:pPr>
+            <w:proofErr w:type="spellStart"/>
             <w:r>
               <w:rPr>
                 <w:rFonts w:ascii="Calibri" w:eastAsia="Times New Roman" w:hAnsi="Calibri" w:cs="Times New Roman"/>
@@ -7375,6 +7663,7 @@
               </w:rPr>
               <w:t>Param</w:t>
             </w:r>
+            <w:proofErr w:type="spellEnd"/>
           </w:p>
         </w:tc>
         <w:tc>
@@ -7393,6 +7682,7 @@
                 <w:lang w:eastAsia="en-GB"/>
               </w:rPr>
             </w:pPr>
+            <w:proofErr w:type="spellStart"/>
             <w:r>
               <w:rPr>
                 <w:rFonts w:ascii="Calibri" w:eastAsia="Times New Roman" w:hAnsi="Calibri" w:cs="Times New Roman"/>
@@ -7401,6 +7691,7 @@
               </w:rPr>
               <w:t>DistrParam</w:t>
             </w:r>
+            <w:proofErr w:type="spellEnd"/>
           </w:p>
         </w:tc>
         <w:tc>
@@ -7705,14 +7996,27 @@
       <w:r>
         <w:t xml:space="preserve">Table </w:t>
       </w:r>
-      <w:fldSimple w:instr=" SEQ Table \* ARABIC ">
-        <w:r>
-          <w:rPr>
-            <w:noProof/>
-          </w:rPr>
-          <w:t>1</w:t>
-        </w:r>
-      </w:fldSimple>
+      <w:r>
+        <w:fldChar w:fldCharType="begin"/>
+      </w:r>
+      <w:r>
+        <w:instrText xml:space="preserve"> SEQ Table \* ARABIC </w:instrText>
+      </w:r>
+      <w:r>
+        <w:fldChar w:fldCharType="separate"/>
+      </w:r>
+      <w:r>
+        <w:rPr>
+          <w:noProof/>
+        </w:rPr>
+        <w:t>1</w:t>
+      </w:r>
+      <w:r>
+        <w:rPr>
+          <w:noProof/>
+        </w:rPr>
+        <w:fldChar w:fldCharType="end"/>
+      </w:r>
       <w:r>
         <w:t>:</w:t>
       </w:r>
@@ -8043,6 +8347,7 @@
                 <w:lang w:eastAsia="en-GB"/>
               </w:rPr>
             </w:pPr>
+            <w:proofErr w:type="spellStart"/>
             <w:r>
               <w:rPr>
                 <w:rFonts w:ascii="Calibri" w:eastAsia="Times New Roman" w:hAnsi="Calibri" w:cs="Times New Roman"/>
@@ -8051,6 +8356,7 @@
               </w:rPr>
               <w:t>ElemInd</w:t>
             </w:r>
+            <w:proofErr w:type="spellEnd"/>
           </w:p>
         </w:tc>
         <w:tc>
@@ -8188,6 +8494,7 @@
                 <w:lang w:eastAsia="en-GB"/>
               </w:rPr>
             </w:pPr>
+            <w:proofErr w:type="spellStart"/>
             <w:r>
               <w:rPr>
                 <w:rFonts w:ascii="Calibri" w:eastAsia="Times New Roman" w:hAnsi="Calibri" w:cs="Times New Roman"/>
@@ -8196,6 +8503,7 @@
               </w:rPr>
               <w:t>ColInd</w:t>
             </w:r>
+            <w:proofErr w:type="spellEnd"/>
           </w:p>
         </w:tc>
         <w:tc>
@@ -8333,6 +8641,7 @@
                 <w:lang w:eastAsia="en-GB"/>
               </w:rPr>
             </w:pPr>
+            <w:proofErr w:type="spellStart"/>
             <w:r>
               <w:rPr>
                 <w:rFonts w:ascii="Calibri" w:eastAsia="Times New Roman" w:hAnsi="Calibri" w:cs="Times New Roman"/>
@@ -8341,6 +8650,7 @@
               </w:rPr>
               <w:t>ExtColInd</w:t>
             </w:r>
+            <w:proofErr w:type="spellEnd"/>
           </w:p>
         </w:tc>
         <w:tc>
@@ -8446,6 +8756,7 @@
                 <w:lang w:eastAsia="en-GB"/>
               </w:rPr>
             </w:pPr>
+            <w:proofErr w:type="spellStart"/>
             <w:r>
               <w:rPr>
                 <w:rFonts w:ascii="Calibri" w:eastAsia="Times New Roman" w:hAnsi="Calibri" w:cs="Times New Roman"/>
@@ -8454,6 +8765,7 @@
               </w:rPr>
               <w:t>RowInd</w:t>
             </w:r>
+            <w:proofErr w:type="spellEnd"/>
           </w:p>
         </w:tc>
         <w:tc>
@@ -8591,6 +8903,7 @@
                 <w:lang w:eastAsia="en-GB"/>
               </w:rPr>
             </w:pPr>
+            <w:proofErr w:type="spellStart"/>
             <w:r>
               <w:rPr>
                 <w:rFonts w:ascii="Calibri" w:eastAsia="Times New Roman" w:hAnsi="Calibri" w:cs="Times New Roman"/>
@@ -8599,6 +8912,7 @@
               </w:rPr>
               <w:t>ExtRowInd</w:t>
             </w:r>
+            <w:proofErr w:type="spellEnd"/>
           </w:p>
         </w:tc>
         <w:tc>
@@ -8720,6 +9034,7 @@
                 <w:lang w:eastAsia="en-GB"/>
               </w:rPr>
             </w:pPr>
+            <w:proofErr w:type="spellStart"/>
             <w:r>
               <w:rPr>
                 <w:rFonts w:ascii="Calibri" w:eastAsia="Times New Roman" w:hAnsi="Calibri" w:cs="Times New Roman"/>
@@ -8728,6 +9043,7 @@
               </w:rPr>
               <w:t>NumElems</w:t>
             </w:r>
+            <w:proofErr w:type="spellEnd"/>
           </w:p>
         </w:tc>
         <w:tc>
@@ -8809,6 +9125,7 @@
                 <w:lang w:eastAsia="en-GB"/>
               </w:rPr>
             </w:pPr>
+            <w:proofErr w:type="spellStart"/>
             <w:r>
               <w:rPr>
                 <w:rFonts w:ascii="Calibri" w:eastAsia="Times New Roman" w:hAnsi="Calibri" w:cs="Times New Roman"/>
@@ -8817,6 +9134,7 @@
               </w:rPr>
               <w:t>NumCols</w:t>
             </w:r>
+            <w:proofErr w:type="spellEnd"/>
           </w:p>
         </w:tc>
         <w:tc>
@@ -8898,6 +9216,7 @@
                 <w:lang w:eastAsia="en-GB"/>
               </w:rPr>
             </w:pPr>
+            <w:proofErr w:type="spellStart"/>
             <w:r>
               <w:rPr>
                 <w:rFonts w:ascii="Calibri" w:eastAsia="Times New Roman" w:hAnsi="Calibri" w:cs="Times New Roman"/>
@@ -8906,6 +9225,7 @@
               </w:rPr>
               <w:t>NumRows</w:t>
             </w:r>
+            <w:proofErr w:type="spellEnd"/>
           </w:p>
         </w:tc>
         <w:tc>
@@ -9180,6 +9500,7 @@
                 <w:lang w:eastAsia="en-GB"/>
               </w:rPr>
             </w:pPr>
+            <w:proofErr w:type="spellStart"/>
             <w:r>
               <w:rPr>
                 <w:rFonts w:ascii="Calibri" w:eastAsia="Times New Roman" w:hAnsi="Calibri" w:cs="Times New Roman"/>
@@ -9188,6 +9509,7 @@
               </w:rPr>
               <w:t>Exp</w:t>
             </w:r>
+            <w:proofErr w:type="spellEnd"/>
           </w:p>
         </w:tc>
         <w:tc>
@@ -9259,6 +9581,7 @@
                 <w:lang w:eastAsia="en-GB"/>
               </w:rPr>
             </w:pPr>
+            <w:proofErr w:type="spellStart"/>
             <w:r>
               <w:rPr>
                 <w:rFonts w:ascii="Calibri" w:eastAsia="Times New Roman" w:hAnsi="Calibri" w:cs="Times New Roman"/>
@@ -9267,6 +9590,7 @@
               </w:rPr>
               <w:t>MatNormInt</w:t>
             </w:r>
+            <w:proofErr w:type="spellEnd"/>
           </w:p>
         </w:tc>
         <w:tc>
@@ -9356,6 +9680,7 @@
                 <w:lang w:eastAsia="en-GB"/>
               </w:rPr>
             </w:pPr>
+            <w:proofErr w:type="spellStart"/>
             <w:r>
               <w:rPr>
                 <w:rFonts w:ascii="Calibri" w:eastAsia="Times New Roman" w:hAnsi="Calibri" w:cs="Times New Roman"/>
@@ -9364,6 +9689,7 @@
               </w:rPr>
               <w:t>VecNormInt</w:t>
             </w:r>
+            <w:proofErr w:type="spellEnd"/>
           </w:p>
         </w:tc>
         <w:tc>
@@ -9437,6 +9763,7 @@
                 <w:lang w:eastAsia="en-GB"/>
               </w:rPr>
             </w:pPr>
+            <w:proofErr w:type="spellStart"/>
             <w:r>
               <w:rPr>
                 <w:rFonts w:ascii="Calibri" w:eastAsia="Times New Roman" w:hAnsi="Calibri" w:cs="Times New Roman"/>
@@ -9445,6 +9772,7 @@
               </w:rPr>
               <w:t>GenDouble</w:t>
             </w:r>
+            <w:proofErr w:type="spellEnd"/>
           </w:p>
         </w:tc>
         <w:tc>
@@ -9492,14 +9820,24 @@
                 <w:color w:val="000000"/>
                 <w:lang w:val="de-DE" w:eastAsia="en-GB"/>
               </w:rPr>
-              <w:t>-inf</w:t>
-            </w:r>
+              <w:t>-</w:t>
+            </w:r>
+            <w:proofErr w:type="spellStart"/>
             <w:r>
               <w:rPr>
                 <w:rFonts w:ascii="Calibri" w:eastAsia="Times New Roman" w:hAnsi="Calibri" w:cs="Times New Roman"/>
                 <w:color w:val="000000"/>
                 <w:lang w:val="de-DE" w:eastAsia="en-GB"/>
               </w:rPr>
+              <w:t>inf</w:t>
+            </w:r>
+            <w:proofErr w:type="spellEnd"/>
+            <w:r>
+              <w:rPr>
+                <w:rFonts w:ascii="Calibri" w:eastAsia="Times New Roman" w:hAnsi="Calibri" w:cs="Times New Roman"/>
+                <w:color w:val="000000"/>
+                <w:lang w:val="de-DE" w:eastAsia="en-GB"/>
+              </w:rPr>
               <w:t xml:space="preserve">, </w:t>
             </w:r>
             <w:r>
@@ -9516,7 +9854,43 @@
                 <w:color w:val="000000"/>
                 <w:lang w:val="de-DE" w:eastAsia="en-GB"/>
               </w:rPr>
-              <w:t xml:space="preserve">0, machine epsilon, 0.5, </w:t>
+              <w:t xml:space="preserve">0, </w:t>
+            </w:r>
+            <w:proofErr w:type="spellStart"/>
+            <w:r>
+              <w:rPr>
+                <w:rFonts w:ascii="Calibri" w:eastAsia="Times New Roman" w:hAnsi="Calibri" w:cs="Times New Roman"/>
+                <w:color w:val="000000"/>
+                <w:lang w:val="de-DE" w:eastAsia="en-GB"/>
+              </w:rPr>
+              <w:t>machine</w:t>
+            </w:r>
+            <w:proofErr w:type="spellEnd"/>
+            <w:r>
+              <w:rPr>
+                <w:rFonts w:ascii="Calibri" w:eastAsia="Times New Roman" w:hAnsi="Calibri" w:cs="Times New Roman"/>
+                <w:color w:val="000000"/>
+                <w:lang w:val="de-DE" w:eastAsia="en-GB"/>
+              </w:rPr>
+              <w:t xml:space="preserve"> </w:t>
+            </w:r>
+            <w:proofErr w:type="spellStart"/>
+            <w:r>
+              <w:rPr>
+                <w:rFonts w:ascii="Calibri" w:eastAsia="Times New Roman" w:hAnsi="Calibri" w:cs="Times New Roman"/>
+                <w:color w:val="000000"/>
+                <w:lang w:val="de-DE" w:eastAsia="en-GB"/>
+              </w:rPr>
+              <w:t>epsilon</w:t>
+            </w:r>
+            <w:proofErr w:type="spellEnd"/>
+            <w:r>
+              <w:rPr>
+                <w:rFonts w:ascii="Calibri" w:eastAsia="Times New Roman" w:hAnsi="Calibri" w:cs="Times New Roman"/>
+                <w:color w:val="000000"/>
+                <w:lang w:val="de-DE" w:eastAsia="en-GB"/>
+              </w:rPr>
+              <w:t xml:space="preserve">, 0.5, </w:t>
             </w:r>
             <w:r>
               <w:rPr>
@@ -9526,13 +9900,23 @@
               </w:rPr>
               <w:t xml:space="preserve">1, </w:t>
             </w:r>
-            <w:r>
-              <w:rPr>
-                <w:rFonts w:ascii="Calibri" w:eastAsia="Times New Roman" w:hAnsi="Calibri" w:cs="Times New Roman"/>
-                <w:color w:val="000000"/>
-                <w:lang w:eastAsia="en-GB"/>
-              </w:rPr>
-              <w:t xml:space="preserve">euler </w:t>
+            <w:proofErr w:type="spellStart"/>
+            <w:r>
+              <w:rPr>
+                <w:rFonts w:ascii="Calibri" w:eastAsia="Times New Roman" w:hAnsi="Calibri" w:cs="Times New Roman"/>
+                <w:color w:val="000000"/>
+                <w:lang w:eastAsia="en-GB"/>
+              </w:rPr>
+              <w:t>euler</w:t>
+            </w:r>
+            <w:proofErr w:type="spellEnd"/>
+            <w:r>
+              <w:rPr>
+                <w:rFonts w:ascii="Calibri" w:eastAsia="Times New Roman" w:hAnsi="Calibri" w:cs="Times New Roman"/>
+                <w:color w:val="000000"/>
+                <w:lang w:eastAsia="en-GB"/>
+              </w:rPr>
+              <w:t xml:space="preserve"> </w:t>
             </w:r>
             <w:r>
               <w:rPr>
@@ -9572,8 +9956,18 @@
                 <w:color w:val="000000"/>
                 <w:lang w:eastAsia="en-GB"/>
               </w:rPr>
-              <w:t xml:space="preserve"> inf</w:t>
-            </w:r>
+              <w:t xml:space="preserve"> </w:t>
+            </w:r>
+            <w:proofErr w:type="spellStart"/>
+            <w:r>
+              <w:rPr>
+                <w:rFonts w:ascii="Calibri" w:eastAsia="Times New Roman" w:hAnsi="Calibri" w:cs="Times New Roman"/>
+                <w:color w:val="000000"/>
+                <w:lang w:eastAsia="en-GB"/>
+              </w:rPr>
+              <w:t>inf</w:t>
+            </w:r>
+            <w:proofErr w:type="spellEnd"/>
           </w:p>
         </w:tc>
       </w:tr>
@@ -9597,6 +9991,7 @@
                 <w:lang w:eastAsia="en-GB"/>
               </w:rPr>
             </w:pPr>
+            <w:proofErr w:type="spellStart"/>
             <w:r>
               <w:rPr>
                 <w:rFonts w:ascii="Calibri" w:eastAsia="Times New Roman" w:hAnsi="Calibri" w:cs="Times New Roman"/>
@@ -9605,6 +10000,7 @@
               </w:rPr>
               <w:t>SinValTol</w:t>
             </w:r>
+            <w:proofErr w:type="spellEnd"/>
           </w:p>
         </w:tc>
         <w:tc>
@@ -9678,6 +10074,7 @@
                 <w:lang w:eastAsia="en-GB"/>
               </w:rPr>
             </w:pPr>
+            <w:proofErr w:type="spellStart"/>
             <w:r>
               <w:rPr>
                 <w:rFonts w:ascii="Calibri" w:eastAsia="Times New Roman" w:hAnsi="Calibri" w:cs="Times New Roman"/>
@@ -9686,6 +10083,7 @@
               </w:rPr>
               <w:t>ElemIndRange</w:t>
             </w:r>
+            <w:proofErr w:type="spellEnd"/>
           </w:p>
         </w:tc>
         <w:tc>
@@ -9839,6 +10237,7 @@
                 <w:lang w:eastAsia="en-GB"/>
               </w:rPr>
             </w:pPr>
+            <w:proofErr w:type="spellStart"/>
             <w:r>
               <w:rPr>
                 <w:rFonts w:ascii="Calibri" w:eastAsia="Times New Roman" w:hAnsi="Calibri" w:cs="Times New Roman"/>
@@ -9847,6 +10246,7 @@
               </w:rPr>
               <w:t>ColIndRange</w:t>
             </w:r>
+            <w:proofErr w:type="spellEnd"/>
           </w:p>
         </w:tc>
         <w:tc>
@@ -9929,13 +10329,23 @@
                 <w:lang w:eastAsia="en-GB"/>
               </w:rPr>
             </w:pPr>
-            <w:r>
-              <w:rPr>
-                <w:rFonts w:ascii="Calibri" w:eastAsia="Times New Roman" w:hAnsi="Calibri" w:cs="Times New Roman"/>
-                <w:color w:val="000000"/>
-                <w:lang w:eastAsia="en-GB"/>
-              </w:rPr>
-              <w:t xml:space="preserve">Span.all(), </w:t>
+            <w:proofErr w:type="spellStart"/>
+            <w:r>
+              <w:rPr>
+                <w:rFonts w:ascii="Calibri" w:eastAsia="Times New Roman" w:hAnsi="Calibri" w:cs="Times New Roman"/>
+                <w:color w:val="000000"/>
+                <w:lang w:eastAsia="en-GB"/>
+              </w:rPr>
+              <w:t>Span.all</w:t>
+            </w:r>
+            <w:proofErr w:type="spellEnd"/>
+            <w:r>
+              <w:rPr>
+                <w:rFonts w:ascii="Calibri" w:eastAsia="Times New Roman" w:hAnsi="Calibri" w:cs="Times New Roman"/>
+                <w:color w:val="000000"/>
+                <w:lang w:eastAsia="en-GB"/>
+              </w:rPr>
+              <w:t xml:space="preserve">(), </w:t>
             </w:r>
             <w:r>
               <w:rPr>
@@ -10000,6 +10410,7 @@
                 <w:lang w:eastAsia="en-GB"/>
               </w:rPr>
             </w:pPr>
+            <w:proofErr w:type="spellStart"/>
             <w:r>
               <w:rPr>
                 <w:rFonts w:ascii="Calibri" w:eastAsia="Times New Roman" w:hAnsi="Calibri" w:cs="Times New Roman"/>
@@ -10008,6 +10419,7 @@
               </w:rPr>
               <w:t>RowIndRange</w:t>
             </w:r>
+            <w:proofErr w:type="spellEnd"/>
           </w:p>
         </w:tc>
         <w:tc>
@@ -10090,13 +10502,23 @@
                 <w:lang w:eastAsia="en-GB"/>
               </w:rPr>
             </w:pPr>
-            <w:r>
-              <w:rPr>
-                <w:rFonts w:ascii="Calibri" w:eastAsia="Times New Roman" w:hAnsi="Calibri" w:cs="Times New Roman"/>
-                <w:color w:val="000000"/>
-                <w:lang w:eastAsia="en-GB"/>
-              </w:rPr>
-              <w:t xml:space="preserve">Span.all(), </w:t>
+            <w:proofErr w:type="spellStart"/>
+            <w:r>
+              <w:rPr>
+                <w:rFonts w:ascii="Calibri" w:eastAsia="Times New Roman" w:hAnsi="Calibri" w:cs="Times New Roman"/>
+                <w:color w:val="000000"/>
+                <w:lang w:eastAsia="en-GB"/>
+              </w:rPr>
+              <w:t>Span.all</w:t>
+            </w:r>
+            <w:proofErr w:type="spellEnd"/>
+            <w:r>
+              <w:rPr>
+                <w:rFonts w:ascii="Calibri" w:eastAsia="Times New Roman" w:hAnsi="Calibri" w:cs="Times New Roman"/>
+                <w:color w:val="000000"/>
+                <w:lang w:eastAsia="en-GB"/>
+              </w:rPr>
+              <w:t xml:space="preserve">(), </w:t>
             </w:r>
             <w:r>
               <w:rPr>
@@ -10169,6 +10591,7 @@
                 <w:lang w:eastAsia="en-GB"/>
               </w:rPr>
             </w:pPr>
+            <w:proofErr w:type="spellStart"/>
             <w:r>
               <w:rPr>
                 <w:rFonts w:ascii="Calibri" w:eastAsia="Times New Roman" w:hAnsi="Calibri" w:cs="Times New Roman"/>
@@ -10177,6 +10600,7 @@
               </w:rPr>
               <w:t>MatSize</w:t>
             </w:r>
+            <w:proofErr w:type="spellEnd"/>
           </w:p>
         </w:tc>
         <w:tc>
@@ -10274,6 +10698,7 @@
                 <w:lang w:eastAsia="en-GB"/>
               </w:rPr>
             </w:pPr>
+            <w:proofErr w:type="spellStart"/>
             <w:r>
               <w:rPr>
                 <w:rFonts w:ascii="Calibri" w:eastAsia="Times New Roman" w:hAnsi="Calibri" w:cs="Times New Roman"/>
@@ -10282,6 +10707,7 @@
               </w:rPr>
               <w:t>GenMat</w:t>
             </w:r>
+            <w:proofErr w:type="spellEnd"/>
           </w:p>
         </w:tc>
         <w:tc>
@@ -10362,7 +10788,79 @@
                 <w:color w:val="000000"/>
                 <w:lang w:eastAsia="en-GB"/>
               </w:rPr>
-              <w:t xml:space="preserve"> and {{inf, -inf}, {-inf, inf}}</w:t>
+              <w:t xml:space="preserve"> and {{</w:t>
+            </w:r>
+            <w:proofErr w:type="spellStart"/>
+            <w:r>
+              <w:rPr>
+                <w:rFonts w:ascii="Calibri" w:eastAsia="Times New Roman" w:hAnsi="Calibri" w:cs="Times New Roman"/>
+                <w:color w:val="000000"/>
+                <w:lang w:eastAsia="en-GB"/>
+              </w:rPr>
+              <w:t>inf</w:t>
+            </w:r>
+            <w:proofErr w:type="spellEnd"/>
+            <w:r>
+              <w:rPr>
+                <w:rFonts w:ascii="Calibri" w:eastAsia="Times New Roman" w:hAnsi="Calibri" w:cs="Times New Roman"/>
+                <w:color w:val="000000"/>
+                <w:lang w:eastAsia="en-GB"/>
+              </w:rPr>
+              <w:t>, -</w:t>
+            </w:r>
+            <w:proofErr w:type="spellStart"/>
+            <w:r>
+              <w:rPr>
+                <w:rFonts w:ascii="Calibri" w:eastAsia="Times New Roman" w:hAnsi="Calibri" w:cs="Times New Roman"/>
+                <w:color w:val="000000"/>
+                <w:lang w:eastAsia="en-GB"/>
+              </w:rPr>
+              <w:t>inf</w:t>
+            </w:r>
+            <w:proofErr w:type="spellEnd"/>
+            <w:r>
+              <w:rPr>
+                <w:rFonts w:ascii="Calibri" w:eastAsia="Times New Roman" w:hAnsi="Calibri" w:cs="Times New Roman"/>
+                <w:color w:val="000000"/>
+                <w:lang w:eastAsia="en-GB"/>
+              </w:rPr>
+              <w:t>}, {-</w:t>
+            </w:r>
+            <w:proofErr w:type="spellStart"/>
+            <w:r>
+              <w:rPr>
+                <w:rFonts w:ascii="Calibri" w:eastAsia="Times New Roman" w:hAnsi="Calibri" w:cs="Times New Roman"/>
+                <w:color w:val="000000"/>
+                <w:lang w:eastAsia="en-GB"/>
+              </w:rPr>
+              <w:t>inf</w:t>
+            </w:r>
+            <w:proofErr w:type="spellEnd"/>
+            <w:r>
+              <w:rPr>
+                <w:rFonts w:ascii="Calibri" w:eastAsia="Times New Roman" w:hAnsi="Calibri" w:cs="Times New Roman"/>
+                <w:color w:val="000000"/>
+                <w:lang w:eastAsia="en-GB"/>
+              </w:rPr>
+              <w:t xml:space="preserve">, </w:t>
+            </w:r>
+            <w:proofErr w:type="spellStart"/>
+            <w:r>
+              <w:rPr>
+                <w:rFonts w:ascii="Calibri" w:eastAsia="Times New Roman" w:hAnsi="Calibri" w:cs="Times New Roman"/>
+                <w:color w:val="000000"/>
+                <w:lang w:eastAsia="en-GB"/>
+              </w:rPr>
+              <w:t>inf</w:t>
+            </w:r>
+            <w:proofErr w:type="spellEnd"/>
+            <w:r>
+              <w:rPr>
+                <w:rFonts w:ascii="Calibri" w:eastAsia="Times New Roman" w:hAnsi="Calibri" w:cs="Times New Roman"/>
+                <w:color w:val="000000"/>
+                <w:lang w:eastAsia="en-GB"/>
+              </w:rPr>
+              <w:t>}}</w:t>
             </w:r>
           </w:p>
         </w:tc>
@@ -10387,6 +10885,7 @@
                 <w:lang w:eastAsia="en-GB"/>
               </w:rPr>
             </w:pPr>
+            <w:proofErr w:type="spellStart"/>
             <w:r>
               <w:rPr>
                 <w:rFonts w:ascii="Calibri" w:eastAsia="Times New Roman" w:hAnsi="Calibri" w:cs="Times New Roman"/>
@@ -10395,6 +10894,7 @@
               </w:rPr>
               <w:t>SquMat</w:t>
             </w:r>
+            <w:proofErr w:type="spellEnd"/>
           </w:p>
         </w:tc>
         <w:tc>
@@ -10443,10 +10943,36 @@
                 <w:color w:val="000000"/>
                 <w:lang w:eastAsia="en-GB"/>
               </w:rPr>
-              <w:t>Union of InvMat and SymMat</w:t>
-            </w:r>
-            <w:bookmarkStart w:id="7" w:name="_GoBack"/>
-            <w:bookmarkEnd w:id="7"/>
+              <w:t xml:space="preserve">Union of </w:t>
+            </w:r>
+            <w:proofErr w:type="spellStart"/>
+            <w:r>
+              <w:rPr>
+                <w:rFonts w:ascii="Calibri" w:eastAsia="Times New Roman" w:hAnsi="Calibri" w:cs="Times New Roman"/>
+                <w:color w:val="000000"/>
+                <w:lang w:eastAsia="en-GB"/>
+              </w:rPr>
+              <w:t>InvMat</w:t>
+            </w:r>
+            <w:proofErr w:type="spellEnd"/>
+            <w:r>
+              <w:rPr>
+                <w:rFonts w:ascii="Calibri" w:eastAsia="Times New Roman" w:hAnsi="Calibri" w:cs="Times New Roman"/>
+                <w:color w:val="000000"/>
+                <w:lang w:eastAsia="en-GB"/>
+              </w:rPr>
+              <w:t xml:space="preserve"> and </w:t>
+            </w:r>
+            <w:proofErr w:type="spellStart"/>
+            <w:r>
+              <w:rPr>
+                <w:rFonts w:ascii="Calibri" w:eastAsia="Times New Roman" w:hAnsi="Calibri" w:cs="Times New Roman"/>
+                <w:color w:val="000000"/>
+                <w:lang w:eastAsia="en-GB"/>
+              </w:rPr>
+              <w:t>SymMat</w:t>
+            </w:r>
+            <w:proofErr w:type="spellEnd"/>
           </w:p>
         </w:tc>
       </w:tr>
@@ -10470,6 +10996,7 @@
                 <w:lang w:eastAsia="en-GB"/>
               </w:rPr>
             </w:pPr>
+            <w:proofErr w:type="spellStart"/>
             <w:r>
               <w:rPr>
                 <w:rFonts w:ascii="Calibri" w:eastAsia="Times New Roman" w:hAnsi="Calibri" w:cs="Times New Roman"/>
@@ -10478,6 +11005,7 @@
               </w:rPr>
               <w:t>InvMat</w:t>
             </w:r>
+            <w:proofErr w:type="spellEnd"/>
           </w:p>
         </w:tc>
         <w:tc>
@@ -10552,13 +11080,41 @@
               </w:rPr>
               <w:t xml:space="preserve"> and </w:t>
             </w:r>
-            <w:r>
-              <w:rPr>
-                <w:rFonts w:ascii="Calibri" w:eastAsia="Times New Roman" w:hAnsi="Calibri" w:cs="Times New Roman"/>
-                <w:color w:val="000000"/>
-                <w:lang w:eastAsia="en-GB"/>
-              </w:rPr>
-              <w:t>Kac-Murdock-Szegö matrices</w:t>
+            <w:proofErr w:type="spellStart"/>
+            <w:r>
+              <w:rPr>
+                <w:rFonts w:ascii="Calibri" w:eastAsia="Times New Roman" w:hAnsi="Calibri" w:cs="Times New Roman"/>
+                <w:color w:val="000000"/>
+                <w:lang w:eastAsia="en-GB"/>
+              </w:rPr>
+              <w:t>Kac</w:t>
+            </w:r>
+            <w:proofErr w:type="spellEnd"/>
+            <w:r>
+              <w:rPr>
+                <w:rFonts w:ascii="Calibri" w:eastAsia="Times New Roman" w:hAnsi="Calibri" w:cs="Times New Roman"/>
+                <w:color w:val="000000"/>
+                <w:lang w:eastAsia="en-GB"/>
+              </w:rPr>
+              <w:t>-Murdock-</w:t>
+            </w:r>
+            <w:proofErr w:type="spellStart"/>
+            <w:r>
+              <w:rPr>
+                <w:rFonts w:ascii="Calibri" w:eastAsia="Times New Roman" w:hAnsi="Calibri" w:cs="Times New Roman"/>
+                <w:color w:val="000000"/>
+                <w:lang w:eastAsia="en-GB"/>
+              </w:rPr>
+              <w:t>Szegö</w:t>
+            </w:r>
+            <w:proofErr w:type="spellEnd"/>
+            <w:r>
+              <w:rPr>
+                <w:rFonts w:ascii="Calibri" w:eastAsia="Times New Roman" w:hAnsi="Calibri" w:cs="Times New Roman"/>
+                <w:color w:val="000000"/>
+                <w:lang w:eastAsia="en-GB"/>
+              </w:rPr>
+              <w:t xml:space="preserve"> matrices</w:t>
             </w:r>
           </w:p>
         </w:tc>
@@ -10583,6 +11139,7 @@
                 <w:lang w:eastAsia="en-GB"/>
               </w:rPr>
             </w:pPr>
+            <w:proofErr w:type="spellStart"/>
             <w:r>
               <w:rPr>
                 <w:rFonts w:ascii="Calibri" w:eastAsia="Times New Roman" w:hAnsi="Calibri" w:cs="Times New Roman"/>
@@ -10591,6 +11148,7 @@
               </w:rPr>
               <w:t>SymMat</w:t>
             </w:r>
+            <w:proofErr w:type="spellEnd"/>
           </w:p>
         </w:tc>
         <w:tc>
@@ -10639,7 +11197,25 @@
                 <w:color w:val="000000"/>
                 <w:lang w:eastAsia="en-GB"/>
               </w:rPr>
-              <w:t>Union of SymPDMat, zero matrices and matrices of ones</w:t>
+              <w:t xml:space="preserve">Union of </w:t>
+            </w:r>
+            <w:proofErr w:type="spellStart"/>
+            <w:r>
+              <w:rPr>
+                <w:rFonts w:ascii="Calibri" w:eastAsia="Times New Roman" w:hAnsi="Calibri" w:cs="Times New Roman"/>
+                <w:color w:val="000000"/>
+                <w:lang w:eastAsia="en-GB"/>
+              </w:rPr>
+              <w:t>SymPDMat</w:t>
+            </w:r>
+            <w:proofErr w:type="spellEnd"/>
+            <w:r>
+              <w:rPr>
+                <w:rFonts w:ascii="Calibri" w:eastAsia="Times New Roman" w:hAnsi="Calibri" w:cs="Times New Roman"/>
+                <w:color w:val="000000"/>
+                <w:lang w:eastAsia="en-GB"/>
+              </w:rPr>
+              <w:t>, zero matrices and matrices of ones</w:t>
             </w:r>
           </w:p>
         </w:tc>
@@ -10664,6 +11240,7 @@
                 <w:lang w:eastAsia="en-GB"/>
               </w:rPr>
             </w:pPr>
+            <w:proofErr w:type="spellStart"/>
             <w:r>
               <w:rPr>
                 <w:rFonts w:ascii="Calibri" w:eastAsia="Times New Roman" w:hAnsi="Calibri" w:cs="Times New Roman"/>
@@ -10672,6 +11249,7 @@
               </w:rPr>
               <w:t>SymPDMat</w:t>
             </w:r>
+            <w:proofErr w:type="spellEnd"/>
           </w:p>
         </w:tc>
         <w:tc>
@@ -10753,6 +11331,7 @@
                 <w:lang w:eastAsia="en-GB"/>
               </w:rPr>
             </w:pPr>
+            <w:proofErr w:type="spellStart"/>
             <w:r>
               <w:rPr>
                 <w:rFonts w:ascii="Calibri" w:eastAsia="Times New Roman" w:hAnsi="Calibri" w:cs="Times New Roman"/>
@@ -10761,6 +11340,7 @@
               </w:rPr>
               <w:t>LogicMat</w:t>
             </w:r>
+            <w:proofErr w:type="spellEnd"/>
           </w:p>
         </w:tc>
         <w:tc>
@@ -10866,6 +11446,7 @@
                 <w:lang w:eastAsia="en-GB"/>
               </w:rPr>
             </w:pPr>
+            <w:proofErr w:type="spellStart"/>
             <w:r>
               <w:rPr>
                 <w:rFonts w:ascii="Calibri" w:eastAsia="Times New Roman" w:hAnsi="Calibri" w:cs="Times New Roman"/>
@@ -10874,6 +11455,7 @@
               </w:rPr>
               <w:t>OOMat</w:t>
             </w:r>
+            <w:proofErr w:type="spellEnd"/>
           </w:p>
         </w:tc>
         <w:tc>
@@ -10922,8 +11504,18 @@
                 <w:color w:val="000000"/>
                 <w:lang w:eastAsia="en-GB"/>
               </w:rPr>
-              <w:t>Filled by GenDouble</w:t>
-            </w:r>
+              <w:t xml:space="preserve">Filled by </w:t>
+            </w:r>
+            <w:proofErr w:type="spellStart"/>
+            <w:r>
+              <w:rPr>
+                <w:rFonts w:ascii="Calibri" w:eastAsia="Times New Roman" w:hAnsi="Calibri" w:cs="Times New Roman"/>
+                <w:color w:val="000000"/>
+                <w:lang w:eastAsia="en-GB"/>
+              </w:rPr>
+              <w:t>GenDouble</w:t>
+            </w:r>
+            <w:proofErr w:type="spellEnd"/>
           </w:p>
         </w:tc>
       </w:tr>
@@ -10947,6 +11539,7 @@
                 <w:lang w:eastAsia="en-GB"/>
               </w:rPr>
             </w:pPr>
+            <w:proofErr w:type="spellStart"/>
             <w:r>
               <w:rPr>
                 <w:rFonts w:ascii="Calibri" w:eastAsia="Times New Roman" w:hAnsi="Calibri" w:cs="Times New Roman"/>
@@ -10956,6 +11549,7 @@
               <w:lastRenderedPageBreak/>
               <w:t>GenColVec</w:t>
             </w:r>
+            <w:proofErr w:type="spellEnd"/>
           </w:p>
         </w:tc>
         <w:tc>
@@ -11004,8 +11598,18 @@
                 <w:color w:val="000000"/>
                 <w:lang w:eastAsia="en-GB"/>
               </w:rPr>
-              <w:t>Transposition of GenRowVec</w:t>
-            </w:r>
+              <w:t xml:space="preserve">Transposition of </w:t>
+            </w:r>
+            <w:proofErr w:type="spellStart"/>
+            <w:r>
+              <w:rPr>
+                <w:rFonts w:ascii="Calibri" w:eastAsia="Times New Roman" w:hAnsi="Calibri" w:cs="Times New Roman"/>
+                <w:color w:val="000000"/>
+                <w:lang w:eastAsia="en-GB"/>
+              </w:rPr>
+              <w:t>GenRowVec</w:t>
+            </w:r>
+            <w:proofErr w:type="spellEnd"/>
           </w:p>
         </w:tc>
       </w:tr>
@@ -11029,6 +11633,7 @@
                 <w:lang w:eastAsia="en-GB"/>
               </w:rPr>
             </w:pPr>
+            <w:proofErr w:type="spellStart"/>
             <w:r>
               <w:rPr>
                 <w:rFonts w:ascii="Calibri" w:eastAsia="Times New Roman" w:hAnsi="Calibri" w:cs="Times New Roman"/>
@@ -11037,6 +11642,7 @@
               </w:rPr>
               <w:t>MonColVec</w:t>
             </w:r>
+            <w:proofErr w:type="spellEnd"/>
           </w:p>
         </w:tc>
         <w:tc>
@@ -11101,8 +11707,18 @@
                 <w:color w:val="000000"/>
                 <w:lang w:eastAsia="en-GB"/>
               </w:rPr>
-              <w:t>Transposition of MonRowVec</w:t>
-            </w:r>
+              <w:t xml:space="preserve">Transposition of </w:t>
+            </w:r>
+            <w:proofErr w:type="spellStart"/>
+            <w:r>
+              <w:rPr>
+                <w:rFonts w:ascii="Calibri" w:eastAsia="Times New Roman" w:hAnsi="Calibri" w:cs="Times New Roman"/>
+                <w:color w:val="000000"/>
+                <w:lang w:eastAsia="en-GB"/>
+              </w:rPr>
+              <w:t>MonRowVec</w:t>
+            </w:r>
+            <w:proofErr w:type="spellEnd"/>
           </w:p>
         </w:tc>
       </w:tr>
@@ -11126,6 +11742,7 @@
                 <w:lang w:eastAsia="en-GB"/>
               </w:rPr>
             </w:pPr>
+            <w:proofErr w:type="spellStart"/>
             <w:r>
               <w:rPr>
                 <w:rFonts w:ascii="Calibri" w:eastAsia="Times New Roman" w:hAnsi="Calibri" w:cs="Times New Roman"/>
@@ -11134,6 +11751,7 @@
               </w:rPr>
               <w:t>LogicColVec</w:t>
             </w:r>
+            <w:proofErr w:type="spellEnd"/>
           </w:p>
         </w:tc>
         <w:tc>
@@ -11182,8 +11800,18 @@
                 <w:color w:val="000000"/>
                 <w:lang w:eastAsia="en-GB"/>
               </w:rPr>
-              <w:t>Transposition of LogicRowVec</w:t>
-            </w:r>
+              <w:t xml:space="preserve">Transposition of </w:t>
+            </w:r>
+            <w:proofErr w:type="spellStart"/>
+            <w:r>
+              <w:rPr>
+                <w:rFonts w:ascii="Calibri" w:eastAsia="Times New Roman" w:hAnsi="Calibri" w:cs="Times New Roman"/>
+                <w:color w:val="000000"/>
+                <w:lang w:eastAsia="en-GB"/>
+              </w:rPr>
+              <w:t>LogicRowVec</w:t>
+            </w:r>
+            <w:proofErr w:type="spellEnd"/>
           </w:p>
         </w:tc>
       </w:tr>
@@ -11207,6 +11835,7 @@
                 <w:lang w:eastAsia="en-GB"/>
               </w:rPr>
             </w:pPr>
+            <w:proofErr w:type="spellStart"/>
             <w:r>
               <w:rPr>
                 <w:rFonts w:ascii="Calibri" w:eastAsia="Times New Roman" w:hAnsi="Calibri" w:cs="Times New Roman"/>
@@ -11215,6 +11844,7 @@
               </w:rPr>
               <w:t>OOColVec</w:t>
             </w:r>
+            <w:proofErr w:type="spellEnd"/>
           </w:p>
         </w:tc>
         <w:tc>
@@ -11263,8 +11893,18 @@
                 <w:color w:val="000000"/>
                 <w:lang w:eastAsia="en-GB"/>
               </w:rPr>
-              <w:t>Filled by GenDouble</w:t>
-            </w:r>
+              <w:t xml:space="preserve">Filled by </w:t>
+            </w:r>
+            <w:proofErr w:type="spellStart"/>
+            <w:r>
+              <w:rPr>
+                <w:rFonts w:ascii="Calibri" w:eastAsia="Times New Roman" w:hAnsi="Calibri" w:cs="Times New Roman"/>
+                <w:color w:val="000000"/>
+                <w:lang w:eastAsia="en-GB"/>
+              </w:rPr>
+              <w:t>GenDouble</w:t>
+            </w:r>
+            <w:proofErr w:type="spellEnd"/>
           </w:p>
         </w:tc>
       </w:tr>
@@ -11288,6 +11928,7 @@
                 <w:lang w:eastAsia="en-GB"/>
               </w:rPr>
             </w:pPr>
+            <w:proofErr w:type="spellStart"/>
             <w:r>
               <w:rPr>
                 <w:rFonts w:ascii="Calibri" w:eastAsia="Times New Roman" w:hAnsi="Calibri" w:cs="Times New Roman"/>
@@ -11296,6 +11937,7 @@
               </w:rPr>
               <w:t>GenRowVec</w:t>
             </w:r>
+            <w:proofErr w:type="spellEnd"/>
           </w:p>
         </w:tc>
         <w:tc>
@@ -11360,50 +12002,96 @@
                 <w:color w:val="000000"/>
                 <w:lang w:eastAsia="en-GB"/>
               </w:rPr>
-              <w:t>vectors of ones as well as the first row</w:t>
-            </w:r>
-            <w:r>
-              <w:rPr>
-                <w:rFonts w:ascii="Calibri" w:eastAsia="Times New Roman" w:hAnsi="Calibri" w:cs="Times New Roman"/>
-                <w:color w:val="000000"/>
-                <w:lang w:eastAsia="en-GB"/>
-              </w:rPr>
-              <w:t xml:space="preserve"> of identity, Hilbert</w:t>
-            </w:r>
-            <w:r>
-              <w:rPr>
-                <w:rFonts w:ascii="Calibri" w:eastAsia="Times New Roman" w:hAnsi="Calibri" w:cs="Times New Roman"/>
-                <w:color w:val="000000"/>
-                <w:lang w:eastAsia="en-GB"/>
-              </w:rPr>
-              <w:t>,</w:t>
-            </w:r>
-            <w:r>
-              <w:rPr>
-                <w:rFonts w:ascii="Calibri" w:eastAsia="Times New Roman" w:hAnsi="Calibri" w:cs="Times New Roman"/>
-                <w:color w:val="000000"/>
-                <w:lang w:eastAsia="en-GB"/>
-              </w:rPr>
-              <w:t xml:space="preserve"> </w:t>
-            </w:r>
-            <w:r>
-              <w:rPr>
-                <w:rFonts w:ascii="Calibri" w:eastAsia="Times New Roman" w:hAnsi="Calibri" w:cs="Times New Roman"/>
-                <w:color w:val="000000"/>
-                <w:lang w:eastAsia="en-GB"/>
-              </w:rPr>
-              <w:t>Kac-Murdock-Szegö matrices</w:t>
-            </w:r>
-            <w:r>
-              <w:rPr>
-                <w:rFonts w:ascii="Calibri" w:eastAsia="Times New Roman" w:hAnsi="Calibri" w:cs="Times New Roman"/>
-                <w:color w:val="000000"/>
-                <w:lang w:eastAsia="en-GB"/>
-              </w:rPr>
-              <w:t xml:space="preserve"> and {inf, -inf}</w:t>
-            </w:r>
-          </w:p>
-        </w:tc>
+              <w:t>vectors of ones, the</w:t>
+            </w:r>
+            <w:r>
+              <w:rPr>
+                <w:rFonts w:ascii="Calibri" w:eastAsia="Times New Roman" w:hAnsi="Calibri" w:cs="Times New Roman"/>
+                <w:color w:val="000000"/>
+                <w:lang w:eastAsia="en-GB"/>
+              </w:rPr>
+              <w:t xml:space="preserve"> first row</w:t>
+            </w:r>
+            <w:r>
+              <w:rPr>
+                <w:rFonts w:ascii="Calibri" w:eastAsia="Times New Roman" w:hAnsi="Calibri" w:cs="Times New Roman"/>
+                <w:color w:val="000000"/>
+                <w:lang w:eastAsia="en-GB"/>
+              </w:rPr>
+              <w:t xml:space="preserve"> of </w:t>
+            </w:r>
+            <w:r>
+              <w:rPr>
+                <w:rFonts w:ascii="Calibri" w:eastAsia="Times New Roman" w:hAnsi="Calibri" w:cs="Times New Roman"/>
+                <w:color w:val="000000"/>
+                <w:lang w:eastAsia="en-GB"/>
+              </w:rPr>
+              <w:t>a</w:t>
+            </w:r>
+            <w:r>
+              <w:rPr>
+                <w:rFonts w:ascii="Calibri" w:eastAsia="Times New Roman" w:hAnsi="Calibri" w:cs="Times New Roman"/>
+                <w:color w:val="000000"/>
+                <w:lang w:eastAsia="en-GB"/>
+              </w:rPr>
+              <w:t xml:space="preserve"> Hilbert</w:t>
+            </w:r>
+            <w:r>
+              <w:rPr>
+                <w:rFonts w:ascii="Calibri" w:eastAsia="Times New Roman" w:hAnsi="Calibri" w:cs="Times New Roman"/>
+                <w:color w:val="000000"/>
+                <w:lang w:eastAsia="en-GB"/>
+              </w:rPr>
+              <w:t xml:space="preserve"> matrices</w:t>
+            </w:r>
+            <w:r>
+              <w:rPr>
+                <w:rFonts w:ascii="Calibri" w:eastAsia="Times New Roman" w:hAnsi="Calibri" w:cs="Times New Roman"/>
+                <w:color w:val="000000"/>
+                <w:lang w:eastAsia="en-GB"/>
+              </w:rPr>
+              <w:t xml:space="preserve"> and {</w:t>
+            </w:r>
+            <w:proofErr w:type="spellStart"/>
+            <w:r>
+              <w:rPr>
+                <w:rFonts w:ascii="Calibri" w:eastAsia="Times New Roman" w:hAnsi="Calibri" w:cs="Times New Roman"/>
+                <w:color w:val="000000"/>
+                <w:lang w:eastAsia="en-GB"/>
+              </w:rPr>
+              <w:t>inf</w:t>
+            </w:r>
+            <w:proofErr w:type="spellEnd"/>
+            <w:r>
+              <w:rPr>
+                <w:rFonts w:ascii="Calibri" w:eastAsia="Times New Roman" w:hAnsi="Calibri" w:cs="Times New Roman"/>
+                <w:color w:val="000000"/>
+                <w:lang w:eastAsia="en-GB"/>
+              </w:rPr>
+              <w:t>, -</w:t>
+            </w:r>
+            <w:proofErr w:type="spellStart"/>
+            <w:r>
+              <w:rPr>
+                <w:rFonts w:ascii="Calibri" w:eastAsia="Times New Roman" w:hAnsi="Calibri" w:cs="Times New Roman"/>
+                <w:color w:val="000000"/>
+                <w:lang w:eastAsia="en-GB"/>
+              </w:rPr>
+              <w:t>inf</w:t>
+            </w:r>
+            <w:proofErr w:type="spellEnd"/>
+            <w:r>
+              <w:rPr>
+                <w:rFonts w:ascii="Calibri" w:eastAsia="Times New Roman" w:hAnsi="Calibri" w:cs="Times New Roman"/>
+                <w:color w:val="000000"/>
+                <w:lang w:eastAsia="en-GB"/>
+              </w:rPr>
+              <w:t>}</w:t>
+            </w:r>
+          </w:p>
+        </w:tc>
+        <w:bookmarkStart w:id="7" w:name="_GoBack"/>
+        <w:bookmarkEnd w:id="7"/>
       </w:tr>
       <w:tr>
         <w:trPr>
@@ -11425,6 +12113,7 @@
                 <w:lang w:eastAsia="en-GB"/>
               </w:rPr>
             </w:pPr>
+            <w:proofErr w:type="spellStart"/>
             <w:r>
               <w:rPr>
                 <w:rFonts w:ascii="Calibri" w:eastAsia="Times New Roman" w:hAnsi="Calibri" w:cs="Times New Roman"/>
@@ -11433,6 +12122,7 @@
               </w:rPr>
               <w:t>MonRowVec</w:t>
             </w:r>
+            <w:proofErr w:type="spellEnd"/>
           </w:p>
         </w:tc>
         <w:tc>
@@ -11537,7 +12227,25 @@
                 <w:color w:val="000000"/>
                 <w:lang w:eastAsia="en-GB"/>
               </w:rPr>
-              <w:t xml:space="preserve">-inf, </w:t>
+              <w:t>-</w:t>
+            </w:r>
+            <w:proofErr w:type="spellStart"/>
+            <w:r>
+              <w:rPr>
+                <w:rFonts w:ascii="Calibri" w:eastAsia="Times New Roman" w:hAnsi="Calibri" w:cs="Times New Roman"/>
+                <w:color w:val="000000"/>
+                <w:lang w:eastAsia="en-GB"/>
+              </w:rPr>
+              <w:t>inf</w:t>
+            </w:r>
+            <w:proofErr w:type="spellEnd"/>
+            <w:r>
+              <w:rPr>
+                <w:rFonts w:ascii="Calibri" w:eastAsia="Times New Roman" w:hAnsi="Calibri" w:cs="Times New Roman"/>
+                <w:color w:val="000000"/>
+                <w:lang w:eastAsia="en-GB"/>
+              </w:rPr>
+              <w:t xml:space="preserve">, </w:t>
             </w:r>
             <w:r>
               <w:rPr>
@@ -11553,7 +12261,43 @@
                 <w:color w:val="000000"/>
                 <w:lang w:eastAsia="en-GB"/>
               </w:rPr>
-              <w:t>, inf), (0), (-inf)</w:t>
+              <w:t xml:space="preserve">, </w:t>
+            </w:r>
+            <w:proofErr w:type="spellStart"/>
+            <w:r>
+              <w:rPr>
+                <w:rFonts w:ascii="Calibri" w:eastAsia="Times New Roman" w:hAnsi="Calibri" w:cs="Times New Roman"/>
+                <w:color w:val="000000"/>
+                <w:lang w:eastAsia="en-GB"/>
+              </w:rPr>
+              <w:t>inf</w:t>
+            </w:r>
+            <w:proofErr w:type="spellEnd"/>
+            <w:r>
+              <w:rPr>
+                <w:rFonts w:ascii="Calibri" w:eastAsia="Times New Roman" w:hAnsi="Calibri" w:cs="Times New Roman"/>
+                <w:color w:val="000000"/>
+                <w:lang w:eastAsia="en-GB"/>
+              </w:rPr>
+              <w:t>), (0), (-</w:t>
+            </w:r>
+            <w:proofErr w:type="spellStart"/>
+            <w:r>
+              <w:rPr>
+                <w:rFonts w:ascii="Calibri" w:eastAsia="Times New Roman" w:hAnsi="Calibri" w:cs="Times New Roman"/>
+                <w:color w:val="000000"/>
+                <w:lang w:eastAsia="en-GB"/>
+              </w:rPr>
+              <w:t>inf</w:t>
+            </w:r>
+            <w:proofErr w:type="spellEnd"/>
+            <w:r>
+              <w:rPr>
+                <w:rFonts w:ascii="Calibri" w:eastAsia="Times New Roman" w:hAnsi="Calibri" w:cs="Times New Roman"/>
+                <w:color w:val="000000"/>
+                <w:lang w:eastAsia="en-GB"/>
+              </w:rPr>
+              <w:t>)</w:t>
             </w:r>
             <w:r>
               <w:rPr>
@@ -11571,6 +12315,7 @@
               </w:rPr>
               <w:t xml:space="preserve"> (</w:t>
             </w:r>
+            <w:proofErr w:type="spellStart"/>
             <w:r>
               <w:rPr>
                 <w:rFonts w:ascii="Calibri" w:eastAsia="Times New Roman" w:hAnsi="Calibri" w:cs="Times New Roman"/>
@@ -11579,6 +12324,7 @@
               </w:rPr>
               <w:t>inf</w:t>
             </w:r>
+            <w:proofErr w:type="spellEnd"/>
             <w:r>
               <w:rPr>
                 <w:rFonts w:ascii="Calibri" w:eastAsia="Times New Roman" w:hAnsi="Calibri" w:cs="Times New Roman"/>
@@ -11610,6 +12356,7 @@
                 <w:lang w:eastAsia="en-GB"/>
               </w:rPr>
             </w:pPr>
+            <w:proofErr w:type="spellStart"/>
             <w:r>
               <w:rPr>
                 <w:rFonts w:ascii="Calibri" w:eastAsia="Times New Roman" w:hAnsi="Calibri" w:cs="Times New Roman"/>
@@ -11618,6 +12365,7 @@
               </w:rPr>
               <w:t>LogicRowVec</w:t>
             </w:r>
+            <w:proofErr w:type="spellEnd"/>
           </w:p>
         </w:tc>
         <w:tc>
@@ -11715,6 +12463,7 @@
                 <w:lang w:eastAsia="en-GB"/>
               </w:rPr>
             </w:pPr>
+            <w:proofErr w:type="spellStart"/>
             <w:r>
               <w:rPr>
                 <w:rFonts w:ascii="Calibri" w:eastAsia="Times New Roman" w:hAnsi="Calibri" w:cs="Times New Roman"/>
@@ -11723,6 +12472,7 @@
               </w:rPr>
               <w:t>OORowVec</w:t>
             </w:r>
+            <w:proofErr w:type="spellEnd"/>
           </w:p>
         </w:tc>
         <w:tc>
@@ -11771,8 +12521,18 @@
                 <w:color w:val="000000"/>
                 <w:lang w:eastAsia="en-GB"/>
               </w:rPr>
-              <w:t>Filled by GenDouble</w:t>
-            </w:r>
+              <w:t xml:space="preserve">Filled by </w:t>
+            </w:r>
+            <w:proofErr w:type="spellStart"/>
+            <w:r>
+              <w:rPr>
+                <w:rFonts w:ascii="Calibri" w:eastAsia="Times New Roman" w:hAnsi="Calibri" w:cs="Times New Roman"/>
+                <w:color w:val="000000"/>
+                <w:lang w:eastAsia="en-GB"/>
+              </w:rPr>
+              <w:t>GenDouble</w:t>
+            </w:r>
+            <w:proofErr w:type="spellEnd"/>
           </w:p>
         </w:tc>
       </w:tr>
@@ -11796,6 +12556,7 @@
                 <w:lang w:eastAsia="en-GB"/>
               </w:rPr>
             </w:pPr>
+            <w:proofErr w:type="spellStart"/>
             <w:r>
               <w:rPr>
                 <w:rFonts w:ascii="Calibri" w:eastAsia="Times New Roman" w:hAnsi="Calibri" w:cs="Times New Roman"/>
@@ -11804,6 +12565,7 @@
               </w:rPr>
               <w:t>ElemInds</w:t>
             </w:r>
+            <w:proofErr w:type="spellEnd"/>
           </w:p>
         </w:tc>
         <w:tc>
@@ -11981,6 +12743,7 @@
                 <w:lang w:eastAsia="en-GB"/>
               </w:rPr>
             </w:pPr>
+            <w:proofErr w:type="spellStart"/>
             <w:r>
               <w:rPr>
                 <w:rFonts w:ascii="Calibri" w:eastAsia="Times New Roman" w:hAnsi="Calibri" w:cs="Times New Roman"/>
@@ -11989,6 +12752,7 @@
               </w:rPr>
               <w:t>ColInds</w:t>
             </w:r>
+            <w:proofErr w:type="spellEnd"/>
           </w:p>
         </w:tc>
         <w:tc>
@@ -12071,6 +12835,7 @@
               </w:rPr>
               <w:t xml:space="preserve">Same as </w:t>
             </w:r>
+            <w:proofErr w:type="spellStart"/>
             <w:r>
               <w:rPr>
                 <w:rFonts w:ascii="Calibri" w:eastAsia="Times New Roman" w:hAnsi="Calibri" w:cs="Times New Roman"/>
@@ -12079,6 +12844,7 @@
               </w:rPr>
               <w:t>RowInds</w:t>
             </w:r>
+            <w:proofErr w:type="spellEnd"/>
           </w:p>
         </w:tc>
       </w:tr>
@@ -12102,6 +12868,7 @@
                 <w:lang w:eastAsia="en-GB"/>
               </w:rPr>
             </w:pPr>
+            <w:proofErr w:type="spellStart"/>
             <w:r>
               <w:rPr>
                 <w:rFonts w:ascii="Calibri" w:eastAsia="Times New Roman" w:hAnsi="Calibri" w:cs="Times New Roman"/>
@@ -12110,6 +12877,7 @@
               </w:rPr>
               <w:t>RowInds</w:t>
             </w:r>
+            <w:proofErr w:type="spellEnd"/>
           </w:p>
         </w:tc>
         <w:tc>
@@ -12436,6 +13204,7 @@
                 <w:lang w:eastAsia="en-GB"/>
               </w:rPr>
             </w:pPr>
+            <w:proofErr w:type="spellStart"/>
             <w:r>
               <w:rPr>
                 <w:rFonts w:ascii="Calibri" w:eastAsia="Times New Roman" w:hAnsi="Calibri" w:cs="Times New Roman"/>
@@ -12444,6 +13213,7 @@
               </w:rPr>
               <w:t>FilePath</w:t>
             </w:r>
+            <w:proofErr w:type="spellEnd"/>
           </w:p>
         </w:tc>
         <w:tc>
@@ -12492,7 +13262,25 @@
                 <w:color w:val="000000"/>
                 <w:lang w:eastAsia="en-GB"/>
               </w:rPr>
-              <w:t>"./test.mat"</w:t>
+              <w:t>"./</w:t>
+            </w:r>
+            <w:proofErr w:type="spellStart"/>
+            <w:r>
+              <w:rPr>
+                <w:rFonts w:ascii="Calibri" w:eastAsia="Times New Roman" w:hAnsi="Calibri" w:cs="Times New Roman"/>
+                <w:color w:val="000000"/>
+                <w:lang w:eastAsia="en-GB"/>
+              </w:rPr>
+              <w:t>test.mat</w:t>
+            </w:r>
+            <w:proofErr w:type="spellEnd"/>
+            <w:r>
+              <w:rPr>
+                <w:rFonts w:ascii="Calibri" w:eastAsia="Times New Roman" w:hAnsi="Calibri" w:cs="Times New Roman"/>
+                <w:color w:val="000000"/>
+                <w:lang w:eastAsia="en-GB"/>
+              </w:rPr>
+              <w:t>"</w:t>
             </w:r>
           </w:p>
         </w:tc>
@@ -12517,6 +13305,7 @@
                 <w:lang w:eastAsia="en-GB"/>
               </w:rPr>
             </w:pPr>
+            <w:proofErr w:type="spellStart"/>
             <w:r>
               <w:rPr>
                 <w:rFonts w:ascii="Calibri" w:eastAsia="Times New Roman" w:hAnsi="Calibri" w:cs="Times New Roman"/>
@@ -12525,6 +13314,7 @@
               </w:rPr>
               <w:t>MatNormString</w:t>
             </w:r>
+            <w:proofErr w:type="spellEnd"/>
           </w:p>
         </w:tc>
         <w:tc>
@@ -12556,7 +13346,25 @@
                 <w:color w:val="000000"/>
                 <w:lang w:eastAsia="en-GB"/>
               </w:rPr>
-              <w:t>"inf", "fro"</w:t>
+              <w:t>"</w:t>
+            </w:r>
+            <w:proofErr w:type="spellStart"/>
+            <w:r>
+              <w:rPr>
+                <w:rFonts w:ascii="Calibri" w:eastAsia="Times New Roman" w:hAnsi="Calibri" w:cs="Times New Roman"/>
+                <w:color w:val="000000"/>
+                <w:lang w:eastAsia="en-GB"/>
+              </w:rPr>
+              <w:t>inf</w:t>
+            </w:r>
+            <w:proofErr w:type="spellEnd"/>
+            <w:r>
+              <w:rPr>
+                <w:rFonts w:ascii="Calibri" w:eastAsia="Times New Roman" w:hAnsi="Calibri" w:cs="Times New Roman"/>
+                <w:color w:val="000000"/>
+                <w:lang w:eastAsia="en-GB"/>
+              </w:rPr>
+              <w:t>", "fro"</w:t>
             </w:r>
             <w:r>
               <w:rPr>
@@ -12589,7 +13397,25 @@
                 <w:color w:val="000000"/>
                 <w:lang w:eastAsia="en-GB"/>
               </w:rPr>
-              <w:t>"inf", "fro"</w:t>
+              <w:t>"</w:t>
+            </w:r>
+            <w:proofErr w:type="spellStart"/>
+            <w:r>
+              <w:rPr>
+                <w:rFonts w:ascii="Calibri" w:eastAsia="Times New Roman" w:hAnsi="Calibri" w:cs="Times New Roman"/>
+                <w:color w:val="000000"/>
+                <w:lang w:eastAsia="en-GB"/>
+              </w:rPr>
+              <w:t>inf</w:t>
+            </w:r>
+            <w:proofErr w:type="spellEnd"/>
+            <w:r>
+              <w:rPr>
+                <w:rFonts w:ascii="Calibri" w:eastAsia="Times New Roman" w:hAnsi="Calibri" w:cs="Times New Roman"/>
+                <w:color w:val="000000"/>
+                <w:lang w:eastAsia="en-GB"/>
+              </w:rPr>
+              <w:t>", "fro"</w:t>
             </w:r>
           </w:p>
         </w:tc>
@@ -12614,6 +13440,7 @@
                 <w:lang w:eastAsia="en-GB"/>
               </w:rPr>
             </w:pPr>
+            <w:proofErr w:type="spellStart"/>
             <w:r>
               <w:rPr>
                 <w:rFonts w:ascii="Calibri" w:eastAsia="Times New Roman" w:hAnsi="Calibri" w:cs="Times New Roman"/>
@@ -12622,6 +13449,7 @@
               </w:rPr>
               <w:t>VecNormString</w:t>
             </w:r>
+            <w:proofErr w:type="spellEnd"/>
           </w:p>
         </w:tc>
         <w:tc>
@@ -12648,7 +13476,43 @@
                 <w:color w:val="000000"/>
                 <w:lang w:eastAsia="en-GB"/>
               </w:rPr>
-              <w:t>"inf", "-inf", "fro"</w:t>
+              <w:t>"</w:t>
+            </w:r>
+            <w:proofErr w:type="spellStart"/>
+            <w:r>
+              <w:rPr>
+                <w:rFonts w:ascii="Calibri" w:eastAsia="Times New Roman" w:hAnsi="Calibri" w:cs="Times New Roman"/>
+                <w:color w:val="000000"/>
+                <w:lang w:eastAsia="en-GB"/>
+              </w:rPr>
+              <w:t>inf</w:t>
+            </w:r>
+            <w:proofErr w:type="spellEnd"/>
+            <w:r>
+              <w:rPr>
+                <w:rFonts w:ascii="Calibri" w:eastAsia="Times New Roman" w:hAnsi="Calibri" w:cs="Times New Roman"/>
+                <w:color w:val="000000"/>
+                <w:lang w:eastAsia="en-GB"/>
+              </w:rPr>
+              <w:t>", "-</w:t>
+            </w:r>
+            <w:proofErr w:type="spellStart"/>
+            <w:r>
+              <w:rPr>
+                <w:rFonts w:ascii="Calibri" w:eastAsia="Times New Roman" w:hAnsi="Calibri" w:cs="Times New Roman"/>
+                <w:color w:val="000000"/>
+                <w:lang w:eastAsia="en-GB"/>
+              </w:rPr>
+              <w:t>inf</w:t>
+            </w:r>
+            <w:proofErr w:type="spellEnd"/>
+            <w:r>
+              <w:rPr>
+                <w:rFonts w:ascii="Calibri" w:eastAsia="Times New Roman" w:hAnsi="Calibri" w:cs="Times New Roman"/>
+                <w:color w:val="000000"/>
+                <w:lang w:eastAsia="en-GB"/>
+              </w:rPr>
+              <w:t>", "fro"</w:t>
             </w:r>
             <w:r>
               <w:rPr>
@@ -12676,7 +13540,43 @@
                 <w:color w:val="000000"/>
                 <w:lang w:eastAsia="en-GB"/>
               </w:rPr>
-              <w:t>"inf", "-inf", "fro"</w:t>
+              <w:t>"</w:t>
+            </w:r>
+            <w:proofErr w:type="spellStart"/>
+            <w:r>
+              <w:rPr>
+                <w:rFonts w:ascii="Calibri" w:eastAsia="Times New Roman" w:hAnsi="Calibri" w:cs="Times New Roman"/>
+                <w:color w:val="000000"/>
+                <w:lang w:eastAsia="en-GB"/>
+              </w:rPr>
+              <w:t>inf</w:t>
+            </w:r>
+            <w:proofErr w:type="spellEnd"/>
+            <w:r>
+              <w:rPr>
+                <w:rFonts w:ascii="Calibri" w:eastAsia="Times New Roman" w:hAnsi="Calibri" w:cs="Times New Roman"/>
+                <w:color w:val="000000"/>
+                <w:lang w:eastAsia="en-GB"/>
+              </w:rPr>
+              <w:t>", "-</w:t>
+            </w:r>
+            <w:proofErr w:type="spellStart"/>
+            <w:r>
+              <w:rPr>
+                <w:rFonts w:ascii="Calibri" w:eastAsia="Times New Roman" w:hAnsi="Calibri" w:cs="Times New Roman"/>
+                <w:color w:val="000000"/>
+                <w:lang w:eastAsia="en-GB"/>
+              </w:rPr>
+              <w:t>inf</w:t>
+            </w:r>
+            <w:proofErr w:type="spellEnd"/>
+            <w:r>
+              <w:rPr>
+                <w:rFonts w:ascii="Calibri" w:eastAsia="Times New Roman" w:hAnsi="Calibri" w:cs="Times New Roman"/>
+                <w:color w:val="000000"/>
+                <w:lang w:eastAsia="en-GB"/>
+              </w:rPr>
+              <w:t>", "fro"</w:t>
             </w:r>
           </w:p>
         </w:tc>
@@ -12956,6 +13856,7 @@
                 <w:lang w:eastAsia="en-GB"/>
               </w:rPr>
             </w:pPr>
+            <w:proofErr w:type="spellStart"/>
             <w:r>
               <w:rPr>
                 <w:rFonts w:ascii="Calibri" w:eastAsia="Times New Roman" w:hAnsi="Calibri" w:cs="Times New Roman"/>
@@ -12964,6 +13865,7 @@
               </w:rPr>
               <w:t>SinValSel</w:t>
             </w:r>
+            <w:proofErr w:type="spellEnd"/>
           </w:p>
         </w:tc>
         <w:tc>
@@ -13053,6 +13955,7 @@
                 <w:lang w:eastAsia="en-GB"/>
               </w:rPr>
             </w:pPr>
+            <w:proofErr w:type="spellStart"/>
             <w:r>
               <w:rPr>
                 <w:rFonts w:ascii="Calibri" w:eastAsia="Times New Roman" w:hAnsi="Calibri" w:cs="Times New Roman"/>
@@ -13061,6 +13964,7 @@
               </w:rPr>
               <w:t>OutputStream</w:t>
             </w:r>
+            <w:proofErr w:type="spellEnd"/>
           </w:p>
         </w:tc>
         <w:tc>
@@ -13084,8 +13988,18 @@
                 <w:color w:val="000000"/>
                 <w:lang w:eastAsia="en-GB"/>
               </w:rPr>
-              <w:t>Any stream extending OutputStream</w:t>
-            </w:r>
+              <w:t xml:space="preserve">Any stream extending </w:t>
+            </w:r>
+            <w:proofErr w:type="spellStart"/>
+            <w:r>
+              <w:rPr>
+                <w:rFonts w:ascii="Calibri" w:eastAsia="Times New Roman" w:hAnsi="Calibri" w:cs="Times New Roman"/>
+                <w:color w:val="000000"/>
+                <w:lang w:eastAsia="en-GB"/>
+              </w:rPr>
+              <w:t>OutputStream</w:t>
+            </w:r>
+            <w:proofErr w:type="spellEnd"/>
           </w:p>
         </w:tc>
         <w:tc>
@@ -13103,13 +14017,77 @@
                 <w:lang w:eastAsia="en-GB"/>
               </w:rPr>
             </w:pPr>
-            <w:r>
-              <w:rPr>
-                <w:rFonts w:ascii="Calibri" w:eastAsia="Times New Roman" w:hAnsi="Calibri" w:cs="Times New Roman"/>
-                <w:color w:val="000000"/>
-                <w:lang w:eastAsia="en-GB"/>
-              </w:rPr>
-              <w:t>System.out, System.err, FileOutputStream("./test.mat", false);</w:t>
+            <w:proofErr w:type="spellStart"/>
+            <w:r>
+              <w:rPr>
+                <w:rFonts w:ascii="Calibri" w:eastAsia="Times New Roman" w:hAnsi="Calibri" w:cs="Times New Roman"/>
+                <w:color w:val="000000"/>
+                <w:lang w:eastAsia="en-GB"/>
+              </w:rPr>
+              <w:t>System.out</w:t>
+            </w:r>
+            <w:proofErr w:type="spellEnd"/>
+            <w:r>
+              <w:rPr>
+                <w:rFonts w:ascii="Calibri" w:eastAsia="Times New Roman" w:hAnsi="Calibri" w:cs="Times New Roman"/>
+                <w:color w:val="000000"/>
+                <w:lang w:eastAsia="en-GB"/>
+              </w:rPr>
+              <w:t xml:space="preserve">, </w:t>
+            </w:r>
+            <w:proofErr w:type="spellStart"/>
+            <w:r>
+              <w:rPr>
+                <w:rFonts w:ascii="Calibri" w:eastAsia="Times New Roman" w:hAnsi="Calibri" w:cs="Times New Roman"/>
+                <w:color w:val="000000"/>
+                <w:lang w:eastAsia="en-GB"/>
+              </w:rPr>
+              <w:t>System.err</w:t>
+            </w:r>
+            <w:proofErr w:type="spellEnd"/>
+            <w:r>
+              <w:rPr>
+                <w:rFonts w:ascii="Calibri" w:eastAsia="Times New Roman" w:hAnsi="Calibri" w:cs="Times New Roman"/>
+                <w:color w:val="000000"/>
+                <w:lang w:eastAsia="en-GB"/>
+              </w:rPr>
+              <w:t xml:space="preserve">, </w:t>
+            </w:r>
+            <w:proofErr w:type="spellStart"/>
+            <w:r>
+              <w:rPr>
+                <w:rFonts w:ascii="Calibri" w:eastAsia="Times New Roman" w:hAnsi="Calibri" w:cs="Times New Roman"/>
+                <w:color w:val="000000"/>
+                <w:lang w:eastAsia="en-GB"/>
+              </w:rPr>
+              <w:t>FileOutputStream</w:t>
+            </w:r>
+            <w:proofErr w:type="spellEnd"/>
+            <w:r>
+              <w:rPr>
+                <w:rFonts w:ascii="Calibri" w:eastAsia="Times New Roman" w:hAnsi="Calibri" w:cs="Times New Roman"/>
+                <w:color w:val="000000"/>
+                <w:lang w:eastAsia="en-GB"/>
+              </w:rPr>
+              <w:t>("./</w:t>
+            </w:r>
+            <w:proofErr w:type="spellStart"/>
+            <w:r>
+              <w:rPr>
+                <w:rFonts w:ascii="Calibri" w:eastAsia="Times New Roman" w:hAnsi="Calibri" w:cs="Times New Roman"/>
+                <w:color w:val="000000"/>
+                <w:lang w:eastAsia="en-GB"/>
+              </w:rPr>
+              <w:t>test.mat</w:t>
+            </w:r>
+            <w:proofErr w:type="spellEnd"/>
+            <w:r>
+              <w:rPr>
+                <w:rFonts w:ascii="Calibri" w:eastAsia="Times New Roman" w:hAnsi="Calibri" w:cs="Times New Roman"/>
+                <w:color w:val="000000"/>
+                <w:lang w:eastAsia="en-GB"/>
+              </w:rPr>
+              <w:t>", false);</w:t>
             </w:r>
           </w:p>
         </w:tc>
@@ -13134,6 +14112,7 @@
                 <w:lang w:eastAsia="en-GB"/>
               </w:rPr>
             </w:pPr>
+            <w:proofErr w:type="spellStart"/>
             <w:r>
               <w:rPr>
                 <w:rFonts w:ascii="Calibri" w:eastAsia="Times New Roman" w:hAnsi="Calibri" w:cs="Times New Roman"/>
@@ -13142,6 +14121,7 @@
               </w:rPr>
               <w:t>InputStream</w:t>
             </w:r>
+            <w:proofErr w:type="spellEnd"/>
           </w:p>
         </w:tc>
         <w:tc>
@@ -13165,8 +14145,18 @@
                 <w:color w:val="000000"/>
                 <w:lang w:eastAsia="en-GB"/>
               </w:rPr>
-              <w:t>Any stream extending InputStream</w:t>
-            </w:r>
+              <w:t xml:space="preserve">Any stream extending </w:t>
+            </w:r>
+            <w:proofErr w:type="spellStart"/>
+            <w:r>
+              <w:rPr>
+                <w:rFonts w:ascii="Calibri" w:eastAsia="Times New Roman" w:hAnsi="Calibri" w:cs="Times New Roman"/>
+                <w:color w:val="000000"/>
+                <w:lang w:eastAsia="en-GB"/>
+              </w:rPr>
+              <w:t>InputStream</w:t>
+            </w:r>
+            <w:proofErr w:type="spellEnd"/>
           </w:p>
         </w:tc>
         <w:tc>
@@ -13184,13 +14174,41 @@
                 <w:lang w:eastAsia="en-GB"/>
               </w:rPr>
             </w:pPr>
-            <w:r>
-              <w:rPr>
-                <w:rFonts w:ascii="Calibri" w:eastAsia="Times New Roman" w:hAnsi="Calibri" w:cs="Times New Roman"/>
-                <w:color w:val="000000"/>
-                <w:lang w:eastAsia="en-GB"/>
-              </w:rPr>
-              <w:t>FileInputStream("./test.mat")</w:t>
+            <w:proofErr w:type="spellStart"/>
+            <w:r>
+              <w:rPr>
+                <w:rFonts w:ascii="Calibri" w:eastAsia="Times New Roman" w:hAnsi="Calibri" w:cs="Times New Roman"/>
+                <w:color w:val="000000"/>
+                <w:lang w:eastAsia="en-GB"/>
+              </w:rPr>
+              <w:t>FileInputStream</w:t>
+            </w:r>
+            <w:proofErr w:type="spellEnd"/>
+            <w:r>
+              <w:rPr>
+                <w:rFonts w:ascii="Calibri" w:eastAsia="Times New Roman" w:hAnsi="Calibri" w:cs="Times New Roman"/>
+                <w:color w:val="000000"/>
+                <w:lang w:eastAsia="en-GB"/>
+              </w:rPr>
+              <w:t>("./</w:t>
+            </w:r>
+            <w:proofErr w:type="spellStart"/>
+            <w:r>
+              <w:rPr>
+                <w:rFonts w:ascii="Calibri" w:eastAsia="Times New Roman" w:hAnsi="Calibri" w:cs="Times New Roman"/>
+                <w:color w:val="000000"/>
+                <w:lang w:eastAsia="en-GB"/>
+              </w:rPr>
+              <w:t>test.mat</w:t>
+            </w:r>
+            <w:proofErr w:type="spellEnd"/>
+            <w:r>
+              <w:rPr>
+                <w:rFonts w:ascii="Calibri" w:eastAsia="Times New Roman" w:hAnsi="Calibri" w:cs="Times New Roman"/>
+                <w:color w:val="000000"/>
+                <w:lang w:eastAsia="en-GB"/>
+              </w:rPr>
+              <w:t>")</w:t>
             </w:r>
           </w:p>
         </w:tc>
@@ -13215,6 +14233,7 @@
                 <w:lang w:eastAsia="en-GB"/>
               </w:rPr>
             </w:pPr>
+            <w:proofErr w:type="spellStart"/>
             <w:r>
               <w:rPr>
                 <w:rFonts w:ascii="Calibri" w:eastAsia="Times New Roman" w:hAnsi="Calibri" w:cs="Times New Roman"/>
@@ -13223,6 +14242,7 @@
               </w:rPr>
               <w:t>FileType</w:t>
             </w:r>
+            <w:proofErr w:type="spellEnd"/>
           </w:p>
         </w:tc>
         <w:tc>
@@ -13312,6 +14332,7 @@
                 <w:lang w:eastAsia="en-GB"/>
               </w:rPr>
             </w:pPr>
+            <w:proofErr w:type="spellStart"/>
             <w:r>
               <w:rPr>
                 <w:rFonts w:ascii="Calibri" w:eastAsia="Times New Roman" w:hAnsi="Calibri" w:cs="Times New Roman"/>
@@ -13336,6 +14357,7 @@
               </w:rPr>
               <w:t>Param</w:t>
             </w:r>
+            <w:proofErr w:type="spellEnd"/>
           </w:p>
         </w:tc>
         <w:tc>
@@ -13495,14 +14517,27 @@
       <w:r>
         <w:t xml:space="preserve">Table </w:t>
       </w:r>
-      <w:fldSimple w:instr=" SEQ Table \* ARABIC ">
-        <w:r>
-          <w:rPr>
-            <w:noProof/>
-          </w:rPr>
-          <w:t>2</w:t>
-        </w:r>
-      </w:fldSimple>
+      <w:r>
+        <w:fldChar w:fldCharType="begin"/>
+      </w:r>
+      <w:r>
+        <w:instrText xml:space="preserve"> SEQ Table \* ARABIC </w:instrText>
+      </w:r>
+      <w:r>
+        <w:fldChar w:fldCharType="separate"/>
+      </w:r>
+      <w:r>
+        <w:rPr>
+          <w:noProof/>
+        </w:rPr>
+        <w:t>2</w:t>
+      </w:r>
+      <w:r>
+        <w:rPr>
+          <w:noProof/>
+        </w:rPr>
+        <w:fldChar w:fldCharType="end"/>
+      </w:r>
       <w:r>
         <w:t>: Domain range and test instances</w:t>
       </w:r>
@@ -13573,14 +14608,21 @@
       <w:pPr>
         <w:ind w:left="720"/>
       </w:pPr>
+      <w:proofErr w:type="gramStart"/>
       <w:r>
         <w:t>Test</w:t>
       </w:r>
       <w:r>
         <w:t>(</w:t>
       </w:r>
-      <w:r>
-        <w:t>InPlace|)</w:t>
+      <w:proofErr w:type="spellStart"/>
+      <w:proofErr w:type="gramEnd"/>
+      <w:r>
+        <w:t>InPlace</w:t>
+      </w:r>
+      <w:proofErr w:type="spellEnd"/>
+      <w:r>
+        <w:t>|)</w:t>
       </w:r>
       <w:r>
         <w:t>(Random|)(</w:t>
@@ -13615,7 +14657,15 @@
     </w:p>
     <w:p>
       <w:r>
-        <w:t xml:space="preserve">… where </w:t>
+        <w:t xml:space="preserve">… </w:t>
+      </w:r>
+      <w:proofErr w:type="gramStart"/>
+      <w:r>
+        <w:t>where</w:t>
+      </w:r>
+      <w:proofErr w:type="gramEnd"/>
+      <w:r>
+        <w:t xml:space="preserve"> </w:t>
       </w:r>
       <w:r>
         <w:rPr>
@@ -13689,8 +14739,13 @@
         <w:t xml:space="preserve"> all independent methods that </w:t>
       </w:r>
       <w:r>
-        <w:t>are randomless</w:t>
-      </w:r>
+        <w:t xml:space="preserve">are </w:t>
+      </w:r>
+      <w:proofErr w:type="spellStart"/>
+      <w:r>
+        <w:t>randomless</w:t>
+      </w:r>
+      <w:proofErr w:type="spellEnd"/>
       <w:r>
         <w:t xml:space="preserve">, operate out-of-place and requires both column index </w:t>
       </w:r>
@@ -13858,7 +14913,15 @@
     </w:p>
     <w:p>
       <w:r>
-        <w:t xml:space="preserve">Methods within ArmadilloJava that are based on a uniform distribution shall have the same amount of entries within each </w:t>
+        <w:t xml:space="preserve">Methods within </w:t>
+      </w:r>
+      <w:proofErr w:type="spellStart"/>
+      <w:r>
+        <w:t>ArmadilloJava</w:t>
+      </w:r>
+      <w:proofErr w:type="spellEnd"/>
+      <w:r>
+        <w:t xml:space="preserve"> that are based on a uniform distribution shall have the same amount of entries within each </w:t>
       </w:r>
       <w:r>
         <w:t>bin</w:t>
@@ -13915,7 +14978,15 @@
     </w:p>
     <w:p>
       <w:r>
-        <w:t>All of these methods are tested within a single test class grouped by their parent class in ArmadilloJava, which should result in:</w:t>
+        <w:t xml:space="preserve">All of these methods are tested within a single test class grouped by their parent class in </w:t>
+      </w:r>
+      <w:proofErr w:type="spellStart"/>
+      <w:r>
+        <w:t>ArmadilloJava</w:t>
+      </w:r>
+      <w:proofErr w:type="spellEnd"/>
+      <w:r>
+        <w:t>, which should result in:</w:t>
       </w:r>
     </w:p>
     <w:p>
@@ -13972,30 +15043,36 @@
       <w:r>
         <w:t xml:space="preserve">For </w:t>
       </w:r>
+      <w:proofErr w:type="spellStart"/>
       <w:r>
         <w:rPr>
           <w:rStyle w:val="IntensiveHervorhebung"/>
         </w:rPr>
         <w:t>RunningStat</w:t>
       </w:r>
+      <w:proofErr w:type="spellEnd"/>
       <w:r>
         <w:t xml:space="preserve"> and </w:t>
       </w:r>
+      <w:proofErr w:type="spellStart"/>
       <w:r>
         <w:rPr>
           <w:rStyle w:val="IntensiveHervorhebung"/>
         </w:rPr>
         <w:t>RunningStatVec</w:t>
       </w:r>
+      <w:proofErr w:type="spellEnd"/>
       <w:r>
         <w:t xml:space="preserve">, the actual results are to be compared against pre-calculated expectations, while </w:t>
       </w:r>
+      <w:proofErr w:type="spellStart"/>
       <w:r>
         <w:rPr>
           <w:rStyle w:val="IntensiveHervorhebung"/>
         </w:rPr>
         <w:t>WallClock</w:t>
       </w:r>
+      <w:proofErr w:type="spellEnd"/>
       <w:r>
         <w:t xml:space="preserve"> is measured by the expected difference in time between two CPU-time measurements.</w:t>
       </w:r>
@@ -14145,7 +15222,15 @@
     </w:p>
     <w:p>
       <w:r>
-        <w:t>M. Dow, Explicit inverses of Toeplitz and associated matrices, Australian &amp; New Zealand Industrial and Applied Mathematics Journal 44 (2003)</w:t>
+        <w:t xml:space="preserve">M. Dow, Explicit inverses of </w:t>
+      </w:r>
+      <w:proofErr w:type="spellStart"/>
+      <w:r>
+        <w:t>Toeplitz</w:t>
+      </w:r>
+      <w:proofErr w:type="spellEnd"/>
+      <w:r>
+        <w:t xml:space="preserve"> and associated matrices, Australian &amp; New Zealand Industrial and Applied Mathematics Journal 44 (2003)</w:t>
       </w:r>
       <w:r>
         <w:t xml:space="preserve">, Edition E </w:t>
@@ -14159,7 +15244,39 @@
     </w:p>
     <w:p>
       <w:r>
-        <w:t xml:space="preserve">M. Kac, W. L. Murdock, and G. Szegö, On the eigenvalues of certain Hermitian forms, </w:t>
+        <w:t xml:space="preserve">M. </w:t>
+      </w:r>
+      <w:proofErr w:type="spellStart"/>
+      <w:r>
+        <w:t>Kac</w:t>
+      </w:r>
+      <w:proofErr w:type="spellEnd"/>
+      <w:r>
+        <w:t xml:space="preserve">, W. L. Murdock, and G. </w:t>
+      </w:r>
+      <w:proofErr w:type="spellStart"/>
+      <w:r>
+        <w:t>Szegö</w:t>
+      </w:r>
+      <w:proofErr w:type="spellEnd"/>
+      <w:r>
+        <w:t xml:space="preserve">, </w:t>
+      </w:r>
+      <w:proofErr w:type="gramStart"/>
+      <w:r>
+        <w:t>On</w:t>
+      </w:r>
+      <w:proofErr w:type="gramEnd"/>
+      <w:r>
+        <w:t xml:space="preserve"> the eigenvalues of certain </w:t>
+      </w:r>
+      <w:proofErr w:type="spellStart"/>
+      <w:r>
+        <w:t>Hermitian</w:t>
+      </w:r>
+      <w:proofErr w:type="spellEnd"/>
+      <w:r>
+        <w:t xml:space="preserve"> forms, </w:t>
       </w:r>
       <w:r>
         <w:t>Journal of Rational Mechanics and Analysis</w:t>
@@ -14260,12 +15377,14 @@
           <w:b/>
         </w:rPr>
       </w:pPr>
+      <w:proofErr w:type="spellStart"/>
       <w:r>
         <w:rPr>
           <w:b/>
         </w:rPr>
         <w:t>Vec</w:t>
       </w:r>
+      <w:proofErr w:type="spellEnd"/>
       <w:r>
         <w:t xml:space="preserve"> </w:t>
       </w:r>
@@ -14292,12 +15411,14 @@
         </w:tabs>
         <w:spacing w:after="120" w:line="240" w:lineRule="auto"/>
       </w:pPr>
+      <w:proofErr w:type="spellStart"/>
       <w:r>
         <w:rPr>
           <w:b/>
         </w:rPr>
         <w:t>Arma</w:t>
       </w:r>
+      <w:proofErr w:type="spellEnd"/>
       <w:r>
         <w:rPr>
           <w:b/>
@@ -14350,12 +15471,14 @@
           <w:b/>
         </w:rPr>
       </w:pPr>
+      <w:proofErr w:type="spellStart"/>
       <w:r>
         <w:rPr>
           <w:b/>
         </w:rPr>
         <w:t>RunningStat</w:t>
       </w:r>
+      <w:proofErr w:type="spellEnd"/>
       <w:r>
         <w:rPr>
           <w:b/>
@@ -14382,12 +15505,14 @@
           <w:b/>
         </w:rPr>
       </w:pPr>
+      <w:proofErr w:type="spellStart"/>
       <w:r>
         <w:rPr>
           <w:b/>
         </w:rPr>
         <w:t>RunningStatVec</w:t>
       </w:r>
+      <w:proofErr w:type="spellEnd"/>
       <w:r>
         <w:rPr>
           <w:b/>
@@ -14411,12 +15536,14 @@
         </w:tabs>
         <w:spacing w:after="120" w:line="240" w:lineRule="auto"/>
       </w:pPr>
+      <w:proofErr w:type="spellStart"/>
       <w:r>
         <w:rPr>
           <w:b/>
         </w:rPr>
         <w:t>WallClock</w:t>
       </w:r>
+      <w:proofErr w:type="spellEnd"/>
       <w:r>
         <w:rPr>
           <w:b/>
@@ -14446,11 +15573,32 @@
       <w:r>
         <w:tab/>
       </w:r>
-      <w:r>
-        <w:t xml:space="preserve">Kac-Murdock-Szegö </w:t>
-      </w:r>
-      <w:r>
-        <w:t>matrix, a special instance of a toeplitz matrix</w:t>
+      <w:proofErr w:type="spellStart"/>
+      <w:r>
+        <w:t>Kac</w:t>
+      </w:r>
+      <w:proofErr w:type="spellEnd"/>
+      <w:r>
+        <w:t>-Murdock-</w:t>
+      </w:r>
+      <w:proofErr w:type="spellStart"/>
+      <w:r>
+        <w:t>Szegö</w:t>
+      </w:r>
+      <w:proofErr w:type="spellEnd"/>
+      <w:r>
+        <w:t xml:space="preserve"> </w:t>
+      </w:r>
+      <w:r>
+        <w:t xml:space="preserve">matrix, a special instance of a </w:t>
+      </w:r>
+      <w:proofErr w:type="spellStart"/>
+      <w:r>
+        <w:t>toeplitz</w:t>
+      </w:r>
+      <w:proofErr w:type="spellEnd"/>
+      <w:r>
+        <w:t xml:space="preserve"> matrix</w:t>
       </w:r>
     </w:p>
     <w:sectPr>
@@ -14555,7 +15703,7 @@
         <w:szCs w:val="24"/>
         <w:lang w:val="de-DE"/>
       </w:rPr>
-      <w:t>10</w:t>
+      <w:t>16</w:t>
     </w:r>
     <w:r>
       <w:rPr>
@@ -16788,6 +17936,7 @@
     <w:rsid w:val="00531251"/>
     <w:rsid w:val="00542986"/>
     <w:rsid w:val="0085571F"/>
+    <w:rsid w:val="00EC09A3"/>
   </w:rsids>
   <m:mathPr>
     <m:mathFont m:val="Cambria Math"/>
@@ -17568,7 +18717,7 @@
 </file>
 
 <file path=customXml/itemProps2.xml><?xml version="1.0" encoding="utf-8"?>
-<ds:datastoreItem xmlns:ds="http://schemas.openxmlformats.org/officeDocument/2006/customXml" ds:itemID="{B1BA6D52-5A17-4518-B068-3A3E9F5EEFDB}">
+<ds:datastoreItem xmlns:ds="http://schemas.openxmlformats.org/officeDocument/2006/customXml" ds:itemID="{E0E2238D-AB4D-462C-A473-B752C2CCF4E5}">
   <ds:schemaRefs>
     <ds:schemaRef ds:uri="http://schemas.openxmlformats.org/officeDocument/2006/bibliography"/>
   </ds:schemaRefs>

</xml_diff>